<commit_message>
Documentation updated, SSD added to UC2, UC4 and UC6
</commit_message>
<xml_diff>
--- a/Documentation/Full Documentation - Inglorious Developers.docx
+++ b/Documentation/Full Documentation - Inglorious Developers.docx
@@ -1,6 +1,6 @@
 
 <file path=word/document.xml><?xml version="1.0" encoding="utf-8"?>
-<w:document xmlns:wpc="http://schemas.microsoft.com/office/word/2010/wordprocessingCanvas" xmlns:cx="http://schemas.microsoft.com/office/drawing/2014/chartex" xmlns:cx1="http://schemas.microsoft.com/office/drawing/2015/9/8/chartex" xmlns:cx2="http://schemas.microsoft.com/office/drawing/2015/10/21/chartex" xmlns:cx3="http://schemas.microsoft.com/office/drawing/2016/5/9/chartex" xmlns:cx4="http://schemas.microsoft.com/office/drawing/2016/5/10/chartex" xmlns:cx5="http://schemas.microsoft.com/office/drawing/2016/5/11/chartex" xmlns:cx6="http://schemas.microsoft.com/office/drawing/2016/5/12/chartex" xmlns:cx7="http://schemas.microsoft.com/office/drawing/2016/5/13/chartex" xmlns:cx8="http://schemas.microsoft.com/office/drawing/2016/5/14/chartex" xmlns:mc="http://schemas.openxmlformats.org/markup-compatibility/2006" xmlns:aink="http://schemas.microsoft.com/office/drawing/2016/ink" xmlns:am3d="http://schemas.microsoft.com/office/drawing/2017/model3d" xmlns:o="urn:schemas-microsoft-com:office:office" xmlns:r="http://schemas.openxmlformats.org/officeDocument/2006/relationships" xmlns:m="http://schemas.openxmlformats.org/officeDocument/2006/math" xmlns:v="urn:schemas-microsoft-com:vml" xmlns:wp14="http://schemas.microsoft.com/office/word/2010/wordprocessingDrawing" xmlns:wp="http://schemas.openxmlformats.org/drawingml/2006/wordprocessingDrawing" xmlns:w10="urn:schemas-microsoft-com:office:word" xmlns:w="http://schemas.openxmlformats.org/wordprocessingml/2006/main" xmlns:w14="http://schemas.microsoft.com/office/word/2010/wordml" xmlns:w15="http://schemas.microsoft.com/office/word/2012/wordml" xmlns:w16cex="http://schemas.microsoft.com/office/word/2018/wordml/cex" xmlns:w16cid="http://schemas.microsoft.com/office/word/2016/wordml/cid" xmlns:w16="http://schemas.microsoft.com/office/word/2018/wordml" xmlns:w16se="http://schemas.microsoft.com/office/word/2015/wordml/symex" xmlns:wpg="http://schemas.microsoft.com/office/word/2010/wordprocessingGroup" xmlns:wpi="http://schemas.microsoft.com/office/word/2010/wordprocessingInk" xmlns:wne="http://schemas.microsoft.com/office/word/2006/wordml" xmlns:wps="http://schemas.microsoft.com/office/word/2010/wordprocessingShape" mc:Ignorable="w14 w15 w16se w16cid w16 w16cex wp14">
+<w:document xmlns:wpc="http://schemas.microsoft.com/office/word/2010/wordprocessingCanvas" xmlns:mc="http://schemas.openxmlformats.org/markup-compatibility/2006" xmlns:o="urn:schemas-microsoft-com:office:office" xmlns:r="http://schemas.openxmlformats.org/officeDocument/2006/relationships" xmlns:m="http://schemas.openxmlformats.org/officeDocument/2006/math" xmlns:v="urn:schemas-microsoft-com:vml" xmlns:wp14="http://schemas.microsoft.com/office/word/2010/wordprocessingDrawing" xmlns:wp="http://schemas.openxmlformats.org/drawingml/2006/wordprocessingDrawing" xmlns:w10="urn:schemas-microsoft-com:office:word" xmlns:w="http://schemas.openxmlformats.org/wordprocessingml/2006/main" xmlns:w14="http://schemas.microsoft.com/office/word/2010/wordml" xmlns:w15="http://schemas.microsoft.com/office/word/2012/wordml" xmlns:wpg="http://schemas.microsoft.com/office/word/2010/wordprocessingGroup" xmlns:wpi="http://schemas.microsoft.com/office/word/2010/wordprocessingInk" xmlns:wne="http://schemas.microsoft.com/office/word/2006/wordml" xmlns:wps="http://schemas.microsoft.com/office/word/2010/wordprocessingShape" mc:Ignorable="w14 w15 wp14">
   <w:body>
     <w:p>
       <w:pPr>
@@ -394,6 +394,14 @@
     </w:p>
     <w:sdt>
       <w:sdtPr>
+        <w:rPr>
+          <w:rFonts w:asciiTheme="minorHAnsi" w:eastAsiaTheme="minorHAnsi" w:hAnsiTheme="minorHAnsi" w:cstheme="minorBidi"/>
+          <w:noProof w:val="0"/>
+          <w:color w:val="auto"/>
+          <w:sz w:val="22"/>
+          <w:szCs w:val="22"/>
+          <w:lang w:val="pt-PT" w:eastAsia="en-US"/>
+        </w:rPr>
         <w:id w:val="-90243919"/>
         <w:docPartObj>
           <w:docPartGallery w:val="Table of Contents"/>
@@ -402,14 +410,8 @@
       </w:sdtPr>
       <w:sdtEndPr>
         <w:rPr>
-          <w:rFonts w:asciiTheme="minorHAnsi" w:eastAsiaTheme="minorHAnsi" w:hAnsiTheme="minorHAnsi" w:cstheme="minorBidi"/>
           <w:b/>
           <w:bCs/>
-          <w:noProof w:val="0"/>
-          <w:color w:val="auto"/>
-          <w:sz w:val="22"/>
-          <w:szCs w:val="22"/>
-          <w:lang w:val="pt-PT" w:eastAsia="en-US"/>
         </w:rPr>
       </w:sdtEndPr>
       <w:sdtContent>
@@ -3009,25 +3011,7 @@
                 <w:color w:val="000000"/>
                 <w:lang w:val="en-US" w:eastAsia="pt-PT"/>
               </w:rPr>
-              <w:t xml:space="preserve">Pay or arrange to pay beforehand or before due. </w:t>
-            </w:r>
-            <w:proofErr w:type="gramStart"/>
-            <w:r>
-              <w:rPr>
-                <w:rFonts w:ascii="Assistant Medium" w:eastAsia="Times New Roman" w:hAnsi="Assistant Medium" w:cs="Assistant Medium"/>
-                <w:color w:val="000000"/>
-                <w:lang w:val="en-US" w:eastAsia="pt-PT"/>
-              </w:rPr>
-              <w:t>It’s</w:t>
-            </w:r>
-            <w:proofErr w:type="gramEnd"/>
-            <w:r>
-              <w:rPr>
-                <w:rFonts w:ascii="Assistant Medium" w:eastAsia="Times New Roman" w:hAnsi="Assistant Medium" w:cs="Assistant Medium"/>
-                <w:color w:val="000000"/>
-                <w:lang w:val="en-US" w:eastAsia="pt-PT"/>
-              </w:rPr>
-              <w:t xml:space="preserve"> related to the reservation service.</w:t>
+              <w:t>Pay or arrange to pay beforehand or before due. It’s related to the reservation service.</w:t>
             </w:r>
           </w:p>
         </w:tc>
@@ -3582,6 +3566,7 @@
       <w:r>
         <w:rPr>
           <w:noProof/>
+          <w:lang w:eastAsia="pt-PT"/>
         </w:rPr>
         <w:drawing>
           <wp:inline distT="0" distB="0" distL="0" distR="0" wp14:anchorId="138F574C" wp14:editId="4D63639B">
@@ -3641,7 +3626,7 @@
     <w:p/>
     <w:p>
       <w:pPr>
-        <w:pStyle w:val="Ttulo1"/>
+        <w:pStyle w:val="Cabealho1"/>
         <w:rPr>
           <w:noProof w:val="0"/>
           <w:color w:val="666666"/>
@@ -3667,6 +3652,7 @@
       <w:r>
         <w:rPr>
           <w:noProof/>
+          <w:lang w:eastAsia="pt-PT"/>
         </w:rPr>
         <w:drawing>
           <wp:inline distT="0" distB="0" distL="0" distR="0" wp14:anchorId="0D8FCD72" wp14:editId="78EF83AE">
@@ -3869,7 +3855,7 @@
           <w:noProof/>
           <w:color w:val="000000"/>
           <w:bdr w:val="none" w:sz="0" w:space="0" w:color="auto" w:frame="1"/>
-          <w:lang w:val="en-US" w:eastAsia="pt-PT"/>
+          <w:lang w:eastAsia="pt-PT"/>
         </w:rPr>
         <w:drawing>
           <wp:inline distT="0" distB="0" distL="0" distR="0" wp14:anchorId="644E6320" wp14:editId="3C11AD66">
@@ -4722,6 +4708,7 @@
         </w:rPr>
         <w:t xml:space="preserve">a. </w:t>
       </w:r>
+      <w:proofErr w:type="gramStart"/>
       <w:r>
         <w:rPr>
           <w:rFonts w:ascii="Assistant Medium" w:eastAsia="Times New Roman" w:hAnsi="Assistant Medium" w:cs="Assistant Medium"/>
@@ -4730,9 +4717,9 @@
           <w:color w:val="000000"/>
           <w:lang w:val="en-US" w:eastAsia="pt-PT"/>
         </w:rPr>
-        <w:t xml:space="preserve">The admin chooses Consult, Edit, </w:t>
-      </w:r>
-      <w:proofErr w:type="gramStart"/>
+        <w:t>The</w:t>
+      </w:r>
+      <w:proofErr w:type="gramEnd"/>
       <w:r>
         <w:rPr>
           <w:rFonts w:ascii="Assistant Medium" w:eastAsia="Times New Roman" w:hAnsi="Assistant Medium" w:cs="Assistant Medium"/>
@@ -4741,18 +4728,7 @@
           <w:color w:val="000000"/>
           <w:lang w:val="en-US" w:eastAsia="pt-PT"/>
         </w:rPr>
-        <w:t>Delete</w:t>
-      </w:r>
-      <w:proofErr w:type="gramEnd"/>
-      <w:r>
-        <w:rPr>
-          <w:rFonts w:ascii="Assistant Medium" w:eastAsia="Times New Roman" w:hAnsi="Assistant Medium" w:cs="Assistant Medium"/>
-          <w:b/>
-          <w:bCs/>
-          <w:color w:val="000000"/>
-          <w:lang w:val="en-US" w:eastAsia="pt-PT"/>
-        </w:rPr>
-        <w:t xml:space="preserve"> but there are no registered parking spots</w:t>
+        <w:t xml:space="preserve"> admin chooses Consult, Edit, Delete but there are no registered parking spots</w:t>
       </w:r>
     </w:p>
     <w:p>
@@ -7882,7 +7858,6 @@
               </w:rPr>
             </w:pPr>
             <w:proofErr w:type="spellStart"/>
-            <w:proofErr w:type="gramStart"/>
             <w:r>
               <w:rPr>
                 <w:rFonts w:ascii="Assistant Medium" w:eastAsia="Times New Roman" w:hAnsi="Assistant Medium" w:cs="Assistant Medium"/>
@@ -7893,7 +7868,6 @@
               <w:t>IE:ParkingLot</w:t>
             </w:r>
             <w:proofErr w:type="spellEnd"/>
-            <w:proofErr w:type="gramEnd"/>
             <w:r>
               <w:rPr>
                 <w:rFonts w:ascii="Assistant Medium" w:eastAsia="Times New Roman" w:hAnsi="Assistant Medium" w:cs="Assistant Medium"/>
@@ -8477,6 +8451,7 @@
                 <w:lang w:val="en-US" w:eastAsia="pt-PT"/>
               </w:rPr>
             </w:pPr>
+            <w:proofErr w:type="gramStart"/>
             <w:r>
               <w:rPr>
                 <w:rFonts w:ascii="Assistant Medium" w:eastAsia="Times New Roman" w:hAnsi="Assistant Medium" w:cs="Assistant Medium"/>
@@ -8485,7 +8460,19 @@
                 <w:szCs w:val="18"/>
                 <w:lang w:val="en-US" w:eastAsia="pt-PT"/>
               </w:rPr>
-              <w:t>9.The admin confirms. </w:t>
+              <w:lastRenderedPageBreak/>
+              <w:t>9.The</w:t>
+            </w:r>
+            <w:proofErr w:type="gramEnd"/>
+            <w:r>
+              <w:rPr>
+                <w:rFonts w:ascii="Assistant Medium" w:eastAsia="Times New Roman" w:hAnsi="Assistant Medium" w:cs="Assistant Medium"/>
+                <w:color w:val="000000"/>
+                <w:sz w:val="18"/>
+                <w:szCs w:val="18"/>
+                <w:lang w:val="en-US" w:eastAsia="pt-PT"/>
+              </w:rPr>
+              <w:t xml:space="preserve"> admin confirms. </w:t>
             </w:r>
           </w:p>
         </w:tc>
@@ -8850,7 +8837,7 @@
           <w:sz w:val="24"/>
           <w:szCs w:val="24"/>
           <w:bdr w:val="none" w:sz="0" w:space="0" w:color="auto" w:frame="1"/>
-          <w:lang w:val="en-US" w:eastAsia="pt-PT"/>
+          <w:lang w:eastAsia="pt-PT"/>
         </w:rPr>
         <w:drawing>
           <wp:inline distT="0" distB="0" distL="0" distR="0" wp14:anchorId="2E3DBC9C" wp14:editId="125EA313">
@@ -9127,6 +9114,61 @@
         <w:t xml:space="preserve"> user confirms. The platform saves the data and informs the new user that the operation was successful.</w:t>
       </w:r>
     </w:p>
+    <w:p>
+      <w:pPr>
+        <w:spacing w:before="360" w:after="80" w:line="360" w:lineRule="auto"/>
+        <w:jc w:val="both"/>
+        <w:outlineLvl w:val="1"/>
+        <w:rPr>
+          <w:rFonts w:ascii="Assistant Medium" w:eastAsia="Times New Roman" w:hAnsi="Assistant Medium" w:cs="Assistant Medium"/>
+          <w:b/>
+          <w:bCs/>
+          <w:sz w:val="36"/>
+          <w:szCs w:val="36"/>
+          <w:lang w:val="en-US" w:eastAsia="pt-PT"/>
+        </w:rPr>
+      </w:pPr>
+      <w:r>
+        <w:rPr>
+          <w:rFonts w:ascii="Assistant Medium" w:eastAsia="Times New Roman" w:hAnsi="Assistant Medium" w:cs="Assistant Medium"/>
+          <w:b/>
+          <w:bCs/>
+          <w:color w:val="666666"/>
+          <w:sz w:val="34"/>
+          <w:szCs w:val="34"/>
+          <w:lang w:val="en-US" w:eastAsia="pt-PT"/>
+        </w:rPr>
+        <w:t>SSD</w:t>
+      </w:r>
+    </w:p>
+    <w:p>
+      <w:r>
+        <w:pict w14:anchorId="435D4792">
+          <v:shapetype id="_x0000_t75" coordsize="21600,21600" o:spt="75" o:preferrelative="t" path="m@4@5l@4@11@9@11@9@5xe" filled="f" stroked="f">
+            <v:stroke joinstyle="miter"/>
+            <v:formulas>
+              <v:f eqn="if lineDrawn pixelLineWidth 0"/>
+              <v:f eqn="sum @0 1 0"/>
+              <v:f eqn="sum 0 0 @1"/>
+              <v:f eqn="prod @2 1 2"/>
+              <v:f eqn="prod @3 21600 pixelWidth"/>
+              <v:f eqn="prod @3 21600 pixelHeight"/>
+              <v:f eqn="sum @0 0 1"/>
+              <v:f eqn="prod @6 1 2"/>
+              <v:f eqn="prod @7 21600 pixelWidth"/>
+              <v:f eqn="sum @8 21600 0"/>
+              <v:f eqn="prod @7 21600 pixelHeight"/>
+              <v:f eqn="sum @10 21600 0"/>
+            </v:formulas>
+            <v:path o:extrusionok="f" gradientshapeok="t" o:connecttype="rect"/>
+            <o:lock v:ext="edit" aspectratio="t"/>
+          </v:shapetype>
+          <v:shape id="_x0000_i1025" type="#_x0000_t75" style="width:401.85pt;height:272.95pt">
+            <v:imagedata r:id="rId12" o:title="UC2_SSD"/>
+          </v:shape>
+        </w:pict>
+      </w:r>
+    </w:p>
     <w:p/>
     <w:p/>
     <w:p/>
@@ -9134,21 +9176,6 @@
     <w:p/>
     <w:p/>
     <w:p/>
-    <w:p/>
-    <w:p/>
-    <w:p/>
-    <w:p/>
-    <w:p/>
-    <w:p/>
-    <w:p/>
-    <w:p/>
-    <w:p/>
-    <w:p/>
-    <w:p/>
-    <w:p/>
-    <w:p/>
-    <w:p/>
-    <w:p/>
     <w:p>
       <w:pPr>
         <w:spacing w:before="240" w:after="240" w:line="360" w:lineRule="auto"/>
@@ -9227,25 +9254,7 @@
           <w:color w:val="000000"/>
           <w:lang w:val="en-US" w:eastAsia="pt-PT"/>
         </w:rPr>
-        <w:t xml:space="preserve">User accesses main platform so he can manage a reservation. Create a new one, read the details of already made ones, update information about them (Parking spot, </w:t>
-      </w:r>
-      <w:proofErr w:type="gramStart"/>
-      <w:r>
-        <w:rPr>
-          <w:rFonts w:ascii="Assistant Medium" w:eastAsia="Times New Roman" w:hAnsi="Assistant Medium" w:cs="Assistant Medium"/>
-          <w:color w:val="000000"/>
-          <w:lang w:val="en-US" w:eastAsia="pt-PT"/>
-        </w:rPr>
-        <w:t>Start</w:t>
-      </w:r>
-      <w:proofErr w:type="gramEnd"/>
-      <w:r>
-        <w:rPr>
-          <w:rFonts w:ascii="Assistant Medium" w:eastAsia="Times New Roman" w:hAnsi="Assistant Medium" w:cs="Assistant Medium"/>
-          <w:color w:val="000000"/>
-          <w:lang w:val="en-US" w:eastAsia="pt-PT"/>
-        </w:rPr>
-        <w:t xml:space="preserve"> date, End date) and/or Delete a previously made one. The user selects an operation (CRUD)* and inputs the data required. The Platform sends the data to a Parking Lot’s API so it can be stored. The Parking Lot’s API sends a HTTP response to the Platform which then sends the confirmation of a successful operation to the User.</w:t>
+        <w:t>User accesses main platform so he can manage a reservation. Create a new one, read the details of already made ones, update information about them (Parking spot, Start date, End date) and/or Delete a previously made one. The user selects an operation (CRUD)* and inputs the data required. The Platform sends the data to a Parking Lot’s API so it can be stored. The Parking Lot’s API sends a HTTP response to the Platform which then sends the confirmation of a successful operation to the User.</w:t>
       </w:r>
     </w:p>
     <w:p>
@@ -9310,11 +9319,12 @@
       <w:r>
         <w:rPr>
           <w:noProof/>
+          <w:lang w:eastAsia="pt-PT"/>
         </w:rPr>
         <w:drawing>
-          <wp:inline distT="0" distB="0" distL="0" distR="0" wp14:anchorId="0E74ACE8" wp14:editId="2D19FF86">
-            <wp:extent cx="5067300" cy="3467100"/>
-            <wp:effectExtent l="0" t="0" r="0" b="0"/>
+          <wp:inline distT="0" distB="0" distL="0" distR="0" wp14:anchorId="0E74ACE8" wp14:editId="0E248750">
+            <wp:extent cx="5067299" cy="3467100"/>
+            <wp:effectExtent l="0" t="0" r="635" b="0"/>
             <wp:docPr id="5" name="Imagem 5"/>
             <wp:cNvGraphicFramePr/>
             <a:graphic xmlns:a="http://schemas.openxmlformats.org/drawingml/2006/main">
@@ -9325,7 +9335,13 @@
                     <pic:cNvPicPr/>
                   </pic:nvPicPr>
                   <pic:blipFill>
-                    <a:blip r:embed="rId12"/>
+                    <a:blip r:embed="rId13">
+                      <a:extLst>
+                        <a:ext uri="{28A0092B-C50C-407E-A947-70E740481C1C}">
+                          <a14:useLocalDpi xmlns:a14="http://schemas.microsoft.com/office/drawing/2010/main" val="0"/>
+                        </a:ext>
+                      </a:extLst>
+                    </a:blip>
                     <a:stretch>
                       <a:fillRect/>
                     </a:stretch>
@@ -9333,7 +9349,7 @@
                   <pic:spPr>
                     <a:xfrm>
                       <a:off x="0" y="0"/>
-                      <a:ext cx="5067300" cy="3467100"/>
+                      <a:ext cx="5067299" cy="3467100"/>
                     </a:xfrm>
                     <a:prstGeom prst="rect">
                       <a:avLst/>
@@ -10116,19 +10132,8 @@
           <w:bCs/>
           <w:lang w:val="en-US"/>
         </w:rPr>
-        <w:t xml:space="preserve">User wants to UPDATE a </w:t>
-      </w:r>
-      <w:proofErr w:type="gramStart"/>
-      <w:r>
-        <w:rPr>
-          <w:rFonts w:ascii="Assistant Medium" w:hAnsi="Assistant Medium" w:cs="Assistant Medium"/>
-          <w:b/>
-          <w:bCs/>
-          <w:lang w:val="en-US"/>
-        </w:rPr>
-        <w:t>reservation</w:t>
-      </w:r>
-      <w:proofErr w:type="gramEnd"/>
+        <w:t>User wants to UPDATE a reservation</w:t>
+      </w:r>
     </w:p>
     <w:p>
       <w:pPr>
@@ -10653,7 +10658,6 @@
         </w:rPr>
       </w:pPr>
       <w:bookmarkStart w:id="16" w:name="_Toc62570250"/>
-      <w:proofErr w:type="spellStart"/>
       <w:r>
         <w:rPr>
           <w:rFonts w:ascii="Assistant Medium" w:eastAsia="Times New Roman" w:hAnsi="Assistant Medium" w:cs="Assistant Medium"/>
@@ -10664,36 +10668,9 @@
           <w:szCs w:val="34"/>
           <w:lang w:val="en-US" w:eastAsia="pt-PT"/>
         </w:rPr>
-        <w:t>Sequence</w:t>
-      </w:r>
-      <w:proofErr w:type="spellEnd"/>
-      <w:r>
-        <w:rPr>
-          <w:rFonts w:ascii="Assistant Medium" w:eastAsia="Times New Roman" w:hAnsi="Assistant Medium" w:cs="Assistant Medium"/>
-          <w:b/>
-          <w:bCs/>
-          <w:color w:val="666666"/>
-          <w:sz w:val="34"/>
-          <w:szCs w:val="34"/>
-          <w:lang w:val="en-US" w:eastAsia="pt-PT"/>
-        </w:rPr>
-        <w:t xml:space="preserve"> </w:t>
-      </w:r>
-      <w:proofErr w:type="spellStart"/>
-      <w:r>
-        <w:rPr>
-          <w:rFonts w:ascii="Assistant Medium" w:eastAsia="Times New Roman" w:hAnsi="Assistant Medium" w:cs="Assistant Medium"/>
-          <w:b/>
-          <w:bCs/>
-          <w:color w:val="666666"/>
-          <w:sz w:val="34"/>
-          <w:szCs w:val="34"/>
-          <w:lang w:val="en-US" w:eastAsia="pt-PT"/>
-        </w:rPr>
-        <w:t>Diagram</w:t>
+        <w:t>Sequence Diagram</w:t>
       </w:r>
       <w:bookmarkEnd w:id="16"/>
-      <w:proofErr w:type="spellEnd"/>
     </w:p>
     <w:p>
       <w:pPr>
@@ -10706,6 +10683,7 @@
       <w:r>
         <w:rPr>
           <w:noProof/>
+          <w:lang w:eastAsia="pt-PT"/>
         </w:rPr>
         <w:drawing>
           <wp:inline distT="0" distB="0" distL="0" distR="0" wp14:anchorId="5AB4279D" wp14:editId="7432C158">
@@ -10725,7 +10703,7 @@
                     </pic:cNvPicPr>
                   </pic:nvPicPr>
                   <pic:blipFill>
-                    <a:blip r:embed="rId13" cstate="print">
+                    <a:blip r:embed="rId14" cstate="print">
                       <a:extLst>
                         <a:ext uri="{28A0092B-C50C-407E-A947-70E740481C1C}">
                           <a14:useLocalDpi xmlns:a14="http://schemas.microsoft.com/office/drawing/2010/main" val="0"/>
@@ -10917,6 +10895,33 @@
     </w:p>
     <w:p>
       <w:pPr>
+        <w:spacing w:before="360" w:after="80" w:line="360" w:lineRule="auto"/>
+        <w:jc w:val="both"/>
+        <w:outlineLvl w:val="1"/>
+        <w:rPr>
+          <w:rFonts w:ascii="Assistant Medium" w:eastAsia="Times New Roman" w:hAnsi="Assistant Medium" w:cs="Assistant Medium"/>
+          <w:b/>
+          <w:bCs/>
+          <w:sz w:val="36"/>
+          <w:szCs w:val="36"/>
+          <w:lang w:val="en-US" w:eastAsia="pt-PT"/>
+        </w:rPr>
+      </w:pPr>
+      <w:r>
+        <w:rPr>
+          <w:rFonts w:ascii="Assistant Medium" w:eastAsia="Times New Roman" w:hAnsi="Assistant Medium" w:cs="Assistant Medium"/>
+          <w:b/>
+          <w:bCs/>
+          <w:color w:val="666666"/>
+          <w:sz w:val="34"/>
+          <w:szCs w:val="34"/>
+          <w:lang w:val="en-US" w:eastAsia="pt-PT"/>
+        </w:rPr>
+        <w:t>SSD</w:t>
+      </w:r>
+    </w:p>
+    <w:p>
+      <w:pPr>
         <w:spacing w:after="240" w:line="360" w:lineRule="auto"/>
         <w:jc w:val="both"/>
         <w:rPr>
@@ -10926,138 +10931,19 @@
           <w:lang w:val="en-US" w:eastAsia="pt-PT"/>
         </w:rPr>
       </w:pPr>
-    </w:p>
-    <w:p>
-      <w:pPr>
-        <w:spacing w:after="240" w:line="360" w:lineRule="auto"/>
-        <w:jc w:val="both"/>
+      <w:r>
         <w:rPr>
           <w:rFonts w:ascii="Assistant Medium" w:eastAsia="Times New Roman" w:hAnsi="Assistant Medium" w:cs="Assistant Medium"/>
           <w:sz w:val="24"/>
           <w:szCs w:val="24"/>
           <w:lang w:val="en-US" w:eastAsia="pt-PT"/>
         </w:rPr>
-      </w:pPr>
-    </w:p>
-    <w:p>
-      <w:pPr>
-        <w:spacing w:after="240" w:line="360" w:lineRule="auto"/>
-        <w:jc w:val="both"/>
-        <w:rPr>
-          <w:rFonts w:ascii="Assistant Medium" w:eastAsia="Times New Roman" w:hAnsi="Assistant Medium" w:cs="Assistant Medium"/>
-          <w:sz w:val="24"/>
-          <w:szCs w:val="24"/>
-          <w:lang w:val="en-US" w:eastAsia="pt-PT"/>
-        </w:rPr>
-      </w:pPr>
-    </w:p>
-    <w:p>
-      <w:pPr>
-        <w:spacing w:after="240" w:line="360" w:lineRule="auto"/>
-        <w:jc w:val="both"/>
-        <w:rPr>
-          <w:rFonts w:ascii="Assistant Medium" w:eastAsia="Times New Roman" w:hAnsi="Assistant Medium" w:cs="Assistant Medium"/>
-          <w:sz w:val="24"/>
-          <w:szCs w:val="24"/>
-          <w:lang w:val="en-US" w:eastAsia="pt-PT"/>
-        </w:rPr>
-      </w:pPr>
-    </w:p>
-    <w:p>
-      <w:pPr>
-        <w:spacing w:after="240" w:line="360" w:lineRule="auto"/>
-        <w:jc w:val="both"/>
-        <w:rPr>
-          <w:rFonts w:ascii="Assistant Medium" w:eastAsia="Times New Roman" w:hAnsi="Assistant Medium" w:cs="Assistant Medium"/>
-          <w:sz w:val="24"/>
-          <w:szCs w:val="24"/>
-          <w:lang w:val="en-US" w:eastAsia="pt-PT"/>
-        </w:rPr>
-      </w:pPr>
-    </w:p>
-    <w:p>
-      <w:pPr>
-        <w:spacing w:after="240" w:line="360" w:lineRule="auto"/>
-        <w:jc w:val="both"/>
-        <w:rPr>
-          <w:rFonts w:ascii="Assistant Medium" w:eastAsia="Times New Roman" w:hAnsi="Assistant Medium" w:cs="Assistant Medium"/>
-          <w:sz w:val="24"/>
-          <w:szCs w:val="24"/>
-          <w:lang w:val="en-US" w:eastAsia="pt-PT"/>
-        </w:rPr>
-      </w:pPr>
-    </w:p>
-    <w:p>
-      <w:pPr>
-        <w:spacing w:after="240" w:line="360" w:lineRule="auto"/>
-        <w:jc w:val="both"/>
-        <w:rPr>
-          <w:rFonts w:ascii="Assistant Medium" w:eastAsia="Times New Roman" w:hAnsi="Assistant Medium" w:cs="Assistant Medium"/>
-          <w:sz w:val="24"/>
-          <w:szCs w:val="24"/>
-          <w:lang w:val="en-US" w:eastAsia="pt-PT"/>
-        </w:rPr>
-      </w:pPr>
-    </w:p>
-    <w:p>
-      <w:pPr>
-        <w:spacing w:after="240" w:line="360" w:lineRule="auto"/>
-        <w:jc w:val="both"/>
-        <w:rPr>
-          <w:rFonts w:ascii="Assistant Medium" w:eastAsia="Times New Roman" w:hAnsi="Assistant Medium" w:cs="Assistant Medium"/>
-          <w:sz w:val="24"/>
-          <w:szCs w:val="24"/>
-          <w:lang w:val="en-US" w:eastAsia="pt-PT"/>
-        </w:rPr>
-      </w:pPr>
-    </w:p>
-    <w:p>
-      <w:pPr>
-        <w:spacing w:after="240" w:line="360" w:lineRule="auto"/>
-        <w:jc w:val="both"/>
-        <w:rPr>
-          <w:rFonts w:ascii="Assistant Medium" w:eastAsia="Times New Roman" w:hAnsi="Assistant Medium" w:cs="Assistant Medium"/>
-          <w:sz w:val="24"/>
-          <w:szCs w:val="24"/>
-          <w:lang w:val="en-US" w:eastAsia="pt-PT"/>
-        </w:rPr>
-      </w:pPr>
-    </w:p>
-    <w:p>
-      <w:pPr>
-        <w:spacing w:after="240" w:line="360" w:lineRule="auto"/>
-        <w:jc w:val="both"/>
-        <w:rPr>
-          <w:rFonts w:ascii="Assistant Medium" w:eastAsia="Times New Roman" w:hAnsi="Assistant Medium" w:cs="Assistant Medium"/>
-          <w:sz w:val="24"/>
-          <w:szCs w:val="24"/>
-          <w:lang w:val="en-US" w:eastAsia="pt-PT"/>
-        </w:rPr>
-      </w:pPr>
-    </w:p>
-    <w:p>
-      <w:pPr>
-        <w:spacing w:after="240" w:line="360" w:lineRule="auto"/>
-        <w:jc w:val="both"/>
-        <w:rPr>
-          <w:rFonts w:ascii="Assistant Medium" w:eastAsia="Times New Roman" w:hAnsi="Assistant Medium" w:cs="Assistant Medium"/>
-          <w:sz w:val="24"/>
-          <w:szCs w:val="24"/>
-          <w:lang w:val="en-US" w:eastAsia="pt-PT"/>
-        </w:rPr>
-      </w:pPr>
-    </w:p>
-    <w:p>
-      <w:pPr>
-        <w:spacing w:after="240" w:line="360" w:lineRule="auto"/>
-        <w:jc w:val="both"/>
-        <w:rPr>
-          <w:rFonts w:ascii="Assistant Medium" w:eastAsia="Times New Roman" w:hAnsi="Assistant Medium" w:cs="Assistant Medium"/>
-          <w:sz w:val="24"/>
-          <w:szCs w:val="24"/>
-          <w:lang w:val="en-US" w:eastAsia="pt-PT"/>
-        </w:rPr>
-      </w:pPr>
+        <w:pict w14:anchorId="7358ECBE">
+          <v:shape id="_x0000_i1026" type="#_x0000_t75" style="width:425.3pt;height:331.55pt">
+            <v:imagedata r:id="rId15" o:title="UC4_SSD"/>
+          </v:shape>
+        </w:pict>
+      </w:r>
     </w:p>
     <w:p>
       <w:pPr>
@@ -11181,25 +11067,7 @@
           <w:color w:val="000000"/>
           <w:lang w:val="en-US" w:eastAsia="pt-PT"/>
         </w:rPr>
-        <w:t xml:space="preserve">The user accesses the platform and authenticates in it </w:t>
-      </w:r>
-      <w:proofErr w:type="gramStart"/>
-      <w:r>
-        <w:rPr>
-          <w:rFonts w:ascii="Assistant Medium" w:eastAsia="Times New Roman" w:hAnsi="Assistant Medium" w:cs="Assistant Medium"/>
-          <w:color w:val="000000"/>
-          <w:lang w:val="en-US" w:eastAsia="pt-PT"/>
-        </w:rPr>
-        <w:t>in order to</w:t>
-      </w:r>
-      <w:proofErr w:type="gramEnd"/>
-      <w:r>
-        <w:rPr>
-          <w:rFonts w:ascii="Assistant Medium" w:eastAsia="Times New Roman" w:hAnsi="Assistant Medium" w:cs="Assistant Medium"/>
-          <w:color w:val="000000"/>
-          <w:lang w:val="en-US" w:eastAsia="pt-PT"/>
-        </w:rPr>
-        <w:t xml:space="preserve"> check the available parking spots. The platform asks the initial and end dates. The user inputs the required data. The platform shows the list of available parking spots. The user checks the list of the available parking spots. The platform informs the user that the operation was successful. The use case ends.</w:t>
+        <w:t>The user accesses the platform and authenticates in it in order to check the available parking spots. The platform asks the initial and end dates. The user inputs the required data. The platform shows the list of available parking spots. The user checks the list of the available parking spots. The platform informs the user that the operation was successful. The use case ends.</w:t>
       </w:r>
     </w:p>
     <w:p>
@@ -11267,7 +11135,7 @@
           <w:sz w:val="32"/>
           <w:szCs w:val="32"/>
           <w:bdr w:val="none" w:sz="0" w:space="0" w:color="auto" w:frame="1"/>
-          <w:lang w:val="en-US" w:eastAsia="pt-PT"/>
+          <w:lang w:eastAsia="pt-PT"/>
         </w:rPr>
         <w:drawing>
           <wp:inline distT="0" distB="0" distL="0" distR="0" wp14:anchorId="11797B6D" wp14:editId="16000004">
@@ -11287,7 +11155,7 @@
                     </pic:cNvPicPr>
                   </pic:nvPicPr>
                   <pic:blipFill>
-                    <a:blip r:embed="rId14">
+                    <a:blip r:embed="rId16">
                       <a:extLst>
                         <a:ext uri="{28A0092B-C50C-407E-A947-70E740481C1C}">
                           <a14:useLocalDpi xmlns:a14="http://schemas.microsoft.com/office/drawing/2010/main" val="0"/>
@@ -13426,7 +13294,6 @@
               </w:rPr>
             </w:pPr>
             <w:proofErr w:type="spellStart"/>
-            <w:proofErr w:type="gramStart"/>
             <w:r>
               <w:rPr>
                 <w:rFonts w:ascii="Assistant Medium" w:eastAsia="Times New Roman" w:hAnsi="Assistant Medium" w:cs="Assistant Medium"/>
@@ -13437,7 +13304,6 @@
               <w:t>IE:ParkingLot</w:t>
             </w:r>
             <w:proofErr w:type="spellEnd"/>
-            <w:proofErr w:type="gramEnd"/>
             <w:r>
               <w:rPr>
                 <w:rFonts w:ascii="Assistant Medium" w:eastAsia="Times New Roman" w:hAnsi="Assistant Medium" w:cs="Assistant Medium"/>
@@ -13979,7 +13845,7 @@
       </w:r>
       <w:r>
         <w:rPr>
-          <w:rStyle w:val="Ttulo2Carter"/>
+          <w:rStyle w:val="Cabealho2Carter"/>
           <w:rFonts w:eastAsiaTheme="minorHAnsi"/>
         </w:rPr>
         <w:br/>
@@ -13991,6 +13857,10 @@
         <w:br/>
       </w:r>
       <w:r>
+        <w:rPr>
+          <w:noProof/>
+          <w:lang w:eastAsia="pt-PT"/>
+        </w:rPr>
         <w:drawing>
           <wp:inline distT="0" distB="0" distL="0" distR="0" wp14:anchorId="7C80B466" wp14:editId="3F7D1903">
             <wp:extent cx="5400040" cy="2556510"/>
@@ -14009,7 +13879,7 @@
                     </pic:cNvPicPr>
                   </pic:nvPicPr>
                   <pic:blipFill>
-                    <a:blip r:embed="rId15">
+                    <a:blip r:embed="rId17">
                       <a:extLst>
                         <a:ext uri="{28A0092B-C50C-407E-A947-70E740481C1C}">
                           <a14:useLocalDpi xmlns:a14="http://schemas.microsoft.com/office/drawing/2010/main" val="0"/>
@@ -14119,15 +13989,159 @@
     </w:p>
     <w:p>
       <w:pPr>
+        <w:spacing w:before="360" w:after="80" w:line="360" w:lineRule="auto"/>
+        <w:jc w:val="both"/>
+        <w:outlineLvl w:val="1"/>
+        <w:rPr>
+          <w:rFonts w:ascii="Assistant Medium" w:eastAsia="Times New Roman" w:hAnsi="Assistant Medium" w:cs="Assistant Medium"/>
+          <w:b/>
+          <w:bCs/>
+          <w:color w:val="666666"/>
+          <w:sz w:val="34"/>
+          <w:szCs w:val="34"/>
+          <w:lang w:val="en-US" w:eastAsia="pt-PT"/>
+        </w:rPr>
+      </w:pPr>
+      <w:r>
+        <w:rPr>
+          <w:rFonts w:ascii="Assistant Medium" w:eastAsia="Times New Roman" w:hAnsi="Assistant Medium" w:cs="Assistant Medium"/>
+          <w:b/>
+          <w:bCs/>
+          <w:color w:val="666666"/>
+          <w:sz w:val="34"/>
+          <w:szCs w:val="34"/>
+          <w:lang w:val="en-US" w:eastAsia="pt-PT"/>
+        </w:rPr>
+        <w:t>Brief</w:t>
+      </w:r>
+    </w:p>
+    <w:p>
+      <w:pPr>
+        <w:spacing w:after="240" w:line="360" w:lineRule="auto"/>
+        <w:jc w:val="both"/>
+        <w:rPr>
+          <w:rFonts w:ascii="Assistant Medium" w:eastAsia="Times New Roman" w:hAnsi="Assistant Medium" w:cs="Assistant Medium"/>
+          <w:sz w:val="24"/>
+          <w:szCs w:val="24"/>
+          <w:lang w:val="en-US" w:eastAsia="pt-PT"/>
+        </w:rPr>
+      </w:pPr>
+      <w:r>
+        <w:rPr>
+          <w:rFonts w:ascii="Assistant Medium" w:eastAsia="Times New Roman" w:hAnsi="Assistant Medium" w:cs="Assistant Medium"/>
+          <w:color w:val="000000"/>
+          <w:lang w:val="en-US" w:eastAsia="pt-PT"/>
+        </w:rPr>
+        <w:t xml:space="preserve">After having chosen a parking spot and </w:t>
+      </w:r>
+      <w:r>
+        <w:rPr>
+          <w:rFonts w:ascii="Assistant Medium" w:eastAsia="Times New Roman" w:hAnsi="Assistant Medium" w:cs="Assistant Medium"/>
+          <w:color w:val="000000"/>
+          <w:lang w:val="en-US" w:eastAsia="pt-PT"/>
+        </w:rPr>
+        <w:t xml:space="preserve">having </w:t>
+      </w:r>
+      <w:r>
+        <w:rPr>
+          <w:rFonts w:ascii="Assistant Medium" w:eastAsia="Times New Roman" w:hAnsi="Assistant Medium" w:cs="Assistant Medium"/>
+          <w:color w:val="000000"/>
+          <w:lang w:val="en-US" w:eastAsia="pt-PT"/>
+        </w:rPr>
+        <w:t xml:space="preserve">made a reservation, the user proceeds to pay. He </w:t>
+      </w:r>
+      <w:r>
+        <w:rPr>
+          <w:rFonts w:ascii="Assistant Medium" w:eastAsia="Times New Roman" w:hAnsi="Assistant Medium" w:cs="Assistant Medium"/>
+          <w:color w:val="000000"/>
+          <w:lang w:val="en-US" w:eastAsia="pt-PT"/>
+        </w:rPr>
+        <w:t>informs the platform he wants</w:t>
+      </w:r>
+      <w:r>
+        <w:rPr>
+          <w:rFonts w:ascii="Assistant Medium" w:eastAsia="Times New Roman" w:hAnsi="Assistant Medium" w:cs="Assistant Medium"/>
+          <w:color w:val="000000"/>
+          <w:lang w:val="en-US" w:eastAsia="pt-PT"/>
+        </w:rPr>
+        <w:t xml:space="preserve"> to pay. The platform </w:t>
+      </w:r>
+      <w:r>
+        <w:rPr>
+          <w:rFonts w:ascii="Assistant Medium" w:eastAsia="Times New Roman" w:hAnsi="Assistant Medium" w:cs="Assistant Medium"/>
+          <w:color w:val="000000"/>
+          <w:lang w:val="en-US" w:eastAsia="pt-PT"/>
+        </w:rPr>
+        <w:t>shows him the full price and asks how he intends to pay. The user choses a payment method. The platform confirms the payment method and asks for user details. The user inserts his data. The platform confirms the payment and the successful reservation process.</w:t>
+      </w:r>
+    </w:p>
+    <w:p>
+      <w:pPr>
+        <w:spacing w:before="360" w:after="80" w:line="360" w:lineRule="auto"/>
+        <w:jc w:val="both"/>
+        <w:outlineLvl w:val="1"/>
+        <w:rPr>
+          <w:rFonts w:ascii="Assistant Medium" w:eastAsia="Times New Roman" w:hAnsi="Assistant Medium" w:cs="Assistant Medium"/>
+          <w:b/>
+          <w:bCs/>
+          <w:color w:val="666666"/>
+          <w:sz w:val="34"/>
+          <w:szCs w:val="34"/>
+          <w:lang w:val="en-US" w:eastAsia="pt-PT"/>
+        </w:rPr>
+      </w:pPr>
+      <w:r>
+        <w:rPr>
+          <w:rFonts w:ascii="Assistant Medium" w:eastAsia="Times New Roman" w:hAnsi="Assistant Medium" w:cs="Assistant Medium"/>
+          <w:b/>
+          <w:bCs/>
+          <w:color w:val="666666"/>
+          <w:sz w:val="34"/>
+          <w:szCs w:val="34"/>
+          <w:lang w:val="en-US" w:eastAsia="pt-PT"/>
+        </w:rPr>
+        <w:t>SSD</w:t>
+      </w:r>
+    </w:p>
+    <w:p>
+      <w:pPr>
+        <w:spacing w:before="360" w:after="80" w:line="360" w:lineRule="auto"/>
+        <w:jc w:val="both"/>
+        <w:outlineLvl w:val="1"/>
+        <w:rPr>
+          <w:rFonts w:ascii="Assistant Medium" w:eastAsia="Times New Roman" w:hAnsi="Assistant Medium" w:cs="Assistant Medium"/>
+          <w:b/>
+          <w:bCs/>
+          <w:color w:val="666666"/>
+          <w:sz w:val="34"/>
+          <w:szCs w:val="34"/>
+          <w:lang w:val="en-US" w:eastAsia="pt-PT"/>
+        </w:rPr>
+      </w:pPr>
+      <w:bookmarkStart w:id="25" w:name="_GoBack"/>
+      <w:bookmarkEnd w:id="25"/>
+      <w:r>
+        <w:rPr>
+          <w:rFonts w:ascii="Assistant Medium" w:eastAsia="Times New Roman" w:hAnsi="Assistant Medium" w:cs="Assistant Medium"/>
+          <w:b/>
+          <w:bCs/>
+          <w:color w:val="666666"/>
+          <w:sz w:val="34"/>
+          <w:szCs w:val="34"/>
+          <w:lang w:val="en-US" w:eastAsia="pt-PT"/>
+        </w:rPr>
+        <w:pict w14:anchorId="172BF5E4">
+          <v:shape id="_x0000_i1027" type="#_x0000_t75" style="width:361.65pt;height:272.95pt">
+            <v:imagedata r:id="rId18" o:title="UC6_SSD"/>
+          </v:shape>
+        </w:pict>
+      </w:r>
+    </w:p>
+    <w:p>
+      <w:pPr>
         <w:spacing w:before="240" w:after="240" w:line="360" w:lineRule="auto"/>
         <w:jc w:val="both"/>
         <w:outlineLvl w:val="0"/>
-      </w:pPr>
-      <w:r>
-        <w:br w:type="page"/>
-      </w:r>
-      <w:bookmarkStart w:id="25" w:name="_Toc62570259"/>
-      <w:r>
         <w:rPr>
           <w:rFonts w:ascii="Assistant Medium" w:eastAsia="Times New Roman" w:hAnsi="Assistant Medium" w:cs="Assistant Medium"/>
           <w:b/>
@@ -14138,13 +14152,109 @@
           <w:szCs w:val="40"/>
           <w:lang w:val="en-US" w:eastAsia="pt-PT"/>
         </w:rPr>
+      </w:pPr>
+      <w:r>
+        <w:rPr>
+          <w:lang w:val="en-GB"/>
+        </w:rPr>
+        <w:br w:type="page"/>
+      </w:r>
+      <w:bookmarkStart w:id="26" w:name="_Toc62570259"/>
+      <w:r>
+        <w:rPr>
+          <w:rFonts w:ascii="Assistant Medium" w:eastAsia="Times New Roman" w:hAnsi="Assistant Medium" w:cs="Assistant Medium"/>
+          <w:b/>
+          <w:bCs/>
+          <w:color w:val="666666"/>
+          <w:kern w:val="36"/>
+          <w:sz w:val="40"/>
+          <w:szCs w:val="40"/>
+          <w:lang w:val="en-US" w:eastAsia="pt-PT"/>
+        </w:rPr>
         <w:lastRenderedPageBreak/>
         <w:t>UC7 - User Management</w:t>
       </w:r>
-      <w:bookmarkEnd w:id="25"/>
+      <w:bookmarkEnd w:id="26"/>
+    </w:p>
+    <w:p>
+      <w:pPr>
+        <w:spacing w:before="360" w:after="80" w:line="360" w:lineRule="auto"/>
+        <w:jc w:val="both"/>
+        <w:outlineLvl w:val="1"/>
+        <w:rPr>
+          <w:rFonts w:ascii="Assistant Medium" w:eastAsia="Times New Roman" w:hAnsi="Assistant Medium" w:cs="Assistant Medium"/>
+          <w:b/>
+          <w:bCs/>
+          <w:color w:val="666666"/>
+          <w:sz w:val="34"/>
+          <w:szCs w:val="34"/>
+          <w:lang w:val="en-US" w:eastAsia="pt-PT"/>
+        </w:rPr>
+      </w:pPr>
+      <w:r>
+        <w:rPr>
+          <w:rFonts w:ascii="Assistant Medium" w:eastAsia="Times New Roman" w:hAnsi="Assistant Medium" w:cs="Assistant Medium"/>
+          <w:b/>
+          <w:bCs/>
+          <w:color w:val="666666"/>
+          <w:sz w:val="34"/>
+          <w:szCs w:val="34"/>
+          <w:lang w:val="en-US" w:eastAsia="pt-PT"/>
+        </w:rPr>
+        <w:t>Brief</w:t>
+      </w:r>
+    </w:p>
+    <w:p>
+      <w:pPr>
+        <w:spacing w:after="240" w:line="360" w:lineRule="auto"/>
+        <w:jc w:val="both"/>
+        <w:rPr>
+          <w:rFonts w:ascii="Assistant Medium" w:eastAsia="Times New Roman" w:hAnsi="Assistant Medium" w:cs="Assistant Medium"/>
+          <w:sz w:val="24"/>
+          <w:szCs w:val="24"/>
+          <w:u w:val="single"/>
+          <w:lang w:val="en-US" w:eastAsia="pt-PT"/>
+        </w:rPr>
+      </w:pPr>
+      <w:r>
+        <w:rPr>
+          <w:rFonts w:ascii="Assistant Medium" w:eastAsia="Times New Roman" w:hAnsi="Assistant Medium" w:cs="Assistant Medium"/>
+          <w:color w:val="000000"/>
+          <w:lang w:val="en-US" w:eastAsia="pt-PT"/>
+        </w:rPr>
+        <w:t xml:space="preserve">The admin authenticates himself in the platform. The platform confirms his authentication. The admin asks the platform to check user dashboard. The platform shows him the requested info. The admin changes </w:t>
+      </w:r>
+      <w:proofErr w:type="gramStart"/>
+      <w:r>
+        <w:rPr>
+          <w:rFonts w:ascii="Assistant Medium" w:eastAsia="Times New Roman" w:hAnsi="Assistant Medium" w:cs="Assistant Medium"/>
+          <w:color w:val="000000"/>
+          <w:lang w:val="en-US" w:eastAsia="pt-PT"/>
+        </w:rPr>
+        <w:t>users</w:t>
+      </w:r>
+      <w:proofErr w:type="gramEnd"/>
+      <w:r>
+        <w:rPr>
+          <w:rFonts w:ascii="Assistant Medium" w:eastAsia="Times New Roman" w:hAnsi="Assistant Medium" w:cs="Assistant Medium"/>
+          <w:color w:val="000000"/>
+          <w:lang w:val="en-US" w:eastAsia="pt-PT"/>
+        </w:rPr>
+        <w:t xml:space="preserve"> privileges. The platform confirms the operation.</w:t>
+      </w:r>
+    </w:p>
+    <w:p>
+      <w:pPr>
+        <w:spacing w:before="240" w:after="240" w:line="360" w:lineRule="auto"/>
+        <w:jc w:val="both"/>
+        <w:outlineLvl w:val="0"/>
+        <w:rPr>
+          <w:lang w:val="en-US"/>
+        </w:rPr>
+      </w:pPr>
     </w:p>
     <w:sectPr>
-      <w:footerReference w:type="default" r:id="rId16"/>
+      <w:footerReference w:type="default" r:id="rId19"/>
       <w:pgSz w:w="11906" w:h="16838"/>
       <w:pgMar w:top="1417" w:right="1701" w:bottom="1417" w:left="1701" w:header="708" w:footer="340" w:gutter="0"/>
       <w:cols w:space="708"/>
@@ -14156,7 +14266,7 @@
 </file>
 
 <file path=word/endnotes.xml><?xml version="1.0" encoding="utf-8"?>
-<w:endnotes xmlns:wpc="http://schemas.microsoft.com/office/word/2010/wordprocessingCanvas" xmlns:cx="http://schemas.microsoft.com/office/drawing/2014/chartex" xmlns:cx1="http://schemas.microsoft.com/office/drawing/2015/9/8/chartex" xmlns:cx2="http://schemas.microsoft.com/office/drawing/2015/10/21/chartex" xmlns:cx3="http://schemas.microsoft.com/office/drawing/2016/5/9/chartex" xmlns:cx4="http://schemas.microsoft.com/office/drawing/2016/5/10/chartex" xmlns:cx5="http://schemas.microsoft.com/office/drawing/2016/5/11/chartex" xmlns:cx6="http://schemas.microsoft.com/office/drawing/2016/5/12/chartex" xmlns:cx7="http://schemas.microsoft.com/office/drawing/2016/5/13/chartex" xmlns:cx8="http://schemas.microsoft.com/office/drawing/2016/5/14/chartex" xmlns:mc="http://schemas.openxmlformats.org/markup-compatibility/2006" xmlns:aink="http://schemas.microsoft.com/office/drawing/2016/ink" xmlns:am3d="http://schemas.microsoft.com/office/drawing/2017/model3d" xmlns:o="urn:schemas-microsoft-com:office:office" xmlns:r="http://schemas.openxmlformats.org/officeDocument/2006/relationships" xmlns:m="http://schemas.openxmlformats.org/officeDocument/2006/math" xmlns:v="urn:schemas-microsoft-com:vml" xmlns:wp14="http://schemas.microsoft.com/office/word/2010/wordprocessingDrawing" xmlns:wp="http://schemas.openxmlformats.org/drawingml/2006/wordprocessingDrawing" xmlns:w10="urn:schemas-microsoft-com:office:word" xmlns:w="http://schemas.openxmlformats.org/wordprocessingml/2006/main" xmlns:w14="http://schemas.microsoft.com/office/word/2010/wordml" xmlns:w15="http://schemas.microsoft.com/office/word/2012/wordml" xmlns:w16cex="http://schemas.microsoft.com/office/word/2018/wordml/cex" xmlns:w16cid="http://schemas.microsoft.com/office/word/2016/wordml/cid" xmlns:w16="http://schemas.microsoft.com/office/word/2018/wordml" xmlns:w16se="http://schemas.microsoft.com/office/word/2015/wordml/symex" xmlns:wpg="http://schemas.microsoft.com/office/word/2010/wordprocessingGroup" xmlns:wpi="http://schemas.microsoft.com/office/word/2010/wordprocessingInk" xmlns:wne="http://schemas.microsoft.com/office/word/2006/wordml" xmlns:wps="http://schemas.microsoft.com/office/word/2010/wordprocessingShape" mc:Ignorable="w14 w15 w16se w16cid w16 w16cex wp14">
+<w:endnotes xmlns:wpc="http://schemas.microsoft.com/office/word/2010/wordprocessingCanvas" xmlns:mc="http://schemas.openxmlformats.org/markup-compatibility/2006" xmlns:o="urn:schemas-microsoft-com:office:office" xmlns:r="http://schemas.openxmlformats.org/officeDocument/2006/relationships" xmlns:m="http://schemas.openxmlformats.org/officeDocument/2006/math" xmlns:v="urn:schemas-microsoft-com:vml" xmlns:wp14="http://schemas.microsoft.com/office/word/2010/wordprocessingDrawing" xmlns:wp="http://schemas.openxmlformats.org/drawingml/2006/wordprocessingDrawing" xmlns:w10="urn:schemas-microsoft-com:office:word" xmlns:w="http://schemas.openxmlformats.org/wordprocessingml/2006/main" xmlns:w14="http://schemas.microsoft.com/office/word/2010/wordml" xmlns:w15="http://schemas.microsoft.com/office/word/2012/wordml" xmlns:wpg="http://schemas.microsoft.com/office/word/2010/wordprocessingGroup" xmlns:wpi="http://schemas.microsoft.com/office/word/2010/wordprocessingInk" xmlns:wne="http://schemas.microsoft.com/office/word/2006/wordml" xmlns:wps="http://schemas.microsoft.com/office/word/2010/wordprocessingShape" mc:Ignorable="w14 w15 wp14">
   <w:endnote w:type="separator" w:id="-1">
     <w:p>
       <w:pPr>
@@ -14181,7 +14291,7 @@
 </file>
 
 <file path=word/footer1.xml><?xml version="1.0" encoding="utf-8"?>
-<w:ftr xmlns:wpc="http://schemas.microsoft.com/office/word/2010/wordprocessingCanvas" xmlns:cx="http://schemas.microsoft.com/office/drawing/2014/chartex" xmlns:cx1="http://schemas.microsoft.com/office/drawing/2015/9/8/chartex" xmlns:cx2="http://schemas.microsoft.com/office/drawing/2015/10/21/chartex" xmlns:cx3="http://schemas.microsoft.com/office/drawing/2016/5/9/chartex" xmlns:cx4="http://schemas.microsoft.com/office/drawing/2016/5/10/chartex" xmlns:cx5="http://schemas.microsoft.com/office/drawing/2016/5/11/chartex" xmlns:cx6="http://schemas.microsoft.com/office/drawing/2016/5/12/chartex" xmlns:cx7="http://schemas.microsoft.com/office/drawing/2016/5/13/chartex" xmlns:cx8="http://schemas.microsoft.com/office/drawing/2016/5/14/chartex" xmlns:mc="http://schemas.openxmlformats.org/markup-compatibility/2006" xmlns:aink="http://schemas.microsoft.com/office/drawing/2016/ink" xmlns:am3d="http://schemas.microsoft.com/office/drawing/2017/model3d" xmlns:o="urn:schemas-microsoft-com:office:office" xmlns:r="http://schemas.openxmlformats.org/officeDocument/2006/relationships" xmlns:m="http://schemas.openxmlformats.org/officeDocument/2006/math" xmlns:v="urn:schemas-microsoft-com:vml" xmlns:wp14="http://schemas.microsoft.com/office/word/2010/wordprocessingDrawing" xmlns:wp="http://schemas.openxmlformats.org/drawingml/2006/wordprocessingDrawing" xmlns:w10="urn:schemas-microsoft-com:office:word" xmlns:w="http://schemas.openxmlformats.org/wordprocessingml/2006/main" xmlns:w14="http://schemas.microsoft.com/office/word/2010/wordml" xmlns:w15="http://schemas.microsoft.com/office/word/2012/wordml" xmlns:w16cex="http://schemas.microsoft.com/office/word/2018/wordml/cex" xmlns:w16cid="http://schemas.microsoft.com/office/word/2016/wordml/cid" xmlns:w16="http://schemas.microsoft.com/office/word/2018/wordml" xmlns:w16se="http://schemas.microsoft.com/office/word/2015/wordml/symex" xmlns:wpg="http://schemas.microsoft.com/office/word/2010/wordprocessingGroup" xmlns:wpi="http://schemas.microsoft.com/office/word/2010/wordprocessingInk" xmlns:wne="http://schemas.microsoft.com/office/word/2006/wordml" xmlns:wps="http://schemas.microsoft.com/office/word/2010/wordprocessingShape" mc:Ignorable="w14 w15 w16se w16cid w16 w16cex wp14">
+<w:ftr xmlns:wpc="http://schemas.microsoft.com/office/word/2010/wordprocessingCanvas" xmlns:mc="http://schemas.openxmlformats.org/markup-compatibility/2006" xmlns:o="urn:schemas-microsoft-com:office:office" xmlns:r="http://schemas.openxmlformats.org/officeDocument/2006/relationships" xmlns:m="http://schemas.openxmlformats.org/officeDocument/2006/math" xmlns:v="urn:schemas-microsoft-com:vml" xmlns:wp14="http://schemas.microsoft.com/office/word/2010/wordprocessingDrawing" xmlns:wp="http://schemas.openxmlformats.org/drawingml/2006/wordprocessingDrawing" xmlns:w10="urn:schemas-microsoft-com:office:word" xmlns:w="http://schemas.openxmlformats.org/wordprocessingml/2006/main" xmlns:w14="http://schemas.microsoft.com/office/word/2010/wordml" xmlns:w15="http://schemas.microsoft.com/office/word/2012/wordml" xmlns:wpg="http://schemas.microsoft.com/office/word/2010/wordprocessingGroup" xmlns:wpi="http://schemas.microsoft.com/office/word/2010/wordprocessingInk" xmlns:wne="http://schemas.microsoft.com/office/word/2006/wordml" xmlns:wps="http://schemas.microsoft.com/office/word/2010/wordprocessingShape" mc:Ignorable="w14 w15 wp14">
   <w:sdt>
     <w:sdtPr>
       <w:id w:val="561144069"/>
@@ -14206,7 +14316,10 @@
           <w:fldChar w:fldCharType="separate"/>
         </w:r>
         <w:r>
-          <w:t>2</w:t>
+          <w:rPr>
+            <w:noProof/>
+          </w:rPr>
+          <w:t>21</w:t>
         </w:r>
         <w:r>
           <w:fldChar w:fldCharType="end"/>
@@ -14223,7 +14336,7 @@
 </file>
 
 <file path=word/footnotes.xml><?xml version="1.0" encoding="utf-8"?>
-<w:footnotes xmlns:wpc="http://schemas.microsoft.com/office/word/2010/wordprocessingCanvas" xmlns:cx="http://schemas.microsoft.com/office/drawing/2014/chartex" xmlns:cx1="http://schemas.microsoft.com/office/drawing/2015/9/8/chartex" xmlns:cx2="http://schemas.microsoft.com/office/drawing/2015/10/21/chartex" xmlns:cx3="http://schemas.microsoft.com/office/drawing/2016/5/9/chartex" xmlns:cx4="http://schemas.microsoft.com/office/drawing/2016/5/10/chartex" xmlns:cx5="http://schemas.microsoft.com/office/drawing/2016/5/11/chartex" xmlns:cx6="http://schemas.microsoft.com/office/drawing/2016/5/12/chartex" xmlns:cx7="http://schemas.microsoft.com/office/drawing/2016/5/13/chartex" xmlns:cx8="http://schemas.microsoft.com/office/drawing/2016/5/14/chartex" xmlns:mc="http://schemas.openxmlformats.org/markup-compatibility/2006" xmlns:aink="http://schemas.microsoft.com/office/drawing/2016/ink" xmlns:am3d="http://schemas.microsoft.com/office/drawing/2017/model3d" xmlns:o="urn:schemas-microsoft-com:office:office" xmlns:r="http://schemas.openxmlformats.org/officeDocument/2006/relationships" xmlns:m="http://schemas.openxmlformats.org/officeDocument/2006/math" xmlns:v="urn:schemas-microsoft-com:vml" xmlns:wp14="http://schemas.microsoft.com/office/word/2010/wordprocessingDrawing" xmlns:wp="http://schemas.openxmlformats.org/drawingml/2006/wordprocessingDrawing" xmlns:w10="urn:schemas-microsoft-com:office:word" xmlns:w="http://schemas.openxmlformats.org/wordprocessingml/2006/main" xmlns:w14="http://schemas.microsoft.com/office/word/2010/wordml" xmlns:w15="http://schemas.microsoft.com/office/word/2012/wordml" xmlns:w16cex="http://schemas.microsoft.com/office/word/2018/wordml/cex" xmlns:w16cid="http://schemas.microsoft.com/office/word/2016/wordml/cid" xmlns:w16="http://schemas.microsoft.com/office/word/2018/wordml" xmlns:w16se="http://schemas.microsoft.com/office/word/2015/wordml/symex" xmlns:wpg="http://schemas.microsoft.com/office/word/2010/wordprocessingGroup" xmlns:wpi="http://schemas.microsoft.com/office/word/2010/wordprocessingInk" xmlns:wne="http://schemas.microsoft.com/office/word/2006/wordml" xmlns:wps="http://schemas.microsoft.com/office/word/2010/wordprocessingShape" mc:Ignorable="w14 w15 w16se w16cid w16 w16cex wp14">
+<w:footnotes xmlns:wpc="http://schemas.microsoft.com/office/word/2010/wordprocessingCanvas" xmlns:mc="http://schemas.openxmlformats.org/markup-compatibility/2006" xmlns:o="urn:schemas-microsoft-com:office:office" xmlns:r="http://schemas.openxmlformats.org/officeDocument/2006/relationships" xmlns:m="http://schemas.openxmlformats.org/officeDocument/2006/math" xmlns:v="urn:schemas-microsoft-com:vml" xmlns:wp14="http://schemas.microsoft.com/office/word/2010/wordprocessingDrawing" xmlns:wp="http://schemas.openxmlformats.org/drawingml/2006/wordprocessingDrawing" xmlns:w10="urn:schemas-microsoft-com:office:word" xmlns:w="http://schemas.openxmlformats.org/wordprocessingml/2006/main" xmlns:w14="http://schemas.microsoft.com/office/word/2010/wordml" xmlns:w15="http://schemas.microsoft.com/office/word/2012/wordml" xmlns:wpg="http://schemas.microsoft.com/office/word/2010/wordprocessingGroup" xmlns:wpi="http://schemas.microsoft.com/office/word/2010/wordprocessingInk" xmlns:wne="http://schemas.microsoft.com/office/word/2006/wordml" xmlns:wps="http://schemas.microsoft.com/office/word/2010/wordprocessingShape" mc:Ignorable="w14 w15 wp14">
   <w:footnote w:type="separator" w:id="-1">
     <w:p>
       <w:pPr>
@@ -14248,8 +14361,8 @@
 </file>
 
 <file path=word/numbering.xml><?xml version="1.0" encoding="utf-8"?>
-<w:numbering xmlns:wpc="http://schemas.microsoft.com/office/word/2010/wordprocessingCanvas" xmlns:cx="http://schemas.microsoft.com/office/drawing/2014/chartex" xmlns:cx1="http://schemas.microsoft.com/office/drawing/2015/9/8/chartex" xmlns:cx2="http://schemas.microsoft.com/office/drawing/2015/10/21/chartex" xmlns:cx3="http://schemas.microsoft.com/office/drawing/2016/5/9/chartex" xmlns:cx4="http://schemas.microsoft.com/office/drawing/2016/5/10/chartex" xmlns:cx5="http://schemas.microsoft.com/office/drawing/2016/5/11/chartex" xmlns:cx6="http://schemas.microsoft.com/office/drawing/2016/5/12/chartex" xmlns:cx7="http://schemas.microsoft.com/office/drawing/2016/5/13/chartex" xmlns:cx8="http://schemas.microsoft.com/office/drawing/2016/5/14/chartex" xmlns:mc="http://schemas.openxmlformats.org/markup-compatibility/2006" xmlns:aink="http://schemas.microsoft.com/office/drawing/2016/ink" xmlns:am3d="http://schemas.microsoft.com/office/drawing/2017/model3d" xmlns:o="urn:schemas-microsoft-com:office:office" xmlns:r="http://schemas.openxmlformats.org/officeDocument/2006/relationships" xmlns:m="http://schemas.openxmlformats.org/officeDocument/2006/math" xmlns:v="urn:schemas-microsoft-com:vml" xmlns:wp14="http://schemas.microsoft.com/office/word/2010/wordprocessingDrawing" xmlns:wp="http://schemas.openxmlformats.org/drawingml/2006/wordprocessingDrawing" xmlns:w10="urn:schemas-microsoft-com:office:word" xmlns:w="http://schemas.openxmlformats.org/wordprocessingml/2006/main" xmlns:w14="http://schemas.microsoft.com/office/word/2010/wordml" xmlns:w15="http://schemas.microsoft.com/office/word/2012/wordml" xmlns:w16cex="http://schemas.microsoft.com/office/word/2018/wordml/cex" xmlns:w16cid="http://schemas.microsoft.com/office/word/2016/wordml/cid" xmlns:w16="http://schemas.microsoft.com/office/word/2018/wordml" xmlns:w16se="http://schemas.microsoft.com/office/word/2015/wordml/symex" xmlns:wpg="http://schemas.microsoft.com/office/word/2010/wordprocessingGroup" xmlns:wpi="http://schemas.microsoft.com/office/word/2010/wordprocessingInk" xmlns:wne="http://schemas.microsoft.com/office/word/2006/wordml" xmlns:wps="http://schemas.microsoft.com/office/word/2010/wordprocessingShape" mc:Ignorable="w14 w15 w16se w16cid w16 w16cex wp14">
-  <w:abstractNum w:abstractNumId="0" w15:restartNumberingAfterBreak="0">
+<w:numbering xmlns:wpc="http://schemas.microsoft.com/office/word/2010/wordprocessingCanvas" xmlns:mc="http://schemas.openxmlformats.org/markup-compatibility/2006" xmlns:o="urn:schemas-microsoft-com:office:office" xmlns:r="http://schemas.openxmlformats.org/officeDocument/2006/relationships" xmlns:m="http://schemas.openxmlformats.org/officeDocument/2006/math" xmlns:v="urn:schemas-microsoft-com:vml" xmlns:wp14="http://schemas.microsoft.com/office/word/2010/wordprocessingDrawing" xmlns:wp="http://schemas.openxmlformats.org/drawingml/2006/wordprocessingDrawing" xmlns:w10="urn:schemas-microsoft-com:office:word" xmlns:w="http://schemas.openxmlformats.org/wordprocessingml/2006/main" xmlns:w14="http://schemas.microsoft.com/office/word/2010/wordml" xmlns:w15="http://schemas.microsoft.com/office/word/2012/wordml" xmlns:wpg="http://schemas.microsoft.com/office/word/2010/wordprocessingGroup" xmlns:wpi="http://schemas.microsoft.com/office/word/2010/wordprocessingInk" xmlns:wne="http://schemas.microsoft.com/office/word/2006/wordml" xmlns:wps="http://schemas.microsoft.com/office/word/2010/wordprocessingShape" mc:Ignorable="w14 w15 wp14">
+  <w:abstractNum w:abstractNumId="0">
     <w:nsid w:val="035D3107"/>
     <w:multiLevelType w:val="multilevel"/>
     <w:tmpl w:val="456E1AAC"/>
@@ -14362,7 +14475,7 @@
       </w:pPr>
     </w:lvl>
   </w:abstractNum>
-  <w:abstractNum w:abstractNumId="1" w15:restartNumberingAfterBreak="0">
+  <w:abstractNum w:abstractNumId="1">
     <w:nsid w:val="04A67D51"/>
     <w:multiLevelType w:val="multilevel"/>
     <w:tmpl w:val="A6D243A8"/>
@@ -14511,7 +14624,7 @@
       </w:rPr>
     </w:lvl>
   </w:abstractNum>
-  <w:abstractNum w:abstractNumId="2" w15:restartNumberingAfterBreak="0">
+  <w:abstractNum w:abstractNumId="2">
     <w:nsid w:val="0A935BA0"/>
     <w:multiLevelType w:val="hybridMultilevel"/>
     <w:tmpl w:val="D1541F5E"/>
@@ -14623,7 +14736,7 @@
       </w:rPr>
     </w:lvl>
   </w:abstractNum>
-  <w:abstractNum w:abstractNumId="3" w15:restartNumberingAfterBreak="0">
+  <w:abstractNum w:abstractNumId="3">
     <w:nsid w:val="11D255D2"/>
     <w:multiLevelType w:val="multilevel"/>
     <w:tmpl w:val="63ECE834"/>
@@ -14772,7 +14885,7 @@
       </w:rPr>
     </w:lvl>
   </w:abstractNum>
-  <w:abstractNum w:abstractNumId="4" w15:restartNumberingAfterBreak="0">
+  <w:abstractNum w:abstractNumId="4">
     <w:nsid w:val="1428793B"/>
     <w:multiLevelType w:val="multilevel"/>
     <w:tmpl w:val="5E160BB4"/>
@@ -14885,7 +14998,7 @@
       </w:pPr>
     </w:lvl>
   </w:abstractNum>
-  <w:abstractNum w:abstractNumId="5" w15:restartNumberingAfterBreak="0">
+  <w:abstractNum w:abstractNumId="5">
     <w:nsid w:val="18BF7AD1"/>
     <w:multiLevelType w:val="multilevel"/>
     <w:tmpl w:val="00225BD6"/>
@@ -15034,7 +15147,7 @@
       </w:rPr>
     </w:lvl>
   </w:abstractNum>
-  <w:abstractNum w:abstractNumId="6" w15:restartNumberingAfterBreak="0">
+  <w:abstractNum w:abstractNumId="6">
     <w:nsid w:val="1F077AB7"/>
     <w:multiLevelType w:val="multilevel"/>
     <w:tmpl w:val="15DE5B9C"/>
@@ -15147,7 +15260,7 @@
       </w:pPr>
     </w:lvl>
   </w:abstractNum>
-  <w:abstractNum w:abstractNumId="7" w15:restartNumberingAfterBreak="0">
+  <w:abstractNum w:abstractNumId="7">
     <w:nsid w:val="20C0276B"/>
     <w:multiLevelType w:val="multilevel"/>
     <w:tmpl w:val="B9A0DBFC"/>
@@ -15260,7 +15373,7 @@
       </w:pPr>
     </w:lvl>
   </w:abstractNum>
-  <w:abstractNum w:abstractNumId="8" w15:restartNumberingAfterBreak="0">
+  <w:abstractNum w:abstractNumId="8">
     <w:nsid w:val="20EC2E35"/>
     <w:multiLevelType w:val="multilevel"/>
     <w:tmpl w:val="CBD898C4"/>
@@ -15409,7 +15522,7 @@
       </w:rPr>
     </w:lvl>
   </w:abstractNum>
-  <w:abstractNum w:abstractNumId="9" w15:restartNumberingAfterBreak="0">
+  <w:abstractNum w:abstractNumId="9">
     <w:nsid w:val="321E7782"/>
     <w:multiLevelType w:val="hybridMultilevel"/>
     <w:tmpl w:val="03B2048A"/>
@@ -15521,7 +15634,7 @@
       </w:rPr>
     </w:lvl>
   </w:abstractNum>
-  <w:abstractNum w:abstractNumId="10" w15:restartNumberingAfterBreak="0">
+  <w:abstractNum w:abstractNumId="10">
     <w:nsid w:val="37D814DA"/>
     <w:multiLevelType w:val="multilevel"/>
     <w:tmpl w:val="26AAD55E"/>
@@ -15634,7 +15747,7 @@
       </w:pPr>
     </w:lvl>
   </w:abstractNum>
-  <w:abstractNum w:abstractNumId="11" w15:restartNumberingAfterBreak="0">
+  <w:abstractNum w:abstractNumId="11">
     <w:nsid w:val="37DC257F"/>
     <w:multiLevelType w:val="multilevel"/>
     <w:tmpl w:val="815ACC96"/>
@@ -15783,7 +15896,7 @@
       </w:rPr>
     </w:lvl>
   </w:abstractNum>
-  <w:abstractNum w:abstractNumId="12" w15:restartNumberingAfterBreak="0">
+  <w:abstractNum w:abstractNumId="12">
     <w:nsid w:val="3BCB126C"/>
     <w:multiLevelType w:val="multilevel"/>
     <w:tmpl w:val="EA4C11E6"/>
@@ -15932,7 +16045,7 @@
       </w:rPr>
     </w:lvl>
   </w:abstractNum>
-  <w:abstractNum w:abstractNumId="13" w15:restartNumberingAfterBreak="0">
+  <w:abstractNum w:abstractNumId="13">
     <w:nsid w:val="3CB776B9"/>
     <w:multiLevelType w:val="hybridMultilevel"/>
     <w:tmpl w:val="EF2C2774"/>
@@ -16021,7 +16134,7 @@
       </w:pPr>
     </w:lvl>
   </w:abstractNum>
-  <w:abstractNum w:abstractNumId="14" w15:restartNumberingAfterBreak="0">
+  <w:abstractNum w:abstractNumId="14">
     <w:nsid w:val="3E7E2E03"/>
     <w:multiLevelType w:val="multilevel"/>
     <w:tmpl w:val="D484787A"/>
@@ -16134,7 +16247,7 @@
       </w:pPr>
     </w:lvl>
   </w:abstractNum>
-  <w:abstractNum w:abstractNumId="15" w15:restartNumberingAfterBreak="0">
+  <w:abstractNum w:abstractNumId="15">
     <w:nsid w:val="3F237286"/>
     <w:multiLevelType w:val="multilevel"/>
     <w:tmpl w:val="920406AE"/>
@@ -16247,7 +16360,7 @@
       </w:pPr>
     </w:lvl>
   </w:abstractNum>
-  <w:abstractNum w:abstractNumId="16" w15:restartNumberingAfterBreak="0">
+  <w:abstractNum w:abstractNumId="16">
     <w:nsid w:val="43AD7931"/>
     <w:multiLevelType w:val="hybridMultilevel"/>
     <w:tmpl w:val="6294376A"/>
@@ -16360,7 +16473,7 @@
       </w:rPr>
     </w:lvl>
   </w:abstractNum>
-  <w:abstractNum w:abstractNumId="17" w15:restartNumberingAfterBreak="0">
+  <w:abstractNum w:abstractNumId="17">
     <w:nsid w:val="482E594D"/>
     <w:multiLevelType w:val="multilevel"/>
     <w:tmpl w:val="565696F2"/>
@@ -16473,7 +16586,7 @@
       </w:pPr>
     </w:lvl>
   </w:abstractNum>
-  <w:abstractNum w:abstractNumId="18" w15:restartNumberingAfterBreak="0">
+  <w:abstractNum w:abstractNumId="18">
     <w:nsid w:val="587A0079"/>
     <w:multiLevelType w:val="multilevel"/>
     <w:tmpl w:val="8774CDF8"/>
@@ -16586,7 +16699,7 @@
       </w:pPr>
     </w:lvl>
   </w:abstractNum>
-  <w:abstractNum w:abstractNumId="19" w15:restartNumberingAfterBreak="0">
+  <w:abstractNum w:abstractNumId="19">
     <w:nsid w:val="5C5F6E6B"/>
     <w:multiLevelType w:val="multilevel"/>
     <w:tmpl w:val="A5C4D55A"/>
@@ -16699,7 +16812,7 @@
       </w:pPr>
     </w:lvl>
   </w:abstractNum>
-  <w:abstractNum w:abstractNumId="20" w15:restartNumberingAfterBreak="0">
+  <w:abstractNum w:abstractNumId="20">
     <w:nsid w:val="62F8179F"/>
     <w:multiLevelType w:val="hybridMultilevel"/>
     <w:tmpl w:val="2B9C718A"/>
@@ -16788,7 +16901,7 @@
       </w:pPr>
     </w:lvl>
   </w:abstractNum>
-  <w:abstractNum w:abstractNumId="21" w15:restartNumberingAfterBreak="0">
+  <w:abstractNum w:abstractNumId="21">
     <w:nsid w:val="652D4BE7"/>
     <w:multiLevelType w:val="multilevel"/>
     <w:tmpl w:val="470E3BC2"/>
@@ -16937,7 +17050,7 @@
       </w:rPr>
     </w:lvl>
   </w:abstractNum>
-  <w:abstractNum w:abstractNumId="22" w15:restartNumberingAfterBreak="0">
+  <w:abstractNum w:abstractNumId="22">
     <w:nsid w:val="7816396B"/>
     <w:multiLevelType w:val="multilevel"/>
     <w:tmpl w:val="190E8242"/>
@@ -17050,7 +17163,7 @@
       </w:pPr>
     </w:lvl>
   </w:abstractNum>
-  <w:abstractNum w:abstractNumId="23" w15:restartNumberingAfterBreak="0">
+  <w:abstractNum w:abstractNumId="23">
     <w:nsid w:val="7843715D"/>
     <w:multiLevelType w:val="hybridMultilevel"/>
     <w:tmpl w:val="EF2C2774"/>
@@ -17139,7 +17252,7 @@
       </w:pPr>
     </w:lvl>
   </w:abstractNum>
-  <w:abstractNum w:abstractNumId="24" w15:restartNumberingAfterBreak="0">
+  <w:abstractNum w:abstractNumId="24">
     <w:nsid w:val="788C62D0"/>
     <w:multiLevelType w:val="hybridMultilevel"/>
     <w:tmpl w:val="593834BC"/>
@@ -17251,7 +17364,7 @@
       </w:rPr>
     </w:lvl>
   </w:abstractNum>
-  <w:abstractNum w:abstractNumId="25" w15:restartNumberingAfterBreak="0">
+  <w:abstractNum w:abstractNumId="25">
     <w:nsid w:val="7B554187"/>
     <w:multiLevelType w:val="hybridMultilevel"/>
     <w:tmpl w:val="EF2C2774"/>
@@ -17340,7 +17453,7 @@
       </w:pPr>
     </w:lvl>
   </w:abstractNum>
-  <w:abstractNum w:abstractNumId="26" w15:restartNumberingAfterBreak="0">
+  <w:abstractNum w:abstractNumId="26">
     <w:nsid w:val="7EA66F19"/>
     <w:multiLevelType w:val="multilevel"/>
     <w:tmpl w:val="B24EC83E"/>
@@ -17538,7 +17651,7 @@
 </file>
 
 <file path=word/styles.xml><?xml version="1.0" encoding="utf-8"?>
-<w:styles xmlns:mc="http://schemas.openxmlformats.org/markup-compatibility/2006" xmlns:r="http://schemas.openxmlformats.org/officeDocument/2006/relationships" xmlns:w="http://schemas.openxmlformats.org/wordprocessingml/2006/main" xmlns:w14="http://schemas.microsoft.com/office/word/2010/wordml" xmlns:w15="http://schemas.microsoft.com/office/word/2012/wordml" xmlns:w16cex="http://schemas.microsoft.com/office/word/2018/wordml/cex" xmlns:w16cid="http://schemas.microsoft.com/office/word/2016/wordml/cid" xmlns:w16="http://schemas.microsoft.com/office/word/2018/wordml" xmlns:w16se="http://schemas.microsoft.com/office/word/2015/wordml/symex" mc:Ignorable="w14 w15 w16se w16cid w16 w16cex">
+<w:styles xmlns:mc="http://schemas.openxmlformats.org/markup-compatibility/2006" xmlns:r="http://schemas.openxmlformats.org/officeDocument/2006/relationships" xmlns:w="http://schemas.openxmlformats.org/wordprocessingml/2006/main" xmlns:w14="http://schemas.microsoft.com/office/word/2010/wordml" xmlns:w15="http://schemas.microsoft.com/office/word/2012/wordml" mc:Ignorable="w14 w15">
   <w:docDefaults>
     <w:rPrDefault>
       <w:rPr>
@@ -17554,7 +17667,7 @@
       </w:pPr>
     </w:pPrDefault>
   </w:docDefaults>
-  <w:latentStyles w:defLockedState="0" w:defUIPriority="99" w:defSemiHidden="0" w:defUnhideWhenUsed="0" w:defQFormat="0" w:count="376">
+  <w:latentStyles w:defLockedState="0" w:defUIPriority="99" w:defSemiHidden="0" w:defUnhideWhenUsed="0" w:defQFormat="0" w:count="371">
     <w:lsdException w:name="Normal" w:uiPriority="0" w:qFormat="1"/>
     <w:lsdException w:name="heading 1" w:uiPriority="9" w:qFormat="1"/>
     <w:lsdException w:name="heading 2" w:semiHidden="1" w:uiPriority="9" w:unhideWhenUsed="1" w:qFormat="1"/>
@@ -17926,20 +18039,15 @@
     <w:lsdException w:name="List Table 5 Dark Accent 6" w:uiPriority="50"/>
     <w:lsdException w:name="List Table 6 Colorful Accent 6" w:uiPriority="51"/>
     <w:lsdException w:name="List Table 7 Colorful Accent 6" w:uiPriority="52"/>
-    <w:lsdException w:name="Mention" w:semiHidden="1" w:unhideWhenUsed="1"/>
-    <w:lsdException w:name="Smart Hyperlink" w:semiHidden="1" w:unhideWhenUsed="1"/>
-    <w:lsdException w:name="Hashtag" w:semiHidden="1" w:unhideWhenUsed="1"/>
-    <w:lsdException w:name="Unresolved Mention" w:semiHidden="1" w:unhideWhenUsed="1"/>
-    <w:lsdException w:name="Smart Link" w:semiHidden="1" w:unhideWhenUsed="1"/>
   </w:latentStyles>
   <w:style w:type="paragraph" w:default="1" w:styleId="Normal">
     <w:name w:val="Normal"/>
     <w:qFormat/>
   </w:style>
-  <w:style w:type="paragraph" w:styleId="Ttulo1">
+  <w:style w:type="paragraph" w:styleId="Cabealho1">
     <w:name w:val="heading 1"/>
     <w:basedOn w:val="ndice2"/>
-    <w:link w:val="Ttulo1Carter"/>
+    <w:link w:val="Cabealho1Carter"/>
     <w:uiPriority w:val="9"/>
     <w:qFormat/>
     <w:rsid w:val="003F1968"/>
@@ -17958,10 +18066,10 @@
       <w:lang w:val="en-US" w:eastAsia="pt-PT"/>
     </w:rPr>
   </w:style>
-  <w:style w:type="paragraph" w:styleId="Ttulo2">
+  <w:style w:type="paragraph" w:styleId="Cabealho2">
     <w:name w:val="heading 2"/>
-    <w:basedOn w:val="Ttulo1"/>
-    <w:link w:val="Ttulo2Carter"/>
+    <w:basedOn w:val="Cabealho1"/>
+    <w:link w:val="Cabealho2Carter"/>
     <w:uiPriority w:val="9"/>
     <w:qFormat/>
     <w:rsid w:val="00122FB9"/>
@@ -17972,11 +18080,11 @@
       <w:sz w:val="40"/>
     </w:rPr>
   </w:style>
-  <w:style w:type="paragraph" w:styleId="Ttulo3">
+  <w:style w:type="paragraph" w:styleId="Cabealho3">
     <w:name w:val="heading 3"/>
     <w:basedOn w:val="Normal"/>
     <w:next w:val="Normal"/>
-    <w:link w:val="Ttulo3Carter"/>
+    <w:link w:val="Cabealho3Carter"/>
     <w:uiPriority w:val="9"/>
     <w:semiHidden/>
     <w:unhideWhenUsed/>
@@ -17998,6 +18106,7 @@
   <w:style w:type="character" w:default="1" w:styleId="Tipodeletrapredefinidodopargrafo">
     <w:name w:val="Default Paragraph Font"/>
     <w:uiPriority w:val="1"/>
+    <w:semiHidden/>
     <w:unhideWhenUsed/>
   </w:style>
   <w:style w:type="table" w:default="1" w:styleId="Tabelanormal">
@@ -18021,10 +18130,10 @@
     <w:semiHidden/>
     <w:unhideWhenUsed/>
   </w:style>
-  <w:style w:type="character" w:customStyle="1" w:styleId="Ttulo1Carter">
-    <w:name w:val="Título 1 Caráter"/>
+  <w:style w:type="character" w:customStyle="1" w:styleId="Cabealho1Carter">
+    <w:name w:val="Cabeçalho 1 Caráter"/>
     <w:basedOn w:val="Tipodeletrapredefinidodopargrafo"/>
-    <w:link w:val="Ttulo1"/>
+    <w:link w:val="Cabealho1"/>
     <w:uiPriority w:val="9"/>
     <w:rsid w:val="003F1968"/>
     <w:rPr>
@@ -18036,10 +18145,10 @@
       <w:lang w:val="en-US" w:eastAsia="pt-PT"/>
     </w:rPr>
   </w:style>
-  <w:style w:type="character" w:customStyle="1" w:styleId="Ttulo2Carter">
-    <w:name w:val="Título 2 Caráter"/>
+  <w:style w:type="character" w:customStyle="1" w:styleId="Cabealho2Carter">
+    <w:name w:val="Cabeçalho 2 Caráter"/>
     <w:basedOn w:val="Tipodeletrapredefinidodopargrafo"/>
-    <w:link w:val="Ttulo2"/>
+    <w:link w:val="Cabealho2"/>
     <w:uiPriority w:val="9"/>
     <w:rsid w:val="00122FB9"/>
     <w:rPr>
@@ -18128,7 +18237,7 @@
   </w:style>
   <w:style w:type="paragraph" w:styleId="Cabealhodondice">
     <w:name w:val="TOC Heading"/>
-    <w:basedOn w:val="Ttulo1"/>
+    <w:basedOn w:val="Cabealho1"/>
     <w:next w:val="Normal"/>
     <w:uiPriority w:val="39"/>
     <w:unhideWhenUsed/>
@@ -18185,7 +18294,7 @@
       <w:u w:val="single"/>
     </w:rPr>
   </w:style>
-  <w:style w:type="table" w:styleId="TabelacomGrelha">
+  <w:style w:type="table" w:styleId="Tabelacomgrelha">
     <w:name w:val="Table Grid"/>
     <w:basedOn w:val="Tabelanormal"/>
     <w:uiPriority w:val="39"/>
@@ -18194,6 +18303,7 @@
       <w:spacing w:after="0" w:line="240" w:lineRule="auto"/>
     </w:pPr>
     <w:tblPr>
+      <w:tblInd w:w="0" w:type="dxa"/>
       <w:tblBorders>
         <w:top w:val="single" w:sz="4" w:space="0" w:color="auto"/>
         <w:left w:val="single" w:sz="4" w:space="0" w:color="auto"/>
@@ -18202,12 +18312,18 @@
         <w:insideH w:val="single" w:sz="4" w:space="0" w:color="auto"/>
         <w:insideV w:val="single" w:sz="4" w:space="0" w:color="auto"/>
       </w:tblBorders>
+      <w:tblCellMar>
+        <w:top w:w="0" w:type="dxa"/>
+        <w:left w:w="108" w:type="dxa"/>
+        <w:bottom w:w="0" w:type="dxa"/>
+        <w:right w:w="108" w:type="dxa"/>
+      </w:tblCellMar>
     </w:tblPr>
   </w:style>
-  <w:style w:type="character" w:customStyle="1" w:styleId="Ttulo3Carter">
-    <w:name w:val="Título 3 Caráter"/>
+  <w:style w:type="character" w:customStyle="1" w:styleId="Cabealho3Carter">
+    <w:name w:val="Cabeçalho 3 Caráter"/>
     <w:basedOn w:val="Tipodeletrapredefinidodopargrafo"/>
-    <w:link w:val="Ttulo3"/>
+    <w:link w:val="Cabealho3"/>
     <w:uiPriority w:val="9"/>
     <w:semiHidden/>
     <w:rsid w:val="00122FB9"/>
@@ -18229,6 +18345,13 @@
     <w:tblPr>
       <w:tblStyleRowBandSize w:val="1"/>
       <w:tblStyleColBandSize w:val="1"/>
+      <w:tblInd w:w="0" w:type="dxa"/>
+      <w:tblCellMar>
+        <w:top w:w="0" w:type="dxa"/>
+        <w:left w:w="108" w:type="dxa"/>
+        <w:bottom w:w="0" w:type="dxa"/>
+        <w:right w:w="108" w:type="dxa"/>
+      </w:tblCellMar>
     </w:tblPr>
     <w:tblStylePr w:type="firstRow">
       <w:rPr>
@@ -18278,6 +18401,13 @@
     <w:tblPr>
       <w:tblStyleRowBandSize w:val="1"/>
       <w:tblStyleColBandSize w:val="1"/>
+      <w:tblInd w:w="0" w:type="dxa"/>
+      <w:tblCellMar>
+        <w:top w:w="0" w:type="dxa"/>
+        <w:left w:w="108" w:type="dxa"/>
+        <w:bottom w:w="0" w:type="dxa"/>
+        <w:right w:w="108" w:type="dxa"/>
+      </w:tblCellMar>
     </w:tblPr>
     <w:tblStylePr w:type="firstRow">
       <w:rPr>
@@ -18663,7 +18793,7 @@
 </file>
 
 <file path=customXml/itemProps1.xml><?xml version="1.0" encoding="utf-8"?>
-<ds:datastoreItem xmlns:ds="http://schemas.openxmlformats.org/officeDocument/2006/customXml" ds:itemID="{7B3672C0-595C-49D5-B9BC-5B3318FCB28B}">
+<ds:datastoreItem xmlns:ds="http://schemas.openxmlformats.org/officeDocument/2006/customXml" ds:itemID="{3A41CE69-F216-4D00-A04C-A0EFAC603155}">
   <ds:schemaRefs>
     <ds:schemaRef ds:uri="http://schemas.openxmlformats.org/officeDocument/2006/bibliography"/>
   </ds:schemaRefs>

</xml_diff>

<commit_message>
Update Full Documentation - Inglorious Developers.docx
</commit_message>
<xml_diff>
--- a/Documentation/Full Documentation - Inglorious Developers.docx
+++ b/Documentation/Full Documentation - Inglorious Developers.docx
@@ -1,6 +1,6 @@
 
 <file path=word/document.xml><?xml version="1.0" encoding="utf-8"?>
-<w:document xmlns:wpc="http://schemas.microsoft.com/office/word/2010/wordprocessingCanvas" xmlns:mc="http://schemas.openxmlformats.org/markup-compatibility/2006" xmlns:o="urn:schemas-microsoft-com:office:office" xmlns:r="http://schemas.openxmlformats.org/officeDocument/2006/relationships" xmlns:m="http://schemas.openxmlformats.org/officeDocument/2006/math" xmlns:v="urn:schemas-microsoft-com:vml" xmlns:wp14="http://schemas.microsoft.com/office/word/2010/wordprocessingDrawing" xmlns:wp="http://schemas.openxmlformats.org/drawingml/2006/wordprocessingDrawing" xmlns:w10="urn:schemas-microsoft-com:office:word" xmlns:w="http://schemas.openxmlformats.org/wordprocessingml/2006/main" xmlns:w14="http://schemas.microsoft.com/office/word/2010/wordml" xmlns:w15="http://schemas.microsoft.com/office/word/2012/wordml" xmlns:wpg="http://schemas.microsoft.com/office/word/2010/wordprocessingGroup" xmlns:wpi="http://schemas.microsoft.com/office/word/2010/wordprocessingInk" xmlns:wne="http://schemas.microsoft.com/office/word/2006/wordml" xmlns:wps="http://schemas.microsoft.com/office/word/2010/wordprocessingShape" mc:Ignorable="w14 w15 wp14">
+<w:document xmlns:wpc="http://schemas.microsoft.com/office/word/2010/wordprocessingCanvas" xmlns:cx="http://schemas.microsoft.com/office/drawing/2014/chartex" xmlns:cx1="http://schemas.microsoft.com/office/drawing/2015/9/8/chartex" xmlns:cx2="http://schemas.microsoft.com/office/drawing/2015/10/21/chartex" xmlns:cx3="http://schemas.microsoft.com/office/drawing/2016/5/9/chartex" xmlns:cx4="http://schemas.microsoft.com/office/drawing/2016/5/10/chartex" xmlns:cx5="http://schemas.microsoft.com/office/drawing/2016/5/11/chartex" xmlns:cx6="http://schemas.microsoft.com/office/drawing/2016/5/12/chartex" xmlns:cx7="http://schemas.microsoft.com/office/drawing/2016/5/13/chartex" xmlns:cx8="http://schemas.microsoft.com/office/drawing/2016/5/14/chartex" xmlns:mc="http://schemas.openxmlformats.org/markup-compatibility/2006" xmlns:aink="http://schemas.microsoft.com/office/drawing/2016/ink" xmlns:am3d="http://schemas.microsoft.com/office/drawing/2017/model3d" xmlns:o="urn:schemas-microsoft-com:office:office" xmlns:r="http://schemas.openxmlformats.org/officeDocument/2006/relationships" xmlns:m="http://schemas.openxmlformats.org/officeDocument/2006/math" xmlns:v="urn:schemas-microsoft-com:vml" xmlns:wp14="http://schemas.microsoft.com/office/word/2010/wordprocessingDrawing" xmlns:wp="http://schemas.openxmlformats.org/drawingml/2006/wordprocessingDrawing" xmlns:w10="urn:schemas-microsoft-com:office:word" xmlns:w="http://schemas.openxmlformats.org/wordprocessingml/2006/main" xmlns:w14="http://schemas.microsoft.com/office/word/2010/wordml" xmlns:w15="http://schemas.microsoft.com/office/word/2012/wordml" xmlns:w16cex="http://schemas.microsoft.com/office/word/2018/wordml/cex" xmlns:w16cid="http://schemas.microsoft.com/office/word/2016/wordml/cid" xmlns:w16="http://schemas.microsoft.com/office/word/2018/wordml" xmlns:w16se="http://schemas.microsoft.com/office/word/2015/wordml/symex" xmlns:wpg="http://schemas.microsoft.com/office/word/2010/wordprocessingGroup" xmlns:wpi="http://schemas.microsoft.com/office/word/2010/wordprocessingInk" xmlns:wne="http://schemas.microsoft.com/office/word/2006/wordml" xmlns:wps="http://schemas.microsoft.com/office/word/2010/wordprocessingShape" mc:Ignorable="w14 w15 w16se w16cid w16 w16cex wp14">
   <w:body>
     <w:p>
       <w:pPr>
@@ -112,36 +112,6 @@
         </w:rPr>
         <w:t>                               </w:t>
       </w:r>
-    </w:p>
-    <w:p>
-      <w:pPr>
-        <w:spacing w:after="0" w:line="360" w:lineRule="auto"/>
-        <w:jc w:val="both"/>
-        <w:rPr>
-          <w:rFonts w:ascii="Assistant Medium" w:eastAsia="Times New Roman" w:hAnsi="Assistant Medium" w:cs="Assistant Medium"/>
-          <w:b/>
-          <w:bCs/>
-          <w:color w:val="666666"/>
-          <w:sz w:val="56"/>
-          <w:szCs w:val="56"/>
-          <w:lang w:val="en-US" w:eastAsia="pt-PT"/>
-        </w:rPr>
-      </w:pPr>
-    </w:p>
-    <w:p>
-      <w:pPr>
-        <w:spacing w:after="0" w:line="360" w:lineRule="auto"/>
-        <w:jc w:val="both"/>
-        <w:rPr>
-          <w:rFonts w:ascii="Assistant Medium" w:eastAsia="Times New Roman" w:hAnsi="Assistant Medium" w:cs="Assistant Medium"/>
-          <w:b/>
-          <w:bCs/>
-          <w:color w:val="666666"/>
-          <w:sz w:val="56"/>
-          <w:szCs w:val="56"/>
-          <w:lang w:val="en-US" w:eastAsia="pt-PT"/>
-        </w:rPr>
-      </w:pPr>
     </w:p>
     <w:p>
       <w:pPr>
@@ -442,12 +412,8 @@
         <w:p>
           <w:pPr>
             <w:pStyle w:val="ndice1"/>
-            <w:tabs>
-              <w:tab w:val="right" w:leader="dot" w:pos="8494"/>
-            </w:tabs>
             <w:rPr>
               <w:rFonts w:eastAsiaTheme="minorEastAsia"/>
-              <w:noProof/>
               <w:lang w:eastAsia="pt-PT"/>
             </w:rPr>
           </w:pPr>
@@ -464,59 +430,50 @@
             <w:r>
               <w:rPr>
                 <w:rStyle w:val="Hiperligao"/>
-                <w:rFonts w:ascii="Assistant Medium" w:eastAsia="Times New Roman" w:hAnsi="Assistant Medium" w:cs="Assistant Medium"/>
+                <w:rFonts w:eastAsia="Times New Roman"/>
                 <w:b/>
                 <w:bCs/>
-                <w:noProof/>
-                <w:kern w:val="36"/>
                 <w:lang w:val="en-US" w:eastAsia="pt-PT"/>
               </w:rPr>
               <w:t>Glossary</w:t>
             </w:r>
             <w:r>
               <w:rPr>
-                <w:noProof/>
                 <w:webHidden/>
               </w:rPr>
               <w:tab/>
             </w:r>
             <w:r>
               <w:rPr>
-                <w:noProof/>
                 <w:webHidden/>
               </w:rPr>
               <w:fldChar w:fldCharType="begin"/>
             </w:r>
             <w:r>
               <w:rPr>
-                <w:noProof/>
                 <w:webHidden/>
               </w:rPr>
               <w:instrText xml:space="preserve"> PAGEREF _Toc62570234 \h </w:instrText>
             </w:r>
             <w:r>
               <w:rPr>
-                <w:noProof/>
                 <w:webHidden/>
               </w:rPr>
             </w:r>
             <w:r>
               <w:rPr>
-                <w:noProof/>
                 <w:webHidden/>
               </w:rPr>
               <w:fldChar w:fldCharType="separate"/>
             </w:r>
             <w:r>
               <w:rPr>
-                <w:noProof/>
                 <w:webHidden/>
               </w:rPr>
               <w:t>3</w:t>
             </w:r>
             <w:r>
               <w:rPr>
-                <w:noProof/>
                 <w:webHidden/>
               </w:rPr>
               <w:fldChar w:fldCharType="end"/>
@@ -526,12 +483,8 @@
         <w:p>
           <w:pPr>
             <w:pStyle w:val="ndice1"/>
-            <w:tabs>
-              <w:tab w:val="right" w:leader="dot" w:pos="8494"/>
-            </w:tabs>
             <w:rPr>
               <w:rFonts w:eastAsiaTheme="minorEastAsia"/>
-              <w:noProof/>
               <w:lang w:eastAsia="pt-PT"/>
             </w:rPr>
           </w:pPr>
@@ -539,59 +492,50 @@
             <w:r>
               <w:rPr>
                 <w:rStyle w:val="Hiperligao"/>
-                <w:rFonts w:ascii="Assistant Medium" w:eastAsia="Times New Roman" w:hAnsi="Assistant Medium" w:cs="Assistant Medium"/>
+                <w:rFonts w:eastAsia="Times New Roman"/>
                 <w:b/>
                 <w:bCs/>
-                <w:noProof/>
-                <w:kern w:val="36"/>
                 <w:lang w:val="en-US" w:eastAsia="pt-PT"/>
               </w:rPr>
               <w:t>Use Cases</w:t>
             </w:r>
             <w:r>
               <w:rPr>
-                <w:noProof/>
                 <w:webHidden/>
               </w:rPr>
               <w:tab/>
             </w:r>
             <w:r>
               <w:rPr>
-                <w:noProof/>
                 <w:webHidden/>
               </w:rPr>
               <w:fldChar w:fldCharType="begin"/>
             </w:r>
             <w:r>
               <w:rPr>
-                <w:noProof/>
                 <w:webHidden/>
               </w:rPr>
               <w:instrText xml:space="preserve"> PAGEREF _Toc62570235 \h </w:instrText>
             </w:r>
             <w:r>
               <w:rPr>
-                <w:noProof/>
                 <w:webHidden/>
               </w:rPr>
             </w:r>
             <w:r>
               <w:rPr>
-                <w:noProof/>
                 <w:webHidden/>
               </w:rPr>
               <w:fldChar w:fldCharType="separate"/>
             </w:r>
             <w:r>
               <w:rPr>
-                <w:noProof/>
                 <w:webHidden/>
               </w:rPr>
-              <w:t>4</w:t>
-            </w:r>
-            <w:r>
-              <w:rPr>
-                <w:noProof/>
+              <w:t>5</w:t>
+            </w:r>
+            <w:r>
+              <w:rPr>
                 <w:webHidden/>
               </w:rPr>
               <w:fldChar w:fldCharType="end"/>
@@ -601,12 +545,8 @@
         <w:p>
           <w:pPr>
             <w:pStyle w:val="ndice1"/>
-            <w:tabs>
-              <w:tab w:val="right" w:leader="dot" w:pos="8494"/>
-            </w:tabs>
             <w:rPr>
               <w:rFonts w:eastAsiaTheme="minorEastAsia"/>
-              <w:noProof/>
               <w:lang w:eastAsia="pt-PT"/>
             </w:rPr>
           </w:pPr>
@@ -614,55 +554,48 @@
             <w:r>
               <w:rPr>
                 <w:rStyle w:val="Hiperligao"/>
-                <w:noProof/>
-                <w:kern w:val="36"/>
+                <w:b/>
+                <w:bCs/>
               </w:rPr>
               <w:t>Domain Model</w:t>
             </w:r>
             <w:r>
               <w:rPr>
-                <w:noProof/>
                 <w:webHidden/>
               </w:rPr>
               <w:tab/>
             </w:r>
             <w:r>
               <w:rPr>
-                <w:noProof/>
                 <w:webHidden/>
               </w:rPr>
               <w:fldChar w:fldCharType="begin"/>
             </w:r>
             <w:r>
               <w:rPr>
-                <w:noProof/>
                 <w:webHidden/>
               </w:rPr>
               <w:instrText xml:space="preserve"> PAGEREF _Toc62570236 \h </w:instrText>
             </w:r>
             <w:r>
               <w:rPr>
-                <w:noProof/>
                 <w:webHidden/>
               </w:rPr>
             </w:r>
             <w:r>
               <w:rPr>
-                <w:noProof/>
                 <w:webHidden/>
               </w:rPr>
               <w:fldChar w:fldCharType="separate"/>
             </w:r>
             <w:r>
               <w:rPr>
-                <w:noProof/>
                 <w:webHidden/>
               </w:rPr>
-              <w:t>5</w:t>
-            </w:r>
-            <w:r>
-              <w:rPr>
-                <w:noProof/>
+              <w:t>6</w:t>
+            </w:r>
+            <w:r>
+              <w:rPr>
                 <w:webHidden/>
               </w:rPr>
               <w:fldChar w:fldCharType="end"/>
@@ -672,12 +605,8 @@
         <w:p>
           <w:pPr>
             <w:pStyle w:val="ndice1"/>
-            <w:tabs>
-              <w:tab w:val="right" w:leader="dot" w:pos="8494"/>
-            </w:tabs>
             <w:rPr>
               <w:rFonts w:eastAsiaTheme="minorEastAsia"/>
-              <w:noProof/>
               <w:lang w:eastAsia="pt-PT"/>
             </w:rPr>
           </w:pPr>
@@ -685,59 +614,50 @@
             <w:r>
               <w:rPr>
                 <w:rStyle w:val="Hiperligao"/>
-                <w:rFonts w:ascii="Assistant Medium" w:eastAsia="Times New Roman" w:hAnsi="Assistant Medium" w:cs="Assistant Medium"/>
+                <w:rFonts w:eastAsia="Times New Roman"/>
                 <w:b/>
                 <w:bCs/>
-                <w:noProof/>
-                <w:kern w:val="36"/>
                 <w:lang w:val="en-US" w:eastAsia="pt-PT"/>
               </w:rPr>
               <w:t>UC1 - Parking Spot Management</w:t>
             </w:r>
             <w:r>
               <w:rPr>
-                <w:noProof/>
                 <w:webHidden/>
               </w:rPr>
               <w:tab/>
             </w:r>
             <w:r>
               <w:rPr>
-                <w:noProof/>
                 <w:webHidden/>
               </w:rPr>
               <w:fldChar w:fldCharType="begin"/>
             </w:r>
             <w:r>
               <w:rPr>
-                <w:noProof/>
                 <w:webHidden/>
               </w:rPr>
               <w:instrText xml:space="preserve"> PAGEREF _Toc62570237 \h </w:instrText>
             </w:r>
             <w:r>
               <w:rPr>
-                <w:noProof/>
                 <w:webHidden/>
               </w:rPr>
             </w:r>
             <w:r>
               <w:rPr>
-                <w:noProof/>
                 <w:webHidden/>
               </w:rPr>
               <w:fldChar w:fldCharType="separate"/>
             </w:r>
             <w:r>
               <w:rPr>
-                <w:noProof/>
                 <w:webHidden/>
               </w:rPr>
               <w:t>7</w:t>
             </w:r>
             <w:r>
               <w:rPr>
-                <w:noProof/>
                 <w:webHidden/>
               </w:rPr>
               <w:fldChar w:fldCharType="end"/>
@@ -1029,7 +949,7 @@
                 <w:noProof/>
                 <w:webHidden/>
               </w:rPr>
-              <w:t>10</w:t>
+              <w:t>11</w:t>
             </w:r>
             <w:r>
               <w:rPr>
@@ -1103,7 +1023,7 @@
                 <w:noProof/>
                 <w:webHidden/>
               </w:rPr>
-              <w:t>12</w:t>
+              <w:t>13</w:t>
             </w:r>
             <w:r>
               <w:rPr>
@@ -1117,12 +1037,8 @@
         <w:p>
           <w:pPr>
             <w:pStyle w:val="ndice1"/>
-            <w:tabs>
-              <w:tab w:val="right" w:leader="dot" w:pos="8494"/>
-            </w:tabs>
             <w:rPr>
               <w:rFonts w:eastAsiaTheme="minorEastAsia"/>
-              <w:noProof/>
               <w:lang w:eastAsia="pt-PT"/>
             </w:rPr>
           </w:pPr>
@@ -1130,59 +1046,50 @@
             <w:r>
               <w:rPr>
                 <w:rStyle w:val="Hiperligao"/>
-                <w:rFonts w:ascii="Assistant Medium" w:eastAsia="Times New Roman" w:hAnsi="Assistant Medium" w:cs="Assistant Medium"/>
+                <w:rFonts w:eastAsia="Times New Roman"/>
                 <w:b/>
                 <w:bCs/>
-                <w:noProof/>
-                <w:kern w:val="36"/>
                 <w:lang w:val="en-US" w:eastAsia="pt-PT"/>
               </w:rPr>
               <w:t>UC2 - User Registration</w:t>
             </w:r>
             <w:r>
               <w:rPr>
-                <w:noProof/>
                 <w:webHidden/>
               </w:rPr>
               <w:tab/>
             </w:r>
             <w:r>
               <w:rPr>
-                <w:noProof/>
                 <w:webHidden/>
               </w:rPr>
               <w:fldChar w:fldCharType="begin"/>
             </w:r>
             <w:r>
               <w:rPr>
-                <w:noProof/>
                 <w:webHidden/>
               </w:rPr>
               <w:instrText xml:space="preserve"> PAGEREF _Toc62570243 \h </w:instrText>
             </w:r>
             <w:r>
               <w:rPr>
-                <w:noProof/>
                 <w:webHidden/>
               </w:rPr>
             </w:r>
             <w:r>
               <w:rPr>
-                <w:noProof/>
                 <w:webHidden/>
               </w:rPr>
               <w:fldChar w:fldCharType="separate"/>
             </w:r>
             <w:r>
               <w:rPr>
-                <w:noProof/>
                 <w:webHidden/>
               </w:rPr>
-              <w:t>13</w:t>
-            </w:r>
-            <w:r>
-              <w:rPr>
-                <w:noProof/>
+              <w:t>14</w:t>
+            </w:r>
+            <w:r>
+              <w:rPr>
                 <w:webHidden/>
               </w:rPr>
               <w:fldChar w:fldCharType="end"/>
@@ -1252,7 +1159,7 @@
                 <w:noProof/>
                 <w:webHidden/>
               </w:rPr>
-              <w:t>13</w:t>
+              <w:t>14</w:t>
             </w:r>
             <w:r>
               <w:rPr>
@@ -1266,12 +1173,8 @@
         <w:p>
           <w:pPr>
             <w:pStyle w:val="ndice1"/>
-            <w:tabs>
-              <w:tab w:val="right" w:leader="dot" w:pos="8494"/>
-            </w:tabs>
             <w:rPr>
               <w:rFonts w:eastAsiaTheme="minorEastAsia"/>
-              <w:noProof/>
               <w:lang w:eastAsia="pt-PT"/>
             </w:rPr>
           </w:pPr>
@@ -1279,59 +1182,50 @@
             <w:r>
               <w:rPr>
                 <w:rStyle w:val="Hiperligao"/>
-                <w:rFonts w:ascii="Assistant Medium" w:eastAsia="Times New Roman" w:hAnsi="Assistant Medium" w:cs="Assistant Medium"/>
+                <w:rFonts w:eastAsia="Times New Roman"/>
                 <w:b/>
                 <w:bCs/>
-                <w:noProof/>
-                <w:kern w:val="36"/>
                 <w:lang w:val="en-US" w:eastAsia="pt-PT"/>
               </w:rPr>
               <w:t>UC3 - Reservation Management</w:t>
             </w:r>
             <w:r>
               <w:rPr>
-                <w:noProof/>
                 <w:webHidden/>
               </w:rPr>
               <w:tab/>
             </w:r>
             <w:r>
               <w:rPr>
-                <w:noProof/>
                 <w:webHidden/>
               </w:rPr>
               <w:fldChar w:fldCharType="begin"/>
             </w:r>
             <w:r>
               <w:rPr>
-                <w:noProof/>
                 <w:webHidden/>
               </w:rPr>
               <w:instrText xml:space="preserve"> PAGEREF _Toc62570245 \h </w:instrText>
             </w:r>
             <w:r>
               <w:rPr>
-                <w:noProof/>
                 <w:webHidden/>
               </w:rPr>
             </w:r>
             <w:r>
               <w:rPr>
-                <w:noProof/>
                 <w:webHidden/>
               </w:rPr>
               <w:fldChar w:fldCharType="separate"/>
             </w:r>
             <w:r>
               <w:rPr>
-                <w:noProof/>
                 <w:webHidden/>
               </w:rPr>
-              <w:t>14</w:t>
-            </w:r>
-            <w:r>
-              <w:rPr>
-                <w:noProof/>
+              <w:t>15</w:t>
+            </w:r>
+            <w:r>
+              <w:rPr>
                 <w:webHidden/>
               </w:rPr>
               <w:fldChar w:fldCharType="end"/>
@@ -1401,7 +1295,7 @@
                 <w:noProof/>
                 <w:webHidden/>
               </w:rPr>
-              <w:t>14</w:t>
+              <w:t>15</w:t>
             </w:r>
             <w:r>
               <w:rPr>
@@ -1475,7 +1369,7 @@
                 <w:noProof/>
                 <w:webHidden/>
               </w:rPr>
-              <w:t>14</w:t>
+              <w:t>15</w:t>
             </w:r>
             <w:r>
               <w:rPr>
@@ -1549,7 +1443,7 @@
                 <w:noProof/>
                 <w:webHidden/>
               </w:rPr>
-              <w:t>14</w:t>
+              <w:t>16</w:t>
             </w:r>
             <w:r>
               <w:rPr>
@@ -1623,7 +1517,7 @@
                 <w:noProof/>
                 <w:webHidden/>
               </w:rPr>
-              <w:t>17</w:t>
+              <w:t>18</w:t>
             </w:r>
             <w:r>
               <w:rPr>
@@ -1697,7 +1591,7 @@
                 <w:noProof/>
                 <w:webHidden/>
               </w:rPr>
-              <w:t>17</w:t>
+              <w:t>18</w:t>
             </w:r>
             <w:r>
               <w:rPr>
@@ -1711,12 +1605,8 @@
         <w:p>
           <w:pPr>
             <w:pStyle w:val="ndice1"/>
-            <w:tabs>
-              <w:tab w:val="right" w:leader="dot" w:pos="8494"/>
-            </w:tabs>
             <w:rPr>
               <w:rFonts w:eastAsiaTheme="minorEastAsia"/>
-              <w:noProof/>
               <w:lang w:eastAsia="pt-PT"/>
             </w:rPr>
           </w:pPr>
@@ -1724,59 +1614,50 @@
             <w:r>
               <w:rPr>
                 <w:rStyle w:val="Hiperligao"/>
-                <w:rFonts w:ascii="Assistant Medium" w:eastAsia="Times New Roman" w:hAnsi="Assistant Medium" w:cs="Assistant Medium"/>
+                <w:rFonts w:eastAsia="Times New Roman"/>
                 <w:b/>
                 <w:bCs/>
-                <w:noProof/>
-                <w:kern w:val="36"/>
                 <w:lang w:val="en-US" w:eastAsia="pt-PT"/>
               </w:rPr>
               <w:t>UC4 - Sublet Management</w:t>
             </w:r>
             <w:r>
               <w:rPr>
-                <w:noProof/>
                 <w:webHidden/>
               </w:rPr>
               <w:tab/>
             </w:r>
             <w:r>
               <w:rPr>
-                <w:noProof/>
                 <w:webHidden/>
               </w:rPr>
               <w:fldChar w:fldCharType="begin"/>
             </w:r>
             <w:r>
               <w:rPr>
-                <w:noProof/>
                 <w:webHidden/>
               </w:rPr>
               <w:instrText xml:space="preserve"> PAGEREF _Toc62570251 \h </w:instrText>
             </w:r>
             <w:r>
               <w:rPr>
-                <w:noProof/>
                 <w:webHidden/>
               </w:rPr>
             </w:r>
             <w:r>
               <w:rPr>
-                <w:noProof/>
                 <w:webHidden/>
               </w:rPr>
               <w:fldChar w:fldCharType="separate"/>
             </w:r>
             <w:r>
               <w:rPr>
-                <w:noProof/>
                 <w:webHidden/>
               </w:rPr>
-              <w:t>18</w:t>
-            </w:r>
-            <w:r>
-              <w:rPr>
-                <w:noProof/>
+              <w:t>19</w:t>
+            </w:r>
+            <w:r>
+              <w:rPr>
                 <w:webHidden/>
               </w:rPr>
               <w:fldChar w:fldCharType="end"/>
@@ -1846,7 +1727,7 @@
                 <w:noProof/>
                 <w:webHidden/>
               </w:rPr>
-              <w:t>18</w:t>
+              <w:t>19</w:t>
             </w:r>
             <w:r>
               <w:rPr>
@@ -1860,12 +1741,8 @@
         <w:p>
           <w:pPr>
             <w:pStyle w:val="ndice1"/>
-            <w:tabs>
-              <w:tab w:val="right" w:leader="dot" w:pos="8494"/>
-            </w:tabs>
             <w:rPr>
               <w:rFonts w:eastAsiaTheme="minorEastAsia"/>
-              <w:noProof/>
               <w:lang w:eastAsia="pt-PT"/>
             </w:rPr>
           </w:pPr>
@@ -1873,59 +1750,50 @@
             <w:r>
               <w:rPr>
                 <w:rStyle w:val="Hiperligao"/>
-                <w:rFonts w:ascii="Assistant Medium" w:eastAsia="Times New Roman" w:hAnsi="Assistant Medium" w:cs="Assistant Medium"/>
+                <w:rFonts w:eastAsia="Times New Roman"/>
                 <w:b/>
                 <w:bCs/>
-                <w:noProof/>
-                <w:kern w:val="36"/>
                 <w:lang w:val="en-US" w:eastAsia="pt-PT"/>
               </w:rPr>
               <w:t>UC5 - Available Parking Spots Consultation</w:t>
             </w:r>
             <w:r>
               <w:rPr>
-                <w:noProof/>
                 <w:webHidden/>
               </w:rPr>
               <w:tab/>
             </w:r>
             <w:r>
               <w:rPr>
-                <w:noProof/>
                 <w:webHidden/>
               </w:rPr>
               <w:fldChar w:fldCharType="begin"/>
             </w:r>
             <w:r>
               <w:rPr>
-                <w:noProof/>
                 <w:webHidden/>
               </w:rPr>
               <w:instrText xml:space="preserve"> PAGEREF _Toc62570253 \h </w:instrText>
             </w:r>
             <w:r>
               <w:rPr>
-                <w:noProof/>
                 <w:webHidden/>
               </w:rPr>
             </w:r>
             <w:r>
               <w:rPr>
-                <w:noProof/>
                 <w:webHidden/>
               </w:rPr>
               <w:fldChar w:fldCharType="separate"/>
             </w:r>
             <w:r>
               <w:rPr>
-                <w:noProof/>
                 <w:webHidden/>
               </w:rPr>
-              <w:t>19</w:t>
-            </w:r>
-            <w:r>
-              <w:rPr>
-                <w:noProof/>
+              <w:t>20</w:t>
+            </w:r>
+            <w:r>
+              <w:rPr>
                 <w:webHidden/>
               </w:rPr>
               <w:fldChar w:fldCharType="end"/>
@@ -1995,7 +1863,7 @@
                 <w:noProof/>
                 <w:webHidden/>
               </w:rPr>
-              <w:t>19</w:t>
+              <w:t>20</w:t>
             </w:r>
             <w:r>
               <w:rPr>
@@ -2069,7 +1937,7 @@
                 <w:noProof/>
                 <w:webHidden/>
               </w:rPr>
-              <w:t>19</w:t>
+              <w:t>20</w:t>
             </w:r>
             <w:r>
               <w:rPr>
@@ -2143,7 +2011,7 @@
                 <w:noProof/>
                 <w:webHidden/>
               </w:rPr>
-              <w:t>19</w:t>
+              <w:t>21</w:t>
             </w:r>
             <w:r>
               <w:rPr>
@@ -2217,7 +2085,7 @@
                 <w:noProof/>
                 <w:webHidden/>
               </w:rPr>
-              <w:t>21</w:t>
+              <w:t>22</w:t>
             </w:r>
             <w:r>
               <w:rPr>
@@ -2231,12 +2099,8 @@
         <w:p>
           <w:pPr>
             <w:pStyle w:val="ndice1"/>
-            <w:tabs>
-              <w:tab w:val="right" w:leader="dot" w:pos="8494"/>
-            </w:tabs>
             <w:rPr>
               <w:rFonts w:eastAsiaTheme="minorEastAsia"/>
-              <w:noProof/>
               <w:lang w:eastAsia="pt-PT"/>
             </w:rPr>
           </w:pPr>
@@ -2244,59 +2108,50 @@
             <w:r>
               <w:rPr>
                 <w:rStyle w:val="Hiperligao"/>
-                <w:rFonts w:ascii="Assistant Medium" w:eastAsia="Times New Roman" w:hAnsi="Assistant Medium" w:cs="Assistant Medium"/>
+                <w:rFonts w:eastAsia="Times New Roman"/>
                 <w:b/>
                 <w:bCs/>
-                <w:noProof/>
-                <w:kern w:val="36"/>
                 <w:lang w:val="en-US" w:eastAsia="pt-PT"/>
               </w:rPr>
               <w:t>UC6 - Payment Process</w:t>
             </w:r>
             <w:r>
               <w:rPr>
-                <w:noProof/>
                 <w:webHidden/>
               </w:rPr>
               <w:tab/>
             </w:r>
             <w:r>
               <w:rPr>
-                <w:noProof/>
                 <w:webHidden/>
               </w:rPr>
               <w:fldChar w:fldCharType="begin"/>
             </w:r>
             <w:r>
               <w:rPr>
-                <w:noProof/>
                 <w:webHidden/>
               </w:rPr>
               <w:instrText xml:space="preserve"> PAGEREF _Toc62570258 \h </w:instrText>
             </w:r>
             <w:r>
               <w:rPr>
-                <w:noProof/>
                 <w:webHidden/>
               </w:rPr>
             </w:r>
             <w:r>
               <w:rPr>
-                <w:noProof/>
                 <w:webHidden/>
               </w:rPr>
               <w:fldChar w:fldCharType="separate"/>
             </w:r>
             <w:r>
               <w:rPr>
-                <w:noProof/>
                 <w:webHidden/>
               </w:rPr>
-              <w:t>23</w:t>
-            </w:r>
-            <w:r>
-              <w:rPr>
-                <w:noProof/>
+              <w:t>25</w:t>
+            </w:r>
+            <w:r>
+              <w:rPr>
                 <w:webHidden/>
               </w:rPr>
               <w:fldChar w:fldCharType="end"/>
@@ -2306,12 +2161,8 @@
         <w:p>
           <w:pPr>
             <w:pStyle w:val="ndice1"/>
-            <w:tabs>
-              <w:tab w:val="right" w:leader="dot" w:pos="8494"/>
-            </w:tabs>
             <w:rPr>
               <w:rFonts w:eastAsiaTheme="minorEastAsia"/>
-              <w:noProof/>
               <w:lang w:eastAsia="pt-PT"/>
             </w:rPr>
           </w:pPr>
@@ -2319,59 +2170,50 @@
             <w:r>
               <w:rPr>
                 <w:rStyle w:val="Hiperligao"/>
-                <w:rFonts w:ascii="Assistant Medium" w:eastAsia="Times New Roman" w:hAnsi="Assistant Medium" w:cs="Assistant Medium"/>
+                <w:rFonts w:eastAsia="Times New Roman"/>
                 <w:b/>
                 <w:bCs/>
-                <w:noProof/>
-                <w:kern w:val="36"/>
                 <w:lang w:val="en-US" w:eastAsia="pt-PT"/>
               </w:rPr>
               <w:t>UC7 - User Management</w:t>
             </w:r>
             <w:r>
               <w:rPr>
-                <w:noProof/>
                 <w:webHidden/>
               </w:rPr>
               <w:tab/>
             </w:r>
             <w:r>
               <w:rPr>
-                <w:noProof/>
                 <w:webHidden/>
               </w:rPr>
               <w:fldChar w:fldCharType="begin"/>
             </w:r>
             <w:r>
               <w:rPr>
-                <w:noProof/>
                 <w:webHidden/>
               </w:rPr>
               <w:instrText xml:space="preserve"> PAGEREF _Toc62570259 \h </w:instrText>
             </w:r>
             <w:r>
               <w:rPr>
-                <w:noProof/>
                 <w:webHidden/>
               </w:rPr>
             </w:r>
             <w:r>
               <w:rPr>
-                <w:noProof/>
                 <w:webHidden/>
               </w:rPr>
               <w:fldChar w:fldCharType="separate"/>
             </w:r>
             <w:r>
               <w:rPr>
-                <w:noProof/>
                 <w:webHidden/>
               </w:rPr>
-              <w:t>24</w:t>
-            </w:r>
-            <w:r>
-              <w:rPr>
-                <w:noProof/>
+              <w:t>26</w:t>
+            </w:r>
+            <w:r>
+              <w:rPr>
                 <w:webHidden/>
               </w:rPr>
               <w:fldChar w:fldCharType="end"/>
@@ -2435,66 +2277,6 @@
     </w:p>
     <w:p>
       <w:pPr>
-        <w:spacing w:after="0" w:line="360" w:lineRule="auto"/>
-        <w:jc w:val="right"/>
-        <w:rPr>
-          <w:rFonts w:ascii="Assistant Medium" w:eastAsia="Times New Roman" w:hAnsi="Assistant Medium" w:cs="Assistant Medium"/>
-          <w:b/>
-          <w:bCs/>
-          <w:color w:val="666666"/>
-          <w:sz w:val="24"/>
-          <w:szCs w:val="24"/>
-          <w:lang w:eastAsia="pt-PT"/>
-        </w:rPr>
-      </w:pPr>
-    </w:p>
-    <w:p>
-      <w:pPr>
-        <w:spacing w:after="0" w:line="360" w:lineRule="auto"/>
-        <w:jc w:val="right"/>
-        <w:rPr>
-          <w:rFonts w:ascii="Assistant Medium" w:eastAsia="Times New Roman" w:hAnsi="Assistant Medium" w:cs="Assistant Medium"/>
-          <w:b/>
-          <w:bCs/>
-          <w:color w:val="666666"/>
-          <w:sz w:val="24"/>
-          <w:szCs w:val="24"/>
-          <w:lang w:eastAsia="pt-PT"/>
-        </w:rPr>
-      </w:pPr>
-    </w:p>
-    <w:p>
-      <w:pPr>
-        <w:spacing w:after="0" w:line="360" w:lineRule="auto"/>
-        <w:jc w:val="right"/>
-        <w:rPr>
-          <w:rFonts w:ascii="Assistant Medium" w:eastAsia="Times New Roman" w:hAnsi="Assistant Medium" w:cs="Assistant Medium"/>
-          <w:b/>
-          <w:bCs/>
-          <w:color w:val="666666"/>
-          <w:sz w:val="24"/>
-          <w:szCs w:val="24"/>
-          <w:lang w:eastAsia="pt-PT"/>
-        </w:rPr>
-      </w:pPr>
-    </w:p>
-    <w:p>
-      <w:pPr>
-        <w:spacing w:after="240" w:line="360" w:lineRule="auto"/>
-        <w:jc w:val="both"/>
-        <w:rPr>
-          <w:rFonts w:ascii="Assistant Medium" w:eastAsia="Times New Roman" w:hAnsi="Assistant Medium" w:cs="Assistant Medium"/>
-          <w:b/>
-          <w:bCs/>
-          <w:color w:val="666666"/>
-          <w:sz w:val="40"/>
-          <w:szCs w:val="40"/>
-          <w:lang w:eastAsia="pt-PT"/>
-        </w:rPr>
-      </w:pPr>
-    </w:p>
-    <w:p>
-      <w:pPr>
         <w:spacing w:before="240" w:after="240" w:line="360" w:lineRule="auto"/>
         <w:jc w:val="both"/>
         <w:outlineLvl w:val="0"/>
@@ -2521,6 +2303,7 @@
           <w:szCs w:val="50"/>
           <w:lang w:val="en-US" w:eastAsia="pt-PT"/>
         </w:rPr>
+        <w:lastRenderedPageBreak/>
         <w:t>Glossary</w:t>
       </w:r>
       <w:bookmarkEnd w:id="0"/>
@@ -2544,8 +2327,8 @@
         <w:tblLook w:val="04A0" w:firstRow="1" w:lastRow="0" w:firstColumn="1" w:lastColumn="0" w:noHBand="0" w:noVBand="1"/>
       </w:tblPr>
       <w:tblGrid>
-        <w:gridCol w:w="1806"/>
-        <w:gridCol w:w="6698"/>
+        <w:gridCol w:w="1542"/>
+        <w:gridCol w:w="6962"/>
       </w:tblGrid>
       <w:tr>
         <w:trPr>
@@ -3421,26 +3204,6 @@
       <w:pPr>
         <w:spacing w:after="240" w:line="360" w:lineRule="auto"/>
         <w:jc w:val="both"/>
-        <w:rPr>
-          <w:rFonts w:ascii="Assistant Medium" w:eastAsia="Times New Roman" w:hAnsi="Assistant Medium" w:cs="Assistant Medium"/>
-          <w:sz w:val="24"/>
-          <w:szCs w:val="24"/>
-          <w:lang w:val="en-US" w:eastAsia="pt-PT"/>
-        </w:rPr>
-      </w:pPr>
-    </w:p>
-    <w:p>
-      <w:pPr>
-        <w:rPr>
-          <w:rFonts w:ascii="Assistant Medium" w:eastAsia="Times New Roman" w:hAnsi="Assistant Medium" w:cs="Assistant Medium"/>
-          <w:sz w:val="24"/>
-          <w:szCs w:val="24"/>
-          <w:lang w:val="en-US" w:eastAsia="pt-PT"/>
-        </w:rPr>
-      </w:pPr>
-    </w:p>
-    <w:p>
-      <w:pPr>
         <w:rPr>
           <w:rFonts w:ascii="Assistant Medium" w:eastAsia="Times New Roman" w:hAnsi="Assistant Medium" w:cs="Assistant Medium"/>
           <w:sz w:val="24"/>
@@ -3626,7 +3389,7 @@
     <w:p/>
     <w:p>
       <w:pPr>
-        <w:pStyle w:val="Cabealho1"/>
+        <w:pStyle w:val="Ttulo1"/>
         <w:rPr>
           <w:noProof w:val="0"/>
           <w:color w:val="666666"/>
@@ -4531,6 +4294,7 @@
           <w:color w:val="000000"/>
           <w:lang w:val="en-US" w:eastAsia="pt-PT"/>
         </w:rPr>
+        <w:lastRenderedPageBreak/>
         <w:t>Extensions (alternative scenarios):</w:t>
       </w:r>
     </w:p>
@@ -4553,7 +4317,6 @@
           <w:color w:val="000000"/>
           <w:lang w:val="en-US" w:eastAsia="pt-PT"/>
         </w:rPr>
-        <w:lastRenderedPageBreak/>
         <w:t>*a.</w:t>
       </w:r>
     </w:p>
@@ -4708,6 +4471,16 @@
         </w:rPr>
         <w:t xml:space="preserve">a. </w:t>
       </w:r>
+      <w:r>
+        <w:rPr>
+          <w:rFonts w:ascii="Assistant Medium" w:eastAsia="Times New Roman" w:hAnsi="Assistant Medium" w:cs="Assistant Medium"/>
+          <w:b/>
+          <w:bCs/>
+          <w:color w:val="000000"/>
+          <w:lang w:val="en-US" w:eastAsia="pt-PT"/>
+        </w:rPr>
+        <w:t xml:space="preserve">The admin chooses Consult, Edit, </w:t>
+      </w:r>
       <w:proofErr w:type="gramStart"/>
       <w:r>
         <w:rPr>
@@ -4717,7 +4490,7 @@
           <w:color w:val="000000"/>
           <w:lang w:val="en-US" w:eastAsia="pt-PT"/>
         </w:rPr>
-        <w:t>The</w:t>
+        <w:t>Delete</w:t>
       </w:r>
       <w:proofErr w:type="gramEnd"/>
       <w:r>
@@ -4728,7 +4501,7 @@
           <w:color w:val="000000"/>
           <w:lang w:val="en-US" w:eastAsia="pt-PT"/>
         </w:rPr>
-        <w:t xml:space="preserve"> admin chooses Consult, Edit, Delete but there are no registered parking spots</w:t>
+        <w:t xml:space="preserve"> but there are no registered parking spots</w:t>
       </w:r>
     </w:p>
     <w:p>
@@ -5305,6 +5078,7 @@
           <w:color w:val="000000"/>
           <w:lang w:val="en-US" w:eastAsia="pt-PT"/>
         </w:rPr>
+        <w:lastRenderedPageBreak/>
         <w:t xml:space="preserve">5d. </w:t>
       </w:r>
       <w:r>
@@ -5412,7 +5186,6 @@
           <w:color w:val="000000"/>
           <w:lang w:val="en-US" w:eastAsia="pt-PT"/>
         </w:rPr>
-        <w:lastRenderedPageBreak/>
         <w:t>The platform shows the selected parking spot info and asks the admin to confirm the action.</w:t>
       </w:r>
     </w:p>
@@ -5707,22 +5480,103 @@
           <w:rFonts w:ascii="Assistant Medium" w:eastAsia="Times New Roman" w:hAnsi="Assistant Medium" w:cs="Assistant Medium"/>
           <w:b/>
           <w:bCs/>
-          <w:sz w:val="36"/>
-          <w:szCs w:val="36"/>
-          <w:lang w:val="en-US" w:eastAsia="pt-PT"/>
-        </w:rPr>
-      </w:pPr>
-      <w:bookmarkStart w:id="7" w:name="_Toc62570241"/>
-      <w:r>
-        <w:rPr>
-          <w:rFonts w:ascii="Assistant Medium" w:eastAsia="Times New Roman" w:hAnsi="Assistant Medium" w:cs="Assistant Medium"/>
-          <w:b/>
-          <w:bCs/>
           <w:color w:val="666666"/>
           <w:sz w:val="34"/>
           <w:szCs w:val="34"/>
           <w:lang w:val="en-US" w:eastAsia="pt-PT"/>
         </w:rPr>
+      </w:pPr>
+      <w:bookmarkStart w:id="7" w:name="_Toc62570241"/>
+    </w:p>
+    <w:p>
+      <w:pPr>
+        <w:spacing w:before="360" w:after="80" w:line="360" w:lineRule="auto"/>
+        <w:jc w:val="both"/>
+        <w:outlineLvl w:val="1"/>
+        <w:rPr>
+          <w:rFonts w:ascii="Assistant Medium" w:eastAsia="Times New Roman" w:hAnsi="Assistant Medium" w:cs="Assistant Medium"/>
+          <w:b/>
+          <w:bCs/>
+          <w:color w:val="666666"/>
+          <w:sz w:val="34"/>
+          <w:szCs w:val="34"/>
+          <w:lang w:val="en-US" w:eastAsia="pt-PT"/>
+        </w:rPr>
+      </w:pPr>
+    </w:p>
+    <w:p>
+      <w:pPr>
+        <w:spacing w:before="360" w:after="80" w:line="360" w:lineRule="auto"/>
+        <w:jc w:val="both"/>
+        <w:outlineLvl w:val="1"/>
+        <w:rPr>
+          <w:rFonts w:ascii="Assistant Medium" w:eastAsia="Times New Roman" w:hAnsi="Assistant Medium" w:cs="Assistant Medium"/>
+          <w:b/>
+          <w:bCs/>
+          <w:color w:val="666666"/>
+          <w:sz w:val="34"/>
+          <w:szCs w:val="34"/>
+          <w:lang w:val="en-US" w:eastAsia="pt-PT"/>
+        </w:rPr>
+      </w:pPr>
+    </w:p>
+    <w:p>
+      <w:pPr>
+        <w:spacing w:before="360" w:after="80" w:line="360" w:lineRule="auto"/>
+        <w:jc w:val="both"/>
+        <w:outlineLvl w:val="1"/>
+        <w:rPr>
+          <w:rFonts w:ascii="Assistant Medium" w:eastAsia="Times New Roman" w:hAnsi="Assistant Medium" w:cs="Assistant Medium"/>
+          <w:b/>
+          <w:bCs/>
+          <w:color w:val="666666"/>
+          <w:sz w:val="34"/>
+          <w:szCs w:val="34"/>
+          <w:lang w:val="en-US" w:eastAsia="pt-PT"/>
+        </w:rPr>
+      </w:pPr>
+    </w:p>
+    <w:p>
+      <w:pPr>
+        <w:spacing w:before="360" w:after="80" w:line="360" w:lineRule="auto"/>
+        <w:jc w:val="both"/>
+        <w:outlineLvl w:val="1"/>
+        <w:rPr>
+          <w:rFonts w:ascii="Assistant Medium" w:eastAsia="Times New Roman" w:hAnsi="Assistant Medium" w:cs="Assistant Medium"/>
+          <w:b/>
+          <w:bCs/>
+          <w:color w:val="666666"/>
+          <w:sz w:val="34"/>
+          <w:szCs w:val="34"/>
+          <w:lang w:val="en-US" w:eastAsia="pt-PT"/>
+        </w:rPr>
+      </w:pPr>
+    </w:p>
+    <w:p>
+      <w:pPr>
+        <w:spacing w:before="360" w:after="80" w:line="360" w:lineRule="auto"/>
+        <w:jc w:val="both"/>
+        <w:outlineLvl w:val="1"/>
+        <w:rPr>
+          <w:rFonts w:ascii="Assistant Medium" w:eastAsia="Times New Roman" w:hAnsi="Assistant Medium" w:cs="Assistant Medium"/>
+          <w:b/>
+          <w:bCs/>
+          <w:sz w:val="36"/>
+          <w:szCs w:val="36"/>
+          <w:lang w:val="en-US" w:eastAsia="pt-PT"/>
+        </w:rPr>
+      </w:pPr>
+      <w:r>
+        <w:rPr>
+          <w:rFonts w:ascii="Assistant Medium" w:eastAsia="Times New Roman" w:hAnsi="Assistant Medium" w:cs="Assistant Medium"/>
+          <w:b/>
+          <w:bCs/>
+          <w:color w:val="666666"/>
+          <w:sz w:val="34"/>
+          <w:szCs w:val="34"/>
+          <w:lang w:val="en-US" w:eastAsia="pt-PT"/>
+        </w:rPr>
+        <w:lastRenderedPageBreak/>
         <w:t>Class Table</w:t>
       </w:r>
       <w:bookmarkEnd w:id="7"/>
@@ -5740,10 +5594,10 @@
         <w:tblLook w:val="04A0" w:firstRow="1" w:lastRow="0" w:firstColumn="1" w:lastColumn="0" w:noHBand="0" w:noVBand="1"/>
       </w:tblPr>
       <w:tblGrid>
-        <w:gridCol w:w="1851"/>
-        <w:gridCol w:w="2055"/>
-        <w:gridCol w:w="2771"/>
-        <w:gridCol w:w="1807"/>
+        <w:gridCol w:w="1903"/>
+        <w:gridCol w:w="2066"/>
+        <w:gridCol w:w="2759"/>
+        <w:gridCol w:w="1756"/>
       </w:tblGrid>
       <w:tr>
         <w:trPr>
@@ -6504,7 +6358,6 @@
                 <w:szCs w:val="18"/>
                 <w:lang w:val="en-US" w:eastAsia="pt-PT"/>
               </w:rPr>
-              <w:lastRenderedPageBreak/>
               <w:t>3.The admin accesses the platform.</w:t>
             </w:r>
           </w:p>
@@ -7394,6 +7247,7 @@
                 <w:szCs w:val="18"/>
                 <w:lang w:val="en-US" w:eastAsia="pt-PT"/>
               </w:rPr>
+              <w:lastRenderedPageBreak/>
               <w:t>5.The admin chooses to register a parking space.</w:t>
             </w:r>
           </w:p>
@@ -7933,18 +7787,7 @@
                 <w:szCs w:val="18"/>
                 <w:lang w:val="en-US" w:eastAsia="pt-PT"/>
               </w:rPr>
-              <w:t xml:space="preserve">8.The platform shows the data to </w:t>
-            </w:r>
-            <w:r>
-              <w:rPr>
-                <w:rFonts w:ascii="Assistant Medium" w:eastAsia="Times New Roman" w:hAnsi="Assistant Medium" w:cs="Assistant Medium"/>
-                <w:color w:val="000000"/>
-                <w:sz w:val="18"/>
-                <w:szCs w:val="18"/>
-                <w:lang w:val="en-US" w:eastAsia="pt-PT"/>
-              </w:rPr>
-              <w:lastRenderedPageBreak/>
-              <w:t>the admin, asking him to confirm it.</w:t>
+              <w:t>8.The platform shows the data to the admin, asking him to confirm it.</w:t>
             </w:r>
           </w:p>
         </w:tc>
@@ -7983,7 +7826,6 @@
                 <w:shd w:val="clear" w:color="auto" w:fill="FFFFFF"/>
                 <w:lang w:val="en-US" w:eastAsia="pt-PT"/>
               </w:rPr>
-              <w:lastRenderedPageBreak/>
               <w:t xml:space="preserve">...who validates the </w:t>
             </w:r>
             <w:proofErr w:type="spellStart"/>
@@ -8451,7 +8293,6 @@
                 <w:lang w:val="en-US" w:eastAsia="pt-PT"/>
               </w:rPr>
             </w:pPr>
-            <w:proofErr w:type="gramStart"/>
             <w:r>
               <w:rPr>
                 <w:rFonts w:ascii="Assistant Medium" w:eastAsia="Times New Roman" w:hAnsi="Assistant Medium" w:cs="Assistant Medium"/>
@@ -8460,19 +8301,7 @@
                 <w:szCs w:val="18"/>
                 <w:lang w:val="en-US" w:eastAsia="pt-PT"/>
               </w:rPr>
-              <w:lastRenderedPageBreak/>
-              <w:t>9.The</w:t>
-            </w:r>
-            <w:proofErr w:type="gramEnd"/>
-            <w:r>
-              <w:rPr>
-                <w:rFonts w:ascii="Assistant Medium" w:eastAsia="Times New Roman" w:hAnsi="Assistant Medium" w:cs="Assistant Medium"/>
-                <w:color w:val="000000"/>
-                <w:sz w:val="18"/>
-                <w:szCs w:val="18"/>
-                <w:lang w:val="en-US" w:eastAsia="pt-PT"/>
-              </w:rPr>
-              <w:t xml:space="preserve"> admin confirms. </w:t>
+              <w:t>9.The admin confirms. </w:t>
             </w:r>
           </w:p>
         </w:tc>
@@ -8802,6 +8631,7 @@
           <w:szCs w:val="34"/>
           <w:lang w:val="en-US" w:eastAsia="pt-PT"/>
         </w:rPr>
+        <w:lastRenderedPageBreak/>
         <w:t>S</w:t>
       </w:r>
       <w:r>
@@ -8824,8 +8654,12 @@
         <w:jc w:val="both"/>
         <w:rPr>
           <w:rFonts w:ascii="Assistant Medium" w:eastAsia="Times New Roman" w:hAnsi="Assistant Medium" w:cs="Assistant Medium"/>
-          <w:sz w:val="24"/>
-          <w:szCs w:val="24"/>
+          <w:b/>
+          <w:bCs/>
+          <w:color w:val="666666"/>
+          <w:kern w:val="36"/>
+          <w:sz w:val="40"/>
+          <w:szCs w:val="40"/>
           <w:lang w:val="en-US" w:eastAsia="pt-PT"/>
         </w:rPr>
       </w:pPr>
@@ -8888,72 +8722,12 @@
           </wp:inline>
         </w:drawing>
       </w:r>
+      <w:bookmarkStart w:id="9" w:name="_Toc62570243"/>
     </w:p>
     <w:p>
       <w:pPr>
         <w:spacing w:after="0" w:line="360" w:lineRule="auto"/>
         <w:jc w:val="both"/>
-        <w:rPr>
-          <w:rFonts w:ascii="Assistant Medium" w:eastAsia="Times New Roman" w:hAnsi="Assistant Medium" w:cs="Assistant Medium"/>
-          <w:sz w:val="24"/>
-          <w:szCs w:val="24"/>
-          <w:lang w:val="en-US" w:eastAsia="pt-PT"/>
-        </w:rPr>
-      </w:pPr>
-    </w:p>
-    <w:p>
-      <w:pPr>
-        <w:spacing w:after="0" w:line="360" w:lineRule="auto"/>
-        <w:jc w:val="both"/>
-        <w:rPr>
-          <w:rFonts w:ascii="Assistant Medium" w:eastAsia="Times New Roman" w:hAnsi="Assistant Medium" w:cs="Assistant Medium"/>
-          <w:sz w:val="24"/>
-          <w:szCs w:val="24"/>
-          <w:lang w:val="en-US" w:eastAsia="pt-PT"/>
-        </w:rPr>
-      </w:pPr>
-    </w:p>
-    <w:p>
-      <w:pPr>
-        <w:spacing w:after="0" w:line="360" w:lineRule="auto"/>
-        <w:jc w:val="both"/>
-        <w:rPr>
-          <w:rFonts w:ascii="Assistant Medium" w:eastAsia="Times New Roman" w:hAnsi="Assistant Medium" w:cs="Assistant Medium"/>
-          <w:sz w:val="24"/>
-          <w:szCs w:val="24"/>
-          <w:lang w:val="en-US" w:eastAsia="pt-PT"/>
-        </w:rPr>
-      </w:pPr>
-    </w:p>
-    <w:p>
-      <w:pPr>
-        <w:spacing w:after="0" w:line="360" w:lineRule="auto"/>
-        <w:jc w:val="both"/>
-        <w:rPr>
-          <w:rFonts w:ascii="Assistant Medium" w:eastAsia="Times New Roman" w:hAnsi="Assistant Medium" w:cs="Assistant Medium"/>
-          <w:sz w:val="24"/>
-          <w:szCs w:val="24"/>
-          <w:lang w:val="en-US" w:eastAsia="pt-PT"/>
-        </w:rPr>
-      </w:pPr>
-    </w:p>
-    <w:p>
-      <w:pPr>
-        <w:spacing w:before="240" w:after="240" w:line="360" w:lineRule="auto"/>
-        <w:jc w:val="both"/>
-        <w:outlineLvl w:val="0"/>
-        <w:rPr>
-          <w:rFonts w:ascii="Assistant Medium" w:eastAsia="Times New Roman" w:hAnsi="Assistant Medium" w:cs="Assistant Medium"/>
-          <w:b/>
-          <w:bCs/>
-          <w:kern w:val="36"/>
-          <w:sz w:val="48"/>
-          <w:szCs w:val="48"/>
-          <w:lang w:val="en-US" w:eastAsia="pt-PT"/>
-        </w:rPr>
-      </w:pPr>
-      <w:bookmarkStart w:id="9" w:name="_Toc62570243"/>
-      <w:r>
         <w:rPr>
           <w:rFonts w:ascii="Assistant Medium" w:eastAsia="Times New Roman" w:hAnsi="Assistant Medium" w:cs="Assistant Medium"/>
           <w:b/>
@@ -8964,26 +8738,207 @@
           <w:szCs w:val="40"/>
           <w:lang w:val="en-US" w:eastAsia="pt-PT"/>
         </w:rPr>
+      </w:pPr>
+    </w:p>
+    <w:p>
+      <w:pPr>
+        <w:spacing w:after="0" w:line="360" w:lineRule="auto"/>
+        <w:jc w:val="both"/>
+        <w:rPr>
+          <w:rFonts w:ascii="Assistant Medium" w:eastAsia="Times New Roman" w:hAnsi="Assistant Medium" w:cs="Assistant Medium"/>
+          <w:b/>
+          <w:bCs/>
+          <w:color w:val="666666"/>
+          <w:kern w:val="36"/>
+          <w:sz w:val="40"/>
+          <w:szCs w:val="40"/>
+          <w:lang w:val="en-US" w:eastAsia="pt-PT"/>
+        </w:rPr>
+      </w:pPr>
+    </w:p>
+    <w:p>
+      <w:pPr>
+        <w:spacing w:after="0" w:line="360" w:lineRule="auto"/>
+        <w:jc w:val="both"/>
+        <w:rPr>
+          <w:rFonts w:ascii="Assistant Medium" w:eastAsia="Times New Roman" w:hAnsi="Assistant Medium" w:cs="Assistant Medium"/>
+          <w:b/>
+          <w:bCs/>
+          <w:color w:val="666666"/>
+          <w:kern w:val="36"/>
+          <w:sz w:val="40"/>
+          <w:szCs w:val="40"/>
+          <w:lang w:val="en-US" w:eastAsia="pt-PT"/>
+        </w:rPr>
+      </w:pPr>
+    </w:p>
+    <w:p>
+      <w:pPr>
+        <w:spacing w:after="0" w:line="360" w:lineRule="auto"/>
+        <w:jc w:val="both"/>
+        <w:rPr>
+          <w:rFonts w:ascii="Assistant Medium" w:eastAsia="Times New Roman" w:hAnsi="Assistant Medium" w:cs="Assistant Medium"/>
+          <w:b/>
+          <w:bCs/>
+          <w:color w:val="666666"/>
+          <w:kern w:val="36"/>
+          <w:sz w:val="40"/>
+          <w:szCs w:val="40"/>
+          <w:lang w:val="en-US" w:eastAsia="pt-PT"/>
+        </w:rPr>
+      </w:pPr>
+    </w:p>
+    <w:p>
+      <w:pPr>
+        <w:spacing w:after="0" w:line="360" w:lineRule="auto"/>
+        <w:jc w:val="both"/>
+        <w:rPr>
+          <w:rFonts w:ascii="Assistant Medium" w:eastAsia="Times New Roman" w:hAnsi="Assistant Medium" w:cs="Assistant Medium"/>
+          <w:b/>
+          <w:bCs/>
+          <w:color w:val="666666"/>
+          <w:kern w:val="36"/>
+          <w:sz w:val="40"/>
+          <w:szCs w:val="40"/>
+          <w:lang w:val="en-US" w:eastAsia="pt-PT"/>
+        </w:rPr>
+      </w:pPr>
+    </w:p>
+    <w:p>
+      <w:pPr>
+        <w:spacing w:after="0" w:line="360" w:lineRule="auto"/>
+        <w:jc w:val="both"/>
+        <w:rPr>
+          <w:rFonts w:ascii="Assistant Medium" w:eastAsia="Times New Roman" w:hAnsi="Assistant Medium" w:cs="Assistant Medium"/>
+          <w:b/>
+          <w:bCs/>
+          <w:color w:val="666666"/>
+          <w:kern w:val="36"/>
+          <w:sz w:val="40"/>
+          <w:szCs w:val="40"/>
+          <w:lang w:val="en-US" w:eastAsia="pt-PT"/>
+        </w:rPr>
+      </w:pPr>
+    </w:p>
+    <w:p>
+      <w:pPr>
+        <w:spacing w:after="0" w:line="360" w:lineRule="auto"/>
+        <w:jc w:val="both"/>
+        <w:rPr>
+          <w:rFonts w:ascii="Assistant Medium" w:eastAsia="Times New Roman" w:hAnsi="Assistant Medium" w:cs="Assistant Medium"/>
+          <w:b/>
+          <w:bCs/>
+          <w:color w:val="666666"/>
+          <w:kern w:val="36"/>
+          <w:sz w:val="40"/>
+          <w:szCs w:val="40"/>
+          <w:lang w:val="en-US" w:eastAsia="pt-PT"/>
+        </w:rPr>
+      </w:pPr>
+    </w:p>
+    <w:p>
+      <w:pPr>
+        <w:spacing w:after="0" w:line="360" w:lineRule="auto"/>
+        <w:jc w:val="both"/>
+        <w:rPr>
+          <w:rFonts w:ascii="Assistant Medium" w:eastAsia="Times New Roman" w:hAnsi="Assistant Medium" w:cs="Assistant Medium"/>
+          <w:b/>
+          <w:bCs/>
+          <w:color w:val="666666"/>
+          <w:kern w:val="36"/>
+          <w:sz w:val="40"/>
+          <w:szCs w:val="40"/>
+          <w:lang w:val="en-US" w:eastAsia="pt-PT"/>
+        </w:rPr>
+      </w:pPr>
+    </w:p>
+    <w:p>
+      <w:pPr>
+        <w:spacing w:after="0" w:line="360" w:lineRule="auto"/>
+        <w:jc w:val="both"/>
+        <w:rPr>
+          <w:rFonts w:ascii="Assistant Medium" w:eastAsia="Times New Roman" w:hAnsi="Assistant Medium" w:cs="Assistant Medium"/>
+          <w:b/>
+          <w:bCs/>
+          <w:color w:val="666666"/>
+          <w:kern w:val="36"/>
+          <w:sz w:val="40"/>
+          <w:szCs w:val="40"/>
+          <w:lang w:val="en-US" w:eastAsia="pt-PT"/>
+        </w:rPr>
+      </w:pPr>
+    </w:p>
+    <w:p>
+      <w:pPr>
+        <w:spacing w:after="0" w:line="360" w:lineRule="auto"/>
+        <w:jc w:val="both"/>
+        <w:rPr>
+          <w:rFonts w:ascii="Assistant Medium" w:eastAsia="Times New Roman" w:hAnsi="Assistant Medium" w:cs="Assistant Medium"/>
+          <w:b/>
+          <w:bCs/>
+          <w:color w:val="666666"/>
+          <w:kern w:val="36"/>
+          <w:sz w:val="40"/>
+          <w:szCs w:val="40"/>
+          <w:lang w:val="en-US" w:eastAsia="pt-PT"/>
+        </w:rPr>
+      </w:pPr>
+    </w:p>
+    <w:p>
+      <w:pPr>
+        <w:spacing w:after="0" w:line="360" w:lineRule="auto"/>
+        <w:jc w:val="both"/>
+        <w:rPr>
+          <w:rFonts w:ascii="Assistant Medium" w:eastAsia="Times New Roman" w:hAnsi="Assistant Medium" w:cs="Assistant Medium"/>
+          <w:b/>
+          <w:bCs/>
+          <w:color w:val="666666"/>
+          <w:kern w:val="36"/>
+          <w:sz w:val="40"/>
+          <w:szCs w:val="40"/>
+          <w:lang w:val="en-US" w:eastAsia="pt-PT"/>
+        </w:rPr>
+      </w:pPr>
+    </w:p>
+    <w:p>
+      <w:pPr>
+        <w:spacing w:after="0" w:line="360" w:lineRule="auto"/>
+        <w:jc w:val="both"/>
+        <w:rPr>
+          <w:rFonts w:ascii="Assistant Medium" w:eastAsia="Times New Roman" w:hAnsi="Assistant Medium" w:cs="Assistant Medium"/>
+          <w:sz w:val="24"/>
+          <w:szCs w:val="24"/>
+          <w:lang w:val="en-US" w:eastAsia="pt-PT"/>
+        </w:rPr>
+      </w:pPr>
+      <w:r>
+        <w:rPr>
+          <w:rFonts w:ascii="Assistant Medium" w:eastAsia="Times New Roman" w:hAnsi="Assistant Medium" w:cs="Assistant Medium"/>
+          <w:b/>
+          <w:bCs/>
+          <w:color w:val="666666"/>
+          <w:kern w:val="36"/>
+          <w:sz w:val="40"/>
+          <w:szCs w:val="40"/>
+          <w:lang w:val="en-US" w:eastAsia="pt-PT"/>
+        </w:rPr>
         <w:lastRenderedPageBreak/>
         <w:t>UC2 - User Registration</w:t>
       </w:r>
+      <w:bookmarkStart w:id="10" w:name="_Toc62570244"/>
       <w:bookmarkEnd w:id="9"/>
     </w:p>
     <w:p>
       <w:pPr>
-        <w:spacing w:before="360" w:after="80" w:line="360" w:lineRule="auto"/>
-        <w:jc w:val="both"/>
-        <w:outlineLvl w:val="1"/>
-        <w:rPr>
-          <w:rFonts w:ascii="Assistant Medium" w:eastAsia="Times New Roman" w:hAnsi="Assistant Medium" w:cs="Assistant Medium"/>
-          <w:b/>
-          <w:bCs/>
-          <w:sz w:val="36"/>
-          <w:szCs w:val="36"/>
-          <w:lang w:val="en-US" w:eastAsia="pt-PT"/>
-        </w:rPr>
-      </w:pPr>
-      <w:bookmarkStart w:id="10" w:name="_Toc62570244"/>
+        <w:spacing w:after="0" w:line="360" w:lineRule="auto"/>
+        <w:jc w:val="both"/>
+        <w:rPr>
+          <w:rFonts w:ascii="Assistant Medium" w:eastAsia="Times New Roman" w:hAnsi="Assistant Medium" w:cs="Assistant Medium"/>
+          <w:sz w:val="24"/>
+          <w:szCs w:val="24"/>
+          <w:lang w:val="en-US" w:eastAsia="pt-PT"/>
+        </w:rPr>
+      </w:pPr>
       <w:r>
         <w:rPr>
           <w:rFonts w:ascii="Assistant Medium" w:eastAsia="Times New Roman" w:hAnsi="Assistant Medium" w:cs="Assistant Medium"/>
@@ -9163,7 +9118,7 @@
             <v:path o:extrusionok="f" gradientshapeok="t" o:connecttype="rect"/>
             <o:lock v:ext="edit" aspectratio="t"/>
           </v:shapetype>
-          <v:shape id="_x0000_i1025" type="#_x0000_t75" style="width:401.85pt;height:272.95pt">
+          <v:shape id="_x0000_i1025" type="#_x0000_t75" style="width:402pt;height:273.25pt">
             <v:imagedata r:id="rId12" o:title="UC2_SSD"/>
           </v:shape>
         </w:pict>
@@ -9390,7 +9345,12 @@
         </w:rPr>
       </w:pPr>
       <w:bookmarkStart w:id="14" w:name="_Toc62570248"/>
-      <w:r>
+    </w:p>
+    <w:p>
+      <w:pPr>
+        <w:spacing w:before="360" w:after="80" w:line="360" w:lineRule="auto"/>
+        <w:jc w:val="both"/>
+        <w:outlineLvl w:val="1"/>
         <w:rPr>
           <w:rFonts w:ascii="Assistant Medium" w:eastAsia="Times New Roman" w:hAnsi="Assistant Medium" w:cs="Assistant Medium"/>
           <w:b/>
@@ -9400,6 +9360,18 @@
           <w:szCs w:val="34"/>
           <w:lang w:val="en-US" w:eastAsia="pt-PT"/>
         </w:rPr>
+      </w:pPr>
+      <w:r>
+        <w:rPr>
+          <w:rFonts w:ascii="Assistant Medium" w:eastAsia="Times New Roman" w:hAnsi="Assistant Medium" w:cs="Assistant Medium"/>
+          <w:b/>
+          <w:bCs/>
+          <w:color w:val="666666"/>
+          <w:sz w:val="34"/>
+          <w:szCs w:val="34"/>
+          <w:lang w:val="en-US" w:eastAsia="pt-PT"/>
+        </w:rPr>
+        <w:lastRenderedPageBreak/>
         <w:t>Fully Dressed</w:t>
       </w:r>
       <w:bookmarkEnd w:id="14"/>
@@ -9473,7 +9445,6 @@
           <w:b/>
           <w:bCs/>
         </w:rPr>
-        <w:lastRenderedPageBreak/>
         <w:t>Stake</w:t>
       </w:r>
       <w:proofErr w:type="spellEnd"/>
@@ -9942,6 +9913,7 @@
         <w:rPr>
           <w:rFonts w:ascii="Assistant Medium" w:hAnsi="Assistant Medium" w:cs="Assistant Medium"/>
         </w:rPr>
+        <w:lastRenderedPageBreak/>
         <w:t>Platform returns the total price for said reservation as well its details and asks for a confirmation.</w:t>
       </w:r>
     </w:p>
@@ -10427,6 +10399,7 @@
         <w:rPr>
           <w:rFonts w:ascii="Assistant Medium" w:hAnsi="Assistant Medium" w:cs="Assistant Medium"/>
         </w:rPr>
+        <w:lastRenderedPageBreak/>
         <w:t>Platform sends request Parking Lot’s API.</w:t>
       </w:r>
     </w:p>
@@ -10636,7 +10609,6 @@
           <w:szCs w:val="34"/>
           <w:lang w:val="en-US" w:eastAsia="pt-PT"/>
         </w:rPr>
-        <w:lastRenderedPageBreak/>
         <w:t>Class Table</w:t>
       </w:r>
       <w:bookmarkEnd w:id="15"/>
@@ -10764,40 +10736,12 @@
     </w:p>
     <w:p>
       <w:pPr>
-        <w:spacing w:line="360" w:lineRule="auto"/>
-        <w:jc w:val="both"/>
         <w:rPr>
           <w:rFonts w:ascii="Assistant Medium" w:hAnsi="Assistant Medium" w:cs="Assistant Medium"/>
         </w:rPr>
       </w:pPr>
-    </w:p>
-    <w:p>
-      <w:pPr>
-        <w:spacing w:line="360" w:lineRule="auto"/>
-        <w:jc w:val="both"/>
-        <w:rPr>
-          <w:rFonts w:ascii="Assistant Medium" w:hAnsi="Assistant Medium" w:cs="Assistant Medium"/>
-        </w:rPr>
-      </w:pPr>
-    </w:p>
-    <w:p>
-      <w:pPr>
-        <w:rPr>
-          <w:rFonts w:ascii="Assistant Medium" w:hAnsi="Assistant Medium" w:cs="Assistant Medium"/>
-        </w:rPr>
-      </w:pPr>
-      <w:r>
-        <w:rPr>
-          <w:rFonts w:ascii="Assistant Medium" w:hAnsi="Assistant Medium" w:cs="Assistant Medium"/>
-        </w:rPr>
-        <w:br w:type="page"/>
-      </w:r>
-    </w:p>
-    <w:p>
-      <w:pPr>
-        <w:spacing w:before="240" w:after="240" w:line="360" w:lineRule="auto"/>
-        <w:jc w:val="both"/>
-        <w:outlineLvl w:val="0"/>
+      <w:bookmarkStart w:id="17" w:name="_Toc62570251"/>
+      <w:r>
         <w:rPr>
           <w:rFonts w:ascii="Assistant Medium" w:eastAsia="Times New Roman" w:hAnsi="Assistant Medium" w:cs="Assistant Medium"/>
           <w:b/>
@@ -10808,8 +10752,189 @@
           <w:szCs w:val="40"/>
           <w:lang w:val="en-US" w:eastAsia="pt-PT"/>
         </w:rPr>
-      </w:pPr>
-      <w:bookmarkStart w:id="17" w:name="_Toc62570251"/>
+        <w:lastRenderedPageBreak/>
+        <w:t>UC4 - Sublet Management</w:t>
+      </w:r>
+      <w:bookmarkEnd w:id="17"/>
+    </w:p>
+    <w:p>
+      <w:pPr>
+        <w:spacing w:before="360" w:after="80" w:line="360" w:lineRule="auto"/>
+        <w:jc w:val="both"/>
+        <w:outlineLvl w:val="1"/>
+        <w:rPr>
+          <w:rFonts w:ascii="Assistant Medium" w:eastAsia="Times New Roman" w:hAnsi="Assistant Medium" w:cs="Assistant Medium"/>
+          <w:b/>
+          <w:bCs/>
+          <w:sz w:val="36"/>
+          <w:szCs w:val="36"/>
+          <w:lang w:val="en-US" w:eastAsia="pt-PT"/>
+        </w:rPr>
+      </w:pPr>
+      <w:bookmarkStart w:id="18" w:name="_Toc62570252"/>
+      <w:r>
+        <w:rPr>
+          <w:rFonts w:ascii="Assistant Medium" w:eastAsia="Times New Roman" w:hAnsi="Assistant Medium" w:cs="Assistant Medium"/>
+          <w:b/>
+          <w:bCs/>
+          <w:color w:val="666666"/>
+          <w:sz w:val="34"/>
+          <w:szCs w:val="34"/>
+          <w:lang w:val="en-US" w:eastAsia="pt-PT"/>
+        </w:rPr>
+        <w:t>Brief</w:t>
+      </w:r>
+      <w:bookmarkEnd w:id="18"/>
+    </w:p>
+    <w:p>
+      <w:pPr>
+        <w:spacing w:before="240" w:after="240" w:line="360" w:lineRule="auto"/>
+        <w:jc w:val="both"/>
+        <w:rPr>
+          <w:rFonts w:ascii="Assistant Medium" w:eastAsia="Times New Roman" w:hAnsi="Assistant Medium" w:cs="Assistant Medium"/>
+          <w:sz w:val="24"/>
+          <w:szCs w:val="24"/>
+          <w:lang w:val="en-US" w:eastAsia="pt-PT"/>
+        </w:rPr>
+      </w:pPr>
+      <w:r>
+        <w:rPr>
+          <w:rFonts w:ascii="Assistant Medium" w:eastAsia="Times New Roman" w:hAnsi="Assistant Medium" w:cs="Assistant Medium"/>
+          <w:color w:val="000000"/>
+          <w:lang w:val="en-US" w:eastAsia="pt-PT"/>
+        </w:rPr>
+        <w:t xml:space="preserve">The user accesses the platform and authenticates in it. The platform asks what action the user intends to perform (Register, Consult, Edit, Delete). The user chooses to register a sublet. The platform asks the user to fill the required data (ID. </w:t>
+      </w:r>
+      <w:proofErr w:type="spellStart"/>
+      <w:r>
+        <w:rPr>
+          <w:rFonts w:ascii="Assistant Medium" w:eastAsia="Times New Roman" w:hAnsi="Assistant Medium" w:cs="Assistant Medium"/>
+          <w:color w:val="000000"/>
+          <w:lang w:val="en-US" w:eastAsia="pt-PT"/>
+        </w:rPr>
+        <w:t>priceHours</w:t>
+      </w:r>
+      <w:proofErr w:type="spellEnd"/>
+      <w:r>
+        <w:rPr>
+          <w:rFonts w:ascii="Assistant Medium" w:eastAsia="Times New Roman" w:hAnsi="Assistant Medium" w:cs="Assistant Medium"/>
+          <w:color w:val="000000"/>
+          <w:lang w:val="en-US" w:eastAsia="pt-PT"/>
+        </w:rPr>
+        <w:t>, floor). The user inputs the requested data. The platform shows the data to the user, asking him to confirm it. The user confirms. The platform saves the data and informs the user that the operation was successful.</w:t>
+      </w:r>
+    </w:p>
+    <w:p>
+      <w:pPr>
+        <w:spacing w:before="360" w:after="80" w:line="360" w:lineRule="auto"/>
+        <w:jc w:val="both"/>
+        <w:outlineLvl w:val="1"/>
+        <w:rPr>
+          <w:rFonts w:ascii="Assistant Medium" w:eastAsia="Times New Roman" w:hAnsi="Assistant Medium" w:cs="Assistant Medium"/>
+          <w:b/>
+          <w:bCs/>
+          <w:sz w:val="36"/>
+          <w:szCs w:val="36"/>
+          <w:lang w:val="en-US" w:eastAsia="pt-PT"/>
+        </w:rPr>
+      </w:pPr>
+      <w:r>
+        <w:rPr>
+          <w:rFonts w:ascii="Assistant Medium" w:eastAsia="Times New Roman" w:hAnsi="Assistant Medium" w:cs="Assistant Medium"/>
+          <w:b/>
+          <w:bCs/>
+          <w:color w:val="666666"/>
+          <w:sz w:val="34"/>
+          <w:szCs w:val="34"/>
+          <w:lang w:val="en-US" w:eastAsia="pt-PT"/>
+        </w:rPr>
+        <w:t>SSD</w:t>
+      </w:r>
+    </w:p>
+    <w:p>
+      <w:pPr>
+        <w:spacing w:after="240" w:line="360" w:lineRule="auto"/>
+        <w:jc w:val="both"/>
+        <w:rPr>
+          <w:rFonts w:ascii="Assistant Medium" w:eastAsia="Times New Roman" w:hAnsi="Assistant Medium" w:cs="Assistant Medium"/>
+          <w:sz w:val="24"/>
+          <w:szCs w:val="24"/>
+          <w:lang w:val="en-US" w:eastAsia="pt-PT"/>
+        </w:rPr>
+      </w:pPr>
+      <w:r>
+        <w:rPr>
+          <w:rFonts w:ascii="Assistant Medium" w:eastAsia="Times New Roman" w:hAnsi="Assistant Medium" w:cs="Assistant Medium"/>
+          <w:sz w:val="24"/>
+          <w:szCs w:val="24"/>
+          <w:lang w:val="en-US" w:eastAsia="pt-PT"/>
+        </w:rPr>
+        <w:pict w14:anchorId="7358ECBE">
+          <v:shape id="_x0000_i1026" type="#_x0000_t75" style="width:425.45pt;height:331.65pt">
+            <v:imagedata r:id="rId15" o:title="UC4_SSD"/>
+          </v:shape>
+        </w:pict>
+      </w:r>
+    </w:p>
+    <w:p>
+      <w:pPr>
+        <w:spacing w:after="240" w:line="360" w:lineRule="auto"/>
+        <w:jc w:val="both"/>
+        <w:rPr>
+          <w:rFonts w:ascii="Assistant Medium" w:eastAsia="Times New Roman" w:hAnsi="Assistant Medium" w:cs="Assistant Medium"/>
+          <w:sz w:val="24"/>
+          <w:szCs w:val="24"/>
+          <w:lang w:val="en-US" w:eastAsia="pt-PT"/>
+        </w:rPr>
+      </w:pPr>
+    </w:p>
+    <w:p>
+      <w:pPr>
+        <w:spacing w:after="240" w:line="360" w:lineRule="auto"/>
+        <w:jc w:val="both"/>
+        <w:rPr>
+          <w:rFonts w:ascii="Assistant Medium" w:eastAsia="Times New Roman" w:hAnsi="Assistant Medium" w:cs="Assistant Medium"/>
+          <w:sz w:val="24"/>
+          <w:szCs w:val="24"/>
+          <w:lang w:val="en-US" w:eastAsia="pt-PT"/>
+        </w:rPr>
+      </w:pPr>
+    </w:p>
+    <w:p>
+      <w:pPr>
+        <w:rPr>
+          <w:rFonts w:ascii="Assistant Medium" w:eastAsia="Times New Roman" w:hAnsi="Assistant Medium" w:cs="Assistant Medium"/>
+          <w:sz w:val="24"/>
+          <w:szCs w:val="24"/>
+          <w:lang w:val="en-US" w:eastAsia="pt-PT"/>
+        </w:rPr>
+      </w:pPr>
+      <w:r>
+        <w:rPr>
+          <w:rFonts w:ascii="Assistant Medium" w:eastAsia="Times New Roman" w:hAnsi="Assistant Medium" w:cs="Assistant Medium"/>
+          <w:sz w:val="24"/>
+          <w:szCs w:val="24"/>
+          <w:lang w:val="en-US" w:eastAsia="pt-PT"/>
+        </w:rPr>
+        <w:br w:type="page"/>
+      </w:r>
+    </w:p>
+    <w:p>
+      <w:pPr>
+        <w:spacing w:before="240" w:after="240" w:line="360" w:lineRule="auto"/>
+        <w:jc w:val="both"/>
+        <w:outlineLvl w:val="0"/>
+        <w:rPr>
+          <w:rFonts w:ascii="Assistant Medium" w:eastAsia="Times New Roman" w:hAnsi="Assistant Medium" w:cs="Assistant Medium"/>
+          <w:b/>
+          <w:bCs/>
+          <w:kern w:val="36"/>
+          <w:sz w:val="48"/>
+          <w:szCs w:val="48"/>
+          <w:lang w:val="en-US" w:eastAsia="pt-PT"/>
+        </w:rPr>
+      </w:pPr>
+      <w:bookmarkStart w:id="19" w:name="_Toc62570253"/>
       <w:r>
         <w:rPr>
           <w:rFonts w:ascii="Assistant Medium" w:eastAsia="Times New Roman" w:hAnsi="Assistant Medium" w:cs="Assistant Medium"/>
@@ -10822,26 +10947,15 @@
           <w:lang w:val="en-US" w:eastAsia="pt-PT"/>
         </w:rPr>
         <w:lastRenderedPageBreak/>
-        <w:t>UC4 - Sublet Management</w:t>
-      </w:r>
-      <w:bookmarkEnd w:id="17"/>
+        <w:t>UC5 - Available Parking Spots Consultation</w:t>
+      </w:r>
+      <w:bookmarkEnd w:id="19"/>
     </w:p>
     <w:p>
       <w:pPr>
         <w:spacing w:before="360" w:after="80" w:line="360" w:lineRule="auto"/>
         <w:jc w:val="both"/>
         <w:outlineLvl w:val="1"/>
-        <w:rPr>
-          <w:rFonts w:ascii="Assistant Medium" w:eastAsia="Times New Roman" w:hAnsi="Assistant Medium" w:cs="Assistant Medium"/>
-          <w:b/>
-          <w:bCs/>
-          <w:sz w:val="36"/>
-          <w:szCs w:val="36"/>
-          <w:lang w:val="en-US" w:eastAsia="pt-PT"/>
-        </w:rPr>
-      </w:pPr>
-      <w:bookmarkStart w:id="18" w:name="_Toc62570252"/>
-      <w:r>
         <w:rPr>
           <w:rFonts w:ascii="Assistant Medium" w:eastAsia="Times New Roman" w:hAnsi="Assistant Medium" w:cs="Assistant Medium"/>
           <w:b/>
@@ -10851,62 +10965,8 @@
           <w:szCs w:val="34"/>
           <w:lang w:val="en-US" w:eastAsia="pt-PT"/>
         </w:rPr>
-        <w:t>Brief</w:t>
-      </w:r>
-      <w:bookmarkEnd w:id="18"/>
-    </w:p>
-    <w:p>
-      <w:pPr>
-        <w:spacing w:before="240" w:after="240" w:line="360" w:lineRule="auto"/>
-        <w:jc w:val="both"/>
-        <w:rPr>
-          <w:rFonts w:ascii="Assistant Medium" w:eastAsia="Times New Roman" w:hAnsi="Assistant Medium" w:cs="Assistant Medium"/>
-          <w:sz w:val="24"/>
-          <w:szCs w:val="24"/>
-          <w:lang w:val="en-US" w:eastAsia="pt-PT"/>
-        </w:rPr>
-      </w:pPr>
-      <w:r>
-        <w:rPr>
-          <w:rFonts w:ascii="Assistant Medium" w:eastAsia="Times New Roman" w:hAnsi="Assistant Medium" w:cs="Assistant Medium"/>
-          <w:color w:val="000000"/>
-          <w:lang w:val="en-US" w:eastAsia="pt-PT"/>
-        </w:rPr>
-        <w:t xml:space="preserve">The user accesses the platform and authenticates in it. The platform asks what action the user intends to perform (Register, Consult, Edit, Delete). The user chooses to register a sublet. The platform asks the user to fill the required data (ID. </w:t>
-      </w:r>
-      <w:proofErr w:type="spellStart"/>
-      <w:r>
-        <w:rPr>
-          <w:rFonts w:ascii="Assistant Medium" w:eastAsia="Times New Roman" w:hAnsi="Assistant Medium" w:cs="Assistant Medium"/>
-          <w:color w:val="000000"/>
-          <w:lang w:val="en-US" w:eastAsia="pt-PT"/>
-        </w:rPr>
-        <w:t>priceHours</w:t>
-      </w:r>
-      <w:proofErr w:type="spellEnd"/>
-      <w:r>
-        <w:rPr>
-          <w:rFonts w:ascii="Assistant Medium" w:eastAsia="Times New Roman" w:hAnsi="Assistant Medium" w:cs="Assistant Medium"/>
-          <w:color w:val="000000"/>
-          <w:lang w:val="en-US" w:eastAsia="pt-PT"/>
-        </w:rPr>
-        <w:t>, floor). The user inputs the requested data. The platform shows the data to the user, asking him to confirm it. The user confirms. The platform saves the data and informs the user that the operation was successful.</w:t>
-      </w:r>
-    </w:p>
-    <w:p>
-      <w:pPr>
-        <w:spacing w:before="360" w:after="80" w:line="360" w:lineRule="auto"/>
-        <w:jc w:val="both"/>
-        <w:outlineLvl w:val="1"/>
-        <w:rPr>
-          <w:rFonts w:ascii="Assistant Medium" w:eastAsia="Times New Roman" w:hAnsi="Assistant Medium" w:cs="Assistant Medium"/>
-          <w:b/>
-          <w:bCs/>
-          <w:sz w:val="36"/>
-          <w:szCs w:val="36"/>
-          <w:lang w:val="en-US" w:eastAsia="pt-PT"/>
-        </w:rPr>
-      </w:pPr>
+      </w:pPr>
+      <w:bookmarkStart w:id="20" w:name="_Toc62570254"/>
       <w:r>
         <w:rPr>
           <w:rFonts w:ascii="Assistant Medium" w:eastAsia="Times New Roman" w:hAnsi="Assistant Medium" w:cs="Assistant Medium"/>
@@ -10917,8 +10977,9 @@
           <w:szCs w:val="34"/>
           <w:lang w:val="en-US" w:eastAsia="pt-PT"/>
         </w:rPr>
-        <w:t>SSD</w:t>
-      </w:r>
+        <w:t>Brief</w:t>
+      </w:r>
+      <w:bookmarkEnd w:id="20"/>
     </w:p>
     <w:p>
       <w:pPr>
@@ -10934,157 +10995,11 @@
       <w:r>
         <w:rPr>
           <w:rFonts w:ascii="Assistant Medium" w:eastAsia="Times New Roman" w:hAnsi="Assistant Medium" w:cs="Assistant Medium"/>
-          <w:sz w:val="24"/>
-          <w:szCs w:val="24"/>
-          <w:lang w:val="en-US" w:eastAsia="pt-PT"/>
-        </w:rPr>
-        <w:pict w14:anchorId="7358ECBE">
-          <v:shape id="_x0000_i1026" type="#_x0000_t75" style="width:425.3pt;height:331.55pt">
-            <v:imagedata r:id="rId15" o:title="UC4_SSD"/>
-          </v:shape>
-        </w:pict>
-      </w:r>
-    </w:p>
-    <w:p>
-      <w:pPr>
-        <w:spacing w:after="240" w:line="360" w:lineRule="auto"/>
-        <w:jc w:val="both"/>
-        <w:rPr>
-          <w:rFonts w:ascii="Assistant Medium" w:eastAsia="Times New Roman" w:hAnsi="Assistant Medium" w:cs="Assistant Medium"/>
-          <w:sz w:val="24"/>
-          <w:szCs w:val="24"/>
-          <w:lang w:val="en-US" w:eastAsia="pt-PT"/>
-        </w:rPr>
-      </w:pPr>
-    </w:p>
-    <w:p>
-      <w:pPr>
-        <w:spacing w:after="240" w:line="360" w:lineRule="auto"/>
-        <w:jc w:val="both"/>
-        <w:rPr>
-          <w:rFonts w:ascii="Assistant Medium" w:eastAsia="Times New Roman" w:hAnsi="Assistant Medium" w:cs="Assistant Medium"/>
-          <w:sz w:val="24"/>
-          <w:szCs w:val="24"/>
-          <w:lang w:val="en-US" w:eastAsia="pt-PT"/>
-        </w:rPr>
-      </w:pPr>
-    </w:p>
-    <w:p>
-      <w:pPr>
-        <w:rPr>
-          <w:rFonts w:ascii="Assistant Medium" w:eastAsia="Times New Roman" w:hAnsi="Assistant Medium" w:cs="Assistant Medium"/>
-          <w:sz w:val="24"/>
-          <w:szCs w:val="24"/>
-          <w:lang w:val="en-US" w:eastAsia="pt-PT"/>
-        </w:rPr>
-      </w:pPr>
-      <w:r>
-        <w:rPr>
-          <w:rFonts w:ascii="Assistant Medium" w:eastAsia="Times New Roman" w:hAnsi="Assistant Medium" w:cs="Assistant Medium"/>
-          <w:sz w:val="24"/>
-          <w:szCs w:val="24"/>
-          <w:lang w:val="en-US" w:eastAsia="pt-PT"/>
-        </w:rPr>
-        <w:br w:type="page"/>
-      </w:r>
-    </w:p>
-    <w:p>
-      <w:pPr>
-        <w:spacing w:before="240" w:after="240" w:line="360" w:lineRule="auto"/>
-        <w:jc w:val="both"/>
-        <w:outlineLvl w:val="0"/>
-        <w:rPr>
-          <w:rFonts w:ascii="Assistant Medium" w:eastAsia="Times New Roman" w:hAnsi="Assistant Medium" w:cs="Assistant Medium"/>
-          <w:b/>
-          <w:bCs/>
-          <w:kern w:val="36"/>
-          <w:sz w:val="48"/>
-          <w:szCs w:val="48"/>
-          <w:lang w:val="en-US" w:eastAsia="pt-PT"/>
-        </w:rPr>
-      </w:pPr>
-      <w:bookmarkStart w:id="19" w:name="_Toc62570253"/>
-      <w:r>
-        <w:rPr>
-          <w:rFonts w:ascii="Assistant Medium" w:eastAsia="Times New Roman" w:hAnsi="Assistant Medium" w:cs="Assistant Medium"/>
-          <w:b/>
-          <w:bCs/>
-          <w:color w:val="666666"/>
-          <w:kern w:val="36"/>
-          <w:sz w:val="40"/>
-          <w:szCs w:val="40"/>
-          <w:lang w:val="en-US" w:eastAsia="pt-PT"/>
-        </w:rPr>
-        <w:lastRenderedPageBreak/>
-        <w:t>UC5 - Available Parking Spots Consultation</w:t>
-      </w:r>
-      <w:bookmarkEnd w:id="19"/>
-    </w:p>
-    <w:p>
-      <w:pPr>
-        <w:spacing w:before="360" w:after="80" w:line="360" w:lineRule="auto"/>
-        <w:jc w:val="both"/>
-        <w:outlineLvl w:val="1"/>
-        <w:rPr>
-          <w:rFonts w:ascii="Assistant Medium" w:eastAsia="Times New Roman" w:hAnsi="Assistant Medium" w:cs="Assistant Medium"/>
-          <w:b/>
-          <w:bCs/>
-          <w:color w:val="666666"/>
-          <w:sz w:val="34"/>
-          <w:szCs w:val="34"/>
-          <w:lang w:val="en-US" w:eastAsia="pt-PT"/>
-        </w:rPr>
-      </w:pPr>
-      <w:bookmarkStart w:id="20" w:name="_Toc62570254"/>
-      <w:r>
-        <w:rPr>
-          <w:rFonts w:ascii="Assistant Medium" w:eastAsia="Times New Roman" w:hAnsi="Assistant Medium" w:cs="Assistant Medium"/>
-          <w:b/>
-          <w:bCs/>
-          <w:color w:val="666666"/>
-          <w:sz w:val="34"/>
-          <w:szCs w:val="34"/>
-          <w:lang w:val="en-US" w:eastAsia="pt-PT"/>
-        </w:rPr>
-        <w:t>Brief</w:t>
-      </w:r>
-      <w:bookmarkEnd w:id="20"/>
-    </w:p>
-    <w:p>
-      <w:pPr>
-        <w:spacing w:after="240" w:line="360" w:lineRule="auto"/>
-        <w:jc w:val="both"/>
-        <w:rPr>
-          <w:rFonts w:ascii="Assistant Medium" w:eastAsia="Times New Roman" w:hAnsi="Assistant Medium" w:cs="Assistant Medium"/>
-          <w:sz w:val="24"/>
-          <w:szCs w:val="24"/>
-          <w:lang w:val="en-US" w:eastAsia="pt-PT"/>
-        </w:rPr>
-      </w:pPr>
-      <w:r>
-        <w:rPr>
-          <w:rFonts w:ascii="Assistant Medium" w:eastAsia="Times New Roman" w:hAnsi="Assistant Medium" w:cs="Assistant Medium"/>
           <w:color w:val="000000"/>
           <w:lang w:val="en-US" w:eastAsia="pt-PT"/>
         </w:rPr>
         <w:t>The user accesses the platform and authenticates in it in order to check the available parking spots. The platform asks the initial and end dates. The user inputs the required data. The platform shows the list of available parking spots. The user checks the list of the available parking spots. The platform informs the user that the operation was successful. The use case ends.</w:t>
       </w:r>
-    </w:p>
-    <w:p>
-      <w:pPr>
-        <w:spacing w:before="360" w:after="80" w:line="360" w:lineRule="auto"/>
-        <w:jc w:val="both"/>
-        <w:outlineLvl w:val="1"/>
-        <w:rPr>
-          <w:rFonts w:ascii="Assistant Medium" w:eastAsia="Times New Roman" w:hAnsi="Assistant Medium" w:cs="Assistant Medium"/>
-          <w:b/>
-          <w:bCs/>
-          <w:color w:val="666666"/>
-          <w:sz w:val="34"/>
-          <w:szCs w:val="34"/>
-          <w:lang w:val="en-US" w:eastAsia="pt-PT"/>
-        </w:rPr>
-      </w:pPr>
     </w:p>
     <w:p>
       <w:pPr>
@@ -11196,22 +11111,55 @@
           <w:rFonts w:ascii="Assistant Medium" w:eastAsia="Times New Roman" w:hAnsi="Assistant Medium" w:cs="Assistant Medium"/>
           <w:b/>
           <w:bCs/>
-          <w:sz w:val="36"/>
-          <w:szCs w:val="36"/>
-          <w:lang w:val="en-US" w:eastAsia="pt-PT"/>
-        </w:rPr>
-      </w:pPr>
-      <w:bookmarkStart w:id="22" w:name="_Toc62570256"/>
-      <w:r>
-        <w:rPr>
-          <w:rFonts w:ascii="Assistant Medium" w:eastAsia="Times New Roman" w:hAnsi="Assistant Medium" w:cs="Assistant Medium"/>
-          <w:b/>
-          <w:bCs/>
           <w:color w:val="666666"/>
           <w:sz w:val="34"/>
           <w:szCs w:val="34"/>
           <w:lang w:val="en-US" w:eastAsia="pt-PT"/>
         </w:rPr>
+      </w:pPr>
+      <w:bookmarkStart w:id="22" w:name="_Toc62570256"/>
+    </w:p>
+    <w:p>
+      <w:pPr>
+        <w:spacing w:before="360" w:after="80" w:line="360" w:lineRule="auto"/>
+        <w:jc w:val="both"/>
+        <w:outlineLvl w:val="1"/>
+        <w:rPr>
+          <w:rFonts w:ascii="Assistant Medium" w:eastAsia="Times New Roman" w:hAnsi="Assistant Medium" w:cs="Assistant Medium"/>
+          <w:b/>
+          <w:bCs/>
+          <w:color w:val="666666"/>
+          <w:sz w:val="34"/>
+          <w:szCs w:val="34"/>
+          <w:lang w:val="en-US" w:eastAsia="pt-PT"/>
+        </w:rPr>
+      </w:pPr>
+    </w:p>
+    <w:p>
+      <w:pPr>
+        <w:spacing w:before="360" w:after="80" w:line="360" w:lineRule="auto"/>
+        <w:jc w:val="both"/>
+        <w:outlineLvl w:val="1"/>
+        <w:rPr>
+          <w:rFonts w:ascii="Assistant Medium" w:eastAsia="Times New Roman" w:hAnsi="Assistant Medium" w:cs="Assistant Medium"/>
+          <w:b/>
+          <w:bCs/>
+          <w:sz w:val="36"/>
+          <w:szCs w:val="36"/>
+          <w:lang w:val="en-US" w:eastAsia="pt-PT"/>
+        </w:rPr>
+      </w:pPr>
+      <w:r>
+        <w:rPr>
+          <w:rFonts w:ascii="Assistant Medium" w:eastAsia="Times New Roman" w:hAnsi="Assistant Medium" w:cs="Assistant Medium"/>
+          <w:b/>
+          <w:bCs/>
+          <w:color w:val="666666"/>
+          <w:sz w:val="34"/>
+          <w:szCs w:val="34"/>
+          <w:lang w:val="en-US" w:eastAsia="pt-PT"/>
+        </w:rPr>
+        <w:lastRenderedPageBreak/>
         <w:t>Fully Dressed</w:t>
       </w:r>
       <w:bookmarkEnd w:id="22"/>
@@ -11265,7 +11213,6 @@
           <w:color w:val="000000"/>
           <w:lang w:val="en-US" w:eastAsia="pt-PT"/>
         </w:rPr>
-        <w:lastRenderedPageBreak/>
         <w:t xml:space="preserve">Primary Actor: </w:t>
       </w:r>
       <w:r>
@@ -11790,6 +11737,7 @@
           <w:color w:val="000000"/>
           <w:lang w:val="en-US" w:eastAsia="pt-PT"/>
         </w:rPr>
+        <w:lastRenderedPageBreak/>
         <w:t>The User cancels the list visualization.</w:t>
       </w:r>
     </w:p>
@@ -11906,7 +11854,6 @@
           <w:color w:val="000000"/>
           <w:lang w:val="en-US" w:eastAsia="pt-PT"/>
         </w:rPr>
-        <w:lastRenderedPageBreak/>
         <w:t>Special Requirements:</w:t>
       </w:r>
     </w:p>
@@ -12015,18 +11962,6 @@
         </w:rPr>
         <w:t>A non-registered person can check availability?</w:t>
       </w:r>
-    </w:p>
-    <w:p>
-      <w:pPr>
-        <w:spacing w:after="0" w:line="360" w:lineRule="auto"/>
-        <w:jc w:val="both"/>
-        <w:rPr>
-          <w:rFonts w:ascii="Assistant Medium" w:eastAsia="Times New Roman" w:hAnsi="Assistant Medium" w:cs="Assistant Medium"/>
-          <w:sz w:val="24"/>
-          <w:szCs w:val="24"/>
-          <w:lang w:val="en-US" w:eastAsia="pt-PT"/>
-        </w:rPr>
-      </w:pPr>
     </w:p>
     <w:p>
       <w:pPr>
@@ -12070,10 +12005,10 @@
         <w:tblLook w:val="04A0" w:firstRow="1" w:lastRow="0" w:firstColumn="1" w:lastColumn="0" w:noHBand="0" w:noVBand="1"/>
       </w:tblPr>
       <w:tblGrid>
-        <w:gridCol w:w="1743"/>
-        <w:gridCol w:w="2249"/>
-        <w:gridCol w:w="2819"/>
-        <w:gridCol w:w="1673"/>
+        <w:gridCol w:w="1835"/>
+        <w:gridCol w:w="2180"/>
+        <w:gridCol w:w="2842"/>
+        <w:gridCol w:w="1627"/>
       </w:tblGrid>
       <w:tr>
         <w:trPr>
@@ -12832,6 +12767,7 @@
                 <w:szCs w:val="18"/>
                 <w:lang w:val="en-US" w:eastAsia="pt-PT"/>
               </w:rPr>
+              <w:lastRenderedPageBreak/>
               <w:t>3.The user accesses the platform to check the available parking spots.</w:t>
             </w:r>
           </w:p>
@@ -13147,7 +13083,6 @@
                 <w:szCs w:val="18"/>
                 <w:lang w:val="en-US" w:eastAsia="pt-PT"/>
               </w:rPr>
-              <w:lastRenderedPageBreak/>
               <w:t>5.The user inserts the requested data.</w:t>
             </w:r>
           </w:p>
@@ -13828,11 +13763,6 @@
     <w:p>
       <w:pPr>
         <w:rPr>
-          <w:lang w:val="en-US" w:eastAsia="pt-PT"/>
-        </w:rPr>
-      </w:pPr>
-      <w:r>
-        <w:rPr>
           <w:rFonts w:ascii="Assistant Medium" w:eastAsia="Times New Roman" w:hAnsi="Assistant Medium" w:cs="Assistant Medium"/>
           <w:b/>
           <w:bCs/>
@@ -13841,11 +13771,95 @@
           <w:szCs w:val="34"/>
           <w:lang w:val="en-US" w:eastAsia="pt-PT"/>
         </w:rPr>
+      </w:pPr>
+    </w:p>
+    <w:p>
+      <w:pPr>
+        <w:rPr>
+          <w:rFonts w:ascii="Assistant Medium" w:eastAsia="Times New Roman" w:hAnsi="Assistant Medium" w:cs="Assistant Medium"/>
+          <w:b/>
+          <w:bCs/>
+          <w:color w:val="666666"/>
+          <w:sz w:val="34"/>
+          <w:szCs w:val="34"/>
+          <w:lang w:val="en-US" w:eastAsia="pt-PT"/>
+        </w:rPr>
+      </w:pPr>
+    </w:p>
+    <w:p>
+      <w:pPr>
+        <w:rPr>
+          <w:rFonts w:ascii="Assistant Medium" w:eastAsia="Times New Roman" w:hAnsi="Assistant Medium" w:cs="Assistant Medium"/>
+          <w:b/>
+          <w:bCs/>
+          <w:color w:val="666666"/>
+          <w:sz w:val="34"/>
+          <w:szCs w:val="34"/>
+          <w:lang w:val="en-US" w:eastAsia="pt-PT"/>
+        </w:rPr>
+      </w:pPr>
+    </w:p>
+    <w:p>
+      <w:pPr>
+        <w:rPr>
+          <w:rFonts w:ascii="Assistant Medium" w:eastAsia="Times New Roman" w:hAnsi="Assistant Medium" w:cs="Assistant Medium"/>
+          <w:b/>
+          <w:bCs/>
+          <w:color w:val="666666"/>
+          <w:sz w:val="34"/>
+          <w:szCs w:val="34"/>
+          <w:lang w:val="en-US" w:eastAsia="pt-PT"/>
+        </w:rPr>
+      </w:pPr>
+    </w:p>
+    <w:p>
+      <w:pPr>
+        <w:rPr>
+          <w:rFonts w:ascii="Assistant Medium" w:eastAsia="Times New Roman" w:hAnsi="Assistant Medium" w:cs="Assistant Medium"/>
+          <w:b/>
+          <w:bCs/>
+          <w:color w:val="666666"/>
+          <w:sz w:val="34"/>
+          <w:szCs w:val="34"/>
+          <w:lang w:val="en-US" w:eastAsia="pt-PT"/>
+        </w:rPr>
+      </w:pPr>
+    </w:p>
+    <w:p>
+      <w:pPr>
+        <w:rPr>
+          <w:rFonts w:ascii="Assistant Medium" w:eastAsia="Times New Roman" w:hAnsi="Assistant Medium" w:cs="Assistant Medium"/>
+          <w:b/>
+          <w:bCs/>
+          <w:color w:val="666666"/>
+          <w:sz w:val="34"/>
+          <w:szCs w:val="34"/>
+          <w:lang w:val="en-US" w:eastAsia="pt-PT"/>
+        </w:rPr>
+      </w:pPr>
+    </w:p>
+    <w:p>
+      <w:pPr>
+        <w:rPr>
+          <w:lang w:val="en-US" w:eastAsia="pt-PT"/>
+        </w:rPr>
+      </w:pPr>
+      <w:r>
+        <w:rPr>
+          <w:rFonts w:ascii="Assistant Medium" w:eastAsia="Times New Roman" w:hAnsi="Assistant Medium" w:cs="Assistant Medium"/>
+          <w:b/>
+          <w:bCs/>
+          <w:color w:val="666666"/>
+          <w:sz w:val="34"/>
+          <w:szCs w:val="34"/>
+          <w:lang w:val="en-US" w:eastAsia="pt-PT"/>
+        </w:rPr>
+        <w:lastRenderedPageBreak/>
         <w:t>Sequence Diagram</w:t>
       </w:r>
       <w:r>
         <w:rPr>
-          <w:rStyle w:val="Cabealho2Carter"/>
+          <w:rStyle w:val="Ttulo2Carter"/>
           <w:rFonts w:eastAsiaTheme="minorHAnsi"/>
         </w:rPr>
         <w:br/>
@@ -13862,9 +13876,9 @@
           <w:lang w:eastAsia="pt-PT"/>
         </w:rPr>
         <w:drawing>
-          <wp:inline distT="0" distB="0" distL="0" distR="0" wp14:anchorId="7C80B466" wp14:editId="3F7D1903">
+          <wp:inline distT="0" distB="0" distL="0" distR="0" wp14:anchorId="7C80B466" wp14:editId="53015FAB">
             <wp:extent cx="5400040" cy="2556510"/>
-            <wp:effectExtent l="0" t="0" r="0" b="0"/>
+            <wp:effectExtent l="0" t="0" r="3175" b="0"/>
             <wp:docPr id="1" name="Imagem 1"/>
             <wp:cNvGraphicFramePr>
               <a:graphicFrameLocks xmlns:a="http://schemas.openxmlformats.org/drawingml/2006/main" noChangeAspect="1"/>
@@ -13927,39 +13941,6 @@
     <w:p>
       <w:pPr>
         <w:rPr>
-          <w:lang w:val="en-US" w:eastAsia="pt-PT"/>
-        </w:rPr>
-      </w:pPr>
-    </w:p>
-    <w:p>
-      <w:pPr>
-        <w:rPr>
-          <w:lang w:val="en-US" w:eastAsia="pt-PT"/>
-        </w:rPr>
-      </w:pPr>
-    </w:p>
-    <w:p>
-      <w:pPr>
-        <w:rPr>
-          <w:lang w:val="en-US" w:eastAsia="pt-PT"/>
-        </w:rPr>
-      </w:pPr>
-      <w:r>
-        <w:rPr>
-          <w:rFonts w:ascii="Assistant Medium" w:eastAsia="Times New Roman" w:hAnsi="Assistant Medium" w:cs="Assistant Medium"/>
-          <w:sz w:val="24"/>
-          <w:szCs w:val="24"/>
-          <w:lang w:val="en-US" w:eastAsia="pt-PT"/>
-        </w:rPr>
-        <w:br/>
-      </w:r>
-    </w:p>
-    <w:p>
-      <w:pPr>
-        <w:spacing w:before="240" w:after="240" w:line="360" w:lineRule="auto"/>
-        <w:jc w:val="both"/>
-        <w:outlineLvl w:val="0"/>
-        <w:rPr>
           <w:rFonts w:ascii="Assistant Medium" w:eastAsia="Times New Roman" w:hAnsi="Assistant Medium" w:cs="Assistant Medium"/>
           <w:b/>
           <w:bCs/>
@@ -13971,7 +13952,9 @@
         </w:rPr>
       </w:pPr>
       <w:bookmarkStart w:id="24" w:name="_Toc62570258"/>
-      <w:r>
+    </w:p>
+    <w:p>
+      <w:pPr>
         <w:rPr>
           <w:rFonts w:ascii="Assistant Medium" w:eastAsia="Times New Roman" w:hAnsi="Assistant Medium" w:cs="Assistant Medium"/>
           <w:b/>
@@ -13982,166 +13965,10 @@
           <w:szCs w:val="40"/>
           <w:lang w:val="en-US" w:eastAsia="pt-PT"/>
         </w:rPr>
-        <w:lastRenderedPageBreak/>
-        <w:t>UC6 - Payment Process</w:t>
-      </w:r>
-      <w:bookmarkEnd w:id="24"/>
-    </w:p>
-    <w:p>
-      <w:pPr>
-        <w:spacing w:before="360" w:after="80" w:line="360" w:lineRule="auto"/>
-        <w:jc w:val="both"/>
-        <w:outlineLvl w:val="1"/>
-        <w:rPr>
-          <w:rFonts w:ascii="Assistant Medium" w:eastAsia="Times New Roman" w:hAnsi="Assistant Medium" w:cs="Assistant Medium"/>
-          <w:b/>
-          <w:bCs/>
-          <w:color w:val="666666"/>
-          <w:sz w:val="34"/>
-          <w:szCs w:val="34"/>
-          <w:lang w:val="en-US" w:eastAsia="pt-PT"/>
-        </w:rPr>
-      </w:pPr>
-      <w:r>
-        <w:rPr>
-          <w:rFonts w:ascii="Assistant Medium" w:eastAsia="Times New Roman" w:hAnsi="Assistant Medium" w:cs="Assistant Medium"/>
-          <w:b/>
-          <w:bCs/>
-          <w:color w:val="666666"/>
-          <w:sz w:val="34"/>
-          <w:szCs w:val="34"/>
-          <w:lang w:val="en-US" w:eastAsia="pt-PT"/>
-        </w:rPr>
-        <w:t>Brief</w:t>
-      </w:r>
-    </w:p>
-    <w:p>
-      <w:pPr>
-        <w:spacing w:after="240" w:line="360" w:lineRule="auto"/>
-        <w:jc w:val="both"/>
-        <w:rPr>
-          <w:rFonts w:ascii="Assistant Medium" w:eastAsia="Times New Roman" w:hAnsi="Assistant Medium" w:cs="Assistant Medium"/>
-          <w:sz w:val="24"/>
-          <w:szCs w:val="24"/>
-          <w:lang w:val="en-US" w:eastAsia="pt-PT"/>
-        </w:rPr>
-      </w:pPr>
-      <w:r>
-        <w:rPr>
-          <w:rFonts w:ascii="Assistant Medium" w:eastAsia="Times New Roman" w:hAnsi="Assistant Medium" w:cs="Assistant Medium"/>
-          <w:color w:val="000000"/>
-          <w:lang w:val="en-US" w:eastAsia="pt-PT"/>
-        </w:rPr>
-        <w:t xml:space="preserve">After having chosen a parking spot and </w:t>
-      </w:r>
-      <w:r>
-        <w:rPr>
-          <w:rFonts w:ascii="Assistant Medium" w:eastAsia="Times New Roman" w:hAnsi="Assistant Medium" w:cs="Assistant Medium"/>
-          <w:color w:val="000000"/>
-          <w:lang w:val="en-US" w:eastAsia="pt-PT"/>
-        </w:rPr>
-        <w:t xml:space="preserve">having </w:t>
-      </w:r>
-      <w:r>
-        <w:rPr>
-          <w:rFonts w:ascii="Assistant Medium" w:eastAsia="Times New Roman" w:hAnsi="Assistant Medium" w:cs="Assistant Medium"/>
-          <w:color w:val="000000"/>
-          <w:lang w:val="en-US" w:eastAsia="pt-PT"/>
-        </w:rPr>
-        <w:t xml:space="preserve">made a reservation, the user proceeds to pay. He </w:t>
-      </w:r>
-      <w:r>
-        <w:rPr>
-          <w:rFonts w:ascii="Assistant Medium" w:eastAsia="Times New Roman" w:hAnsi="Assistant Medium" w:cs="Assistant Medium"/>
-          <w:color w:val="000000"/>
-          <w:lang w:val="en-US" w:eastAsia="pt-PT"/>
-        </w:rPr>
-        <w:t>informs the platform he wants</w:t>
-      </w:r>
-      <w:r>
-        <w:rPr>
-          <w:rFonts w:ascii="Assistant Medium" w:eastAsia="Times New Roman" w:hAnsi="Assistant Medium" w:cs="Assistant Medium"/>
-          <w:color w:val="000000"/>
-          <w:lang w:val="en-US" w:eastAsia="pt-PT"/>
-        </w:rPr>
-        <w:t xml:space="preserve"> to pay. The platform </w:t>
-      </w:r>
-      <w:r>
-        <w:rPr>
-          <w:rFonts w:ascii="Assistant Medium" w:eastAsia="Times New Roman" w:hAnsi="Assistant Medium" w:cs="Assistant Medium"/>
-          <w:color w:val="000000"/>
-          <w:lang w:val="en-US" w:eastAsia="pt-PT"/>
-        </w:rPr>
-        <w:t>shows him the full price and asks how he intends to pay. The user choses a payment method. The platform confirms the payment method and asks for user details. The user inserts his data. The platform confirms the payment and the successful reservation process.</w:t>
-      </w:r>
-    </w:p>
-    <w:p>
-      <w:pPr>
-        <w:spacing w:before="360" w:after="80" w:line="360" w:lineRule="auto"/>
-        <w:jc w:val="both"/>
-        <w:outlineLvl w:val="1"/>
-        <w:rPr>
-          <w:rFonts w:ascii="Assistant Medium" w:eastAsia="Times New Roman" w:hAnsi="Assistant Medium" w:cs="Assistant Medium"/>
-          <w:b/>
-          <w:bCs/>
-          <w:color w:val="666666"/>
-          <w:sz w:val="34"/>
-          <w:szCs w:val="34"/>
-          <w:lang w:val="en-US" w:eastAsia="pt-PT"/>
-        </w:rPr>
-      </w:pPr>
-      <w:r>
-        <w:rPr>
-          <w:rFonts w:ascii="Assistant Medium" w:eastAsia="Times New Roman" w:hAnsi="Assistant Medium" w:cs="Assistant Medium"/>
-          <w:b/>
-          <w:bCs/>
-          <w:color w:val="666666"/>
-          <w:sz w:val="34"/>
-          <w:szCs w:val="34"/>
-          <w:lang w:val="en-US" w:eastAsia="pt-PT"/>
-        </w:rPr>
-        <w:t>SSD</w:t>
-      </w:r>
-    </w:p>
-    <w:p>
-      <w:pPr>
-        <w:spacing w:before="360" w:after="80" w:line="360" w:lineRule="auto"/>
-        <w:jc w:val="both"/>
-        <w:outlineLvl w:val="1"/>
-        <w:rPr>
-          <w:rFonts w:ascii="Assistant Medium" w:eastAsia="Times New Roman" w:hAnsi="Assistant Medium" w:cs="Assistant Medium"/>
-          <w:b/>
-          <w:bCs/>
-          <w:color w:val="666666"/>
-          <w:sz w:val="34"/>
-          <w:szCs w:val="34"/>
-          <w:lang w:val="en-US" w:eastAsia="pt-PT"/>
-        </w:rPr>
-      </w:pPr>
-      <w:bookmarkStart w:id="25" w:name="_GoBack"/>
-      <w:bookmarkEnd w:id="25"/>
-      <w:r>
-        <w:rPr>
-          <w:rFonts w:ascii="Assistant Medium" w:eastAsia="Times New Roman" w:hAnsi="Assistant Medium" w:cs="Assistant Medium"/>
-          <w:b/>
-          <w:bCs/>
-          <w:color w:val="666666"/>
-          <w:sz w:val="34"/>
-          <w:szCs w:val="34"/>
-          <w:lang w:val="en-US" w:eastAsia="pt-PT"/>
-        </w:rPr>
-        <w:pict w14:anchorId="172BF5E4">
-          <v:shape id="_x0000_i1027" type="#_x0000_t75" style="width:361.65pt;height:272.95pt">
-            <v:imagedata r:id="rId18" o:title="UC6_SSD"/>
-          </v:shape>
-        </w:pict>
-      </w:r>
-    </w:p>
-    <w:p>
-      <w:pPr>
-        <w:spacing w:before="240" w:after="240" w:line="360" w:lineRule="auto"/>
-        <w:jc w:val="both"/>
-        <w:outlineLvl w:val="0"/>
+      </w:pPr>
+    </w:p>
+    <w:p>
+      <w:pPr>
         <w:rPr>
           <w:rFonts w:ascii="Assistant Medium" w:eastAsia="Times New Roman" w:hAnsi="Assistant Medium" w:cs="Assistant Medium"/>
           <w:b/>
@@ -14153,14 +13980,9 @@
           <w:lang w:val="en-US" w:eastAsia="pt-PT"/>
         </w:rPr>
       </w:pPr>
-      <w:r>
-        <w:rPr>
-          <w:lang w:val="en-GB"/>
-        </w:rPr>
-        <w:br w:type="page"/>
-      </w:r>
-      <w:bookmarkStart w:id="26" w:name="_Toc62570259"/>
-      <w:r>
+    </w:p>
+    <w:p>
+      <w:pPr>
         <w:rPr>
           <w:rFonts w:ascii="Assistant Medium" w:eastAsia="Times New Roman" w:hAnsi="Assistant Medium" w:cs="Assistant Medium"/>
           <w:b/>
@@ -14171,10 +13993,314 @@
           <w:szCs w:val="40"/>
           <w:lang w:val="en-US" w:eastAsia="pt-PT"/>
         </w:rPr>
+      </w:pPr>
+    </w:p>
+    <w:p>
+      <w:pPr>
+        <w:rPr>
+          <w:rFonts w:ascii="Assistant Medium" w:eastAsia="Times New Roman" w:hAnsi="Assistant Medium" w:cs="Assistant Medium"/>
+          <w:b/>
+          <w:bCs/>
+          <w:color w:val="666666"/>
+          <w:kern w:val="36"/>
+          <w:sz w:val="40"/>
+          <w:szCs w:val="40"/>
+          <w:lang w:val="en-US" w:eastAsia="pt-PT"/>
+        </w:rPr>
+      </w:pPr>
+    </w:p>
+    <w:p>
+      <w:pPr>
+        <w:rPr>
+          <w:rFonts w:ascii="Assistant Medium" w:eastAsia="Times New Roman" w:hAnsi="Assistant Medium" w:cs="Assistant Medium"/>
+          <w:b/>
+          <w:bCs/>
+          <w:color w:val="666666"/>
+          <w:kern w:val="36"/>
+          <w:sz w:val="40"/>
+          <w:szCs w:val="40"/>
+          <w:lang w:val="en-US" w:eastAsia="pt-PT"/>
+        </w:rPr>
+      </w:pPr>
+    </w:p>
+    <w:p>
+      <w:pPr>
+        <w:rPr>
+          <w:rFonts w:ascii="Assistant Medium" w:eastAsia="Times New Roman" w:hAnsi="Assistant Medium" w:cs="Assistant Medium"/>
+          <w:b/>
+          <w:bCs/>
+          <w:color w:val="666666"/>
+          <w:kern w:val="36"/>
+          <w:sz w:val="40"/>
+          <w:szCs w:val="40"/>
+          <w:lang w:val="en-US" w:eastAsia="pt-PT"/>
+        </w:rPr>
+      </w:pPr>
+    </w:p>
+    <w:p>
+      <w:pPr>
+        <w:rPr>
+          <w:rFonts w:ascii="Assistant Medium" w:eastAsia="Times New Roman" w:hAnsi="Assistant Medium" w:cs="Assistant Medium"/>
+          <w:b/>
+          <w:bCs/>
+          <w:color w:val="666666"/>
+          <w:kern w:val="36"/>
+          <w:sz w:val="40"/>
+          <w:szCs w:val="40"/>
+          <w:lang w:val="en-US" w:eastAsia="pt-PT"/>
+        </w:rPr>
+      </w:pPr>
+    </w:p>
+    <w:p>
+      <w:pPr>
+        <w:rPr>
+          <w:rFonts w:ascii="Assistant Medium" w:eastAsia="Times New Roman" w:hAnsi="Assistant Medium" w:cs="Assistant Medium"/>
+          <w:b/>
+          <w:bCs/>
+          <w:color w:val="666666"/>
+          <w:kern w:val="36"/>
+          <w:sz w:val="40"/>
+          <w:szCs w:val="40"/>
+          <w:lang w:val="en-US" w:eastAsia="pt-PT"/>
+        </w:rPr>
+      </w:pPr>
+    </w:p>
+    <w:p>
+      <w:pPr>
+        <w:rPr>
+          <w:rFonts w:ascii="Assistant Medium" w:eastAsia="Times New Roman" w:hAnsi="Assistant Medium" w:cs="Assistant Medium"/>
+          <w:b/>
+          <w:bCs/>
+          <w:color w:val="666666"/>
+          <w:kern w:val="36"/>
+          <w:sz w:val="40"/>
+          <w:szCs w:val="40"/>
+          <w:lang w:val="en-US" w:eastAsia="pt-PT"/>
+        </w:rPr>
+      </w:pPr>
+    </w:p>
+    <w:p>
+      <w:pPr>
+        <w:rPr>
+          <w:rFonts w:ascii="Assistant Medium" w:eastAsia="Times New Roman" w:hAnsi="Assistant Medium" w:cs="Assistant Medium"/>
+          <w:b/>
+          <w:bCs/>
+          <w:color w:val="666666"/>
+          <w:kern w:val="36"/>
+          <w:sz w:val="40"/>
+          <w:szCs w:val="40"/>
+          <w:lang w:val="en-US" w:eastAsia="pt-PT"/>
+        </w:rPr>
+      </w:pPr>
+    </w:p>
+    <w:p>
+      <w:pPr>
+        <w:rPr>
+          <w:lang w:val="en-US" w:eastAsia="pt-PT"/>
+        </w:rPr>
+      </w:pPr>
+      <w:r>
+        <w:rPr>
+          <w:rFonts w:ascii="Assistant Medium" w:eastAsia="Times New Roman" w:hAnsi="Assistant Medium" w:cs="Assistant Medium"/>
+          <w:b/>
+          <w:bCs/>
+          <w:color w:val="666666"/>
+          <w:kern w:val="36"/>
+          <w:sz w:val="40"/>
+          <w:szCs w:val="40"/>
+          <w:lang w:val="en-US" w:eastAsia="pt-PT"/>
+        </w:rPr>
+        <w:lastRenderedPageBreak/>
+        <w:t>UC6 - Payment Process</w:t>
+      </w:r>
+      <w:bookmarkEnd w:id="24"/>
+    </w:p>
+    <w:p>
+      <w:pPr>
+        <w:spacing w:before="360" w:after="80" w:line="360" w:lineRule="auto"/>
+        <w:jc w:val="both"/>
+        <w:outlineLvl w:val="1"/>
+        <w:rPr>
+          <w:rFonts w:ascii="Assistant Medium" w:eastAsia="Times New Roman" w:hAnsi="Assistant Medium" w:cs="Assistant Medium"/>
+          <w:b/>
+          <w:bCs/>
+          <w:color w:val="666666"/>
+          <w:sz w:val="34"/>
+          <w:szCs w:val="34"/>
+          <w:lang w:val="en-US" w:eastAsia="pt-PT"/>
+        </w:rPr>
+      </w:pPr>
+      <w:r>
+        <w:rPr>
+          <w:rFonts w:ascii="Assistant Medium" w:eastAsia="Times New Roman" w:hAnsi="Assistant Medium" w:cs="Assistant Medium"/>
+          <w:b/>
+          <w:bCs/>
+          <w:color w:val="666666"/>
+          <w:sz w:val="34"/>
+          <w:szCs w:val="34"/>
+          <w:lang w:val="en-US" w:eastAsia="pt-PT"/>
+        </w:rPr>
+        <w:t>Brief</w:t>
+      </w:r>
+    </w:p>
+    <w:p>
+      <w:pPr>
+        <w:spacing w:after="240" w:line="360" w:lineRule="auto"/>
+        <w:jc w:val="both"/>
+        <w:rPr>
+          <w:rFonts w:ascii="Assistant Medium" w:eastAsia="Times New Roman" w:hAnsi="Assistant Medium" w:cs="Assistant Medium"/>
+          <w:sz w:val="24"/>
+          <w:szCs w:val="24"/>
+          <w:lang w:val="en-US" w:eastAsia="pt-PT"/>
+        </w:rPr>
+      </w:pPr>
+      <w:r>
+        <w:rPr>
+          <w:rFonts w:ascii="Assistant Medium" w:eastAsia="Times New Roman" w:hAnsi="Assistant Medium" w:cs="Assistant Medium"/>
+          <w:color w:val="000000"/>
+          <w:lang w:val="en-US" w:eastAsia="pt-PT"/>
+        </w:rPr>
+        <w:t xml:space="preserve">After having chosen a parking spot and </w:t>
+      </w:r>
+      <w:r>
+        <w:rPr>
+          <w:rFonts w:ascii="Assistant Medium" w:eastAsia="Times New Roman" w:hAnsi="Assistant Medium" w:cs="Assistant Medium"/>
+          <w:color w:val="000000"/>
+          <w:lang w:val="en-US" w:eastAsia="pt-PT"/>
+        </w:rPr>
+        <w:t xml:space="preserve">having </w:t>
+      </w:r>
+      <w:r>
+        <w:rPr>
+          <w:rFonts w:ascii="Assistant Medium" w:eastAsia="Times New Roman" w:hAnsi="Assistant Medium" w:cs="Assistant Medium"/>
+          <w:color w:val="000000"/>
+          <w:lang w:val="en-US" w:eastAsia="pt-PT"/>
+        </w:rPr>
+        <w:t xml:space="preserve">made a reservation, the user proceeds to pay. He </w:t>
+      </w:r>
+      <w:r>
+        <w:rPr>
+          <w:rFonts w:ascii="Assistant Medium" w:eastAsia="Times New Roman" w:hAnsi="Assistant Medium" w:cs="Assistant Medium"/>
+          <w:color w:val="000000"/>
+          <w:lang w:val="en-US" w:eastAsia="pt-PT"/>
+        </w:rPr>
+        <w:t>informs the platform he wants</w:t>
+      </w:r>
+      <w:r>
+        <w:rPr>
+          <w:rFonts w:ascii="Assistant Medium" w:eastAsia="Times New Roman" w:hAnsi="Assistant Medium" w:cs="Assistant Medium"/>
+          <w:color w:val="000000"/>
+          <w:lang w:val="en-US" w:eastAsia="pt-PT"/>
+        </w:rPr>
+        <w:t xml:space="preserve"> to pay. The platform </w:t>
+      </w:r>
+      <w:r>
+        <w:rPr>
+          <w:rFonts w:ascii="Assistant Medium" w:eastAsia="Times New Roman" w:hAnsi="Assistant Medium" w:cs="Assistant Medium"/>
+          <w:color w:val="000000"/>
+          <w:lang w:val="en-US" w:eastAsia="pt-PT"/>
+        </w:rPr>
+        <w:t>shows him the full price and asks how he intends to pay. The user choses a payment method. The platform confirms the payment method and asks for user details. The user inserts his data. The platform confirms the payment and the successful reservation process.</w:t>
+      </w:r>
+    </w:p>
+    <w:p>
+      <w:pPr>
+        <w:spacing w:before="360" w:after="80" w:line="360" w:lineRule="auto"/>
+        <w:jc w:val="both"/>
+        <w:outlineLvl w:val="1"/>
+        <w:rPr>
+          <w:rFonts w:ascii="Assistant Medium" w:eastAsia="Times New Roman" w:hAnsi="Assistant Medium" w:cs="Assistant Medium"/>
+          <w:b/>
+          <w:bCs/>
+          <w:color w:val="666666"/>
+          <w:sz w:val="34"/>
+          <w:szCs w:val="34"/>
+          <w:lang w:val="en-US" w:eastAsia="pt-PT"/>
+        </w:rPr>
+      </w:pPr>
+      <w:r>
+        <w:rPr>
+          <w:rFonts w:ascii="Assistant Medium" w:eastAsia="Times New Roman" w:hAnsi="Assistant Medium" w:cs="Assistant Medium"/>
+          <w:b/>
+          <w:bCs/>
+          <w:color w:val="666666"/>
+          <w:sz w:val="34"/>
+          <w:szCs w:val="34"/>
+          <w:lang w:val="en-US" w:eastAsia="pt-PT"/>
+        </w:rPr>
+        <w:t>SSD</w:t>
+      </w:r>
+    </w:p>
+    <w:p>
+      <w:pPr>
+        <w:spacing w:before="360" w:after="80" w:line="360" w:lineRule="auto"/>
+        <w:jc w:val="both"/>
+        <w:outlineLvl w:val="1"/>
+        <w:rPr>
+          <w:rFonts w:ascii="Assistant Medium" w:eastAsia="Times New Roman" w:hAnsi="Assistant Medium" w:cs="Assistant Medium"/>
+          <w:b/>
+          <w:bCs/>
+          <w:color w:val="666666"/>
+          <w:sz w:val="34"/>
+          <w:szCs w:val="34"/>
+          <w:lang w:val="en-US" w:eastAsia="pt-PT"/>
+        </w:rPr>
+      </w:pPr>
+      <w:r>
+        <w:rPr>
+          <w:rFonts w:ascii="Assistant Medium" w:eastAsia="Times New Roman" w:hAnsi="Assistant Medium" w:cs="Assistant Medium"/>
+          <w:b/>
+          <w:bCs/>
+          <w:color w:val="666666"/>
+          <w:sz w:val="34"/>
+          <w:szCs w:val="34"/>
+          <w:lang w:val="en-US" w:eastAsia="pt-PT"/>
+        </w:rPr>
+        <w:pict w14:anchorId="172BF5E4">
+          <v:shape id="_x0000_i1059" type="#_x0000_t75" style="width:361.65pt;height:273.25pt">
+            <v:imagedata r:id="rId18" o:title="UC6_SSD"/>
+          </v:shape>
+        </w:pict>
+      </w:r>
+    </w:p>
+    <w:p>
+      <w:pPr>
+        <w:spacing w:before="240" w:after="240" w:line="360" w:lineRule="auto"/>
+        <w:jc w:val="both"/>
+        <w:outlineLvl w:val="0"/>
+        <w:rPr>
+          <w:rFonts w:ascii="Assistant Medium" w:eastAsia="Times New Roman" w:hAnsi="Assistant Medium" w:cs="Assistant Medium"/>
+          <w:b/>
+          <w:bCs/>
+          <w:color w:val="666666"/>
+          <w:kern w:val="36"/>
+          <w:sz w:val="40"/>
+          <w:szCs w:val="40"/>
+          <w:lang w:val="en-US" w:eastAsia="pt-PT"/>
+        </w:rPr>
+      </w:pPr>
+      <w:r>
+        <w:rPr>
+          <w:lang w:val="en-GB"/>
+        </w:rPr>
+        <w:br w:type="page"/>
+      </w:r>
+      <w:bookmarkStart w:id="25" w:name="_Toc62570259"/>
+      <w:r>
+        <w:rPr>
+          <w:rFonts w:ascii="Assistant Medium" w:eastAsia="Times New Roman" w:hAnsi="Assistant Medium" w:cs="Assistant Medium"/>
+          <w:b/>
+          <w:bCs/>
+          <w:color w:val="666666"/>
+          <w:kern w:val="36"/>
+          <w:sz w:val="40"/>
+          <w:szCs w:val="40"/>
+          <w:lang w:val="en-US" w:eastAsia="pt-PT"/>
+        </w:rPr>
         <w:lastRenderedPageBreak/>
         <w:t>UC7 - User Management</w:t>
       </w:r>
-      <w:bookmarkEnd w:id="26"/>
+      <w:bookmarkEnd w:id="25"/>
     </w:p>
     <w:p>
       <w:pPr>
@@ -14266,7 +14392,7 @@
 </file>
 
 <file path=word/endnotes.xml><?xml version="1.0" encoding="utf-8"?>
-<w:endnotes xmlns:wpc="http://schemas.microsoft.com/office/word/2010/wordprocessingCanvas" xmlns:mc="http://schemas.openxmlformats.org/markup-compatibility/2006" xmlns:o="urn:schemas-microsoft-com:office:office" xmlns:r="http://schemas.openxmlformats.org/officeDocument/2006/relationships" xmlns:m="http://schemas.openxmlformats.org/officeDocument/2006/math" xmlns:v="urn:schemas-microsoft-com:vml" xmlns:wp14="http://schemas.microsoft.com/office/word/2010/wordprocessingDrawing" xmlns:wp="http://schemas.openxmlformats.org/drawingml/2006/wordprocessingDrawing" xmlns:w10="urn:schemas-microsoft-com:office:word" xmlns:w="http://schemas.openxmlformats.org/wordprocessingml/2006/main" xmlns:w14="http://schemas.microsoft.com/office/word/2010/wordml" xmlns:w15="http://schemas.microsoft.com/office/word/2012/wordml" xmlns:wpg="http://schemas.microsoft.com/office/word/2010/wordprocessingGroup" xmlns:wpi="http://schemas.microsoft.com/office/word/2010/wordprocessingInk" xmlns:wne="http://schemas.microsoft.com/office/word/2006/wordml" xmlns:wps="http://schemas.microsoft.com/office/word/2010/wordprocessingShape" mc:Ignorable="w14 w15 wp14">
+<w:endnotes xmlns:wpc="http://schemas.microsoft.com/office/word/2010/wordprocessingCanvas" xmlns:cx="http://schemas.microsoft.com/office/drawing/2014/chartex" xmlns:cx1="http://schemas.microsoft.com/office/drawing/2015/9/8/chartex" xmlns:cx2="http://schemas.microsoft.com/office/drawing/2015/10/21/chartex" xmlns:cx3="http://schemas.microsoft.com/office/drawing/2016/5/9/chartex" xmlns:cx4="http://schemas.microsoft.com/office/drawing/2016/5/10/chartex" xmlns:cx5="http://schemas.microsoft.com/office/drawing/2016/5/11/chartex" xmlns:cx6="http://schemas.microsoft.com/office/drawing/2016/5/12/chartex" xmlns:cx7="http://schemas.microsoft.com/office/drawing/2016/5/13/chartex" xmlns:cx8="http://schemas.microsoft.com/office/drawing/2016/5/14/chartex" xmlns:mc="http://schemas.openxmlformats.org/markup-compatibility/2006" xmlns:aink="http://schemas.microsoft.com/office/drawing/2016/ink" xmlns:am3d="http://schemas.microsoft.com/office/drawing/2017/model3d" xmlns:o="urn:schemas-microsoft-com:office:office" xmlns:r="http://schemas.openxmlformats.org/officeDocument/2006/relationships" xmlns:m="http://schemas.openxmlformats.org/officeDocument/2006/math" xmlns:v="urn:schemas-microsoft-com:vml" xmlns:wp14="http://schemas.microsoft.com/office/word/2010/wordprocessingDrawing" xmlns:wp="http://schemas.openxmlformats.org/drawingml/2006/wordprocessingDrawing" xmlns:w10="urn:schemas-microsoft-com:office:word" xmlns:w="http://schemas.openxmlformats.org/wordprocessingml/2006/main" xmlns:w14="http://schemas.microsoft.com/office/word/2010/wordml" xmlns:w15="http://schemas.microsoft.com/office/word/2012/wordml" xmlns:w16cex="http://schemas.microsoft.com/office/word/2018/wordml/cex" xmlns:w16cid="http://schemas.microsoft.com/office/word/2016/wordml/cid" xmlns:w16="http://schemas.microsoft.com/office/word/2018/wordml" xmlns:w16se="http://schemas.microsoft.com/office/word/2015/wordml/symex" xmlns:wpg="http://schemas.microsoft.com/office/word/2010/wordprocessingGroup" xmlns:wpi="http://schemas.microsoft.com/office/word/2010/wordprocessingInk" xmlns:wne="http://schemas.microsoft.com/office/word/2006/wordml" xmlns:wps="http://schemas.microsoft.com/office/word/2010/wordprocessingShape" mc:Ignorable="w14 w15 w16se w16cid w16 w16cex wp14">
   <w:endnote w:type="separator" w:id="-1">
     <w:p>
       <w:pPr>
@@ -14291,7 +14417,7 @@
 </file>
 
 <file path=word/footer1.xml><?xml version="1.0" encoding="utf-8"?>
-<w:ftr xmlns:wpc="http://schemas.microsoft.com/office/word/2010/wordprocessingCanvas" xmlns:mc="http://schemas.openxmlformats.org/markup-compatibility/2006" xmlns:o="urn:schemas-microsoft-com:office:office" xmlns:r="http://schemas.openxmlformats.org/officeDocument/2006/relationships" xmlns:m="http://schemas.openxmlformats.org/officeDocument/2006/math" xmlns:v="urn:schemas-microsoft-com:vml" xmlns:wp14="http://schemas.microsoft.com/office/word/2010/wordprocessingDrawing" xmlns:wp="http://schemas.openxmlformats.org/drawingml/2006/wordprocessingDrawing" xmlns:w10="urn:schemas-microsoft-com:office:word" xmlns:w="http://schemas.openxmlformats.org/wordprocessingml/2006/main" xmlns:w14="http://schemas.microsoft.com/office/word/2010/wordml" xmlns:w15="http://schemas.microsoft.com/office/word/2012/wordml" xmlns:wpg="http://schemas.microsoft.com/office/word/2010/wordprocessingGroup" xmlns:wpi="http://schemas.microsoft.com/office/word/2010/wordprocessingInk" xmlns:wne="http://schemas.microsoft.com/office/word/2006/wordml" xmlns:wps="http://schemas.microsoft.com/office/word/2010/wordprocessingShape" mc:Ignorable="w14 w15 wp14">
+<w:ftr xmlns:wpc="http://schemas.microsoft.com/office/word/2010/wordprocessingCanvas" xmlns:cx="http://schemas.microsoft.com/office/drawing/2014/chartex" xmlns:cx1="http://schemas.microsoft.com/office/drawing/2015/9/8/chartex" xmlns:cx2="http://schemas.microsoft.com/office/drawing/2015/10/21/chartex" xmlns:cx3="http://schemas.microsoft.com/office/drawing/2016/5/9/chartex" xmlns:cx4="http://schemas.microsoft.com/office/drawing/2016/5/10/chartex" xmlns:cx5="http://schemas.microsoft.com/office/drawing/2016/5/11/chartex" xmlns:cx6="http://schemas.microsoft.com/office/drawing/2016/5/12/chartex" xmlns:cx7="http://schemas.microsoft.com/office/drawing/2016/5/13/chartex" xmlns:cx8="http://schemas.microsoft.com/office/drawing/2016/5/14/chartex" xmlns:mc="http://schemas.openxmlformats.org/markup-compatibility/2006" xmlns:aink="http://schemas.microsoft.com/office/drawing/2016/ink" xmlns:am3d="http://schemas.microsoft.com/office/drawing/2017/model3d" xmlns:o="urn:schemas-microsoft-com:office:office" xmlns:r="http://schemas.openxmlformats.org/officeDocument/2006/relationships" xmlns:m="http://schemas.openxmlformats.org/officeDocument/2006/math" xmlns:v="urn:schemas-microsoft-com:vml" xmlns:wp14="http://schemas.microsoft.com/office/word/2010/wordprocessingDrawing" xmlns:wp="http://schemas.openxmlformats.org/drawingml/2006/wordprocessingDrawing" xmlns:w10="urn:schemas-microsoft-com:office:word" xmlns:w="http://schemas.openxmlformats.org/wordprocessingml/2006/main" xmlns:w14="http://schemas.microsoft.com/office/word/2010/wordml" xmlns:w15="http://schemas.microsoft.com/office/word/2012/wordml" xmlns:w16cex="http://schemas.microsoft.com/office/word/2018/wordml/cex" xmlns:w16cid="http://schemas.microsoft.com/office/word/2016/wordml/cid" xmlns:w16="http://schemas.microsoft.com/office/word/2018/wordml" xmlns:w16se="http://schemas.microsoft.com/office/word/2015/wordml/symex" xmlns:wpg="http://schemas.microsoft.com/office/word/2010/wordprocessingGroup" xmlns:wpi="http://schemas.microsoft.com/office/word/2010/wordprocessingInk" xmlns:wne="http://schemas.microsoft.com/office/word/2006/wordml" xmlns:wps="http://schemas.microsoft.com/office/word/2010/wordprocessingShape" mc:Ignorable="w14 w15 w16se w16cid w16 w16cex wp14">
   <w:sdt>
     <w:sdtPr>
       <w:id w:val="561144069"/>
@@ -14300,6 +14426,7 @@
         <w:docPartUnique/>
       </w:docPartObj>
     </w:sdtPr>
+    <w:sdtEndPr/>
     <w:sdtContent>
       <w:p>
         <w:pPr>
@@ -14336,7 +14463,7 @@
 </file>
 
 <file path=word/footnotes.xml><?xml version="1.0" encoding="utf-8"?>
-<w:footnotes xmlns:wpc="http://schemas.microsoft.com/office/word/2010/wordprocessingCanvas" xmlns:mc="http://schemas.openxmlformats.org/markup-compatibility/2006" xmlns:o="urn:schemas-microsoft-com:office:office" xmlns:r="http://schemas.openxmlformats.org/officeDocument/2006/relationships" xmlns:m="http://schemas.openxmlformats.org/officeDocument/2006/math" xmlns:v="urn:schemas-microsoft-com:vml" xmlns:wp14="http://schemas.microsoft.com/office/word/2010/wordprocessingDrawing" xmlns:wp="http://schemas.openxmlformats.org/drawingml/2006/wordprocessingDrawing" xmlns:w10="urn:schemas-microsoft-com:office:word" xmlns:w="http://schemas.openxmlformats.org/wordprocessingml/2006/main" xmlns:w14="http://schemas.microsoft.com/office/word/2010/wordml" xmlns:w15="http://schemas.microsoft.com/office/word/2012/wordml" xmlns:wpg="http://schemas.microsoft.com/office/word/2010/wordprocessingGroup" xmlns:wpi="http://schemas.microsoft.com/office/word/2010/wordprocessingInk" xmlns:wne="http://schemas.microsoft.com/office/word/2006/wordml" xmlns:wps="http://schemas.microsoft.com/office/word/2010/wordprocessingShape" mc:Ignorable="w14 w15 wp14">
+<w:footnotes xmlns:wpc="http://schemas.microsoft.com/office/word/2010/wordprocessingCanvas" xmlns:cx="http://schemas.microsoft.com/office/drawing/2014/chartex" xmlns:cx1="http://schemas.microsoft.com/office/drawing/2015/9/8/chartex" xmlns:cx2="http://schemas.microsoft.com/office/drawing/2015/10/21/chartex" xmlns:cx3="http://schemas.microsoft.com/office/drawing/2016/5/9/chartex" xmlns:cx4="http://schemas.microsoft.com/office/drawing/2016/5/10/chartex" xmlns:cx5="http://schemas.microsoft.com/office/drawing/2016/5/11/chartex" xmlns:cx6="http://schemas.microsoft.com/office/drawing/2016/5/12/chartex" xmlns:cx7="http://schemas.microsoft.com/office/drawing/2016/5/13/chartex" xmlns:cx8="http://schemas.microsoft.com/office/drawing/2016/5/14/chartex" xmlns:mc="http://schemas.openxmlformats.org/markup-compatibility/2006" xmlns:aink="http://schemas.microsoft.com/office/drawing/2016/ink" xmlns:am3d="http://schemas.microsoft.com/office/drawing/2017/model3d" xmlns:o="urn:schemas-microsoft-com:office:office" xmlns:r="http://schemas.openxmlformats.org/officeDocument/2006/relationships" xmlns:m="http://schemas.openxmlformats.org/officeDocument/2006/math" xmlns:v="urn:schemas-microsoft-com:vml" xmlns:wp14="http://schemas.microsoft.com/office/word/2010/wordprocessingDrawing" xmlns:wp="http://schemas.openxmlformats.org/drawingml/2006/wordprocessingDrawing" xmlns:w10="urn:schemas-microsoft-com:office:word" xmlns:w="http://schemas.openxmlformats.org/wordprocessingml/2006/main" xmlns:w14="http://schemas.microsoft.com/office/word/2010/wordml" xmlns:w15="http://schemas.microsoft.com/office/word/2012/wordml" xmlns:w16cex="http://schemas.microsoft.com/office/word/2018/wordml/cex" xmlns:w16cid="http://schemas.microsoft.com/office/word/2016/wordml/cid" xmlns:w16="http://schemas.microsoft.com/office/word/2018/wordml" xmlns:w16se="http://schemas.microsoft.com/office/word/2015/wordml/symex" xmlns:wpg="http://schemas.microsoft.com/office/word/2010/wordprocessingGroup" xmlns:wpi="http://schemas.microsoft.com/office/word/2010/wordprocessingInk" xmlns:wne="http://schemas.microsoft.com/office/word/2006/wordml" xmlns:wps="http://schemas.microsoft.com/office/word/2010/wordprocessingShape" mc:Ignorable="w14 w15 w16se w16cid w16 w16cex wp14">
   <w:footnote w:type="separator" w:id="-1">
     <w:p>
       <w:pPr>
@@ -14361,8 +14488,8 @@
 </file>
 
 <file path=word/numbering.xml><?xml version="1.0" encoding="utf-8"?>
-<w:numbering xmlns:wpc="http://schemas.microsoft.com/office/word/2010/wordprocessingCanvas" xmlns:mc="http://schemas.openxmlformats.org/markup-compatibility/2006" xmlns:o="urn:schemas-microsoft-com:office:office" xmlns:r="http://schemas.openxmlformats.org/officeDocument/2006/relationships" xmlns:m="http://schemas.openxmlformats.org/officeDocument/2006/math" xmlns:v="urn:schemas-microsoft-com:vml" xmlns:wp14="http://schemas.microsoft.com/office/word/2010/wordprocessingDrawing" xmlns:wp="http://schemas.openxmlformats.org/drawingml/2006/wordprocessingDrawing" xmlns:w10="urn:schemas-microsoft-com:office:word" xmlns:w="http://schemas.openxmlformats.org/wordprocessingml/2006/main" xmlns:w14="http://schemas.microsoft.com/office/word/2010/wordml" xmlns:w15="http://schemas.microsoft.com/office/word/2012/wordml" xmlns:wpg="http://schemas.microsoft.com/office/word/2010/wordprocessingGroup" xmlns:wpi="http://schemas.microsoft.com/office/word/2010/wordprocessingInk" xmlns:wne="http://schemas.microsoft.com/office/word/2006/wordml" xmlns:wps="http://schemas.microsoft.com/office/word/2010/wordprocessingShape" mc:Ignorable="w14 w15 wp14">
-  <w:abstractNum w:abstractNumId="0">
+<w:numbering xmlns:wpc="http://schemas.microsoft.com/office/word/2010/wordprocessingCanvas" xmlns:cx="http://schemas.microsoft.com/office/drawing/2014/chartex" xmlns:cx1="http://schemas.microsoft.com/office/drawing/2015/9/8/chartex" xmlns:cx2="http://schemas.microsoft.com/office/drawing/2015/10/21/chartex" xmlns:cx3="http://schemas.microsoft.com/office/drawing/2016/5/9/chartex" xmlns:cx4="http://schemas.microsoft.com/office/drawing/2016/5/10/chartex" xmlns:cx5="http://schemas.microsoft.com/office/drawing/2016/5/11/chartex" xmlns:cx6="http://schemas.microsoft.com/office/drawing/2016/5/12/chartex" xmlns:cx7="http://schemas.microsoft.com/office/drawing/2016/5/13/chartex" xmlns:cx8="http://schemas.microsoft.com/office/drawing/2016/5/14/chartex" xmlns:mc="http://schemas.openxmlformats.org/markup-compatibility/2006" xmlns:aink="http://schemas.microsoft.com/office/drawing/2016/ink" xmlns:am3d="http://schemas.microsoft.com/office/drawing/2017/model3d" xmlns:o="urn:schemas-microsoft-com:office:office" xmlns:r="http://schemas.openxmlformats.org/officeDocument/2006/relationships" xmlns:m="http://schemas.openxmlformats.org/officeDocument/2006/math" xmlns:v="urn:schemas-microsoft-com:vml" xmlns:wp14="http://schemas.microsoft.com/office/word/2010/wordprocessingDrawing" xmlns:wp="http://schemas.openxmlformats.org/drawingml/2006/wordprocessingDrawing" xmlns:w10="urn:schemas-microsoft-com:office:word" xmlns:w="http://schemas.openxmlformats.org/wordprocessingml/2006/main" xmlns:w14="http://schemas.microsoft.com/office/word/2010/wordml" xmlns:w15="http://schemas.microsoft.com/office/word/2012/wordml" xmlns:w16cex="http://schemas.microsoft.com/office/word/2018/wordml/cex" xmlns:w16cid="http://schemas.microsoft.com/office/word/2016/wordml/cid" xmlns:w16="http://schemas.microsoft.com/office/word/2018/wordml" xmlns:w16se="http://schemas.microsoft.com/office/word/2015/wordml/symex" xmlns:wpg="http://schemas.microsoft.com/office/word/2010/wordprocessingGroup" xmlns:wpi="http://schemas.microsoft.com/office/word/2010/wordprocessingInk" xmlns:wne="http://schemas.microsoft.com/office/word/2006/wordml" xmlns:wps="http://schemas.microsoft.com/office/word/2010/wordprocessingShape" mc:Ignorable="w14 w15 w16se w16cid w16 w16cex wp14">
+  <w:abstractNum w:abstractNumId="0" w15:restartNumberingAfterBreak="0">
     <w:nsid w:val="035D3107"/>
     <w:multiLevelType w:val="multilevel"/>
     <w:tmpl w:val="456E1AAC"/>
@@ -14475,7 +14602,7 @@
       </w:pPr>
     </w:lvl>
   </w:abstractNum>
-  <w:abstractNum w:abstractNumId="1">
+  <w:abstractNum w:abstractNumId="1" w15:restartNumberingAfterBreak="0">
     <w:nsid w:val="04A67D51"/>
     <w:multiLevelType w:val="multilevel"/>
     <w:tmpl w:val="A6D243A8"/>
@@ -14624,7 +14751,7 @@
       </w:rPr>
     </w:lvl>
   </w:abstractNum>
-  <w:abstractNum w:abstractNumId="2">
+  <w:abstractNum w:abstractNumId="2" w15:restartNumberingAfterBreak="0">
     <w:nsid w:val="0A935BA0"/>
     <w:multiLevelType w:val="hybridMultilevel"/>
     <w:tmpl w:val="D1541F5E"/>
@@ -14736,7 +14863,7 @@
       </w:rPr>
     </w:lvl>
   </w:abstractNum>
-  <w:abstractNum w:abstractNumId="3">
+  <w:abstractNum w:abstractNumId="3" w15:restartNumberingAfterBreak="0">
     <w:nsid w:val="11D255D2"/>
     <w:multiLevelType w:val="multilevel"/>
     <w:tmpl w:val="63ECE834"/>
@@ -14885,7 +15012,7 @@
       </w:rPr>
     </w:lvl>
   </w:abstractNum>
-  <w:abstractNum w:abstractNumId="4">
+  <w:abstractNum w:abstractNumId="4" w15:restartNumberingAfterBreak="0">
     <w:nsid w:val="1428793B"/>
     <w:multiLevelType w:val="multilevel"/>
     <w:tmpl w:val="5E160BB4"/>
@@ -14998,7 +15125,7 @@
       </w:pPr>
     </w:lvl>
   </w:abstractNum>
-  <w:abstractNum w:abstractNumId="5">
+  <w:abstractNum w:abstractNumId="5" w15:restartNumberingAfterBreak="0">
     <w:nsid w:val="18BF7AD1"/>
     <w:multiLevelType w:val="multilevel"/>
     <w:tmpl w:val="00225BD6"/>
@@ -15147,7 +15274,7 @@
       </w:rPr>
     </w:lvl>
   </w:abstractNum>
-  <w:abstractNum w:abstractNumId="6">
+  <w:abstractNum w:abstractNumId="6" w15:restartNumberingAfterBreak="0">
     <w:nsid w:val="1F077AB7"/>
     <w:multiLevelType w:val="multilevel"/>
     <w:tmpl w:val="15DE5B9C"/>
@@ -15260,7 +15387,7 @@
       </w:pPr>
     </w:lvl>
   </w:abstractNum>
-  <w:abstractNum w:abstractNumId="7">
+  <w:abstractNum w:abstractNumId="7" w15:restartNumberingAfterBreak="0">
     <w:nsid w:val="20C0276B"/>
     <w:multiLevelType w:val="multilevel"/>
     <w:tmpl w:val="B9A0DBFC"/>
@@ -15373,7 +15500,7 @@
       </w:pPr>
     </w:lvl>
   </w:abstractNum>
-  <w:abstractNum w:abstractNumId="8">
+  <w:abstractNum w:abstractNumId="8" w15:restartNumberingAfterBreak="0">
     <w:nsid w:val="20EC2E35"/>
     <w:multiLevelType w:val="multilevel"/>
     <w:tmpl w:val="CBD898C4"/>
@@ -15522,7 +15649,7 @@
       </w:rPr>
     </w:lvl>
   </w:abstractNum>
-  <w:abstractNum w:abstractNumId="9">
+  <w:abstractNum w:abstractNumId="9" w15:restartNumberingAfterBreak="0">
     <w:nsid w:val="321E7782"/>
     <w:multiLevelType w:val="hybridMultilevel"/>
     <w:tmpl w:val="03B2048A"/>
@@ -15634,7 +15761,7 @@
       </w:rPr>
     </w:lvl>
   </w:abstractNum>
-  <w:abstractNum w:abstractNumId="10">
+  <w:abstractNum w:abstractNumId="10" w15:restartNumberingAfterBreak="0">
     <w:nsid w:val="37D814DA"/>
     <w:multiLevelType w:val="multilevel"/>
     <w:tmpl w:val="26AAD55E"/>
@@ -15747,7 +15874,7 @@
       </w:pPr>
     </w:lvl>
   </w:abstractNum>
-  <w:abstractNum w:abstractNumId="11">
+  <w:abstractNum w:abstractNumId="11" w15:restartNumberingAfterBreak="0">
     <w:nsid w:val="37DC257F"/>
     <w:multiLevelType w:val="multilevel"/>
     <w:tmpl w:val="815ACC96"/>
@@ -15896,7 +16023,7 @@
       </w:rPr>
     </w:lvl>
   </w:abstractNum>
-  <w:abstractNum w:abstractNumId="12">
+  <w:abstractNum w:abstractNumId="12" w15:restartNumberingAfterBreak="0">
     <w:nsid w:val="3BCB126C"/>
     <w:multiLevelType w:val="multilevel"/>
     <w:tmpl w:val="EA4C11E6"/>
@@ -16045,7 +16172,7 @@
       </w:rPr>
     </w:lvl>
   </w:abstractNum>
-  <w:abstractNum w:abstractNumId="13">
+  <w:abstractNum w:abstractNumId="13" w15:restartNumberingAfterBreak="0">
     <w:nsid w:val="3CB776B9"/>
     <w:multiLevelType w:val="hybridMultilevel"/>
     <w:tmpl w:val="EF2C2774"/>
@@ -16134,7 +16261,7 @@
       </w:pPr>
     </w:lvl>
   </w:abstractNum>
-  <w:abstractNum w:abstractNumId="14">
+  <w:abstractNum w:abstractNumId="14" w15:restartNumberingAfterBreak="0">
     <w:nsid w:val="3E7E2E03"/>
     <w:multiLevelType w:val="multilevel"/>
     <w:tmpl w:val="D484787A"/>
@@ -16247,7 +16374,7 @@
       </w:pPr>
     </w:lvl>
   </w:abstractNum>
-  <w:abstractNum w:abstractNumId="15">
+  <w:abstractNum w:abstractNumId="15" w15:restartNumberingAfterBreak="0">
     <w:nsid w:val="3F237286"/>
     <w:multiLevelType w:val="multilevel"/>
     <w:tmpl w:val="920406AE"/>
@@ -16360,7 +16487,7 @@
       </w:pPr>
     </w:lvl>
   </w:abstractNum>
-  <w:abstractNum w:abstractNumId="16">
+  <w:abstractNum w:abstractNumId="16" w15:restartNumberingAfterBreak="0">
     <w:nsid w:val="43AD7931"/>
     <w:multiLevelType w:val="hybridMultilevel"/>
     <w:tmpl w:val="6294376A"/>
@@ -16473,7 +16600,7 @@
       </w:rPr>
     </w:lvl>
   </w:abstractNum>
-  <w:abstractNum w:abstractNumId="17">
+  <w:abstractNum w:abstractNumId="17" w15:restartNumberingAfterBreak="0">
     <w:nsid w:val="482E594D"/>
     <w:multiLevelType w:val="multilevel"/>
     <w:tmpl w:val="565696F2"/>
@@ -16586,7 +16713,7 @@
       </w:pPr>
     </w:lvl>
   </w:abstractNum>
-  <w:abstractNum w:abstractNumId="18">
+  <w:abstractNum w:abstractNumId="18" w15:restartNumberingAfterBreak="0">
     <w:nsid w:val="587A0079"/>
     <w:multiLevelType w:val="multilevel"/>
     <w:tmpl w:val="8774CDF8"/>
@@ -16699,7 +16826,7 @@
       </w:pPr>
     </w:lvl>
   </w:abstractNum>
-  <w:abstractNum w:abstractNumId="19">
+  <w:abstractNum w:abstractNumId="19" w15:restartNumberingAfterBreak="0">
     <w:nsid w:val="5C5F6E6B"/>
     <w:multiLevelType w:val="multilevel"/>
     <w:tmpl w:val="A5C4D55A"/>
@@ -16812,7 +16939,7 @@
       </w:pPr>
     </w:lvl>
   </w:abstractNum>
-  <w:abstractNum w:abstractNumId="20">
+  <w:abstractNum w:abstractNumId="20" w15:restartNumberingAfterBreak="0">
     <w:nsid w:val="62F8179F"/>
     <w:multiLevelType w:val="hybridMultilevel"/>
     <w:tmpl w:val="2B9C718A"/>
@@ -16901,7 +17028,7 @@
       </w:pPr>
     </w:lvl>
   </w:abstractNum>
-  <w:abstractNum w:abstractNumId="21">
+  <w:abstractNum w:abstractNumId="21" w15:restartNumberingAfterBreak="0">
     <w:nsid w:val="652D4BE7"/>
     <w:multiLevelType w:val="multilevel"/>
     <w:tmpl w:val="470E3BC2"/>
@@ -17050,7 +17177,7 @@
       </w:rPr>
     </w:lvl>
   </w:abstractNum>
-  <w:abstractNum w:abstractNumId="22">
+  <w:abstractNum w:abstractNumId="22" w15:restartNumberingAfterBreak="0">
     <w:nsid w:val="7816396B"/>
     <w:multiLevelType w:val="multilevel"/>
     <w:tmpl w:val="190E8242"/>
@@ -17163,7 +17290,7 @@
       </w:pPr>
     </w:lvl>
   </w:abstractNum>
-  <w:abstractNum w:abstractNumId="23">
+  <w:abstractNum w:abstractNumId="23" w15:restartNumberingAfterBreak="0">
     <w:nsid w:val="7843715D"/>
     <w:multiLevelType w:val="hybridMultilevel"/>
     <w:tmpl w:val="EF2C2774"/>
@@ -17252,7 +17379,7 @@
       </w:pPr>
     </w:lvl>
   </w:abstractNum>
-  <w:abstractNum w:abstractNumId="24">
+  <w:abstractNum w:abstractNumId="24" w15:restartNumberingAfterBreak="0">
     <w:nsid w:val="788C62D0"/>
     <w:multiLevelType w:val="hybridMultilevel"/>
     <w:tmpl w:val="593834BC"/>
@@ -17364,7 +17491,7 @@
       </w:rPr>
     </w:lvl>
   </w:abstractNum>
-  <w:abstractNum w:abstractNumId="25">
+  <w:abstractNum w:abstractNumId="25" w15:restartNumberingAfterBreak="0">
     <w:nsid w:val="7B554187"/>
     <w:multiLevelType w:val="hybridMultilevel"/>
     <w:tmpl w:val="EF2C2774"/>
@@ -17453,7 +17580,7 @@
       </w:pPr>
     </w:lvl>
   </w:abstractNum>
-  <w:abstractNum w:abstractNumId="26">
+  <w:abstractNum w:abstractNumId="26" w15:restartNumberingAfterBreak="0">
     <w:nsid w:val="7EA66F19"/>
     <w:multiLevelType w:val="multilevel"/>
     <w:tmpl w:val="B24EC83E"/>
@@ -17651,7 +17778,7 @@
 </file>
 
 <file path=word/styles.xml><?xml version="1.0" encoding="utf-8"?>
-<w:styles xmlns:mc="http://schemas.openxmlformats.org/markup-compatibility/2006" xmlns:r="http://schemas.openxmlformats.org/officeDocument/2006/relationships" xmlns:w="http://schemas.openxmlformats.org/wordprocessingml/2006/main" xmlns:w14="http://schemas.microsoft.com/office/word/2010/wordml" xmlns:w15="http://schemas.microsoft.com/office/word/2012/wordml" mc:Ignorable="w14 w15">
+<w:styles xmlns:mc="http://schemas.openxmlformats.org/markup-compatibility/2006" xmlns:r="http://schemas.openxmlformats.org/officeDocument/2006/relationships" xmlns:w="http://schemas.openxmlformats.org/wordprocessingml/2006/main" xmlns:w14="http://schemas.microsoft.com/office/word/2010/wordml" xmlns:w15="http://schemas.microsoft.com/office/word/2012/wordml" xmlns:w16cex="http://schemas.microsoft.com/office/word/2018/wordml/cex" xmlns:w16cid="http://schemas.microsoft.com/office/word/2016/wordml/cid" xmlns:w16="http://schemas.microsoft.com/office/word/2018/wordml" xmlns:w16se="http://schemas.microsoft.com/office/word/2015/wordml/symex" mc:Ignorable="w14 w15 w16se w16cid w16 w16cex">
   <w:docDefaults>
     <w:rPrDefault>
       <w:rPr>
@@ -17667,7 +17794,7 @@
       </w:pPr>
     </w:pPrDefault>
   </w:docDefaults>
-  <w:latentStyles w:defLockedState="0" w:defUIPriority="99" w:defSemiHidden="0" w:defUnhideWhenUsed="0" w:defQFormat="0" w:count="371">
+  <w:latentStyles w:defLockedState="0" w:defUIPriority="99" w:defSemiHidden="0" w:defUnhideWhenUsed="0" w:defQFormat="0" w:count="376">
     <w:lsdException w:name="Normal" w:uiPriority="0" w:qFormat="1"/>
     <w:lsdException w:name="heading 1" w:uiPriority="9" w:qFormat="1"/>
     <w:lsdException w:name="heading 2" w:semiHidden="1" w:uiPriority="9" w:unhideWhenUsed="1" w:qFormat="1"/>
@@ -17773,7 +17900,6 @@
     <w:lsdException w:name="HTML Sample" w:semiHidden="1" w:unhideWhenUsed="1"/>
     <w:lsdException w:name="HTML Typewriter" w:semiHidden="1" w:unhideWhenUsed="1"/>
     <w:lsdException w:name="HTML Variable" w:semiHidden="1" w:unhideWhenUsed="1"/>
-    <w:lsdException w:name="Normal Table" w:semiHidden="1" w:unhideWhenUsed="1"/>
     <w:lsdException w:name="annotation subject" w:semiHidden="1" w:unhideWhenUsed="1"/>
     <w:lsdException w:name="No List" w:semiHidden="1" w:unhideWhenUsed="1"/>
     <w:lsdException w:name="Outline List 1" w:semiHidden="1" w:unhideWhenUsed="1"/>
@@ -17816,11 +17942,8 @@
     <w:lsdException w:name="Table Contemporary" w:semiHidden="1" w:unhideWhenUsed="1"/>
     <w:lsdException w:name="Table Elegant" w:semiHidden="1" w:unhideWhenUsed="1"/>
     <w:lsdException w:name="Table Professional" w:semiHidden="1" w:unhideWhenUsed="1"/>
-    <w:lsdException w:name="Table Subtle 1" w:semiHidden="1" w:unhideWhenUsed="1"/>
     <w:lsdException w:name="Table Subtle 2" w:semiHidden="1" w:unhideWhenUsed="1"/>
     <w:lsdException w:name="Table Web 1" w:semiHidden="1" w:unhideWhenUsed="1"/>
-    <w:lsdException w:name="Table Web 2" w:semiHidden="1" w:unhideWhenUsed="1"/>
-    <w:lsdException w:name="Table Web 3" w:semiHidden="1" w:unhideWhenUsed="1"/>
     <w:lsdException w:name="Balloon Text" w:semiHidden="1" w:unhideWhenUsed="1"/>
     <w:lsdException w:name="Table Grid" w:uiPriority="39"/>
     <w:lsdException w:name="Table Theme" w:semiHidden="1" w:unhideWhenUsed="1"/>
@@ -18039,15 +18162,20 @@
     <w:lsdException w:name="List Table 5 Dark Accent 6" w:uiPriority="50"/>
     <w:lsdException w:name="List Table 6 Colorful Accent 6" w:uiPriority="51"/>
     <w:lsdException w:name="List Table 7 Colorful Accent 6" w:uiPriority="52"/>
+    <w:lsdException w:name="Mention" w:semiHidden="1" w:unhideWhenUsed="1"/>
+    <w:lsdException w:name="Smart Hyperlink" w:semiHidden="1" w:unhideWhenUsed="1"/>
+    <w:lsdException w:name="Hashtag" w:semiHidden="1" w:unhideWhenUsed="1"/>
+    <w:lsdException w:name="Unresolved Mention" w:semiHidden="1" w:unhideWhenUsed="1"/>
+    <w:lsdException w:name="Smart Link" w:semiHidden="1" w:unhideWhenUsed="1"/>
   </w:latentStyles>
   <w:style w:type="paragraph" w:default="1" w:styleId="Normal">
     <w:name w:val="Normal"/>
     <w:qFormat/>
   </w:style>
-  <w:style w:type="paragraph" w:styleId="Cabealho1">
+  <w:style w:type="paragraph" w:styleId="Ttulo1">
     <w:name w:val="heading 1"/>
     <w:basedOn w:val="ndice2"/>
-    <w:link w:val="Cabealho1Carter"/>
+    <w:link w:val="Ttulo1Carter"/>
     <w:uiPriority w:val="9"/>
     <w:qFormat/>
     <w:rsid w:val="003F1968"/>
@@ -18066,10 +18194,10 @@
       <w:lang w:val="en-US" w:eastAsia="pt-PT"/>
     </w:rPr>
   </w:style>
-  <w:style w:type="paragraph" w:styleId="Cabealho2">
+  <w:style w:type="paragraph" w:styleId="Ttulo2">
     <w:name w:val="heading 2"/>
-    <w:basedOn w:val="Cabealho1"/>
-    <w:link w:val="Cabealho2Carter"/>
+    <w:basedOn w:val="Ttulo1"/>
+    <w:link w:val="Ttulo2Carter"/>
     <w:uiPriority w:val="9"/>
     <w:qFormat/>
     <w:rsid w:val="00122FB9"/>
@@ -18080,11 +18208,11 @@
       <w:sz w:val="40"/>
     </w:rPr>
   </w:style>
-  <w:style w:type="paragraph" w:styleId="Cabealho3">
+  <w:style w:type="paragraph" w:styleId="Ttulo3">
     <w:name w:val="heading 3"/>
     <w:basedOn w:val="Normal"/>
     <w:next w:val="Normal"/>
-    <w:link w:val="Cabealho3Carter"/>
+    <w:link w:val="Ttulo3Carter"/>
     <w:uiPriority w:val="9"/>
     <w:semiHidden/>
     <w:unhideWhenUsed/>
@@ -18130,10 +18258,10 @@
     <w:semiHidden/>
     <w:unhideWhenUsed/>
   </w:style>
-  <w:style w:type="character" w:customStyle="1" w:styleId="Cabealho1Carter">
-    <w:name w:val="Cabeçalho 1 Caráter"/>
+  <w:style w:type="character" w:customStyle="1" w:styleId="Ttulo1Carter">
+    <w:name w:val="Título 1 Caráter"/>
     <w:basedOn w:val="Tipodeletrapredefinidodopargrafo"/>
-    <w:link w:val="Cabealho1"/>
+    <w:link w:val="Ttulo1"/>
     <w:uiPriority w:val="9"/>
     <w:rsid w:val="003F1968"/>
     <w:rPr>
@@ -18145,10 +18273,10 @@
       <w:lang w:val="en-US" w:eastAsia="pt-PT"/>
     </w:rPr>
   </w:style>
-  <w:style w:type="character" w:customStyle="1" w:styleId="Cabealho2Carter">
-    <w:name w:val="Cabeçalho 2 Caráter"/>
+  <w:style w:type="character" w:customStyle="1" w:styleId="Ttulo2Carter">
+    <w:name w:val="Título 2 Caráter"/>
     <w:basedOn w:val="Tipodeletrapredefinidodopargrafo"/>
-    <w:link w:val="Cabealho2"/>
+    <w:link w:val="Ttulo2"/>
     <w:uiPriority w:val="9"/>
     <w:rsid w:val="00122FB9"/>
     <w:rPr>
@@ -18237,7 +18365,7 @@
   </w:style>
   <w:style w:type="paragraph" w:styleId="Cabealhodondice">
     <w:name w:val="TOC Heading"/>
-    <w:basedOn w:val="Cabealho1"/>
+    <w:basedOn w:val="Ttulo1"/>
     <w:next w:val="Normal"/>
     <w:uiPriority w:val="39"/>
     <w:unhideWhenUsed/>
@@ -18265,10 +18393,18 @@
     <w:autoRedefine/>
     <w:uiPriority w:val="39"/>
     <w:unhideWhenUsed/>
-    <w:rsid w:val="00E64918"/>
+    <w:rsid w:val="00CE76D3"/>
     <w:pPr>
+      <w:tabs>
+        <w:tab w:val="right" w:leader="dot" w:pos="8494"/>
+      </w:tabs>
       <w:spacing w:after="100"/>
     </w:pPr>
+    <w:rPr>
+      <w:rFonts w:ascii="Assistant Medium" w:hAnsi="Assistant Medium" w:cs="Assistant Medium"/>
+      <w:noProof/>
+      <w:kern w:val="36"/>
+    </w:rPr>
   </w:style>
   <w:style w:type="paragraph" w:styleId="ndice2">
     <w:name w:val="toc 2"/>
@@ -18294,7 +18430,7 @@
       <w:u w:val="single"/>
     </w:rPr>
   </w:style>
-  <w:style w:type="table" w:styleId="Tabelacomgrelha">
+  <w:style w:type="table" w:styleId="TabelacomGrelha">
     <w:name w:val="Table Grid"/>
     <w:basedOn w:val="Tabelanormal"/>
     <w:uiPriority w:val="39"/>
@@ -18303,7 +18439,6 @@
       <w:spacing w:after="0" w:line="240" w:lineRule="auto"/>
     </w:pPr>
     <w:tblPr>
-      <w:tblInd w:w="0" w:type="dxa"/>
       <w:tblBorders>
         <w:top w:val="single" w:sz="4" w:space="0" w:color="auto"/>
         <w:left w:val="single" w:sz="4" w:space="0" w:color="auto"/>
@@ -18312,18 +18447,12 @@
         <w:insideH w:val="single" w:sz="4" w:space="0" w:color="auto"/>
         <w:insideV w:val="single" w:sz="4" w:space="0" w:color="auto"/>
       </w:tblBorders>
-      <w:tblCellMar>
-        <w:top w:w="0" w:type="dxa"/>
-        <w:left w:w="108" w:type="dxa"/>
-        <w:bottom w:w="0" w:type="dxa"/>
-        <w:right w:w="108" w:type="dxa"/>
-      </w:tblCellMar>
     </w:tblPr>
   </w:style>
-  <w:style w:type="character" w:customStyle="1" w:styleId="Cabealho3Carter">
-    <w:name w:val="Cabeçalho 3 Caráter"/>
+  <w:style w:type="character" w:customStyle="1" w:styleId="Ttulo3Carter">
+    <w:name w:val="Título 3 Caráter"/>
     <w:basedOn w:val="Tipodeletrapredefinidodopargrafo"/>
-    <w:link w:val="Cabealho3"/>
+    <w:link w:val="Ttulo3"/>
     <w:uiPriority w:val="9"/>
     <w:semiHidden/>
     <w:rsid w:val="00122FB9"/>
@@ -18345,13 +18474,6 @@
     <w:tblPr>
       <w:tblStyleRowBandSize w:val="1"/>
       <w:tblStyleColBandSize w:val="1"/>
-      <w:tblInd w:w="0" w:type="dxa"/>
-      <w:tblCellMar>
-        <w:top w:w="0" w:type="dxa"/>
-        <w:left w:w="108" w:type="dxa"/>
-        <w:bottom w:w="0" w:type="dxa"/>
-        <w:right w:w="108" w:type="dxa"/>
-      </w:tblCellMar>
     </w:tblPr>
     <w:tblStylePr w:type="firstRow">
       <w:rPr>
@@ -18401,13 +18523,6 @@
     <w:tblPr>
       <w:tblStyleRowBandSize w:val="1"/>
       <w:tblStyleColBandSize w:val="1"/>
-      <w:tblInd w:w="0" w:type="dxa"/>
-      <w:tblCellMar>
-        <w:top w:w="0" w:type="dxa"/>
-        <w:left w:w="108" w:type="dxa"/>
-        <w:bottom w:w="0" w:type="dxa"/>
-        <w:right w:w="108" w:type="dxa"/>
-      </w:tblCellMar>
     </w:tblPr>
     <w:tblStylePr w:type="firstRow">
       <w:rPr>
@@ -18793,7 +18908,7 @@
 </file>
 
 <file path=customXml/itemProps1.xml><?xml version="1.0" encoding="utf-8"?>
-<ds:datastoreItem xmlns:ds="http://schemas.openxmlformats.org/officeDocument/2006/customXml" ds:itemID="{3A41CE69-F216-4D00-A04C-A0EFAC603155}">
+<ds:datastoreItem xmlns:ds="http://schemas.openxmlformats.org/officeDocument/2006/customXml" ds:itemID="{4263F61C-299C-4D35-9D34-F3CA6884965B}">
   <ds:schemaRefs>
     <ds:schemaRef ds:uri="http://schemas.openxmlformats.org/officeDocument/2006/bibliography"/>
   </ds:schemaRefs>

</xml_diff>

<commit_message>
Update Full Documentation - Domain Model added
</commit_message>
<xml_diff>
--- a/Documentation/Full Documentation - Inglorious Developers.docx
+++ b/Documentation/Full Documentation - Inglorious Developers.docx
@@ -413,7 +413,8 @@
           <w:pPr>
             <w:pStyle w:val="ndice1"/>
             <w:rPr>
-              <w:rFonts w:eastAsiaTheme="minorEastAsia"/>
+              <w:rFonts w:asciiTheme="minorHAnsi" w:eastAsiaTheme="minorEastAsia" w:hAnsiTheme="minorHAnsi" w:cstheme="minorBidi"/>
+              <w:kern w:val="0"/>
               <w:lang w:eastAsia="pt-PT"/>
             </w:rPr>
           </w:pPr>
@@ -426,7 +427,7 @@
           <w:r>
             <w:fldChar w:fldCharType="separate"/>
           </w:r>
-          <w:hyperlink w:anchor="_Toc62570234" w:history="1">
+          <w:hyperlink w:anchor="_Toc62817273" w:history="1">
             <w:r>
               <w:rPr>
                 <w:rStyle w:val="Hiperligao"/>
@@ -453,7 +454,7 @@
               <w:rPr>
                 <w:webHidden/>
               </w:rPr>
-              <w:instrText xml:space="preserve"> PAGEREF _Toc62570234 \h </w:instrText>
+              <w:instrText xml:space="preserve"> PAGEREF _Toc62817273 \h </w:instrText>
             </w:r>
             <w:r>
               <w:rPr>
@@ -484,11 +485,12 @@
           <w:pPr>
             <w:pStyle w:val="ndice1"/>
             <w:rPr>
-              <w:rFonts w:eastAsiaTheme="minorEastAsia"/>
+              <w:rFonts w:asciiTheme="minorHAnsi" w:eastAsiaTheme="minorEastAsia" w:hAnsiTheme="minorHAnsi" w:cstheme="minorBidi"/>
+              <w:kern w:val="0"/>
               <w:lang w:eastAsia="pt-PT"/>
             </w:rPr>
           </w:pPr>
-          <w:hyperlink w:anchor="_Toc62570235" w:history="1">
+          <w:hyperlink w:anchor="_Toc62817274" w:history="1">
             <w:r>
               <w:rPr>
                 <w:rStyle w:val="Hiperligao"/>
@@ -515,7 +517,7 @@
               <w:rPr>
                 <w:webHidden/>
               </w:rPr>
-              <w:instrText xml:space="preserve"> PAGEREF _Toc62570235 \h </w:instrText>
+              <w:instrText xml:space="preserve"> PAGEREF _Toc62817274 \h </w:instrText>
             </w:r>
             <w:r>
               <w:rPr>
@@ -546,16 +548,15 @@
           <w:pPr>
             <w:pStyle w:val="ndice1"/>
             <w:rPr>
-              <w:rFonts w:eastAsiaTheme="minorEastAsia"/>
+              <w:rFonts w:asciiTheme="minorHAnsi" w:eastAsiaTheme="minorEastAsia" w:hAnsiTheme="minorHAnsi" w:cstheme="minorBidi"/>
+              <w:kern w:val="0"/>
               <w:lang w:eastAsia="pt-PT"/>
             </w:rPr>
           </w:pPr>
-          <w:hyperlink w:anchor="_Toc62570236" w:history="1">
+          <w:hyperlink w:anchor="_Toc62817275" w:history="1">
             <w:r>
               <w:rPr>
                 <w:rStyle w:val="Hiperligao"/>
-                <w:b/>
-                <w:bCs/>
               </w:rPr>
               <w:t>Domain Model</w:t>
             </w:r>
@@ -575,7 +576,7 @@
               <w:rPr>
                 <w:webHidden/>
               </w:rPr>
-              <w:instrText xml:space="preserve"> PAGEREF _Toc62570236 \h </w:instrText>
+              <w:instrText xml:space="preserve"> PAGEREF _Toc62817275 \h </w:instrText>
             </w:r>
             <w:r>
               <w:rPr>
@@ -606,11 +607,12 @@
           <w:pPr>
             <w:pStyle w:val="ndice1"/>
             <w:rPr>
-              <w:rFonts w:eastAsiaTheme="minorEastAsia"/>
+              <w:rFonts w:asciiTheme="minorHAnsi" w:eastAsiaTheme="minorEastAsia" w:hAnsiTheme="minorHAnsi" w:cstheme="minorBidi"/>
+              <w:kern w:val="0"/>
               <w:lang w:eastAsia="pt-PT"/>
             </w:rPr>
           </w:pPr>
-          <w:hyperlink w:anchor="_Toc62570237" w:history="1">
+          <w:hyperlink w:anchor="_Toc62817276" w:history="1">
             <w:r>
               <w:rPr>
                 <w:rStyle w:val="Hiperligao"/>
@@ -637,7 +639,7 @@
               <w:rPr>
                 <w:webHidden/>
               </w:rPr>
-              <w:instrText xml:space="preserve"> PAGEREF _Toc62570237 \h </w:instrText>
+              <w:instrText xml:space="preserve"> PAGEREF _Toc62817276 \h </w:instrText>
             </w:r>
             <w:r>
               <w:rPr>
@@ -654,7 +656,7 @@
               <w:rPr>
                 <w:webHidden/>
               </w:rPr>
-              <w:t>7</w:t>
+              <w:t>8</w:t>
             </w:r>
             <w:r>
               <w:rPr>
@@ -676,7 +678,7 @@
               <w:lang w:eastAsia="pt-PT"/>
             </w:rPr>
           </w:pPr>
-          <w:hyperlink w:anchor="_Toc62570238" w:history="1">
+          <w:hyperlink w:anchor="_Toc62817277" w:history="1">
             <w:r>
               <w:rPr>
                 <w:rStyle w:val="Hiperligao"/>
@@ -707,7 +709,7 @@
                 <w:noProof/>
                 <w:webHidden/>
               </w:rPr>
-              <w:instrText xml:space="preserve"> PAGEREF _Toc62570238 \h </w:instrText>
+              <w:instrText xml:space="preserve"> PAGEREF _Toc62817277 \h </w:instrText>
             </w:r>
             <w:r>
               <w:rPr>
@@ -727,7 +729,7 @@
                 <w:noProof/>
                 <w:webHidden/>
               </w:rPr>
-              <w:t>7</w:t>
+              <w:t>8</w:t>
             </w:r>
             <w:r>
               <w:rPr>
@@ -750,7 +752,7 @@
               <w:lang w:eastAsia="pt-PT"/>
             </w:rPr>
           </w:pPr>
-          <w:hyperlink w:anchor="_Toc62570239" w:history="1">
+          <w:hyperlink w:anchor="_Toc62817278" w:history="1">
             <w:r>
               <w:rPr>
                 <w:rStyle w:val="Hiperligao"/>
@@ -781,7 +783,7 @@
                 <w:noProof/>
                 <w:webHidden/>
               </w:rPr>
-              <w:instrText xml:space="preserve"> PAGEREF _Toc62570239 \h </w:instrText>
+              <w:instrText xml:space="preserve"> PAGEREF _Toc62817278 \h </w:instrText>
             </w:r>
             <w:r>
               <w:rPr>
@@ -801,7 +803,7 @@
                 <w:noProof/>
                 <w:webHidden/>
               </w:rPr>
-              <w:t>7</w:t>
+              <w:t>8</w:t>
             </w:r>
             <w:r>
               <w:rPr>
@@ -824,7 +826,7 @@
               <w:lang w:eastAsia="pt-PT"/>
             </w:rPr>
           </w:pPr>
-          <w:hyperlink w:anchor="_Toc62570240" w:history="1">
+          <w:hyperlink w:anchor="_Toc62817279" w:history="1">
             <w:r>
               <w:rPr>
                 <w:rStyle w:val="Hiperligao"/>
@@ -855,7 +857,7 @@
                 <w:noProof/>
                 <w:webHidden/>
               </w:rPr>
-              <w:instrText xml:space="preserve"> PAGEREF _Toc62570240 \h </w:instrText>
+              <w:instrText xml:space="preserve"> PAGEREF _Toc62817279 \h </w:instrText>
             </w:r>
             <w:r>
               <w:rPr>
@@ -875,7 +877,7 @@
                 <w:noProof/>
                 <w:webHidden/>
               </w:rPr>
-              <w:t>8</w:t>
+              <w:t>9</w:t>
             </w:r>
             <w:r>
               <w:rPr>
@@ -898,7 +900,7 @@
               <w:lang w:eastAsia="pt-PT"/>
             </w:rPr>
           </w:pPr>
-          <w:hyperlink w:anchor="_Toc62570241" w:history="1">
+          <w:hyperlink w:anchor="_Toc62817280" w:history="1">
             <w:r>
               <w:rPr>
                 <w:rStyle w:val="Hiperligao"/>
@@ -929,7 +931,7 @@
                 <w:noProof/>
                 <w:webHidden/>
               </w:rPr>
-              <w:instrText xml:space="preserve"> PAGEREF _Toc62570241 \h </w:instrText>
+              <w:instrText xml:space="preserve"> PAGEREF _Toc62817280 \h </w:instrText>
             </w:r>
             <w:r>
               <w:rPr>
@@ -972,7 +974,7 @@
               <w:lang w:eastAsia="pt-PT"/>
             </w:rPr>
           </w:pPr>
-          <w:hyperlink w:anchor="_Toc62570242" w:history="1">
+          <w:hyperlink w:anchor="_Toc62817281" w:history="1">
             <w:r>
               <w:rPr>
                 <w:rStyle w:val="Hiperligao"/>
@@ -1003,7 +1005,7 @@
                 <w:noProof/>
                 <w:webHidden/>
               </w:rPr>
-              <w:instrText xml:space="preserve"> PAGEREF _Toc62570242 \h </w:instrText>
+              <w:instrText xml:space="preserve"> PAGEREF _Toc62817281 \h </w:instrText>
             </w:r>
             <w:r>
               <w:rPr>
@@ -1028,68 +1030,6 @@
             <w:r>
               <w:rPr>
                 <w:noProof/>
-                <w:webHidden/>
-              </w:rPr>
-              <w:fldChar w:fldCharType="end"/>
-            </w:r>
-          </w:hyperlink>
-        </w:p>
-        <w:p>
-          <w:pPr>
-            <w:pStyle w:val="ndice1"/>
-            <w:rPr>
-              <w:rFonts w:eastAsiaTheme="minorEastAsia"/>
-              <w:lang w:eastAsia="pt-PT"/>
-            </w:rPr>
-          </w:pPr>
-          <w:hyperlink w:anchor="_Toc62570243" w:history="1">
-            <w:r>
-              <w:rPr>
-                <w:rStyle w:val="Hiperligao"/>
-                <w:rFonts w:eastAsia="Times New Roman"/>
-                <w:b/>
-                <w:bCs/>
-                <w:lang w:val="en-US" w:eastAsia="pt-PT"/>
-              </w:rPr>
-              <w:t>UC2 - User Registration</w:t>
-            </w:r>
-            <w:r>
-              <w:rPr>
-                <w:webHidden/>
-              </w:rPr>
-              <w:tab/>
-            </w:r>
-            <w:r>
-              <w:rPr>
-                <w:webHidden/>
-              </w:rPr>
-              <w:fldChar w:fldCharType="begin"/>
-            </w:r>
-            <w:r>
-              <w:rPr>
-                <w:webHidden/>
-              </w:rPr>
-              <w:instrText xml:space="preserve"> PAGEREF _Toc62570243 \h </w:instrText>
-            </w:r>
-            <w:r>
-              <w:rPr>
-                <w:webHidden/>
-              </w:rPr>
-            </w:r>
-            <w:r>
-              <w:rPr>
-                <w:webHidden/>
-              </w:rPr>
-              <w:fldChar w:fldCharType="separate"/>
-            </w:r>
-            <w:r>
-              <w:rPr>
-                <w:webHidden/>
-              </w:rPr>
-              <w:t>14</w:t>
-            </w:r>
-            <w:r>
-              <w:rPr>
                 <w:webHidden/>
               </w:rPr>
               <w:fldChar w:fldCharType="end"/>
@@ -1108,7 +1048,7 @@
               <w:lang w:eastAsia="pt-PT"/>
             </w:rPr>
           </w:pPr>
-          <w:hyperlink w:anchor="_Toc62570244" w:history="1">
+          <w:hyperlink w:anchor="_Toc62817282" w:history="1">
             <w:r>
               <w:rPr>
                 <w:rStyle w:val="Hiperligao"/>
@@ -1118,7 +1058,7 @@
                 <w:noProof/>
                 <w:lang w:val="en-US" w:eastAsia="pt-PT"/>
               </w:rPr>
-              <w:t>Brief</w:t>
+              <w:t>SSD</w:t>
             </w:r>
             <w:r>
               <w:rPr>
@@ -1139,7 +1079,7 @@
                 <w:noProof/>
                 <w:webHidden/>
               </w:rPr>
-              <w:instrText xml:space="preserve"> PAGEREF _Toc62570244 \h </w:instrText>
+              <w:instrText xml:space="preserve"> PAGEREF _Toc62817282 \h </w:instrText>
             </w:r>
             <w:r>
               <w:rPr>
@@ -1159,7 +1099,7 @@
                 <w:noProof/>
                 <w:webHidden/>
               </w:rPr>
-              <w:t>14</w:t>
+              <w:t>15</w:t>
             </w:r>
             <w:r>
               <w:rPr>
@@ -1174,11 +1114,12 @@
           <w:pPr>
             <w:pStyle w:val="ndice1"/>
             <w:rPr>
-              <w:rFonts w:eastAsiaTheme="minorEastAsia"/>
+              <w:rFonts w:asciiTheme="minorHAnsi" w:eastAsiaTheme="minorEastAsia" w:hAnsiTheme="minorHAnsi" w:cstheme="minorBidi"/>
+              <w:kern w:val="0"/>
               <w:lang w:eastAsia="pt-PT"/>
             </w:rPr>
           </w:pPr>
-          <w:hyperlink w:anchor="_Toc62570245" w:history="1">
+          <w:hyperlink w:anchor="_Toc62817283" w:history="1">
             <w:r>
               <w:rPr>
                 <w:rStyle w:val="Hiperligao"/>
@@ -1205,7 +1146,7 @@
               <w:rPr>
                 <w:webHidden/>
               </w:rPr>
-              <w:instrText xml:space="preserve"> PAGEREF _Toc62570245 \h </w:instrText>
+              <w:instrText xml:space="preserve"> PAGEREF _Toc62817283 \h </w:instrText>
             </w:r>
             <w:r>
               <w:rPr>
@@ -1244,7 +1185,7 @@
               <w:lang w:eastAsia="pt-PT"/>
             </w:rPr>
           </w:pPr>
-          <w:hyperlink w:anchor="_Toc62570246" w:history="1">
+          <w:hyperlink w:anchor="_Toc62817284" w:history="1">
             <w:r>
               <w:rPr>
                 <w:rStyle w:val="Hiperligao"/>
@@ -1275,7 +1216,7 @@
                 <w:noProof/>
                 <w:webHidden/>
               </w:rPr>
-              <w:instrText xml:space="preserve"> PAGEREF _Toc62570246 \h </w:instrText>
+              <w:instrText xml:space="preserve"> PAGEREF _Toc62817284 \h </w:instrText>
             </w:r>
             <w:r>
               <w:rPr>
@@ -1318,7 +1259,7 @@
               <w:lang w:eastAsia="pt-PT"/>
             </w:rPr>
           </w:pPr>
-          <w:hyperlink w:anchor="_Toc62570247" w:history="1">
+          <w:hyperlink w:anchor="_Toc62817285" w:history="1">
             <w:r>
               <w:rPr>
                 <w:rStyle w:val="Hiperligao"/>
@@ -1349,7 +1290,7 @@
                 <w:noProof/>
                 <w:webHidden/>
               </w:rPr>
-              <w:instrText xml:space="preserve"> PAGEREF _Toc62570247 \h </w:instrText>
+              <w:instrText xml:space="preserve"> PAGEREF _Toc62817285 \h </w:instrText>
             </w:r>
             <w:r>
               <w:rPr>
@@ -1369,7 +1310,7 @@
                 <w:noProof/>
                 <w:webHidden/>
               </w:rPr>
-              <w:t>15</w:t>
+              <w:t>16</w:t>
             </w:r>
             <w:r>
               <w:rPr>
@@ -1392,7 +1333,7 @@
               <w:lang w:eastAsia="pt-PT"/>
             </w:rPr>
           </w:pPr>
-          <w:hyperlink w:anchor="_Toc62570248" w:history="1">
+          <w:hyperlink w:anchor="_Toc62817286" w:history="1">
             <w:r>
               <w:rPr>
                 <w:rStyle w:val="Hiperligao"/>
@@ -1423,7 +1364,7 @@
                 <w:noProof/>
                 <w:webHidden/>
               </w:rPr>
-              <w:instrText xml:space="preserve"> PAGEREF _Toc62570248 \h </w:instrText>
+              <w:instrText xml:space="preserve"> PAGEREF _Toc62817286 \h </w:instrText>
             </w:r>
             <w:r>
               <w:rPr>
@@ -1466,7 +1407,7 @@
               <w:lang w:eastAsia="pt-PT"/>
             </w:rPr>
           </w:pPr>
-          <w:hyperlink w:anchor="_Toc62570249" w:history="1">
+          <w:hyperlink w:anchor="_Toc62817287" w:history="1">
             <w:r>
               <w:rPr>
                 <w:rStyle w:val="Hiperligao"/>
@@ -1497,7 +1438,7 @@
                 <w:noProof/>
                 <w:webHidden/>
               </w:rPr>
-              <w:instrText xml:space="preserve"> PAGEREF _Toc62570249 \h </w:instrText>
+              <w:instrText xml:space="preserve"> PAGEREF _Toc62817287 \h </w:instrText>
             </w:r>
             <w:r>
               <w:rPr>
@@ -1540,7 +1481,7 @@
               <w:lang w:eastAsia="pt-PT"/>
             </w:rPr>
           </w:pPr>
-          <w:hyperlink w:anchor="_Toc62570250" w:history="1">
+          <w:hyperlink w:anchor="_Toc62817288" w:history="1">
             <w:r>
               <w:rPr>
                 <w:rStyle w:val="Hiperligao"/>
@@ -1571,7 +1512,7 @@
                 <w:noProof/>
                 <w:webHidden/>
               </w:rPr>
-              <w:instrText xml:space="preserve"> PAGEREF _Toc62570250 \h </w:instrText>
+              <w:instrText xml:space="preserve"> PAGEREF _Toc62817288 \h </w:instrText>
             </w:r>
             <w:r>
               <w:rPr>
@@ -1591,73 +1532,11 @@
                 <w:noProof/>
                 <w:webHidden/>
               </w:rPr>
-              <w:t>18</w:t>
+              <w:t>19</w:t>
             </w:r>
             <w:r>
               <w:rPr>
                 <w:noProof/>
-                <w:webHidden/>
-              </w:rPr>
-              <w:fldChar w:fldCharType="end"/>
-            </w:r>
-          </w:hyperlink>
-        </w:p>
-        <w:p>
-          <w:pPr>
-            <w:pStyle w:val="ndice1"/>
-            <w:rPr>
-              <w:rFonts w:eastAsiaTheme="minorEastAsia"/>
-              <w:lang w:eastAsia="pt-PT"/>
-            </w:rPr>
-          </w:pPr>
-          <w:hyperlink w:anchor="_Toc62570251" w:history="1">
-            <w:r>
-              <w:rPr>
-                <w:rStyle w:val="Hiperligao"/>
-                <w:rFonts w:eastAsia="Times New Roman"/>
-                <w:b/>
-                <w:bCs/>
-                <w:lang w:val="en-US" w:eastAsia="pt-PT"/>
-              </w:rPr>
-              <w:t>UC4 - Sublet Management</w:t>
-            </w:r>
-            <w:r>
-              <w:rPr>
-                <w:webHidden/>
-              </w:rPr>
-              <w:tab/>
-            </w:r>
-            <w:r>
-              <w:rPr>
-                <w:webHidden/>
-              </w:rPr>
-              <w:fldChar w:fldCharType="begin"/>
-            </w:r>
-            <w:r>
-              <w:rPr>
-                <w:webHidden/>
-              </w:rPr>
-              <w:instrText xml:space="preserve"> PAGEREF _Toc62570251 \h </w:instrText>
-            </w:r>
-            <w:r>
-              <w:rPr>
-                <w:webHidden/>
-              </w:rPr>
-            </w:r>
-            <w:r>
-              <w:rPr>
-                <w:webHidden/>
-              </w:rPr>
-              <w:fldChar w:fldCharType="separate"/>
-            </w:r>
-            <w:r>
-              <w:rPr>
-                <w:webHidden/>
-              </w:rPr>
-              <w:t>19</w:t>
-            </w:r>
-            <w:r>
-              <w:rPr>
                 <w:webHidden/>
               </w:rPr>
               <w:fldChar w:fldCharType="end"/>
@@ -1676,7 +1555,7 @@
               <w:lang w:eastAsia="pt-PT"/>
             </w:rPr>
           </w:pPr>
-          <w:hyperlink w:anchor="_Toc62570252" w:history="1">
+          <w:hyperlink w:anchor="_Toc62817289" w:history="1">
             <w:r>
               <w:rPr>
                 <w:rStyle w:val="Hiperligao"/>
@@ -1707,7 +1586,7 @@
                 <w:noProof/>
                 <w:webHidden/>
               </w:rPr>
-              <w:instrText xml:space="preserve"> PAGEREF _Toc62570252 \h </w:instrText>
+              <w:instrText xml:space="preserve"> PAGEREF _Toc62817289 \h </w:instrText>
             </w:r>
             <w:r>
               <w:rPr>
@@ -1732,68 +1611,6 @@
             <w:r>
               <w:rPr>
                 <w:noProof/>
-                <w:webHidden/>
-              </w:rPr>
-              <w:fldChar w:fldCharType="end"/>
-            </w:r>
-          </w:hyperlink>
-        </w:p>
-        <w:p>
-          <w:pPr>
-            <w:pStyle w:val="ndice1"/>
-            <w:rPr>
-              <w:rFonts w:eastAsiaTheme="minorEastAsia"/>
-              <w:lang w:eastAsia="pt-PT"/>
-            </w:rPr>
-          </w:pPr>
-          <w:hyperlink w:anchor="_Toc62570253" w:history="1">
-            <w:r>
-              <w:rPr>
-                <w:rStyle w:val="Hiperligao"/>
-                <w:rFonts w:eastAsia="Times New Roman"/>
-                <w:b/>
-                <w:bCs/>
-                <w:lang w:val="en-US" w:eastAsia="pt-PT"/>
-              </w:rPr>
-              <w:t>UC5 - Available Parking Spots Consultation</w:t>
-            </w:r>
-            <w:r>
-              <w:rPr>
-                <w:webHidden/>
-              </w:rPr>
-              <w:tab/>
-            </w:r>
-            <w:r>
-              <w:rPr>
-                <w:webHidden/>
-              </w:rPr>
-              <w:fldChar w:fldCharType="begin"/>
-            </w:r>
-            <w:r>
-              <w:rPr>
-                <w:webHidden/>
-              </w:rPr>
-              <w:instrText xml:space="preserve"> PAGEREF _Toc62570253 \h </w:instrText>
-            </w:r>
-            <w:r>
-              <w:rPr>
-                <w:webHidden/>
-              </w:rPr>
-            </w:r>
-            <w:r>
-              <w:rPr>
-                <w:webHidden/>
-              </w:rPr>
-              <w:fldChar w:fldCharType="separate"/>
-            </w:r>
-            <w:r>
-              <w:rPr>
-                <w:webHidden/>
-              </w:rPr>
-              <w:t>20</w:t>
-            </w:r>
-            <w:r>
-              <w:rPr>
                 <w:webHidden/>
               </w:rPr>
               <w:fldChar w:fldCharType="end"/>
@@ -1812,7 +1629,7 @@
               <w:lang w:eastAsia="pt-PT"/>
             </w:rPr>
           </w:pPr>
-          <w:hyperlink w:anchor="_Toc62570254" w:history="1">
+          <w:hyperlink w:anchor="_Toc62817290" w:history="1">
             <w:r>
               <w:rPr>
                 <w:rStyle w:val="Hiperligao"/>
@@ -1822,7 +1639,7 @@
                 <w:noProof/>
                 <w:lang w:val="en-US" w:eastAsia="pt-PT"/>
               </w:rPr>
-              <w:t>Brief</w:t>
+              <w:t>SSD</w:t>
             </w:r>
             <w:r>
               <w:rPr>
@@ -1843,7 +1660,7 @@
                 <w:noProof/>
                 <w:webHidden/>
               </w:rPr>
-              <w:instrText xml:space="preserve"> PAGEREF _Toc62570254 \h </w:instrText>
+              <w:instrText xml:space="preserve"> PAGEREF _Toc62817290 \h </w:instrText>
             </w:r>
             <w:r>
               <w:rPr>
@@ -1863,11 +1680,74 @@
                 <w:noProof/>
                 <w:webHidden/>
               </w:rPr>
-              <w:t>20</w:t>
+              <w:t>19</w:t>
             </w:r>
             <w:r>
               <w:rPr>
                 <w:noProof/>
+                <w:webHidden/>
+              </w:rPr>
+              <w:fldChar w:fldCharType="end"/>
+            </w:r>
+          </w:hyperlink>
+        </w:p>
+        <w:p>
+          <w:pPr>
+            <w:pStyle w:val="ndice1"/>
+            <w:rPr>
+              <w:rFonts w:asciiTheme="minorHAnsi" w:eastAsiaTheme="minorEastAsia" w:hAnsiTheme="minorHAnsi" w:cstheme="minorBidi"/>
+              <w:kern w:val="0"/>
+              <w:lang w:eastAsia="pt-PT"/>
+            </w:rPr>
+          </w:pPr>
+          <w:hyperlink w:anchor="_Toc62817291" w:history="1">
+            <w:r>
+              <w:rPr>
+                <w:rStyle w:val="Hiperligao"/>
+                <w:rFonts w:eastAsia="Times New Roman"/>
+                <w:b/>
+                <w:bCs/>
+                <w:lang w:val="en-US" w:eastAsia="pt-PT"/>
+              </w:rPr>
+              <w:t>UC5 - Available Parking Spots Consultation</w:t>
+            </w:r>
+            <w:r>
+              <w:rPr>
+                <w:webHidden/>
+              </w:rPr>
+              <w:tab/>
+            </w:r>
+            <w:r>
+              <w:rPr>
+                <w:webHidden/>
+              </w:rPr>
+              <w:fldChar w:fldCharType="begin"/>
+            </w:r>
+            <w:r>
+              <w:rPr>
+                <w:webHidden/>
+              </w:rPr>
+              <w:instrText xml:space="preserve"> PAGEREF _Toc62817291 \h </w:instrText>
+            </w:r>
+            <w:r>
+              <w:rPr>
+                <w:webHidden/>
+              </w:rPr>
+            </w:r>
+            <w:r>
+              <w:rPr>
+                <w:webHidden/>
+              </w:rPr>
+              <w:fldChar w:fldCharType="separate"/>
+            </w:r>
+            <w:r>
+              <w:rPr>
+                <w:webHidden/>
+              </w:rPr>
+              <w:t>21</w:t>
+            </w:r>
+            <w:r>
+              <w:rPr>
                 <w:webHidden/>
               </w:rPr>
               <w:fldChar w:fldCharType="end"/>
@@ -1886,7 +1766,7 @@
               <w:lang w:eastAsia="pt-PT"/>
             </w:rPr>
           </w:pPr>
-          <w:hyperlink w:anchor="_Toc62570255" w:history="1">
+          <w:hyperlink w:anchor="_Toc62817292" w:history="1">
             <w:r>
               <w:rPr>
                 <w:rStyle w:val="Hiperligao"/>
@@ -1896,7 +1776,7 @@
                 <w:noProof/>
                 <w:lang w:val="en-US" w:eastAsia="pt-PT"/>
               </w:rPr>
-              <w:t>SSD</w:t>
+              <w:t>Brief</w:t>
             </w:r>
             <w:r>
               <w:rPr>
@@ -1917,7 +1797,7 @@
                 <w:noProof/>
                 <w:webHidden/>
               </w:rPr>
-              <w:instrText xml:space="preserve"> PAGEREF _Toc62570255 \h </w:instrText>
+              <w:instrText xml:space="preserve"> PAGEREF _Toc62817292 \h </w:instrText>
             </w:r>
             <w:r>
               <w:rPr>
@@ -1937,7 +1817,7 @@
                 <w:noProof/>
                 <w:webHidden/>
               </w:rPr>
-              <w:t>20</w:t>
+              <w:t>21</w:t>
             </w:r>
             <w:r>
               <w:rPr>
@@ -1960,7 +1840,7 @@
               <w:lang w:eastAsia="pt-PT"/>
             </w:rPr>
           </w:pPr>
-          <w:hyperlink w:anchor="_Toc62570256" w:history="1">
+          <w:hyperlink w:anchor="_Toc62817293" w:history="1">
             <w:r>
               <w:rPr>
                 <w:rStyle w:val="Hiperligao"/>
@@ -1970,7 +1850,7 @@
                 <w:noProof/>
                 <w:lang w:val="en-US" w:eastAsia="pt-PT"/>
               </w:rPr>
-              <w:t>Fully Dressed</w:t>
+              <w:t>SSD</w:t>
             </w:r>
             <w:r>
               <w:rPr>
@@ -1991,7 +1871,7 @@
                 <w:noProof/>
                 <w:webHidden/>
               </w:rPr>
-              <w:instrText xml:space="preserve"> PAGEREF _Toc62570256 \h </w:instrText>
+              <w:instrText xml:space="preserve"> PAGEREF _Toc62817293 \h </w:instrText>
             </w:r>
             <w:r>
               <w:rPr>
@@ -2034,7 +1914,7 @@
               <w:lang w:eastAsia="pt-PT"/>
             </w:rPr>
           </w:pPr>
-          <w:hyperlink w:anchor="_Toc62570257" w:history="1">
+          <w:hyperlink w:anchor="_Toc62817294" w:history="1">
             <w:r>
               <w:rPr>
                 <w:rStyle w:val="Hiperligao"/>
@@ -2044,6 +1924,80 @@
                 <w:noProof/>
                 <w:lang w:val="en-US" w:eastAsia="pt-PT"/>
               </w:rPr>
+              <w:t>Fully Dressed</w:t>
+            </w:r>
+            <w:r>
+              <w:rPr>
+                <w:noProof/>
+                <w:webHidden/>
+              </w:rPr>
+              <w:tab/>
+            </w:r>
+            <w:r>
+              <w:rPr>
+                <w:noProof/>
+                <w:webHidden/>
+              </w:rPr>
+              <w:fldChar w:fldCharType="begin"/>
+            </w:r>
+            <w:r>
+              <w:rPr>
+                <w:noProof/>
+                <w:webHidden/>
+              </w:rPr>
+              <w:instrText xml:space="preserve"> PAGEREF _Toc62817294 \h </w:instrText>
+            </w:r>
+            <w:r>
+              <w:rPr>
+                <w:noProof/>
+                <w:webHidden/>
+              </w:rPr>
+            </w:r>
+            <w:r>
+              <w:rPr>
+                <w:noProof/>
+                <w:webHidden/>
+              </w:rPr>
+              <w:fldChar w:fldCharType="separate"/>
+            </w:r>
+            <w:r>
+              <w:rPr>
+                <w:noProof/>
+                <w:webHidden/>
+              </w:rPr>
+              <w:t>21</w:t>
+            </w:r>
+            <w:r>
+              <w:rPr>
+                <w:noProof/>
+                <w:webHidden/>
+              </w:rPr>
+              <w:fldChar w:fldCharType="end"/>
+            </w:r>
+          </w:hyperlink>
+        </w:p>
+        <w:p>
+          <w:pPr>
+            <w:pStyle w:val="ndice2"/>
+            <w:tabs>
+              <w:tab w:val="right" w:leader="dot" w:pos="8494"/>
+            </w:tabs>
+            <w:rPr>
+              <w:rFonts w:eastAsiaTheme="minorEastAsia"/>
+              <w:noProof/>
+              <w:lang w:eastAsia="pt-PT"/>
+            </w:rPr>
+          </w:pPr>
+          <w:hyperlink w:anchor="_Toc62817295" w:history="1">
+            <w:r>
+              <w:rPr>
+                <w:rStyle w:val="Hiperligao"/>
+                <w:rFonts w:ascii="Assistant Medium" w:eastAsia="Times New Roman" w:hAnsi="Assistant Medium" w:cs="Assistant Medium"/>
+                <w:b/>
+                <w:bCs/>
+                <w:noProof/>
+                <w:lang w:val="en-US" w:eastAsia="pt-PT"/>
+              </w:rPr>
               <w:t>Class Table</w:t>
             </w:r>
             <w:r>
@@ -2065,7 +2019,7 @@
                 <w:noProof/>
                 <w:webHidden/>
               </w:rPr>
-              <w:instrText xml:space="preserve"> PAGEREF _Toc62570257 \h </w:instrText>
+              <w:instrText xml:space="preserve"> PAGEREF _Toc62817295 \h </w:instrText>
             </w:r>
             <w:r>
               <w:rPr>
@@ -2085,7 +2039,254 @@
                 <w:noProof/>
                 <w:webHidden/>
               </w:rPr>
-              <w:t>22</w:t>
+              <w:t>23</w:t>
+            </w:r>
+            <w:r>
+              <w:rPr>
+                <w:noProof/>
+                <w:webHidden/>
+              </w:rPr>
+              <w:fldChar w:fldCharType="end"/>
+            </w:r>
+          </w:hyperlink>
+        </w:p>
+        <w:p>
+          <w:pPr>
+            <w:pStyle w:val="ndice2"/>
+            <w:tabs>
+              <w:tab w:val="right" w:leader="dot" w:pos="8494"/>
+            </w:tabs>
+            <w:rPr>
+              <w:rFonts w:eastAsiaTheme="minorEastAsia"/>
+              <w:noProof/>
+              <w:lang w:eastAsia="pt-PT"/>
+            </w:rPr>
+          </w:pPr>
+          <w:hyperlink w:anchor="_Toc62817296" w:history="1">
+            <w:r>
+              <w:rPr>
+                <w:rStyle w:val="Hiperligao"/>
+                <w:rFonts w:ascii="Assistant Medium" w:eastAsia="Times New Roman" w:hAnsi="Assistant Medium" w:cs="Assistant Medium"/>
+                <w:b/>
+                <w:bCs/>
+                <w:noProof/>
+                <w:lang w:val="en-US" w:eastAsia="pt-PT"/>
+              </w:rPr>
+              <w:t>Brief</w:t>
+            </w:r>
+            <w:r>
+              <w:rPr>
+                <w:noProof/>
+                <w:webHidden/>
+              </w:rPr>
+              <w:tab/>
+            </w:r>
+            <w:r>
+              <w:rPr>
+                <w:noProof/>
+                <w:webHidden/>
+              </w:rPr>
+              <w:fldChar w:fldCharType="begin"/>
+            </w:r>
+            <w:r>
+              <w:rPr>
+                <w:noProof/>
+                <w:webHidden/>
+              </w:rPr>
+              <w:instrText xml:space="preserve"> PAGEREF _Toc62817296 \h </w:instrText>
+            </w:r>
+            <w:r>
+              <w:rPr>
+                <w:noProof/>
+                <w:webHidden/>
+              </w:rPr>
+            </w:r>
+            <w:r>
+              <w:rPr>
+                <w:noProof/>
+                <w:webHidden/>
+              </w:rPr>
+              <w:fldChar w:fldCharType="separate"/>
+            </w:r>
+            <w:r>
+              <w:rPr>
+                <w:noProof/>
+                <w:webHidden/>
+              </w:rPr>
+              <w:t>25</w:t>
+            </w:r>
+            <w:r>
+              <w:rPr>
+                <w:noProof/>
+                <w:webHidden/>
+              </w:rPr>
+              <w:fldChar w:fldCharType="end"/>
+            </w:r>
+          </w:hyperlink>
+        </w:p>
+        <w:p>
+          <w:pPr>
+            <w:pStyle w:val="ndice2"/>
+            <w:tabs>
+              <w:tab w:val="right" w:leader="dot" w:pos="8494"/>
+            </w:tabs>
+            <w:rPr>
+              <w:rFonts w:eastAsiaTheme="minorEastAsia"/>
+              <w:noProof/>
+              <w:lang w:eastAsia="pt-PT"/>
+            </w:rPr>
+          </w:pPr>
+          <w:hyperlink w:anchor="_Toc62817297" w:history="1">
+            <w:r>
+              <w:rPr>
+                <w:rStyle w:val="Hiperligao"/>
+                <w:rFonts w:ascii="Assistant Medium" w:eastAsia="Times New Roman" w:hAnsi="Assistant Medium" w:cs="Assistant Medium"/>
+                <w:b/>
+                <w:bCs/>
+                <w:noProof/>
+                <w:lang w:val="en-US" w:eastAsia="pt-PT"/>
+              </w:rPr>
+              <w:t>SSD</w:t>
+            </w:r>
+            <w:r>
+              <w:rPr>
+                <w:noProof/>
+                <w:webHidden/>
+              </w:rPr>
+              <w:tab/>
+            </w:r>
+            <w:r>
+              <w:rPr>
+                <w:noProof/>
+                <w:webHidden/>
+              </w:rPr>
+              <w:fldChar w:fldCharType="begin"/>
+            </w:r>
+            <w:r>
+              <w:rPr>
+                <w:noProof/>
+                <w:webHidden/>
+              </w:rPr>
+              <w:instrText xml:space="preserve"> PAGEREF _Toc62817297 \h </w:instrText>
+            </w:r>
+            <w:r>
+              <w:rPr>
+                <w:noProof/>
+                <w:webHidden/>
+              </w:rPr>
+            </w:r>
+            <w:r>
+              <w:rPr>
+                <w:noProof/>
+                <w:webHidden/>
+              </w:rPr>
+              <w:fldChar w:fldCharType="separate"/>
+            </w:r>
+            <w:r>
+              <w:rPr>
+                <w:noProof/>
+                <w:webHidden/>
+              </w:rPr>
+              <w:t>26</w:t>
+            </w:r>
+            <w:r>
+              <w:rPr>
+                <w:noProof/>
+                <w:webHidden/>
+              </w:rPr>
+              <w:fldChar w:fldCharType="end"/>
+            </w:r>
+          </w:hyperlink>
+        </w:p>
+        <w:p>
+          <w:pPr>
+            <w:pStyle w:val="ndice2"/>
+            <w:tabs>
+              <w:tab w:val="right" w:leader="dot" w:pos="8494"/>
+            </w:tabs>
+            <w:rPr>
+              <w:rFonts w:eastAsiaTheme="minorEastAsia"/>
+              <w:noProof/>
+              <w:lang w:eastAsia="pt-PT"/>
+            </w:rPr>
+          </w:pPr>
+          <w:hyperlink w:anchor="_Toc62817298" w:history="1">
+            <w:r>
+              <w:rPr>
+                <w:rFonts w:ascii="Assistant Medium" w:eastAsia="Times New Roman" w:hAnsi="Assistant Medium" w:cs="Assistant Medium"/>
+                <w:b/>
+                <w:bCs/>
+                <w:noProof/>
+                <w:color w:val="666666"/>
+                <w:sz w:val="34"/>
+                <w:szCs w:val="34"/>
+                <w:lang w:val="en-US" w:eastAsia="pt-PT"/>
+              </w:rPr>
+              <w:pict w14:anchorId="758495E3">
+                <v:shapetype id="_x0000_t75" coordsize="21600,21600" o:spt="75" o:preferrelative="t" path="m@4@5l@4@11@9@11@9@5xe" filled="f" stroked="f">
+                  <v:stroke joinstyle="miter"/>
+                  <v:formulas>
+                    <v:f eqn="if lineDrawn pixelLineWidth 0"/>
+                    <v:f eqn="sum @0 1 0"/>
+                    <v:f eqn="sum 0 0 @1"/>
+                    <v:f eqn="prod @2 1 2"/>
+                    <v:f eqn="prod @3 21600 pixelWidth"/>
+                    <v:f eqn="prod @3 21600 pixelHeight"/>
+                    <v:f eqn="sum @0 0 1"/>
+                    <v:f eqn="prod @6 1 2"/>
+                    <v:f eqn="prod @7 21600 pixelWidth"/>
+                    <v:f eqn="sum @8 21600 0"/>
+                    <v:f eqn="prod @7 21600 pixelHeight"/>
+                    <v:f eqn="sum @10 21600 0"/>
+                  </v:formulas>
+                  <v:path o:extrusionok="f" gradientshapeok="t" o:connecttype="rect"/>
+                  <o:lock v:ext="edit" aspectratio="t"/>
+                </v:shapetype>
+                <v:shape id="_x0000_i1034" type="#_x0000_t75" style="width:361.35pt;height:273.05pt">
+                  <v:imagedata r:id="rId8" o:title="UC6_SSD"/>
+                </v:shape>
+              </w:pict>
+            </w:r>
+            <w:r>
+              <w:rPr>
+                <w:noProof/>
+                <w:webHidden/>
+              </w:rPr>
+              <w:tab/>
+            </w:r>
+            <w:r>
+              <w:rPr>
+                <w:noProof/>
+                <w:webHidden/>
+              </w:rPr>
+              <w:fldChar w:fldCharType="begin"/>
+            </w:r>
+            <w:r>
+              <w:rPr>
+                <w:noProof/>
+                <w:webHidden/>
+              </w:rPr>
+              <w:instrText xml:space="preserve"> PAGEREF _Toc62817298 \h </w:instrText>
+            </w:r>
+            <w:r>
+              <w:rPr>
+                <w:noProof/>
+                <w:webHidden/>
+              </w:rPr>
+            </w:r>
+            <w:r>
+              <w:rPr>
+                <w:noProof/>
+                <w:webHidden/>
+              </w:rPr>
+              <w:fldChar w:fldCharType="separate"/>
+            </w:r>
+            <w:r>
+              <w:rPr>
+                <w:noProof/>
+                <w:webHidden/>
+              </w:rPr>
+              <w:t>26</w:t>
             </w:r>
             <w:r>
               <w:rPr>
@@ -2100,11 +2301,12 @@
           <w:pPr>
             <w:pStyle w:val="ndice1"/>
             <w:rPr>
-              <w:rFonts w:eastAsiaTheme="minorEastAsia"/>
+              <w:rFonts w:asciiTheme="minorHAnsi" w:eastAsiaTheme="minorEastAsia" w:hAnsiTheme="minorHAnsi" w:cstheme="minorBidi"/>
+              <w:kern w:val="0"/>
               <w:lang w:eastAsia="pt-PT"/>
             </w:rPr>
           </w:pPr>
-          <w:hyperlink w:anchor="_Toc62570258" w:history="1">
+          <w:hyperlink w:anchor="_Toc62817299" w:history="1">
             <w:r>
               <w:rPr>
                 <w:rStyle w:val="Hiperligao"/>
@@ -2113,7 +2315,7 @@
                 <w:bCs/>
                 <w:lang w:val="en-US" w:eastAsia="pt-PT"/>
               </w:rPr>
-              <w:t>UC6 - Payment Process</w:t>
+              <w:t>UC7 - User Management</w:t>
             </w:r>
             <w:r>
               <w:rPr>
@@ -2131,7 +2333,7 @@
               <w:rPr>
                 <w:webHidden/>
               </w:rPr>
-              <w:instrText xml:space="preserve"> PAGEREF _Toc62570258 \h </w:instrText>
+              <w:instrText xml:space="preserve"> PAGEREF _Toc62817299 \h </w:instrText>
             </w:r>
             <w:r>
               <w:rPr>
@@ -2148,7 +2350,7 @@
               <w:rPr>
                 <w:webHidden/>
               </w:rPr>
-              <w:t>25</w:t>
+              <w:t>27</w:t>
             </w:r>
             <w:r>
               <w:rPr>
@@ -2160,60 +2362,72 @@
         </w:p>
         <w:p>
           <w:pPr>
-            <w:pStyle w:val="ndice1"/>
+            <w:pStyle w:val="ndice2"/>
+            <w:tabs>
+              <w:tab w:val="right" w:leader="dot" w:pos="8494"/>
+            </w:tabs>
             <w:rPr>
               <w:rFonts w:eastAsiaTheme="minorEastAsia"/>
+              <w:noProof/>
               <w:lang w:eastAsia="pt-PT"/>
             </w:rPr>
           </w:pPr>
-          <w:hyperlink w:anchor="_Toc62570259" w:history="1">
+          <w:hyperlink w:anchor="_Toc62817300" w:history="1">
             <w:r>
               <w:rPr>
                 <w:rStyle w:val="Hiperligao"/>
-                <w:rFonts w:eastAsia="Times New Roman"/>
+                <w:rFonts w:ascii="Assistant Medium" w:eastAsia="Times New Roman" w:hAnsi="Assistant Medium" w:cs="Assistant Medium"/>
                 <w:b/>
                 <w:bCs/>
-                <w:lang w:val="en-US" w:eastAsia="pt-PT"/>
-              </w:rPr>
-              <w:t>UC7 - User Management</w:t>
-            </w:r>
-            <w:r>
-              <w:rPr>
+                <w:noProof/>
+                <w:lang w:val="en-US" w:eastAsia="pt-PT"/>
+              </w:rPr>
+              <w:t>Brief</w:t>
+            </w:r>
+            <w:r>
+              <w:rPr>
+                <w:noProof/>
                 <w:webHidden/>
               </w:rPr>
               <w:tab/>
             </w:r>
             <w:r>
               <w:rPr>
+                <w:noProof/>
                 <w:webHidden/>
               </w:rPr>
               <w:fldChar w:fldCharType="begin"/>
             </w:r>
             <w:r>
               <w:rPr>
-                <w:webHidden/>
-              </w:rPr>
-              <w:instrText xml:space="preserve"> PAGEREF _Toc62570259 \h </w:instrText>
-            </w:r>
-            <w:r>
-              <w:rPr>
-                <w:webHidden/>
-              </w:rPr>
-            </w:r>
-            <w:r>
-              <w:rPr>
+                <w:noProof/>
+                <w:webHidden/>
+              </w:rPr>
+              <w:instrText xml:space="preserve"> PAGEREF _Toc62817300 \h </w:instrText>
+            </w:r>
+            <w:r>
+              <w:rPr>
+                <w:noProof/>
+                <w:webHidden/>
+              </w:rPr>
+            </w:r>
+            <w:r>
+              <w:rPr>
+                <w:noProof/>
                 <w:webHidden/>
               </w:rPr>
               <w:fldChar w:fldCharType="separate"/>
             </w:r>
             <w:r>
               <w:rPr>
-                <w:webHidden/>
-              </w:rPr>
-              <w:t>26</w:t>
-            </w:r>
-            <w:r>
-              <w:rPr>
+                <w:noProof/>
+                <w:webHidden/>
+              </w:rPr>
+              <w:t>27</w:t>
+            </w:r>
+            <w:r>
+              <w:rPr>
+                <w:noProof/>
                 <w:webHidden/>
               </w:rPr>
               <w:fldChar w:fldCharType="end"/>
@@ -2277,6 +2491,36 @@
     </w:p>
     <w:p>
       <w:pPr>
+        <w:spacing w:after="0" w:line="360" w:lineRule="auto"/>
+        <w:jc w:val="right"/>
+        <w:rPr>
+          <w:rFonts w:ascii="Assistant Medium" w:eastAsia="Times New Roman" w:hAnsi="Assistant Medium" w:cs="Assistant Medium"/>
+          <w:b/>
+          <w:bCs/>
+          <w:color w:val="666666"/>
+          <w:sz w:val="24"/>
+          <w:szCs w:val="24"/>
+          <w:lang w:eastAsia="pt-PT"/>
+        </w:rPr>
+      </w:pPr>
+    </w:p>
+    <w:p>
+      <w:pPr>
+        <w:spacing w:after="0" w:line="360" w:lineRule="auto"/>
+        <w:jc w:val="right"/>
+        <w:rPr>
+          <w:rFonts w:ascii="Assistant Medium" w:eastAsia="Times New Roman" w:hAnsi="Assistant Medium" w:cs="Assistant Medium"/>
+          <w:b/>
+          <w:bCs/>
+          <w:color w:val="666666"/>
+          <w:sz w:val="24"/>
+          <w:szCs w:val="24"/>
+          <w:lang w:eastAsia="pt-PT"/>
+        </w:rPr>
+      </w:pPr>
+    </w:p>
+    <w:p>
+      <w:pPr>
         <w:spacing w:before="240" w:after="240" w:line="360" w:lineRule="auto"/>
         <w:jc w:val="both"/>
         <w:outlineLvl w:val="0"/>
@@ -2291,7 +2535,7 @@
           <w:lang w:val="en-US" w:eastAsia="pt-PT"/>
         </w:rPr>
       </w:pPr>
-      <w:bookmarkStart w:id="0" w:name="_Toc62570234"/>
+      <w:bookmarkStart w:id="0" w:name="_Toc62817273"/>
       <w:r>
         <w:rPr>
           <w:rFonts w:ascii="Assistant Medium" w:eastAsia="Times New Roman" w:hAnsi="Assistant Medium" w:cs="Assistant Medium"/>
@@ -2303,7 +2547,6 @@
           <w:szCs w:val="50"/>
           <w:lang w:val="en-US" w:eastAsia="pt-PT"/>
         </w:rPr>
-        <w:lastRenderedPageBreak/>
         <w:t>Glossary</w:t>
       </w:r>
       <w:bookmarkEnd w:id="0"/>
@@ -2327,8 +2570,8 @@
         <w:tblLook w:val="04A0" w:firstRow="1" w:lastRow="0" w:firstColumn="1" w:lastColumn="0" w:noHBand="0" w:noVBand="1"/>
       </w:tblPr>
       <w:tblGrid>
-        <w:gridCol w:w="1542"/>
-        <w:gridCol w:w="6962"/>
+        <w:gridCol w:w="1806"/>
+        <w:gridCol w:w="6698"/>
       </w:tblGrid>
       <w:tr>
         <w:trPr>
@@ -2595,6 +2838,7 @@
                 <w:color w:val="000000"/>
                 <w:lang w:val="en-US" w:eastAsia="pt-PT"/>
               </w:rPr>
+              <w:lastRenderedPageBreak/>
               <w:t>Parking Spot</w:t>
             </w:r>
           </w:p>
@@ -2940,7 +3184,6 @@
                 <w:color w:val="000000"/>
                 <w:lang w:val="en-US" w:eastAsia="pt-PT"/>
               </w:rPr>
-              <w:lastRenderedPageBreak/>
               <w:t>QR-Code</w:t>
             </w:r>
           </w:p>
@@ -3164,6 +3407,7 @@
           <w:szCs w:val="24"/>
           <w:lang w:val="en-US" w:eastAsia="pt-PT"/>
         </w:rPr>
+        <w:lastRenderedPageBreak/>
         <w:br/>
       </w:r>
       <w:r>
@@ -3204,6 +3448,56 @@
       <w:pPr>
         <w:spacing w:after="240" w:line="360" w:lineRule="auto"/>
         <w:jc w:val="both"/>
+        <w:rPr>
+          <w:rFonts w:ascii="Assistant Medium" w:eastAsia="Times New Roman" w:hAnsi="Assistant Medium" w:cs="Assistant Medium"/>
+          <w:sz w:val="24"/>
+          <w:szCs w:val="24"/>
+          <w:lang w:val="en-US" w:eastAsia="pt-PT"/>
+        </w:rPr>
+      </w:pPr>
+    </w:p>
+    <w:p>
+      <w:pPr>
+        <w:rPr>
+          <w:rFonts w:ascii="Assistant Medium" w:eastAsia="Times New Roman" w:hAnsi="Assistant Medium" w:cs="Assistant Medium"/>
+          <w:sz w:val="24"/>
+          <w:szCs w:val="24"/>
+          <w:lang w:val="en-US" w:eastAsia="pt-PT"/>
+        </w:rPr>
+      </w:pPr>
+    </w:p>
+    <w:p>
+      <w:pPr>
+        <w:rPr>
+          <w:rFonts w:ascii="Assistant Medium" w:eastAsia="Times New Roman" w:hAnsi="Assistant Medium" w:cs="Assistant Medium"/>
+          <w:sz w:val="24"/>
+          <w:szCs w:val="24"/>
+          <w:lang w:val="en-US" w:eastAsia="pt-PT"/>
+        </w:rPr>
+      </w:pPr>
+    </w:p>
+    <w:p>
+      <w:pPr>
+        <w:rPr>
+          <w:rFonts w:ascii="Assistant Medium" w:eastAsia="Times New Roman" w:hAnsi="Assistant Medium" w:cs="Assistant Medium"/>
+          <w:sz w:val="24"/>
+          <w:szCs w:val="24"/>
+          <w:lang w:val="en-US" w:eastAsia="pt-PT"/>
+        </w:rPr>
+      </w:pPr>
+    </w:p>
+    <w:p>
+      <w:pPr>
+        <w:rPr>
+          <w:rFonts w:ascii="Assistant Medium" w:eastAsia="Times New Roman" w:hAnsi="Assistant Medium" w:cs="Assistant Medium"/>
+          <w:sz w:val="24"/>
+          <w:szCs w:val="24"/>
+          <w:lang w:val="en-US" w:eastAsia="pt-PT"/>
+        </w:rPr>
+      </w:pPr>
+    </w:p>
+    <w:p>
+      <w:pPr>
         <w:rPr>
           <w:rFonts w:ascii="Assistant Medium" w:eastAsia="Times New Roman" w:hAnsi="Assistant Medium" w:cs="Assistant Medium"/>
           <w:sz w:val="24"/>
@@ -3308,7 +3602,7 @@
           <w:lang w:val="en-US" w:eastAsia="pt-PT"/>
         </w:rPr>
       </w:pPr>
-      <w:bookmarkStart w:id="1" w:name="_Toc62570235"/>
+      <w:bookmarkStart w:id="1" w:name="_Toc62817274"/>
       <w:r>
         <w:rPr>
           <w:rFonts w:ascii="Assistant Medium" w:eastAsia="Times New Roman" w:hAnsi="Assistant Medium" w:cs="Assistant Medium"/>
@@ -3320,7 +3614,6 @@
           <w:szCs w:val="50"/>
           <w:lang w:val="en-US" w:eastAsia="pt-PT"/>
         </w:rPr>
-        <w:lastRenderedPageBreak/>
         <w:t>Use Cases</w:t>
       </w:r>
       <w:bookmarkEnd w:id="1"/>
@@ -3331,6 +3624,7 @@
           <w:noProof/>
           <w:lang w:eastAsia="pt-PT"/>
         </w:rPr>
+        <w:lastRenderedPageBreak/>
         <w:drawing>
           <wp:inline distT="0" distB="0" distL="0" distR="0" wp14:anchorId="138F574C" wp14:editId="4D63639B">
             <wp:extent cx="4867275" cy="6038850"/>
@@ -3349,7 +3643,7 @@
                     </pic:cNvPicPr>
                   </pic:nvPicPr>
                   <pic:blipFill>
-                    <a:blip r:embed="rId8">
+                    <a:blip r:embed="rId9">
                       <a:extLst>
                         <a:ext uri="{28A0092B-C50C-407E-A947-70E740481C1C}">
                           <a14:useLocalDpi xmlns:a14="http://schemas.microsoft.com/office/drawing/2010/main" val="0"/>
@@ -3387,6 +3681,7 @@
     <w:p/>
     <w:p/>
     <w:p/>
+    <w:p/>
     <w:p>
       <w:pPr>
         <w:pStyle w:val="Ttulo1"/>
@@ -3397,7 +3692,7 @@
           <w:szCs w:val="50"/>
         </w:rPr>
       </w:pPr>
-      <w:bookmarkStart w:id="2" w:name="_Toc62570236"/>
+      <w:bookmarkStart w:id="2" w:name="_Toc62817275"/>
       <w:r>
         <w:rPr>
           <w:noProof w:val="0"/>
@@ -3405,23 +3700,34 @@
           <w:kern w:val="36"/>
           <w:szCs w:val="50"/>
         </w:rPr>
+        <w:t>Domain Model</w:t>
+      </w:r>
+      <w:bookmarkEnd w:id="2"/>
+    </w:p>
+    <w:p>
+      <w:r>
         <w:lastRenderedPageBreak/>
-        <w:t>Domain Model</w:t>
-      </w:r>
-      <w:bookmarkEnd w:id="2"/>
-    </w:p>
-    <w:p/>
-    <w:p>
-      <w:r>
-        <w:rPr>
-          <w:noProof/>
-          <w:lang w:eastAsia="pt-PT"/>
-        </w:rPr>
         <w:drawing>
-          <wp:inline distT="0" distB="0" distL="0" distR="0" wp14:anchorId="0D8FCD72" wp14:editId="78EF83AE">
-            <wp:extent cx="5400040" cy="2036445"/>
-            <wp:effectExtent l="0" t="0" r="0" b="1905"/>
-            <wp:docPr id="14" name="Imagem 14"/>
+          <wp:anchor distT="0" distB="0" distL="114300" distR="114300" simplePos="0" relativeHeight="251658240" behindDoc="1" locked="0" layoutInCell="1" allowOverlap="1" wp14:anchorId="5C940749" wp14:editId="39D91BAA">
+            <wp:simplePos x="0" y="0"/>
+            <wp:positionH relativeFrom="margin">
+              <wp:posOffset>-364490</wp:posOffset>
+            </wp:positionH>
+            <wp:positionV relativeFrom="paragraph">
+              <wp:posOffset>290195</wp:posOffset>
+            </wp:positionV>
+            <wp:extent cx="6107430" cy="6922135"/>
+            <wp:effectExtent l="0" t="0" r="7620" b="0"/>
+            <wp:wrapTight wrapText="bothSides">
+              <wp:wrapPolygon edited="0">
+                <wp:start x="0" y="0"/>
+                <wp:lineTo x="0" y="21519"/>
+                <wp:lineTo x="21560" y="21519"/>
+                <wp:lineTo x="21560" y="0"/>
+                <wp:lineTo x="0" y="0"/>
+              </wp:wrapPolygon>
+            </wp:wrapTight>
+            <wp:docPr id="6" name="Imagem 6"/>
             <wp:cNvGraphicFramePr>
               <a:graphicFrameLocks xmlns:a="http://schemas.openxmlformats.org/drawingml/2006/main" noChangeAspect="1"/>
             </wp:cNvGraphicFramePr>
@@ -3429,44 +3735,44 @@
               <a:graphicData uri="http://schemas.openxmlformats.org/drawingml/2006/picture">
                 <pic:pic xmlns:pic="http://schemas.openxmlformats.org/drawingml/2006/picture">
                   <pic:nvPicPr>
-                    <pic:cNvPr id="0" name="Picture 3"/>
-                    <pic:cNvPicPr>
-                      <a:picLocks noChangeAspect="1" noChangeArrowheads="1"/>
-                    </pic:cNvPicPr>
+                    <pic:cNvPr id="1" name=""/>
+                    <pic:cNvPicPr/>
                   </pic:nvPicPr>
                   <pic:blipFill>
-                    <a:blip r:embed="rId9">
+                    <a:blip r:embed="rId10">
                       <a:extLst>
                         <a:ext uri="{28A0092B-C50C-407E-A947-70E740481C1C}">
                           <a14:useLocalDpi xmlns:a14="http://schemas.microsoft.com/office/drawing/2010/main" val="0"/>
                         </a:ext>
                       </a:extLst>
                     </a:blip>
-                    <a:srcRect/>
                     <a:stretch>
                       <a:fillRect/>
                     </a:stretch>
                   </pic:blipFill>
-                  <pic:spPr bwMode="auto">
+                  <pic:spPr>
                     <a:xfrm>
                       <a:off x="0" y="0"/>
-                      <a:ext cx="5400040" cy="2036445"/>
+                      <a:ext cx="6107430" cy="6922135"/>
                     </a:xfrm>
                     <a:prstGeom prst="rect">
                       <a:avLst/>
                     </a:prstGeom>
-                    <a:noFill/>
-                    <a:ln>
-                      <a:noFill/>
-                    </a:ln>
                   </pic:spPr>
                 </pic:pic>
               </a:graphicData>
             </a:graphic>
-          </wp:inline>
+            <wp14:sizeRelH relativeFrom="page">
+              <wp14:pctWidth>0</wp14:pctWidth>
+            </wp14:sizeRelH>
+            <wp14:sizeRelV relativeFrom="page">
+              <wp14:pctHeight>0</wp14:pctHeight>
+            </wp14:sizeRelV>
+          </wp:anchor>
         </w:drawing>
       </w:r>
     </w:p>
+    <w:p/>
     <w:p>
       <w:pPr>
         <w:rPr>
@@ -3494,7 +3800,7 @@
           <w:lang w:val="en-US" w:eastAsia="pt-PT"/>
         </w:rPr>
       </w:pPr>
-      <w:bookmarkStart w:id="3" w:name="_Toc62570237"/>
+      <w:bookmarkStart w:id="3" w:name="_Toc62817276"/>
       <w:r>
         <w:rPr>
           <w:rFonts w:ascii="Assistant Medium" w:eastAsia="Times New Roman" w:hAnsi="Assistant Medium" w:cs="Assistant Medium"/>
@@ -3525,7 +3831,7 @@
           <w:lang w:val="en-US" w:eastAsia="pt-PT"/>
         </w:rPr>
       </w:pPr>
-      <w:bookmarkStart w:id="4" w:name="_Toc62570238"/>
+      <w:bookmarkStart w:id="4" w:name="_Toc62817277"/>
       <w:r>
         <w:rPr>
           <w:rFonts w:ascii="Assistant Medium" w:eastAsia="Times New Roman" w:hAnsi="Assistant Medium" w:cs="Assistant Medium"/>
@@ -3586,7 +3892,7 @@
           <w:lang w:val="en-US" w:eastAsia="pt-PT"/>
         </w:rPr>
       </w:pPr>
-      <w:bookmarkStart w:id="5" w:name="_Toc62570239"/>
+      <w:bookmarkStart w:id="5" w:name="_Toc62817278"/>
       <w:r>
         <w:rPr>
           <w:rFonts w:ascii="Assistant Medium" w:eastAsia="Times New Roman" w:hAnsi="Assistant Medium" w:cs="Assistant Medium"/>
@@ -3638,7 +3944,7 @@
                     </pic:cNvPicPr>
                   </pic:nvPicPr>
                   <pic:blipFill>
-                    <a:blip r:embed="rId10">
+                    <a:blip r:embed="rId11">
                       <a:extLst>
                         <a:ext uri="{28A0092B-C50C-407E-A947-70E740481C1C}">
                           <a14:useLocalDpi xmlns:a14="http://schemas.microsoft.com/office/drawing/2010/main" val="0"/>
@@ -3732,7 +4038,7 @@
           <w:lang w:val="en-US" w:eastAsia="pt-PT"/>
         </w:rPr>
       </w:pPr>
-      <w:bookmarkStart w:id="6" w:name="_Toc62570240"/>
+      <w:bookmarkStart w:id="6" w:name="_Toc62817279"/>
       <w:r>
         <w:rPr>
           <w:rFonts w:ascii="Assistant Medium" w:eastAsia="Times New Roman" w:hAnsi="Assistant Medium" w:cs="Assistant Medium"/>
@@ -4294,7 +4600,6 @@
           <w:color w:val="000000"/>
           <w:lang w:val="en-US" w:eastAsia="pt-PT"/>
         </w:rPr>
-        <w:lastRenderedPageBreak/>
         <w:t>Extensions (alternative scenarios):</w:t>
       </w:r>
     </w:p>
@@ -4317,6 +4622,7 @@
           <w:color w:val="000000"/>
           <w:lang w:val="en-US" w:eastAsia="pt-PT"/>
         </w:rPr>
+        <w:lastRenderedPageBreak/>
         <w:t>*a.</w:t>
       </w:r>
     </w:p>
@@ -5078,7 +5384,6 @@
           <w:color w:val="000000"/>
           <w:lang w:val="en-US" w:eastAsia="pt-PT"/>
         </w:rPr>
-        <w:lastRenderedPageBreak/>
         <w:t xml:space="preserve">5d. </w:t>
       </w:r>
       <w:r>
@@ -5186,6 +5491,7 @@
           <w:color w:val="000000"/>
           <w:lang w:val="en-US" w:eastAsia="pt-PT"/>
         </w:rPr>
+        <w:lastRenderedPageBreak/>
         <w:t>The platform shows the selected parking spot info and asks the admin to confirm the action.</w:t>
       </w:r>
     </w:p>
@@ -5486,7 +5792,6 @@
           <w:lang w:val="en-US" w:eastAsia="pt-PT"/>
         </w:rPr>
       </w:pPr>
-      <w:bookmarkStart w:id="7" w:name="_Toc62570241"/>
     </w:p>
     <w:p>
       <w:pPr>
@@ -5566,6 +5871,7 @@
           <w:lang w:val="en-US" w:eastAsia="pt-PT"/>
         </w:rPr>
       </w:pPr>
+      <w:bookmarkStart w:id="7" w:name="_Toc62817280"/>
       <w:r>
         <w:rPr>
           <w:rFonts w:ascii="Assistant Medium" w:eastAsia="Times New Roman" w:hAnsi="Assistant Medium" w:cs="Assistant Medium"/>
@@ -5576,7 +5882,6 @@
           <w:szCs w:val="34"/>
           <w:lang w:val="en-US" w:eastAsia="pt-PT"/>
         </w:rPr>
-        <w:lastRenderedPageBreak/>
         <w:t>Class Table</w:t>
       </w:r>
       <w:bookmarkEnd w:id="7"/>
@@ -5594,10 +5899,10 @@
         <w:tblLook w:val="04A0" w:firstRow="1" w:lastRow="0" w:firstColumn="1" w:lastColumn="0" w:noHBand="0" w:noVBand="1"/>
       </w:tblPr>
       <w:tblGrid>
-        <w:gridCol w:w="1903"/>
-        <w:gridCol w:w="2066"/>
-        <w:gridCol w:w="2759"/>
-        <w:gridCol w:w="1756"/>
+        <w:gridCol w:w="1851"/>
+        <w:gridCol w:w="2055"/>
+        <w:gridCol w:w="2771"/>
+        <w:gridCol w:w="1807"/>
       </w:tblGrid>
       <w:tr>
         <w:trPr>
@@ -5709,6 +6014,7 @@
                 <w:szCs w:val="28"/>
                 <w:lang w:val="en-US" w:eastAsia="pt-PT"/>
               </w:rPr>
+              <w:lastRenderedPageBreak/>
               <w:t>Which class(es)...</w:t>
             </w:r>
           </w:p>
@@ -5752,6 +6058,7 @@
                 <w:szCs w:val="28"/>
                 <w:lang w:val="en-US" w:eastAsia="pt-PT"/>
               </w:rPr>
+              <w:lastRenderedPageBreak/>
               <w:t>Answer</w:t>
             </w:r>
           </w:p>
@@ -7247,7 +7554,6 @@
                 <w:szCs w:val="18"/>
                 <w:lang w:val="en-US" w:eastAsia="pt-PT"/>
               </w:rPr>
-              <w:lastRenderedPageBreak/>
               <w:t>5.The admin chooses to register a parking space.</w:t>
             </w:r>
           </w:p>
@@ -7422,6 +7728,7 @@
                 <w:szCs w:val="18"/>
                 <w:lang w:val="en-US" w:eastAsia="pt-PT"/>
               </w:rPr>
+              <w:lastRenderedPageBreak/>
               <w:t>6.The platform asks the admin to fill the required data (single designation, floor, price, car park name).</w:t>
             </w:r>
           </w:p>
@@ -8620,7 +8927,7 @@
           <w:lang w:val="en-US" w:eastAsia="pt-PT"/>
         </w:rPr>
       </w:pPr>
-      <w:bookmarkStart w:id="8" w:name="_Toc62570242"/>
+      <w:bookmarkStart w:id="8" w:name="_Toc62817281"/>
       <w:r>
         <w:rPr>
           <w:rFonts w:ascii="Assistant Medium" w:eastAsia="Times New Roman" w:hAnsi="Assistant Medium" w:cs="Assistant Medium"/>
@@ -8631,7 +8938,6 @@
           <w:szCs w:val="34"/>
           <w:lang w:val="en-US" w:eastAsia="pt-PT"/>
         </w:rPr>
-        <w:lastRenderedPageBreak/>
         <w:t>S</w:t>
       </w:r>
       <w:r>
@@ -8673,6 +8979,7 @@
           <w:bdr w:val="none" w:sz="0" w:space="0" w:color="auto" w:frame="1"/>
           <w:lang w:eastAsia="pt-PT"/>
         </w:rPr>
+        <w:lastRenderedPageBreak/>
         <w:drawing>
           <wp:inline distT="0" distB="0" distL="0" distR="0" wp14:anchorId="2E3DBC9C" wp14:editId="125EA313">
             <wp:extent cx="5400040" cy="2829560"/>
@@ -8691,7 +8998,7 @@
                     </pic:cNvPicPr>
                   </pic:nvPicPr>
                   <pic:blipFill>
-                    <a:blip r:embed="rId11" cstate="print">
+                    <a:blip r:embed="rId12" cstate="print">
                       <a:extLst>
                         <a:ext uri="{28A0092B-C50C-407E-A947-70E740481C1C}">
                           <a14:useLocalDpi xmlns:a14="http://schemas.microsoft.com/office/drawing/2010/main" val="0"/>
@@ -8722,7 +9029,6 @@
           </wp:inline>
         </w:drawing>
       </w:r>
-      <w:bookmarkStart w:id="9" w:name="_Toc62570243"/>
     </w:p>
     <w:p>
       <w:pPr>
@@ -8922,11 +9228,8 @@
           <w:szCs w:val="40"/>
           <w:lang w:val="en-US" w:eastAsia="pt-PT"/>
         </w:rPr>
-        <w:lastRenderedPageBreak/>
         <w:t>UC2 - User Registration</w:t>
       </w:r>
-      <w:bookmarkStart w:id="10" w:name="_Toc62570244"/>
-      <w:bookmarkEnd w:id="9"/>
     </w:p>
     <w:p>
       <w:pPr>
@@ -8951,7 +9254,6 @@
         </w:rPr>
         <w:t>Brief</w:t>
       </w:r>
-      <w:bookmarkEnd w:id="10"/>
     </w:p>
     <w:p>
       <w:pPr>
@@ -8970,6 +9272,7 @@
           <w:color w:val="000000"/>
           <w:lang w:val="en-US" w:eastAsia="pt-PT"/>
         </w:rPr>
+        <w:lastRenderedPageBreak/>
         <w:t xml:space="preserve">The </w:t>
       </w:r>
       <w:r>
@@ -9083,6 +9386,7 @@
           <w:lang w:val="en-US" w:eastAsia="pt-PT"/>
         </w:rPr>
       </w:pPr>
+      <w:bookmarkStart w:id="9" w:name="_Toc62817282"/>
       <w:r>
         <w:rPr>
           <w:rFonts w:ascii="Assistant Medium" w:eastAsia="Times New Roman" w:hAnsi="Assistant Medium" w:cs="Assistant Medium"/>
@@ -9095,31 +9399,13 @@
         </w:rPr>
         <w:t>SSD</w:t>
       </w:r>
+      <w:bookmarkEnd w:id="9"/>
     </w:p>
     <w:p>
       <w:r>
         <w:pict w14:anchorId="435D4792">
-          <v:shapetype id="_x0000_t75" coordsize="21600,21600" o:spt="75" o:preferrelative="t" path="m@4@5l@4@11@9@11@9@5xe" filled="f" stroked="f">
-            <v:stroke joinstyle="miter"/>
-            <v:formulas>
-              <v:f eqn="if lineDrawn pixelLineWidth 0"/>
-              <v:f eqn="sum @0 1 0"/>
-              <v:f eqn="sum 0 0 @1"/>
-              <v:f eqn="prod @2 1 2"/>
-              <v:f eqn="prod @3 21600 pixelWidth"/>
-              <v:f eqn="prod @3 21600 pixelHeight"/>
-              <v:f eqn="sum @0 0 1"/>
-              <v:f eqn="prod @6 1 2"/>
-              <v:f eqn="prod @7 21600 pixelWidth"/>
-              <v:f eqn="sum @8 21600 0"/>
-              <v:f eqn="prod @7 21600 pixelHeight"/>
-              <v:f eqn="sum @10 21600 0"/>
-            </v:formulas>
-            <v:path o:extrusionok="f" gradientshapeok="t" o:connecttype="rect"/>
-            <o:lock v:ext="edit" aspectratio="t"/>
-          </v:shapetype>
-          <v:shape id="_x0000_i1025" type="#_x0000_t75" style="width:402pt;height:273.25pt">
-            <v:imagedata r:id="rId12" o:title="UC2_SSD"/>
+          <v:shape id="_x0000_i1025" type="#_x0000_t75" style="width:402.1pt;height:273.05pt">
+            <v:imagedata r:id="rId13" o:title="UC2_SSD"/>
           </v:shape>
         </w:pict>
       </w:r>
@@ -9146,7 +9432,7 @@
           <w:lang w:val="en-US" w:eastAsia="pt-PT"/>
         </w:rPr>
       </w:pPr>
-      <w:bookmarkStart w:id="11" w:name="_Toc62570245"/>
+      <w:bookmarkStart w:id="10" w:name="_Toc62817283"/>
       <w:r>
         <w:rPr>
           <w:rFonts w:ascii="Assistant Medium" w:eastAsia="Times New Roman" w:hAnsi="Assistant Medium" w:cs="Assistant Medium"/>
@@ -9158,10 +9444,9 @@
           <w:szCs w:val="40"/>
           <w:lang w:val="en-US" w:eastAsia="pt-PT"/>
         </w:rPr>
-        <w:lastRenderedPageBreak/>
         <w:t>UC3 - Reservation Management</w:t>
       </w:r>
-      <w:bookmarkEnd w:id="11"/>
+      <w:bookmarkEnd w:id="10"/>
     </w:p>
     <w:p>
       <w:pPr>
@@ -9178,7 +9463,7 @@
           <w:lang w:val="en-US" w:eastAsia="pt-PT"/>
         </w:rPr>
       </w:pPr>
-      <w:bookmarkStart w:id="12" w:name="_Toc62570246"/>
+      <w:bookmarkStart w:id="11" w:name="_Toc62817284"/>
       <w:r>
         <w:rPr>
           <w:rFonts w:ascii="Assistant Medium" w:eastAsia="Times New Roman" w:hAnsi="Assistant Medium" w:cs="Assistant Medium"/>
@@ -9191,7 +9476,7 @@
         </w:rPr>
         <w:t>Brief</w:t>
       </w:r>
-      <w:bookmarkEnd w:id="12"/>
+      <w:bookmarkEnd w:id="11"/>
     </w:p>
     <w:p>
       <w:pPr>
@@ -9209,6 +9494,7 @@
           <w:color w:val="000000"/>
           <w:lang w:val="en-US" w:eastAsia="pt-PT"/>
         </w:rPr>
+        <w:lastRenderedPageBreak/>
         <w:t>User accesses main platform so he can manage a reservation. Create a new one, read the details of already made ones, update information about them (Parking spot, Start date, End date) and/or Delete a previously made one. The user selects an operation (CRUD)* and inputs the data required. The Platform sends the data to a Parking Lot’s API so it can be stored. The Parking Lot’s API sends a HTTP response to the Platform which then sends the confirmation of a successful operation to the User.</w:t>
       </w:r>
     </w:p>
@@ -9245,7 +9531,7 @@
           <w:lang w:val="en-US" w:eastAsia="pt-PT"/>
         </w:rPr>
       </w:pPr>
-      <w:bookmarkStart w:id="13" w:name="_Toc62570247"/>
+      <w:bookmarkStart w:id="12" w:name="_Toc62817285"/>
       <w:r>
         <w:rPr>
           <w:rFonts w:ascii="Assistant Medium" w:eastAsia="Times New Roman" w:hAnsi="Assistant Medium" w:cs="Assistant Medium"/>
@@ -9258,7 +9544,7 @@
         </w:rPr>
         <w:t>SSD</w:t>
       </w:r>
-      <w:bookmarkEnd w:id="13"/>
+      <w:bookmarkEnd w:id="12"/>
     </w:p>
     <w:p>
       <w:pPr>
@@ -9290,7 +9576,7 @@
                     <pic:cNvPicPr/>
                   </pic:nvPicPr>
                   <pic:blipFill>
-                    <a:blip r:embed="rId13">
+                    <a:blip r:embed="rId14">
                       <a:extLst>
                         <a:ext uri="{28A0092B-C50C-407E-A947-70E740481C1C}">
                           <a14:useLocalDpi xmlns:a14="http://schemas.microsoft.com/office/drawing/2010/main" val="0"/>
@@ -9344,7 +9630,6 @@
           <w:lang w:val="en-US" w:eastAsia="pt-PT"/>
         </w:rPr>
       </w:pPr>
-      <w:bookmarkStart w:id="14" w:name="_Toc62570248"/>
     </w:p>
     <w:p>
       <w:pPr>
@@ -9361,6 +9646,7 @@
           <w:lang w:val="en-US" w:eastAsia="pt-PT"/>
         </w:rPr>
       </w:pPr>
+      <w:bookmarkStart w:id="13" w:name="_Toc62817286"/>
       <w:r>
         <w:rPr>
           <w:rFonts w:ascii="Assistant Medium" w:eastAsia="Times New Roman" w:hAnsi="Assistant Medium" w:cs="Assistant Medium"/>
@@ -9371,10 +9657,9 @@
           <w:szCs w:val="34"/>
           <w:lang w:val="en-US" w:eastAsia="pt-PT"/>
         </w:rPr>
-        <w:lastRenderedPageBreak/>
         <w:t>Fully Dressed</w:t>
       </w:r>
-      <w:bookmarkEnd w:id="14"/>
+      <w:bookmarkEnd w:id="13"/>
     </w:p>
     <w:p>
       <w:pPr>
@@ -9530,6 +9815,7 @@
           <w:b/>
           <w:bCs/>
         </w:rPr>
+        <w:lastRenderedPageBreak/>
         <w:t xml:space="preserve">User: </w:t>
       </w:r>
       <w:r>
@@ -9913,7 +10199,6 @@
         <w:rPr>
           <w:rFonts w:ascii="Assistant Medium" w:hAnsi="Assistant Medium" w:cs="Assistant Medium"/>
         </w:rPr>
-        <w:lastRenderedPageBreak/>
         <w:t>Platform returns the total price for said reservation as well its details and asks for a confirmation.</w:t>
       </w:r>
     </w:p>
@@ -10032,6 +10317,7 @@
           <w:rFonts w:ascii="Assistant Medium" w:hAnsi="Assistant Medium" w:cs="Assistant Medium"/>
           <w:lang w:val="en-US"/>
         </w:rPr>
+        <w:lastRenderedPageBreak/>
         <w:t>*a.</w:t>
       </w:r>
     </w:p>
@@ -10399,7 +10685,6 @@
         <w:rPr>
           <w:rFonts w:ascii="Assistant Medium" w:hAnsi="Assistant Medium" w:cs="Assistant Medium"/>
         </w:rPr>
-        <w:lastRenderedPageBreak/>
         <w:t>Platform sends request Parking Lot’s API.</w:t>
       </w:r>
     </w:p>
@@ -10598,7 +10883,7 @@
           <w:lang w:val="en-US" w:eastAsia="pt-PT"/>
         </w:rPr>
       </w:pPr>
-      <w:bookmarkStart w:id="15" w:name="_Toc62570249"/>
+      <w:bookmarkStart w:id="14" w:name="_Toc62817287"/>
       <w:r>
         <w:rPr>
           <w:rFonts w:ascii="Assistant Medium" w:eastAsia="Times New Roman" w:hAnsi="Assistant Medium" w:cs="Assistant Medium"/>
@@ -10611,7 +10896,7 @@
         </w:rPr>
         <w:t>Class Table</w:t>
       </w:r>
-      <w:bookmarkEnd w:id="15"/>
+      <w:bookmarkEnd w:id="14"/>
     </w:p>
     <w:p/>
     <w:p>
@@ -10629,7 +10914,7 @@
           <w:lang w:val="en-US" w:eastAsia="pt-PT"/>
         </w:rPr>
       </w:pPr>
-      <w:bookmarkStart w:id="16" w:name="_Toc62570250"/>
+      <w:bookmarkStart w:id="15" w:name="_Toc62817288"/>
       <w:r>
         <w:rPr>
           <w:rFonts w:ascii="Assistant Medium" w:eastAsia="Times New Roman" w:hAnsi="Assistant Medium" w:cs="Assistant Medium"/>
@@ -10642,7 +10927,7 @@
         </w:rPr>
         <w:t>Sequence Diagram</w:t>
       </w:r>
-      <w:bookmarkEnd w:id="16"/>
+      <w:bookmarkEnd w:id="15"/>
     </w:p>
     <w:p>
       <w:pPr>
@@ -10675,7 +10960,7 @@
                     </pic:cNvPicPr>
                   </pic:nvPicPr>
                   <pic:blipFill>
-                    <a:blip r:embed="rId14" cstate="print">
+                    <a:blip r:embed="rId15" cstate="print">
                       <a:extLst>
                         <a:ext uri="{28A0092B-C50C-407E-A947-70E740481C1C}">
                           <a14:useLocalDpi xmlns:a14="http://schemas.microsoft.com/office/drawing/2010/main" val="0"/>
@@ -10738,9 +11023,9 @@
       <w:pPr>
         <w:rPr>
           <w:rFonts w:ascii="Assistant Medium" w:hAnsi="Assistant Medium" w:cs="Assistant Medium"/>
-        </w:rPr>
-      </w:pPr>
-      <w:bookmarkStart w:id="17" w:name="_Toc62570251"/>
+          <w:lang w:val="en-GB"/>
+        </w:rPr>
+      </w:pPr>
       <w:r>
         <w:rPr>
           <w:rFonts w:ascii="Assistant Medium" w:eastAsia="Times New Roman" w:hAnsi="Assistant Medium" w:cs="Assistant Medium"/>
@@ -10752,10 +11037,8 @@
           <w:szCs w:val="40"/>
           <w:lang w:val="en-US" w:eastAsia="pt-PT"/>
         </w:rPr>
-        <w:lastRenderedPageBreak/>
         <w:t>UC4 - Sublet Management</w:t>
       </w:r>
-      <w:bookmarkEnd w:id="17"/>
     </w:p>
     <w:p>
       <w:pPr>
@@ -10771,7 +11054,7 @@
           <w:lang w:val="en-US" w:eastAsia="pt-PT"/>
         </w:rPr>
       </w:pPr>
-      <w:bookmarkStart w:id="18" w:name="_Toc62570252"/>
+      <w:bookmarkStart w:id="16" w:name="_Toc62817289"/>
       <w:r>
         <w:rPr>
           <w:rFonts w:ascii="Assistant Medium" w:eastAsia="Times New Roman" w:hAnsi="Assistant Medium" w:cs="Assistant Medium"/>
@@ -10784,7 +11067,7 @@
         </w:rPr>
         <w:t>Brief</w:t>
       </w:r>
-      <w:bookmarkEnd w:id="18"/>
+      <w:bookmarkEnd w:id="16"/>
     </w:p>
     <w:p>
       <w:pPr>
@@ -10838,6 +11121,7 @@
           <w:lang w:val="en-US" w:eastAsia="pt-PT"/>
         </w:rPr>
       </w:pPr>
+      <w:bookmarkStart w:id="17" w:name="_Toc62817290"/>
       <w:r>
         <w:rPr>
           <w:rFonts w:ascii="Assistant Medium" w:eastAsia="Times New Roman" w:hAnsi="Assistant Medium" w:cs="Assistant Medium"/>
@@ -10850,6 +11134,7 @@
         </w:rPr>
         <w:t>SSD</w:t>
       </w:r>
+      <w:bookmarkEnd w:id="17"/>
     </w:p>
     <w:p>
       <w:pPr>
@@ -10869,9 +11154,10 @@
           <w:szCs w:val="24"/>
           <w:lang w:val="en-US" w:eastAsia="pt-PT"/>
         </w:rPr>
+        <w:lastRenderedPageBreak/>
         <w:pict w14:anchorId="7358ECBE">
-          <v:shape id="_x0000_i1026" type="#_x0000_t75" style="width:425.45pt;height:331.65pt">
-            <v:imagedata r:id="rId15" o:title="UC4_SSD"/>
+          <v:shape id="_x0000_i1026" type="#_x0000_t75" style="width:425.2pt;height:331.45pt">
+            <v:imagedata r:id="rId16" o:title="UC4_SSD"/>
           </v:shape>
         </w:pict>
       </w:r>
@@ -10934,7 +11220,7 @@
           <w:lang w:val="en-US" w:eastAsia="pt-PT"/>
         </w:rPr>
       </w:pPr>
-      <w:bookmarkStart w:id="19" w:name="_Toc62570253"/>
+      <w:bookmarkStart w:id="18" w:name="_Toc62817291"/>
       <w:r>
         <w:rPr>
           <w:rFonts w:ascii="Assistant Medium" w:eastAsia="Times New Roman" w:hAnsi="Assistant Medium" w:cs="Assistant Medium"/>
@@ -10949,7 +11235,7 @@
         <w:lastRenderedPageBreak/>
         <w:t>UC5 - Available Parking Spots Consultation</w:t>
       </w:r>
-      <w:bookmarkEnd w:id="19"/>
+      <w:bookmarkEnd w:id="18"/>
     </w:p>
     <w:p>
       <w:pPr>
@@ -10966,7 +11252,7 @@
           <w:lang w:val="en-US" w:eastAsia="pt-PT"/>
         </w:rPr>
       </w:pPr>
-      <w:bookmarkStart w:id="20" w:name="_Toc62570254"/>
+      <w:bookmarkStart w:id="19" w:name="_Toc62817292"/>
       <w:r>
         <w:rPr>
           <w:rFonts w:ascii="Assistant Medium" w:eastAsia="Times New Roman" w:hAnsi="Assistant Medium" w:cs="Assistant Medium"/>
@@ -10979,7 +11265,7 @@
         </w:rPr>
         <w:t>Brief</w:t>
       </w:r>
-      <w:bookmarkEnd w:id="20"/>
+      <w:bookmarkEnd w:id="19"/>
     </w:p>
     <w:p>
       <w:pPr>
@@ -11016,7 +11302,7 @@
           <w:lang w:val="en-US" w:eastAsia="pt-PT"/>
         </w:rPr>
       </w:pPr>
-      <w:bookmarkStart w:id="21" w:name="_Toc62570255"/>
+      <w:bookmarkStart w:id="20" w:name="_Toc62817293"/>
       <w:r>
         <w:rPr>
           <w:rFonts w:ascii="Assistant Medium" w:eastAsia="Times New Roman" w:hAnsi="Assistant Medium" w:cs="Assistant Medium"/>
@@ -11029,7 +11315,7 @@
         </w:rPr>
         <w:t>SSD</w:t>
       </w:r>
-      <w:bookmarkEnd w:id="21"/>
+      <w:bookmarkEnd w:id="20"/>
     </w:p>
     <w:p>
       <w:pPr>
@@ -11070,7 +11356,7 @@
                     </pic:cNvPicPr>
                   </pic:nvPicPr>
                   <pic:blipFill>
-                    <a:blip r:embed="rId16">
+                    <a:blip r:embed="rId17">
                       <a:extLst>
                         <a:ext uri="{28A0092B-C50C-407E-A947-70E740481C1C}">
                           <a14:useLocalDpi xmlns:a14="http://schemas.microsoft.com/office/drawing/2010/main" val="0"/>
@@ -11117,7 +11403,6 @@
           <w:lang w:val="en-US" w:eastAsia="pt-PT"/>
         </w:rPr>
       </w:pPr>
-      <w:bookmarkStart w:id="22" w:name="_Toc62570256"/>
     </w:p>
     <w:p>
       <w:pPr>
@@ -11149,6 +11434,7 @@
           <w:lang w:val="en-US" w:eastAsia="pt-PT"/>
         </w:rPr>
       </w:pPr>
+      <w:bookmarkStart w:id="21" w:name="_Toc62817294"/>
       <w:r>
         <w:rPr>
           <w:rFonts w:ascii="Assistant Medium" w:eastAsia="Times New Roman" w:hAnsi="Assistant Medium" w:cs="Assistant Medium"/>
@@ -11159,10 +11445,9 @@
           <w:szCs w:val="34"/>
           <w:lang w:val="en-US" w:eastAsia="pt-PT"/>
         </w:rPr>
-        <w:lastRenderedPageBreak/>
         <w:t>Fully Dressed</w:t>
       </w:r>
-      <w:bookmarkEnd w:id="22"/>
+      <w:bookmarkEnd w:id="21"/>
     </w:p>
     <w:p>
       <w:pPr>
@@ -11183,6 +11468,7 @@
           <w:color w:val="000000"/>
           <w:lang w:val="en-US" w:eastAsia="pt-PT"/>
         </w:rPr>
+        <w:lastRenderedPageBreak/>
         <w:t xml:space="preserve">Name: </w:t>
       </w:r>
       <w:r>
@@ -11737,7 +12023,6 @@
           <w:color w:val="000000"/>
           <w:lang w:val="en-US" w:eastAsia="pt-PT"/>
         </w:rPr>
-        <w:lastRenderedPageBreak/>
         <w:t>The User cancels the list visualization.</w:t>
       </w:r>
     </w:p>
@@ -11832,6 +12117,7 @@
           <w:color w:val="000000"/>
           <w:lang w:val="en-US" w:eastAsia="pt-PT"/>
         </w:rPr>
+        <w:lastRenderedPageBreak/>
         <w:t>The use case ends. Starts again on step 1.</w:t>
       </w:r>
     </w:p>
@@ -11977,7 +12263,7 @@
           <w:lang w:val="en-US" w:eastAsia="pt-PT"/>
         </w:rPr>
       </w:pPr>
-      <w:bookmarkStart w:id="23" w:name="_Toc62570257"/>
+      <w:bookmarkStart w:id="22" w:name="_Toc62817295"/>
       <w:r>
         <w:rPr>
           <w:rFonts w:ascii="Assistant Medium" w:eastAsia="Times New Roman" w:hAnsi="Assistant Medium" w:cs="Assistant Medium"/>
@@ -11990,7 +12276,7 @@
         </w:rPr>
         <w:t>Class Table</w:t>
       </w:r>
-      <w:bookmarkEnd w:id="23"/>
+      <w:bookmarkEnd w:id="22"/>
     </w:p>
     <w:tbl>
       <w:tblPr>
@@ -12005,10 +12291,10 @@
         <w:tblLook w:val="04A0" w:firstRow="1" w:lastRow="0" w:firstColumn="1" w:lastColumn="0" w:noHBand="0" w:noVBand="1"/>
       </w:tblPr>
       <w:tblGrid>
-        <w:gridCol w:w="1835"/>
-        <w:gridCol w:w="2180"/>
-        <w:gridCol w:w="2842"/>
-        <w:gridCol w:w="1627"/>
+        <w:gridCol w:w="1743"/>
+        <w:gridCol w:w="2249"/>
+        <w:gridCol w:w="2819"/>
+        <w:gridCol w:w="1673"/>
       </w:tblGrid>
       <w:tr>
         <w:trPr>
@@ -12767,7 +13053,6 @@
                 <w:szCs w:val="18"/>
                 <w:lang w:val="en-US" w:eastAsia="pt-PT"/>
               </w:rPr>
-              <w:lastRenderedPageBreak/>
               <w:t>3.The user accesses the platform to check the available parking spots.</w:t>
             </w:r>
           </w:p>
@@ -13083,6 +13368,7 @@
                 <w:szCs w:val="18"/>
                 <w:lang w:val="en-US" w:eastAsia="pt-PT"/>
               </w:rPr>
+              <w:lastRenderedPageBreak/>
               <w:t>5.The user inserts the requested data.</w:t>
             </w:r>
           </w:p>
@@ -13854,7 +14140,6 @@
           <w:szCs w:val="34"/>
           <w:lang w:val="en-US" w:eastAsia="pt-PT"/>
         </w:rPr>
-        <w:lastRenderedPageBreak/>
         <w:t>Sequence Diagram</w:t>
       </w:r>
       <w:r>
@@ -13875,6 +14160,7 @@
           <w:noProof/>
           <w:lang w:eastAsia="pt-PT"/>
         </w:rPr>
+        <w:lastRenderedPageBreak/>
         <w:drawing>
           <wp:inline distT="0" distB="0" distL="0" distR="0" wp14:anchorId="7C80B466" wp14:editId="53015FAB">
             <wp:extent cx="5400040" cy="2556510"/>
@@ -13893,7 +14179,7 @@
                     </pic:cNvPicPr>
                   </pic:nvPicPr>
                   <pic:blipFill>
-                    <a:blip r:embed="rId17">
+                    <a:blip r:embed="rId18">
                       <a:extLst>
                         <a:ext uri="{28A0092B-C50C-407E-A947-70E740481C1C}">
                           <a14:useLocalDpi xmlns:a14="http://schemas.microsoft.com/office/drawing/2010/main" val="0"/>
@@ -13951,7 +14237,6 @@
           <w:lang w:val="en-US" w:eastAsia="pt-PT"/>
         </w:rPr>
       </w:pPr>
-      <w:bookmarkStart w:id="24" w:name="_Toc62570258"/>
     </w:p>
     <w:p>
       <w:pPr>
@@ -14110,10 +14395,8 @@
           <w:szCs w:val="40"/>
           <w:lang w:val="en-US" w:eastAsia="pt-PT"/>
         </w:rPr>
-        <w:lastRenderedPageBreak/>
         <w:t>UC6 - Payment Process</w:t>
       </w:r>
-      <w:bookmarkEnd w:id="24"/>
     </w:p>
     <w:p>
       <w:pPr>
@@ -14130,6 +14413,7 @@
           <w:lang w:val="en-US" w:eastAsia="pt-PT"/>
         </w:rPr>
       </w:pPr>
+      <w:bookmarkStart w:id="23" w:name="_Toc62817296"/>
       <w:r>
         <w:rPr>
           <w:rFonts w:ascii="Assistant Medium" w:eastAsia="Times New Roman" w:hAnsi="Assistant Medium" w:cs="Assistant Medium"/>
@@ -14142,6 +14426,7 @@
         </w:rPr>
         <w:t>Brief</w:t>
       </w:r>
+      <w:bookmarkEnd w:id="23"/>
     </w:p>
     <w:p>
       <w:pPr>
@@ -14160,6 +14445,7 @@
           <w:color w:val="000000"/>
           <w:lang w:val="en-US" w:eastAsia="pt-PT"/>
         </w:rPr>
+        <w:lastRenderedPageBreak/>
         <w:t xml:space="preserve">After having chosen a parking spot and </w:t>
       </w:r>
       <w:r>
@@ -14218,6 +14504,7 @@
           <w:lang w:val="en-US" w:eastAsia="pt-PT"/>
         </w:rPr>
       </w:pPr>
+      <w:bookmarkStart w:id="24" w:name="_Toc62817297"/>
       <w:r>
         <w:rPr>
           <w:rFonts w:ascii="Assistant Medium" w:eastAsia="Times New Roman" w:hAnsi="Assistant Medium" w:cs="Assistant Medium"/>
@@ -14230,6 +14517,7 @@
         </w:rPr>
         <w:t>SSD</w:t>
       </w:r>
+      <w:bookmarkEnd w:id="24"/>
     </w:p>
     <w:p>
       <w:pPr>
@@ -14246,6 +14534,7 @@
           <w:lang w:val="en-US" w:eastAsia="pt-PT"/>
         </w:rPr>
       </w:pPr>
+      <w:bookmarkStart w:id="25" w:name="_Toc62817298"/>
       <w:r>
         <w:rPr>
           <w:rFonts w:ascii="Assistant Medium" w:eastAsia="Times New Roman" w:hAnsi="Assistant Medium" w:cs="Assistant Medium"/>
@@ -14257,11 +14546,12 @@
           <w:lang w:val="en-US" w:eastAsia="pt-PT"/>
         </w:rPr>
         <w:pict w14:anchorId="172BF5E4">
-          <v:shape id="_x0000_i1059" type="#_x0000_t75" style="width:361.65pt;height:273.25pt">
-            <v:imagedata r:id="rId18" o:title="UC6_SSD"/>
+          <v:shape id="_x0000_i1027" type="#_x0000_t75" style="width:361.35pt;height:273.05pt">
+            <v:imagedata r:id="rId8" o:title="UC6_SSD"/>
           </v:shape>
         </w:pict>
       </w:r>
+      <w:bookmarkEnd w:id="25"/>
     </w:p>
     <w:p>
       <w:pPr>
@@ -14285,7 +14575,7 @@
         </w:rPr>
         <w:br w:type="page"/>
       </w:r>
-      <w:bookmarkStart w:id="25" w:name="_Toc62570259"/>
+      <w:bookmarkStart w:id="26" w:name="_Toc62817299"/>
       <w:r>
         <w:rPr>
           <w:rFonts w:ascii="Assistant Medium" w:eastAsia="Times New Roman" w:hAnsi="Assistant Medium" w:cs="Assistant Medium"/>
@@ -14300,7 +14590,7 @@
         <w:lastRenderedPageBreak/>
         <w:t>UC7 - User Management</w:t>
       </w:r>
-      <w:bookmarkEnd w:id="25"/>
+      <w:bookmarkEnd w:id="26"/>
     </w:p>
     <w:p>
       <w:pPr>
@@ -14317,6 +14607,7 @@
           <w:lang w:val="en-US" w:eastAsia="pt-PT"/>
         </w:rPr>
       </w:pPr>
+      <w:bookmarkStart w:id="27" w:name="_Toc62817300"/>
       <w:r>
         <w:rPr>
           <w:rFonts w:ascii="Assistant Medium" w:eastAsia="Times New Roman" w:hAnsi="Assistant Medium" w:cs="Assistant Medium"/>
@@ -14329,6 +14620,7 @@
         </w:rPr>
         <w:t>Brief</w:t>
       </w:r>
+      <w:bookmarkEnd w:id="27"/>
     </w:p>
     <w:p>
       <w:pPr>
@@ -17900,6 +18192,7 @@
     <w:lsdException w:name="HTML Sample" w:semiHidden="1" w:unhideWhenUsed="1"/>
     <w:lsdException w:name="HTML Typewriter" w:semiHidden="1" w:unhideWhenUsed="1"/>
     <w:lsdException w:name="HTML Variable" w:semiHidden="1" w:unhideWhenUsed="1"/>
+    <w:lsdException w:name="Normal Table" w:semiHidden="1" w:unhideWhenUsed="1"/>
     <w:lsdException w:name="annotation subject" w:semiHidden="1" w:unhideWhenUsed="1"/>
     <w:lsdException w:name="No List" w:semiHidden="1" w:unhideWhenUsed="1"/>
     <w:lsdException w:name="Outline List 1" w:semiHidden="1" w:unhideWhenUsed="1"/>
@@ -17942,8 +18235,11 @@
     <w:lsdException w:name="Table Contemporary" w:semiHidden="1" w:unhideWhenUsed="1"/>
     <w:lsdException w:name="Table Elegant" w:semiHidden="1" w:unhideWhenUsed="1"/>
     <w:lsdException w:name="Table Professional" w:semiHidden="1" w:unhideWhenUsed="1"/>
+    <w:lsdException w:name="Table Subtle 1" w:semiHidden="1" w:unhideWhenUsed="1"/>
     <w:lsdException w:name="Table Subtle 2" w:semiHidden="1" w:unhideWhenUsed="1"/>
     <w:lsdException w:name="Table Web 1" w:semiHidden="1" w:unhideWhenUsed="1"/>
+    <w:lsdException w:name="Table Web 2" w:semiHidden="1" w:unhideWhenUsed="1"/>
+    <w:lsdException w:name="Table Web 3" w:semiHidden="1" w:unhideWhenUsed="1"/>
     <w:lsdException w:name="Balloon Text" w:semiHidden="1" w:unhideWhenUsed="1"/>
     <w:lsdException w:name="Table Grid" w:uiPriority="39"/>
     <w:lsdException w:name="Table Theme" w:semiHidden="1" w:unhideWhenUsed="1"/>

</xml_diff>

<commit_message>
UC6 and UC7 reviewed
</commit_message>
<xml_diff>
--- a/Documentation/Full Documentation - Inglorious Developers.docx
+++ b/Documentation/Full Documentation - Inglorious Developers.docx
@@ -12639,7 +12639,6 @@
               </w:rPr>
               <w:t xml:space="preserve">... </w:t>
             </w:r>
-            <w:proofErr w:type="spellStart"/>
             <w:proofErr w:type="gramStart"/>
             <w:r>
               <w:rPr>
@@ -12650,7 +12649,6 @@
               </w:rPr>
               <w:t>interacts</w:t>
             </w:r>
-            <w:proofErr w:type="spellEnd"/>
             <w:proofErr w:type="gramEnd"/>
             <w:r>
               <w:rPr>
@@ -12659,47 +12657,7 @@
                 <w:shd w:val="clear" w:color="auto" w:fill="FFFFFF"/>
                 <w:lang w:val="en-US" w:eastAsia="pt-PT"/>
               </w:rPr>
-              <w:t xml:space="preserve"> </w:t>
-            </w:r>
-            <w:proofErr w:type="spellStart"/>
-            <w:r>
-              <w:rPr>
-                <w:rFonts w:ascii="Assistant Medium" w:eastAsia="Times New Roman" w:hAnsi="Assistant Medium" w:cs="Assistant Medium"/>
-                <w:color w:val="172B4D"/>
-                <w:shd w:val="clear" w:color="auto" w:fill="FFFFFF"/>
-                <w:lang w:val="en-US" w:eastAsia="pt-PT"/>
-              </w:rPr>
-              <w:t>with</w:t>
-            </w:r>
-            <w:proofErr w:type="spellEnd"/>
-            <w:r>
-              <w:rPr>
-                <w:rFonts w:ascii="Assistant Medium" w:eastAsia="Times New Roman" w:hAnsi="Assistant Medium" w:cs="Assistant Medium"/>
-                <w:color w:val="172B4D"/>
-                <w:shd w:val="clear" w:color="auto" w:fill="FFFFFF"/>
-                <w:lang w:val="en-US" w:eastAsia="pt-PT"/>
-              </w:rPr>
-              <w:t xml:space="preserve"> </w:t>
-            </w:r>
-            <w:proofErr w:type="spellStart"/>
-            <w:r>
-              <w:rPr>
-                <w:rFonts w:ascii="Assistant Medium" w:eastAsia="Times New Roman" w:hAnsi="Assistant Medium" w:cs="Assistant Medium"/>
-                <w:color w:val="172B4D"/>
-                <w:shd w:val="clear" w:color="auto" w:fill="FFFFFF"/>
-                <w:lang w:val="en-US" w:eastAsia="pt-PT"/>
-              </w:rPr>
-              <w:t>User</w:t>
-            </w:r>
-            <w:proofErr w:type="spellEnd"/>
-            <w:r>
-              <w:rPr>
-                <w:rFonts w:ascii="Assistant Medium" w:eastAsia="Times New Roman" w:hAnsi="Assistant Medium" w:cs="Assistant Medium"/>
-                <w:color w:val="172B4D"/>
-                <w:shd w:val="clear" w:color="auto" w:fill="FFFFFF"/>
-                <w:lang w:val="en-US" w:eastAsia="pt-PT"/>
-              </w:rPr>
-              <w:t>?</w:t>
+              <w:t xml:space="preserve"> with User?</w:t>
             </w:r>
           </w:p>
         </w:tc>
@@ -12886,67 +12844,7 @@
                 <w:shd w:val="clear" w:color="auto" w:fill="FFFFFF"/>
                 <w:lang w:val="en-US" w:eastAsia="pt-PT"/>
               </w:rPr>
-              <w:t xml:space="preserve"> </w:t>
-            </w:r>
-            <w:proofErr w:type="spellStart"/>
-            <w:r>
-              <w:rPr>
-                <w:rFonts w:ascii="Assistant Medium" w:eastAsia="Times New Roman" w:hAnsi="Assistant Medium" w:cs="Assistant Medium"/>
-                <w:color w:val="172B4D"/>
-                <w:shd w:val="clear" w:color="auto" w:fill="FFFFFF"/>
-                <w:lang w:val="en-US" w:eastAsia="pt-PT"/>
-              </w:rPr>
-              <w:t>User</w:t>
-            </w:r>
-            <w:proofErr w:type="spellEnd"/>
-            <w:r>
-              <w:rPr>
-                <w:rFonts w:ascii="Assistant Medium" w:eastAsia="Times New Roman" w:hAnsi="Assistant Medium" w:cs="Assistant Medium"/>
-                <w:color w:val="172B4D"/>
-                <w:shd w:val="clear" w:color="auto" w:fill="FFFFFF"/>
-                <w:lang w:val="en-US" w:eastAsia="pt-PT"/>
-              </w:rPr>
-              <w:t xml:space="preserve"> </w:t>
-            </w:r>
-            <w:proofErr w:type="spellStart"/>
-            <w:r>
-              <w:rPr>
-                <w:rFonts w:ascii="Assistant Medium" w:eastAsia="Times New Roman" w:hAnsi="Assistant Medium" w:cs="Assistant Medium"/>
-                <w:color w:val="172B4D"/>
-                <w:shd w:val="clear" w:color="auto" w:fill="FFFFFF"/>
-                <w:lang w:val="en-US" w:eastAsia="pt-PT"/>
-              </w:rPr>
-              <w:t>the</w:t>
-            </w:r>
-            <w:proofErr w:type="spellEnd"/>
-            <w:r>
-              <w:rPr>
-                <w:rFonts w:ascii="Assistant Medium" w:eastAsia="Times New Roman" w:hAnsi="Assistant Medium" w:cs="Assistant Medium"/>
-                <w:color w:val="172B4D"/>
-                <w:shd w:val="clear" w:color="auto" w:fill="FFFFFF"/>
-                <w:lang w:val="en-US" w:eastAsia="pt-PT"/>
-              </w:rPr>
-              <w:t xml:space="preserve"> </w:t>
-            </w:r>
-            <w:proofErr w:type="spellStart"/>
-            <w:r>
-              <w:rPr>
-                <w:rFonts w:ascii="Assistant Medium" w:eastAsia="Times New Roman" w:hAnsi="Assistant Medium" w:cs="Assistant Medium"/>
-                <w:color w:val="172B4D"/>
-                <w:shd w:val="clear" w:color="auto" w:fill="FFFFFF"/>
-                <w:lang w:val="en-US" w:eastAsia="pt-PT"/>
-              </w:rPr>
-              <w:t>options</w:t>
-            </w:r>
-            <w:proofErr w:type="spellEnd"/>
-            <w:r>
-              <w:rPr>
-                <w:rFonts w:ascii="Assistant Medium" w:eastAsia="Times New Roman" w:hAnsi="Assistant Medium" w:cs="Assistant Medium"/>
-                <w:color w:val="172B4D"/>
-                <w:shd w:val="clear" w:color="auto" w:fill="FFFFFF"/>
-                <w:lang w:val="en-US" w:eastAsia="pt-PT"/>
-              </w:rPr>
-              <w:t>?</w:t>
+              <w:t xml:space="preserve"> User the options?</w:t>
             </w:r>
           </w:p>
         </w:tc>
@@ -13064,73 +12962,7 @@
                 <w:szCs w:val="18"/>
                 <w:lang w:val="en-US" w:eastAsia="pt-PT"/>
               </w:rPr>
-              <w:t xml:space="preserve">3. </w:t>
-            </w:r>
-            <w:proofErr w:type="spellStart"/>
-            <w:r>
-              <w:rPr>
-                <w:rFonts w:ascii="Assistant Medium" w:eastAsia="Times New Roman" w:hAnsi="Assistant Medium" w:cs="Assistant Medium"/>
-                <w:color w:val="000000"/>
-                <w:sz w:val="18"/>
-                <w:szCs w:val="18"/>
-                <w:lang w:val="en-US" w:eastAsia="pt-PT"/>
-              </w:rPr>
-              <w:t>User</w:t>
-            </w:r>
-            <w:proofErr w:type="spellEnd"/>
-            <w:r>
-              <w:rPr>
-                <w:rFonts w:ascii="Assistant Medium" w:eastAsia="Times New Roman" w:hAnsi="Assistant Medium" w:cs="Assistant Medium"/>
-                <w:color w:val="000000"/>
-                <w:sz w:val="18"/>
-                <w:szCs w:val="18"/>
-                <w:lang w:val="en-US" w:eastAsia="pt-PT"/>
-              </w:rPr>
-              <w:t xml:space="preserve"> </w:t>
-            </w:r>
-            <w:proofErr w:type="gramStart"/>
-            <w:r>
-              <w:rPr>
-                <w:rFonts w:ascii="Assistant Medium" w:eastAsia="Times New Roman" w:hAnsi="Assistant Medium" w:cs="Assistant Medium"/>
-                <w:color w:val="000000"/>
-                <w:sz w:val="18"/>
-                <w:szCs w:val="18"/>
-                <w:lang w:val="en-US" w:eastAsia="pt-PT"/>
-              </w:rPr>
-              <w:t>inputs</w:t>
-            </w:r>
-            <w:proofErr w:type="gramEnd"/>
-            <w:r>
-              <w:rPr>
-                <w:rFonts w:ascii="Assistant Medium" w:eastAsia="Times New Roman" w:hAnsi="Assistant Medium" w:cs="Assistant Medium"/>
-                <w:color w:val="000000"/>
-                <w:sz w:val="18"/>
-                <w:szCs w:val="18"/>
-                <w:lang w:val="en-US" w:eastAsia="pt-PT"/>
-              </w:rPr>
-              <w:t xml:space="preserve"> </w:t>
-            </w:r>
-            <w:proofErr w:type="spellStart"/>
-            <w:r>
-              <w:rPr>
-                <w:rFonts w:ascii="Assistant Medium" w:eastAsia="Times New Roman" w:hAnsi="Assistant Medium" w:cs="Assistant Medium"/>
-                <w:color w:val="000000"/>
-                <w:sz w:val="18"/>
-                <w:szCs w:val="18"/>
-                <w:lang w:val="en-US" w:eastAsia="pt-PT"/>
-              </w:rPr>
-              <w:t>said</w:t>
-            </w:r>
-            <w:proofErr w:type="spellEnd"/>
-            <w:r>
-              <w:rPr>
-                <w:rFonts w:ascii="Assistant Medium" w:eastAsia="Times New Roman" w:hAnsi="Assistant Medium" w:cs="Assistant Medium"/>
-                <w:color w:val="000000"/>
-                <w:sz w:val="18"/>
-                <w:szCs w:val="18"/>
-                <w:lang w:val="en-US" w:eastAsia="pt-PT"/>
-              </w:rPr>
-              <w:t xml:space="preserve"> data.</w:t>
+              <w:t>3. User inputs said data.</w:t>
             </w:r>
           </w:p>
         </w:tc>
@@ -13169,29 +13001,7 @@
                 <w:shd w:val="clear" w:color="auto" w:fill="FFFFFF"/>
                 <w:lang w:val="en-US" w:eastAsia="pt-PT"/>
               </w:rPr>
-              <w:t>…</w:t>
-            </w:r>
-            <w:proofErr w:type="spellStart"/>
-            <w:proofErr w:type="gramStart"/>
-            <w:r>
-              <w:rPr>
-                <w:rFonts w:ascii="Assistant Medium" w:eastAsia="Times New Roman" w:hAnsi="Assistant Medium" w:cs="Assistant Medium"/>
-                <w:color w:val="172B4D"/>
-                <w:shd w:val="clear" w:color="auto" w:fill="FFFFFF"/>
-                <w:lang w:val="en-US" w:eastAsia="pt-PT"/>
-              </w:rPr>
-              <w:t>validates</w:t>
-            </w:r>
-            <w:proofErr w:type="spellEnd"/>
-            <w:proofErr w:type="gramEnd"/>
-            <w:r>
-              <w:rPr>
-                <w:rFonts w:ascii="Assistant Medium" w:eastAsia="Times New Roman" w:hAnsi="Assistant Medium" w:cs="Assistant Medium"/>
-                <w:color w:val="172B4D"/>
-                <w:shd w:val="clear" w:color="auto" w:fill="FFFFFF"/>
-                <w:lang w:val="en-US" w:eastAsia="pt-PT"/>
-              </w:rPr>
-              <w:t xml:space="preserve"> data input?</w:t>
+              <w:t>…validates data input?</w:t>
             </w:r>
           </w:p>
         </w:tc>
@@ -13384,7 +13194,6 @@
               </w:rPr>
               <w:t xml:space="preserve">... </w:t>
             </w:r>
-            <w:proofErr w:type="spellStart"/>
             <w:proofErr w:type="gramStart"/>
             <w:r>
               <w:rPr>
@@ -13395,7 +13204,6 @@
               </w:rPr>
               <w:t>makes</w:t>
             </w:r>
-            <w:proofErr w:type="spellEnd"/>
             <w:proofErr w:type="gramEnd"/>
             <w:r>
               <w:rPr>
@@ -13404,47 +13212,7 @@
                 <w:shd w:val="clear" w:color="auto" w:fill="FFFFFF"/>
                 <w:lang w:val="en-US" w:eastAsia="pt-PT"/>
               </w:rPr>
-              <w:t xml:space="preserve"> </w:t>
-            </w:r>
-            <w:proofErr w:type="spellStart"/>
-            <w:r>
-              <w:rPr>
-                <w:rFonts w:ascii="Assistant Medium" w:eastAsia="Times New Roman" w:hAnsi="Assistant Medium" w:cs="Assistant Medium"/>
-                <w:color w:val="172B4D"/>
-                <w:shd w:val="clear" w:color="auto" w:fill="FFFFFF"/>
-                <w:lang w:val="en-US" w:eastAsia="pt-PT"/>
-              </w:rPr>
-              <w:t>the</w:t>
-            </w:r>
-            <w:proofErr w:type="spellEnd"/>
-            <w:r>
-              <w:rPr>
-                <w:rFonts w:ascii="Assistant Medium" w:eastAsia="Times New Roman" w:hAnsi="Assistant Medium" w:cs="Assistant Medium"/>
-                <w:color w:val="172B4D"/>
-                <w:shd w:val="clear" w:color="auto" w:fill="FFFFFF"/>
-                <w:lang w:val="en-US" w:eastAsia="pt-PT"/>
-              </w:rPr>
-              <w:t xml:space="preserve"> </w:t>
-            </w:r>
-            <w:proofErr w:type="spellStart"/>
-            <w:r>
-              <w:rPr>
-                <w:rFonts w:ascii="Assistant Medium" w:eastAsia="Times New Roman" w:hAnsi="Assistant Medium" w:cs="Assistant Medium"/>
-                <w:color w:val="172B4D"/>
-                <w:shd w:val="clear" w:color="auto" w:fill="FFFFFF"/>
-                <w:lang w:val="en-US" w:eastAsia="pt-PT"/>
-              </w:rPr>
-              <w:t>query</w:t>
-            </w:r>
-            <w:proofErr w:type="spellEnd"/>
-            <w:r>
-              <w:rPr>
-                <w:rFonts w:ascii="Assistant Medium" w:eastAsia="Times New Roman" w:hAnsi="Assistant Medium" w:cs="Assistant Medium"/>
-                <w:color w:val="172B4D"/>
-                <w:shd w:val="clear" w:color="auto" w:fill="FFFFFF"/>
-                <w:lang w:val="en-US" w:eastAsia="pt-PT"/>
-              </w:rPr>
-              <w:t>?</w:t>
+              <w:t xml:space="preserve"> the query?</w:t>
             </w:r>
           </w:p>
         </w:tc>
@@ -13777,29 +13545,7 @@
                 <w:shd w:val="clear" w:color="auto" w:fill="FFFFFF"/>
                 <w:lang w:val="en-US" w:eastAsia="pt-PT"/>
               </w:rPr>
-              <w:t>…</w:t>
-            </w:r>
-            <w:proofErr w:type="spellStart"/>
-            <w:proofErr w:type="gramStart"/>
-            <w:r>
-              <w:rPr>
-                <w:rFonts w:ascii="Assistant Medium" w:eastAsia="Times New Roman" w:hAnsi="Assistant Medium" w:cs="Assistant Medium"/>
-                <w:color w:val="172B4D"/>
-                <w:shd w:val="clear" w:color="auto" w:fill="FFFFFF"/>
-                <w:lang w:val="en-US" w:eastAsia="pt-PT"/>
-              </w:rPr>
-              <w:t>returns</w:t>
-            </w:r>
-            <w:proofErr w:type="spellEnd"/>
-            <w:proofErr w:type="gramEnd"/>
-            <w:r>
-              <w:rPr>
-                <w:rFonts w:ascii="Assistant Medium" w:eastAsia="Times New Roman" w:hAnsi="Assistant Medium" w:cs="Assistant Medium"/>
-                <w:color w:val="172B4D"/>
-                <w:shd w:val="clear" w:color="auto" w:fill="FFFFFF"/>
-                <w:lang w:val="en-US" w:eastAsia="pt-PT"/>
-              </w:rPr>
-              <w:t xml:space="preserve"> data?</w:t>
+              <w:t>…returns data?</w:t>
             </w:r>
           </w:p>
         </w:tc>
@@ -14164,27 +13910,7 @@
                 <w:lang w:val="en-US" w:eastAsia="pt-PT"/>
               </w:rPr>
               <w:lastRenderedPageBreak/>
-              <w:t>…</w:t>
-            </w:r>
-            <w:proofErr w:type="gramStart"/>
-            <w:r>
-              <w:rPr>
-                <w:rFonts w:ascii="Assistant Medium" w:eastAsia="Times New Roman" w:hAnsi="Assistant Medium" w:cs="Assistant Medium"/>
-                <w:color w:val="172B4D"/>
-                <w:shd w:val="clear" w:color="auto" w:fill="FFFFFF"/>
-                <w:lang w:val="en-US" w:eastAsia="pt-PT"/>
-              </w:rPr>
-              <w:t>displays</w:t>
-            </w:r>
-            <w:proofErr w:type="gramEnd"/>
-            <w:r>
-              <w:rPr>
-                <w:rFonts w:ascii="Assistant Medium" w:eastAsia="Times New Roman" w:hAnsi="Assistant Medium" w:cs="Assistant Medium"/>
-                <w:color w:val="172B4D"/>
-                <w:shd w:val="clear" w:color="auto" w:fill="FFFFFF"/>
-                <w:lang w:val="en-US" w:eastAsia="pt-PT"/>
-              </w:rPr>
-              <w:t xml:space="preserve"> data?</w:t>
+              <w:t>…displays data?</w:t>
             </w:r>
           </w:p>
         </w:tc>
@@ -14500,7 +14226,6 @@
               </w:rPr>
               <w:t xml:space="preserve">… </w:t>
             </w:r>
-            <w:proofErr w:type="spellStart"/>
             <w:proofErr w:type="gramStart"/>
             <w:r>
               <w:rPr>
@@ -14511,7 +14236,6 @@
               </w:rPr>
               <w:t>returns</w:t>
             </w:r>
-            <w:proofErr w:type="spellEnd"/>
             <w:proofErr w:type="gramEnd"/>
             <w:r>
               <w:rPr>
@@ -14895,29 +14619,7 @@
                 <w:shd w:val="clear" w:color="auto" w:fill="FFFFFF"/>
                 <w:lang w:val="en-US" w:eastAsia="pt-PT"/>
               </w:rPr>
-              <w:t>…</w:t>
-            </w:r>
-            <w:proofErr w:type="spellStart"/>
-            <w:proofErr w:type="gramStart"/>
-            <w:r>
-              <w:rPr>
-                <w:rFonts w:ascii="Assistant Medium" w:eastAsia="Times New Roman" w:hAnsi="Assistant Medium" w:cs="Assistant Medium"/>
-                <w:color w:val="172B4D"/>
-                <w:shd w:val="clear" w:color="auto" w:fill="FFFFFF"/>
-                <w:lang w:val="en-US" w:eastAsia="pt-PT"/>
-              </w:rPr>
-              <w:t>sends</w:t>
-            </w:r>
-            <w:proofErr w:type="spellEnd"/>
-            <w:proofErr w:type="gramEnd"/>
-            <w:r>
-              <w:rPr>
-                <w:rFonts w:ascii="Assistant Medium" w:eastAsia="Times New Roman" w:hAnsi="Assistant Medium" w:cs="Assistant Medium"/>
-                <w:color w:val="172B4D"/>
-                <w:shd w:val="clear" w:color="auto" w:fill="FFFFFF"/>
-                <w:lang w:val="en-US" w:eastAsia="pt-PT"/>
-              </w:rPr>
-              <w:t xml:space="preserve"> data?</w:t>
+              <w:t>…sends data?</w:t>
             </w:r>
           </w:p>
         </w:tc>
@@ -15788,8 +15490,6 @@
         </w:rPr>
       </w:pPr>
       <w:bookmarkStart w:id="15" w:name="_Toc62817288"/>
-      <w:bookmarkStart w:id="16" w:name="_GoBack"/>
-      <w:bookmarkEnd w:id="16"/>
       <w:r>
         <w:rPr>
           <w:rFonts w:ascii="Assistant Medium" w:eastAsia="Times New Roman" w:hAnsi="Assistant Medium" w:cs="Assistant Medium"/>
@@ -16024,12 +15724,6 @@
     <w:p>
       <w:pPr>
         <w:rPr>
-          <w:rFonts w:ascii="Assistant Medium" w:hAnsi="Assistant Medium" w:cs="Assistant Medium"/>
-          <w:lang w:val="en-GB"/>
-        </w:rPr>
-      </w:pPr>
-      <w:r>
-        <w:rPr>
           <w:rFonts w:ascii="Assistant Medium" w:eastAsia="Times New Roman" w:hAnsi="Assistant Medium" w:cs="Assistant Medium"/>
           <w:b/>
           <w:bCs/>
@@ -16039,224 +15733,10 @@
           <w:szCs w:val="40"/>
           <w:lang w:val="en-US" w:eastAsia="pt-PT"/>
         </w:rPr>
-        <w:t>UC4 - Sublet Management</w:t>
-      </w:r>
-    </w:p>
-    <w:p>
-      <w:pPr>
-        <w:spacing w:before="360" w:after="80" w:line="360" w:lineRule="auto"/>
-        <w:jc w:val="both"/>
-        <w:outlineLvl w:val="1"/>
-        <w:rPr>
-          <w:rFonts w:ascii="Assistant Medium" w:eastAsia="Times New Roman" w:hAnsi="Assistant Medium" w:cs="Assistant Medium"/>
-          <w:b/>
-          <w:bCs/>
-          <w:sz w:val="36"/>
-          <w:szCs w:val="36"/>
-          <w:lang w:val="en-US" w:eastAsia="pt-PT"/>
-        </w:rPr>
-      </w:pPr>
-      <w:bookmarkStart w:id="17" w:name="_Toc62817289"/>
-      <w:r>
-        <w:rPr>
-          <w:rFonts w:ascii="Assistant Medium" w:eastAsia="Times New Roman" w:hAnsi="Assistant Medium" w:cs="Assistant Medium"/>
-          <w:b/>
-          <w:bCs/>
-          <w:color w:val="666666"/>
-          <w:sz w:val="34"/>
-          <w:szCs w:val="34"/>
-          <w:lang w:val="en-US" w:eastAsia="pt-PT"/>
-        </w:rPr>
-        <w:t>Brief</w:t>
-      </w:r>
-      <w:bookmarkEnd w:id="17"/>
-    </w:p>
-    <w:p>
-      <w:pPr>
-        <w:spacing w:before="240" w:after="240" w:line="360" w:lineRule="auto"/>
-        <w:jc w:val="both"/>
-        <w:rPr>
-          <w:rFonts w:ascii="Assistant Medium" w:eastAsia="Times New Roman" w:hAnsi="Assistant Medium" w:cs="Assistant Medium"/>
-          <w:color w:val="000000"/>
-          <w:lang w:val="en-US" w:eastAsia="pt-PT"/>
-        </w:rPr>
-      </w:pPr>
-      <w:r>
-        <w:rPr>
-          <w:rFonts w:ascii="Assistant Medium" w:eastAsia="Times New Roman" w:hAnsi="Assistant Medium" w:cs="Assistant Medium"/>
-          <w:color w:val="000000"/>
-          <w:lang w:val="en-US" w:eastAsia="pt-PT"/>
-        </w:rPr>
-        <w:lastRenderedPageBreak/>
-        <w:t xml:space="preserve">The user accesses the platform and authenticates in it. The platform asks what action the user intends to perform (Register, Consult, Edit, </w:t>
-      </w:r>
-      <w:proofErr w:type="gramStart"/>
-      <w:r>
-        <w:rPr>
-          <w:rFonts w:ascii="Assistant Medium" w:eastAsia="Times New Roman" w:hAnsi="Assistant Medium" w:cs="Assistant Medium"/>
-          <w:color w:val="000000"/>
-          <w:lang w:val="en-US" w:eastAsia="pt-PT"/>
-        </w:rPr>
-        <w:t>Delete</w:t>
-      </w:r>
-      <w:proofErr w:type="gramEnd"/>
-      <w:r>
-        <w:rPr>
-          <w:rFonts w:ascii="Assistant Medium" w:eastAsia="Times New Roman" w:hAnsi="Assistant Medium" w:cs="Assistant Medium"/>
-          <w:color w:val="000000"/>
-          <w:lang w:val="en-US" w:eastAsia="pt-PT"/>
-        </w:rPr>
-        <w:t xml:space="preserve">). The user chooses to register a sublet. The platform asks the user to fill the required data </w:t>
-      </w:r>
-      <w:proofErr w:type="gramStart"/>
-      <w:r>
-        <w:rPr>
-          <w:rFonts w:ascii="Assistant Medium" w:eastAsia="Times New Roman" w:hAnsi="Assistant Medium" w:cs="Assistant Medium"/>
-          <w:color w:val="000000"/>
-          <w:lang w:val="en-US" w:eastAsia="pt-PT"/>
-        </w:rPr>
-        <w:t>(</w:t>
-      </w:r>
-      <w:r>
-        <w:rPr>
-          <w:rFonts w:ascii="Assistant Medium" w:eastAsia="Times New Roman" w:hAnsi="Assistant Medium" w:cs="Assistant Medium"/>
-          <w:color w:val="000000"/>
-          <w:lang w:val="en-US" w:eastAsia="pt-PT"/>
-        </w:rPr>
-        <w:t xml:space="preserve"> reservation</w:t>
-      </w:r>
-      <w:proofErr w:type="gramEnd"/>
-      <w:r>
-        <w:rPr>
-          <w:rFonts w:ascii="Assistant Medium" w:eastAsia="Times New Roman" w:hAnsi="Assistant Medium" w:cs="Assistant Medium"/>
-          <w:color w:val="000000"/>
-          <w:lang w:val="en-US" w:eastAsia="pt-PT"/>
-        </w:rPr>
-        <w:t xml:space="preserve"> identification, let hours, let price, start time). </w:t>
-      </w:r>
-      <w:r>
-        <w:rPr>
-          <w:rFonts w:ascii="Assistant Medium" w:eastAsia="Times New Roman" w:hAnsi="Assistant Medium" w:cs="Assistant Medium"/>
-          <w:color w:val="000000"/>
-          <w:lang w:val="en-US" w:eastAsia="pt-PT"/>
-        </w:rPr>
-        <w:t>The user inputs the requested data. The platform shows the data to the user, asking him to confirm it. The user confirms. The platform saves the data and informs the user that the operation was successful.</w:t>
-      </w:r>
-    </w:p>
-    <w:p>
-      <w:pPr>
-        <w:spacing w:before="360" w:after="80" w:line="360" w:lineRule="auto"/>
-        <w:jc w:val="both"/>
-        <w:outlineLvl w:val="1"/>
-        <w:rPr>
-          <w:rFonts w:ascii="Assistant Medium" w:eastAsia="Times New Roman" w:hAnsi="Assistant Medium" w:cs="Assistant Medium"/>
-          <w:b/>
-          <w:bCs/>
-          <w:sz w:val="36"/>
-          <w:szCs w:val="36"/>
-          <w:lang w:val="en-US" w:eastAsia="pt-PT"/>
-        </w:rPr>
-      </w:pPr>
-      <w:bookmarkStart w:id="18" w:name="_Toc62817290"/>
-      <w:r>
-        <w:rPr>
-          <w:rFonts w:ascii="Assistant Medium" w:eastAsia="Times New Roman" w:hAnsi="Assistant Medium" w:cs="Assistant Medium"/>
-          <w:b/>
-          <w:bCs/>
-          <w:color w:val="666666"/>
-          <w:sz w:val="34"/>
-          <w:szCs w:val="34"/>
-          <w:lang w:val="en-US" w:eastAsia="pt-PT"/>
-        </w:rPr>
-        <w:t>SSD</w:t>
-      </w:r>
-      <w:bookmarkEnd w:id="18"/>
-    </w:p>
-    <w:p>
-      <w:pPr>
-        <w:spacing w:after="240" w:line="360" w:lineRule="auto"/>
-        <w:jc w:val="both"/>
-        <w:rPr>
-          <w:rFonts w:ascii="Assistant Medium" w:eastAsia="Times New Roman" w:hAnsi="Assistant Medium" w:cs="Assistant Medium"/>
-          <w:sz w:val="24"/>
-          <w:szCs w:val="24"/>
-          <w:lang w:val="en-US" w:eastAsia="pt-PT"/>
-        </w:rPr>
-      </w:pPr>
-      <w:r>
-        <w:rPr>
-          <w:rFonts w:ascii="Assistant Medium" w:eastAsia="Times New Roman" w:hAnsi="Assistant Medium" w:cs="Assistant Medium"/>
-          <w:sz w:val="24"/>
-          <w:szCs w:val="24"/>
-          <w:lang w:val="en-US" w:eastAsia="pt-PT"/>
-        </w:rPr>
-        <w:pict w14:anchorId="7358ECBE">
-          <v:shape id="_x0000_i1026" type="#_x0000_t75" style="width:425.25pt;height:331.5pt">
-            <v:imagedata r:id="rId15" o:title="UC4_SSD"/>
-          </v:shape>
-        </w:pict>
-      </w:r>
-    </w:p>
-    <w:p>
-      <w:pPr>
-        <w:spacing w:after="240" w:line="360" w:lineRule="auto"/>
-        <w:jc w:val="both"/>
-        <w:rPr>
-          <w:rFonts w:ascii="Assistant Medium" w:eastAsia="Times New Roman" w:hAnsi="Assistant Medium" w:cs="Assistant Medium"/>
-          <w:sz w:val="24"/>
-          <w:szCs w:val="24"/>
-          <w:lang w:val="en-US" w:eastAsia="pt-PT"/>
-        </w:rPr>
-      </w:pPr>
-    </w:p>
-    <w:p>
-      <w:pPr>
-        <w:spacing w:after="240" w:line="360" w:lineRule="auto"/>
-        <w:jc w:val="both"/>
-        <w:rPr>
-          <w:rFonts w:ascii="Assistant Medium" w:eastAsia="Times New Roman" w:hAnsi="Assistant Medium" w:cs="Assistant Medium"/>
-          <w:sz w:val="24"/>
-          <w:szCs w:val="24"/>
-          <w:lang w:val="en-US" w:eastAsia="pt-PT"/>
-        </w:rPr>
-      </w:pPr>
-    </w:p>
-    <w:p>
-      <w:pPr>
-        <w:rPr>
-          <w:rFonts w:ascii="Assistant Medium" w:eastAsia="Times New Roman" w:hAnsi="Assistant Medium" w:cs="Assistant Medium"/>
-          <w:sz w:val="24"/>
-          <w:szCs w:val="24"/>
-          <w:lang w:val="en-US" w:eastAsia="pt-PT"/>
-        </w:rPr>
-      </w:pPr>
-      <w:r>
-        <w:rPr>
-          <w:rFonts w:ascii="Assistant Medium" w:eastAsia="Times New Roman" w:hAnsi="Assistant Medium" w:cs="Assistant Medium"/>
-          <w:sz w:val="24"/>
-          <w:szCs w:val="24"/>
-          <w:lang w:val="en-US" w:eastAsia="pt-PT"/>
-        </w:rPr>
-        <w:br w:type="page"/>
-      </w:r>
-    </w:p>
-    <w:p>
-      <w:pPr>
-        <w:spacing w:before="240" w:after="240" w:line="360" w:lineRule="auto"/>
-        <w:jc w:val="both"/>
-        <w:outlineLvl w:val="0"/>
-        <w:rPr>
-          <w:rFonts w:ascii="Assistant Medium" w:eastAsia="Times New Roman" w:hAnsi="Assistant Medium" w:cs="Assistant Medium"/>
-          <w:b/>
-          <w:bCs/>
-          <w:kern w:val="36"/>
-          <w:sz w:val="48"/>
-          <w:szCs w:val="48"/>
-          <w:lang w:val="en-US" w:eastAsia="pt-PT"/>
-        </w:rPr>
-      </w:pPr>
-      <w:bookmarkStart w:id="19" w:name="_Toc62817291"/>
-      <w:r>
+      </w:pPr>
+    </w:p>
+    <w:p>
+      <w:pPr>
         <w:rPr>
           <w:rFonts w:ascii="Assistant Medium" w:eastAsia="Times New Roman" w:hAnsi="Assistant Medium" w:cs="Assistant Medium"/>
           <w:b/>
@@ -16267,16 +15747,46 @@
           <w:szCs w:val="40"/>
           <w:lang w:val="en-US" w:eastAsia="pt-PT"/>
         </w:rPr>
+      </w:pPr>
+    </w:p>
+    <w:p>
+      <w:pPr>
+        <w:rPr>
+          <w:rFonts w:ascii="Assistant Medium" w:hAnsi="Assistant Medium" w:cs="Assistant Medium"/>
+          <w:lang w:val="en-GB"/>
+        </w:rPr>
+      </w:pPr>
+      <w:r>
+        <w:rPr>
+          <w:rFonts w:ascii="Assistant Medium" w:eastAsia="Times New Roman" w:hAnsi="Assistant Medium" w:cs="Assistant Medium"/>
+          <w:b/>
+          <w:bCs/>
+          <w:color w:val="666666"/>
+          <w:kern w:val="36"/>
+          <w:sz w:val="40"/>
+          <w:szCs w:val="40"/>
+          <w:lang w:val="en-US" w:eastAsia="pt-PT"/>
+        </w:rPr>
         <w:lastRenderedPageBreak/>
-        <w:t>UC5 - Available Parking Spots Consultation</w:t>
-      </w:r>
-      <w:bookmarkEnd w:id="19"/>
+        <w:t>UC4 - Sublet Management</w:t>
+      </w:r>
     </w:p>
     <w:p>
       <w:pPr>
         <w:spacing w:before="360" w:after="80" w:line="360" w:lineRule="auto"/>
         <w:jc w:val="both"/>
         <w:outlineLvl w:val="1"/>
+        <w:rPr>
+          <w:rFonts w:ascii="Assistant Medium" w:eastAsia="Times New Roman" w:hAnsi="Assistant Medium" w:cs="Assistant Medium"/>
+          <w:b/>
+          <w:bCs/>
+          <w:sz w:val="36"/>
+          <w:szCs w:val="36"/>
+          <w:lang w:val="en-US" w:eastAsia="pt-PT"/>
+        </w:rPr>
+      </w:pPr>
+      <w:bookmarkStart w:id="16" w:name="_Toc62817289"/>
+      <w:r>
         <w:rPr>
           <w:rFonts w:ascii="Assistant Medium" w:eastAsia="Times New Roman" w:hAnsi="Assistant Medium" w:cs="Assistant Medium"/>
           <w:b/>
@@ -16286,8 +15796,96 @@
           <w:szCs w:val="34"/>
           <w:lang w:val="en-US" w:eastAsia="pt-PT"/>
         </w:rPr>
-      </w:pPr>
-      <w:bookmarkStart w:id="20" w:name="_Toc62817292"/>
+        <w:t>Brief</w:t>
+      </w:r>
+      <w:bookmarkEnd w:id="16"/>
+    </w:p>
+    <w:p>
+      <w:pPr>
+        <w:spacing w:before="240" w:after="240" w:line="360" w:lineRule="auto"/>
+        <w:jc w:val="both"/>
+        <w:rPr>
+          <w:rFonts w:ascii="Assistant Medium" w:eastAsia="Times New Roman" w:hAnsi="Assistant Medium" w:cs="Assistant Medium"/>
+          <w:color w:val="000000"/>
+          <w:lang w:val="en-US" w:eastAsia="pt-PT"/>
+        </w:rPr>
+      </w:pPr>
+      <w:r>
+        <w:rPr>
+          <w:rFonts w:ascii="Assistant Medium" w:eastAsia="Times New Roman" w:hAnsi="Assistant Medium" w:cs="Assistant Medium"/>
+          <w:color w:val="000000"/>
+          <w:lang w:val="en-US" w:eastAsia="pt-PT"/>
+        </w:rPr>
+        <w:t xml:space="preserve">The user accesses the platform and authenticates in it. The platform asks what action the user intends to perform (Register, Consult, Edit, </w:t>
+      </w:r>
+      <w:proofErr w:type="gramStart"/>
+      <w:r>
+        <w:rPr>
+          <w:rFonts w:ascii="Assistant Medium" w:eastAsia="Times New Roman" w:hAnsi="Assistant Medium" w:cs="Assistant Medium"/>
+          <w:color w:val="000000"/>
+          <w:lang w:val="en-US" w:eastAsia="pt-PT"/>
+        </w:rPr>
+        <w:t>Delete</w:t>
+      </w:r>
+      <w:proofErr w:type="gramEnd"/>
+      <w:r>
+        <w:rPr>
+          <w:rFonts w:ascii="Assistant Medium" w:eastAsia="Times New Roman" w:hAnsi="Assistant Medium" w:cs="Assistant Medium"/>
+          <w:color w:val="000000"/>
+          <w:lang w:val="en-US" w:eastAsia="pt-PT"/>
+        </w:rPr>
+        <w:t xml:space="preserve">). The user chooses to register a sublet. The platform asks the user to fill the required data </w:t>
+      </w:r>
+      <w:proofErr w:type="gramStart"/>
+      <w:r>
+        <w:rPr>
+          <w:rFonts w:ascii="Assistant Medium" w:eastAsia="Times New Roman" w:hAnsi="Assistant Medium" w:cs="Assistant Medium"/>
+          <w:color w:val="000000"/>
+          <w:lang w:val="en-US" w:eastAsia="pt-PT"/>
+        </w:rPr>
+        <w:t>(</w:t>
+      </w:r>
+      <w:r>
+        <w:rPr>
+          <w:rFonts w:ascii="Assistant Medium" w:eastAsia="Times New Roman" w:hAnsi="Assistant Medium" w:cs="Assistant Medium"/>
+          <w:color w:val="000000"/>
+          <w:lang w:val="en-US" w:eastAsia="pt-PT"/>
+        </w:rPr>
+        <w:t xml:space="preserve"> reservation</w:t>
+      </w:r>
+      <w:proofErr w:type="gramEnd"/>
+      <w:r>
+        <w:rPr>
+          <w:rFonts w:ascii="Assistant Medium" w:eastAsia="Times New Roman" w:hAnsi="Assistant Medium" w:cs="Assistant Medium"/>
+          <w:color w:val="000000"/>
+          <w:lang w:val="en-US" w:eastAsia="pt-PT"/>
+        </w:rPr>
+        <w:t xml:space="preserve"> identification, let hours, let price, start time). </w:t>
+      </w:r>
+      <w:r>
+        <w:rPr>
+          <w:rFonts w:ascii="Assistant Medium" w:eastAsia="Times New Roman" w:hAnsi="Assistant Medium" w:cs="Assistant Medium"/>
+          <w:color w:val="000000"/>
+          <w:lang w:val="en-US" w:eastAsia="pt-PT"/>
+        </w:rPr>
+        <w:t>The user inputs the requested data. The platform shows the data to the user, asking him to confirm it. The user confirms. The platform saves the data and informs the user that the operation was successful.</w:t>
+      </w:r>
+    </w:p>
+    <w:p>
+      <w:pPr>
+        <w:spacing w:before="360" w:after="80" w:line="360" w:lineRule="auto"/>
+        <w:jc w:val="both"/>
+        <w:outlineLvl w:val="1"/>
+        <w:rPr>
+          <w:rFonts w:ascii="Assistant Medium" w:eastAsia="Times New Roman" w:hAnsi="Assistant Medium" w:cs="Assistant Medium"/>
+          <w:b/>
+          <w:bCs/>
+          <w:sz w:val="36"/>
+          <w:szCs w:val="36"/>
+          <w:lang w:val="en-US" w:eastAsia="pt-PT"/>
+        </w:rPr>
+      </w:pPr>
+      <w:bookmarkStart w:id="17" w:name="_Toc62817290"/>
       <w:r>
         <w:rPr>
           <w:rFonts w:ascii="Assistant Medium" w:eastAsia="Times New Roman" w:hAnsi="Assistant Medium" w:cs="Assistant Medium"/>
@@ -16298,9 +15896,9 @@
           <w:szCs w:val="34"/>
           <w:lang w:val="en-US" w:eastAsia="pt-PT"/>
         </w:rPr>
-        <w:t>Brief</w:t>
-      </w:r>
-      <w:bookmarkEnd w:id="20"/>
+        <w:t>SSD</w:t>
+      </w:r>
+      <w:bookmarkEnd w:id="17"/>
     </w:p>
     <w:p>
       <w:pPr>
@@ -16316,11 +15914,91 @@
       <w:r>
         <w:rPr>
           <w:rFonts w:ascii="Assistant Medium" w:eastAsia="Times New Roman" w:hAnsi="Assistant Medium" w:cs="Assistant Medium"/>
-          <w:color w:val="000000"/>
-          <w:lang w:val="en-US" w:eastAsia="pt-PT"/>
-        </w:rPr>
-        <w:t>The user accesses the platform and authenticates in it in order to check the available parking spots. The platform asks the initial and end dates. The user inputs the required data. The platform shows the list of available parking spots. The user checks the list of the available parking spots. The platform informs the user that the operation was successful. The use case ends.</w:t>
-      </w:r>
+          <w:sz w:val="24"/>
+          <w:szCs w:val="24"/>
+          <w:lang w:val="en-US" w:eastAsia="pt-PT"/>
+        </w:rPr>
+        <w:pict w14:anchorId="7358ECBE">
+          <v:shape id="_x0000_i1026" type="#_x0000_t75" style="width:425.25pt;height:331.5pt">
+            <v:imagedata r:id="rId15" o:title="UC4_SSD"/>
+          </v:shape>
+        </w:pict>
+      </w:r>
+    </w:p>
+    <w:p>
+      <w:pPr>
+        <w:spacing w:after="240" w:line="360" w:lineRule="auto"/>
+        <w:jc w:val="both"/>
+        <w:rPr>
+          <w:rFonts w:ascii="Assistant Medium" w:eastAsia="Times New Roman" w:hAnsi="Assistant Medium" w:cs="Assistant Medium"/>
+          <w:sz w:val="24"/>
+          <w:szCs w:val="24"/>
+          <w:lang w:val="en-US" w:eastAsia="pt-PT"/>
+        </w:rPr>
+      </w:pPr>
+    </w:p>
+    <w:p>
+      <w:pPr>
+        <w:spacing w:after="240" w:line="360" w:lineRule="auto"/>
+        <w:jc w:val="both"/>
+        <w:rPr>
+          <w:rFonts w:ascii="Assistant Medium" w:eastAsia="Times New Roman" w:hAnsi="Assistant Medium" w:cs="Assistant Medium"/>
+          <w:sz w:val="24"/>
+          <w:szCs w:val="24"/>
+          <w:lang w:val="en-US" w:eastAsia="pt-PT"/>
+        </w:rPr>
+      </w:pPr>
+    </w:p>
+    <w:p>
+      <w:pPr>
+        <w:rPr>
+          <w:rFonts w:ascii="Assistant Medium" w:eastAsia="Times New Roman" w:hAnsi="Assistant Medium" w:cs="Assistant Medium"/>
+          <w:sz w:val="24"/>
+          <w:szCs w:val="24"/>
+          <w:lang w:val="en-US" w:eastAsia="pt-PT"/>
+        </w:rPr>
+      </w:pPr>
+      <w:r>
+        <w:rPr>
+          <w:rFonts w:ascii="Assistant Medium" w:eastAsia="Times New Roman" w:hAnsi="Assistant Medium" w:cs="Assistant Medium"/>
+          <w:sz w:val="24"/>
+          <w:szCs w:val="24"/>
+          <w:lang w:val="en-US" w:eastAsia="pt-PT"/>
+        </w:rPr>
+        <w:br w:type="page"/>
+      </w:r>
+    </w:p>
+    <w:p>
+      <w:pPr>
+        <w:spacing w:before="240" w:after="240" w:line="360" w:lineRule="auto"/>
+        <w:jc w:val="both"/>
+        <w:outlineLvl w:val="0"/>
+        <w:rPr>
+          <w:rFonts w:ascii="Assistant Medium" w:eastAsia="Times New Roman" w:hAnsi="Assistant Medium" w:cs="Assistant Medium"/>
+          <w:b/>
+          <w:bCs/>
+          <w:kern w:val="36"/>
+          <w:sz w:val="48"/>
+          <w:szCs w:val="48"/>
+          <w:lang w:val="en-US" w:eastAsia="pt-PT"/>
+        </w:rPr>
+      </w:pPr>
+      <w:bookmarkStart w:id="18" w:name="_Toc62817291"/>
+      <w:r>
+        <w:rPr>
+          <w:rFonts w:ascii="Assistant Medium" w:eastAsia="Times New Roman" w:hAnsi="Assistant Medium" w:cs="Assistant Medium"/>
+          <w:b/>
+          <w:bCs/>
+          <w:color w:val="666666"/>
+          <w:kern w:val="36"/>
+          <w:sz w:val="40"/>
+          <w:szCs w:val="40"/>
+          <w:lang w:val="en-US" w:eastAsia="pt-PT"/>
+        </w:rPr>
+        <w:lastRenderedPageBreak/>
+        <w:t>UC5 - Available Parking Spots Consultation</w:t>
+      </w:r>
+      <w:bookmarkEnd w:id="18"/>
     </w:p>
     <w:p>
       <w:pPr>
@@ -16337,7 +16015,7 @@
           <w:lang w:val="en-US" w:eastAsia="pt-PT"/>
         </w:rPr>
       </w:pPr>
-      <w:bookmarkStart w:id="21" w:name="_Toc62817293"/>
+      <w:bookmarkStart w:id="19" w:name="_Toc62817292"/>
       <w:r>
         <w:rPr>
           <w:rFonts w:ascii="Assistant Medium" w:eastAsia="Times New Roman" w:hAnsi="Assistant Medium" w:cs="Assistant Medium"/>
@@ -16348,9 +16026,59 @@
           <w:szCs w:val="34"/>
           <w:lang w:val="en-US" w:eastAsia="pt-PT"/>
         </w:rPr>
+        <w:t>Brief</w:t>
+      </w:r>
+      <w:bookmarkEnd w:id="19"/>
+    </w:p>
+    <w:p>
+      <w:pPr>
+        <w:spacing w:after="240" w:line="360" w:lineRule="auto"/>
+        <w:jc w:val="both"/>
+        <w:rPr>
+          <w:rFonts w:ascii="Assistant Medium" w:eastAsia="Times New Roman" w:hAnsi="Assistant Medium" w:cs="Assistant Medium"/>
+          <w:sz w:val="24"/>
+          <w:szCs w:val="24"/>
+          <w:lang w:val="en-US" w:eastAsia="pt-PT"/>
+        </w:rPr>
+      </w:pPr>
+      <w:r>
+        <w:rPr>
+          <w:rFonts w:ascii="Assistant Medium" w:eastAsia="Times New Roman" w:hAnsi="Assistant Medium" w:cs="Assistant Medium"/>
+          <w:color w:val="000000"/>
+          <w:lang w:val="en-US" w:eastAsia="pt-PT"/>
+        </w:rPr>
+        <w:t>The user accesses the platform and authenticates in it in order to check the available parking spots. The platform asks the initial and end dates. The user inputs the required data. The platform shows the list of available parking spots. The user checks the list of the available parking spots. The platform informs the user that the operation was successful. The use case ends.</w:t>
+      </w:r>
+    </w:p>
+    <w:p>
+      <w:pPr>
+        <w:spacing w:before="360" w:after="80" w:line="360" w:lineRule="auto"/>
+        <w:jc w:val="both"/>
+        <w:outlineLvl w:val="1"/>
+        <w:rPr>
+          <w:rFonts w:ascii="Assistant Medium" w:eastAsia="Times New Roman" w:hAnsi="Assistant Medium" w:cs="Assistant Medium"/>
+          <w:b/>
+          <w:bCs/>
+          <w:color w:val="666666"/>
+          <w:sz w:val="34"/>
+          <w:szCs w:val="34"/>
+          <w:lang w:val="en-US" w:eastAsia="pt-PT"/>
+        </w:rPr>
+      </w:pPr>
+      <w:bookmarkStart w:id="20" w:name="_Toc62817293"/>
+      <w:r>
+        <w:rPr>
+          <w:rFonts w:ascii="Assistant Medium" w:eastAsia="Times New Roman" w:hAnsi="Assistant Medium" w:cs="Assistant Medium"/>
+          <w:b/>
+          <w:bCs/>
+          <w:color w:val="666666"/>
+          <w:sz w:val="34"/>
+          <w:szCs w:val="34"/>
+          <w:lang w:val="en-US" w:eastAsia="pt-PT"/>
+        </w:rPr>
         <w:t>SSD</w:t>
       </w:r>
-      <w:bookmarkEnd w:id="21"/>
+      <w:bookmarkEnd w:id="20"/>
     </w:p>
     <w:p>
       <w:pPr>
@@ -16437,7 +16165,7 @@
           <w:lang w:val="en-US" w:eastAsia="pt-PT"/>
         </w:rPr>
       </w:pPr>
-      <w:bookmarkStart w:id="22" w:name="_Toc62817294"/>
+      <w:bookmarkStart w:id="21" w:name="_Toc62817294"/>
       <w:r>
         <w:rPr>
           <w:rFonts w:ascii="Assistant Medium" w:eastAsia="Times New Roman" w:hAnsi="Assistant Medium" w:cs="Assistant Medium"/>
@@ -16450,7 +16178,7 @@
         </w:rPr>
         <w:t>Fully Dressed</w:t>
       </w:r>
-      <w:bookmarkEnd w:id="22"/>
+      <w:bookmarkEnd w:id="21"/>
     </w:p>
     <w:p>
       <w:pPr>
@@ -17300,7 +17028,7 @@
           <w:lang w:val="en-US" w:eastAsia="pt-PT"/>
         </w:rPr>
       </w:pPr>
-      <w:bookmarkStart w:id="23" w:name="_Toc62817295"/>
+      <w:bookmarkStart w:id="22" w:name="_Toc62817295"/>
       <w:r>
         <w:rPr>
           <w:rFonts w:ascii="Assistant Medium" w:eastAsia="Times New Roman" w:hAnsi="Assistant Medium" w:cs="Assistant Medium"/>
@@ -17313,7 +17041,7 @@
         </w:rPr>
         <w:t>Class Table</w:t>
       </w:r>
-      <w:bookmarkEnd w:id="23"/>
+      <w:bookmarkEnd w:id="22"/>
     </w:p>
     <w:tbl>
       <w:tblPr>
@@ -18745,16 +18473,7 @@
                 <w:lang w:val="en-US" w:eastAsia="pt-PT"/>
               </w:rPr>
               <w:lastRenderedPageBreak/>
-              <w:t>6.</w:t>
-            </w:r>
-            <w:r>
-              <w:rPr>
-                <w:rFonts w:ascii="Assistant Medium" w:eastAsia="Times New Roman" w:hAnsi="Assistant Medium" w:cs="Assistant Medium"/>
-                <w:color w:val="000000"/>
-                <w:sz w:val="18"/>
-                <w:lang w:val="en-US" w:eastAsia="pt-PT"/>
-              </w:rPr>
-              <w:t>The</w:t>
+              <w:t>6.The</w:t>
             </w:r>
             <w:proofErr w:type="gramEnd"/>
             <w:r>
@@ -19242,27 +18961,7 @@
                 <w:szCs w:val="24"/>
                 <w:lang w:val="en-US" w:eastAsia="pt-PT"/>
               </w:rPr>
-              <w:t>.</w:t>
-            </w:r>
-            <w:r>
-              <w:rPr>
-                <w:rFonts w:ascii="Assistant Medium" w:eastAsia="Times New Roman" w:hAnsi="Assistant Medium" w:cs="Assistant Medium"/>
-                <w:color w:val="000000" w:themeColor="text1"/>
-                <w:sz w:val="24"/>
-                <w:szCs w:val="24"/>
-                <w:lang w:val="en-US" w:eastAsia="pt-PT"/>
-              </w:rPr>
-              <w:t>..</w:t>
-            </w:r>
-            <w:r>
-              <w:rPr>
-                <w:rFonts w:ascii="Assistant Medium" w:eastAsia="Times New Roman" w:hAnsi="Assistant Medium" w:cs="Assistant Medium"/>
-                <w:color w:val="000000" w:themeColor="text1"/>
-                <w:sz w:val="24"/>
-                <w:szCs w:val="24"/>
-                <w:lang w:val="en-US" w:eastAsia="pt-PT"/>
-              </w:rPr>
-              <w:t>who knows the parking spot list?</w:t>
+              <w:t>...who knows the parking spot list?</w:t>
             </w:r>
           </w:p>
         </w:tc>
@@ -19573,7 +19272,7 @@
           <w:lang w:val="en-US" w:eastAsia="pt-PT"/>
         </w:rPr>
       </w:pPr>
-      <w:bookmarkStart w:id="24" w:name="_Toc62817296"/>
+      <w:bookmarkStart w:id="23" w:name="_Toc62817296"/>
       <w:r>
         <w:rPr>
           <w:rFonts w:ascii="Assistant Medium" w:eastAsia="Times New Roman" w:hAnsi="Assistant Medium" w:cs="Assistant Medium"/>
@@ -19586,46 +19285,69 @@
         </w:rPr>
         <w:t>Brief</w:t>
       </w:r>
-      <w:bookmarkEnd w:id="24"/>
-    </w:p>
-    <w:p>
-      <w:pPr>
-        <w:rPr>
+      <w:bookmarkEnd w:id="23"/>
+    </w:p>
+    <w:p>
+      <w:pPr>
+        <w:spacing w:line="360" w:lineRule="auto"/>
+        <w:jc w:val="both"/>
+        <w:rPr>
+          <w:rFonts w:ascii="Assistant Medium" w:hAnsi="Assistant Medium" w:cs="Assistant Medium"/>
           <w:lang w:val="en-GB"/>
         </w:rPr>
       </w:pPr>
       <w:r>
         <w:rPr>
-          <w:lang w:val="en-US" w:eastAsia="pt-PT"/>
-        </w:rPr>
-        <w:t xml:space="preserve">After having chosen a parking spot and </w:t>
-      </w:r>
-      <w:r>
-        <w:rPr>
-          <w:lang w:val="en-US" w:eastAsia="pt-PT"/>
-        </w:rPr>
-        <w:t xml:space="preserve">having </w:t>
-      </w:r>
-      <w:r>
-        <w:rPr>
-          <w:lang w:val="en-US" w:eastAsia="pt-PT"/>
-        </w:rPr>
-        <w:t xml:space="preserve">made a reservation, the user proceeds to pay. He </w:t>
-      </w:r>
-      <w:r>
-        <w:rPr>
+          <w:rFonts w:ascii="Assistant Medium" w:hAnsi="Assistant Medium" w:cs="Assistant Medium"/>
+          <w:lang w:val="en-US" w:eastAsia="pt-PT"/>
+        </w:rPr>
+        <w:t xml:space="preserve">After </w:t>
+      </w:r>
+      <w:r>
+        <w:rPr>
+          <w:rFonts w:ascii="Assistant Medium" w:hAnsi="Assistant Medium" w:cs="Assistant Medium"/>
+          <w:lang w:val="en-US" w:eastAsia="pt-PT"/>
+        </w:rPr>
+        <w:t>choosing</w:t>
+      </w:r>
+      <w:r>
+        <w:rPr>
+          <w:rFonts w:ascii="Assistant Medium" w:hAnsi="Assistant Medium" w:cs="Assistant Medium"/>
+          <w:lang w:val="en-US" w:eastAsia="pt-PT"/>
+        </w:rPr>
+        <w:t xml:space="preserve"> a parking spot and </w:t>
+      </w:r>
+      <w:r>
+        <w:rPr>
+          <w:rFonts w:ascii="Assistant Medium" w:hAnsi="Assistant Medium" w:cs="Assistant Medium"/>
+          <w:lang w:val="en-US" w:eastAsia="pt-PT"/>
+        </w:rPr>
+        <w:t>making</w:t>
+      </w:r>
+      <w:r>
+        <w:rPr>
+          <w:rFonts w:ascii="Assistant Medium" w:hAnsi="Assistant Medium" w:cs="Assistant Medium"/>
+          <w:lang w:val="en-US" w:eastAsia="pt-PT"/>
+        </w:rPr>
+        <w:t xml:space="preserve"> a reservation the user proceeds to pay. He </w:t>
+      </w:r>
+      <w:r>
+        <w:rPr>
+          <w:rFonts w:ascii="Assistant Medium" w:hAnsi="Assistant Medium" w:cs="Assistant Medium"/>
           <w:lang w:val="en-US" w:eastAsia="pt-PT"/>
         </w:rPr>
         <w:t>informs the platform he wants</w:t>
       </w:r>
       <w:r>
         <w:rPr>
+          <w:rFonts w:ascii="Assistant Medium" w:hAnsi="Assistant Medium" w:cs="Assistant Medium"/>
           <w:lang w:val="en-US" w:eastAsia="pt-PT"/>
         </w:rPr>
         <w:t xml:space="preserve"> to pay. The platform </w:t>
       </w:r>
       <w:r>
         <w:rPr>
+          <w:rFonts w:ascii="Assistant Medium" w:hAnsi="Assistant Medium" w:cs="Assistant Medium"/>
           <w:lang w:val="en-US" w:eastAsia="pt-PT"/>
         </w:rPr>
         <w:t>shows him the full price and asks how he intends to pay. The user choses a payment method. The platform confirms the payment method and asks for user details. The user inserts his data. The platform confirms the payment and the successful reservation process.</w:t>
@@ -19646,7 +19368,7 @@
           <w:lang w:val="en-US" w:eastAsia="pt-PT"/>
         </w:rPr>
       </w:pPr>
-      <w:bookmarkStart w:id="25" w:name="_Toc62817297"/>
+      <w:bookmarkStart w:id="24" w:name="_Toc62817297"/>
       <w:r>
         <w:rPr>
           <w:rFonts w:ascii="Assistant Medium" w:eastAsia="Times New Roman" w:hAnsi="Assistant Medium" w:cs="Assistant Medium"/>
@@ -19659,10 +19381,10 @@
         </w:rPr>
         <w:t>SSD</w:t>
       </w:r>
-      <w:bookmarkEnd w:id="25"/>
-    </w:p>
-    <w:p>
-      <w:bookmarkStart w:id="26" w:name="_Toc62817298"/>
+      <w:bookmarkEnd w:id="24"/>
+    </w:p>
+    <w:p>
+      <w:bookmarkStart w:id="25" w:name="_Toc62817298"/>
       <w:r>
         <w:rPr>
           <w:rFonts w:ascii="Assistant Medium" w:eastAsia="Times New Roman" w:hAnsi="Assistant Medium" w:cs="Assistant Medium"/>
@@ -19723,7 +19445,7 @@
           </wp:inline>
         </w:drawing>
       </w:r>
-      <w:bookmarkEnd w:id="26"/>
+      <w:bookmarkEnd w:id="25"/>
     </w:p>
     <w:p/>
     <w:p>
@@ -19745,7 +19467,7 @@
         </w:rPr>
         <w:br w:type="page"/>
       </w:r>
-      <w:bookmarkStart w:id="27" w:name="_Toc62817299"/>
+      <w:bookmarkStart w:id="26" w:name="_Toc62817299"/>
       <w:r>
         <w:rPr>
           <w:rFonts w:ascii="Assistant Medium" w:eastAsia="Times New Roman" w:hAnsi="Assistant Medium" w:cs="Assistant Medium"/>
@@ -19760,7 +19482,7 @@
         <w:lastRenderedPageBreak/>
         <w:t>UC7 - User Management</w:t>
       </w:r>
-      <w:bookmarkEnd w:id="27"/>
+      <w:bookmarkEnd w:id="26"/>
     </w:p>
     <w:p>
       <w:pPr>
@@ -19777,7 +19499,7 @@
           <w:lang w:val="en-US" w:eastAsia="pt-PT"/>
         </w:rPr>
       </w:pPr>
-      <w:bookmarkStart w:id="28" w:name="_Toc62817300"/>
+      <w:bookmarkStart w:id="27" w:name="_Toc62817300"/>
       <w:r>
         <w:rPr>
           <w:rFonts w:ascii="Assistant Medium" w:eastAsia="Times New Roman" w:hAnsi="Assistant Medium" w:cs="Assistant Medium"/>
@@ -19790,7 +19512,7 @@
         </w:rPr>
         <w:t>Brief</w:t>
       </w:r>
-      <w:bookmarkEnd w:id="28"/>
+      <w:bookmarkEnd w:id="27"/>
     </w:p>
     <w:p>
       <w:pPr>
@@ -19798,9 +19520,7 @@
         <w:jc w:val="both"/>
         <w:rPr>
           <w:rFonts w:ascii="Assistant Medium" w:eastAsia="Times New Roman" w:hAnsi="Assistant Medium" w:cs="Assistant Medium"/>
-          <w:sz w:val="24"/>
-          <w:szCs w:val="24"/>
-          <w:u w:val="single"/>
+          <w:color w:val="000000"/>
           <w:lang w:val="en-US" w:eastAsia="pt-PT"/>
         </w:rPr>
       </w:pPr>
@@ -19818,7 +19538,7 @@
           <w:color w:val="000000"/>
           <w:lang w:val="en-US" w:eastAsia="pt-PT"/>
         </w:rPr>
-        <w:t>administrator</w:t>
+        <w:t>user</w:t>
       </w:r>
       <w:r>
         <w:rPr>
@@ -19834,7 +19554,7 @@
           <w:color w:val="000000"/>
           <w:lang w:val="en-US" w:eastAsia="pt-PT"/>
         </w:rPr>
-        <w:t>administrator</w:t>
+        <w:t>user</w:t>
       </w:r>
       <w:r>
         <w:rPr>
@@ -19850,42 +19570,175 @@
           <w:color w:val="000000"/>
           <w:lang w:val="en-US" w:eastAsia="pt-PT"/>
         </w:rPr>
-        <w:t>administrator</w:t>
-      </w:r>
-      <w:r>
-        <w:rPr>
-          <w:rFonts w:ascii="Assistant Medium" w:eastAsia="Times New Roman" w:hAnsi="Assistant Medium" w:cs="Assistant Medium"/>
-          <w:color w:val="000000"/>
-          <w:lang w:val="en-US" w:eastAsia="pt-PT"/>
-        </w:rPr>
-        <w:t xml:space="preserve"> changes </w:t>
-      </w:r>
-      <w:proofErr w:type="gramStart"/>
-      <w:r>
-        <w:rPr>
-          <w:rFonts w:ascii="Assistant Medium" w:eastAsia="Times New Roman" w:hAnsi="Assistant Medium" w:cs="Assistant Medium"/>
-          <w:color w:val="000000"/>
-          <w:lang w:val="en-US" w:eastAsia="pt-PT"/>
-        </w:rPr>
-        <w:t>users</w:t>
-      </w:r>
-      <w:proofErr w:type="gramEnd"/>
-      <w:r>
-        <w:rPr>
-          <w:rFonts w:ascii="Assistant Medium" w:eastAsia="Times New Roman" w:hAnsi="Assistant Medium" w:cs="Assistant Medium"/>
-          <w:color w:val="000000"/>
-          <w:lang w:val="en-US" w:eastAsia="pt-PT"/>
-        </w:rPr>
-        <w:t xml:space="preserve"> privileges. The platform confirms the operation.</w:t>
-      </w:r>
-    </w:p>
-    <w:p>
-      <w:pPr>
-        <w:spacing w:before="240" w:after="240" w:line="360" w:lineRule="auto"/>
+        <w:t>user</w:t>
+      </w:r>
+      <w:r>
+        <w:rPr>
+          <w:rFonts w:ascii="Assistant Medium" w:eastAsia="Times New Roman" w:hAnsi="Assistant Medium" w:cs="Assistant Medium"/>
+          <w:color w:val="000000"/>
+          <w:lang w:val="en-US" w:eastAsia="pt-PT"/>
+        </w:rPr>
+        <w:t xml:space="preserve"> </w:t>
+      </w:r>
+      <w:r>
+        <w:rPr>
+          <w:rFonts w:ascii="Assistant Medium" w:eastAsia="Times New Roman" w:hAnsi="Assistant Medium" w:cs="Assistant Medium"/>
+          <w:color w:val="000000"/>
+          <w:lang w:val="en-US" w:eastAsia="pt-PT"/>
+        </w:rPr>
+        <w:t>choses to read, edit or delete his profile.</w:t>
+      </w:r>
+      <w:r>
+        <w:rPr>
+          <w:rFonts w:ascii="Assistant Medium" w:eastAsia="Times New Roman" w:hAnsi="Assistant Medium" w:cs="Assistant Medium"/>
+          <w:color w:val="000000"/>
+          <w:lang w:val="en-US" w:eastAsia="pt-PT"/>
+        </w:rPr>
+        <w:t xml:space="preserve"> The platform </w:t>
+      </w:r>
+      <w:r>
+        <w:rPr>
+          <w:rFonts w:ascii="Assistant Medium" w:eastAsia="Times New Roman" w:hAnsi="Assistant Medium" w:cs="Assistant Medium"/>
+          <w:color w:val="000000"/>
+          <w:lang w:val="en-US" w:eastAsia="pt-PT"/>
+        </w:rPr>
+        <w:t xml:space="preserve">asks the user about his details </w:t>
+      </w:r>
+      <w:bookmarkStart w:id="28" w:name="_GoBack"/>
+      <w:bookmarkEnd w:id="28"/>
+      <w:r>
+        <w:rPr>
+          <w:rFonts w:ascii="Assistant Medium" w:eastAsia="Times New Roman" w:hAnsi="Assistant Medium" w:cs="Assistant Medium"/>
+          <w:color w:val="000000"/>
+          <w:lang w:val="en-US" w:eastAsia="pt-PT"/>
+        </w:rPr>
+        <w:t>(</w:t>
+      </w:r>
+      <w:r>
+        <w:rPr>
+          <w:rFonts w:ascii="Assistant Medium" w:eastAsia="Times New Roman" w:hAnsi="Assistant Medium" w:cs="Assistant Medium"/>
+          <w:color w:val="000000"/>
+          <w:lang w:val="en-US" w:eastAsia="pt-PT"/>
+        </w:rPr>
+        <w:t xml:space="preserve">Name, </w:t>
+      </w:r>
+      <w:r>
+        <w:rPr>
+          <w:rFonts w:ascii="Assistant Medium" w:eastAsia="Times New Roman" w:hAnsi="Assistant Medium" w:cs="Assistant Medium"/>
+          <w:color w:val="000000"/>
+          <w:lang w:val="en-US" w:eastAsia="pt-PT"/>
+        </w:rPr>
+        <w:t>NIF</w:t>
+      </w:r>
+      <w:r>
+        <w:rPr>
+          <w:rFonts w:ascii="Assistant Medium" w:eastAsia="Times New Roman" w:hAnsi="Assistant Medium" w:cs="Assistant Medium"/>
+          <w:color w:val="000000"/>
+          <w:lang w:val="en-US" w:eastAsia="pt-PT"/>
+        </w:rPr>
+        <w:t xml:space="preserve"> </w:t>
+      </w:r>
+      <w:r>
+        <w:rPr>
+          <w:rFonts w:ascii="Assistant Medium" w:eastAsia="Times New Roman" w:hAnsi="Assistant Medium" w:cs="Assistant Medium"/>
+          <w:color w:val="000000"/>
+          <w:lang w:val="en-US" w:eastAsia="pt-PT"/>
+        </w:rPr>
+        <w:t xml:space="preserve">and </w:t>
+      </w:r>
+      <w:r>
+        <w:rPr>
+          <w:rFonts w:ascii="Assistant Medium" w:eastAsia="Times New Roman" w:hAnsi="Assistant Medium" w:cs="Assistant Medium"/>
+          <w:color w:val="000000"/>
+          <w:lang w:val="en-US" w:eastAsia="pt-PT"/>
+        </w:rPr>
+        <w:t>email</w:t>
+      </w:r>
+      <w:r>
+        <w:rPr>
+          <w:rFonts w:ascii="Assistant Medium" w:eastAsia="Times New Roman" w:hAnsi="Assistant Medium" w:cs="Assistant Medium"/>
+          <w:color w:val="000000"/>
+          <w:lang w:val="en-US" w:eastAsia="pt-PT"/>
+        </w:rPr>
+        <w:t xml:space="preserve">). </w:t>
+      </w:r>
+      <w:r>
+        <w:rPr>
+          <w:rFonts w:ascii="Assistant Medium" w:eastAsia="Times New Roman" w:hAnsi="Assistant Medium" w:cs="Assistant Medium"/>
+          <w:color w:val="000000"/>
+          <w:lang w:val="en-US" w:eastAsia="pt-PT"/>
+        </w:rPr>
+        <w:t>The user inserts the requested data.</w:t>
+      </w:r>
+      <w:r>
+        <w:rPr>
+          <w:rFonts w:ascii="Assistant Medium" w:eastAsia="Times New Roman" w:hAnsi="Assistant Medium" w:cs="Assistant Medium"/>
+          <w:color w:val="000000"/>
+          <w:lang w:val="en-US" w:eastAsia="pt-PT"/>
+        </w:rPr>
+        <w:t xml:space="preserve"> </w:t>
+      </w:r>
+      <w:r>
+        <w:rPr>
+          <w:rFonts w:ascii="Assistant Medium" w:eastAsia="Times New Roman" w:hAnsi="Assistant Medium" w:cs="Assistant Medium"/>
+          <w:color w:val="000000"/>
+          <w:lang w:val="en-US" w:eastAsia="pt-PT"/>
+        </w:rPr>
+        <w:t xml:space="preserve">The platform shows the data to the </w:t>
+      </w:r>
+      <w:r>
+        <w:rPr>
+          <w:rFonts w:ascii="Assistant Medium" w:eastAsia="Times New Roman" w:hAnsi="Assistant Medium" w:cs="Assistant Medium"/>
+          <w:color w:val="000000"/>
+          <w:lang w:val="en-US" w:eastAsia="pt-PT"/>
+        </w:rPr>
+        <w:t>user</w:t>
+      </w:r>
+      <w:r>
+        <w:rPr>
+          <w:rFonts w:ascii="Assistant Medium" w:eastAsia="Times New Roman" w:hAnsi="Assistant Medium" w:cs="Assistant Medium"/>
+          <w:color w:val="000000"/>
+          <w:lang w:val="en-US" w:eastAsia="pt-PT"/>
+        </w:rPr>
+        <w:t xml:space="preserve"> asking him to confirm it. The user confirms. The platform saves the data and informs the new user that the operation was successful.</w:t>
+      </w:r>
+    </w:p>
+    <w:p>
+      <w:pPr>
+        <w:spacing w:before="360" w:after="80" w:line="360" w:lineRule="auto"/>
         <w:jc w:val="both"/>
-        <w:outlineLvl w:val="0"/>
-        <w:rPr>
-          <w:lang w:val="en-US"/>
+        <w:outlineLvl w:val="1"/>
+        <w:rPr>
+          <w:rFonts w:ascii="Assistant Medium" w:eastAsia="Times New Roman" w:hAnsi="Assistant Medium" w:cs="Assistant Medium"/>
+          <w:b/>
+          <w:bCs/>
+          <w:color w:val="666666"/>
+          <w:sz w:val="34"/>
+          <w:szCs w:val="34"/>
+          <w:lang w:val="en-US" w:eastAsia="pt-PT"/>
+        </w:rPr>
+      </w:pPr>
+      <w:r>
+        <w:rPr>
+          <w:rFonts w:ascii="Assistant Medium" w:eastAsia="Times New Roman" w:hAnsi="Assistant Medium" w:cs="Assistant Medium"/>
+          <w:b/>
+          <w:bCs/>
+          <w:color w:val="666666"/>
+          <w:sz w:val="34"/>
+          <w:szCs w:val="34"/>
+          <w:lang w:val="en-US" w:eastAsia="pt-PT"/>
+        </w:rPr>
+        <w:t>SSD</w:t>
+      </w:r>
+    </w:p>
+    <w:p>
+      <w:pPr>
+        <w:spacing w:after="240" w:line="360" w:lineRule="auto"/>
+        <w:jc w:val="both"/>
+        <w:rPr>
+          <w:rFonts w:ascii="Assistant Medium" w:eastAsia="Times New Roman" w:hAnsi="Assistant Medium" w:cs="Assistant Medium"/>
+          <w:color w:val="000000"/>
+          <w:lang w:val="en-US" w:eastAsia="pt-PT"/>
         </w:rPr>
       </w:pPr>
     </w:p>
@@ -19937,6 +19790,7 @@
         <w:docPartUnique/>
       </w:docPartObj>
     </w:sdtPr>
+    <w:sdtEndPr/>
     <w:sdtContent>
       <w:p>
         <w:pPr>
@@ -19956,7 +19810,7 @@
           <w:rPr>
             <w:noProof/>
           </w:rPr>
-          <w:t>13</w:t>
+          <w:t>26</w:t>
         </w:r>
         <w:r>
           <w:fldChar w:fldCharType="end"/>
@@ -24572,7 +24426,7 @@
 </file>
 
 <file path=customXml/itemProps1.xml><?xml version="1.0" encoding="utf-8"?>
-<ds:datastoreItem xmlns:ds="http://schemas.openxmlformats.org/officeDocument/2006/customXml" ds:itemID="{1102ECBB-D6A6-4C72-A11E-8B92BA94A5E8}">
+<ds:datastoreItem xmlns:ds="http://schemas.openxmlformats.org/officeDocument/2006/customXml" ds:itemID="{203E1D4E-0ACD-4191-B3BB-46048D709980}">
   <ds:schemaRefs>
     <ds:schemaRef ds:uri="http://schemas.openxmlformats.org/officeDocument/2006/bibliography"/>
   </ds:schemaRefs>

</xml_diff>

<commit_message>
Sprint #3 User Stories added to Documentation
</commit_message>
<xml_diff>
--- a/Documentation/Full Documentation - Inglorious Developers.docx
+++ b/Documentation/Full Documentation - Inglorious Developers.docx
@@ -5762,29 +5762,7 @@
           <w:color w:val="000000"/>
           <w:lang w:val="en-US" w:eastAsia="pt-PT"/>
         </w:rPr>
-        <w:t xml:space="preserve"> chooses Consult, Edit, </w:t>
-      </w:r>
-      <w:proofErr w:type="gramStart"/>
-      <w:r>
-        <w:rPr>
-          <w:rFonts w:ascii="Assistant Medium" w:eastAsia="Times New Roman" w:hAnsi="Assistant Medium" w:cs="Assistant Medium"/>
-          <w:b/>
-          <w:bCs/>
-          <w:color w:val="000000"/>
-          <w:lang w:val="en-US" w:eastAsia="pt-PT"/>
-        </w:rPr>
-        <w:t>Delete</w:t>
-      </w:r>
-      <w:proofErr w:type="gramEnd"/>
-      <w:r>
-        <w:rPr>
-          <w:rFonts w:ascii="Assistant Medium" w:eastAsia="Times New Roman" w:hAnsi="Assistant Medium" w:cs="Assistant Medium"/>
-          <w:b/>
-          <w:bCs/>
-          <w:color w:val="000000"/>
-          <w:lang w:val="en-US" w:eastAsia="pt-PT"/>
-        </w:rPr>
-        <w:t xml:space="preserve"> but there are no registered parking spots</w:t>
+        <w:t xml:space="preserve"> chooses Consult, Edit, Delete but there are no registered parking spots</w:t>
       </w:r>
     </w:p>
     <w:p>
@@ -6077,20 +6055,8 @@
           <w:color w:val="000000"/>
           <w:lang w:val="en-US" w:eastAsia="pt-PT"/>
         </w:rPr>
-        <w:t xml:space="preserve"> just wants to consult the </w:t>
-      </w:r>
-      <w:proofErr w:type="gramStart"/>
-      <w:r>
-        <w:rPr>
-          <w:rFonts w:ascii="Assistant Medium" w:eastAsia="Times New Roman" w:hAnsi="Assistant Medium" w:cs="Assistant Medium"/>
-          <w:b/>
-          <w:bCs/>
-          <w:color w:val="000000"/>
-          <w:lang w:val="en-US" w:eastAsia="pt-PT"/>
-        </w:rPr>
-        <w:t>data</w:t>
-      </w:r>
-      <w:proofErr w:type="gramEnd"/>
+        <w:t xml:space="preserve"> just wants to consult the data</w:t>
+      </w:r>
     </w:p>
     <w:p>
       <w:pPr>
@@ -6635,20 +6601,8 @@
           <w:color w:val="000000"/>
           <w:lang w:val="en-US" w:eastAsia="pt-PT"/>
         </w:rPr>
-        <w:t xml:space="preserve"> wants to delete a parking </w:t>
-      </w:r>
-      <w:proofErr w:type="gramStart"/>
-      <w:r>
-        <w:rPr>
-          <w:rFonts w:ascii="Assistant Medium" w:eastAsia="Times New Roman" w:hAnsi="Assistant Medium" w:cs="Assistant Medium"/>
-          <w:b/>
-          <w:bCs/>
-          <w:color w:val="000000"/>
-          <w:lang w:val="en-US" w:eastAsia="pt-PT"/>
-        </w:rPr>
-        <w:t>spot</w:t>
-      </w:r>
-      <w:proofErr w:type="gramEnd"/>
+        <w:t xml:space="preserve"> wants to delete a parking spot</w:t>
+      </w:r>
     </w:p>
     <w:p>
       <w:pPr>
@@ -7518,7 +7472,6 @@
                 <w:lang w:val="en-US" w:eastAsia="pt-PT"/>
               </w:rPr>
             </w:pPr>
-            <w:proofErr w:type="spellStart"/>
             <w:r>
               <w:rPr>
                 <w:rFonts w:ascii="Assistant Medium" w:eastAsia="Times New Roman" w:hAnsi="Assistant Medium" w:cs="Assistant Medium"/>
@@ -7527,7 +7480,6 @@
               </w:rPr>
               <w:t>JWToken</w:t>
             </w:r>
-            <w:proofErr w:type="spellEnd"/>
           </w:p>
         </w:tc>
         <w:tc>
@@ -7673,7 +7625,6 @@
                 <w:lang w:val="en-US" w:eastAsia="pt-PT"/>
               </w:rPr>
             </w:pPr>
-            <w:proofErr w:type="spellStart"/>
             <w:r>
               <w:rPr>
                 <w:rFonts w:ascii="Assistant Medium" w:eastAsia="Times New Roman" w:hAnsi="Assistant Medium" w:cs="Assistant Medium"/>
@@ -7690,7 +7641,6 @@
               </w:rPr>
               <w:t>UI</w:t>
             </w:r>
-            <w:proofErr w:type="spellEnd"/>
           </w:p>
         </w:tc>
         <w:tc>
@@ -7879,41 +7829,13 @@
                 <w:lang w:val="en-US" w:eastAsia="pt-PT"/>
               </w:rPr>
             </w:pPr>
-            <w:proofErr w:type="spellStart"/>
             <w:r>
               <w:rPr>
                 <w:rFonts w:ascii="Assistant Medium" w:eastAsia="Times New Roman" w:hAnsi="Assistant Medium" w:cs="Assistant Medium"/>
                 <w:shd w:val="clear" w:color="auto" w:fill="FFFFFF"/>
                 <w:lang w:val="en-US" w:eastAsia="pt-PT"/>
               </w:rPr>
-              <w:t>AuthenticationService</w:t>
-            </w:r>
-            <w:proofErr w:type="spellEnd"/>
-            <w:r>
-              <w:rPr>
-                <w:rFonts w:ascii="Assistant Medium" w:eastAsia="Times New Roman" w:hAnsi="Assistant Medium" w:cs="Assistant Medium"/>
-                <w:shd w:val="clear" w:color="auto" w:fill="FFFFFF"/>
-                <w:lang w:val="en-US" w:eastAsia="pt-PT"/>
-              </w:rPr>
-              <w:t xml:space="preserve"> (?) / </w:t>
-            </w:r>
-            <w:proofErr w:type="spellStart"/>
-            <w:r>
-              <w:rPr>
-                <w:rFonts w:ascii="Assistant Medium" w:eastAsia="Times New Roman" w:hAnsi="Assistant Medium" w:cs="Assistant Medium"/>
-                <w:shd w:val="clear" w:color="auto" w:fill="FFFFFF"/>
-                <w:lang w:val="en-US" w:eastAsia="pt-PT"/>
-              </w:rPr>
-              <w:t>AuthenticationController</w:t>
-            </w:r>
-            <w:proofErr w:type="spellEnd"/>
-            <w:r>
-              <w:rPr>
-                <w:rFonts w:ascii="Assistant Medium" w:eastAsia="Times New Roman" w:hAnsi="Assistant Medium" w:cs="Assistant Medium"/>
-                <w:shd w:val="clear" w:color="auto" w:fill="FFFFFF"/>
-                <w:lang w:val="en-US" w:eastAsia="pt-PT"/>
-              </w:rPr>
-              <w:t xml:space="preserve"> (?)</w:t>
+              <w:t>AuthenticationService (?) / AuthenticationController (?)</w:t>
             </w:r>
           </w:p>
           <w:p>
@@ -7927,7 +7849,6 @@
                 <w:lang w:val="en-US" w:eastAsia="pt-PT"/>
               </w:rPr>
             </w:pPr>
-            <w:proofErr w:type="spellStart"/>
             <w:r>
               <w:rPr>
                 <w:rFonts w:ascii="Assistant Medium" w:eastAsia="Times New Roman" w:hAnsi="Assistant Medium" w:cs="Assistant Medium"/>
@@ -7944,7 +7865,6 @@
               </w:rPr>
               <w:t>UI</w:t>
             </w:r>
-            <w:proofErr w:type="spellEnd"/>
           </w:p>
         </w:tc>
         <w:tc>
@@ -8123,7 +8043,6 @@
                 <w:lang w:val="en-US" w:eastAsia="pt-PT"/>
               </w:rPr>
             </w:pPr>
-            <w:proofErr w:type="spellStart"/>
             <w:r>
               <w:rPr>
                 <w:rFonts w:ascii="Assistant Medium" w:eastAsia="Times New Roman" w:hAnsi="Assistant Medium" w:cs="Assistant Medium"/>
@@ -8140,7 +8059,6 @@
               </w:rPr>
               <w:t>UI</w:t>
             </w:r>
-            <w:proofErr w:type="spellEnd"/>
           </w:p>
         </w:tc>
         <w:tc>
@@ -8303,7 +8221,6 @@
                 <w:lang w:val="en-US" w:eastAsia="pt-PT"/>
               </w:rPr>
             </w:pPr>
-            <w:proofErr w:type="spellStart"/>
             <w:r>
               <w:rPr>
                 <w:rFonts w:ascii="Assistant Medium" w:eastAsia="Times New Roman" w:hAnsi="Assistant Medium" w:cs="Assistant Medium"/>
@@ -8312,7 +8229,6 @@
               </w:rPr>
               <w:t>CentralAPI</w:t>
             </w:r>
-            <w:proofErr w:type="spellEnd"/>
           </w:p>
         </w:tc>
         <w:tc>
@@ -8442,7 +8358,6 @@
                 <w:lang w:val="en-US" w:eastAsia="pt-PT"/>
               </w:rPr>
             </w:pPr>
-            <w:proofErr w:type="spellStart"/>
             <w:r>
               <w:rPr>
                 <w:rFonts w:ascii="Assistant Medium" w:eastAsia="Times New Roman" w:hAnsi="Assistant Medium" w:cs="Assistant Medium"/>
@@ -8451,7 +8366,6 @@
               </w:rPr>
               <w:t>CentralAPI</w:t>
             </w:r>
-            <w:proofErr w:type="spellEnd"/>
           </w:p>
         </w:tc>
         <w:tc>
@@ -8581,7 +8495,6 @@
                 <w:lang w:val="en-US" w:eastAsia="pt-PT"/>
               </w:rPr>
             </w:pPr>
-            <w:proofErr w:type="spellStart"/>
             <w:r>
               <w:rPr>
                 <w:rFonts w:ascii="Assistant Medium" w:eastAsia="Times New Roman" w:hAnsi="Assistant Medium" w:cs="Assistant Medium"/>
@@ -8590,7 +8503,6 @@
               </w:rPr>
               <w:t>CentralAPI</w:t>
             </w:r>
-            <w:proofErr w:type="spellEnd"/>
           </w:p>
         </w:tc>
         <w:tc>
@@ -8720,7 +8632,6 @@
                 <w:lang w:val="en-US" w:eastAsia="pt-PT"/>
               </w:rPr>
             </w:pPr>
-            <w:proofErr w:type="spellStart"/>
             <w:r>
               <w:rPr>
                 <w:rFonts w:ascii="Assistant Medium" w:eastAsia="Times New Roman" w:hAnsi="Assistant Medium" w:cs="Assistant Medium"/>
@@ -8729,7 +8640,6 @@
               </w:rPr>
               <w:t>CentralAPI</w:t>
             </w:r>
-            <w:proofErr w:type="spellEnd"/>
           </w:p>
         </w:tc>
         <w:tc>
@@ -8827,25 +8737,7 @@
                 <w:shd w:val="clear" w:color="auto" w:fill="FFFFFF"/>
                 <w:lang w:val="en-US" w:eastAsia="pt-PT"/>
               </w:rPr>
-              <w:t xml:space="preserve">...who coordinates the </w:t>
-            </w:r>
-            <w:proofErr w:type="spellStart"/>
-            <w:r>
-              <w:rPr>
-                <w:rFonts w:ascii="Assistant Medium" w:eastAsia="Times New Roman" w:hAnsi="Assistant Medium" w:cs="Assistant Medium"/>
-                <w:shd w:val="clear" w:color="auto" w:fill="FFFFFF"/>
-                <w:lang w:val="en-US" w:eastAsia="pt-PT"/>
-              </w:rPr>
-              <w:t>ParkingSpot</w:t>
-            </w:r>
-            <w:proofErr w:type="spellEnd"/>
-            <w:r>
-              <w:rPr>
-                <w:rFonts w:ascii="Assistant Medium" w:eastAsia="Times New Roman" w:hAnsi="Assistant Medium" w:cs="Assistant Medium"/>
-                <w:shd w:val="clear" w:color="auto" w:fill="FFFFFF"/>
-                <w:lang w:val="en-US" w:eastAsia="pt-PT"/>
-              </w:rPr>
-              <w:t xml:space="preserve"> methods?</w:t>
+              <w:t>...who coordinates the ParkingSpot methods?</w:t>
             </w:r>
           </w:p>
         </w:tc>
@@ -8877,7 +8769,6 @@
                 <w:lang w:val="en-US" w:eastAsia="pt-PT"/>
               </w:rPr>
             </w:pPr>
-            <w:proofErr w:type="spellStart"/>
             <w:r>
               <w:rPr>
                 <w:rFonts w:ascii="Assistant Medium" w:eastAsia="Times New Roman" w:hAnsi="Assistant Medium" w:cs="Assistant Medium"/>
@@ -8886,7 +8777,6 @@
               </w:rPr>
               <w:t>ParkingSpotController</w:t>
             </w:r>
-            <w:proofErr w:type="spellEnd"/>
           </w:p>
         </w:tc>
         <w:tc>
@@ -9016,25 +8906,7 @@
                 <w:shd w:val="clear" w:color="auto" w:fill="FFFFFF"/>
                 <w:lang w:val="en-US" w:eastAsia="pt-PT"/>
               </w:rPr>
-              <w:t xml:space="preserve">...is responsible for creating </w:t>
-            </w:r>
-            <w:proofErr w:type="spellStart"/>
-            <w:r>
-              <w:rPr>
-                <w:rFonts w:ascii="Assistant Medium" w:eastAsia="Times New Roman" w:hAnsi="Assistant Medium" w:cs="Assistant Medium"/>
-                <w:shd w:val="clear" w:color="auto" w:fill="FFFFFF"/>
-                <w:lang w:val="en-US" w:eastAsia="pt-PT"/>
-              </w:rPr>
-              <w:t>ParkingSpot</w:t>
-            </w:r>
-            <w:proofErr w:type="spellEnd"/>
-            <w:r>
-              <w:rPr>
-                <w:rFonts w:ascii="Assistant Medium" w:eastAsia="Times New Roman" w:hAnsi="Assistant Medium" w:cs="Assistant Medium"/>
-                <w:shd w:val="clear" w:color="auto" w:fill="FFFFFF"/>
-                <w:lang w:val="en-US" w:eastAsia="pt-PT"/>
-              </w:rPr>
-              <w:t xml:space="preserve"> instances?</w:t>
+              <w:t>...is responsible for creating ParkingSpot instances?</w:t>
             </w:r>
           </w:p>
         </w:tc>
@@ -9066,7 +8938,6 @@
                 <w:lang w:val="en-US" w:eastAsia="pt-PT"/>
               </w:rPr>
             </w:pPr>
-            <w:proofErr w:type="spellStart"/>
             <w:r>
               <w:rPr>
                 <w:rFonts w:ascii="Assistant Medium" w:eastAsia="Times New Roman" w:hAnsi="Assistant Medium" w:cs="Assistant Medium"/>
@@ -9075,7 +8946,6 @@
               </w:rPr>
               <w:t>CentralAPI</w:t>
             </w:r>
-            <w:proofErr w:type="spellEnd"/>
           </w:p>
         </w:tc>
         <w:tc>
@@ -9409,7 +9279,6 @@
                 <w:lang w:val="en-US" w:eastAsia="pt-PT"/>
               </w:rPr>
             </w:pPr>
-            <w:proofErr w:type="spellStart"/>
             <w:r>
               <w:rPr>
                 <w:rFonts w:ascii="Assistant Medium" w:eastAsia="Times New Roman" w:hAnsi="Assistant Medium" w:cs="Assistant Medium"/>
@@ -9418,7 +9287,6 @@
               </w:rPr>
               <w:t>CentralAPI</w:t>
             </w:r>
-            <w:proofErr w:type="spellEnd"/>
           </w:p>
           <w:p>
             <w:pPr>
@@ -9431,7 +9299,6 @@
                 <w:lang w:val="en-US" w:eastAsia="pt-PT"/>
               </w:rPr>
             </w:pPr>
-            <w:proofErr w:type="spellStart"/>
             <w:r>
               <w:rPr>
                 <w:rFonts w:ascii="Assistant Medium" w:eastAsia="Times New Roman" w:hAnsi="Assistant Medium" w:cs="Assistant Medium"/>
@@ -9440,7 +9307,6 @@
               </w:rPr>
               <w:t>ParkingSpot</w:t>
             </w:r>
-            <w:proofErr w:type="spellEnd"/>
           </w:p>
         </w:tc>
         <w:tc>
@@ -9471,36 +9337,14 @@
                 <w:lang w:val="en-US" w:eastAsia="pt-PT"/>
               </w:rPr>
             </w:pPr>
-            <w:proofErr w:type="spellStart"/>
-            <w:proofErr w:type="gramStart"/>
             <w:r>
               <w:rPr>
                 <w:rFonts w:ascii="Assistant Medium" w:eastAsia="Times New Roman" w:hAnsi="Assistant Medium" w:cs="Assistant Medium"/>
                 <w:shd w:val="clear" w:color="auto" w:fill="FFFFFF"/>
                 <w:lang w:val="en-US" w:eastAsia="pt-PT"/>
               </w:rPr>
-              <w:t>IE:ParkingLot</w:t>
-            </w:r>
-            <w:proofErr w:type="spellEnd"/>
-            <w:proofErr w:type="gramEnd"/>
-            <w:r>
-              <w:rPr>
-                <w:rFonts w:ascii="Assistant Medium" w:eastAsia="Times New Roman" w:hAnsi="Assistant Medium" w:cs="Assistant Medium"/>
-                <w:shd w:val="clear" w:color="auto" w:fill="FFFFFF"/>
-                <w:lang w:val="en-US" w:eastAsia="pt-PT"/>
-              </w:rPr>
-              <w:t xml:space="preserve"> has </w:t>
-            </w:r>
-            <w:proofErr w:type="spellStart"/>
-            <w:r>
-              <w:rPr>
-                <w:rFonts w:ascii="Assistant Medium" w:eastAsia="Times New Roman" w:hAnsi="Assistant Medium" w:cs="Assistant Medium"/>
-                <w:shd w:val="clear" w:color="auto" w:fill="FFFFFF"/>
-                <w:lang w:val="en-US" w:eastAsia="pt-PT"/>
-              </w:rPr>
-              <w:t>ParkingSpot</w:t>
-            </w:r>
-            <w:proofErr w:type="spellEnd"/>
+              <w:t>IE:ParkingLot has ParkingSpot</w:t>
+            </w:r>
           </w:p>
         </w:tc>
       </w:tr>
@@ -9612,25 +9456,7 @@
                 <w:lang w:val="en-US" w:eastAsia="pt-PT"/>
               </w:rPr>
               <w:lastRenderedPageBreak/>
-              <w:t xml:space="preserve">...who validates the </w:t>
-            </w:r>
-            <w:proofErr w:type="spellStart"/>
-            <w:r>
-              <w:rPr>
-                <w:rFonts w:ascii="Assistant Medium" w:eastAsia="Times New Roman" w:hAnsi="Assistant Medium" w:cs="Assistant Medium"/>
-                <w:shd w:val="clear" w:color="auto" w:fill="FFFFFF"/>
-                <w:lang w:val="en-US" w:eastAsia="pt-PT"/>
-              </w:rPr>
-              <w:t>ParkingSpot</w:t>
-            </w:r>
-            <w:proofErr w:type="spellEnd"/>
-            <w:r>
-              <w:rPr>
-                <w:rFonts w:ascii="Assistant Medium" w:eastAsia="Times New Roman" w:hAnsi="Assistant Medium" w:cs="Assistant Medium"/>
-                <w:shd w:val="clear" w:color="auto" w:fill="FFFFFF"/>
-                <w:lang w:val="en-US" w:eastAsia="pt-PT"/>
-              </w:rPr>
-              <w:t xml:space="preserve"> data?</w:t>
+              <w:t>...who validates the ParkingSpot data?</w:t>
             </w:r>
           </w:p>
           <w:p>
@@ -9682,7 +9508,6 @@
                 <w:lang w:val="en-US" w:eastAsia="pt-PT"/>
               </w:rPr>
             </w:pPr>
-            <w:proofErr w:type="spellStart"/>
             <w:r>
               <w:rPr>
                 <w:rFonts w:ascii="Assistant Medium" w:eastAsia="Times New Roman" w:hAnsi="Assistant Medium" w:cs="Assistant Medium"/>
@@ -9691,7 +9516,6 @@
               </w:rPr>
               <w:t>ParkingSpot</w:t>
             </w:r>
-            <w:proofErr w:type="spellEnd"/>
           </w:p>
           <w:p>
             <w:pPr>
@@ -9809,25 +9633,7 @@
                 <w:shd w:val="clear" w:color="auto" w:fill="FFFFFF"/>
                 <w:lang w:val="en-US" w:eastAsia="pt-PT"/>
               </w:rPr>
-              <w:t xml:space="preserve">...who validates the </w:t>
-            </w:r>
-            <w:proofErr w:type="spellStart"/>
-            <w:r>
-              <w:rPr>
-                <w:rFonts w:ascii="Assistant Medium" w:eastAsia="Times New Roman" w:hAnsi="Assistant Medium" w:cs="Assistant Medium"/>
-                <w:shd w:val="clear" w:color="auto" w:fill="FFFFFF"/>
-                <w:lang w:val="en-US" w:eastAsia="pt-PT"/>
-              </w:rPr>
-              <w:t>ParkingSpot</w:t>
-            </w:r>
-            <w:proofErr w:type="spellEnd"/>
-            <w:r>
-              <w:rPr>
-                <w:rFonts w:ascii="Assistant Medium" w:eastAsia="Times New Roman" w:hAnsi="Assistant Medium" w:cs="Assistant Medium"/>
-                <w:shd w:val="clear" w:color="auto" w:fill="FFFFFF"/>
-                <w:lang w:val="en-US" w:eastAsia="pt-PT"/>
-              </w:rPr>
-              <w:t xml:space="preserve"> data?</w:t>
+              <w:t>...who validates the ParkingSpot data?</w:t>
             </w:r>
           </w:p>
           <w:p>
@@ -9879,7 +9685,6 @@
                 <w:lang w:val="en-US" w:eastAsia="pt-PT"/>
               </w:rPr>
             </w:pPr>
-            <w:proofErr w:type="spellStart"/>
             <w:r>
               <w:rPr>
                 <w:rFonts w:ascii="Assistant Medium" w:eastAsia="Times New Roman" w:hAnsi="Assistant Medium" w:cs="Assistant Medium"/>
@@ -9888,7 +9693,6 @@
               </w:rPr>
               <w:t>CentralAPI</w:t>
             </w:r>
-            <w:proofErr w:type="spellEnd"/>
           </w:p>
           <w:p>
             <w:pPr>
@@ -9901,7 +9705,6 @@
                 <w:lang w:val="en-US" w:eastAsia="pt-PT"/>
               </w:rPr>
             </w:pPr>
-            <w:proofErr w:type="spellStart"/>
             <w:r>
               <w:rPr>
                 <w:rFonts w:ascii="Assistant Medium" w:eastAsia="Times New Roman" w:hAnsi="Assistant Medium" w:cs="Assistant Medium"/>
@@ -9910,7 +9713,6 @@
               </w:rPr>
               <w:t>ParkingSpot</w:t>
             </w:r>
-            <w:proofErr w:type="spellEnd"/>
           </w:p>
         </w:tc>
         <w:tc>
@@ -9947,38 +9749,8 @@
                 <w:shd w:val="clear" w:color="auto" w:fill="FFFFFF"/>
                 <w:lang w:val="en-US" w:eastAsia="pt-PT"/>
               </w:rPr>
-              <w:t xml:space="preserve">IE: In the DM </w:t>
-            </w:r>
-            <w:proofErr w:type="spellStart"/>
-            <w:r>
-              <w:rPr>
-                <w:rFonts w:ascii="Assistant Medium" w:eastAsia="Times New Roman" w:hAnsi="Assistant Medium" w:cs="Assistant Medium"/>
-                <w:shd w:val="clear" w:color="auto" w:fill="FFFFFF"/>
-                <w:lang w:val="en-US" w:eastAsia="pt-PT"/>
-              </w:rPr>
-              <w:t>ParkingSpot</w:t>
-            </w:r>
-            <w:proofErr w:type="spellEnd"/>
-            <w:r>
-              <w:rPr>
-                <w:rFonts w:ascii="Assistant Medium" w:eastAsia="Times New Roman" w:hAnsi="Assistant Medium" w:cs="Assistant Medium"/>
-                <w:shd w:val="clear" w:color="auto" w:fill="FFFFFF"/>
-                <w:lang w:val="en-US" w:eastAsia="pt-PT"/>
-              </w:rPr>
-              <w:t xml:space="preserve"> is registered in </w:t>
-            </w:r>
-            <w:proofErr w:type="spellStart"/>
-            <w:proofErr w:type="gramStart"/>
-            <w:r>
-              <w:rPr>
-                <w:rFonts w:ascii="Assistant Medium" w:eastAsia="Times New Roman" w:hAnsi="Assistant Medium" w:cs="Assistant Medium"/>
-                <w:shd w:val="clear" w:color="auto" w:fill="FFFFFF"/>
-                <w:lang w:val="en-US" w:eastAsia="pt-PT"/>
-              </w:rPr>
-              <w:t>ParkingLot</w:t>
-            </w:r>
-            <w:proofErr w:type="spellEnd"/>
-            <w:proofErr w:type="gramEnd"/>
+              <w:t>IE: In the DM ParkingSpot is registered in ParkingLot</w:t>
+            </w:r>
           </w:p>
           <w:p>
             <w:pPr>
@@ -10009,36 +9781,16 @@
                 <w:shd w:val="clear" w:color="auto" w:fill="FFFFFF"/>
                 <w:lang w:val="en-US" w:eastAsia="pt-PT"/>
               </w:rPr>
-              <w:t xml:space="preserve">IE: </w:t>
-            </w:r>
-            <w:proofErr w:type="spellStart"/>
+              <w:t xml:space="preserve">IE: ParkingLot is registered in </w:t>
+            </w:r>
             <w:r>
               <w:rPr>
                 <w:rFonts w:ascii="Assistant Medium" w:eastAsia="Times New Roman" w:hAnsi="Assistant Medium" w:cs="Assistant Medium"/>
                 <w:shd w:val="clear" w:color="auto" w:fill="FFFFFF"/>
                 <w:lang w:val="en-US" w:eastAsia="pt-PT"/>
               </w:rPr>
-              <w:t>ParkingLot</w:t>
-            </w:r>
-            <w:proofErr w:type="spellEnd"/>
-            <w:r>
-              <w:rPr>
-                <w:rFonts w:ascii="Assistant Medium" w:eastAsia="Times New Roman" w:hAnsi="Assistant Medium" w:cs="Assistant Medium"/>
-                <w:shd w:val="clear" w:color="auto" w:fill="FFFFFF"/>
-                <w:lang w:val="en-US" w:eastAsia="pt-PT"/>
-              </w:rPr>
-              <w:t xml:space="preserve"> is registered in </w:t>
-            </w:r>
-            <w:proofErr w:type="spellStart"/>
-            <w:r>
-              <w:rPr>
-                <w:rFonts w:ascii="Assistant Medium" w:eastAsia="Times New Roman" w:hAnsi="Assistant Medium" w:cs="Assistant Medium"/>
-                <w:shd w:val="clear" w:color="auto" w:fill="FFFFFF"/>
-                <w:lang w:val="en-US" w:eastAsia="pt-PT"/>
-              </w:rPr>
               <w:t>CentralAPI</w:t>
             </w:r>
-            <w:proofErr w:type="spellEnd"/>
           </w:p>
         </w:tc>
       </w:tr>
@@ -10347,7 +10099,6 @@
                 <w:lang w:val="en-US" w:eastAsia="pt-PT"/>
               </w:rPr>
             </w:pPr>
-            <w:proofErr w:type="spellStart"/>
             <w:r>
               <w:rPr>
                 <w:rFonts w:ascii="Assistant Medium" w:eastAsia="Times New Roman" w:hAnsi="Assistant Medium" w:cs="Assistant Medium"/>
@@ -10356,7 +10107,6 @@
               </w:rPr>
               <w:t>ParkingSpot</w:t>
             </w:r>
-            <w:proofErr w:type="spellEnd"/>
           </w:p>
           <w:p>
             <w:pPr>
@@ -10369,7 +10119,6 @@
                 <w:lang w:val="en-US" w:eastAsia="pt-PT"/>
               </w:rPr>
             </w:pPr>
-            <w:proofErr w:type="spellStart"/>
             <w:r>
               <w:rPr>
                 <w:rFonts w:ascii="Assistant Medium" w:eastAsia="Times New Roman" w:hAnsi="Assistant Medium" w:cs="Assistant Medium"/>
@@ -10378,7 +10127,6 @@
               </w:rPr>
               <w:t>CentralAPI</w:t>
             </w:r>
-            <w:proofErr w:type="spellEnd"/>
             <w:r>
               <w:rPr>
                 <w:rFonts w:ascii="Assistant Medium" w:eastAsia="Times New Roman" w:hAnsi="Assistant Medium" w:cs="Assistant Medium"/>
@@ -10399,7 +10147,6 @@
                 <w:lang w:val="en-US" w:eastAsia="pt-PT"/>
               </w:rPr>
             </w:pPr>
-            <w:proofErr w:type="spellStart"/>
             <w:r>
               <w:rPr>
                 <w:rFonts w:ascii="Assistant Medium" w:eastAsia="Times New Roman" w:hAnsi="Assistant Medium" w:cs="Assistant Medium"/>
@@ -10408,7 +10155,6 @@
               </w:rPr>
               <w:t>DataBase</w:t>
             </w:r>
-            <w:proofErr w:type="spellEnd"/>
           </w:p>
         </w:tc>
         <w:tc>
@@ -11363,7 +11109,6 @@
           <w:bCs/>
         </w:rPr>
       </w:pPr>
-      <w:proofErr w:type="spellStart"/>
       <w:r>
         <w:rPr>
           <w:rFonts w:ascii="Assistant Medium" w:hAnsi="Assistant Medium" w:cs="Assistant Medium"/>
@@ -11386,60 +11131,23 @@
           <w:b/>
           <w:bCs/>
         </w:rPr>
-        <w:t>olders</w:t>
-      </w:r>
-      <w:proofErr w:type="spellEnd"/>
+        <w:t xml:space="preserve">olders and </w:t>
+      </w:r>
       <w:r>
         <w:rPr>
           <w:rFonts w:ascii="Assistant Medium" w:hAnsi="Assistant Medium" w:cs="Assistant Medium"/>
           <w:b/>
           <w:bCs/>
         </w:rPr>
-        <w:t xml:space="preserve"> </w:t>
-      </w:r>
-      <w:proofErr w:type="spellStart"/>
+        <w:t>i</w:t>
+      </w:r>
       <w:r>
         <w:rPr>
           <w:rFonts w:ascii="Assistant Medium" w:hAnsi="Assistant Medium" w:cs="Assistant Medium"/>
           <w:b/>
           <w:bCs/>
         </w:rPr>
-        <w:t>and</w:t>
-      </w:r>
-      <w:proofErr w:type="spellEnd"/>
-      <w:r>
-        <w:rPr>
-          <w:rFonts w:ascii="Assistant Medium" w:hAnsi="Assistant Medium" w:cs="Assistant Medium"/>
-          <w:b/>
-          <w:bCs/>
-        </w:rPr>
-        <w:t xml:space="preserve"> </w:t>
-      </w:r>
-      <w:proofErr w:type="spellStart"/>
-      <w:r>
-        <w:rPr>
-          <w:rFonts w:ascii="Assistant Medium" w:hAnsi="Assistant Medium" w:cs="Assistant Medium"/>
-          <w:b/>
-          <w:bCs/>
-        </w:rPr>
-        <w:t>i</w:t>
-      </w:r>
-      <w:r>
-        <w:rPr>
-          <w:rFonts w:ascii="Assistant Medium" w:hAnsi="Assistant Medium" w:cs="Assistant Medium"/>
-          <w:b/>
-          <w:bCs/>
-        </w:rPr>
-        <w:t>nterests</w:t>
-      </w:r>
-      <w:proofErr w:type="spellEnd"/>
-      <w:r>
-        <w:rPr>
-          <w:rFonts w:ascii="Assistant Medium" w:hAnsi="Assistant Medium" w:cs="Assistant Medium"/>
-          <w:b/>
-          <w:bCs/>
-        </w:rPr>
-        <w:t>:</w:t>
+        <w:t>nterests:</w:t>
       </w:r>
     </w:p>
     <w:p>
@@ -11533,23 +11241,13 @@
           <w:bCs/>
         </w:rPr>
       </w:pPr>
-      <w:proofErr w:type="spellStart"/>
       <w:r>
         <w:rPr>
           <w:rFonts w:ascii="Assistant Medium" w:hAnsi="Assistant Medium" w:cs="Assistant Medium"/>
           <w:b/>
           <w:bCs/>
         </w:rPr>
-        <w:t>Preconditions</w:t>
-      </w:r>
-      <w:proofErr w:type="spellEnd"/>
-      <w:r>
-        <w:rPr>
-          <w:rFonts w:ascii="Assistant Medium" w:hAnsi="Assistant Medium" w:cs="Assistant Medium"/>
-          <w:b/>
-          <w:bCs/>
-        </w:rPr>
-        <w:t>:</w:t>
+        <w:t>Preconditions:</w:t>
       </w:r>
     </w:p>
     <w:p>
@@ -11634,23 +11332,13 @@
           <w:bCs/>
         </w:rPr>
       </w:pPr>
-      <w:proofErr w:type="spellStart"/>
       <w:r>
         <w:rPr>
           <w:rFonts w:ascii="Assistant Medium" w:hAnsi="Assistant Medium" w:cs="Assistant Medium"/>
           <w:b/>
           <w:bCs/>
         </w:rPr>
-        <w:t>Postconditions</w:t>
-      </w:r>
-      <w:proofErr w:type="spellEnd"/>
-      <w:r>
-        <w:rPr>
-          <w:rFonts w:ascii="Assistant Medium" w:hAnsi="Assistant Medium" w:cs="Assistant Medium"/>
-          <w:b/>
-          <w:bCs/>
-        </w:rPr>
-        <w:t>:</w:t>
+        <w:t>Postconditions:</w:t>
       </w:r>
     </w:p>
     <w:p>
@@ -12268,19 +11956,8 @@
           <w:bCs/>
           <w:lang w:val="en-US"/>
         </w:rPr>
-        <w:t xml:space="preserve"> </w:t>
-      </w:r>
-      <w:proofErr w:type="gramStart"/>
-      <w:r>
-        <w:rPr>
-          <w:rFonts w:ascii="Assistant Medium" w:hAnsi="Assistant Medium" w:cs="Assistant Medium"/>
-          <w:b/>
-          <w:bCs/>
-          <w:lang w:val="en-US"/>
-        </w:rPr>
-        <w:t>Reservation</w:t>
-      </w:r>
-      <w:proofErr w:type="gramEnd"/>
+        <w:t xml:space="preserve"> Reservation</w:t>
+      </w:r>
     </w:p>
     <w:p>
       <w:pPr>
@@ -12337,21 +12014,12 @@
           <w:lang w:val="pt-PT"/>
         </w:rPr>
       </w:pPr>
-      <w:proofErr w:type="spellStart"/>
       <w:r>
         <w:rPr>
           <w:rFonts w:ascii="Assistant Medium" w:hAnsi="Assistant Medium" w:cs="Assistant Medium"/>
           <w:lang w:val="pt-PT"/>
         </w:rPr>
-        <w:t>User</w:t>
-      </w:r>
-      <w:proofErr w:type="spellEnd"/>
-      <w:r>
-        <w:rPr>
-          <w:rFonts w:ascii="Assistant Medium" w:hAnsi="Assistant Medium" w:cs="Assistant Medium"/>
-          <w:lang w:val="pt-PT"/>
-        </w:rPr>
-        <w:t xml:space="preserve"> </w:t>
+        <w:t xml:space="preserve">User </w:t>
       </w:r>
       <w:r>
         <w:rPr>
@@ -12776,85 +12444,7 @@
                 <w:szCs w:val="28"/>
                 <w:lang w:val="en-US" w:eastAsia="pt-PT"/>
               </w:rPr>
-              <w:t xml:space="preserve">Question: </w:t>
-            </w:r>
-            <w:proofErr w:type="spellStart"/>
-            <w:r>
-              <w:rPr>
-                <w:rFonts w:ascii="Assistant Medium" w:eastAsia="Times New Roman" w:hAnsi="Assistant Medium" w:cs="Assistant Medium"/>
-                <w:b/>
-                <w:bCs/>
-                <w:color w:val="FFFFFF"/>
-                <w:sz w:val="28"/>
-                <w:szCs w:val="28"/>
-                <w:lang w:val="en-US" w:eastAsia="pt-PT"/>
-              </w:rPr>
-              <w:t>Which</w:t>
-            </w:r>
-            <w:proofErr w:type="spellEnd"/>
-            <w:r>
-              <w:rPr>
-                <w:rFonts w:ascii="Assistant Medium" w:eastAsia="Times New Roman" w:hAnsi="Assistant Medium" w:cs="Assistant Medium"/>
-                <w:b/>
-                <w:bCs/>
-                <w:color w:val="FFFFFF"/>
-                <w:sz w:val="28"/>
-                <w:szCs w:val="28"/>
-                <w:lang w:val="en-US" w:eastAsia="pt-PT"/>
-              </w:rPr>
-              <w:t xml:space="preserve"> </w:t>
-            </w:r>
-            <w:proofErr w:type="spellStart"/>
-            <w:r>
-              <w:rPr>
-                <w:rFonts w:ascii="Assistant Medium" w:eastAsia="Times New Roman" w:hAnsi="Assistant Medium" w:cs="Assistant Medium"/>
-                <w:b/>
-                <w:bCs/>
-                <w:color w:val="FFFFFF"/>
-                <w:sz w:val="28"/>
-                <w:szCs w:val="28"/>
-                <w:lang w:val="en-US" w:eastAsia="pt-PT"/>
-              </w:rPr>
-              <w:t>class</w:t>
-            </w:r>
-            <w:proofErr w:type="spellEnd"/>
-            <w:r>
-              <w:rPr>
-                <w:rFonts w:ascii="Assistant Medium" w:eastAsia="Times New Roman" w:hAnsi="Assistant Medium" w:cs="Assistant Medium"/>
-                <w:b/>
-                <w:bCs/>
-                <w:color w:val="FFFFFF"/>
-                <w:sz w:val="28"/>
-                <w:szCs w:val="28"/>
-                <w:lang w:val="en-US" w:eastAsia="pt-PT"/>
-              </w:rPr>
-              <w:t>(</w:t>
-            </w:r>
-            <w:proofErr w:type="spellStart"/>
-            <w:r>
-              <w:rPr>
-                <w:rFonts w:ascii="Assistant Medium" w:eastAsia="Times New Roman" w:hAnsi="Assistant Medium" w:cs="Assistant Medium"/>
-                <w:b/>
-                <w:bCs/>
-                <w:color w:val="FFFFFF"/>
-                <w:sz w:val="28"/>
-                <w:szCs w:val="28"/>
-                <w:lang w:val="en-US" w:eastAsia="pt-PT"/>
-              </w:rPr>
-              <w:t>es</w:t>
-            </w:r>
-            <w:proofErr w:type="spellEnd"/>
-            <w:r>
-              <w:rPr>
-                <w:rFonts w:ascii="Assistant Medium" w:eastAsia="Times New Roman" w:hAnsi="Assistant Medium" w:cs="Assistant Medium"/>
-                <w:b/>
-                <w:bCs/>
-                <w:color w:val="FFFFFF"/>
-                <w:sz w:val="28"/>
-                <w:szCs w:val="28"/>
-                <w:lang w:val="en-US" w:eastAsia="pt-PT"/>
-              </w:rPr>
-              <w:t>)...</w:t>
+              <w:t>Question: Which class(es)...</w:t>
             </w:r>
           </w:p>
         </w:tc>
@@ -12891,7 +12481,6 @@
                 <w:lang w:val="en-US" w:eastAsia="pt-PT"/>
               </w:rPr>
             </w:pPr>
-            <w:proofErr w:type="spellStart"/>
             <w:r>
               <w:rPr>
                 <w:rFonts w:ascii="Assistant Medium" w:eastAsia="Times New Roman" w:hAnsi="Assistant Medium" w:cs="Assistant Medium"/>
@@ -12904,7 +12493,6 @@
               </w:rPr>
               <w:t>Answer</w:t>
             </w:r>
-            <w:proofErr w:type="spellEnd"/>
           </w:p>
         </w:tc>
         <w:tc>
@@ -12940,7 +12528,6 @@
                 <w:lang w:val="en-US" w:eastAsia="pt-PT"/>
               </w:rPr>
             </w:pPr>
-            <w:proofErr w:type="spellStart"/>
             <w:r>
               <w:rPr>
                 <w:rFonts w:ascii="Assistant Medium" w:eastAsia="Times New Roman" w:hAnsi="Assistant Medium" w:cs="Assistant Medium"/>
@@ -12953,7 +12540,6 @@
               </w:rPr>
               <w:t>Reason</w:t>
             </w:r>
-            <w:proofErr w:type="spellEnd"/>
           </w:p>
         </w:tc>
       </w:tr>
@@ -13079,7 +12665,6 @@
                 <w:lang w:val="en-US" w:eastAsia="pt-PT"/>
               </w:rPr>
             </w:pPr>
-            <w:proofErr w:type="spellStart"/>
             <w:r>
               <w:rPr>
                 <w:rFonts w:ascii="Assistant Medium" w:eastAsia="Times New Roman" w:hAnsi="Assistant Medium" w:cs="Assistant Medium"/>
@@ -13088,7 +12673,6 @@
               </w:rPr>
               <w:t>WebAppUI</w:t>
             </w:r>
-            <w:proofErr w:type="spellEnd"/>
           </w:p>
           <w:p>
             <w:pPr>
@@ -13238,7 +12822,6 @@
                 <w:lang w:val="en-US" w:eastAsia="pt-PT"/>
               </w:rPr>
             </w:pPr>
-            <w:proofErr w:type="spellStart"/>
             <w:r>
               <w:rPr>
                 <w:rFonts w:ascii="Assistant Medium" w:eastAsia="Times New Roman" w:hAnsi="Assistant Medium" w:cs="Assistant Medium"/>
@@ -13247,7 +12830,6 @@
               </w:rPr>
               <w:t>WebAppUI</w:t>
             </w:r>
-            <w:proofErr w:type="spellEnd"/>
           </w:p>
         </w:tc>
         <w:tc>
@@ -13388,7 +12970,6 @@
                 <w:lang w:val="en-US" w:eastAsia="pt-PT"/>
               </w:rPr>
             </w:pPr>
-            <w:proofErr w:type="spellStart"/>
             <w:r>
               <w:rPr>
                 <w:rFonts w:ascii="Assistant Medium" w:eastAsia="Times New Roman" w:hAnsi="Assistant Medium" w:cs="Assistant Medium"/>
@@ -13397,7 +12978,6 @@
               </w:rPr>
               <w:t>ParkingLotApiController</w:t>
             </w:r>
-            <w:proofErr w:type="spellEnd"/>
           </w:p>
           <w:p>
             <w:pPr>
@@ -13409,7 +12989,6 @@
                 <w:lang w:val="en-US" w:eastAsia="pt-PT"/>
               </w:rPr>
             </w:pPr>
-            <w:proofErr w:type="spellStart"/>
             <w:r>
               <w:rPr>
                 <w:rFonts w:ascii="Assistant Medium" w:eastAsia="Times New Roman" w:hAnsi="Assistant Medium" w:cs="Assistant Medium"/>
@@ -13418,7 +12997,6 @@
               </w:rPr>
               <w:t>ReservationModel</w:t>
             </w:r>
-            <w:proofErr w:type="spellEnd"/>
           </w:p>
         </w:tc>
         <w:tc>
@@ -13569,7 +13147,6 @@
                 <w:lang w:val="en-US" w:eastAsia="pt-PT"/>
               </w:rPr>
             </w:pPr>
-            <w:proofErr w:type="spellStart"/>
             <w:r>
               <w:rPr>
                 <w:rFonts w:ascii="Assistant Medium" w:eastAsia="Times New Roman" w:hAnsi="Assistant Medium" w:cs="Assistant Medium"/>
@@ -13578,7 +13155,6 @@
               </w:rPr>
               <w:t>CentralApi</w:t>
             </w:r>
-            <w:proofErr w:type="spellEnd"/>
           </w:p>
         </w:tc>
         <w:tc>
@@ -13669,49 +13245,7 @@
               <w:rPr>
                 <w:rFonts w:ascii="Assistant Medium" w:hAnsi="Assistant Medium" w:cs="Assistant Medium"/>
               </w:rPr>
-              <w:t xml:space="preserve">... </w:t>
-            </w:r>
-            <w:proofErr w:type="spellStart"/>
-            <w:r>
-              <w:rPr>
-                <w:rFonts w:ascii="Assistant Medium" w:hAnsi="Assistant Medium" w:cs="Assistant Medium"/>
-              </w:rPr>
-              <w:t>answers</w:t>
-            </w:r>
-            <w:proofErr w:type="spellEnd"/>
-            <w:r>
-              <w:rPr>
-                <w:rFonts w:ascii="Assistant Medium" w:hAnsi="Assistant Medium" w:cs="Assistant Medium"/>
-              </w:rPr>
-              <w:t xml:space="preserve"> </w:t>
-            </w:r>
-            <w:proofErr w:type="spellStart"/>
-            <w:r>
-              <w:rPr>
-                <w:rFonts w:ascii="Assistant Medium" w:hAnsi="Assistant Medium" w:cs="Assistant Medium"/>
-              </w:rPr>
-              <w:t>the</w:t>
-            </w:r>
-            <w:proofErr w:type="spellEnd"/>
-            <w:r>
-              <w:rPr>
-                <w:rFonts w:ascii="Assistant Medium" w:hAnsi="Assistant Medium" w:cs="Assistant Medium"/>
-              </w:rPr>
-              <w:t xml:space="preserve"> </w:t>
-            </w:r>
-            <w:proofErr w:type="spellStart"/>
-            <w:r>
-              <w:rPr>
-                <w:rFonts w:ascii="Assistant Medium" w:hAnsi="Assistant Medium" w:cs="Assistant Medium"/>
-              </w:rPr>
-              <w:t>query</w:t>
-            </w:r>
-            <w:proofErr w:type="spellEnd"/>
-            <w:r>
-              <w:rPr>
-                <w:rFonts w:ascii="Assistant Medium" w:hAnsi="Assistant Medium" w:cs="Assistant Medium"/>
-              </w:rPr>
-              <w:t>?</w:t>
+              <w:t>... answers the query?</w:t>
             </w:r>
           </w:p>
         </w:tc>
@@ -13739,14 +13273,12 @@
                 <w:rFonts w:ascii="Assistant Medium" w:hAnsi="Assistant Medium" w:cs="Assistant Medium"/>
               </w:rPr>
             </w:pPr>
-            <w:proofErr w:type="spellStart"/>
             <w:r>
               <w:rPr>
                 <w:rFonts w:ascii="Assistant Medium" w:hAnsi="Assistant Medium" w:cs="Assistant Medium"/>
               </w:rPr>
               <w:t>ParkingLotApi</w:t>
             </w:r>
-            <w:proofErr w:type="spellEnd"/>
           </w:p>
         </w:tc>
         <w:tc>
@@ -13892,7 +13424,6 @@
                 <w:lang w:val="en-US" w:eastAsia="pt-PT"/>
               </w:rPr>
             </w:pPr>
-            <w:proofErr w:type="spellStart"/>
             <w:r>
               <w:rPr>
                 <w:rFonts w:ascii="Assistant Medium" w:eastAsia="Times New Roman" w:hAnsi="Assistant Medium" w:cs="Assistant Medium"/>
@@ -13901,7 +13432,6 @@
               </w:rPr>
               <w:t>ParkingLotApiController</w:t>
             </w:r>
-            <w:proofErr w:type="spellEnd"/>
           </w:p>
           <w:p>
             <w:pPr>
@@ -14044,7 +13574,6 @@
                 <w:lang w:val="en-GB"/>
               </w:rPr>
             </w:pPr>
-            <w:proofErr w:type="spellStart"/>
             <w:r>
               <w:rPr>
                 <w:rFonts w:ascii="Assistant Medium" w:hAnsi="Assistant Medium" w:cs="Assistant Medium"/>
@@ -14052,7 +13581,6 @@
               </w:rPr>
               <w:t>CentralApiController</w:t>
             </w:r>
-            <w:proofErr w:type="spellEnd"/>
           </w:p>
           <w:p>
             <w:pPr>
@@ -14061,7 +13589,6 @@
                 <w:lang w:val="en-GB"/>
               </w:rPr>
             </w:pPr>
-            <w:proofErr w:type="spellStart"/>
             <w:r>
               <w:rPr>
                 <w:rFonts w:ascii="Assistant Medium" w:hAnsi="Assistant Medium" w:cs="Assistant Medium"/>
@@ -14069,7 +13596,6 @@
               </w:rPr>
               <w:t>WebAppController</w:t>
             </w:r>
-            <w:proofErr w:type="spellEnd"/>
           </w:p>
         </w:tc>
         <w:tc>
@@ -14102,17 +13628,8 @@
                 <w:rFonts w:ascii="Assistant Medium" w:hAnsi="Assistant Medium" w:cs="Assistant Medium"/>
                 <w:lang w:val="en-GB"/>
               </w:rPr>
-              <w:t xml:space="preserve">IE: Have the route mapping to the </w:t>
-            </w:r>
-            <w:proofErr w:type="spellStart"/>
-            <w:r>
-              <w:rPr>
-                <w:rFonts w:ascii="Assistant Medium" w:hAnsi="Assistant Medium" w:cs="Assistant Medium"/>
-                <w:lang w:val="en-GB"/>
-              </w:rPr>
-              <w:t>ParkingLotController</w:t>
-            </w:r>
-            <w:proofErr w:type="spellEnd"/>
+              <w:t>IE: Have the route mapping to the ParkingLotController</w:t>
+            </w:r>
           </w:p>
           <w:p>
             <w:pPr>
@@ -14243,7 +13760,6 @@
                 <w:lang w:val="en-US" w:eastAsia="pt-PT"/>
               </w:rPr>
             </w:pPr>
-            <w:proofErr w:type="spellStart"/>
             <w:r>
               <w:rPr>
                 <w:rFonts w:ascii="Assistant Medium" w:eastAsia="Times New Roman" w:hAnsi="Assistant Medium" w:cs="Assistant Medium"/>
@@ -14252,7 +13768,6 @@
               </w:rPr>
               <w:t>WebbAppUI</w:t>
             </w:r>
-            <w:proofErr w:type="spellEnd"/>
           </w:p>
         </w:tc>
         <w:tc>
@@ -14542,7 +14057,6 @@
                 <w:lang w:val="en-US" w:eastAsia="pt-PT"/>
               </w:rPr>
             </w:pPr>
-            <w:proofErr w:type="spellStart"/>
             <w:r>
               <w:rPr>
                 <w:rFonts w:ascii="Assistant Medium" w:eastAsia="Times New Roman" w:hAnsi="Assistant Medium" w:cs="Assistant Medium"/>
@@ -14551,7 +14065,6 @@
               </w:rPr>
               <w:t>ParkingLotApiController</w:t>
             </w:r>
-            <w:proofErr w:type="spellEnd"/>
           </w:p>
           <w:p>
             <w:pPr>
@@ -14699,7 +14212,6 @@
                 <w:lang w:val="en-GB"/>
               </w:rPr>
             </w:pPr>
-            <w:proofErr w:type="spellStart"/>
             <w:r>
               <w:rPr>
                 <w:rFonts w:ascii="Assistant Medium" w:hAnsi="Assistant Medium" w:cs="Assistant Medium"/>
@@ -14707,7 +14219,6 @@
               </w:rPr>
               <w:t>CentralApiController</w:t>
             </w:r>
-            <w:proofErr w:type="spellEnd"/>
           </w:p>
           <w:p>
             <w:pPr>
@@ -14716,7 +14227,6 @@
                 <w:lang w:val="en-GB"/>
               </w:rPr>
             </w:pPr>
-            <w:proofErr w:type="spellStart"/>
             <w:r>
               <w:rPr>
                 <w:rFonts w:ascii="Assistant Medium" w:hAnsi="Assistant Medium" w:cs="Assistant Medium"/>
@@ -14724,7 +14234,6 @@
               </w:rPr>
               <w:t>WebAppController</w:t>
             </w:r>
-            <w:proofErr w:type="spellEnd"/>
           </w:p>
         </w:tc>
         <w:tc>
@@ -14757,17 +14266,8 @@
                 <w:rFonts w:ascii="Assistant Medium" w:hAnsi="Assistant Medium" w:cs="Assistant Medium"/>
                 <w:lang w:val="en-GB"/>
               </w:rPr>
-              <w:t xml:space="preserve">IE: Have the route mapping to the </w:t>
-            </w:r>
-            <w:proofErr w:type="spellStart"/>
-            <w:r>
-              <w:rPr>
-                <w:rFonts w:ascii="Assistant Medium" w:hAnsi="Assistant Medium" w:cs="Assistant Medium"/>
-                <w:lang w:val="en-GB"/>
-              </w:rPr>
-              <w:t>ParkingLotController</w:t>
-            </w:r>
-            <w:proofErr w:type="spellEnd"/>
+              <w:t>IE: Have the route mapping to the ParkingLotController</w:t>
+            </w:r>
           </w:p>
           <w:p>
             <w:pPr>
@@ -14924,18 +14424,8 @@
                 <w:shd w:val="clear" w:color="auto" w:fill="FFFFFF"/>
                 <w:lang w:val="en-US" w:eastAsia="pt-PT"/>
               </w:rPr>
-              <w:t xml:space="preserve">IE: Has the route mapping to the </w:t>
-            </w:r>
-            <w:proofErr w:type="spellStart"/>
-            <w:r>
-              <w:rPr>
-                <w:rFonts w:ascii="Assistant Medium" w:eastAsia="Times New Roman" w:hAnsi="Assistant Medium" w:cs="Assistant Medium"/>
-                <w:shd w:val="clear" w:color="auto" w:fill="FFFFFF"/>
-                <w:lang w:val="en-US" w:eastAsia="pt-PT"/>
-              </w:rPr>
-              <w:t>CentralApiController</w:t>
-            </w:r>
-            <w:proofErr w:type="spellEnd"/>
+              <w:t>IE: Has the route mapping to the CentralApiController</w:t>
+            </w:r>
           </w:p>
         </w:tc>
       </w:tr>
@@ -15023,7 +14513,6 @@
                 <w:lang w:val="en-US" w:eastAsia="pt-PT"/>
               </w:rPr>
             </w:pPr>
-            <w:proofErr w:type="spellStart"/>
             <w:r>
               <w:rPr>
                 <w:rFonts w:ascii="Assistant Medium" w:eastAsia="Times New Roman" w:hAnsi="Assistant Medium" w:cs="Assistant Medium"/>
@@ -15032,7 +14521,6 @@
               </w:rPr>
               <w:t>CentralApiController</w:t>
             </w:r>
-            <w:proofErr w:type="spellEnd"/>
           </w:p>
         </w:tc>
         <w:tc>
@@ -15087,18 +14575,8 @@
                 <w:shd w:val="clear" w:color="auto" w:fill="FFFFFF"/>
                 <w:lang w:val="en-US" w:eastAsia="pt-PT"/>
               </w:rPr>
-              <w:t xml:space="preserve">Has the route mapping to the </w:t>
-            </w:r>
-            <w:proofErr w:type="spellStart"/>
-            <w:r>
-              <w:rPr>
-                <w:rFonts w:ascii="Assistant Medium" w:eastAsia="Times New Roman" w:hAnsi="Assistant Medium" w:cs="Assistant Medium"/>
-                <w:shd w:val="clear" w:color="auto" w:fill="FFFFFF"/>
-                <w:lang w:val="en-US" w:eastAsia="pt-PT"/>
-              </w:rPr>
-              <w:t>ParkingLotApiController</w:t>
-            </w:r>
-            <w:proofErr w:type="spellEnd"/>
+              <w:t>Has the route mapping to the ParkingLotApiController</w:t>
+            </w:r>
           </w:p>
         </w:tc>
       </w:tr>
@@ -15187,7 +14665,6 @@
                 <w:lang w:val="en-US" w:eastAsia="pt-PT"/>
               </w:rPr>
             </w:pPr>
-            <w:proofErr w:type="spellStart"/>
             <w:r>
               <w:rPr>
                 <w:rFonts w:ascii="Assistant Medium" w:eastAsia="Times New Roman" w:hAnsi="Assistant Medium" w:cs="Assistant Medium"/>
@@ -15196,7 +14673,6 @@
               </w:rPr>
               <w:t>ParkingLotApiController</w:t>
             </w:r>
-            <w:proofErr w:type="spellEnd"/>
           </w:p>
         </w:tc>
         <w:tc>
@@ -15292,21 +14768,7 @@
               <w:rPr>
                 <w:rFonts w:ascii="Assistant Medium" w:hAnsi="Assistant Medium" w:cs="Assistant Medium"/>
               </w:rPr>
-              <w:t>…</w:t>
-            </w:r>
-            <w:proofErr w:type="spellStart"/>
-            <w:r>
-              <w:rPr>
-                <w:rFonts w:ascii="Assistant Medium" w:hAnsi="Assistant Medium" w:cs="Assistant Medium"/>
-              </w:rPr>
-              <w:t>saves</w:t>
-            </w:r>
-            <w:proofErr w:type="spellEnd"/>
-            <w:r>
-              <w:rPr>
-                <w:rFonts w:ascii="Assistant Medium" w:hAnsi="Assistant Medium" w:cs="Assistant Medium"/>
-              </w:rPr>
-              <w:t xml:space="preserve"> data?</w:t>
+              <w:t>…saves data?</w:t>
             </w:r>
           </w:p>
         </w:tc>
@@ -15333,14 +14795,12 @@
                 <w:rFonts w:ascii="Assistant Medium" w:hAnsi="Assistant Medium" w:cs="Assistant Medium"/>
               </w:rPr>
             </w:pPr>
-            <w:proofErr w:type="spellStart"/>
             <w:r>
               <w:rPr>
                 <w:rFonts w:ascii="Assistant Medium" w:hAnsi="Assistant Medium" w:cs="Assistant Medium"/>
               </w:rPr>
               <w:t>CentralApiDB</w:t>
             </w:r>
-            <w:proofErr w:type="spellEnd"/>
           </w:p>
         </w:tc>
         <w:tc>
@@ -15372,23 +14832,7 @@
                 <w:rFonts w:ascii="Assistant Medium" w:hAnsi="Assistant Medium" w:cs="Assistant Medium"/>
                 <w:lang w:val="en-GB"/>
               </w:rPr>
-              <w:t xml:space="preserve">IE: Responsible for </w:t>
-            </w:r>
-            <w:proofErr w:type="spellStart"/>
-            <w:r>
-              <w:rPr>
-                <w:rFonts w:ascii="Assistant Medium" w:hAnsi="Assistant Medium" w:cs="Assistant Medium"/>
-                <w:lang w:val="en-GB"/>
-              </w:rPr>
-              <w:t>CentralApi</w:t>
-            </w:r>
-            <w:proofErr w:type="spellEnd"/>
-            <w:r>
-              <w:rPr>
-                <w:rFonts w:ascii="Assistant Medium" w:hAnsi="Assistant Medium" w:cs="Assistant Medium"/>
-                <w:lang w:val="en-GB"/>
-              </w:rPr>
-              <w:t xml:space="preserve"> info storage</w:t>
+              <w:t>IE: Responsible for CentralApi info storage</w:t>
             </w:r>
           </w:p>
         </w:tc>
@@ -15468,14 +14912,12 @@
                 <w:rFonts w:ascii="Assistant Medium" w:hAnsi="Assistant Medium" w:cs="Assistant Medium"/>
               </w:rPr>
             </w:pPr>
-            <w:proofErr w:type="spellStart"/>
             <w:r>
               <w:rPr>
                 <w:rFonts w:ascii="Assistant Medium" w:hAnsi="Assistant Medium" w:cs="Assistant Medium"/>
               </w:rPr>
               <w:t>ParkingLotApiDB</w:t>
             </w:r>
-            <w:proofErr w:type="spellEnd"/>
           </w:p>
         </w:tc>
         <w:tc>
@@ -15507,23 +14949,7 @@
                 <w:rFonts w:ascii="Assistant Medium" w:hAnsi="Assistant Medium" w:cs="Assistant Medium"/>
                 <w:lang w:val="en-GB"/>
               </w:rPr>
-              <w:t xml:space="preserve">IE: Responsible for </w:t>
-            </w:r>
-            <w:proofErr w:type="spellStart"/>
-            <w:r>
-              <w:rPr>
-                <w:rFonts w:ascii="Assistant Medium" w:hAnsi="Assistant Medium" w:cs="Assistant Medium"/>
-                <w:lang w:val="en-GB"/>
-              </w:rPr>
-              <w:t>ParkingLotApi</w:t>
-            </w:r>
-            <w:proofErr w:type="spellEnd"/>
-            <w:r>
-              <w:rPr>
-                <w:rFonts w:ascii="Assistant Medium" w:hAnsi="Assistant Medium" w:cs="Assistant Medium"/>
-                <w:lang w:val="en-GB"/>
-              </w:rPr>
-              <w:t xml:space="preserve"> info storage</w:t>
+              <w:t>IE: Responsible for ParkingLotApi info storage</w:t>
             </w:r>
           </w:p>
         </w:tc>
@@ -15583,21 +15009,7 @@
               <w:rPr>
                 <w:rFonts w:ascii="Assistant Medium" w:hAnsi="Assistant Medium" w:cs="Assistant Medium"/>
               </w:rPr>
-              <w:t>…</w:t>
-            </w:r>
-            <w:proofErr w:type="spellStart"/>
-            <w:r>
-              <w:rPr>
-                <w:rFonts w:ascii="Assistant Medium" w:hAnsi="Assistant Medium" w:cs="Assistant Medium"/>
-              </w:rPr>
-              <w:t>returns</w:t>
-            </w:r>
-            <w:proofErr w:type="spellEnd"/>
-            <w:r>
-              <w:rPr>
-                <w:rFonts w:ascii="Assistant Medium" w:hAnsi="Assistant Medium" w:cs="Assistant Medium"/>
-              </w:rPr>
-              <w:t xml:space="preserve"> response?</w:t>
+              <w:t>…returns response?</w:t>
             </w:r>
           </w:p>
         </w:tc>
@@ -15624,14 +15036,12 @@
                 <w:rFonts w:ascii="Assistant Medium" w:hAnsi="Assistant Medium" w:cs="Assistant Medium"/>
               </w:rPr>
             </w:pPr>
-            <w:proofErr w:type="spellStart"/>
             <w:r>
               <w:rPr>
                 <w:rFonts w:ascii="Assistant Medium" w:hAnsi="Assistant Medium" w:cs="Assistant Medium"/>
               </w:rPr>
               <w:t>ParkingLotApiController</w:t>
             </w:r>
-            <w:proofErr w:type="spellEnd"/>
           </w:p>
         </w:tc>
         <w:tc>
@@ -16063,33 +15473,15 @@
           <w:color w:val="000000"/>
           <w:lang w:val="en-US" w:eastAsia="pt-PT"/>
         </w:rPr>
-        <w:t xml:space="preserve">). The user chooses to register a sublet. The platform asks the user to fill the required data </w:t>
-      </w:r>
-      <w:proofErr w:type="gramStart"/>
-      <w:r>
-        <w:rPr>
-          <w:rFonts w:ascii="Assistant Medium" w:eastAsia="Times New Roman" w:hAnsi="Assistant Medium" w:cs="Assistant Medium"/>
-          <w:color w:val="000000"/>
-          <w:lang w:val="en-US" w:eastAsia="pt-PT"/>
-        </w:rPr>
-        <w:t>(</w:t>
-      </w:r>
-      <w:r>
-        <w:rPr>
-          <w:rFonts w:ascii="Assistant Medium" w:eastAsia="Times New Roman" w:hAnsi="Assistant Medium" w:cs="Assistant Medium"/>
-          <w:color w:val="000000"/>
-          <w:lang w:val="en-US" w:eastAsia="pt-PT"/>
-        </w:rPr>
-        <w:t xml:space="preserve"> reservation</w:t>
-      </w:r>
-      <w:proofErr w:type="gramEnd"/>
-      <w:r>
-        <w:rPr>
-          <w:rFonts w:ascii="Assistant Medium" w:eastAsia="Times New Roman" w:hAnsi="Assistant Medium" w:cs="Assistant Medium"/>
-          <w:color w:val="000000"/>
-          <w:lang w:val="en-US" w:eastAsia="pt-PT"/>
-        </w:rPr>
-        <w:t xml:space="preserve"> identification, let hours, let price, start time). </w:t>
+        <w:t>). The user chooses to register a sublet. The platform asks the user to fill the required data (</w:t>
+      </w:r>
+      <w:r>
+        <w:rPr>
+          <w:rFonts w:ascii="Assistant Medium" w:eastAsia="Times New Roman" w:hAnsi="Assistant Medium" w:cs="Assistant Medium"/>
+          <w:color w:val="000000"/>
+          <w:lang w:val="en-US" w:eastAsia="pt-PT"/>
+        </w:rPr>
+        <w:t xml:space="preserve"> reservation identification, let hours, let price, start time). </w:t>
       </w:r>
       <w:r>
         <w:rPr>
@@ -17072,20 +16464,8 @@
           <w:color w:val="000000"/>
           <w:lang w:val="en-US" w:eastAsia="pt-PT"/>
         </w:rPr>
-        <w:t xml:space="preserve">6a. There are no parking spots </w:t>
-      </w:r>
-      <w:proofErr w:type="gramStart"/>
-      <w:r>
-        <w:rPr>
-          <w:rFonts w:ascii="Assistant Medium" w:eastAsia="Times New Roman" w:hAnsi="Assistant Medium" w:cs="Assistant Medium"/>
-          <w:b/>
-          <w:bCs/>
-          <w:color w:val="000000"/>
-          <w:lang w:val="en-US" w:eastAsia="pt-PT"/>
-        </w:rPr>
-        <w:t>available</w:t>
-      </w:r>
-      <w:proofErr w:type="gramEnd"/>
+        <w:t>6a. There are no parking spots available</w:t>
+      </w:r>
     </w:p>
     <w:p>
       <w:pPr>
@@ -17658,7 +17038,6 @@
                 <w:lang w:val="en-US" w:eastAsia="pt-PT"/>
               </w:rPr>
             </w:pPr>
-            <w:proofErr w:type="spellStart"/>
             <w:r>
               <w:rPr>
                 <w:rFonts w:ascii="Assistant Medium" w:eastAsia="Times New Roman" w:hAnsi="Assistant Medium" w:cs="Assistant Medium"/>
@@ -17667,7 +17046,6 @@
               </w:rPr>
               <w:t>JWToken</w:t>
             </w:r>
-            <w:proofErr w:type="spellEnd"/>
           </w:p>
         </w:tc>
         <w:tc>
@@ -17798,7 +17176,6 @@
                 <w:lang w:val="en-US" w:eastAsia="pt-PT"/>
               </w:rPr>
             </w:pPr>
-            <w:proofErr w:type="spellStart"/>
             <w:r>
               <w:rPr>
                 <w:rFonts w:ascii="Assistant Medium" w:eastAsia="Times New Roman" w:hAnsi="Assistant Medium" w:cs="Assistant Medium"/>
@@ -17815,7 +17192,6 @@
               </w:rPr>
               <w:t>UI</w:t>
             </w:r>
-            <w:proofErr w:type="spellEnd"/>
           </w:p>
         </w:tc>
         <w:tc>
@@ -17960,41 +17336,13 @@
                 <w:lang w:val="en-US" w:eastAsia="pt-PT"/>
               </w:rPr>
             </w:pPr>
-            <w:proofErr w:type="spellStart"/>
             <w:r>
               <w:rPr>
                 <w:rFonts w:ascii="Assistant Medium" w:eastAsia="Times New Roman" w:hAnsi="Assistant Medium" w:cs="Assistant Medium"/>
                 <w:shd w:val="clear" w:color="auto" w:fill="FFFFFF"/>
                 <w:lang w:val="en-US" w:eastAsia="pt-PT"/>
               </w:rPr>
-              <w:t>AuthenticationService</w:t>
-            </w:r>
-            <w:proofErr w:type="spellEnd"/>
-            <w:r>
-              <w:rPr>
-                <w:rFonts w:ascii="Assistant Medium" w:eastAsia="Times New Roman" w:hAnsi="Assistant Medium" w:cs="Assistant Medium"/>
-                <w:shd w:val="clear" w:color="auto" w:fill="FFFFFF"/>
-                <w:lang w:val="en-US" w:eastAsia="pt-PT"/>
-              </w:rPr>
-              <w:t xml:space="preserve"> (?) / </w:t>
-            </w:r>
-            <w:proofErr w:type="spellStart"/>
-            <w:r>
-              <w:rPr>
-                <w:rFonts w:ascii="Assistant Medium" w:eastAsia="Times New Roman" w:hAnsi="Assistant Medium" w:cs="Assistant Medium"/>
-                <w:shd w:val="clear" w:color="auto" w:fill="FFFFFF"/>
-                <w:lang w:val="en-US" w:eastAsia="pt-PT"/>
-              </w:rPr>
-              <w:t>AuthenticationController</w:t>
-            </w:r>
-            <w:proofErr w:type="spellEnd"/>
-            <w:r>
-              <w:rPr>
-                <w:rFonts w:ascii="Assistant Medium" w:eastAsia="Times New Roman" w:hAnsi="Assistant Medium" w:cs="Assistant Medium"/>
-                <w:shd w:val="clear" w:color="auto" w:fill="FFFFFF"/>
-                <w:lang w:val="en-US" w:eastAsia="pt-PT"/>
-              </w:rPr>
-              <w:t xml:space="preserve"> (?)</w:t>
+              <w:t>AuthenticationService (?) / AuthenticationController (?)</w:t>
             </w:r>
           </w:p>
           <w:p>
@@ -18008,7 +17356,6 @@
                 <w:lang w:val="en-US" w:eastAsia="pt-PT"/>
               </w:rPr>
             </w:pPr>
-            <w:proofErr w:type="spellStart"/>
             <w:r>
               <w:rPr>
                 <w:rFonts w:ascii="Assistant Medium" w:eastAsia="Times New Roman" w:hAnsi="Assistant Medium" w:cs="Assistant Medium"/>
@@ -18025,7 +17372,6 @@
               </w:rPr>
               <w:t>UI</w:t>
             </w:r>
-            <w:proofErr w:type="spellEnd"/>
           </w:p>
         </w:tc>
         <w:tc>
@@ -18182,7 +17528,6 @@
                 <w:lang w:val="en-US" w:eastAsia="pt-PT"/>
               </w:rPr>
             </w:pPr>
-            <w:proofErr w:type="spellStart"/>
             <w:r>
               <w:rPr>
                 <w:rFonts w:ascii="Assistant Medium" w:eastAsia="Times New Roman" w:hAnsi="Assistant Medium" w:cs="Assistant Medium"/>
@@ -18199,7 +17544,6 @@
               </w:rPr>
               <w:t>UI</w:t>
             </w:r>
-            <w:proofErr w:type="spellEnd"/>
           </w:p>
         </w:tc>
         <w:tc>
@@ -18500,7 +17844,6 @@
                 <w:lang w:val="en-US" w:eastAsia="pt-PT"/>
               </w:rPr>
             </w:pPr>
-            <w:proofErr w:type="spellStart"/>
             <w:r>
               <w:rPr>
                 <w:rFonts w:ascii="Assistant Medium" w:eastAsia="Times New Roman" w:hAnsi="Assistant Medium" w:cs="Assistant Medium"/>
@@ -18509,7 +17852,6 @@
               </w:rPr>
               <w:t>CentralAPI</w:t>
             </w:r>
-            <w:proofErr w:type="spellEnd"/>
           </w:p>
           <w:p>
             <w:pPr>
@@ -18522,7 +17864,6 @@
                 <w:lang w:val="en-US" w:eastAsia="pt-PT"/>
               </w:rPr>
             </w:pPr>
-            <w:proofErr w:type="spellStart"/>
             <w:r>
               <w:rPr>
                 <w:rFonts w:ascii="Assistant Medium" w:eastAsia="Times New Roman" w:hAnsi="Assistant Medium" w:cs="Assistant Medium"/>
@@ -18531,7 +17872,6 @@
               </w:rPr>
               <w:t>ParkingLot</w:t>
             </w:r>
-            <w:proofErr w:type="spellEnd"/>
           </w:p>
         </w:tc>
         <w:tc>
@@ -18562,34 +17902,14 @@
                 <w:lang w:val="en-US" w:eastAsia="pt-PT"/>
               </w:rPr>
             </w:pPr>
-            <w:proofErr w:type="spellStart"/>
             <w:r>
               <w:rPr>
                 <w:rFonts w:ascii="Assistant Medium" w:eastAsia="Times New Roman" w:hAnsi="Assistant Medium" w:cs="Assistant Medium"/>
                 <w:shd w:val="clear" w:color="auto" w:fill="FFFFFF"/>
                 <w:lang w:val="en-US" w:eastAsia="pt-PT"/>
               </w:rPr>
-              <w:t>IE:ParkingLot</w:t>
-            </w:r>
-            <w:proofErr w:type="spellEnd"/>
-            <w:r>
-              <w:rPr>
-                <w:rFonts w:ascii="Assistant Medium" w:eastAsia="Times New Roman" w:hAnsi="Assistant Medium" w:cs="Assistant Medium"/>
-                <w:shd w:val="clear" w:color="auto" w:fill="FFFFFF"/>
-                <w:lang w:val="en-US" w:eastAsia="pt-PT"/>
-              </w:rPr>
-              <w:t xml:space="preserve"> has </w:t>
-            </w:r>
-            <w:proofErr w:type="spellStart"/>
-            <w:r>
-              <w:rPr>
-                <w:rFonts w:ascii="Assistant Medium" w:eastAsia="Times New Roman" w:hAnsi="Assistant Medium" w:cs="Assistant Medium"/>
-                <w:shd w:val="clear" w:color="auto" w:fill="FFFFFF"/>
-                <w:lang w:val="en-US" w:eastAsia="pt-PT"/>
-              </w:rPr>
-              <w:t>ParkingSpot</w:t>
-            </w:r>
-            <w:proofErr w:type="spellEnd"/>
+              <w:t>IE:ParkingLot has ParkingSpot</w:t>
+            </w:r>
           </w:p>
         </w:tc>
       </w:tr>
@@ -18720,7 +18040,6 @@
                 <w:lang w:val="en-US" w:eastAsia="pt-PT"/>
               </w:rPr>
             </w:pPr>
-            <w:proofErr w:type="spellStart"/>
             <w:r>
               <w:rPr>
                 <w:rFonts w:ascii="Assistant Medium" w:eastAsia="Times New Roman" w:hAnsi="Assistant Medium" w:cs="Assistant Medium"/>
@@ -18730,7 +18049,6 @@
               </w:rPr>
               <w:t>CentralAPI</w:t>
             </w:r>
-            <w:proofErr w:type="spellEnd"/>
           </w:p>
           <w:p>
             <w:pPr>
@@ -18744,7 +18062,6 @@
                 <w:lang w:val="en-US" w:eastAsia="pt-PT"/>
               </w:rPr>
             </w:pPr>
-            <w:proofErr w:type="spellStart"/>
             <w:r>
               <w:rPr>
                 <w:rFonts w:ascii="Assistant Medium" w:eastAsia="Times New Roman" w:hAnsi="Assistant Medium" w:cs="Assistant Medium"/>
@@ -18754,7 +18071,6 @@
               </w:rPr>
               <w:t>ParkingLot</w:t>
             </w:r>
-            <w:proofErr w:type="spellEnd"/>
           </w:p>
         </w:tc>
         <w:tc>
@@ -18786,34 +18102,14 @@
                 <w:lang w:val="en-US" w:eastAsia="pt-PT"/>
               </w:rPr>
             </w:pPr>
-            <w:proofErr w:type="spellStart"/>
             <w:r>
               <w:rPr>
                 <w:rFonts w:ascii="Assistant Medium" w:eastAsia="Times New Roman" w:hAnsi="Assistant Medium" w:cs="Assistant Medium"/>
                 <w:shd w:val="clear" w:color="auto" w:fill="FFFFFF"/>
                 <w:lang w:val="en-US" w:eastAsia="pt-PT"/>
               </w:rPr>
-              <w:t>IE:ParkingLot</w:t>
-            </w:r>
-            <w:proofErr w:type="spellEnd"/>
-            <w:r>
-              <w:rPr>
-                <w:rFonts w:ascii="Assistant Medium" w:eastAsia="Times New Roman" w:hAnsi="Assistant Medium" w:cs="Assistant Medium"/>
-                <w:shd w:val="clear" w:color="auto" w:fill="FFFFFF"/>
-                <w:lang w:val="en-US" w:eastAsia="pt-PT"/>
-              </w:rPr>
-              <w:t xml:space="preserve"> has </w:t>
-            </w:r>
-            <w:proofErr w:type="spellStart"/>
-            <w:r>
-              <w:rPr>
-                <w:rFonts w:ascii="Assistant Medium" w:eastAsia="Times New Roman" w:hAnsi="Assistant Medium" w:cs="Assistant Medium"/>
-                <w:shd w:val="clear" w:color="auto" w:fill="FFFFFF"/>
-                <w:lang w:val="en-US" w:eastAsia="pt-PT"/>
-              </w:rPr>
-              <w:t>ParkingSpot</w:t>
-            </w:r>
-            <w:proofErr w:type="spellEnd"/>
+              <w:t>IE:ParkingLot has ParkingSpot</w:t>
+            </w:r>
           </w:p>
         </w:tc>
       </w:tr>
@@ -19099,7 +18395,6 @@
                 <w:lang w:val="en-US" w:eastAsia="pt-PT"/>
               </w:rPr>
             </w:pPr>
-            <w:proofErr w:type="spellStart"/>
             <w:r>
               <w:rPr>
                 <w:rFonts w:ascii="Assistant Medium" w:eastAsia="Times New Roman" w:hAnsi="Assistant Medium" w:cs="Assistant Medium"/>
@@ -19109,7 +18404,6 @@
               </w:rPr>
               <w:t>CentralAPI</w:t>
             </w:r>
-            <w:proofErr w:type="spellEnd"/>
           </w:p>
           <w:p>
             <w:pPr>
@@ -19122,7 +18416,6 @@
                 <w:lang w:val="en-US" w:eastAsia="pt-PT"/>
               </w:rPr>
             </w:pPr>
-            <w:proofErr w:type="spellStart"/>
             <w:r>
               <w:rPr>
                 <w:rFonts w:ascii="Assistant Medium" w:eastAsia="Times New Roman" w:hAnsi="Assistant Medium" w:cs="Assistant Medium"/>
@@ -19132,7 +18425,6 @@
               </w:rPr>
               <w:t>ParkingLot</w:t>
             </w:r>
-            <w:proofErr w:type="spellEnd"/>
           </w:p>
         </w:tc>
         <w:tc>
@@ -19163,34 +18455,14 @@
                 <w:lang w:val="en-US" w:eastAsia="pt-PT"/>
               </w:rPr>
             </w:pPr>
-            <w:proofErr w:type="spellStart"/>
             <w:r>
               <w:rPr>
                 <w:rFonts w:ascii="Assistant Medium" w:eastAsia="Times New Roman" w:hAnsi="Assistant Medium" w:cs="Assistant Medium"/>
                 <w:shd w:val="clear" w:color="auto" w:fill="FFFFFF"/>
                 <w:lang w:val="en-US" w:eastAsia="pt-PT"/>
               </w:rPr>
-              <w:t>IE:ParkingLot</w:t>
-            </w:r>
-            <w:proofErr w:type="spellEnd"/>
-            <w:r>
-              <w:rPr>
-                <w:rFonts w:ascii="Assistant Medium" w:eastAsia="Times New Roman" w:hAnsi="Assistant Medium" w:cs="Assistant Medium"/>
-                <w:shd w:val="clear" w:color="auto" w:fill="FFFFFF"/>
-                <w:lang w:val="en-US" w:eastAsia="pt-PT"/>
-              </w:rPr>
-              <w:t xml:space="preserve"> has </w:t>
-            </w:r>
-            <w:proofErr w:type="spellStart"/>
-            <w:r>
-              <w:rPr>
-                <w:rFonts w:ascii="Assistant Medium" w:eastAsia="Times New Roman" w:hAnsi="Assistant Medium" w:cs="Assistant Medium"/>
-                <w:shd w:val="clear" w:color="auto" w:fill="FFFFFF"/>
-                <w:lang w:val="en-US" w:eastAsia="pt-PT"/>
-              </w:rPr>
-              <w:t>ParkingSpot</w:t>
-            </w:r>
-            <w:proofErr w:type="spellEnd"/>
+              <w:t>IE:ParkingLot has ParkingSpot</w:t>
+            </w:r>
           </w:p>
         </w:tc>
       </w:tr>
@@ -19831,25 +19103,7 @@
           <w:color w:val="000000"/>
           <w:lang w:val="en-US" w:eastAsia="pt-PT"/>
         </w:rPr>
-        <w:t xml:space="preserve">ses to read, </w:t>
-      </w:r>
-      <w:proofErr w:type="gramStart"/>
-      <w:r>
-        <w:rPr>
-          <w:rFonts w:ascii="Assistant Medium" w:eastAsia="Times New Roman" w:hAnsi="Assistant Medium" w:cs="Assistant Medium"/>
-          <w:color w:val="000000"/>
-          <w:lang w:val="en-US" w:eastAsia="pt-PT"/>
-        </w:rPr>
-        <w:t>edit</w:t>
-      </w:r>
-      <w:proofErr w:type="gramEnd"/>
-      <w:r>
-        <w:rPr>
-          <w:rFonts w:ascii="Assistant Medium" w:eastAsia="Times New Roman" w:hAnsi="Assistant Medium" w:cs="Assistant Medium"/>
-          <w:color w:val="000000"/>
-          <w:lang w:val="en-US" w:eastAsia="pt-PT"/>
-        </w:rPr>
-        <w:t xml:space="preserve"> or delete his profile.</w:t>
+        <w:t>ses to read, edit or delete his profile.</w:t>
       </w:r>
       <w:r>
         <w:rPr>
@@ -20140,6 +19394,7 @@
         </w:rPr>
       </w:pPr>
       <w:bookmarkStart w:id="35" w:name="_Toc63021414"/>
+      <w:bookmarkStart w:id="36" w:name="_Hlk63158817"/>
       <w:r>
         <w:rPr>
           <w:rFonts w:ascii="Assistant Medium" w:eastAsia="Times New Roman" w:hAnsi="Assistant Medium" w:cs="Assistant Medium"/>
@@ -20179,7 +19434,7 @@
           <w:lang w:val="en-US" w:eastAsia="pt-PT"/>
         </w:rPr>
       </w:pPr>
-      <w:bookmarkStart w:id="36" w:name="_Toc63021415"/>
+      <w:bookmarkStart w:id="37" w:name="_Toc63021415"/>
       <w:r>
         <w:rPr>
           <w:rFonts w:ascii="Assistant Medium" w:eastAsia="Times New Roman" w:hAnsi="Assistant Medium" w:cs="Assistant Medium"/>
@@ -20204,8 +19459,9 @@
         </w:rPr>
         <w:t>User Stories</w:t>
       </w:r>
-      <w:bookmarkEnd w:id="36"/>
-    </w:p>
+      <w:bookmarkEnd w:id="37"/>
+    </w:p>
+    <w:bookmarkEnd w:id="36"/>
     <w:p>
       <w:pPr>
         <w:spacing w:after="0"/>
@@ -20308,33 +19564,19 @@
         <w:rPr>
           <w:rFonts w:ascii="Assistant Medium" w:hAnsi="Assistant Medium" w:cs="Assistant Medium"/>
         </w:rPr>
-        <w:t xml:space="preserve">As a user, I want to be able to make a parking spot reservation, so that I </w:t>
-      </w:r>
-      <w:proofErr w:type="gramStart"/>
+        <w:t>As a user, I want to be able to make a parking spot reservation, so that I am able</w:t>
+      </w:r>
       <w:r>
         <w:rPr>
           <w:rFonts w:ascii="Assistant Medium" w:hAnsi="Assistant Medium" w:cs="Assistant Medium"/>
         </w:rPr>
-        <w:t>am able</w:t>
+        <w:t xml:space="preserve"> </w:t>
       </w:r>
       <w:r>
         <w:rPr>
           <w:rFonts w:ascii="Assistant Medium" w:hAnsi="Assistant Medium" w:cs="Assistant Medium"/>
         </w:rPr>
-        <w:t xml:space="preserve"> </w:t>
-      </w:r>
-      <w:r>
-        <w:rPr>
-          <w:rFonts w:ascii="Assistant Medium" w:hAnsi="Assistant Medium" w:cs="Assistant Medium"/>
-        </w:rPr>
-        <w:t>to</w:t>
-      </w:r>
-      <w:proofErr w:type="gramEnd"/>
-      <w:r>
-        <w:rPr>
-          <w:rFonts w:ascii="Assistant Medium" w:hAnsi="Assistant Medium" w:cs="Assistant Medium"/>
-        </w:rPr>
-        <w:t xml:space="preserve"> park there.</w:t>
+        <w:t>to park there.</w:t>
       </w:r>
     </w:p>
     <w:p>
@@ -20356,21 +19598,7 @@
         <w:rPr>
           <w:rFonts w:ascii="Assistant Medium" w:hAnsi="Assistant Medium" w:cs="Assistant Medium"/>
         </w:rPr>
-        <w:t xml:space="preserve">As a user, I want to be able to consult the available parking spots, so that I </w:t>
-      </w:r>
-      <w:proofErr w:type="gramStart"/>
-      <w:r>
-        <w:rPr>
-          <w:rFonts w:ascii="Assistant Medium" w:hAnsi="Assistant Medium" w:cs="Assistant Medium"/>
-        </w:rPr>
-        <w:t>am able to</w:t>
-      </w:r>
-      <w:proofErr w:type="gramEnd"/>
-      <w:r>
-        <w:rPr>
-          <w:rFonts w:ascii="Assistant Medium" w:hAnsi="Assistant Medium" w:cs="Assistant Medium"/>
-        </w:rPr>
-        <w:t xml:space="preserve"> make a reservation.</w:t>
+        <w:t>As a user, I want to be able to consult the available parking spots, so that I am able to make a reservation.</w:t>
       </w:r>
     </w:p>
     <w:p>
@@ -20392,21 +19620,7 @@
         <w:rPr>
           <w:rFonts w:ascii="Assistant Medium" w:hAnsi="Assistant Medium" w:cs="Assistant Medium"/>
         </w:rPr>
-        <w:t xml:space="preserve">As a user, I want to be able to edit a parking spot reservation, so that I </w:t>
-      </w:r>
-      <w:proofErr w:type="gramStart"/>
-      <w:r>
-        <w:rPr>
-          <w:rFonts w:ascii="Assistant Medium" w:hAnsi="Assistant Medium" w:cs="Assistant Medium"/>
-        </w:rPr>
-        <w:t>am able to</w:t>
-      </w:r>
-      <w:proofErr w:type="gramEnd"/>
-      <w:r>
-        <w:rPr>
-          <w:rFonts w:ascii="Assistant Medium" w:hAnsi="Assistant Medium" w:cs="Assistant Medium"/>
-        </w:rPr>
-        <w:t xml:space="preserve"> change its location, time or date.</w:t>
+        <w:t>As a user, I want to be able to edit a parking spot reservation, so that I am able to change its location, time or date.</w:t>
       </w:r>
     </w:p>
     <w:p>
@@ -20450,27 +19664,7 @@
         <w:rPr>
           <w:rFonts w:ascii="Assistant Medium" w:hAnsi="Assistant Medium" w:cs="Assistant Medium"/>
         </w:rPr>
-        <w:t xml:space="preserve">As a user, I want to be able to sublet a parking spot, so that I </w:t>
-      </w:r>
-      <w:proofErr w:type="gramStart"/>
-      <w:r>
-        <w:rPr>
-          <w:rFonts w:ascii="Assistant Medium" w:hAnsi="Assistant Medium" w:cs="Assistant Medium"/>
-        </w:rPr>
-        <w:t>am able to</w:t>
-      </w:r>
-      <w:proofErr w:type="gramEnd"/>
-      <w:r>
-        <w:rPr>
-          <w:rFonts w:ascii="Assistant Medium" w:hAnsi="Assistant Medium" w:cs="Assistant Medium"/>
-        </w:rPr>
-        <w:t xml:space="preserve"> rent it to another user when needed</w:t>
-      </w:r>
-      <w:r>
-        <w:rPr>
-          <w:rFonts w:ascii="Assistant Medium" w:hAnsi="Assistant Medium" w:cs="Assistant Medium"/>
-        </w:rPr>
-        <w:t>.</w:t>
+        <w:t>As an admin, I want to be able to register a parking spot, so that I am able to make it available for further reservations.</w:t>
       </w:r>
     </w:p>
     <w:p>
@@ -20492,21 +19686,7 @@
         <w:rPr>
           <w:rFonts w:ascii="Assistant Medium" w:hAnsi="Assistant Medium" w:cs="Assistant Medium"/>
         </w:rPr>
-        <w:t xml:space="preserve">As an admin, I want to be able to register a parking spot, so that I </w:t>
-      </w:r>
-      <w:proofErr w:type="gramStart"/>
-      <w:r>
-        <w:rPr>
-          <w:rFonts w:ascii="Assistant Medium" w:hAnsi="Assistant Medium" w:cs="Assistant Medium"/>
-        </w:rPr>
-        <w:t>am able to</w:t>
-      </w:r>
-      <w:proofErr w:type="gramEnd"/>
-      <w:r>
-        <w:rPr>
-          <w:rFonts w:ascii="Assistant Medium" w:hAnsi="Assistant Medium" w:cs="Assistant Medium"/>
-        </w:rPr>
-        <w:t xml:space="preserve"> make it available for further reservations.</w:t>
+        <w:t>As an admin, I want to be able to edit a parking spot, so that I am able to change and update its properties.</w:t>
       </w:r>
     </w:p>
     <w:p>
@@ -20528,21 +19708,7 @@
         <w:rPr>
           <w:rFonts w:ascii="Assistant Medium" w:hAnsi="Assistant Medium" w:cs="Assistant Medium"/>
         </w:rPr>
-        <w:t xml:space="preserve">As an admin, I want to be able to edit a parking spot, so that I </w:t>
-      </w:r>
-      <w:proofErr w:type="gramStart"/>
-      <w:r>
-        <w:rPr>
-          <w:rFonts w:ascii="Assistant Medium" w:hAnsi="Assistant Medium" w:cs="Assistant Medium"/>
-        </w:rPr>
-        <w:t>am able to</w:t>
-      </w:r>
-      <w:proofErr w:type="gramEnd"/>
-      <w:r>
-        <w:rPr>
-          <w:rFonts w:ascii="Assistant Medium" w:hAnsi="Assistant Medium" w:cs="Assistant Medium"/>
-        </w:rPr>
-        <w:t xml:space="preserve"> change and update its properties.</w:t>
+        <w:t>As an admin, I want to be delete a parking spot, in case of change of its availability.</w:t>
       </w:r>
     </w:p>
     <w:p>
@@ -20564,21 +19730,7 @@
         <w:rPr>
           <w:rFonts w:ascii="Assistant Medium" w:hAnsi="Assistant Medium" w:cs="Assistant Medium"/>
         </w:rPr>
-        <w:t xml:space="preserve">As an admin, I want to be </w:t>
-      </w:r>
-      <w:proofErr w:type="gramStart"/>
-      <w:r>
-        <w:rPr>
-          <w:rFonts w:ascii="Assistant Medium" w:hAnsi="Assistant Medium" w:cs="Assistant Medium"/>
-        </w:rPr>
-        <w:t>delete</w:t>
-      </w:r>
-      <w:proofErr w:type="gramEnd"/>
-      <w:r>
-        <w:rPr>
-          <w:rFonts w:ascii="Assistant Medium" w:hAnsi="Assistant Medium" w:cs="Assistant Medium"/>
-        </w:rPr>
-        <w:t xml:space="preserve"> a parking spot, in case of change of its availability.</w:t>
+        <w:t xml:space="preserve">As an admin, I want to be able to consult all the parking spots, so that I can manage the parking lot’s readiness.  </w:t>
       </w:r>
     </w:p>
     <w:p>
@@ -20600,28 +19752,6 @@
         <w:rPr>
           <w:rFonts w:ascii="Assistant Medium" w:hAnsi="Assistant Medium" w:cs="Assistant Medium"/>
         </w:rPr>
-        <w:t xml:space="preserve">As an admin, I want to be able to consult all the parking spots, so that I can manage the parking lot’s readiness.  </w:t>
-      </w:r>
-    </w:p>
-    <w:p>
-      <w:pPr>
-        <w:pStyle w:val="PargrafodaLista"/>
-        <w:numPr>
-          <w:ilvl w:val="0"/>
-          <w:numId w:val="31"/>
-        </w:numPr>
-        <w:spacing w:line="360" w:lineRule="auto"/>
-        <w:ind w:left="641" w:hanging="357"/>
-        <w:contextualSpacing w:val="0"/>
-        <w:jc w:val="both"/>
-        <w:rPr>
-          <w:rFonts w:ascii="Assistant Medium" w:hAnsi="Assistant Medium" w:cs="Assistant Medium"/>
-        </w:rPr>
-      </w:pPr>
-      <w:r>
-        <w:rPr>
-          <w:rFonts w:ascii="Assistant Medium" w:hAnsi="Assistant Medium" w:cs="Assistant Medium"/>
-        </w:rPr>
         <w:t>As an admin, I want to be able to consult all the parking lot’s reservations, so that I can manage the parking lot.</w:t>
       </w:r>
     </w:p>
@@ -20649,7 +19779,6 @@
           <w:rFonts w:ascii="Assistant Medium" w:hAnsi="Assistant Medium" w:cs="Assistant Medium"/>
           <w:lang w:val="en-US"/>
         </w:rPr>
-        <w:lastRenderedPageBreak/>
         <w:t>(</w:t>
       </w:r>
       <w:r>
@@ -20684,29 +19813,402 @@
         <w:rPr>
           <w:rFonts w:ascii="Assistant Medium" w:hAnsi="Assistant Medium" w:cs="Assistant Medium"/>
         </w:rPr>
-        <w:t xml:space="preserve">As a user, I need to be authenticated, so that I </w:t>
-      </w:r>
-      <w:proofErr w:type="gramStart"/>
-      <w:r>
+        <w:lastRenderedPageBreak/>
+        <w:t>As a user, I need to be authenticated, so that I am able to take advantage of the API’s functionalities.</w:t>
+      </w:r>
+    </w:p>
+    <w:p>
+      <w:pPr>
+        <w:rPr>
+          <w:lang w:val="en-US"/>
+        </w:rPr>
+      </w:pPr>
+    </w:p>
+    <w:p>
+      <w:pPr>
+        <w:rPr>
+          <w:lang w:val="en-US"/>
+        </w:rPr>
+      </w:pPr>
+    </w:p>
+    <w:p>
+      <w:pPr>
+        <w:spacing w:before="360" w:after="80" w:line="360" w:lineRule="auto"/>
+        <w:jc w:val="both"/>
+        <w:outlineLvl w:val="1"/>
+        <w:rPr>
+          <w:rFonts w:ascii="Assistant Medium" w:eastAsia="Times New Roman" w:hAnsi="Assistant Medium" w:cs="Assistant Medium"/>
+          <w:b/>
+          <w:bCs/>
+          <w:color w:val="666666"/>
+          <w:sz w:val="34"/>
+          <w:szCs w:val="34"/>
+          <w:lang w:val="en-US" w:eastAsia="pt-PT"/>
+        </w:rPr>
+      </w:pPr>
+      <w:r>
+        <w:rPr>
+          <w:rFonts w:ascii="Assistant Medium" w:eastAsia="Times New Roman" w:hAnsi="Assistant Medium" w:cs="Assistant Medium"/>
+          <w:b/>
+          <w:bCs/>
+          <w:color w:val="666666"/>
+          <w:sz w:val="34"/>
+          <w:szCs w:val="34"/>
+          <w:lang w:val="en-US" w:eastAsia="pt-PT"/>
+        </w:rPr>
+        <w:t>4.</w:t>
+      </w:r>
+      <w:r>
+        <w:rPr>
+          <w:rFonts w:ascii="Assistant Medium" w:eastAsia="Times New Roman" w:hAnsi="Assistant Medium" w:cs="Assistant Medium"/>
+          <w:b/>
+          <w:bCs/>
+          <w:color w:val="666666"/>
+          <w:sz w:val="34"/>
+          <w:szCs w:val="34"/>
+          <w:lang w:val="en-US" w:eastAsia="pt-PT"/>
+        </w:rPr>
+        <w:t>2</w:t>
+      </w:r>
+      <w:r>
+        <w:rPr>
+          <w:rFonts w:ascii="Assistant Medium" w:eastAsia="Times New Roman" w:hAnsi="Assistant Medium" w:cs="Assistant Medium"/>
+          <w:b/>
+          <w:bCs/>
+          <w:color w:val="666666"/>
+          <w:sz w:val="34"/>
+          <w:szCs w:val="34"/>
+          <w:lang w:val="en-US" w:eastAsia="pt-PT"/>
+        </w:rPr>
+        <w:t>. Sprint #</w:t>
+      </w:r>
+      <w:r>
+        <w:rPr>
+          <w:rFonts w:ascii="Assistant Medium" w:eastAsia="Times New Roman" w:hAnsi="Assistant Medium" w:cs="Assistant Medium"/>
+          <w:b/>
+          <w:bCs/>
+          <w:color w:val="666666"/>
+          <w:sz w:val="34"/>
+          <w:szCs w:val="34"/>
+          <w:lang w:val="en-US" w:eastAsia="pt-PT"/>
+        </w:rPr>
+        <w:t>3</w:t>
+      </w:r>
+      <w:r>
+        <w:rPr>
+          <w:rFonts w:ascii="Assistant Medium" w:eastAsia="Times New Roman" w:hAnsi="Assistant Medium" w:cs="Assistant Medium"/>
+          <w:b/>
+          <w:bCs/>
+          <w:color w:val="666666"/>
+          <w:sz w:val="34"/>
+          <w:szCs w:val="34"/>
+          <w:lang w:val="en-US" w:eastAsia="pt-PT"/>
+        </w:rPr>
+        <w:t xml:space="preserve"> Backlog</w:t>
+      </w:r>
+    </w:p>
+    <w:p>
+      <w:pPr>
+        <w:keepNext/>
+        <w:keepLines/>
+        <w:spacing w:before="40" w:after="0"/>
+        <w:outlineLvl w:val="2"/>
+        <w:rPr>
+          <w:rFonts w:ascii="Assistant Medium" w:eastAsia="Times New Roman" w:hAnsi="Assistant Medium" w:cs="Assistant Medium"/>
+          <w:b/>
+          <w:bCs/>
+          <w:color w:val="666666"/>
+          <w:sz w:val="30"/>
+          <w:szCs w:val="30"/>
+          <w:lang w:val="en-US" w:eastAsia="pt-PT"/>
+        </w:rPr>
+      </w:pPr>
+      <w:r>
+        <w:rPr>
+          <w:rFonts w:ascii="Assistant Medium" w:eastAsia="Times New Roman" w:hAnsi="Assistant Medium" w:cs="Assistant Medium"/>
+          <w:b/>
+          <w:bCs/>
+          <w:color w:val="666666"/>
+          <w:sz w:val="30"/>
+          <w:szCs w:val="30"/>
+          <w:lang w:val="en-US" w:eastAsia="pt-PT"/>
+        </w:rPr>
+        <w:t>4.</w:t>
+      </w:r>
+      <w:r>
+        <w:rPr>
+          <w:rFonts w:ascii="Assistant Medium" w:eastAsia="Times New Roman" w:hAnsi="Assistant Medium" w:cs="Assistant Medium"/>
+          <w:b/>
+          <w:bCs/>
+          <w:color w:val="666666"/>
+          <w:sz w:val="30"/>
+          <w:szCs w:val="30"/>
+          <w:lang w:val="en-US" w:eastAsia="pt-PT"/>
+        </w:rPr>
+        <w:t>2</w:t>
+      </w:r>
+      <w:r>
+        <w:rPr>
+          <w:rFonts w:ascii="Assistant Medium" w:eastAsia="Times New Roman" w:hAnsi="Assistant Medium" w:cs="Assistant Medium"/>
+          <w:b/>
+          <w:bCs/>
+          <w:color w:val="666666"/>
+          <w:sz w:val="30"/>
+          <w:szCs w:val="30"/>
+          <w:lang w:val="en-US" w:eastAsia="pt-PT"/>
+        </w:rPr>
+        <w:t>.1. User Stories</w:t>
+      </w:r>
+    </w:p>
+    <w:p>
+      <w:pPr>
+        <w:spacing w:line="360" w:lineRule="auto"/>
+        <w:rPr>
+          <w:lang w:val="en-US"/>
+        </w:rPr>
+      </w:pPr>
+    </w:p>
+    <w:p>
+      <w:pPr>
+        <w:pStyle w:val="PargrafodaLista"/>
+        <w:numPr>
+          <w:ilvl w:val="0"/>
+          <w:numId w:val="32"/>
+        </w:numPr>
+        <w:spacing w:line="360" w:lineRule="auto"/>
+        <w:jc w:val="both"/>
         <w:rPr>
           <w:rFonts w:ascii="Assistant Medium" w:hAnsi="Assistant Medium" w:cs="Assistant Medium"/>
         </w:rPr>
-        <w:t>am able to</w:t>
-      </w:r>
-      <w:proofErr w:type="gramEnd"/>
+      </w:pPr>
       <w:r>
         <w:rPr>
           <w:rFonts w:ascii="Assistant Medium" w:hAnsi="Assistant Medium" w:cs="Assistant Medium"/>
         </w:rPr>
-        <w:t xml:space="preserve"> take advantage of the API’s functionalities.</w:t>
-      </w:r>
-    </w:p>
-    <w:p>
-      <w:pPr>
-        <w:rPr>
-          <w:lang w:val="en-US"/>
-        </w:rPr>
-      </w:pPr>
+        <w:t>As a non-user, I want to be able to make an account, so that I can become a user.</w:t>
+      </w:r>
+    </w:p>
+    <w:p>
+      <w:pPr>
+        <w:pStyle w:val="PargrafodaLista"/>
+        <w:numPr>
+          <w:ilvl w:val="0"/>
+          <w:numId w:val="32"/>
+        </w:numPr>
+        <w:spacing w:line="360" w:lineRule="auto"/>
+        <w:jc w:val="both"/>
+        <w:rPr>
+          <w:rFonts w:ascii="Assistant Medium" w:hAnsi="Assistant Medium" w:cs="Assistant Medium"/>
+        </w:rPr>
+      </w:pPr>
+      <w:r>
+        <w:rPr>
+          <w:rFonts w:ascii="Assistant Medium" w:hAnsi="Assistant Medium" w:cs="Assistant Medium"/>
+        </w:rPr>
+        <w:t>As a non-user, I want to be able to make an account using an external service (Google, Facebook, Twitter), so that I can become a user.</w:t>
+      </w:r>
+    </w:p>
+    <w:p>
+      <w:pPr>
+        <w:pStyle w:val="PargrafodaLista"/>
+        <w:numPr>
+          <w:ilvl w:val="0"/>
+          <w:numId w:val="32"/>
+        </w:numPr>
+        <w:spacing w:line="360" w:lineRule="auto"/>
+        <w:jc w:val="both"/>
+        <w:rPr>
+          <w:rFonts w:ascii="Assistant Medium" w:hAnsi="Assistant Medium" w:cs="Assistant Medium"/>
+        </w:rPr>
+      </w:pPr>
+      <w:r>
+        <w:rPr>
+          <w:rFonts w:ascii="Assistant Medium" w:hAnsi="Assistant Medium" w:cs="Assistant Medium"/>
+        </w:rPr>
+        <w:t>As a user, I want to be able to authenticate using an external service (Google, Facebook, Twitter), so that I can login in the app.</w:t>
+      </w:r>
+    </w:p>
+    <w:p>
+      <w:pPr>
+        <w:pStyle w:val="PargrafodaLista"/>
+        <w:numPr>
+          <w:ilvl w:val="0"/>
+          <w:numId w:val="32"/>
+        </w:numPr>
+        <w:spacing w:line="360" w:lineRule="auto"/>
+        <w:jc w:val="both"/>
+        <w:rPr>
+          <w:rFonts w:ascii="Assistant Medium" w:hAnsi="Assistant Medium" w:cs="Assistant Medium"/>
+        </w:rPr>
+      </w:pPr>
+      <w:r>
+        <w:rPr>
+          <w:rFonts w:ascii="Assistant Medium" w:hAnsi="Assistant Medium" w:cs="Assistant Medium"/>
+        </w:rPr>
+        <w:t>As a user, I want to be able to access a dashboard and change my details, so that I can update my profile and login elements.</w:t>
+      </w:r>
+    </w:p>
+    <w:p>
+      <w:pPr>
+        <w:pStyle w:val="PargrafodaLista"/>
+        <w:numPr>
+          <w:ilvl w:val="0"/>
+          <w:numId w:val="32"/>
+        </w:numPr>
+        <w:spacing w:line="360" w:lineRule="auto"/>
+        <w:jc w:val="both"/>
+        <w:rPr>
+          <w:rFonts w:ascii="Assistant Medium" w:hAnsi="Assistant Medium" w:cs="Assistant Medium"/>
+        </w:rPr>
+      </w:pPr>
+      <w:r>
+        <w:rPr>
+          <w:rFonts w:ascii="Assistant Medium" w:hAnsi="Assistant Medium" w:cs="Assistant Medium"/>
+        </w:rPr>
+        <w:t>As a user, I want to be able to delete my account, so that I leave the app.</w:t>
+      </w:r>
+    </w:p>
+    <w:p>
+      <w:pPr>
+        <w:pStyle w:val="PargrafodaLista"/>
+        <w:numPr>
+          <w:ilvl w:val="0"/>
+          <w:numId w:val="32"/>
+        </w:numPr>
+        <w:spacing w:line="360" w:lineRule="auto"/>
+        <w:jc w:val="both"/>
+        <w:rPr>
+          <w:rFonts w:ascii="Assistant Medium" w:hAnsi="Assistant Medium" w:cs="Assistant Medium"/>
+        </w:rPr>
+      </w:pPr>
+      <w:r>
+        <w:rPr>
+          <w:rFonts w:ascii="Assistant Medium" w:hAnsi="Assistant Medium" w:cs="Assistant Medium"/>
+        </w:rPr>
+        <w:t>As a user, I want to be able to consult all the reservation history, so that I can check the active, completed and cancelled reservations.</w:t>
+      </w:r>
+    </w:p>
+    <w:p>
+      <w:pPr>
+        <w:pStyle w:val="PargrafodaLista"/>
+        <w:numPr>
+          <w:ilvl w:val="0"/>
+          <w:numId w:val="32"/>
+        </w:numPr>
+        <w:spacing w:line="360" w:lineRule="auto"/>
+        <w:jc w:val="both"/>
+        <w:rPr>
+          <w:rFonts w:ascii="Assistant Medium" w:hAnsi="Assistant Medium" w:cs="Assistant Medium"/>
+        </w:rPr>
+      </w:pPr>
+      <w:r>
+        <w:rPr>
+          <w:rFonts w:ascii="Assistant Medium" w:hAnsi="Assistant Medium" w:cs="Assistant Medium"/>
+        </w:rPr>
+        <w:t>As a user, I want to be able to create a parking spot sublet, so that I am able to rent it to another user when needed.</w:t>
+      </w:r>
+    </w:p>
+    <w:p>
+      <w:pPr>
+        <w:pStyle w:val="PargrafodaLista"/>
+        <w:numPr>
+          <w:ilvl w:val="0"/>
+          <w:numId w:val="32"/>
+        </w:numPr>
+        <w:spacing w:line="360" w:lineRule="auto"/>
+        <w:jc w:val="both"/>
+        <w:rPr>
+          <w:rFonts w:ascii="Assistant Medium" w:hAnsi="Assistant Medium" w:cs="Assistant Medium"/>
+        </w:rPr>
+      </w:pPr>
+      <w:r>
+        <w:rPr>
+          <w:rFonts w:ascii="Assistant Medium" w:hAnsi="Assistant Medium" w:cs="Assistant Medium"/>
+        </w:rPr>
+        <w:t>As a user, I want to be able to create a parking spot sublet, so that I am able to rent it to another user when needed.</w:t>
+      </w:r>
+    </w:p>
+    <w:p>
+      <w:pPr>
+        <w:pStyle w:val="PargrafodaLista"/>
+        <w:numPr>
+          <w:ilvl w:val="0"/>
+          <w:numId w:val="32"/>
+        </w:numPr>
+        <w:spacing w:line="360" w:lineRule="auto"/>
+        <w:jc w:val="both"/>
+        <w:rPr>
+          <w:rFonts w:ascii="Assistant Medium" w:hAnsi="Assistant Medium" w:cs="Assistant Medium"/>
+        </w:rPr>
+      </w:pPr>
+      <w:r>
+        <w:rPr>
+          <w:rFonts w:ascii="Assistant Medium" w:hAnsi="Assistant Medium" w:cs="Assistant Medium"/>
+        </w:rPr>
+        <w:t>As a user, I want to be able to make payments, so that I can pay for a reservation.</w:t>
+      </w:r>
+    </w:p>
+    <w:p>
+      <w:pPr>
+        <w:pStyle w:val="PargrafodaLista"/>
+        <w:numPr>
+          <w:ilvl w:val="0"/>
+          <w:numId w:val="32"/>
+        </w:numPr>
+        <w:spacing w:line="360" w:lineRule="auto"/>
+        <w:jc w:val="both"/>
+        <w:rPr>
+          <w:rFonts w:ascii="Assistant Medium" w:hAnsi="Assistant Medium" w:cs="Assistant Medium"/>
+        </w:rPr>
+      </w:pPr>
+      <w:r>
+        <w:rPr>
+          <w:rFonts w:ascii="Assistant Medium" w:hAnsi="Assistant Medium" w:cs="Assistant Medium"/>
+        </w:rPr>
+        <w:t>As a user, I want to have a virtual wallet with credit, so that I can pay through it.</w:t>
+      </w:r>
+    </w:p>
+    <w:p>
+      <w:pPr>
+        <w:pStyle w:val="PargrafodaLista"/>
+        <w:numPr>
+          <w:ilvl w:val="0"/>
+          <w:numId w:val="32"/>
+        </w:numPr>
+        <w:spacing w:line="360" w:lineRule="auto"/>
+        <w:jc w:val="both"/>
+        <w:rPr>
+          <w:rFonts w:ascii="Assistant Medium" w:hAnsi="Assistant Medium" w:cs="Assistant Medium"/>
+          <w:highlight w:val="yellow"/>
+        </w:rPr>
+      </w:pPr>
+      <w:r>
+        <w:rPr>
+          <w:rFonts w:ascii="Assistant Medium" w:hAnsi="Assistant Medium" w:cs="Assistant Medium"/>
+          <w:highlight w:val="yellow"/>
+        </w:rPr>
+        <w:t>As a user, I want to access my virtual wallet, so that I check my credit.</w:t>
+      </w:r>
+    </w:p>
+    <w:p>
+      <w:pPr>
+        <w:pStyle w:val="PargrafodaLista"/>
+        <w:numPr>
+          <w:ilvl w:val="0"/>
+          <w:numId w:val="32"/>
+        </w:numPr>
+        <w:spacing w:line="360" w:lineRule="auto"/>
+        <w:jc w:val="both"/>
+        <w:rPr>
+          <w:rFonts w:ascii="Assistant Medium" w:hAnsi="Assistant Medium" w:cs="Assistant Medium"/>
+        </w:rPr>
+      </w:pPr>
+      <w:r>
+        <w:rPr>
+          <w:rFonts w:ascii="Assistant Medium" w:hAnsi="Assistant Medium" w:cs="Assistant Medium"/>
+        </w:rPr>
+        <w:t>As a user, I want to be able to make a deposit in my virtual wallet, so that I can update my credit.</w:t>
+      </w:r>
     </w:p>
     <w:sectPr>
       <w:headerReference w:type="default" r:id="rId20"/>
@@ -23293,6 +22795,119 @@
     </w:lvl>
   </w:abstractNum>
   <w:abstractNum w:abstractNumId="20" w15:restartNumberingAfterBreak="0">
+    <w:nsid w:val="457322C8"/>
+    <w:multiLevelType w:val="hybridMultilevel"/>
+    <w:tmpl w:val="F0685F2C"/>
+    <w:lvl w:ilvl="0" w:tplc="08160001">
+      <w:start w:val="1"/>
+      <w:numFmt w:val="bullet"/>
+      <w:lvlText w:val=""/>
+      <w:lvlJc w:val="left"/>
+      <w:pPr>
+        <w:ind w:left="720" w:hanging="360"/>
+      </w:pPr>
+      <w:rPr>
+        <w:rFonts w:ascii="Symbol" w:hAnsi="Symbol" w:hint="default"/>
+      </w:rPr>
+    </w:lvl>
+    <w:lvl w:ilvl="1" w:tplc="08160003" w:tentative="1">
+      <w:start w:val="1"/>
+      <w:numFmt w:val="bullet"/>
+      <w:lvlText w:val="o"/>
+      <w:lvlJc w:val="left"/>
+      <w:pPr>
+        <w:ind w:left="1440" w:hanging="360"/>
+      </w:pPr>
+      <w:rPr>
+        <w:rFonts w:ascii="Courier New" w:hAnsi="Courier New" w:cs="Courier New" w:hint="default"/>
+      </w:rPr>
+    </w:lvl>
+    <w:lvl w:ilvl="2" w:tplc="08160005" w:tentative="1">
+      <w:start w:val="1"/>
+      <w:numFmt w:val="bullet"/>
+      <w:lvlText w:val=""/>
+      <w:lvlJc w:val="left"/>
+      <w:pPr>
+        <w:ind w:left="2160" w:hanging="360"/>
+      </w:pPr>
+      <w:rPr>
+        <w:rFonts w:ascii="Wingdings" w:hAnsi="Wingdings" w:hint="default"/>
+      </w:rPr>
+    </w:lvl>
+    <w:lvl w:ilvl="3" w:tplc="08160001" w:tentative="1">
+      <w:start w:val="1"/>
+      <w:numFmt w:val="bullet"/>
+      <w:lvlText w:val=""/>
+      <w:lvlJc w:val="left"/>
+      <w:pPr>
+        <w:ind w:left="2880" w:hanging="360"/>
+      </w:pPr>
+      <w:rPr>
+        <w:rFonts w:ascii="Symbol" w:hAnsi="Symbol" w:hint="default"/>
+      </w:rPr>
+    </w:lvl>
+    <w:lvl w:ilvl="4" w:tplc="08160003" w:tentative="1">
+      <w:start w:val="1"/>
+      <w:numFmt w:val="bullet"/>
+      <w:lvlText w:val="o"/>
+      <w:lvlJc w:val="left"/>
+      <w:pPr>
+        <w:ind w:left="3600" w:hanging="360"/>
+      </w:pPr>
+      <w:rPr>
+        <w:rFonts w:ascii="Courier New" w:hAnsi="Courier New" w:cs="Courier New" w:hint="default"/>
+      </w:rPr>
+    </w:lvl>
+    <w:lvl w:ilvl="5" w:tplc="08160005" w:tentative="1">
+      <w:start w:val="1"/>
+      <w:numFmt w:val="bullet"/>
+      <w:lvlText w:val=""/>
+      <w:lvlJc w:val="left"/>
+      <w:pPr>
+        <w:ind w:left="4320" w:hanging="360"/>
+      </w:pPr>
+      <w:rPr>
+        <w:rFonts w:ascii="Wingdings" w:hAnsi="Wingdings" w:hint="default"/>
+      </w:rPr>
+    </w:lvl>
+    <w:lvl w:ilvl="6" w:tplc="08160001" w:tentative="1">
+      <w:start w:val="1"/>
+      <w:numFmt w:val="bullet"/>
+      <w:lvlText w:val=""/>
+      <w:lvlJc w:val="left"/>
+      <w:pPr>
+        <w:ind w:left="5040" w:hanging="360"/>
+      </w:pPr>
+      <w:rPr>
+        <w:rFonts w:ascii="Symbol" w:hAnsi="Symbol" w:hint="default"/>
+      </w:rPr>
+    </w:lvl>
+    <w:lvl w:ilvl="7" w:tplc="08160003" w:tentative="1">
+      <w:start w:val="1"/>
+      <w:numFmt w:val="bullet"/>
+      <w:lvlText w:val="o"/>
+      <w:lvlJc w:val="left"/>
+      <w:pPr>
+        <w:ind w:left="5760" w:hanging="360"/>
+      </w:pPr>
+      <w:rPr>
+        <w:rFonts w:ascii="Courier New" w:hAnsi="Courier New" w:cs="Courier New" w:hint="default"/>
+      </w:rPr>
+    </w:lvl>
+    <w:lvl w:ilvl="8" w:tplc="08160005" w:tentative="1">
+      <w:start w:val="1"/>
+      <w:numFmt w:val="bullet"/>
+      <w:lvlText w:val=""/>
+      <w:lvlJc w:val="left"/>
+      <w:pPr>
+        <w:ind w:left="6480" w:hanging="360"/>
+      </w:pPr>
+      <w:rPr>
+        <w:rFonts w:ascii="Wingdings" w:hAnsi="Wingdings" w:hint="default"/>
+      </w:rPr>
+    </w:lvl>
+  </w:abstractNum>
+  <w:abstractNum w:abstractNumId="21" w15:restartNumberingAfterBreak="0">
     <w:nsid w:val="482E594D"/>
     <w:multiLevelType w:val="multilevel"/>
     <w:tmpl w:val="565696F2"/>
@@ -23405,7 +23020,7 @@
       </w:pPr>
     </w:lvl>
   </w:abstractNum>
-  <w:abstractNum w:abstractNumId="21" w15:restartNumberingAfterBreak="0">
+  <w:abstractNum w:abstractNumId="22" w15:restartNumberingAfterBreak="0">
     <w:nsid w:val="587A0079"/>
     <w:multiLevelType w:val="multilevel"/>
     <w:tmpl w:val="8774CDF8"/>
@@ -23518,7 +23133,7 @@
       </w:pPr>
     </w:lvl>
   </w:abstractNum>
-  <w:abstractNum w:abstractNumId="22" w15:restartNumberingAfterBreak="0">
+  <w:abstractNum w:abstractNumId="23" w15:restartNumberingAfterBreak="0">
     <w:nsid w:val="5C5F6E6B"/>
     <w:multiLevelType w:val="multilevel"/>
     <w:tmpl w:val="A5C4D55A"/>
@@ -23631,7 +23246,7 @@
       </w:pPr>
     </w:lvl>
   </w:abstractNum>
-  <w:abstractNum w:abstractNumId="23" w15:restartNumberingAfterBreak="0">
+  <w:abstractNum w:abstractNumId="24" w15:restartNumberingAfterBreak="0">
     <w:nsid w:val="62F8179F"/>
     <w:multiLevelType w:val="hybridMultilevel"/>
     <w:tmpl w:val="2B9C718A"/>
@@ -23720,7 +23335,7 @@
       </w:pPr>
     </w:lvl>
   </w:abstractNum>
-  <w:abstractNum w:abstractNumId="24" w15:restartNumberingAfterBreak="0">
+  <w:abstractNum w:abstractNumId="25" w15:restartNumberingAfterBreak="0">
     <w:nsid w:val="652D4BE7"/>
     <w:multiLevelType w:val="multilevel"/>
     <w:tmpl w:val="470E3BC2"/>
@@ -23869,7 +23484,7 @@
       </w:rPr>
     </w:lvl>
   </w:abstractNum>
-  <w:abstractNum w:abstractNumId="25" w15:restartNumberingAfterBreak="0">
+  <w:abstractNum w:abstractNumId="26" w15:restartNumberingAfterBreak="0">
     <w:nsid w:val="7816396B"/>
     <w:multiLevelType w:val="multilevel"/>
     <w:tmpl w:val="190E8242"/>
@@ -23982,7 +23597,7 @@
       </w:pPr>
     </w:lvl>
   </w:abstractNum>
-  <w:abstractNum w:abstractNumId="26" w15:restartNumberingAfterBreak="0">
+  <w:abstractNum w:abstractNumId="27" w15:restartNumberingAfterBreak="0">
     <w:nsid w:val="7843715D"/>
     <w:multiLevelType w:val="hybridMultilevel"/>
     <w:tmpl w:val="EF2C2774"/>
@@ -24071,7 +23686,7 @@
       </w:pPr>
     </w:lvl>
   </w:abstractNum>
-  <w:abstractNum w:abstractNumId="27" w15:restartNumberingAfterBreak="0">
+  <w:abstractNum w:abstractNumId="28" w15:restartNumberingAfterBreak="0">
     <w:nsid w:val="788C62D0"/>
     <w:multiLevelType w:val="hybridMultilevel"/>
     <w:tmpl w:val="593834BC"/>
@@ -24183,7 +23798,7 @@
       </w:rPr>
     </w:lvl>
   </w:abstractNum>
-  <w:abstractNum w:abstractNumId="28" w15:restartNumberingAfterBreak="0">
+  <w:abstractNum w:abstractNumId="29" w15:restartNumberingAfterBreak="0">
     <w:nsid w:val="7B554187"/>
     <w:multiLevelType w:val="hybridMultilevel"/>
     <w:tmpl w:val="EF2C2774"/>
@@ -24272,7 +23887,7 @@
       </w:pPr>
     </w:lvl>
   </w:abstractNum>
-  <w:abstractNum w:abstractNumId="29" w15:restartNumberingAfterBreak="0">
+  <w:abstractNum w:abstractNumId="30" w15:restartNumberingAfterBreak="0">
     <w:nsid w:val="7EA66F19"/>
     <w:multiLevelType w:val="multilevel"/>
     <w:tmpl w:val="B24EC83E"/>
@@ -24385,7 +24000,7 @@
       </w:pPr>
     </w:lvl>
   </w:abstractNum>
-  <w:abstractNum w:abstractNumId="30" w15:restartNumberingAfterBreak="0">
+  <w:abstractNum w:abstractNumId="31" w15:restartNumberingAfterBreak="0">
     <w:nsid w:val="7EF14587"/>
     <w:multiLevelType w:val="hybridMultilevel"/>
     <w:tmpl w:val="2056D596"/>
@@ -24505,16 +24120,16 @@
     <w:abstractNumId w:val="3"/>
   </w:num>
   <w:num w:numId="3">
-    <w:abstractNumId w:val="24"/>
+    <w:abstractNumId w:val="25"/>
   </w:num>
   <w:num w:numId="4">
-    <w:abstractNumId w:val="29"/>
+    <w:abstractNumId w:val="30"/>
   </w:num>
   <w:num w:numId="5">
     <w:abstractNumId w:val="18"/>
   </w:num>
   <w:num w:numId="6">
-    <w:abstractNumId w:val="21"/>
+    <w:abstractNumId w:val="22"/>
   </w:num>
   <w:num w:numId="7">
     <w:abstractNumId w:val="7"/>
@@ -24523,7 +24138,7 @@
     <w:abstractNumId w:val="0"/>
   </w:num>
   <w:num w:numId="9">
-    <w:abstractNumId w:val="20"/>
+    <w:abstractNumId w:val="21"/>
   </w:num>
   <w:num w:numId="10">
     <w:abstractNumId w:val="13"/>
@@ -24541,10 +24156,10 @@
     <w:abstractNumId w:val="15"/>
   </w:num>
   <w:num w:numId="15">
-    <w:abstractNumId w:val="25"/>
+    <w:abstractNumId w:val="26"/>
   </w:num>
   <w:num w:numId="16">
-    <w:abstractNumId w:val="22"/>
+    <w:abstractNumId w:val="23"/>
   </w:num>
   <w:num w:numId="17">
     <w:abstractNumId w:val="17"/>
@@ -24556,13 +24171,13 @@
     <w:abstractNumId w:val="1"/>
   </w:num>
   <w:num w:numId="20">
-    <w:abstractNumId w:val="26"/>
+    <w:abstractNumId w:val="27"/>
   </w:num>
   <w:num w:numId="21">
-    <w:abstractNumId w:val="23"/>
+    <w:abstractNumId w:val="24"/>
   </w:num>
   <w:num w:numId="22">
-    <w:abstractNumId w:val="27"/>
+    <w:abstractNumId w:val="28"/>
   </w:num>
   <w:num w:numId="23">
     <w:abstractNumId w:val="12"/>
@@ -24571,7 +24186,7 @@
     <w:abstractNumId w:val="2"/>
   </w:num>
   <w:num w:numId="25">
-    <w:abstractNumId w:val="28"/>
+    <w:abstractNumId w:val="29"/>
   </w:num>
   <w:num w:numId="26">
     <w:abstractNumId w:val="16"/>
@@ -24589,7 +24204,10 @@
     <w:abstractNumId w:val="11"/>
   </w:num>
   <w:num w:numId="31">
-    <w:abstractNumId w:val="30"/>
+    <w:abstractNumId w:val="31"/>
+  </w:num>
+  <w:num w:numId="32">
+    <w:abstractNumId w:val="20"/>
   </w:num>
 </w:numbering>
 </file>
@@ -24992,6 +24610,7 @@
   <w:style w:type="paragraph" w:default="1" w:styleId="Normal">
     <w:name w:val="Normal"/>
     <w:qFormat/>
+    <w:rsid w:val="00B12BDA"/>
   </w:style>
   <w:style w:type="paragraph" w:styleId="Ttulo1">
     <w:name w:val="heading 1"/>

</xml_diff>

<commit_message>
UC4 Sequence Diagram added/ Tweaks done to all UC
</commit_message>
<xml_diff>
--- a/Documentation/Full Documentation - Inglorious Developers.docx
+++ b/Documentation/Full Documentation - Inglorious Developers.docx
@@ -10199,22 +10199,103 @@
           <w:rFonts w:ascii="Assistant Medium" w:eastAsia="Times New Roman" w:hAnsi="Assistant Medium" w:cs="Assistant Medium"/>
           <w:b/>
           <w:bCs/>
-          <w:sz w:val="36"/>
-          <w:szCs w:val="36"/>
-          <w:lang w:val="en-US" w:eastAsia="pt-PT"/>
-        </w:rPr>
-      </w:pPr>
-      <w:bookmarkStart w:id="8" w:name="_Toc63021388"/>
-      <w:r>
-        <w:rPr>
-          <w:rFonts w:ascii="Assistant Medium" w:eastAsia="Times New Roman" w:hAnsi="Assistant Medium" w:cs="Assistant Medium"/>
-          <w:b/>
-          <w:bCs/>
           <w:color w:val="666666"/>
           <w:sz w:val="34"/>
           <w:szCs w:val="34"/>
           <w:lang w:val="en-US" w:eastAsia="pt-PT"/>
         </w:rPr>
+      </w:pPr>
+      <w:bookmarkStart w:id="8" w:name="_Toc63021388"/>
+    </w:p>
+    <w:p>
+      <w:pPr>
+        <w:spacing w:before="360" w:after="80" w:line="360" w:lineRule="auto"/>
+        <w:jc w:val="both"/>
+        <w:outlineLvl w:val="1"/>
+        <w:rPr>
+          <w:rFonts w:ascii="Assistant Medium" w:eastAsia="Times New Roman" w:hAnsi="Assistant Medium" w:cs="Assistant Medium"/>
+          <w:b/>
+          <w:bCs/>
+          <w:color w:val="666666"/>
+          <w:sz w:val="34"/>
+          <w:szCs w:val="34"/>
+          <w:lang w:val="en-US" w:eastAsia="pt-PT"/>
+        </w:rPr>
+      </w:pPr>
+    </w:p>
+    <w:p>
+      <w:pPr>
+        <w:spacing w:before="360" w:after="80" w:line="360" w:lineRule="auto"/>
+        <w:jc w:val="both"/>
+        <w:outlineLvl w:val="1"/>
+        <w:rPr>
+          <w:rFonts w:ascii="Assistant Medium" w:eastAsia="Times New Roman" w:hAnsi="Assistant Medium" w:cs="Assistant Medium"/>
+          <w:b/>
+          <w:bCs/>
+          <w:color w:val="666666"/>
+          <w:sz w:val="34"/>
+          <w:szCs w:val="34"/>
+          <w:lang w:val="en-US" w:eastAsia="pt-PT"/>
+        </w:rPr>
+      </w:pPr>
+    </w:p>
+    <w:p>
+      <w:pPr>
+        <w:spacing w:before="360" w:after="80" w:line="360" w:lineRule="auto"/>
+        <w:jc w:val="both"/>
+        <w:outlineLvl w:val="1"/>
+        <w:rPr>
+          <w:rFonts w:ascii="Assistant Medium" w:eastAsia="Times New Roman" w:hAnsi="Assistant Medium" w:cs="Assistant Medium"/>
+          <w:b/>
+          <w:bCs/>
+          <w:color w:val="666666"/>
+          <w:sz w:val="34"/>
+          <w:szCs w:val="34"/>
+          <w:lang w:val="en-US" w:eastAsia="pt-PT"/>
+        </w:rPr>
+      </w:pPr>
+    </w:p>
+    <w:p>
+      <w:pPr>
+        <w:spacing w:before="360" w:after="80" w:line="360" w:lineRule="auto"/>
+        <w:jc w:val="both"/>
+        <w:outlineLvl w:val="1"/>
+        <w:rPr>
+          <w:rFonts w:ascii="Assistant Medium" w:eastAsia="Times New Roman" w:hAnsi="Assistant Medium" w:cs="Assistant Medium"/>
+          <w:b/>
+          <w:bCs/>
+          <w:color w:val="666666"/>
+          <w:sz w:val="34"/>
+          <w:szCs w:val="34"/>
+          <w:lang w:val="en-US" w:eastAsia="pt-PT"/>
+        </w:rPr>
+      </w:pPr>
+    </w:p>
+    <w:p>
+      <w:pPr>
+        <w:spacing w:before="360" w:after="80" w:line="360" w:lineRule="auto"/>
+        <w:jc w:val="both"/>
+        <w:outlineLvl w:val="1"/>
+        <w:rPr>
+          <w:rFonts w:ascii="Assistant Medium" w:eastAsia="Times New Roman" w:hAnsi="Assistant Medium" w:cs="Assistant Medium"/>
+          <w:b/>
+          <w:bCs/>
+          <w:sz w:val="36"/>
+          <w:szCs w:val="36"/>
+          <w:lang w:val="en-US" w:eastAsia="pt-PT"/>
+        </w:rPr>
+      </w:pPr>
+      <w:r>
+        <w:rPr>
+          <w:rFonts w:ascii="Assistant Medium" w:eastAsia="Times New Roman" w:hAnsi="Assistant Medium" w:cs="Assistant Medium"/>
+          <w:b/>
+          <w:bCs/>
+          <w:color w:val="666666"/>
+          <w:sz w:val="34"/>
+          <w:szCs w:val="34"/>
+          <w:lang w:val="en-US" w:eastAsia="pt-PT"/>
+        </w:rPr>
+        <w:lastRenderedPageBreak/>
         <w:t xml:space="preserve">3.1.5. </w:t>
       </w:r>
       <w:r>
@@ -10268,7 +10349,6 @@
           <w:bdr w:val="none" w:sz="0" w:space="0" w:color="auto" w:frame="1"/>
           <w:lang w:eastAsia="pt-PT"/>
         </w:rPr>
-        <w:lastRenderedPageBreak/>
         <w:drawing>
           <wp:inline distT="0" distB="0" distL="0" distR="0" wp14:anchorId="2E3DBC9C" wp14:editId="125EA313">
             <wp:extent cx="5400040" cy="2829560"/>
@@ -10352,7 +10432,12 @@
         </w:rPr>
       </w:pPr>
       <w:bookmarkStart w:id="9" w:name="_Toc63021389"/>
-      <w:r>
+    </w:p>
+    <w:p>
+      <w:pPr>
+        <w:spacing w:before="240" w:after="240" w:line="360" w:lineRule="auto"/>
+        <w:jc w:val="center"/>
+        <w:outlineLvl w:val="0"/>
         <w:rPr>
           <w:rFonts w:ascii="Assistant Medium" w:eastAsia="Times New Roman" w:hAnsi="Assistant Medium" w:cs="Assistant Medium"/>
           <w:b/>
@@ -10363,9 +10448,13 @@
           <w:szCs w:val="40"/>
           <w:lang w:val="en-US" w:eastAsia="pt-PT"/>
         </w:rPr>
-        <w:t xml:space="preserve">3.2. </w:t>
-      </w:r>
-      <w:r>
+      </w:pPr>
+    </w:p>
+    <w:p>
+      <w:pPr>
+        <w:spacing w:before="240" w:after="240" w:line="360" w:lineRule="auto"/>
+        <w:jc w:val="center"/>
+        <w:outlineLvl w:val="0"/>
         <w:rPr>
           <w:rFonts w:ascii="Assistant Medium" w:eastAsia="Times New Roman" w:hAnsi="Assistant Medium" w:cs="Assistant Medium"/>
           <w:b/>
@@ -10376,6 +10465,134 @@
           <w:szCs w:val="40"/>
           <w:lang w:val="en-US" w:eastAsia="pt-PT"/>
         </w:rPr>
+      </w:pPr>
+    </w:p>
+    <w:p>
+      <w:pPr>
+        <w:spacing w:before="240" w:after="240" w:line="360" w:lineRule="auto"/>
+        <w:jc w:val="center"/>
+        <w:outlineLvl w:val="0"/>
+        <w:rPr>
+          <w:rFonts w:ascii="Assistant Medium" w:eastAsia="Times New Roman" w:hAnsi="Assistant Medium" w:cs="Assistant Medium"/>
+          <w:b/>
+          <w:bCs/>
+          <w:color w:val="666666"/>
+          <w:kern w:val="36"/>
+          <w:sz w:val="40"/>
+          <w:szCs w:val="40"/>
+          <w:lang w:val="en-US" w:eastAsia="pt-PT"/>
+        </w:rPr>
+      </w:pPr>
+    </w:p>
+    <w:p>
+      <w:pPr>
+        <w:spacing w:before="240" w:after="240" w:line="360" w:lineRule="auto"/>
+        <w:jc w:val="center"/>
+        <w:outlineLvl w:val="0"/>
+        <w:rPr>
+          <w:rFonts w:ascii="Assistant Medium" w:eastAsia="Times New Roman" w:hAnsi="Assistant Medium" w:cs="Assistant Medium"/>
+          <w:b/>
+          <w:bCs/>
+          <w:color w:val="666666"/>
+          <w:kern w:val="36"/>
+          <w:sz w:val="40"/>
+          <w:szCs w:val="40"/>
+          <w:lang w:val="en-US" w:eastAsia="pt-PT"/>
+        </w:rPr>
+      </w:pPr>
+    </w:p>
+    <w:p>
+      <w:pPr>
+        <w:spacing w:before="240" w:after="240" w:line="360" w:lineRule="auto"/>
+        <w:jc w:val="center"/>
+        <w:outlineLvl w:val="0"/>
+        <w:rPr>
+          <w:rFonts w:ascii="Assistant Medium" w:eastAsia="Times New Roman" w:hAnsi="Assistant Medium" w:cs="Assistant Medium"/>
+          <w:b/>
+          <w:bCs/>
+          <w:color w:val="666666"/>
+          <w:kern w:val="36"/>
+          <w:sz w:val="40"/>
+          <w:szCs w:val="40"/>
+          <w:lang w:val="en-US" w:eastAsia="pt-PT"/>
+        </w:rPr>
+      </w:pPr>
+    </w:p>
+    <w:p>
+      <w:pPr>
+        <w:spacing w:before="240" w:after="240" w:line="360" w:lineRule="auto"/>
+        <w:jc w:val="center"/>
+        <w:outlineLvl w:val="0"/>
+        <w:rPr>
+          <w:rFonts w:ascii="Assistant Medium" w:eastAsia="Times New Roman" w:hAnsi="Assistant Medium" w:cs="Assistant Medium"/>
+          <w:b/>
+          <w:bCs/>
+          <w:color w:val="666666"/>
+          <w:kern w:val="36"/>
+          <w:sz w:val="40"/>
+          <w:szCs w:val="40"/>
+          <w:lang w:val="en-US" w:eastAsia="pt-PT"/>
+        </w:rPr>
+      </w:pPr>
+    </w:p>
+    <w:p>
+      <w:pPr>
+        <w:spacing w:before="240" w:after="240" w:line="360" w:lineRule="auto"/>
+        <w:jc w:val="center"/>
+        <w:outlineLvl w:val="0"/>
+        <w:rPr>
+          <w:rFonts w:ascii="Assistant Medium" w:eastAsia="Times New Roman" w:hAnsi="Assistant Medium" w:cs="Assistant Medium"/>
+          <w:b/>
+          <w:bCs/>
+          <w:color w:val="666666"/>
+          <w:kern w:val="36"/>
+          <w:sz w:val="40"/>
+          <w:szCs w:val="40"/>
+          <w:lang w:val="en-US" w:eastAsia="pt-PT"/>
+        </w:rPr>
+      </w:pPr>
+    </w:p>
+    <w:p>
+      <w:pPr>
+        <w:spacing w:before="240" w:after="240" w:line="360" w:lineRule="auto"/>
+        <w:jc w:val="center"/>
+        <w:outlineLvl w:val="0"/>
+        <w:rPr>
+          <w:rFonts w:ascii="Assistant Medium" w:eastAsia="Times New Roman" w:hAnsi="Assistant Medium" w:cs="Assistant Medium"/>
+          <w:b/>
+          <w:bCs/>
+          <w:color w:val="666666"/>
+          <w:kern w:val="36"/>
+          <w:sz w:val="40"/>
+          <w:szCs w:val="40"/>
+          <w:lang w:val="en-US" w:eastAsia="pt-PT"/>
+        </w:rPr>
+      </w:pPr>
+      <w:r>
+        <w:rPr>
+          <w:rFonts w:ascii="Assistant Medium" w:eastAsia="Times New Roman" w:hAnsi="Assistant Medium" w:cs="Assistant Medium"/>
+          <w:b/>
+          <w:bCs/>
+          <w:color w:val="666666"/>
+          <w:kern w:val="36"/>
+          <w:sz w:val="40"/>
+          <w:szCs w:val="40"/>
+          <w:lang w:val="en-US" w:eastAsia="pt-PT"/>
+        </w:rPr>
+        <w:lastRenderedPageBreak/>
+        <w:t xml:space="preserve">3.2. </w:t>
+      </w:r>
+      <w:r>
+        <w:rPr>
+          <w:rFonts w:ascii="Assistant Medium" w:eastAsia="Times New Roman" w:hAnsi="Assistant Medium" w:cs="Assistant Medium"/>
+          <w:b/>
+          <w:bCs/>
+          <w:color w:val="666666"/>
+          <w:kern w:val="36"/>
+          <w:sz w:val="40"/>
+          <w:szCs w:val="40"/>
+          <w:lang w:val="en-US" w:eastAsia="pt-PT"/>
+        </w:rPr>
         <w:t>UC2 - User Registration</w:t>
       </w:r>
       <w:bookmarkEnd w:id="9"/>
@@ -10581,7 +10798,6 @@
     </w:p>
     <w:p>
       <w:r>
-        <w:lastRenderedPageBreak/>
         <w:pict w14:anchorId="435D4792">
           <v:shapetype id="_x0000_t75" coordsize="21600,21600" o:spt="75" o:preferrelative="t" path="m@4@5l@4@11@9@11@9@5xe" filled="f" stroked="f">
             <v:stroke joinstyle="miter"/>
@@ -10762,6 +10978,7 @@
           <w:color w:val="000000"/>
           <w:lang w:eastAsia="pt-PT"/>
         </w:rPr>
+        <w:lastRenderedPageBreak/>
         <w:t xml:space="preserve">Non-User: </w:t>
       </w:r>
       <w:r>
@@ -11066,7 +11283,6 @@
           <w:color w:val="000000"/>
           <w:lang w:eastAsia="pt-PT"/>
         </w:rPr>
-        <w:lastRenderedPageBreak/>
         <w:t xml:space="preserve">The platform shows the data to the </w:t>
       </w:r>
       <w:r>
@@ -11511,19 +11727,6 @@
           <w:lang w:val="en-US" w:eastAsia="pt-PT"/>
         </w:rPr>
       </w:pPr>
-    </w:p>
-    <w:p>
-      <w:pPr>
-        <w:spacing w:before="240" w:after="0" w:line="360" w:lineRule="auto"/>
-        <w:jc w:val="both"/>
-        <w:rPr>
-          <w:rFonts w:ascii="Assistant Medium" w:eastAsia="Times New Roman" w:hAnsi="Assistant Medium" w:cs="Assistant Medium"/>
-          <w:b/>
-          <w:bCs/>
-          <w:color w:val="000000"/>
-          <w:lang w:val="en-US" w:eastAsia="pt-PT"/>
-        </w:rPr>
-      </w:pPr>
       <w:r>
         <w:rPr>
           <w:rFonts w:ascii="Assistant Medium" w:eastAsia="Times New Roman" w:hAnsi="Assistant Medium" w:cs="Assistant Medium"/>
@@ -11705,6 +11908,7 @@
           <w:color w:val="000000"/>
           <w:lang w:val="en-US" w:eastAsia="pt-PT"/>
         </w:rPr>
+        <w:lastRenderedPageBreak/>
         <w:t>6</w:t>
       </w:r>
       <w:r>
@@ -11994,7 +12198,6 @@
           <w:color w:val="000000"/>
           <w:lang w:val="en-US" w:eastAsia="pt-PT"/>
         </w:rPr>
-        <w:lastRenderedPageBreak/>
         <w:t>Miscellaneous: </w:t>
       </w:r>
     </w:p>
@@ -13000,6 +13203,7 @@
                 <w:rFonts w:ascii="Assistant Medium" w:eastAsia="Times New Roman" w:hAnsi="Assistant Medium" w:cs="Assistant Medium"/>
                 <w:lang w:val="en-US" w:eastAsia="pt-PT"/>
               </w:rPr>
+              <w:lastRenderedPageBreak/>
               <w:t>…saves the inserted details?</w:t>
             </w:r>
           </w:p>
@@ -13136,6 +13340,7 @@
                 <w:sz w:val="18"/>
                 <w:lang w:eastAsia="pt-PT"/>
               </w:rPr>
+              <w:lastRenderedPageBreak/>
               <w:t>4.The platform shows the data to the non-user, asking him to confirm it.</w:t>
             </w:r>
           </w:p>
@@ -13726,7 +13931,6 @@
                 <w:sz w:val="18"/>
                 <w:lang w:eastAsia="pt-PT"/>
               </w:rPr>
-              <w:lastRenderedPageBreak/>
               <w:t>6.The platform saves the data and informs the non-user that the operation was successful and that he became a platform registered user.</w:t>
             </w:r>
           </w:p>
@@ -13867,27 +14071,20 @@
           <w:rFonts w:ascii="Assistant Medium" w:eastAsia="Times New Roman" w:hAnsi="Assistant Medium" w:cs="Assistant Medium"/>
           <w:b/>
           <w:bCs/>
-          <w:kern w:val="36"/>
-          <w:sz w:val="48"/>
-          <w:szCs w:val="48"/>
-          <w:lang w:val="en-US" w:eastAsia="pt-PT"/>
-        </w:rPr>
-      </w:pPr>
-      <w:bookmarkStart w:id="12" w:name="_Toc63021392"/>
-      <w:r>
-        <w:rPr>
-          <w:rFonts w:ascii="Assistant Medium" w:eastAsia="Times New Roman" w:hAnsi="Assistant Medium" w:cs="Assistant Medium"/>
-          <w:b/>
-          <w:bCs/>
           <w:color w:val="666666"/>
           <w:kern w:val="36"/>
           <w:sz w:val="40"/>
           <w:szCs w:val="40"/>
           <w:lang w:val="en-US" w:eastAsia="pt-PT"/>
         </w:rPr>
-        <w:t xml:space="preserve">3.3. </w:t>
-      </w:r>
-      <w:r>
+      </w:pPr>
+      <w:bookmarkStart w:id="12" w:name="_Toc63021392"/>
+    </w:p>
+    <w:p>
+      <w:pPr>
+        <w:spacing w:before="240" w:after="240" w:line="360" w:lineRule="auto"/>
+        <w:jc w:val="center"/>
+        <w:outlineLvl w:val="0"/>
         <w:rPr>
           <w:rFonts w:ascii="Assistant Medium" w:eastAsia="Times New Roman" w:hAnsi="Assistant Medium" w:cs="Assistant Medium"/>
           <w:b/>
@@ -13898,6 +14095,99 @@
           <w:szCs w:val="40"/>
           <w:lang w:val="en-US" w:eastAsia="pt-PT"/>
         </w:rPr>
+      </w:pPr>
+    </w:p>
+    <w:p>
+      <w:pPr>
+        <w:spacing w:before="240" w:after="240" w:line="360" w:lineRule="auto"/>
+        <w:jc w:val="center"/>
+        <w:outlineLvl w:val="0"/>
+        <w:rPr>
+          <w:rFonts w:ascii="Assistant Medium" w:eastAsia="Times New Roman" w:hAnsi="Assistant Medium" w:cs="Assistant Medium"/>
+          <w:b/>
+          <w:bCs/>
+          <w:color w:val="666666"/>
+          <w:kern w:val="36"/>
+          <w:sz w:val="40"/>
+          <w:szCs w:val="40"/>
+          <w:lang w:val="en-US" w:eastAsia="pt-PT"/>
+        </w:rPr>
+      </w:pPr>
+    </w:p>
+    <w:p>
+      <w:pPr>
+        <w:spacing w:before="240" w:after="240" w:line="360" w:lineRule="auto"/>
+        <w:jc w:val="center"/>
+        <w:outlineLvl w:val="0"/>
+        <w:rPr>
+          <w:rFonts w:ascii="Assistant Medium" w:eastAsia="Times New Roman" w:hAnsi="Assistant Medium" w:cs="Assistant Medium"/>
+          <w:b/>
+          <w:bCs/>
+          <w:color w:val="666666"/>
+          <w:kern w:val="36"/>
+          <w:sz w:val="40"/>
+          <w:szCs w:val="40"/>
+          <w:lang w:val="en-US" w:eastAsia="pt-PT"/>
+        </w:rPr>
+      </w:pPr>
+    </w:p>
+    <w:p>
+      <w:pPr>
+        <w:spacing w:before="240" w:after="240" w:line="360" w:lineRule="auto"/>
+        <w:jc w:val="center"/>
+        <w:outlineLvl w:val="0"/>
+        <w:rPr>
+          <w:rFonts w:ascii="Assistant Medium" w:eastAsia="Times New Roman" w:hAnsi="Assistant Medium" w:cs="Assistant Medium"/>
+          <w:b/>
+          <w:bCs/>
+          <w:color w:val="666666"/>
+          <w:kern w:val="36"/>
+          <w:sz w:val="40"/>
+          <w:szCs w:val="40"/>
+          <w:lang w:val="en-US" w:eastAsia="pt-PT"/>
+        </w:rPr>
+      </w:pPr>
+    </w:p>
+    <w:p>
+      <w:pPr>
+        <w:spacing w:before="240" w:after="240" w:line="360" w:lineRule="auto"/>
+        <w:jc w:val="center"/>
+        <w:outlineLvl w:val="0"/>
+        <w:rPr>
+          <w:rFonts w:ascii="Assistant Medium" w:eastAsia="Times New Roman" w:hAnsi="Assistant Medium" w:cs="Assistant Medium"/>
+          <w:b/>
+          <w:bCs/>
+          <w:kern w:val="36"/>
+          <w:sz w:val="48"/>
+          <w:szCs w:val="48"/>
+          <w:lang w:val="en-US" w:eastAsia="pt-PT"/>
+        </w:rPr>
+      </w:pPr>
+      <w:r>
+        <w:rPr>
+          <w:rFonts w:ascii="Assistant Medium" w:eastAsia="Times New Roman" w:hAnsi="Assistant Medium" w:cs="Assistant Medium"/>
+          <w:b/>
+          <w:bCs/>
+          <w:color w:val="666666"/>
+          <w:kern w:val="36"/>
+          <w:sz w:val="40"/>
+          <w:szCs w:val="40"/>
+          <w:lang w:val="en-US" w:eastAsia="pt-PT"/>
+        </w:rPr>
+        <w:lastRenderedPageBreak/>
+        <w:t xml:space="preserve">3.3. </w:t>
+      </w:r>
+      <w:r>
+        <w:rPr>
+          <w:rFonts w:ascii="Assistant Medium" w:eastAsia="Times New Roman" w:hAnsi="Assistant Medium" w:cs="Assistant Medium"/>
+          <w:b/>
+          <w:bCs/>
+          <w:color w:val="666666"/>
+          <w:kern w:val="36"/>
+          <w:sz w:val="40"/>
+          <w:szCs w:val="40"/>
+          <w:lang w:val="en-US" w:eastAsia="pt-PT"/>
+        </w:rPr>
         <w:t>UC3 - Reservation Management</w:t>
       </w:r>
       <w:bookmarkEnd w:id="12"/>
@@ -14170,7 +14460,6 @@
           <w:noProof/>
           <w:lang w:eastAsia="pt-PT"/>
         </w:rPr>
-        <w:lastRenderedPageBreak/>
         <w:drawing>
           <wp:inline distT="0" distB="0" distL="0" distR="0" wp14:anchorId="0E74ACE8" wp14:editId="6AEFDD61">
             <wp:extent cx="5273749" cy="3561907"/>
@@ -14376,6 +14665,7 @@
           <w:b/>
           <w:bCs/>
         </w:rPr>
+        <w:lastRenderedPageBreak/>
         <w:t xml:space="preserve">User: </w:t>
       </w:r>
       <w:r>
@@ -14615,7 +14905,6 @@
           <w:bCs/>
           <w:lang w:val="en-US"/>
         </w:rPr>
-        <w:lastRenderedPageBreak/>
         <w:t>Main Success Scenario (or standard one):</w:t>
       </w:r>
     </w:p>
@@ -14888,6 +15177,7 @@
           <w:bCs/>
           <w:lang w:val="en-US"/>
         </w:rPr>
+        <w:lastRenderedPageBreak/>
         <w:t>Extensions (alternative f</w:t>
       </w:r>
       <w:r>
@@ -15141,7 +15431,6 @@
         <w:rPr>
           <w:rFonts w:ascii="Assistant Medium" w:hAnsi="Assistant Medium" w:cs="Assistant Medium"/>
         </w:rPr>
-        <w:lastRenderedPageBreak/>
         <w:t>Platform displays a “Successful Operation” message to the User.</w:t>
       </w:r>
     </w:p>
@@ -15493,12 +15782,7 @@
           <w:lang w:val="en-US" w:eastAsia="pt-PT"/>
         </w:rPr>
       </w:pPr>
-    </w:p>
-    <w:p>
-      <w:pPr>
-        <w:spacing w:before="360" w:after="80" w:line="360" w:lineRule="auto"/>
-        <w:jc w:val="both"/>
-        <w:outlineLvl w:val="1"/>
+      <w:r>
         <w:rPr>
           <w:rFonts w:ascii="Assistant Medium" w:eastAsia="Times New Roman" w:hAnsi="Assistant Medium" w:cs="Assistant Medium"/>
           <w:b/>
@@ -15508,33 +15792,7 @@
           <w:szCs w:val="34"/>
           <w:lang w:val="en-US" w:eastAsia="pt-PT"/>
         </w:rPr>
-      </w:pPr>
-    </w:p>
-    <w:p>
-      <w:pPr>
-        <w:spacing w:before="360" w:after="80" w:line="360" w:lineRule="auto"/>
-        <w:jc w:val="both"/>
-        <w:outlineLvl w:val="1"/>
-        <w:rPr>
-          <w:rFonts w:ascii="Assistant Medium" w:eastAsia="Times New Roman" w:hAnsi="Assistant Medium" w:cs="Assistant Medium"/>
-          <w:b/>
-          <w:bCs/>
-          <w:color w:val="666666"/>
-          <w:sz w:val="34"/>
-          <w:szCs w:val="34"/>
-          <w:lang w:val="en-US" w:eastAsia="pt-PT"/>
-        </w:rPr>
-      </w:pPr>
-      <w:r>
-        <w:rPr>
-          <w:rFonts w:ascii="Assistant Medium" w:eastAsia="Times New Roman" w:hAnsi="Assistant Medium" w:cs="Assistant Medium"/>
-          <w:b/>
-          <w:bCs/>
-          <w:color w:val="666666"/>
-          <w:sz w:val="34"/>
-          <w:szCs w:val="34"/>
-          <w:lang w:val="en-US" w:eastAsia="pt-PT"/>
-        </w:rPr>
+        <w:lastRenderedPageBreak/>
         <w:t xml:space="preserve">3.3.4. </w:t>
       </w:r>
       <w:r>
@@ -15841,7 +16099,6 @@
                 <w:szCs w:val="18"/>
                 <w:lang w:val="en-US" w:eastAsia="pt-PT"/>
               </w:rPr>
-              <w:lastRenderedPageBreak/>
               <w:t>1.User accesses platform to create a new reservation.</w:t>
             </w:r>
           </w:p>
@@ -16939,7 +17196,17 @@
                 <w:szCs w:val="18"/>
                 <w:lang w:val="en-US" w:eastAsia="pt-PT"/>
               </w:rPr>
-              <w:t>6. Platform displays those parking spots with their details (base price per hour, location) and orders the user input on the parking spot of his choice and the duration of said reservation.</w:t>
+              <w:t xml:space="preserve">6. Platform displays those parking spots with their details (base price per hour, location) and orders the user input on the parking spot of his </w:t>
+            </w:r>
+            <w:r>
+              <w:rPr>
+                <w:rFonts w:ascii="Assistant Medium" w:eastAsia="Times New Roman" w:hAnsi="Assistant Medium" w:cs="Assistant Medium"/>
+                <w:sz w:val="18"/>
+                <w:szCs w:val="18"/>
+                <w:lang w:val="en-US" w:eastAsia="pt-PT"/>
+              </w:rPr>
+              <w:lastRenderedPageBreak/>
+              <w:t>choice and the duration of said reservation.</w:t>
             </w:r>
           </w:p>
         </w:tc>
@@ -16976,6 +17243,7 @@
                 <w:shd w:val="clear" w:color="auto" w:fill="FFFFFF"/>
                 <w:lang w:val="en-US" w:eastAsia="pt-PT"/>
               </w:rPr>
+              <w:lastRenderedPageBreak/>
               <w:t>…displays data?</w:t>
             </w:r>
           </w:p>
@@ -17086,6 +17354,7 @@
                 <w:szCs w:val="18"/>
                 <w:lang w:val="en-US" w:eastAsia="pt-PT"/>
               </w:rPr>
+              <w:lastRenderedPageBreak/>
               <w:t>7. User inputs the data and confirms</w:t>
             </w:r>
           </w:p>
@@ -17225,7 +17494,6 @@
                 <w:szCs w:val="18"/>
                 <w:lang w:val="en-US" w:eastAsia="pt-PT"/>
               </w:rPr>
-              <w:lastRenderedPageBreak/>
               <w:t>8.Platform returns the total price for said reservation as well its details and asks for a confirmation.</w:t>
             </w:r>
           </w:p>
@@ -18341,6 +18609,7 @@
           <w:szCs w:val="34"/>
           <w:lang w:val="en-US" w:eastAsia="pt-PT"/>
         </w:rPr>
+        <w:lastRenderedPageBreak/>
         <w:t xml:space="preserve">3.3.5. </w:t>
       </w:r>
       <w:r>
@@ -18370,7 +18639,6 @@
           <w:noProof/>
           <w:lang w:eastAsia="pt-PT"/>
         </w:rPr>
-        <w:lastRenderedPageBreak/>
         <w:drawing>
           <wp:inline distT="0" distB="0" distL="0" distR="0" wp14:anchorId="5AB4279D" wp14:editId="7432C158">
             <wp:extent cx="5766663" cy="2456121"/>
@@ -18830,24 +19098,17 @@
           <w:rFonts w:ascii="Assistant Medium" w:eastAsia="Times New Roman" w:hAnsi="Assistant Medium" w:cs="Assistant Medium"/>
           <w:b/>
           <w:bCs/>
-          <w:sz w:val="36"/>
-          <w:szCs w:val="36"/>
-          <w:lang w:val="en-US" w:eastAsia="pt-PT"/>
-        </w:rPr>
-      </w:pPr>
-      <w:r>
-        <w:rPr>
-          <w:rFonts w:ascii="Assistant Medium" w:eastAsia="Times New Roman" w:hAnsi="Assistant Medium" w:cs="Assistant Medium"/>
-          <w:b/>
-          <w:bCs/>
           <w:color w:val="666666"/>
           <w:sz w:val="34"/>
           <w:szCs w:val="34"/>
           <w:lang w:val="en-US" w:eastAsia="pt-PT"/>
         </w:rPr>
-        <w:t xml:space="preserve">3.4.3. </w:t>
-      </w:r>
-      <w:r>
+      </w:pPr>
+    </w:p>
+    <w:p>
+      <w:pPr>
+        <w:spacing w:before="360" w:after="80" w:line="360" w:lineRule="auto"/>
+        <w:outlineLvl w:val="1"/>
         <w:rPr>
           <w:rFonts w:ascii="Assistant Medium" w:eastAsia="Times New Roman" w:hAnsi="Assistant Medium" w:cs="Assistant Medium"/>
           <w:b/>
@@ -18857,8 +19118,21 @@
           <w:szCs w:val="34"/>
           <w:lang w:val="en-US" w:eastAsia="pt-PT"/>
         </w:rPr>
-        <w:t>F</w:t>
-      </w:r>
+      </w:pPr>
+    </w:p>
+    <w:p>
+      <w:pPr>
+        <w:spacing w:before="360" w:after="80" w:line="360" w:lineRule="auto"/>
+        <w:outlineLvl w:val="1"/>
+        <w:rPr>
+          <w:rFonts w:ascii="Assistant Medium" w:eastAsia="Times New Roman" w:hAnsi="Assistant Medium" w:cs="Assistant Medium"/>
+          <w:b/>
+          <w:bCs/>
+          <w:sz w:val="36"/>
+          <w:szCs w:val="36"/>
+          <w:lang w:val="en-US" w:eastAsia="pt-PT"/>
+        </w:rPr>
+      </w:pPr>
       <w:r>
         <w:rPr>
           <w:rFonts w:ascii="Assistant Medium" w:eastAsia="Times New Roman" w:hAnsi="Assistant Medium" w:cs="Assistant Medium"/>
@@ -18869,6 +19143,31 @@
           <w:szCs w:val="34"/>
           <w:lang w:val="en-US" w:eastAsia="pt-PT"/>
         </w:rPr>
+        <w:lastRenderedPageBreak/>
+        <w:t xml:space="preserve">3.4.3. </w:t>
+      </w:r>
+      <w:r>
+        <w:rPr>
+          <w:rFonts w:ascii="Assistant Medium" w:eastAsia="Times New Roman" w:hAnsi="Assistant Medium" w:cs="Assistant Medium"/>
+          <w:b/>
+          <w:bCs/>
+          <w:color w:val="666666"/>
+          <w:sz w:val="34"/>
+          <w:szCs w:val="34"/>
+          <w:lang w:val="en-US" w:eastAsia="pt-PT"/>
+        </w:rPr>
+        <w:t>F</w:t>
+      </w:r>
+      <w:r>
+        <w:rPr>
+          <w:rFonts w:ascii="Assistant Medium" w:eastAsia="Times New Roman" w:hAnsi="Assistant Medium" w:cs="Assistant Medium"/>
+          <w:b/>
+          <w:bCs/>
+          <w:color w:val="666666"/>
+          <w:sz w:val="34"/>
+          <w:szCs w:val="34"/>
+          <w:lang w:val="en-US" w:eastAsia="pt-PT"/>
+        </w:rPr>
         <w:t>ully Dressed</w:t>
       </w:r>
     </w:p>
@@ -18921,7 +19220,6 @@
           <w:color w:val="000000"/>
           <w:lang w:val="en-US" w:eastAsia="pt-PT"/>
         </w:rPr>
-        <w:lastRenderedPageBreak/>
         <w:t xml:space="preserve">Primary Actor: </w:t>
       </w:r>
       <w:r>
@@ -19702,6 +20000,7 @@
           <w:b/>
           <w:lang w:eastAsia="pt-PT"/>
         </w:rPr>
+        <w:lastRenderedPageBreak/>
         <w:t>5</w:t>
       </w:r>
       <w:r>
@@ -19817,7 +20116,6 @@
           <w:color w:val="000000"/>
           <w:lang w:eastAsia="pt-PT"/>
         </w:rPr>
-        <w:lastRenderedPageBreak/>
         <w:t>The user does not change the data.</w:t>
       </w:r>
     </w:p>
@@ -20535,6 +20833,2600 @@
     </w:p>
     <w:p>
       <w:pPr>
+        <w:spacing w:before="240" w:after="240" w:line="360" w:lineRule="auto"/>
+        <w:jc w:val="both"/>
+        <w:rPr>
+          <w:rFonts w:ascii="Assistant Medium" w:eastAsia="Times New Roman" w:hAnsi="Assistant Medium" w:cs="Assistant Medium"/>
+          <w:b/>
+          <w:bCs/>
+          <w:color w:val="666666"/>
+          <w:sz w:val="34"/>
+          <w:szCs w:val="34"/>
+          <w:lang w:val="en-US" w:eastAsia="pt-PT"/>
+        </w:rPr>
+      </w:pPr>
+    </w:p>
+    <w:p>
+      <w:pPr>
+        <w:spacing w:before="240" w:after="240" w:line="360" w:lineRule="auto"/>
+        <w:jc w:val="both"/>
+        <w:rPr>
+          <w:rFonts w:ascii="Assistant Medium" w:eastAsia="Times New Roman" w:hAnsi="Assistant Medium" w:cs="Assistant Medium"/>
+          <w:b/>
+          <w:bCs/>
+          <w:color w:val="666666"/>
+          <w:sz w:val="34"/>
+          <w:szCs w:val="34"/>
+          <w:lang w:val="en-US" w:eastAsia="pt-PT"/>
+        </w:rPr>
+      </w:pPr>
+    </w:p>
+    <w:p>
+      <w:pPr>
+        <w:spacing w:before="240" w:after="240" w:line="360" w:lineRule="auto"/>
+        <w:jc w:val="both"/>
+        <w:rPr>
+          <w:rFonts w:ascii="Assistant Medium" w:eastAsia="Times New Roman" w:hAnsi="Assistant Medium" w:cs="Assistant Medium"/>
+          <w:b/>
+          <w:bCs/>
+          <w:color w:val="666666"/>
+          <w:sz w:val="34"/>
+          <w:szCs w:val="34"/>
+          <w:lang w:val="en-US" w:eastAsia="pt-PT"/>
+        </w:rPr>
+      </w:pPr>
+    </w:p>
+    <w:p>
+      <w:pPr>
+        <w:spacing w:before="240" w:after="240" w:line="360" w:lineRule="auto"/>
+        <w:jc w:val="both"/>
+        <w:rPr>
+          <w:rFonts w:ascii="Assistant Medium" w:eastAsia="Times New Roman" w:hAnsi="Assistant Medium" w:cs="Assistant Medium"/>
+          <w:b/>
+          <w:bCs/>
+          <w:color w:val="000000"/>
+          <w:lang w:val="en-US" w:eastAsia="pt-PT"/>
+        </w:rPr>
+      </w:pPr>
+      <w:r>
+        <w:rPr>
+          <w:rFonts w:ascii="Assistant Medium" w:eastAsia="Times New Roman" w:hAnsi="Assistant Medium" w:cs="Assistant Medium"/>
+          <w:b/>
+          <w:bCs/>
+          <w:color w:val="666666"/>
+          <w:sz w:val="34"/>
+          <w:szCs w:val="34"/>
+          <w:lang w:val="en-US" w:eastAsia="pt-PT"/>
+        </w:rPr>
+        <w:lastRenderedPageBreak/>
+        <w:t>3.4</w:t>
+      </w:r>
+      <w:r>
+        <w:rPr>
+          <w:rFonts w:ascii="Assistant Medium" w:eastAsia="Times New Roman" w:hAnsi="Assistant Medium" w:cs="Assistant Medium"/>
+          <w:b/>
+          <w:bCs/>
+          <w:color w:val="666666"/>
+          <w:sz w:val="34"/>
+          <w:szCs w:val="34"/>
+          <w:lang w:val="en-US" w:eastAsia="pt-PT"/>
+        </w:rPr>
+        <w:t xml:space="preserve">.4. </w:t>
+      </w:r>
+      <w:r>
+        <w:rPr>
+          <w:rFonts w:ascii="Assistant Medium" w:eastAsia="Times New Roman" w:hAnsi="Assistant Medium" w:cs="Assistant Medium"/>
+          <w:b/>
+          <w:bCs/>
+          <w:color w:val="666666"/>
+          <w:sz w:val="34"/>
+          <w:szCs w:val="34"/>
+          <w:lang w:val="en-US" w:eastAsia="pt-PT"/>
+        </w:rPr>
+        <w:t>Class Table</w:t>
+      </w:r>
+    </w:p>
+    <w:tbl>
+      <w:tblPr>
+        <w:tblW w:w="0" w:type="auto"/>
+        <w:jc w:val="center"/>
+        <w:tblCellMar>
+          <w:top w:w="15" w:type="dxa"/>
+          <w:left w:w="15" w:type="dxa"/>
+          <w:bottom w:w="15" w:type="dxa"/>
+          <w:right w:w="15" w:type="dxa"/>
+        </w:tblCellMar>
+        <w:tblLook w:val="04A0" w:firstRow="1" w:lastRow="0" w:firstColumn="1" w:lastColumn="0" w:noHBand="0" w:noVBand="1"/>
+      </w:tblPr>
+      <w:tblGrid>
+        <w:gridCol w:w="1588"/>
+        <w:gridCol w:w="2565"/>
+        <w:gridCol w:w="2597"/>
+        <w:gridCol w:w="1734"/>
+      </w:tblGrid>
+      <w:tr>
+        <w:trPr>
+          <w:trHeight w:val="1119"/>
+          <w:jc w:val="center"/>
+        </w:trPr>
+        <w:tc>
+          <w:tcPr>
+            <w:tcW w:w="1588" w:type="dxa"/>
+            <w:tcBorders>
+              <w:top w:val="single" w:sz="8" w:space="0" w:color="FFFFFF"/>
+              <w:left w:val="single" w:sz="8" w:space="0" w:color="FFFFFF"/>
+              <w:bottom w:val="single" w:sz="8" w:space="0" w:color="000000"/>
+              <w:right w:val="single" w:sz="8" w:space="0" w:color="FFFFFF"/>
+            </w:tcBorders>
+            <w:shd w:val="clear" w:color="auto" w:fill="F6B26B"/>
+            <w:tcMar>
+              <w:top w:w="100" w:type="dxa"/>
+              <w:left w:w="100" w:type="dxa"/>
+              <w:bottom w:w="100" w:type="dxa"/>
+              <w:right w:w="100" w:type="dxa"/>
+            </w:tcMar>
+            <w:vAlign w:val="center"/>
+            <w:hideMark/>
+          </w:tcPr>
+          <w:p>
+            <w:pPr>
+              <w:spacing w:after="0" w:line="240" w:lineRule="auto"/>
+              <w:jc w:val="center"/>
+              <w:rPr>
+                <w:rFonts w:ascii="Assistant Medium" w:eastAsia="Times New Roman" w:hAnsi="Assistant Medium" w:cs="Assistant Medium"/>
+                <w:sz w:val="28"/>
+                <w:szCs w:val="28"/>
+                <w:lang w:val="en-US" w:eastAsia="pt-PT"/>
+              </w:rPr>
+            </w:pPr>
+            <w:r>
+              <w:rPr>
+                <w:rFonts w:ascii="Assistant Medium" w:eastAsia="Times New Roman" w:hAnsi="Assistant Medium" w:cs="Assistant Medium"/>
+                <w:b/>
+                <w:bCs/>
+                <w:color w:val="FFFFFF"/>
+                <w:sz w:val="28"/>
+                <w:szCs w:val="28"/>
+                <w:lang w:val="en-US" w:eastAsia="pt-PT"/>
+              </w:rPr>
+              <w:t>Main Flux</w:t>
+            </w:r>
+          </w:p>
+        </w:tc>
+        <w:tc>
+          <w:tcPr>
+            <w:tcW w:w="2565" w:type="dxa"/>
+            <w:tcBorders>
+              <w:top w:val="single" w:sz="8" w:space="0" w:color="FFFFFF"/>
+              <w:left w:val="single" w:sz="8" w:space="0" w:color="FFFFFF"/>
+              <w:bottom w:val="single" w:sz="8" w:space="0" w:color="000000"/>
+              <w:right w:val="single" w:sz="8" w:space="0" w:color="FFFFFF"/>
+            </w:tcBorders>
+            <w:shd w:val="clear" w:color="auto" w:fill="F6B26B"/>
+            <w:tcMar>
+              <w:top w:w="100" w:type="dxa"/>
+              <w:left w:w="100" w:type="dxa"/>
+              <w:bottom w:w="100" w:type="dxa"/>
+              <w:right w:w="100" w:type="dxa"/>
+            </w:tcMar>
+            <w:vAlign w:val="center"/>
+            <w:hideMark/>
+          </w:tcPr>
+          <w:p>
+            <w:pPr>
+              <w:spacing w:after="0" w:line="240" w:lineRule="auto"/>
+              <w:jc w:val="center"/>
+              <w:rPr>
+                <w:rFonts w:ascii="Assistant Medium" w:eastAsia="Times New Roman" w:hAnsi="Assistant Medium" w:cs="Assistant Medium"/>
+                <w:sz w:val="28"/>
+                <w:szCs w:val="28"/>
+                <w:lang w:val="en-US" w:eastAsia="pt-PT"/>
+              </w:rPr>
+            </w:pPr>
+            <w:r>
+              <w:rPr>
+                <w:rFonts w:ascii="Assistant Medium" w:eastAsia="Times New Roman" w:hAnsi="Assistant Medium" w:cs="Assistant Medium"/>
+                <w:b/>
+                <w:bCs/>
+                <w:color w:val="FFFFFF"/>
+                <w:sz w:val="28"/>
+                <w:szCs w:val="28"/>
+                <w:lang w:val="en-US" w:eastAsia="pt-PT"/>
+              </w:rPr>
+              <w:t>Question:</w:t>
+            </w:r>
+          </w:p>
+          <w:p>
+            <w:pPr>
+              <w:spacing w:after="0" w:line="240" w:lineRule="auto"/>
+              <w:jc w:val="center"/>
+              <w:rPr>
+                <w:rFonts w:ascii="Assistant Medium" w:eastAsia="Times New Roman" w:hAnsi="Assistant Medium" w:cs="Assistant Medium"/>
+                <w:sz w:val="28"/>
+                <w:szCs w:val="28"/>
+                <w:lang w:val="en-US" w:eastAsia="pt-PT"/>
+              </w:rPr>
+            </w:pPr>
+            <w:r>
+              <w:rPr>
+                <w:rFonts w:ascii="Assistant Medium" w:eastAsia="Times New Roman" w:hAnsi="Assistant Medium" w:cs="Assistant Medium"/>
+                <w:b/>
+                <w:bCs/>
+                <w:color w:val="FFFFFF"/>
+                <w:sz w:val="28"/>
+                <w:szCs w:val="28"/>
+                <w:lang w:val="en-US" w:eastAsia="pt-PT"/>
+              </w:rPr>
+              <w:t>Which class(es)...</w:t>
+            </w:r>
+          </w:p>
+        </w:tc>
+        <w:tc>
+          <w:tcPr>
+            <w:tcW w:w="2597" w:type="dxa"/>
+            <w:tcBorders>
+              <w:top w:val="single" w:sz="8" w:space="0" w:color="FFFFFF"/>
+              <w:left w:val="single" w:sz="8" w:space="0" w:color="FFFFFF"/>
+              <w:bottom w:val="single" w:sz="8" w:space="0" w:color="000000"/>
+              <w:right w:val="single" w:sz="8" w:space="0" w:color="FFFFFF"/>
+            </w:tcBorders>
+            <w:shd w:val="clear" w:color="auto" w:fill="F6B26B"/>
+            <w:tcMar>
+              <w:top w:w="100" w:type="dxa"/>
+              <w:left w:w="100" w:type="dxa"/>
+              <w:bottom w:w="100" w:type="dxa"/>
+              <w:right w:w="100" w:type="dxa"/>
+            </w:tcMar>
+            <w:vAlign w:val="center"/>
+            <w:hideMark/>
+          </w:tcPr>
+          <w:p>
+            <w:pPr>
+              <w:spacing w:after="0" w:line="240" w:lineRule="auto"/>
+              <w:jc w:val="center"/>
+              <w:rPr>
+                <w:rFonts w:ascii="Assistant Medium" w:eastAsia="Times New Roman" w:hAnsi="Assistant Medium" w:cs="Assistant Medium"/>
+                <w:sz w:val="28"/>
+                <w:szCs w:val="28"/>
+                <w:lang w:val="en-US" w:eastAsia="pt-PT"/>
+              </w:rPr>
+            </w:pPr>
+            <w:r>
+              <w:rPr>
+                <w:rFonts w:ascii="Assistant Medium" w:eastAsia="Times New Roman" w:hAnsi="Assistant Medium" w:cs="Assistant Medium"/>
+                <w:b/>
+                <w:bCs/>
+                <w:color w:val="FFFFFF"/>
+                <w:sz w:val="28"/>
+                <w:szCs w:val="28"/>
+                <w:lang w:val="en-US" w:eastAsia="pt-PT"/>
+              </w:rPr>
+              <w:t>Answer</w:t>
+            </w:r>
+          </w:p>
+        </w:tc>
+        <w:tc>
+          <w:tcPr>
+            <w:tcW w:w="1734" w:type="dxa"/>
+            <w:tcBorders>
+              <w:top w:val="single" w:sz="8" w:space="0" w:color="FFFFFF"/>
+              <w:left w:val="single" w:sz="8" w:space="0" w:color="FFFFFF"/>
+              <w:bottom w:val="single" w:sz="8" w:space="0" w:color="000000"/>
+              <w:right w:val="single" w:sz="8" w:space="0" w:color="FFFFFF"/>
+            </w:tcBorders>
+            <w:shd w:val="clear" w:color="auto" w:fill="F6B26B"/>
+            <w:tcMar>
+              <w:top w:w="100" w:type="dxa"/>
+              <w:left w:w="100" w:type="dxa"/>
+              <w:bottom w:w="100" w:type="dxa"/>
+              <w:right w:w="100" w:type="dxa"/>
+            </w:tcMar>
+            <w:vAlign w:val="center"/>
+            <w:hideMark/>
+          </w:tcPr>
+          <w:p>
+            <w:pPr>
+              <w:spacing w:after="0" w:line="240" w:lineRule="auto"/>
+              <w:jc w:val="center"/>
+              <w:rPr>
+                <w:rFonts w:ascii="Assistant Medium" w:eastAsia="Times New Roman" w:hAnsi="Assistant Medium" w:cs="Assistant Medium"/>
+                <w:sz w:val="28"/>
+                <w:szCs w:val="28"/>
+                <w:lang w:val="en-US" w:eastAsia="pt-PT"/>
+              </w:rPr>
+            </w:pPr>
+            <w:r>
+              <w:rPr>
+                <w:rFonts w:ascii="Assistant Medium" w:eastAsia="Times New Roman" w:hAnsi="Assistant Medium" w:cs="Assistant Medium"/>
+                <w:b/>
+                <w:bCs/>
+                <w:color w:val="FFFFFF"/>
+                <w:sz w:val="28"/>
+                <w:szCs w:val="28"/>
+                <w:lang w:val="en-US" w:eastAsia="pt-PT"/>
+              </w:rPr>
+              <w:t>Reason</w:t>
+            </w:r>
+          </w:p>
+        </w:tc>
+      </w:tr>
+      <w:tr>
+        <w:trPr>
+          <w:trHeight w:val="798"/>
+          <w:jc w:val="center"/>
+        </w:trPr>
+        <w:tc>
+          <w:tcPr>
+            <w:tcW w:w="1588" w:type="dxa"/>
+            <w:tcBorders>
+              <w:top w:val="single" w:sz="8" w:space="0" w:color="000000"/>
+              <w:left w:val="single" w:sz="8" w:space="0" w:color="000000"/>
+              <w:right w:val="single" w:sz="8" w:space="0" w:color="000000"/>
+            </w:tcBorders>
+            <w:shd w:val="clear" w:color="auto" w:fill="D9D9D9"/>
+            <w:tcMar>
+              <w:top w:w="100" w:type="dxa"/>
+              <w:left w:w="100" w:type="dxa"/>
+              <w:bottom w:w="100" w:type="dxa"/>
+              <w:right w:w="100" w:type="dxa"/>
+            </w:tcMar>
+          </w:tcPr>
+          <w:p>
+            <w:pPr>
+              <w:spacing w:before="120" w:after="0" w:line="360" w:lineRule="auto"/>
+              <w:jc w:val="both"/>
+              <w:textAlignment w:val="baseline"/>
+              <w:rPr>
+                <w:rFonts w:ascii="Assistant Medium" w:eastAsia="Times New Roman" w:hAnsi="Assistant Medium" w:cs="Assistant Medium"/>
+                <w:color w:val="000000"/>
+                <w:sz w:val="18"/>
+                <w:lang w:eastAsia="pt-PT"/>
+              </w:rPr>
+            </w:pPr>
+            <w:r>
+              <w:rPr>
+                <w:rFonts w:ascii="Assistant Medium" w:eastAsia="Times New Roman" w:hAnsi="Assistant Medium" w:cs="Assistant Medium"/>
+                <w:color w:val="000000"/>
+                <w:sz w:val="18"/>
+                <w:lang w:eastAsia="pt-PT"/>
+              </w:rPr>
+              <w:t>1.The user accesses the Sublet managing dashboard in the platform.</w:t>
+            </w:r>
+            <w:r>
+              <w:rPr>
+                <w:rFonts w:ascii="Assistant Medium" w:eastAsia="Times New Roman" w:hAnsi="Assistant Medium" w:cs="Assistant Medium"/>
+                <w:color w:val="000000"/>
+                <w:sz w:val="18"/>
+                <w:lang w:eastAsia="pt-PT"/>
+              </w:rPr>
+              <w:t xml:space="preserve"> </w:t>
+            </w:r>
+          </w:p>
+        </w:tc>
+        <w:tc>
+          <w:tcPr>
+            <w:tcW w:w="2565" w:type="dxa"/>
+            <w:tcBorders>
+              <w:top w:val="single" w:sz="8" w:space="0" w:color="000000"/>
+              <w:left w:val="single" w:sz="8" w:space="0" w:color="000000"/>
+              <w:bottom w:val="single" w:sz="8" w:space="0" w:color="000000"/>
+              <w:right w:val="single" w:sz="8" w:space="0" w:color="000000"/>
+            </w:tcBorders>
+            <w:tcMar>
+              <w:top w:w="100" w:type="dxa"/>
+              <w:left w:w="100" w:type="dxa"/>
+              <w:bottom w:w="100" w:type="dxa"/>
+              <w:right w:w="100" w:type="dxa"/>
+            </w:tcMar>
+          </w:tcPr>
+          <w:p>
+            <w:pPr>
+              <w:spacing w:after="0" w:line="360" w:lineRule="auto"/>
+              <w:jc w:val="both"/>
+              <w:rPr>
+                <w:rFonts w:ascii="Assistant Medium" w:eastAsia="Times New Roman" w:hAnsi="Assistant Medium" w:cs="Assistant Medium"/>
+                <w:shd w:val="clear" w:color="auto" w:fill="FFFFFF"/>
+                <w:lang w:val="en-US" w:eastAsia="pt-PT"/>
+              </w:rPr>
+            </w:pPr>
+            <w:r>
+              <w:rPr>
+                <w:rFonts w:ascii="Assistant Medium" w:eastAsia="Times New Roman" w:hAnsi="Assistant Medium" w:cs="Assistant Medium"/>
+                <w:shd w:val="clear" w:color="auto" w:fill="FFFFFF"/>
+                <w:lang w:val="en-US" w:eastAsia="pt-PT"/>
+              </w:rPr>
+              <w:t xml:space="preserve">...interacts with the </w:t>
+            </w:r>
+            <w:r>
+              <w:rPr>
+                <w:rFonts w:ascii="Assistant Medium" w:eastAsia="Times New Roman" w:hAnsi="Assistant Medium" w:cs="Assistant Medium"/>
+                <w:shd w:val="clear" w:color="auto" w:fill="FFFFFF"/>
+                <w:lang w:val="en-US" w:eastAsia="pt-PT"/>
+              </w:rPr>
+              <w:t>user</w:t>
+            </w:r>
+            <w:r>
+              <w:rPr>
+                <w:rFonts w:ascii="Assistant Medium" w:eastAsia="Times New Roman" w:hAnsi="Assistant Medium" w:cs="Assistant Medium"/>
+                <w:shd w:val="clear" w:color="auto" w:fill="FFFFFF"/>
+                <w:lang w:val="en-US" w:eastAsia="pt-PT"/>
+              </w:rPr>
+              <w:t>?</w:t>
+            </w:r>
+          </w:p>
+        </w:tc>
+        <w:tc>
+          <w:tcPr>
+            <w:tcW w:w="2597" w:type="dxa"/>
+            <w:tcBorders>
+              <w:top w:val="single" w:sz="8" w:space="0" w:color="000000"/>
+              <w:left w:val="single" w:sz="8" w:space="0" w:color="000000"/>
+              <w:bottom w:val="single" w:sz="8" w:space="0" w:color="000000"/>
+              <w:right w:val="single" w:sz="8" w:space="0" w:color="000000"/>
+            </w:tcBorders>
+            <w:tcMar>
+              <w:top w:w="100" w:type="dxa"/>
+              <w:left w:w="100" w:type="dxa"/>
+              <w:bottom w:w="100" w:type="dxa"/>
+              <w:right w:w="100" w:type="dxa"/>
+            </w:tcMar>
+          </w:tcPr>
+          <w:p>
+            <w:pPr>
+              <w:spacing w:after="0" w:line="360" w:lineRule="auto"/>
+              <w:jc w:val="both"/>
+              <w:rPr>
+                <w:rFonts w:ascii="Assistant Medium" w:eastAsia="Times New Roman" w:hAnsi="Assistant Medium" w:cs="Assistant Medium"/>
+                <w:shd w:val="clear" w:color="auto" w:fill="FFFFFF"/>
+                <w:lang w:val="en-US" w:eastAsia="pt-PT"/>
+              </w:rPr>
+            </w:pPr>
+            <w:r>
+              <w:rPr>
+                <w:rFonts w:ascii="Assistant Medium" w:eastAsia="Times New Roman" w:hAnsi="Assistant Medium" w:cs="Assistant Medium"/>
+                <w:shd w:val="clear" w:color="auto" w:fill="FFFFFF"/>
+                <w:lang w:val="en-US" w:eastAsia="pt-PT"/>
+              </w:rPr>
+              <w:t>CentralAPIUI</w:t>
+            </w:r>
+          </w:p>
+        </w:tc>
+        <w:tc>
+          <w:tcPr>
+            <w:tcW w:w="1734" w:type="dxa"/>
+            <w:tcBorders>
+              <w:top w:val="single" w:sz="8" w:space="0" w:color="000000"/>
+              <w:left w:val="single" w:sz="8" w:space="0" w:color="000000"/>
+              <w:bottom w:val="single" w:sz="8" w:space="0" w:color="000000"/>
+              <w:right w:val="single" w:sz="8" w:space="0" w:color="000000"/>
+            </w:tcBorders>
+            <w:tcMar>
+              <w:top w:w="100" w:type="dxa"/>
+              <w:left w:w="100" w:type="dxa"/>
+              <w:bottom w:w="100" w:type="dxa"/>
+              <w:right w:w="100" w:type="dxa"/>
+            </w:tcMar>
+          </w:tcPr>
+          <w:p>
+            <w:pPr>
+              <w:spacing w:after="0" w:line="360" w:lineRule="auto"/>
+              <w:jc w:val="both"/>
+              <w:rPr>
+                <w:rFonts w:ascii="Assistant Medium" w:eastAsia="Times New Roman" w:hAnsi="Assistant Medium" w:cs="Assistant Medium"/>
+                <w:szCs w:val="24"/>
+                <w:lang w:val="en-US" w:eastAsia="pt-PT"/>
+              </w:rPr>
+            </w:pPr>
+            <w:r>
+              <w:rPr>
+                <w:rFonts w:ascii="Assistant Medium" w:eastAsia="Times New Roman" w:hAnsi="Assistant Medium" w:cs="Assistant Medium"/>
+                <w:szCs w:val="24"/>
+                <w:lang w:val="en-US" w:eastAsia="pt-PT"/>
+              </w:rPr>
+              <w:t>Pure Fabrication</w:t>
+            </w:r>
+          </w:p>
+        </w:tc>
+      </w:tr>
+      <w:tr>
+        <w:trPr>
+          <w:trHeight w:val="798"/>
+          <w:jc w:val="center"/>
+        </w:trPr>
+        <w:tc>
+          <w:tcPr>
+            <w:tcW w:w="1588" w:type="dxa"/>
+            <w:tcBorders>
+              <w:top w:val="single" w:sz="8" w:space="0" w:color="000000"/>
+              <w:left w:val="single" w:sz="8" w:space="0" w:color="000000"/>
+              <w:right w:val="single" w:sz="8" w:space="0" w:color="000000"/>
+            </w:tcBorders>
+            <w:shd w:val="clear" w:color="auto" w:fill="D9D9D9"/>
+            <w:tcMar>
+              <w:top w:w="100" w:type="dxa"/>
+              <w:left w:w="100" w:type="dxa"/>
+              <w:bottom w:w="100" w:type="dxa"/>
+              <w:right w:w="100" w:type="dxa"/>
+            </w:tcMar>
+          </w:tcPr>
+          <w:p>
+            <w:pPr>
+              <w:spacing w:after="0" w:line="360" w:lineRule="auto"/>
+              <w:jc w:val="both"/>
+              <w:textAlignment w:val="baseline"/>
+              <w:rPr>
+                <w:rFonts w:ascii="Assistant Medium" w:eastAsia="Times New Roman" w:hAnsi="Assistant Medium" w:cs="Assistant Medium"/>
+                <w:color w:val="000000"/>
+                <w:sz w:val="18"/>
+                <w:lang w:eastAsia="pt-PT"/>
+              </w:rPr>
+            </w:pPr>
+            <w:r>
+              <w:rPr>
+                <w:rFonts w:ascii="Assistant Medium" w:eastAsia="Times New Roman" w:hAnsi="Assistant Medium" w:cs="Assistant Medium"/>
+                <w:color w:val="000000"/>
+                <w:sz w:val="18"/>
+                <w:lang w:eastAsia="pt-PT"/>
+              </w:rPr>
+              <w:t>2.The Platform asks what action he intends to perform (Register, Consult, Edit, Delete).</w:t>
+            </w:r>
+          </w:p>
+        </w:tc>
+        <w:tc>
+          <w:tcPr>
+            <w:tcW w:w="2565" w:type="dxa"/>
+            <w:tcBorders>
+              <w:top w:val="single" w:sz="8" w:space="0" w:color="000000"/>
+              <w:left w:val="single" w:sz="8" w:space="0" w:color="000000"/>
+              <w:bottom w:val="single" w:sz="8" w:space="0" w:color="000000"/>
+              <w:right w:val="single" w:sz="8" w:space="0" w:color="000000"/>
+            </w:tcBorders>
+            <w:tcMar>
+              <w:top w:w="100" w:type="dxa"/>
+              <w:left w:w="100" w:type="dxa"/>
+              <w:bottom w:w="100" w:type="dxa"/>
+              <w:right w:w="100" w:type="dxa"/>
+            </w:tcMar>
+          </w:tcPr>
+          <w:p>
+            <w:pPr>
+              <w:spacing w:after="0" w:line="360" w:lineRule="auto"/>
+              <w:jc w:val="both"/>
+              <w:rPr>
+                <w:rFonts w:ascii="Assistant Medium" w:eastAsia="Times New Roman" w:hAnsi="Assistant Medium" w:cs="Assistant Medium"/>
+                <w:shd w:val="clear" w:color="auto" w:fill="FFFFFF"/>
+                <w:lang w:val="en-US" w:eastAsia="pt-PT"/>
+              </w:rPr>
+            </w:pPr>
+            <w:r>
+              <w:rPr>
+                <w:rFonts w:ascii="Assistant Medium" w:eastAsia="Times New Roman" w:hAnsi="Assistant Medium" w:cs="Assistant Medium"/>
+                <w:shd w:val="clear" w:color="auto" w:fill="FFFFFF"/>
+                <w:lang w:val="en-US" w:eastAsia="pt-PT"/>
+              </w:rPr>
+              <w:t>…</w:t>
+            </w:r>
+            <w:r>
+              <w:rPr>
+                <w:rFonts w:ascii="Assistant Medium" w:eastAsia="Times New Roman" w:hAnsi="Assistant Medium" w:cs="Assistant Medium"/>
+                <w:shd w:val="clear" w:color="auto" w:fill="FFFFFF"/>
+                <w:lang w:val="en-US" w:eastAsia="pt-PT"/>
+              </w:rPr>
+              <w:t>shows User the options?</w:t>
+            </w:r>
+          </w:p>
+        </w:tc>
+        <w:tc>
+          <w:tcPr>
+            <w:tcW w:w="2597" w:type="dxa"/>
+            <w:tcBorders>
+              <w:top w:val="single" w:sz="8" w:space="0" w:color="000000"/>
+              <w:left w:val="single" w:sz="8" w:space="0" w:color="000000"/>
+              <w:bottom w:val="single" w:sz="8" w:space="0" w:color="000000"/>
+              <w:right w:val="single" w:sz="8" w:space="0" w:color="000000"/>
+            </w:tcBorders>
+            <w:tcMar>
+              <w:top w:w="100" w:type="dxa"/>
+              <w:left w:w="100" w:type="dxa"/>
+              <w:bottom w:w="100" w:type="dxa"/>
+              <w:right w:w="100" w:type="dxa"/>
+            </w:tcMar>
+          </w:tcPr>
+          <w:p>
+            <w:pPr>
+              <w:spacing w:after="0" w:line="360" w:lineRule="auto"/>
+              <w:jc w:val="both"/>
+              <w:rPr>
+                <w:rFonts w:ascii="Assistant Medium" w:eastAsia="Times New Roman" w:hAnsi="Assistant Medium" w:cs="Assistant Medium"/>
+                <w:shd w:val="clear" w:color="auto" w:fill="FFFFFF"/>
+                <w:lang w:val="en-US" w:eastAsia="pt-PT"/>
+              </w:rPr>
+            </w:pPr>
+            <w:r>
+              <w:rPr>
+                <w:rFonts w:ascii="Assistant Medium" w:eastAsia="Times New Roman" w:hAnsi="Assistant Medium" w:cs="Assistant Medium"/>
+                <w:shd w:val="clear" w:color="auto" w:fill="FFFFFF"/>
+                <w:lang w:val="en-US" w:eastAsia="pt-PT"/>
+              </w:rPr>
+              <w:t>CentralAPIUI</w:t>
+            </w:r>
+          </w:p>
+        </w:tc>
+        <w:tc>
+          <w:tcPr>
+            <w:tcW w:w="1734" w:type="dxa"/>
+            <w:tcBorders>
+              <w:top w:val="single" w:sz="8" w:space="0" w:color="000000"/>
+              <w:left w:val="single" w:sz="8" w:space="0" w:color="000000"/>
+              <w:bottom w:val="single" w:sz="8" w:space="0" w:color="000000"/>
+              <w:right w:val="single" w:sz="8" w:space="0" w:color="000000"/>
+            </w:tcBorders>
+            <w:tcMar>
+              <w:top w:w="100" w:type="dxa"/>
+              <w:left w:w="100" w:type="dxa"/>
+              <w:bottom w:w="100" w:type="dxa"/>
+              <w:right w:w="100" w:type="dxa"/>
+            </w:tcMar>
+          </w:tcPr>
+          <w:p>
+            <w:pPr>
+              <w:spacing w:after="0" w:line="360" w:lineRule="auto"/>
+              <w:jc w:val="both"/>
+              <w:rPr>
+                <w:rFonts w:ascii="Assistant Medium" w:eastAsia="Times New Roman" w:hAnsi="Assistant Medium" w:cs="Assistant Medium"/>
+                <w:szCs w:val="24"/>
+                <w:lang w:val="en-US" w:eastAsia="pt-PT"/>
+              </w:rPr>
+            </w:pPr>
+            <w:r>
+              <w:rPr>
+                <w:rFonts w:ascii="Assistant Medium" w:eastAsia="Times New Roman" w:hAnsi="Assistant Medium" w:cs="Assistant Medium"/>
+                <w:szCs w:val="24"/>
+                <w:lang w:val="en-US" w:eastAsia="pt-PT"/>
+              </w:rPr>
+              <w:t>Pure Fabrication</w:t>
+            </w:r>
+          </w:p>
+        </w:tc>
+      </w:tr>
+      <w:tr>
+        <w:trPr>
+          <w:trHeight w:val="798"/>
+          <w:jc w:val="center"/>
+        </w:trPr>
+        <w:tc>
+          <w:tcPr>
+            <w:tcW w:w="1588" w:type="dxa"/>
+            <w:vMerge w:val="restart"/>
+            <w:tcBorders>
+              <w:top w:val="single" w:sz="8" w:space="0" w:color="000000"/>
+              <w:left w:val="single" w:sz="8" w:space="0" w:color="000000"/>
+              <w:right w:val="single" w:sz="8" w:space="0" w:color="000000"/>
+            </w:tcBorders>
+            <w:shd w:val="clear" w:color="auto" w:fill="D9D9D9"/>
+            <w:tcMar>
+              <w:top w:w="100" w:type="dxa"/>
+              <w:left w:w="100" w:type="dxa"/>
+              <w:bottom w:w="100" w:type="dxa"/>
+              <w:right w:w="100" w:type="dxa"/>
+            </w:tcMar>
+          </w:tcPr>
+          <w:p>
+            <w:pPr>
+              <w:spacing w:after="0" w:line="360" w:lineRule="auto"/>
+              <w:textAlignment w:val="baseline"/>
+              <w:rPr>
+                <w:rFonts w:ascii="Assistant Medium" w:eastAsia="Times New Roman" w:hAnsi="Assistant Medium" w:cs="Assistant Medium"/>
+                <w:color w:val="000000"/>
+                <w:sz w:val="18"/>
+                <w:lang w:eastAsia="pt-PT"/>
+              </w:rPr>
+            </w:pPr>
+            <w:r>
+              <w:rPr>
+                <w:rFonts w:ascii="Assistant Medium" w:eastAsia="Times New Roman" w:hAnsi="Assistant Medium" w:cs="Assistant Medium"/>
+                <w:color w:val="000000"/>
+                <w:sz w:val="18"/>
+                <w:lang w:eastAsia="pt-PT"/>
+              </w:rPr>
+              <w:t>3.The user selects register a sublet.</w:t>
+            </w:r>
+          </w:p>
+          <w:p>
+            <w:pPr>
+              <w:spacing w:after="0" w:line="360" w:lineRule="auto"/>
+              <w:rPr>
+                <w:rFonts w:ascii="Assistant Medium" w:eastAsia="Times New Roman" w:hAnsi="Assistant Medium" w:cs="Assistant Medium"/>
+                <w:color w:val="000000"/>
+                <w:sz w:val="18"/>
+                <w:lang w:eastAsia="pt-PT"/>
+              </w:rPr>
+            </w:pPr>
+          </w:p>
+        </w:tc>
+        <w:tc>
+          <w:tcPr>
+            <w:tcW w:w="2565" w:type="dxa"/>
+            <w:tcBorders>
+              <w:top w:val="single" w:sz="8" w:space="0" w:color="000000"/>
+              <w:left w:val="single" w:sz="8" w:space="0" w:color="000000"/>
+              <w:bottom w:val="single" w:sz="8" w:space="0" w:color="000000"/>
+              <w:right w:val="single" w:sz="8" w:space="0" w:color="000000"/>
+            </w:tcBorders>
+            <w:tcMar>
+              <w:top w:w="100" w:type="dxa"/>
+              <w:left w:w="100" w:type="dxa"/>
+              <w:bottom w:w="100" w:type="dxa"/>
+              <w:right w:w="100" w:type="dxa"/>
+            </w:tcMar>
+          </w:tcPr>
+          <w:p>
+            <w:pPr>
+              <w:spacing w:after="0" w:line="360" w:lineRule="auto"/>
+              <w:jc w:val="both"/>
+              <w:rPr>
+                <w:rFonts w:ascii="Assistant Medium" w:eastAsia="Times New Roman" w:hAnsi="Assistant Medium" w:cs="Assistant Medium"/>
+                <w:shd w:val="clear" w:color="auto" w:fill="FFFFFF"/>
+                <w:lang w:val="en-US" w:eastAsia="pt-PT"/>
+              </w:rPr>
+            </w:pPr>
+            <w:r>
+              <w:rPr>
+                <w:rFonts w:ascii="Assistant Medium" w:eastAsia="Times New Roman" w:hAnsi="Assistant Medium" w:cs="Assistant Medium"/>
+                <w:shd w:val="clear" w:color="auto" w:fill="FFFFFF"/>
+                <w:lang w:val="en-US" w:eastAsia="pt-PT"/>
+              </w:rPr>
+              <w:t>...interacts with the user?</w:t>
+            </w:r>
+          </w:p>
+        </w:tc>
+        <w:tc>
+          <w:tcPr>
+            <w:tcW w:w="2597" w:type="dxa"/>
+            <w:tcBorders>
+              <w:top w:val="single" w:sz="8" w:space="0" w:color="000000"/>
+              <w:left w:val="single" w:sz="8" w:space="0" w:color="000000"/>
+              <w:bottom w:val="single" w:sz="8" w:space="0" w:color="000000"/>
+              <w:right w:val="single" w:sz="8" w:space="0" w:color="000000"/>
+            </w:tcBorders>
+            <w:tcMar>
+              <w:top w:w="100" w:type="dxa"/>
+              <w:left w:w="100" w:type="dxa"/>
+              <w:bottom w:w="100" w:type="dxa"/>
+              <w:right w:w="100" w:type="dxa"/>
+            </w:tcMar>
+          </w:tcPr>
+          <w:p>
+            <w:pPr>
+              <w:spacing w:after="0" w:line="360" w:lineRule="auto"/>
+              <w:jc w:val="both"/>
+              <w:rPr>
+                <w:rFonts w:ascii="Assistant Medium" w:eastAsia="Times New Roman" w:hAnsi="Assistant Medium" w:cs="Assistant Medium"/>
+                <w:shd w:val="clear" w:color="auto" w:fill="FFFFFF"/>
+                <w:lang w:val="en-US" w:eastAsia="pt-PT"/>
+              </w:rPr>
+            </w:pPr>
+            <w:r>
+              <w:rPr>
+                <w:rFonts w:ascii="Assistant Medium" w:eastAsia="Times New Roman" w:hAnsi="Assistant Medium" w:cs="Assistant Medium"/>
+                <w:shd w:val="clear" w:color="auto" w:fill="FFFFFF"/>
+                <w:lang w:val="en-US" w:eastAsia="pt-PT"/>
+              </w:rPr>
+              <w:t>CentralAPIUI</w:t>
+            </w:r>
+          </w:p>
+        </w:tc>
+        <w:tc>
+          <w:tcPr>
+            <w:tcW w:w="1734" w:type="dxa"/>
+            <w:tcBorders>
+              <w:top w:val="single" w:sz="8" w:space="0" w:color="000000"/>
+              <w:left w:val="single" w:sz="8" w:space="0" w:color="000000"/>
+              <w:bottom w:val="single" w:sz="8" w:space="0" w:color="000000"/>
+              <w:right w:val="single" w:sz="8" w:space="0" w:color="000000"/>
+            </w:tcBorders>
+            <w:tcMar>
+              <w:top w:w="100" w:type="dxa"/>
+              <w:left w:w="100" w:type="dxa"/>
+              <w:bottom w:w="100" w:type="dxa"/>
+              <w:right w:w="100" w:type="dxa"/>
+            </w:tcMar>
+          </w:tcPr>
+          <w:p>
+            <w:pPr>
+              <w:spacing w:after="0" w:line="360" w:lineRule="auto"/>
+              <w:jc w:val="both"/>
+              <w:rPr>
+                <w:rFonts w:ascii="Assistant Medium" w:eastAsia="Times New Roman" w:hAnsi="Assistant Medium" w:cs="Assistant Medium"/>
+                <w:szCs w:val="24"/>
+                <w:lang w:val="en-US" w:eastAsia="pt-PT"/>
+              </w:rPr>
+            </w:pPr>
+            <w:r>
+              <w:rPr>
+                <w:rFonts w:ascii="Assistant Medium" w:eastAsia="Times New Roman" w:hAnsi="Assistant Medium" w:cs="Assistant Medium"/>
+                <w:szCs w:val="24"/>
+                <w:lang w:val="en-US" w:eastAsia="pt-PT"/>
+              </w:rPr>
+              <w:t>Pure Fabrication</w:t>
+            </w:r>
+          </w:p>
+        </w:tc>
+      </w:tr>
+      <w:tr>
+        <w:trPr>
+          <w:trHeight w:val="798"/>
+          <w:jc w:val="center"/>
+        </w:trPr>
+        <w:tc>
+          <w:tcPr>
+            <w:tcW w:w="1588" w:type="dxa"/>
+            <w:vMerge/>
+            <w:tcBorders>
+              <w:left w:val="single" w:sz="8" w:space="0" w:color="000000"/>
+              <w:right w:val="single" w:sz="8" w:space="0" w:color="000000"/>
+            </w:tcBorders>
+            <w:shd w:val="clear" w:color="auto" w:fill="D9D9D9"/>
+            <w:tcMar>
+              <w:top w:w="100" w:type="dxa"/>
+              <w:left w:w="100" w:type="dxa"/>
+              <w:bottom w:w="100" w:type="dxa"/>
+              <w:right w:w="100" w:type="dxa"/>
+            </w:tcMar>
+            <w:hideMark/>
+          </w:tcPr>
+          <w:p>
+            <w:pPr>
+              <w:spacing w:after="0" w:line="360" w:lineRule="auto"/>
+              <w:rPr>
+                <w:rFonts w:ascii="Assistant Medium" w:eastAsia="Times New Roman" w:hAnsi="Assistant Medium" w:cs="Assistant Medium"/>
+                <w:sz w:val="24"/>
+                <w:szCs w:val="24"/>
+                <w:lang w:val="en-US" w:eastAsia="pt-PT"/>
+              </w:rPr>
+            </w:pPr>
+          </w:p>
+        </w:tc>
+        <w:tc>
+          <w:tcPr>
+            <w:tcW w:w="2565" w:type="dxa"/>
+            <w:tcBorders>
+              <w:top w:val="single" w:sz="8" w:space="0" w:color="000000"/>
+              <w:left w:val="single" w:sz="8" w:space="0" w:color="000000"/>
+              <w:bottom w:val="single" w:sz="8" w:space="0" w:color="000000"/>
+              <w:right w:val="single" w:sz="8" w:space="0" w:color="000000"/>
+            </w:tcBorders>
+            <w:tcMar>
+              <w:top w:w="100" w:type="dxa"/>
+              <w:left w:w="100" w:type="dxa"/>
+              <w:bottom w:w="100" w:type="dxa"/>
+              <w:right w:w="100" w:type="dxa"/>
+            </w:tcMar>
+            <w:hideMark/>
+          </w:tcPr>
+          <w:p>
+            <w:pPr>
+              <w:spacing w:after="0" w:line="360" w:lineRule="auto"/>
+              <w:jc w:val="both"/>
+              <w:rPr>
+                <w:rFonts w:ascii="Assistant Medium" w:eastAsia="Times New Roman" w:hAnsi="Assistant Medium" w:cs="Assistant Medium"/>
+                <w:sz w:val="24"/>
+                <w:szCs w:val="24"/>
+                <w:lang w:val="en-US" w:eastAsia="pt-PT"/>
+              </w:rPr>
+            </w:pPr>
+            <w:r>
+              <w:rPr>
+                <w:rFonts w:ascii="Assistant Medium" w:eastAsia="Times New Roman" w:hAnsi="Assistant Medium" w:cs="Assistant Medium"/>
+                <w:shd w:val="clear" w:color="auto" w:fill="FFFFFF"/>
+                <w:lang w:val="en-US" w:eastAsia="pt-PT"/>
+              </w:rPr>
+              <w:t>...is responsible for the Register action?</w:t>
+            </w:r>
+          </w:p>
+        </w:tc>
+        <w:tc>
+          <w:tcPr>
+            <w:tcW w:w="2597" w:type="dxa"/>
+            <w:tcBorders>
+              <w:top w:val="single" w:sz="8" w:space="0" w:color="000000"/>
+              <w:left w:val="single" w:sz="8" w:space="0" w:color="000000"/>
+              <w:bottom w:val="single" w:sz="8" w:space="0" w:color="000000"/>
+              <w:right w:val="single" w:sz="8" w:space="0" w:color="000000"/>
+            </w:tcBorders>
+            <w:tcMar>
+              <w:top w:w="100" w:type="dxa"/>
+              <w:left w:w="100" w:type="dxa"/>
+              <w:bottom w:w="100" w:type="dxa"/>
+              <w:right w:w="100" w:type="dxa"/>
+            </w:tcMar>
+            <w:hideMark/>
+          </w:tcPr>
+          <w:p>
+            <w:pPr>
+              <w:spacing w:after="0" w:line="360" w:lineRule="auto"/>
+              <w:jc w:val="both"/>
+              <w:rPr>
+                <w:rFonts w:ascii="Assistant Medium" w:eastAsia="Times New Roman" w:hAnsi="Assistant Medium" w:cs="Assistant Medium"/>
+                <w:shd w:val="clear" w:color="auto" w:fill="FFFFFF"/>
+                <w:lang w:val="en-US" w:eastAsia="pt-PT"/>
+              </w:rPr>
+            </w:pPr>
+            <w:r>
+              <w:rPr>
+                <w:rFonts w:ascii="Assistant Medium" w:eastAsia="Times New Roman" w:hAnsi="Assistant Medium" w:cs="Assistant Medium"/>
+                <w:shd w:val="clear" w:color="auto" w:fill="FFFFFF"/>
+                <w:lang w:val="en-US" w:eastAsia="pt-PT"/>
+              </w:rPr>
+              <w:t>CentralAPIUI</w:t>
+            </w:r>
+          </w:p>
+          <w:p>
+            <w:pPr>
+              <w:spacing w:after="0" w:line="360" w:lineRule="auto"/>
+              <w:jc w:val="both"/>
+              <w:rPr>
+                <w:rFonts w:ascii="Assistant Medium" w:eastAsia="Times New Roman" w:hAnsi="Assistant Medium" w:cs="Assistant Medium"/>
+                <w:sz w:val="24"/>
+                <w:szCs w:val="24"/>
+                <w:lang w:val="en-US" w:eastAsia="pt-PT"/>
+              </w:rPr>
+            </w:pPr>
+            <w:r>
+              <w:rPr>
+                <w:rFonts w:ascii="Assistant Medium" w:eastAsia="Times New Roman" w:hAnsi="Assistant Medium" w:cs="Assistant Medium"/>
+                <w:shd w:val="clear" w:color="auto" w:fill="FFFFFF"/>
+                <w:lang w:val="en-US" w:eastAsia="pt-PT"/>
+              </w:rPr>
+              <w:t>Register</w:t>
+            </w:r>
+            <w:r>
+              <w:rPr>
+                <w:rFonts w:ascii="Assistant Medium" w:eastAsia="Times New Roman" w:hAnsi="Assistant Medium" w:cs="Assistant Medium"/>
+                <w:shd w:val="clear" w:color="auto" w:fill="FFFFFF"/>
+                <w:lang w:val="en-US" w:eastAsia="pt-PT"/>
+              </w:rPr>
+              <w:t>Sublet</w:t>
+            </w:r>
+            <w:r>
+              <w:rPr>
+                <w:rFonts w:ascii="Assistant Medium" w:eastAsia="Times New Roman" w:hAnsi="Assistant Medium" w:cs="Assistant Medium"/>
+                <w:shd w:val="clear" w:color="auto" w:fill="FFFFFF"/>
+                <w:lang w:val="en-US" w:eastAsia="pt-PT"/>
+              </w:rPr>
+              <w:t>Controller</w:t>
+            </w:r>
+          </w:p>
+        </w:tc>
+        <w:tc>
+          <w:tcPr>
+            <w:tcW w:w="1734" w:type="dxa"/>
+            <w:tcBorders>
+              <w:top w:val="single" w:sz="8" w:space="0" w:color="000000"/>
+              <w:left w:val="single" w:sz="8" w:space="0" w:color="000000"/>
+              <w:bottom w:val="single" w:sz="8" w:space="0" w:color="000000"/>
+              <w:right w:val="single" w:sz="8" w:space="0" w:color="000000"/>
+            </w:tcBorders>
+            <w:tcMar>
+              <w:top w:w="100" w:type="dxa"/>
+              <w:left w:w="100" w:type="dxa"/>
+              <w:bottom w:w="100" w:type="dxa"/>
+              <w:right w:w="100" w:type="dxa"/>
+            </w:tcMar>
+            <w:hideMark/>
+          </w:tcPr>
+          <w:p>
+            <w:pPr>
+              <w:spacing w:after="0" w:line="360" w:lineRule="auto"/>
+              <w:jc w:val="both"/>
+              <w:rPr>
+                <w:rFonts w:ascii="Assistant Medium" w:eastAsia="Times New Roman" w:hAnsi="Assistant Medium" w:cs="Assistant Medium"/>
+                <w:sz w:val="24"/>
+                <w:szCs w:val="24"/>
+                <w:lang w:val="en-US" w:eastAsia="pt-PT"/>
+              </w:rPr>
+            </w:pPr>
+            <w:r>
+              <w:rPr>
+                <w:rFonts w:ascii="Assistant Medium" w:eastAsia="Times New Roman" w:hAnsi="Assistant Medium" w:cs="Assistant Medium"/>
+                <w:szCs w:val="24"/>
+                <w:lang w:val="en-US" w:eastAsia="pt-PT"/>
+              </w:rPr>
+              <w:t>Controller</w:t>
+            </w:r>
+          </w:p>
+        </w:tc>
+      </w:tr>
+      <w:tr>
+        <w:trPr>
+          <w:trHeight w:val="798"/>
+          <w:jc w:val="center"/>
+        </w:trPr>
+        <w:tc>
+          <w:tcPr>
+            <w:tcW w:w="1588" w:type="dxa"/>
+            <w:vMerge/>
+            <w:tcBorders>
+              <w:left w:val="single" w:sz="8" w:space="0" w:color="000000"/>
+              <w:bottom w:val="single" w:sz="8" w:space="0" w:color="000000"/>
+              <w:right w:val="single" w:sz="8" w:space="0" w:color="000000"/>
+            </w:tcBorders>
+            <w:vAlign w:val="center"/>
+          </w:tcPr>
+          <w:p>
+            <w:pPr>
+              <w:spacing w:after="0" w:line="360" w:lineRule="auto"/>
+              <w:rPr>
+                <w:rFonts w:ascii="Assistant Medium" w:eastAsia="Times New Roman" w:hAnsi="Assistant Medium" w:cs="Assistant Medium"/>
+                <w:sz w:val="24"/>
+                <w:szCs w:val="24"/>
+                <w:lang w:val="en-US" w:eastAsia="pt-PT"/>
+              </w:rPr>
+            </w:pPr>
+          </w:p>
+        </w:tc>
+        <w:tc>
+          <w:tcPr>
+            <w:tcW w:w="2565" w:type="dxa"/>
+            <w:tcBorders>
+              <w:top w:val="single" w:sz="8" w:space="0" w:color="000000"/>
+              <w:left w:val="single" w:sz="8" w:space="0" w:color="000000"/>
+              <w:bottom w:val="single" w:sz="8" w:space="0" w:color="000000"/>
+              <w:right w:val="single" w:sz="8" w:space="0" w:color="000000"/>
+            </w:tcBorders>
+            <w:tcMar>
+              <w:top w:w="100" w:type="dxa"/>
+              <w:left w:w="100" w:type="dxa"/>
+              <w:bottom w:w="100" w:type="dxa"/>
+              <w:right w:w="100" w:type="dxa"/>
+            </w:tcMar>
+          </w:tcPr>
+          <w:p>
+            <w:pPr>
+              <w:spacing w:after="0" w:line="360" w:lineRule="auto"/>
+              <w:rPr>
+                <w:rFonts w:ascii="Assistant Medium" w:eastAsia="Times New Roman" w:hAnsi="Assistant Medium" w:cs="Assistant Medium"/>
+                <w:shd w:val="clear" w:color="auto" w:fill="FFFFFF"/>
+                <w:lang w:val="en-US" w:eastAsia="pt-PT"/>
+              </w:rPr>
+            </w:pPr>
+            <w:r>
+              <w:rPr>
+                <w:rFonts w:ascii="Assistant Medium" w:hAnsi="Assistant Medium" w:cs="Assistant Medium"/>
+                <w:color w:val="000000" w:themeColor="text1"/>
+                <w:shd w:val="clear" w:color="auto" w:fill="FFFFFF"/>
+              </w:rPr>
+              <w:t xml:space="preserve">...creates </w:t>
+            </w:r>
+            <w:r>
+              <w:rPr>
+                <w:rFonts w:ascii="Assistant Medium" w:hAnsi="Assistant Medium" w:cs="Assistant Medium"/>
+                <w:color w:val="000000" w:themeColor="text1"/>
+                <w:shd w:val="clear" w:color="auto" w:fill="FFFFFF"/>
+              </w:rPr>
+              <w:t>Sublet</w:t>
+            </w:r>
+            <w:r>
+              <w:rPr>
+                <w:rFonts w:ascii="Assistant Medium" w:hAnsi="Assistant Medium" w:cs="Assistant Medium"/>
+                <w:color w:val="000000" w:themeColor="text1"/>
+                <w:shd w:val="clear" w:color="auto" w:fill="FFFFFF"/>
+              </w:rPr>
+              <w:t xml:space="preserve"> instances?</w:t>
+            </w:r>
+          </w:p>
+        </w:tc>
+        <w:tc>
+          <w:tcPr>
+            <w:tcW w:w="2597" w:type="dxa"/>
+            <w:tcBorders>
+              <w:top w:val="single" w:sz="8" w:space="0" w:color="000000"/>
+              <w:left w:val="single" w:sz="8" w:space="0" w:color="000000"/>
+              <w:bottom w:val="single" w:sz="8" w:space="0" w:color="000000"/>
+              <w:right w:val="single" w:sz="8" w:space="0" w:color="000000"/>
+            </w:tcBorders>
+            <w:tcMar>
+              <w:top w:w="100" w:type="dxa"/>
+              <w:left w:w="100" w:type="dxa"/>
+              <w:bottom w:w="100" w:type="dxa"/>
+              <w:right w:w="100" w:type="dxa"/>
+            </w:tcMar>
+          </w:tcPr>
+          <w:p>
+            <w:pPr>
+              <w:spacing w:after="0" w:line="360" w:lineRule="auto"/>
+              <w:jc w:val="both"/>
+              <w:rPr>
+                <w:rFonts w:ascii="Assistant Medium" w:eastAsia="Times New Roman" w:hAnsi="Assistant Medium" w:cs="Assistant Medium"/>
+                <w:shd w:val="clear" w:color="auto" w:fill="FFFFFF"/>
+                <w:lang w:val="en-US" w:eastAsia="pt-PT"/>
+              </w:rPr>
+            </w:pPr>
+            <w:r>
+              <w:rPr>
+                <w:rFonts w:ascii="Assistant Medium" w:eastAsia="Times New Roman" w:hAnsi="Assistant Medium" w:cs="Assistant Medium"/>
+                <w:shd w:val="clear" w:color="auto" w:fill="FFFFFF"/>
+                <w:lang w:val="en-US" w:eastAsia="pt-PT"/>
+              </w:rPr>
+              <w:t>CentralAPI</w:t>
+            </w:r>
+          </w:p>
+        </w:tc>
+        <w:tc>
+          <w:tcPr>
+            <w:tcW w:w="1734" w:type="dxa"/>
+            <w:tcBorders>
+              <w:top w:val="single" w:sz="8" w:space="0" w:color="000000"/>
+              <w:left w:val="single" w:sz="8" w:space="0" w:color="000000"/>
+              <w:bottom w:val="single" w:sz="8" w:space="0" w:color="000000"/>
+              <w:right w:val="single" w:sz="8" w:space="0" w:color="000000"/>
+            </w:tcBorders>
+            <w:tcMar>
+              <w:top w:w="100" w:type="dxa"/>
+              <w:left w:w="100" w:type="dxa"/>
+              <w:bottom w:w="100" w:type="dxa"/>
+              <w:right w:w="100" w:type="dxa"/>
+            </w:tcMar>
+          </w:tcPr>
+          <w:p>
+            <w:pPr>
+              <w:spacing w:after="0" w:line="360" w:lineRule="auto"/>
+              <w:ind w:left="708" w:hanging="708"/>
+              <w:jc w:val="both"/>
+              <w:rPr>
+                <w:rFonts w:ascii="Assistant Medium" w:eastAsia="Times New Roman" w:hAnsi="Assistant Medium" w:cs="Assistant Medium"/>
+                <w:lang w:val="en-US" w:eastAsia="pt-PT"/>
+              </w:rPr>
+            </w:pPr>
+            <w:r>
+              <w:rPr>
+                <w:rFonts w:ascii="Assistant Medium" w:hAnsi="Assistant Medium" w:cs="Assistant Medium"/>
+                <w:color w:val="000000" w:themeColor="text1"/>
+                <w:shd w:val="clear" w:color="auto" w:fill="FFFFFF"/>
+              </w:rPr>
+              <w:t>Creator(rule1)</w:t>
+            </w:r>
+          </w:p>
+        </w:tc>
+      </w:tr>
+      <w:tr>
+        <w:trPr>
+          <w:trHeight w:val="798"/>
+          <w:jc w:val="center"/>
+        </w:trPr>
+        <w:tc>
+          <w:tcPr>
+            <w:tcW w:w="1588" w:type="dxa"/>
+            <w:tcBorders>
+              <w:top w:val="single" w:sz="8" w:space="0" w:color="000000"/>
+              <w:left w:val="single" w:sz="8" w:space="0" w:color="000000"/>
+              <w:bottom w:val="single" w:sz="8" w:space="0" w:color="000000"/>
+              <w:right w:val="single" w:sz="8" w:space="0" w:color="000000"/>
+            </w:tcBorders>
+            <w:shd w:val="clear" w:color="auto" w:fill="D9D9D9"/>
+            <w:tcMar>
+              <w:top w:w="100" w:type="dxa"/>
+              <w:left w:w="100" w:type="dxa"/>
+              <w:bottom w:w="100" w:type="dxa"/>
+              <w:right w:w="100" w:type="dxa"/>
+            </w:tcMar>
+            <w:hideMark/>
+          </w:tcPr>
+          <w:p>
+            <w:pPr>
+              <w:spacing w:after="0" w:line="360" w:lineRule="auto"/>
+              <w:jc w:val="both"/>
+              <w:textAlignment w:val="baseline"/>
+              <w:rPr>
+                <w:rFonts w:ascii="Assistant Medium" w:eastAsia="Times New Roman" w:hAnsi="Assistant Medium" w:cs="Assistant Medium"/>
+                <w:color w:val="000000"/>
+                <w:sz w:val="18"/>
+                <w:lang w:eastAsia="pt-PT"/>
+              </w:rPr>
+            </w:pPr>
+            <w:r>
+              <w:rPr>
+                <w:rFonts w:ascii="Assistant Medium" w:eastAsia="Times New Roman" w:hAnsi="Assistant Medium" w:cs="Assistant Medium"/>
+                <w:color w:val="000000"/>
+                <w:sz w:val="18"/>
+                <w:lang w:eastAsia="pt-PT"/>
+              </w:rPr>
+              <w:t>4.The platform asks to fill the required data (reservationID, letHours, letPrice, startTime)</w:t>
+            </w:r>
+          </w:p>
+          <w:p>
+            <w:pPr>
+              <w:spacing w:after="0" w:line="360" w:lineRule="auto"/>
+              <w:rPr>
+                <w:rFonts w:ascii="Assistant Medium" w:eastAsia="Times New Roman" w:hAnsi="Assistant Medium" w:cs="Assistant Medium"/>
+                <w:sz w:val="24"/>
+                <w:szCs w:val="24"/>
+                <w:lang w:val="en-US" w:eastAsia="pt-PT"/>
+              </w:rPr>
+            </w:pPr>
+          </w:p>
+        </w:tc>
+        <w:tc>
+          <w:tcPr>
+            <w:tcW w:w="2565" w:type="dxa"/>
+            <w:tcBorders>
+              <w:top w:val="single" w:sz="8" w:space="0" w:color="000000"/>
+              <w:left w:val="single" w:sz="8" w:space="0" w:color="000000"/>
+              <w:bottom w:val="single" w:sz="8" w:space="0" w:color="000000"/>
+              <w:right w:val="single" w:sz="8" w:space="0" w:color="000000"/>
+            </w:tcBorders>
+            <w:tcMar>
+              <w:top w:w="100" w:type="dxa"/>
+              <w:left w:w="100" w:type="dxa"/>
+              <w:bottom w:w="100" w:type="dxa"/>
+              <w:right w:w="100" w:type="dxa"/>
+            </w:tcMar>
+            <w:hideMark/>
+          </w:tcPr>
+          <w:p>
+            <w:pPr>
+              <w:spacing w:after="0" w:line="360" w:lineRule="auto"/>
+              <w:jc w:val="both"/>
+              <w:rPr>
+                <w:rFonts w:ascii="Assistant Medium" w:eastAsia="Times New Roman" w:hAnsi="Assistant Medium" w:cs="Assistant Medium"/>
+                <w:lang w:val="en-US" w:eastAsia="pt-PT"/>
+              </w:rPr>
+            </w:pPr>
+            <w:r>
+              <w:rPr>
+                <w:rFonts w:ascii="Assistant Medium" w:eastAsia="Times New Roman" w:hAnsi="Assistant Medium" w:cs="Assistant Medium"/>
+                <w:lang w:val="en-US" w:eastAsia="pt-PT"/>
+              </w:rPr>
+              <w:t>n/a</w:t>
+            </w:r>
+          </w:p>
+        </w:tc>
+        <w:tc>
+          <w:tcPr>
+            <w:tcW w:w="2597" w:type="dxa"/>
+            <w:tcBorders>
+              <w:top w:val="single" w:sz="8" w:space="0" w:color="000000"/>
+              <w:left w:val="single" w:sz="8" w:space="0" w:color="000000"/>
+              <w:bottom w:val="single" w:sz="8" w:space="0" w:color="000000"/>
+              <w:right w:val="single" w:sz="8" w:space="0" w:color="000000"/>
+            </w:tcBorders>
+            <w:tcMar>
+              <w:top w:w="100" w:type="dxa"/>
+              <w:left w:w="100" w:type="dxa"/>
+              <w:bottom w:w="100" w:type="dxa"/>
+              <w:right w:w="100" w:type="dxa"/>
+            </w:tcMar>
+            <w:hideMark/>
+          </w:tcPr>
+          <w:p>
+            <w:pPr>
+              <w:spacing w:after="0" w:line="360" w:lineRule="auto"/>
+              <w:jc w:val="both"/>
+              <w:rPr>
+                <w:rFonts w:ascii="Assistant Medium" w:eastAsia="Times New Roman" w:hAnsi="Assistant Medium" w:cs="Assistant Medium"/>
+                <w:lang w:val="en-US" w:eastAsia="pt-PT"/>
+              </w:rPr>
+            </w:pPr>
+          </w:p>
+        </w:tc>
+        <w:tc>
+          <w:tcPr>
+            <w:tcW w:w="1734" w:type="dxa"/>
+            <w:tcBorders>
+              <w:top w:val="single" w:sz="8" w:space="0" w:color="000000"/>
+              <w:left w:val="single" w:sz="8" w:space="0" w:color="000000"/>
+              <w:bottom w:val="single" w:sz="8" w:space="0" w:color="000000"/>
+              <w:right w:val="single" w:sz="8" w:space="0" w:color="000000"/>
+            </w:tcBorders>
+            <w:tcMar>
+              <w:top w:w="100" w:type="dxa"/>
+              <w:left w:w="100" w:type="dxa"/>
+              <w:bottom w:w="100" w:type="dxa"/>
+              <w:right w:w="100" w:type="dxa"/>
+            </w:tcMar>
+            <w:hideMark/>
+          </w:tcPr>
+          <w:p>
+            <w:pPr>
+              <w:spacing w:after="0" w:line="360" w:lineRule="auto"/>
+              <w:jc w:val="both"/>
+              <w:rPr>
+                <w:rFonts w:ascii="Assistant Medium" w:eastAsia="Times New Roman" w:hAnsi="Assistant Medium" w:cs="Assistant Medium"/>
+                <w:lang w:val="en-US" w:eastAsia="pt-PT"/>
+              </w:rPr>
+            </w:pPr>
+          </w:p>
+        </w:tc>
+      </w:tr>
+      <w:tr>
+        <w:trPr>
+          <w:trHeight w:val="798"/>
+          <w:jc w:val="center"/>
+        </w:trPr>
+        <w:tc>
+          <w:tcPr>
+            <w:tcW w:w="1588" w:type="dxa"/>
+            <w:tcBorders>
+              <w:top w:val="single" w:sz="8" w:space="0" w:color="000000"/>
+              <w:left w:val="single" w:sz="8" w:space="0" w:color="000000"/>
+              <w:bottom w:val="single" w:sz="8" w:space="0" w:color="000000"/>
+              <w:right w:val="single" w:sz="8" w:space="0" w:color="000000"/>
+            </w:tcBorders>
+            <w:shd w:val="clear" w:color="auto" w:fill="D9D9D9"/>
+            <w:tcMar>
+              <w:top w:w="100" w:type="dxa"/>
+              <w:left w:w="100" w:type="dxa"/>
+              <w:bottom w:w="100" w:type="dxa"/>
+              <w:right w:w="100" w:type="dxa"/>
+            </w:tcMar>
+            <w:hideMark/>
+          </w:tcPr>
+          <w:p>
+            <w:pPr>
+              <w:spacing w:after="0" w:line="360" w:lineRule="auto"/>
+              <w:textAlignment w:val="baseline"/>
+              <w:rPr>
+                <w:rFonts w:ascii="Assistant Medium" w:eastAsia="Times New Roman" w:hAnsi="Assistant Medium" w:cs="Assistant Medium"/>
+                <w:color w:val="000000"/>
+                <w:sz w:val="18"/>
+                <w:lang w:eastAsia="pt-PT"/>
+              </w:rPr>
+            </w:pPr>
+            <w:r>
+              <w:rPr>
+                <w:rFonts w:ascii="Assistant Medium" w:eastAsia="Times New Roman" w:hAnsi="Assistant Medium" w:cs="Assistant Medium"/>
+                <w:color w:val="000000"/>
+                <w:sz w:val="18"/>
+                <w:lang w:eastAsia="pt-PT"/>
+              </w:rPr>
+              <w:t>5.The user in</w:t>
+            </w:r>
+            <w:r>
+              <w:rPr>
+                <w:rFonts w:ascii="Assistant Medium" w:eastAsia="Times New Roman" w:hAnsi="Assistant Medium" w:cs="Assistant Medium"/>
+                <w:color w:val="000000"/>
+                <w:sz w:val="18"/>
+                <w:lang w:eastAsia="pt-PT"/>
+              </w:rPr>
+              <w:t>puts</w:t>
+            </w:r>
+            <w:r>
+              <w:rPr>
+                <w:rFonts w:ascii="Assistant Medium" w:eastAsia="Times New Roman" w:hAnsi="Assistant Medium" w:cs="Assistant Medium"/>
+                <w:color w:val="000000"/>
+                <w:sz w:val="18"/>
+                <w:lang w:eastAsia="pt-PT"/>
+              </w:rPr>
+              <w:t xml:space="preserve"> the requested data.</w:t>
+            </w:r>
+          </w:p>
+          <w:p>
+            <w:pPr>
+              <w:spacing w:after="240" w:line="360" w:lineRule="auto"/>
+              <w:jc w:val="both"/>
+              <w:textAlignment w:val="baseline"/>
+              <w:rPr>
+                <w:rFonts w:ascii="Assistant Medium" w:eastAsia="Times New Roman" w:hAnsi="Assistant Medium" w:cs="Assistant Medium"/>
+                <w:sz w:val="18"/>
+                <w:szCs w:val="24"/>
+                <w:lang w:val="en-US" w:eastAsia="pt-PT"/>
+              </w:rPr>
+            </w:pPr>
+          </w:p>
+        </w:tc>
+        <w:tc>
+          <w:tcPr>
+            <w:tcW w:w="2565" w:type="dxa"/>
+            <w:tcBorders>
+              <w:top w:val="single" w:sz="8" w:space="0" w:color="000000"/>
+              <w:left w:val="single" w:sz="8" w:space="0" w:color="000000"/>
+              <w:bottom w:val="single" w:sz="8" w:space="0" w:color="000000"/>
+              <w:right w:val="single" w:sz="8" w:space="0" w:color="000000"/>
+            </w:tcBorders>
+            <w:tcMar>
+              <w:top w:w="100" w:type="dxa"/>
+              <w:left w:w="100" w:type="dxa"/>
+              <w:bottom w:w="100" w:type="dxa"/>
+              <w:right w:w="100" w:type="dxa"/>
+            </w:tcMar>
+            <w:hideMark/>
+          </w:tcPr>
+          <w:p>
+            <w:pPr>
+              <w:spacing w:after="0" w:line="360" w:lineRule="auto"/>
+              <w:jc w:val="both"/>
+              <w:rPr>
+                <w:rFonts w:ascii="Assistant Medium" w:eastAsia="Times New Roman" w:hAnsi="Assistant Medium" w:cs="Assistant Medium"/>
+                <w:lang w:val="en-US" w:eastAsia="pt-PT"/>
+              </w:rPr>
+            </w:pPr>
+            <w:r>
+              <w:rPr>
+                <w:rFonts w:ascii="Assistant Medium" w:eastAsia="Times New Roman" w:hAnsi="Assistant Medium" w:cs="Assistant Medium"/>
+                <w:lang w:val="en-US" w:eastAsia="pt-PT"/>
+              </w:rPr>
+              <w:lastRenderedPageBreak/>
+              <w:t>…saves the inserted details?</w:t>
+            </w:r>
+          </w:p>
+        </w:tc>
+        <w:tc>
+          <w:tcPr>
+            <w:tcW w:w="2597" w:type="dxa"/>
+            <w:tcBorders>
+              <w:top w:val="single" w:sz="8" w:space="0" w:color="000000"/>
+              <w:left w:val="single" w:sz="8" w:space="0" w:color="000000"/>
+              <w:bottom w:val="single" w:sz="8" w:space="0" w:color="000000"/>
+              <w:right w:val="single" w:sz="8" w:space="0" w:color="000000"/>
+            </w:tcBorders>
+            <w:tcMar>
+              <w:top w:w="100" w:type="dxa"/>
+              <w:left w:w="100" w:type="dxa"/>
+              <w:bottom w:w="100" w:type="dxa"/>
+              <w:right w:w="100" w:type="dxa"/>
+            </w:tcMar>
+            <w:hideMark/>
+          </w:tcPr>
+          <w:p>
+            <w:pPr>
+              <w:spacing w:after="0" w:line="360" w:lineRule="auto"/>
+              <w:jc w:val="both"/>
+              <w:rPr>
+                <w:rFonts w:ascii="Assistant Medium" w:eastAsia="Times New Roman" w:hAnsi="Assistant Medium" w:cs="Assistant Medium"/>
+                <w:lang w:val="en-US" w:eastAsia="pt-PT"/>
+              </w:rPr>
+            </w:pPr>
+            <w:r>
+              <w:rPr>
+                <w:rFonts w:ascii="Assistant Medium" w:eastAsia="Times New Roman" w:hAnsi="Assistant Medium" w:cs="Assistant Medium"/>
+                <w:shd w:val="clear" w:color="auto" w:fill="FFFFFF"/>
+                <w:lang w:val="en-US" w:eastAsia="pt-PT"/>
+              </w:rPr>
+              <w:t>CentralAPI</w:t>
+            </w:r>
+          </w:p>
+          <w:p>
+            <w:pPr>
+              <w:spacing w:after="0" w:line="360" w:lineRule="auto"/>
+              <w:jc w:val="both"/>
+              <w:rPr>
+                <w:rFonts w:ascii="Assistant Medium" w:eastAsia="Times New Roman" w:hAnsi="Assistant Medium" w:cs="Assistant Medium"/>
+                <w:lang w:val="en-US" w:eastAsia="pt-PT"/>
+              </w:rPr>
+            </w:pPr>
+            <w:r>
+              <w:rPr>
+                <w:rFonts w:ascii="Assistant Medium" w:eastAsia="Times New Roman" w:hAnsi="Assistant Medium" w:cs="Assistant Medium"/>
+                <w:lang w:val="en-US" w:eastAsia="pt-PT"/>
+              </w:rPr>
+              <w:t>Sublet</w:t>
+            </w:r>
+          </w:p>
+        </w:tc>
+        <w:tc>
+          <w:tcPr>
+            <w:tcW w:w="1734" w:type="dxa"/>
+            <w:tcBorders>
+              <w:top w:val="single" w:sz="8" w:space="0" w:color="000000"/>
+              <w:left w:val="single" w:sz="8" w:space="0" w:color="000000"/>
+              <w:bottom w:val="single" w:sz="8" w:space="0" w:color="000000"/>
+              <w:right w:val="single" w:sz="8" w:space="0" w:color="000000"/>
+            </w:tcBorders>
+            <w:tcMar>
+              <w:top w:w="100" w:type="dxa"/>
+              <w:left w:w="100" w:type="dxa"/>
+              <w:bottom w:w="100" w:type="dxa"/>
+              <w:right w:w="100" w:type="dxa"/>
+            </w:tcMar>
+            <w:hideMark/>
+          </w:tcPr>
+          <w:p>
+            <w:pPr>
+              <w:spacing w:after="0" w:line="360" w:lineRule="auto"/>
+              <w:jc w:val="both"/>
+              <w:rPr>
+                <w:rFonts w:ascii="Assistant Medium" w:eastAsia="Times New Roman" w:hAnsi="Assistant Medium" w:cs="Assistant Medium"/>
+                <w:lang w:val="en-US" w:eastAsia="pt-PT"/>
+              </w:rPr>
+            </w:pPr>
+            <w:r>
+              <w:rPr>
+                <w:rFonts w:ascii="Assistant Medium" w:eastAsia="Times New Roman" w:hAnsi="Assistant Medium" w:cs="Assistant Medium"/>
+                <w:lang w:val="en-US" w:eastAsia="pt-PT"/>
+              </w:rPr>
+              <w:t>IE: Instance created in step 1.</w:t>
+            </w:r>
+          </w:p>
+        </w:tc>
+      </w:tr>
+      <w:tr>
+        <w:trPr>
+          <w:trHeight w:val="798"/>
+          <w:jc w:val="center"/>
+        </w:trPr>
+        <w:tc>
+          <w:tcPr>
+            <w:tcW w:w="1588" w:type="dxa"/>
+            <w:vMerge w:val="restart"/>
+            <w:tcBorders>
+              <w:top w:val="single" w:sz="8" w:space="0" w:color="000000"/>
+              <w:left w:val="single" w:sz="8" w:space="0" w:color="000000"/>
+              <w:bottom w:val="single" w:sz="8" w:space="0" w:color="000000"/>
+              <w:right w:val="single" w:sz="8" w:space="0" w:color="000000"/>
+            </w:tcBorders>
+            <w:shd w:val="clear" w:color="auto" w:fill="D9D9D9"/>
+            <w:tcMar>
+              <w:top w:w="100" w:type="dxa"/>
+              <w:left w:w="100" w:type="dxa"/>
+              <w:bottom w:w="100" w:type="dxa"/>
+              <w:right w:w="100" w:type="dxa"/>
+            </w:tcMar>
+            <w:hideMark/>
+          </w:tcPr>
+          <w:p>
+            <w:pPr>
+              <w:spacing w:after="0" w:line="360" w:lineRule="auto"/>
+              <w:jc w:val="both"/>
+              <w:textAlignment w:val="baseline"/>
+              <w:rPr>
+                <w:rFonts w:ascii="Assistant Medium" w:eastAsia="Times New Roman" w:hAnsi="Assistant Medium" w:cs="Assistant Medium"/>
+                <w:color w:val="000000"/>
+                <w:sz w:val="18"/>
+                <w:lang w:eastAsia="pt-PT"/>
+              </w:rPr>
+            </w:pPr>
+            <w:r>
+              <w:rPr>
+                <w:rFonts w:ascii="Assistant Medium" w:eastAsia="Times New Roman" w:hAnsi="Assistant Medium" w:cs="Assistant Medium"/>
+                <w:color w:val="000000"/>
+                <w:sz w:val="18"/>
+                <w:lang w:eastAsia="pt-PT"/>
+              </w:rPr>
+              <w:lastRenderedPageBreak/>
+              <w:t>6.The platform shows the data to the user, asking him to confirm it.</w:t>
+            </w:r>
+          </w:p>
+          <w:p>
+            <w:pPr>
+              <w:spacing w:after="240" w:line="360" w:lineRule="auto"/>
+              <w:jc w:val="both"/>
+              <w:textAlignment w:val="baseline"/>
+              <w:rPr>
+                <w:rFonts w:ascii="Assistant Medium" w:eastAsia="Times New Roman" w:hAnsi="Assistant Medium" w:cs="Assistant Medium"/>
+                <w:sz w:val="18"/>
+                <w:szCs w:val="24"/>
+                <w:lang w:val="en-US" w:eastAsia="pt-PT"/>
+              </w:rPr>
+            </w:pPr>
+          </w:p>
+        </w:tc>
+        <w:tc>
+          <w:tcPr>
+            <w:tcW w:w="2565" w:type="dxa"/>
+            <w:tcBorders>
+              <w:top w:val="single" w:sz="8" w:space="0" w:color="000000"/>
+              <w:left w:val="single" w:sz="8" w:space="0" w:color="000000"/>
+              <w:bottom w:val="single" w:sz="8" w:space="0" w:color="000000"/>
+              <w:right w:val="single" w:sz="8" w:space="0" w:color="000000"/>
+            </w:tcBorders>
+            <w:tcMar>
+              <w:top w:w="100" w:type="dxa"/>
+              <w:left w:w="100" w:type="dxa"/>
+              <w:bottom w:w="100" w:type="dxa"/>
+              <w:right w:w="100" w:type="dxa"/>
+            </w:tcMar>
+            <w:hideMark/>
+          </w:tcPr>
+          <w:p>
+            <w:pPr>
+              <w:spacing w:after="0" w:line="360" w:lineRule="auto"/>
+              <w:jc w:val="both"/>
+              <w:rPr>
+                <w:rFonts w:ascii="Assistant Medium" w:hAnsi="Assistant Medium" w:cs="Assistant Medium"/>
+                <w:color w:val="000000" w:themeColor="text1"/>
+                <w:shd w:val="clear" w:color="auto" w:fill="FFFFFF"/>
+              </w:rPr>
+            </w:pPr>
+            <w:r>
+              <w:rPr>
+                <w:rFonts w:ascii="Assistant Medium" w:hAnsi="Assistant Medium" w:cs="Assistant Medium"/>
+                <w:color w:val="000000" w:themeColor="text1"/>
+                <w:shd w:val="clear" w:color="auto" w:fill="FFFFFF"/>
+              </w:rPr>
+              <w:t>...</w:t>
+            </w:r>
+            <w:r>
+              <w:rPr>
+                <w:rFonts w:ascii="Assistant Medium" w:hAnsi="Assistant Medium" w:cs="Assistant Medium"/>
+                <w:color w:val="000000" w:themeColor="text1"/>
+                <w:shd w:val="clear" w:color="auto" w:fill="FFFFFF"/>
+              </w:rPr>
+              <w:t>valida</w:t>
+            </w:r>
+            <w:r>
+              <w:rPr>
+                <w:rFonts w:ascii="Assistant Medium" w:hAnsi="Assistant Medium" w:cs="Assistant Medium"/>
+                <w:color w:val="000000" w:themeColor="text1"/>
+                <w:shd w:val="clear" w:color="auto" w:fill="FFFFFF"/>
+              </w:rPr>
+              <w:t>tes the user details?</w:t>
+            </w:r>
+          </w:p>
+          <w:p>
+            <w:pPr>
+              <w:spacing w:after="0" w:line="360" w:lineRule="auto"/>
+              <w:jc w:val="both"/>
+              <w:rPr>
+                <w:rFonts w:ascii="Assistant Medium" w:eastAsia="Times New Roman" w:hAnsi="Assistant Medium" w:cs="Assistant Medium"/>
+                <w:color w:val="000000" w:themeColor="text1"/>
+                <w:lang w:val="en-US" w:eastAsia="pt-PT"/>
+              </w:rPr>
+            </w:pPr>
+            <w:r>
+              <w:rPr>
+                <w:rFonts w:ascii="Assistant Medium" w:hAnsi="Assistant Medium" w:cs="Assistant Medium"/>
+                <w:color w:val="000000" w:themeColor="text1"/>
+                <w:shd w:val="clear" w:color="auto" w:fill="FFFFFF"/>
+              </w:rPr>
+              <w:t>(local</w:t>
+            </w:r>
+            <w:r>
+              <w:rPr>
+                <w:rFonts w:ascii="Assistant Medium" w:hAnsi="Assistant Medium" w:cs="Assistant Medium"/>
+                <w:color w:val="000000" w:themeColor="text1"/>
+                <w:shd w:val="clear" w:color="auto" w:fill="FFFFFF"/>
+              </w:rPr>
+              <w:t xml:space="preserve"> validation</w:t>
+            </w:r>
+            <w:r>
+              <w:rPr>
+                <w:rFonts w:ascii="Assistant Medium" w:hAnsi="Assistant Medium" w:cs="Assistant Medium"/>
+                <w:color w:val="000000" w:themeColor="text1"/>
+                <w:shd w:val="clear" w:color="auto" w:fill="FFFFFF"/>
+              </w:rPr>
+              <w:t>)</w:t>
+            </w:r>
+          </w:p>
+        </w:tc>
+        <w:tc>
+          <w:tcPr>
+            <w:tcW w:w="2597" w:type="dxa"/>
+            <w:tcBorders>
+              <w:top w:val="single" w:sz="8" w:space="0" w:color="000000"/>
+              <w:left w:val="single" w:sz="8" w:space="0" w:color="000000"/>
+              <w:bottom w:val="single" w:sz="8" w:space="0" w:color="000000"/>
+              <w:right w:val="single" w:sz="8" w:space="0" w:color="000000"/>
+            </w:tcBorders>
+            <w:tcMar>
+              <w:top w:w="100" w:type="dxa"/>
+              <w:left w:w="100" w:type="dxa"/>
+              <w:bottom w:w="100" w:type="dxa"/>
+              <w:right w:w="100" w:type="dxa"/>
+            </w:tcMar>
+            <w:hideMark/>
+          </w:tcPr>
+          <w:p>
+            <w:pPr>
+              <w:spacing w:after="0" w:line="360" w:lineRule="auto"/>
+              <w:jc w:val="both"/>
+              <w:rPr>
+                <w:rFonts w:ascii="Assistant Medium" w:eastAsia="Times New Roman" w:hAnsi="Assistant Medium" w:cs="Assistant Medium"/>
+                <w:sz w:val="24"/>
+                <w:szCs w:val="24"/>
+                <w:lang w:val="en-US" w:eastAsia="pt-PT"/>
+              </w:rPr>
+            </w:pPr>
+            <w:r>
+              <w:rPr>
+                <w:rFonts w:ascii="Assistant Medium" w:eastAsia="Times New Roman" w:hAnsi="Assistant Medium" w:cs="Assistant Medium"/>
+                <w:sz w:val="24"/>
+                <w:szCs w:val="24"/>
+                <w:lang w:val="en-US" w:eastAsia="pt-PT"/>
+              </w:rPr>
+              <w:t>Sublet</w:t>
+            </w:r>
+          </w:p>
+        </w:tc>
+        <w:tc>
+          <w:tcPr>
+            <w:tcW w:w="1734" w:type="dxa"/>
+            <w:tcBorders>
+              <w:top w:val="single" w:sz="8" w:space="0" w:color="000000"/>
+              <w:left w:val="single" w:sz="8" w:space="0" w:color="000000"/>
+              <w:bottom w:val="single" w:sz="8" w:space="0" w:color="000000"/>
+              <w:right w:val="single" w:sz="8" w:space="0" w:color="000000"/>
+            </w:tcBorders>
+            <w:tcMar>
+              <w:top w:w="100" w:type="dxa"/>
+              <w:left w:w="100" w:type="dxa"/>
+              <w:bottom w:w="100" w:type="dxa"/>
+              <w:right w:w="100" w:type="dxa"/>
+            </w:tcMar>
+            <w:hideMark/>
+          </w:tcPr>
+          <w:p>
+            <w:pPr>
+              <w:spacing w:after="0" w:line="360" w:lineRule="auto"/>
+              <w:jc w:val="both"/>
+              <w:rPr>
+                <w:rFonts w:ascii="Assistant Medium" w:eastAsia="Times New Roman" w:hAnsi="Assistant Medium" w:cs="Assistant Medium"/>
+                <w:sz w:val="24"/>
+                <w:szCs w:val="24"/>
+                <w:lang w:val="en-US" w:eastAsia="pt-PT"/>
+              </w:rPr>
+            </w:pPr>
+            <w:r>
+              <w:rPr>
+                <w:rFonts w:ascii="Assistant Medium" w:eastAsia="Times New Roman" w:hAnsi="Assistant Medium" w:cs="Assistant Medium"/>
+                <w:szCs w:val="24"/>
+                <w:lang w:val="en-US" w:eastAsia="pt-PT"/>
+              </w:rPr>
+              <w:t>IE: Has its own data</w:t>
+            </w:r>
+          </w:p>
+        </w:tc>
+      </w:tr>
+      <w:tr>
+        <w:trPr>
+          <w:trHeight w:val="798"/>
+          <w:jc w:val="center"/>
+        </w:trPr>
+        <w:tc>
+          <w:tcPr>
+            <w:tcW w:w="1588" w:type="dxa"/>
+            <w:vMerge/>
+            <w:tcBorders>
+              <w:top w:val="single" w:sz="8" w:space="0" w:color="000000"/>
+              <w:left w:val="single" w:sz="8" w:space="0" w:color="000000"/>
+              <w:bottom w:val="single" w:sz="8" w:space="0" w:color="000000"/>
+              <w:right w:val="single" w:sz="8" w:space="0" w:color="000000"/>
+            </w:tcBorders>
+            <w:vAlign w:val="center"/>
+            <w:hideMark/>
+          </w:tcPr>
+          <w:p>
+            <w:pPr>
+              <w:spacing w:after="0" w:line="360" w:lineRule="auto"/>
+              <w:rPr>
+                <w:rFonts w:ascii="Assistant Medium" w:eastAsia="Times New Roman" w:hAnsi="Assistant Medium" w:cs="Assistant Medium"/>
+                <w:sz w:val="24"/>
+                <w:szCs w:val="24"/>
+                <w:lang w:val="en-US" w:eastAsia="pt-PT"/>
+              </w:rPr>
+            </w:pPr>
+          </w:p>
+        </w:tc>
+        <w:tc>
+          <w:tcPr>
+            <w:tcW w:w="2565" w:type="dxa"/>
+            <w:tcBorders>
+              <w:top w:val="single" w:sz="8" w:space="0" w:color="000000"/>
+              <w:left w:val="single" w:sz="8" w:space="0" w:color="000000"/>
+              <w:bottom w:val="single" w:sz="8" w:space="0" w:color="000000"/>
+              <w:right w:val="single" w:sz="8" w:space="0" w:color="000000"/>
+            </w:tcBorders>
+            <w:tcMar>
+              <w:top w:w="100" w:type="dxa"/>
+              <w:left w:w="100" w:type="dxa"/>
+              <w:bottom w:w="100" w:type="dxa"/>
+              <w:right w:w="100" w:type="dxa"/>
+            </w:tcMar>
+            <w:hideMark/>
+          </w:tcPr>
+          <w:p>
+            <w:pPr>
+              <w:spacing w:after="0" w:line="360" w:lineRule="auto"/>
+              <w:jc w:val="both"/>
+              <w:rPr>
+                <w:rFonts w:ascii="Assistant Medium" w:hAnsi="Assistant Medium" w:cs="Assistant Medium"/>
+                <w:color w:val="000000" w:themeColor="text1"/>
+                <w:shd w:val="clear" w:color="auto" w:fill="FFFFFF"/>
+              </w:rPr>
+            </w:pPr>
+            <w:r>
+              <w:rPr>
+                <w:rFonts w:ascii="Assistant Medium" w:hAnsi="Assistant Medium" w:cs="Assistant Medium"/>
+                <w:color w:val="000000" w:themeColor="text1"/>
+                <w:shd w:val="clear" w:color="auto" w:fill="FFFFFF"/>
+              </w:rPr>
+              <w:t>...</w:t>
+            </w:r>
+            <w:r>
+              <w:rPr>
+                <w:rFonts w:ascii="Assistant Medium" w:hAnsi="Assistant Medium" w:cs="Assistant Medium"/>
+                <w:color w:val="000000" w:themeColor="text1"/>
+                <w:shd w:val="clear" w:color="auto" w:fill="FFFFFF"/>
+              </w:rPr>
+              <w:t>valida</w:t>
+            </w:r>
+            <w:r>
+              <w:rPr>
+                <w:rFonts w:ascii="Assistant Medium" w:hAnsi="Assistant Medium" w:cs="Assistant Medium"/>
+                <w:color w:val="000000" w:themeColor="text1"/>
+                <w:shd w:val="clear" w:color="auto" w:fill="FFFFFF"/>
+              </w:rPr>
+              <w:t>tes the user details?</w:t>
+            </w:r>
+          </w:p>
+          <w:p>
+            <w:pPr>
+              <w:spacing w:before="120"/>
+              <w:rPr>
+                <w:rFonts w:ascii="Assistant Medium" w:hAnsi="Assistant Medium" w:cs="Assistant Medium"/>
+                <w:color w:val="000000" w:themeColor="text1"/>
+              </w:rPr>
+            </w:pPr>
+            <w:r>
+              <w:rPr>
+                <w:rFonts w:ascii="Assistant Medium" w:hAnsi="Assistant Medium" w:cs="Assistant Medium"/>
+                <w:color w:val="000000" w:themeColor="text1"/>
+                <w:shd w:val="clear" w:color="auto" w:fill="FFFFFF"/>
+              </w:rPr>
+              <w:t>(</w:t>
+            </w:r>
+            <w:r>
+              <w:rPr>
+                <w:rFonts w:ascii="Assistant Medium" w:hAnsi="Assistant Medium" w:cs="Assistant Medium"/>
+                <w:color w:val="000000" w:themeColor="text1"/>
+                <w:shd w:val="clear" w:color="auto" w:fill="FFFFFF"/>
+              </w:rPr>
+              <w:t>global validation</w:t>
+            </w:r>
+            <w:r>
+              <w:rPr>
+                <w:rFonts w:ascii="Assistant Medium" w:hAnsi="Assistant Medium" w:cs="Assistant Medium"/>
+                <w:color w:val="000000" w:themeColor="text1"/>
+                <w:shd w:val="clear" w:color="auto" w:fill="FFFFFF"/>
+              </w:rPr>
+              <w:t>)</w:t>
+            </w:r>
+          </w:p>
+        </w:tc>
+        <w:tc>
+          <w:tcPr>
+            <w:tcW w:w="2597" w:type="dxa"/>
+            <w:tcBorders>
+              <w:top w:val="single" w:sz="8" w:space="0" w:color="000000"/>
+              <w:left w:val="single" w:sz="8" w:space="0" w:color="000000"/>
+              <w:bottom w:val="single" w:sz="8" w:space="0" w:color="000000"/>
+              <w:right w:val="single" w:sz="8" w:space="0" w:color="000000"/>
+            </w:tcBorders>
+            <w:tcMar>
+              <w:top w:w="100" w:type="dxa"/>
+              <w:left w:w="100" w:type="dxa"/>
+              <w:bottom w:w="100" w:type="dxa"/>
+              <w:right w:w="100" w:type="dxa"/>
+            </w:tcMar>
+            <w:hideMark/>
+          </w:tcPr>
+          <w:p>
+            <w:pPr>
+              <w:spacing w:after="0" w:line="360" w:lineRule="auto"/>
+              <w:jc w:val="both"/>
+              <w:rPr>
+                <w:rFonts w:ascii="Assistant Medium" w:eastAsia="Times New Roman" w:hAnsi="Assistant Medium" w:cs="Assistant Medium"/>
+                <w:szCs w:val="24"/>
+                <w:lang w:val="en-US" w:eastAsia="pt-PT"/>
+              </w:rPr>
+            </w:pPr>
+            <w:r>
+              <w:rPr>
+                <w:rFonts w:ascii="Assistant Medium" w:eastAsia="Times New Roman" w:hAnsi="Assistant Medium" w:cs="Assistant Medium"/>
+                <w:szCs w:val="24"/>
+                <w:lang w:val="en-US" w:eastAsia="pt-PT"/>
+              </w:rPr>
+              <w:t>CentralAPI</w:t>
+            </w:r>
+          </w:p>
+          <w:p>
+            <w:pPr>
+              <w:spacing w:after="0" w:line="360" w:lineRule="auto"/>
+              <w:jc w:val="both"/>
+              <w:rPr>
+                <w:rFonts w:ascii="Assistant Medium" w:eastAsia="Times New Roman" w:hAnsi="Assistant Medium" w:cs="Assistant Medium"/>
+                <w:szCs w:val="24"/>
+                <w:lang w:val="en-US" w:eastAsia="pt-PT"/>
+              </w:rPr>
+            </w:pPr>
+            <w:r>
+              <w:rPr>
+                <w:rFonts w:ascii="Assistant Medium" w:eastAsia="Times New Roman" w:hAnsi="Assistant Medium" w:cs="Assistant Medium"/>
+                <w:szCs w:val="24"/>
+                <w:lang w:val="en-US" w:eastAsia="pt-PT"/>
+              </w:rPr>
+              <w:t>Reservation</w:t>
+            </w:r>
+          </w:p>
+        </w:tc>
+        <w:tc>
+          <w:tcPr>
+            <w:tcW w:w="1734" w:type="dxa"/>
+            <w:tcBorders>
+              <w:top w:val="single" w:sz="8" w:space="0" w:color="000000"/>
+              <w:left w:val="single" w:sz="8" w:space="0" w:color="000000"/>
+              <w:bottom w:val="single" w:sz="8" w:space="0" w:color="000000"/>
+              <w:right w:val="single" w:sz="8" w:space="0" w:color="000000"/>
+            </w:tcBorders>
+            <w:tcMar>
+              <w:top w:w="100" w:type="dxa"/>
+              <w:left w:w="100" w:type="dxa"/>
+              <w:bottom w:w="100" w:type="dxa"/>
+              <w:right w:w="100" w:type="dxa"/>
+            </w:tcMar>
+            <w:hideMark/>
+          </w:tcPr>
+          <w:p>
+            <w:pPr>
+              <w:spacing w:after="0" w:line="360" w:lineRule="auto"/>
+              <w:rPr>
+                <w:rFonts w:ascii="Assistant Medium" w:eastAsia="Times New Roman" w:hAnsi="Assistant Medium" w:cs="Assistant Medium"/>
+                <w:szCs w:val="24"/>
+                <w:lang w:val="en-US" w:eastAsia="pt-PT"/>
+              </w:rPr>
+            </w:pPr>
+            <w:r>
+              <w:rPr>
+                <w:rFonts w:ascii="Assistant Medium" w:eastAsia="Times New Roman" w:hAnsi="Assistant Medium" w:cs="Assistant Medium"/>
+                <w:szCs w:val="24"/>
+                <w:lang w:val="en-US" w:eastAsia="pt-PT"/>
+              </w:rPr>
+              <w:t xml:space="preserve">IE: Has </w:t>
+            </w:r>
+            <w:r>
+              <w:rPr>
+                <w:rFonts w:ascii="Assistant Medium" w:eastAsia="Times New Roman" w:hAnsi="Assistant Medium" w:cs="Assistant Medium"/>
+                <w:szCs w:val="24"/>
+                <w:lang w:val="en-US" w:eastAsia="pt-PT"/>
+              </w:rPr>
+              <w:t xml:space="preserve">registered </w:t>
+            </w:r>
+            <w:r>
+              <w:rPr>
+                <w:rFonts w:ascii="Assistant Medium" w:eastAsia="Times New Roman" w:hAnsi="Assistant Medium" w:cs="Assistant Medium"/>
+                <w:szCs w:val="24"/>
+                <w:lang w:val="en-US" w:eastAsia="pt-PT"/>
+              </w:rPr>
+              <w:t>sublets</w:t>
+            </w:r>
+          </w:p>
+        </w:tc>
+      </w:tr>
+      <w:tr>
+        <w:trPr>
+          <w:trHeight w:val="798"/>
+          <w:jc w:val="center"/>
+        </w:trPr>
+        <w:tc>
+          <w:tcPr>
+            <w:tcW w:w="1588" w:type="dxa"/>
+            <w:tcBorders>
+              <w:top w:val="single" w:sz="8" w:space="0" w:color="000000"/>
+              <w:left w:val="single" w:sz="8" w:space="0" w:color="000000"/>
+              <w:bottom w:val="single" w:sz="8" w:space="0" w:color="000000"/>
+              <w:right w:val="single" w:sz="8" w:space="0" w:color="000000"/>
+            </w:tcBorders>
+            <w:shd w:val="clear" w:color="auto" w:fill="D9D9D9"/>
+            <w:tcMar>
+              <w:top w:w="100" w:type="dxa"/>
+              <w:left w:w="100" w:type="dxa"/>
+              <w:bottom w:w="100" w:type="dxa"/>
+              <w:right w:w="100" w:type="dxa"/>
+            </w:tcMar>
+            <w:hideMark/>
+          </w:tcPr>
+          <w:p>
+            <w:pPr>
+              <w:spacing w:after="0" w:line="360" w:lineRule="auto"/>
+              <w:textAlignment w:val="baseline"/>
+              <w:rPr>
+                <w:rFonts w:ascii="Assistant Medium" w:eastAsia="Times New Roman" w:hAnsi="Assistant Medium" w:cs="Assistant Medium"/>
+                <w:color w:val="000000"/>
+                <w:sz w:val="18"/>
+                <w:lang w:eastAsia="pt-PT"/>
+              </w:rPr>
+            </w:pPr>
+            <w:r>
+              <w:rPr>
+                <w:rFonts w:ascii="Assistant Medium" w:eastAsia="Times New Roman" w:hAnsi="Assistant Medium" w:cs="Assistant Medium"/>
+                <w:color w:val="000000"/>
+                <w:sz w:val="18"/>
+                <w:lang w:eastAsia="pt-PT"/>
+              </w:rPr>
+              <w:t>7.The user confirms. </w:t>
+            </w:r>
+          </w:p>
+          <w:p>
+            <w:pPr>
+              <w:spacing w:after="240" w:line="360" w:lineRule="auto"/>
+              <w:jc w:val="both"/>
+              <w:textAlignment w:val="baseline"/>
+              <w:rPr>
+                <w:rFonts w:ascii="Assistant Medium" w:eastAsia="Times New Roman" w:hAnsi="Assistant Medium" w:cs="Assistant Medium"/>
+                <w:sz w:val="24"/>
+                <w:szCs w:val="24"/>
+                <w:lang w:val="en-US" w:eastAsia="pt-PT"/>
+              </w:rPr>
+            </w:pPr>
+          </w:p>
+        </w:tc>
+        <w:tc>
+          <w:tcPr>
+            <w:tcW w:w="2565" w:type="dxa"/>
+            <w:tcBorders>
+              <w:top w:val="single" w:sz="8" w:space="0" w:color="000000"/>
+              <w:left w:val="single" w:sz="8" w:space="0" w:color="000000"/>
+              <w:bottom w:val="single" w:sz="8" w:space="0" w:color="000000"/>
+              <w:right w:val="single" w:sz="8" w:space="0" w:color="000000"/>
+            </w:tcBorders>
+            <w:tcMar>
+              <w:top w:w="100" w:type="dxa"/>
+              <w:left w:w="100" w:type="dxa"/>
+              <w:bottom w:w="100" w:type="dxa"/>
+              <w:right w:w="100" w:type="dxa"/>
+            </w:tcMar>
+            <w:hideMark/>
+          </w:tcPr>
+          <w:p>
+            <w:pPr>
+              <w:spacing w:after="0" w:line="360" w:lineRule="auto"/>
+              <w:jc w:val="both"/>
+              <w:rPr>
+                <w:rFonts w:ascii="Assistant Medium" w:eastAsia="Times New Roman" w:hAnsi="Assistant Medium" w:cs="Assistant Medium"/>
+                <w:sz w:val="24"/>
+                <w:szCs w:val="24"/>
+                <w:lang w:val="en-US" w:eastAsia="pt-PT"/>
+              </w:rPr>
+            </w:pPr>
+            <w:r>
+              <w:rPr>
+                <w:rFonts w:ascii="Assistant Medium" w:eastAsia="Times New Roman" w:hAnsi="Assistant Medium" w:cs="Assistant Medium"/>
+                <w:sz w:val="24"/>
+                <w:szCs w:val="24"/>
+                <w:lang w:val="en-US" w:eastAsia="pt-PT"/>
+              </w:rPr>
+              <w:t>n/a</w:t>
+            </w:r>
+          </w:p>
+        </w:tc>
+        <w:tc>
+          <w:tcPr>
+            <w:tcW w:w="2597" w:type="dxa"/>
+            <w:tcBorders>
+              <w:top w:val="single" w:sz="8" w:space="0" w:color="000000"/>
+              <w:left w:val="single" w:sz="8" w:space="0" w:color="000000"/>
+              <w:bottom w:val="single" w:sz="8" w:space="0" w:color="000000"/>
+              <w:right w:val="single" w:sz="8" w:space="0" w:color="000000"/>
+            </w:tcBorders>
+            <w:tcMar>
+              <w:top w:w="100" w:type="dxa"/>
+              <w:left w:w="100" w:type="dxa"/>
+              <w:bottom w:w="100" w:type="dxa"/>
+              <w:right w:w="100" w:type="dxa"/>
+            </w:tcMar>
+            <w:hideMark/>
+          </w:tcPr>
+          <w:p>
+            <w:pPr>
+              <w:spacing w:after="0" w:line="360" w:lineRule="auto"/>
+              <w:jc w:val="both"/>
+              <w:rPr>
+                <w:rFonts w:ascii="Assistant Medium" w:eastAsia="Times New Roman" w:hAnsi="Assistant Medium" w:cs="Assistant Medium"/>
+                <w:sz w:val="24"/>
+                <w:szCs w:val="24"/>
+                <w:lang w:val="en-US" w:eastAsia="pt-PT"/>
+              </w:rPr>
+            </w:pPr>
+          </w:p>
+        </w:tc>
+        <w:tc>
+          <w:tcPr>
+            <w:tcW w:w="1734" w:type="dxa"/>
+            <w:tcBorders>
+              <w:top w:val="single" w:sz="8" w:space="0" w:color="000000"/>
+              <w:left w:val="single" w:sz="8" w:space="0" w:color="000000"/>
+              <w:bottom w:val="single" w:sz="8" w:space="0" w:color="000000"/>
+              <w:right w:val="single" w:sz="8" w:space="0" w:color="000000"/>
+            </w:tcBorders>
+            <w:tcMar>
+              <w:top w:w="100" w:type="dxa"/>
+              <w:left w:w="100" w:type="dxa"/>
+              <w:bottom w:w="100" w:type="dxa"/>
+              <w:right w:w="100" w:type="dxa"/>
+            </w:tcMar>
+            <w:hideMark/>
+          </w:tcPr>
+          <w:p>
+            <w:pPr>
+              <w:spacing w:after="0" w:line="360" w:lineRule="auto"/>
+              <w:jc w:val="both"/>
+              <w:rPr>
+                <w:rFonts w:ascii="Assistant Medium" w:eastAsia="Times New Roman" w:hAnsi="Assistant Medium" w:cs="Assistant Medium"/>
+                <w:sz w:val="24"/>
+                <w:szCs w:val="24"/>
+                <w:lang w:val="en-US" w:eastAsia="pt-PT"/>
+              </w:rPr>
+            </w:pPr>
+          </w:p>
+        </w:tc>
+      </w:tr>
+      <w:tr>
+        <w:trPr>
+          <w:trHeight w:val="798"/>
+          <w:jc w:val="center"/>
+        </w:trPr>
+        <w:tc>
+          <w:tcPr>
+            <w:tcW w:w="1588" w:type="dxa"/>
+            <w:tcBorders>
+              <w:top w:val="single" w:sz="8" w:space="0" w:color="000000"/>
+              <w:left w:val="single" w:sz="8" w:space="0" w:color="000000"/>
+              <w:bottom w:val="single" w:sz="8" w:space="0" w:color="000000"/>
+              <w:right w:val="single" w:sz="8" w:space="0" w:color="000000"/>
+            </w:tcBorders>
+            <w:shd w:val="clear" w:color="auto" w:fill="D9D9D9"/>
+            <w:tcMar>
+              <w:top w:w="100" w:type="dxa"/>
+              <w:left w:w="100" w:type="dxa"/>
+              <w:bottom w:w="100" w:type="dxa"/>
+              <w:right w:w="100" w:type="dxa"/>
+            </w:tcMar>
+            <w:hideMark/>
+          </w:tcPr>
+          <w:p>
+            <w:pPr>
+              <w:spacing w:after="240" w:line="360" w:lineRule="auto"/>
+              <w:textAlignment w:val="baseline"/>
+              <w:rPr>
+                <w:rFonts w:ascii="Assistant Medium" w:eastAsia="Times New Roman" w:hAnsi="Assistant Medium" w:cs="Assistant Medium"/>
+                <w:color w:val="000000"/>
+                <w:sz w:val="18"/>
+                <w:lang w:eastAsia="pt-PT"/>
+              </w:rPr>
+            </w:pPr>
+            <w:r>
+              <w:rPr>
+                <w:rFonts w:ascii="Assistant Medium" w:eastAsia="Times New Roman" w:hAnsi="Assistant Medium" w:cs="Assistant Medium"/>
+                <w:color w:val="000000"/>
+                <w:sz w:val="18"/>
+                <w:lang w:eastAsia="pt-PT"/>
+              </w:rPr>
+              <w:t>6.</w:t>
+            </w:r>
+            <w:r>
+              <w:rPr>
+                <w:rFonts w:ascii="Assistant Medium" w:eastAsia="Times New Roman" w:hAnsi="Assistant Medium" w:cs="Assistant Medium"/>
+                <w:color w:val="000000"/>
+                <w:sz w:val="18"/>
+                <w:lang w:eastAsia="pt-PT"/>
+              </w:rPr>
+              <w:t>The platform saves the data and informs the user that the operation was successful.</w:t>
+            </w:r>
+          </w:p>
+          <w:p>
+            <w:pPr>
+              <w:spacing w:after="240" w:line="360" w:lineRule="auto"/>
+              <w:jc w:val="both"/>
+              <w:textAlignment w:val="baseline"/>
+              <w:rPr>
+                <w:rFonts w:ascii="Assistant Medium" w:eastAsia="Times New Roman" w:hAnsi="Assistant Medium" w:cs="Assistant Medium"/>
+                <w:color w:val="000000"/>
+                <w:sz w:val="18"/>
+                <w:lang w:val="en-US" w:eastAsia="pt-PT"/>
+              </w:rPr>
+            </w:pPr>
+          </w:p>
+          <w:p>
+            <w:pPr>
+              <w:spacing w:after="0" w:line="360" w:lineRule="auto"/>
+              <w:rPr>
+                <w:rFonts w:ascii="Assistant Medium" w:eastAsia="Times New Roman" w:hAnsi="Assistant Medium" w:cs="Assistant Medium"/>
+                <w:sz w:val="24"/>
+                <w:szCs w:val="24"/>
+                <w:lang w:val="en-US" w:eastAsia="pt-PT"/>
+              </w:rPr>
+            </w:pPr>
+          </w:p>
+        </w:tc>
+        <w:tc>
+          <w:tcPr>
+            <w:tcW w:w="2565" w:type="dxa"/>
+            <w:tcBorders>
+              <w:top w:val="single" w:sz="8" w:space="0" w:color="000000"/>
+              <w:left w:val="single" w:sz="8" w:space="0" w:color="000000"/>
+              <w:bottom w:val="single" w:sz="8" w:space="0" w:color="000000"/>
+              <w:right w:val="single" w:sz="8" w:space="0" w:color="000000"/>
+            </w:tcBorders>
+            <w:tcMar>
+              <w:top w:w="100" w:type="dxa"/>
+              <w:left w:w="100" w:type="dxa"/>
+              <w:bottom w:w="100" w:type="dxa"/>
+              <w:right w:w="100" w:type="dxa"/>
+            </w:tcMar>
+            <w:hideMark/>
+          </w:tcPr>
+          <w:p>
+            <w:pPr>
+              <w:spacing w:after="0" w:line="360" w:lineRule="auto"/>
+              <w:rPr>
+                <w:rFonts w:ascii="Assistant Medium" w:hAnsi="Assistant Medium" w:cs="Assistant Medium"/>
+                <w:color w:val="000000" w:themeColor="text1"/>
+                <w:shd w:val="clear" w:color="auto" w:fill="FFFFFF"/>
+              </w:rPr>
+            </w:pPr>
+            <w:r>
+              <w:rPr>
+                <w:rFonts w:ascii="Assistant Medium" w:hAnsi="Assistant Medium" w:cs="Assistant Medium"/>
+                <w:color w:val="000000" w:themeColor="text1"/>
+                <w:shd w:val="clear" w:color="auto" w:fill="FFFFFF"/>
+              </w:rPr>
+              <w:t xml:space="preserve">...saves the registered </w:t>
+            </w:r>
+            <w:r>
+              <w:rPr>
+                <w:rFonts w:ascii="Assistant Medium" w:hAnsi="Assistant Medium" w:cs="Assistant Medium"/>
+                <w:color w:val="000000" w:themeColor="text1"/>
+                <w:shd w:val="clear" w:color="auto" w:fill="FFFFFF"/>
+              </w:rPr>
+              <w:t>sublet</w:t>
+            </w:r>
+            <w:r>
+              <w:rPr>
+                <w:rFonts w:ascii="Assistant Medium" w:hAnsi="Assistant Medium" w:cs="Assistant Medium"/>
+                <w:color w:val="000000" w:themeColor="text1"/>
+                <w:shd w:val="clear" w:color="auto" w:fill="FFFFFF"/>
+              </w:rPr>
+              <w:t>?</w:t>
+            </w:r>
+          </w:p>
+        </w:tc>
+        <w:tc>
+          <w:tcPr>
+            <w:tcW w:w="2597" w:type="dxa"/>
+            <w:tcBorders>
+              <w:top w:val="single" w:sz="8" w:space="0" w:color="000000"/>
+              <w:left w:val="single" w:sz="8" w:space="0" w:color="000000"/>
+              <w:bottom w:val="single" w:sz="8" w:space="0" w:color="000000"/>
+              <w:right w:val="single" w:sz="8" w:space="0" w:color="000000"/>
+            </w:tcBorders>
+            <w:tcMar>
+              <w:top w:w="100" w:type="dxa"/>
+              <w:left w:w="100" w:type="dxa"/>
+              <w:bottom w:w="100" w:type="dxa"/>
+              <w:right w:w="100" w:type="dxa"/>
+            </w:tcMar>
+            <w:hideMark/>
+          </w:tcPr>
+          <w:p>
+            <w:pPr>
+              <w:spacing w:after="0" w:line="360" w:lineRule="auto"/>
+              <w:jc w:val="both"/>
+              <w:rPr>
+                <w:rFonts w:ascii="Assistant Medium" w:eastAsia="Times New Roman" w:hAnsi="Assistant Medium" w:cs="Assistant Medium"/>
+                <w:szCs w:val="24"/>
+                <w:lang w:val="en-US" w:eastAsia="pt-PT"/>
+              </w:rPr>
+            </w:pPr>
+            <w:r>
+              <w:rPr>
+                <w:rFonts w:ascii="Assistant Medium" w:eastAsia="Times New Roman" w:hAnsi="Assistant Medium" w:cs="Assistant Medium"/>
+                <w:szCs w:val="24"/>
+                <w:lang w:val="en-US" w:eastAsia="pt-PT"/>
+              </w:rPr>
+              <w:t>CentralAPI</w:t>
+            </w:r>
+          </w:p>
+          <w:p>
+            <w:pPr>
+              <w:spacing w:after="0" w:line="360" w:lineRule="auto"/>
+              <w:jc w:val="both"/>
+              <w:rPr>
+                <w:rFonts w:ascii="Assistant Medium" w:eastAsia="Times New Roman" w:hAnsi="Assistant Medium" w:cs="Assistant Medium"/>
+                <w:sz w:val="24"/>
+                <w:szCs w:val="24"/>
+                <w:lang w:val="en-US" w:eastAsia="pt-PT"/>
+              </w:rPr>
+            </w:pPr>
+            <w:r>
+              <w:rPr>
+                <w:rFonts w:ascii="Assistant Medium" w:eastAsia="Times New Roman" w:hAnsi="Assistant Medium" w:cs="Assistant Medium"/>
+                <w:szCs w:val="24"/>
+                <w:lang w:val="en-US" w:eastAsia="pt-PT"/>
+              </w:rPr>
+              <w:t>Reservation</w:t>
+            </w:r>
+          </w:p>
+        </w:tc>
+        <w:tc>
+          <w:tcPr>
+            <w:tcW w:w="1734" w:type="dxa"/>
+            <w:tcBorders>
+              <w:top w:val="single" w:sz="8" w:space="0" w:color="000000"/>
+              <w:left w:val="single" w:sz="8" w:space="0" w:color="000000"/>
+              <w:bottom w:val="single" w:sz="8" w:space="0" w:color="000000"/>
+              <w:right w:val="single" w:sz="8" w:space="0" w:color="000000"/>
+            </w:tcBorders>
+            <w:tcMar>
+              <w:top w:w="100" w:type="dxa"/>
+              <w:left w:w="100" w:type="dxa"/>
+              <w:bottom w:w="100" w:type="dxa"/>
+              <w:right w:w="100" w:type="dxa"/>
+            </w:tcMar>
+            <w:hideMark/>
+          </w:tcPr>
+          <w:p>
+            <w:pPr>
+              <w:spacing w:after="0" w:line="360" w:lineRule="auto"/>
+              <w:jc w:val="both"/>
+              <w:rPr>
+                <w:rFonts w:ascii="Assistant Medium" w:eastAsia="Times New Roman" w:hAnsi="Assistant Medium" w:cs="Assistant Medium"/>
+                <w:sz w:val="24"/>
+                <w:szCs w:val="24"/>
+                <w:lang w:val="en-US" w:eastAsia="pt-PT"/>
+              </w:rPr>
+            </w:pPr>
+            <w:r>
+              <w:rPr>
+                <w:rFonts w:ascii="Assistant Medium" w:eastAsia="Times New Roman" w:hAnsi="Assistant Medium" w:cs="Assistant Medium"/>
+                <w:sz w:val="24"/>
+                <w:szCs w:val="24"/>
+                <w:lang w:val="en-US" w:eastAsia="pt-PT"/>
+              </w:rPr>
+              <w:t>IE</w:t>
+            </w:r>
+            <w:r>
+              <w:rPr>
+                <w:rFonts w:ascii="Assistant Medium" w:eastAsia="Times New Roman" w:hAnsi="Assistant Medium" w:cs="Assistant Medium"/>
+                <w:sz w:val="24"/>
+                <w:szCs w:val="24"/>
+                <w:lang w:val="en-US" w:eastAsia="pt-PT"/>
+              </w:rPr>
+              <w:t>:</w:t>
+            </w:r>
+            <w:r>
+              <w:rPr>
+                <w:rFonts w:ascii="Assistant Medium" w:eastAsia="Times New Roman" w:hAnsi="Assistant Medium" w:cs="Assistant Medium"/>
+                <w:sz w:val="24"/>
+                <w:szCs w:val="24"/>
+                <w:lang w:val="en-US" w:eastAsia="pt-PT"/>
+              </w:rPr>
+              <w:t xml:space="preserve"> </w:t>
+            </w:r>
+            <w:r>
+              <w:rPr>
+                <w:rFonts w:ascii="Assistant Medium" w:eastAsia="Times New Roman" w:hAnsi="Assistant Medium" w:cs="Assistant Medium"/>
+                <w:sz w:val="24"/>
+                <w:szCs w:val="24"/>
+                <w:lang w:val="en-US" w:eastAsia="pt-PT"/>
+              </w:rPr>
+              <w:t>Reservation</w:t>
+            </w:r>
+            <w:r>
+              <w:rPr>
+                <w:rFonts w:ascii="Assistant Medium" w:eastAsia="Times New Roman" w:hAnsi="Assistant Medium" w:cs="Assistant Medium"/>
+                <w:sz w:val="24"/>
+                <w:szCs w:val="24"/>
+                <w:lang w:val="en-US" w:eastAsia="pt-PT"/>
+              </w:rPr>
+              <w:t xml:space="preserve"> has </w:t>
+            </w:r>
+            <w:r>
+              <w:rPr>
+                <w:rFonts w:ascii="Assistant Medium" w:eastAsia="Times New Roman" w:hAnsi="Assistant Medium" w:cs="Assistant Medium"/>
+                <w:sz w:val="24"/>
+                <w:szCs w:val="24"/>
+                <w:lang w:val="en-US" w:eastAsia="pt-PT"/>
+              </w:rPr>
+              <w:t>Sublet</w:t>
+            </w:r>
+            <w:r>
+              <w:rPr>
+                <w:rFonts w:ascii="Assistant Medium" w:eastAsia="Times New Roman" w:hAnsi="Assistant Medium" w:cs="Assistant Medium"/>
+                <w:sz w:val="24"/>
+                <w:szCs w:val="24"/>
+                <w:lang w:val="en-US" w:eastAsia="pt-PT"/>
+              </w:rPr>
+              <w:t>.</w:t>
+            </w:r>
+          </w:p>
+          <w:p>
+            <w:pPr>
+              <w:spacing w:after="0" w:line="360" w:lineRule="auto"/>
+              <w:jc w:val="both"/>
+              <w:rPr>
+                <w:rFonts w:ascii="Assistant Medium" w:eastAsia="Times New Roman" w:hAnsi="Assistant Medium" w:cs="Assistant Medium"/>
+                <w:sz w:val="24"/>
+                <w:szCs w:val="24"/>
+                <w:lang w:val="en-US" w:eastAsia="pt-PT"/>
+              </w:rPr>
+            </w:pPr>
+          </w:p>
+        </w:tc>
+      </w:tr>
+    </w:tbl>
+    <w:p>
+      <w:pPr>
+        <w:spacing w:before="600" w:after="240" w:line="360" w:lineRule="auto"/>
+        <w:jc w:val="both"/>
+        <w:outlineLvl w:val="1"/>
+        <w:rPr>
+          <w:rFonts w:ascii="Assistant Medium" w:eastAsia="Times New Roman" w:hAnsi="Assistant Medium" w:cs="Assistant Medium"/>
+          <w:b/>
+          <w:bCs/>
+          <w:color w:val="666666"/>
+          <w:sz w:val="34"/>
+          <w:szCs w:val="34"/>
+          <w:lang w:val="en-US" w:eastAsia="pt-PT"/>
+        </w:rPr>
+      </w:pPr>
+    </w:p>
+    <w:p>
+      <w:pPr>
+        <w:spacing w:before="600" w:after="240" w:line="360" w:lineRule="auto"/>
+        <w:jc w:val="both"/>
+        <w:outlineLvl w:val="1"/>
+        <w:rPr>
+          <w:rFonts w:ascii="Assistant Medium" w:eastAsia="Times New Roman" w:hAnsi="Assistant Medium" w:cs="Assistant Medium"/>
+          <w:b/>
+          <w:bCs/>
+          <w:color w:val="666666"/>
+          <w:sz w:val="34"/>
+          <w:szCs w:val="34"/>
+          <w:lang w:val="en-US" w:eastAsia="pt-PT"/>
+        </w:rPr>
+      </w:pPr>
+    </w:p>
+    <w:p>
+      <w:pPr>
+        <w:spacing w:before="600" w:after="240" w:line="360" w:lineRule="auto"/>
+        <w:jc w:val="both"/>
+        <w:outlineLvl w:val="1"/>
+        <w:rPr>
+          <w:rFonts w:ascii="Assistant Medium" w:eastAsia="Times New Roman" w:hAnsi="Assistant Medium" w:cs="Assistant Medium"/>
+          <w:b/>
+          <w:bCs/>
+          <w:color w:val="666666"/>
+          <w:sz w:val="34"/>
+          <w:szCs w:val="34"/>
+          <w:lang w:val="en-US" w:eastAsia="pt-PT"/>
+        </w:rPr>
+      </w:pPr>
+    </w:p>
+    <w:p>
+      <w:pPr>
+        <w:spacing w:before="600" w:after="240" w:line="360" w:lineRule="auto"/>
+        <w:jc w:val="both"/>
+        <w:outlineLvl w:val="1"/>
+        <w:rPr>
+          <w:rFonts w:ascii="Assistant Medium" w:eastAsia="Times New Roman" w:hAnsi="Assistant Medium" w:cs="Assistant Medium"/>
+          <w:b/>
+          <w:bCs/>
+          <w:color w:val="666666"/>
+          <w:sz w:val="34"/>
+          <w:szCs w:val="34"/>
+          <w:lang w:val="en-US" w:eastAsia="pt-PT"/>
+        </w:rPr>
+      </w:pPr>
+    </w:p>
+    <w:p>
+      <w:pPr>
+        <w:spacing w:before="600" w:after="240" w:line="360" w:lineRule="auto"/>
+        <w:jc w:val="both"/>
+        <w:outlineLvl w:val="1"/>
+        <w:rPr>
+          <w:rFonts w:ascii="Assistant Medium" w:eastAsia="Times New Roman" w:hAnsi="Assistant Medium" w:cs="Assistant Medium"/>
+          <w:b/>
+          <w:bCs/>
+          <w:color w:val="666666"/>
+          <w:sz w:val="34"/>
+          <w:szCs w:val="34"/>
+          <w:lang w:val="en-US" w:eastAsia="pt-PT"/>
+        </w:rPr>
+      </w:pPr>
+      <w:r>
+        <w:rPr>
+          <w:rFonts w:ascii="Assistant Medium" w:eastAsia="Times New Roman" w:hAnsi="Assistant Medium" w:cs="Assistant Medium"/>
+          <w:b/>
+          <w:bCs/>
+          <w:color w:val="666666"/>
+          <w:sz w:val="34"/>
+          <w:szCs w:val="34"/>
+          <w:lang w:val="en-US" w:eastAsia="pt-PT"/>
+        </w:rPr>
+        <w:lastRenderedPageBreak/>
+        <w:t>3.4</w:t>
+      </w:r>
+      <w:r>
+        <w:rPr>
+          <w:rFonts w:ascii="Assistant Medium" w:eastAsia="Times New Roman" w:hAnsi="Assistant Medium" w:cs="Assistant Medium"/>
+          <w:b/>
+          <w:bCs/>
+          <w:color w:val="666666"/>
+          <w:sz w:val="34"/>
+          <w:szCs w:val="34"/>
+          <w:lang w:val="en-US" w:eastAsia="pt-PT"/>
+        </w:rPr>
+        <w:t xml:space="preserve">.5. </w:t>
+      </w:r>
+      <w:r>
+        <w:rPr>
+          <w:rFonts w:ascii="Assistant Medium" w:eastAsia="Times New Roman" w:hAnsi="Assistant Medium" w:cs="Assistant Medium"/>
+          <w:b/>
+          <w:bCs/>
+          <w:color w:val="666666"/>
+          <w:sz w:val="34"/>
+          <w:szCs w:val="34"/>
+          <w:lang w:val="en-US" w:eastAsia="pt-PT"/>
+        </w:rPr>
+        <w:t>Sequence Diagram</w:t>
+      </w:r>
+    </w:p>
+    <w:p>
+      <w:pPr>
+        <w:spacing w:before="600" w:after="240" w:line="360" w:lineRule="auto"/>
+        <w:jc w:val="both"/>
+        <w:outlineLvl w:val="1"/>
+        <w:rPr>
+          <w:rFonts w:ascii="Assistant Medium" w:eastAsia="Times New Roman" w:hAnsi="Assistant Medium" w:cs="Assistant Medium"/>
+          <w:b/>
+          <w:bCs/>
+          <w:color w:val="666666"/>
+          <w:sz w:val="34"/>
+          <w:szCs w:val="34"/>
+          <w:lang w:val="en-US" w:eastAsia="pt-PT"/>
+        </w:rPr>
+      </w:pPr>
+      <w:r>
+        <w:rPr>
+          <w:rFonts w:ascii="Assistant Medium" w:eastAsia="Times New Roman" w:hAnsi="Assistant Medium" w:cs="Assistant Medium"/>
+          <w:b/>
+          <w:bCs/>
+          <w:noProof/>
+          <w:color w:val="666666"/>
+          <w:sz w:val="34"/>
+          <w:szCs w:val="34"/>
+          <w:lang w:eastAsia="pt-PT"/>
+        </w:rPr>
+        <w:pict w14:anchorId="5F678B43">
+          <v:shape id="_x0000_i1027" type="#_x0000_t75" style="width:424.5pt;height:280.5pt">
+            <v:imagedata r:id="rId16" o:title="UC4_SequenceDiagram"/>
+          </v:shape>
+        </w:pict>
+      </w:r>
+    </w:p>
+    <w:p>
+      <w:pPr>
+        <w:spacing w:before="600" w:after="240" w:line="360" w:lineRule="auto"/>
+        <w:jc w:val="both"/>
+        <w:outlineLvl w:val="1"/>
+        <w:rPr>
+          <w:rFonts w:ascii="Assistant Medium" w:eastAsia="Times New Roman" w:hAnsi="Assistant Medium" w:cs="Assistant Medium"/>
+          <w:b/>
+          <w:bCs/>
+          <w:color w:val="666666"/>
+          <w:sz w:val="34"/>
+          <w:szCs w:val="34"/>
+          <w:lang w:val="en-US" w:eastAsia="pt-PT"/>
+        </w:rPr>
+      </w:pPr>
+    </w:p>
+    <w:p>
+      <w:pPr>
+        <w:spacing w:before="600" w:after="240" w:line="360" w:lineRule="auto"/>
+        <w:jc w:val="both"/>
+        <w:outlineLvl w:val="1"/>
+        <w:rPr>
+          <w:rFonts w:ascii="Assistant Medium" w:eastAsia="Times New Roman" w:hAnsi="Assistant Medium" w:cs="Assistant Medium"/>
+          <w:b/>
+          <w:bCs/>
+          <w:color w:val="666666"/>
+          <w:sz w:val="34"/>
+          <w:szCs w:val="34"/>
+          <w:lang w:val="en-US" w:eastAsia="pt-PT"/>
+        </w:rPr>
+      </w:pPr>
+    </w:p>
+    <w:p>
+      <w:pPr>
         <w:rPr>
           <w:rFonts w:ascii="Assistant Medium" w:eastAsia="Times New Roman" w:hAnsi="Assistant Medium" w:cs="Assistant Medium"/>
           <w:sz w:val="24"/>
@@ -20542,15 +23434,6 @@
           <w:lang w:val="en-US" w:eastAsia="pt-PT"/>
         </w:rPr>
       </w:pPr>
-      <w:r>
-        <w:rPr>
-          <w:rFonts w:ascii="Assistant Medium" w:eastAsia="Times New Roman" w:hAnsi="Assistant Medium" w:cs="Assistant Medium"/>
-          <w:sz w:val="24"/>
-          <w:szCs w:val="24"/>
-          <w:lang w:val="en-US" w:eastAsia="pt-PT"/>
-        </w:rPr>
-        <w:br w:type="page"/>
-      </w:r>
     </w:p>
     <w:p>
       <w:pPr>
@@ -20561,13 +23444,81 @@
           <w:rFonts w:ascii="Assistant Medium" w:eastAsia="Times New Roman" w:hAnsi="Assistant Medium" w:cs="Assistant Medium"/>
           <w:b/>
           <w:bCs/>
+          <w:color w:val="666666"/>
+          <w:kern w:val="36"/>
+          <w:sz w:val="40"/>
+          <w:szCs w:val="40"/>
+          <w:lang w:val="en-US" w:eastAsia="pt-PT"/>
+        </w:rPr>
+      </w:pPr>
+      <w:bookmarkStart w:id="21" w:name="_Toc63021401"/>
+    </w:p>
+    <w:p>
+      <w:pPr>
+        <w:spacing w:before="240" w:after="240" w:line="360" w:lineRule="auto"/>
+        <w:jc w:val="center"/>
+        <w:outlineLvl w:val="0"/>
+        <w:rPr>
+          <w:rFonts w:ascii="Assistant Medium" w:eastAsia="Times New Roman" w:hAnsi="Assistant Medium" w:cs="Assistant Medium"/>
+          <w:b/>
+          <w:bCs/>
+          <w:color w:val="666666"/>
+          <w:kern w:val="36"/>
+          <w:sz w:val="40"/>
+          <w:szCs w:val="40"/>
+          <w:lang w:val="en-US" w:eastAsia="pt-PT"/>
+        </w:rPr>
+      </w:pPr>
+    </w:p>
+    <w:p>
+      <w:pPr>
+        <w:spacing w:before="240" w:after="240" w:line="360" w:lineRule="auto"/>
+        <w:jc w:val="center"/>
+        <w:outlineLvl w:val="0"/>
+        <w:rPr>
+          <w:rFonts w:ascii="Assistant Medium" w:eastAsia="Times New Roman" w:hAnsi="Assistant Medium" w:cs="Assistant Medium"/>
+          <w:b/>
+          <w:bCs/>
+          <w:color w:val="666666"/>
+          <w:kern w:val="36"/>
+          <w:sz w:val="40"/>
+          <w:szCs w:val="40"/>
+          <w:lang w:val="en-US" w:eastAsia="pt-PT"/>
+        </w:rPr>
+      </w:pPr>
+    </w:p>
+    <w:p>
+      <w:pPr>
+        <w:spacing w:before="240" w:after="240" w:line="360" w:lineRule="auto"/>
+        <w:jc w:val="center"/>
+        <w:outlineLvl w:val="0"/>
+        <w:rPr>
+          <w:rFonts w:ascii="Assistant Medium" w:eastAsia="Times New Roman" w:hAnsi="Assistant Medium" w:cs="Assistant Medium"/>
+          <w:b/>
+          <w:bCs/>
+          <w:color w:val="666666"/>
+          <w:kern w:val="36"/>
+          <w:sz w:val="40"/>
+          <w:szCs w:val="40"/>
+          <w:lang w:val="en-US" w:eastAsia="pt-PT"/>
+        </w:rPr>
+      </w:pPr>
+    </w:p>
+    <w:p>
+      <w:pPr>
+        <w:spacing w:before="240" w:after="240" w:line="360" w:lineRule="auto"/>
+        <w:jc w:val="center"/>
+        <w:outlineLvl w:val="0"/>
+        <w:rPr>
+          <w:rFonts w:ascii="Assistant Medium" w:eastAsia="Times New Roman" w:hAnsi="Assistant Medium" w:cs="Assistant Medium"/>
+          <w:b/>
+          <w:bCs/>
           <w:kern w:val="36"/>
           <w:sz w:val="48"/>
           <w:szCs w:val="48"/>
           <w:lang w:val="en-US" w:eastAsia="pt-PT"/>
         </w:rPr>
       </w:pPr>
-      <w:bookmarkStart w:id="21" w:name="_Toc63021401"/>
       <w:r>
         <w:rPr>
           <w:rFonts w:ascii="Assistant Medium" w:eastAsia="Times New Roman" w:hAnsi="Assistant Medium" w:cs="Assistant Medium"/>
@@ -20740,7 +23691,7 @@
                     </pic:cNvPicPr>
                   </pic:nvPicPr>
                   <pic:blipFill>
-                    <a:blip r:embed="rId16">
+                    <a:blip r:embed="rId17">
                       <a:extLst>
                         <a:ext uri="{28A0092B-C50C-407E-A947-70E740481C1C}">
                           <a14:useLocalDpi xmlns:a14="http://schemas.microsoft.com/office/drawing/2010/main" val="0"/>
@@ -23551,7 +26502,7 @@
                     </pic:cNvPicPr>
                   </pic:nvPicPr>
                   <pic:blipFill>
-                    <a:blip r:embed="rId17">
+                    <a:blip r:embed="rId18">
                       <a:extLst>
                         <a:ext uri="{28A0092B-C50C-407E-A947-70E740481C1C}">
                           <a14:useLocalDpi xmlns:a14="http://schemas.microsoft.com/office/drawing/2010/main" val="0"/>
@@ -23878,7 +26829,7 @@
                     </pic:cNvPicPr>
                   </pic:nvPicPr>
                   <pic:blipFill>
-                    <a:blip r:embed="rId18">
+                    <a:blip r:embed="rId19">
                       <a:extLst>
                         <a:ext uri="{28A0092B-C50C-407E-A947-70E740481C1C}">
                           <a14:useLocalDpi xmlns:a14="http://schemas.microsoft.com/office/drawing/2010/main" val="0"/>
@@ -24180,7 +27131,7 @@
                     <pic:cNvPicPr/>
                   </pic:nvPicPr>
                   <pic:blipFill>
-                    <a:blip r:embed="rId19"/>
+                    <a:blip r:embed="rId20"/>
                     <a:stretch>
                       <a:fillRect/>
                     </a:stretch>
@@ -24216,23 +27167,26 @@
           <w:rFonts w:ascii="Assistant Medium" w:eastAsia="Times New Roman" w:hAnsi="Assistant Medium" w:cs="Assistant Medium"/>
           <w:b/>
           <w:bCs/>
-          <w:sz w:val="36"/>
-          <w:szCs w:val="36"/>
-          <w:lang w:val="en-US" w:eastAsia="pt-PT"/>
-        </w:rPr>
-      </w:pPr>
-      <w:r>
-        <w:rPr>
-          <w:rFonts w:ascii="Assistant Medium" w:eastAsia="Times New Roman" w:hAnsi="Assistant Medium" w:cs="Assistant Medium"/>
-          <w:b/>
-          <w:bCs/>
           <w:color w:val="666666"/>
           <w:sz w:val="34"/>
           <w:szCs w:val="34"/>
           <w:lang w:val="en-US" w:eastAsia="pt-PT"/>
         </w:rPr>
-        <w:t xml:space="preserve">3.7.3. </w:t>
-      </w:r>
+      </w:pPr>
+    </w:p>
+    <w:p>
+      <w:pPr>
+        <w:spacing w:before="360" w:after="80" w:line="360" w:lineRule="auto"/>
+        <w:outlineLvl w:val="1"/>
+        <w:rPr>
+          <w:rFonts w:ascii="Assistant Medium" w:eastAsia="Times New Roman" w:hAnsi="Assistant Medium" w:cs="Assistant Medium"/>
+          <w:b/>
+          <w:bCs/>
+          <w:sz w:val="36"/>
+          <w:szCs w:val="36"/>
+          <w:lang w:val="en-US" w:eastAsia="pt-PT"/>
+        </w:rPr>
+      </w:pPr>
       <w:r>
         <w:rPr>
           <w:rFonts w:ascii="Assistant Medium" w:eastAsia="Times New Roman" w:hAnsi="Assistant Medium" w:cs="Assistant Medium"/>
@@ -24243,7 +27197,8 @@
           <w:szCs w:val="34"/>
           <w:lang w:val="en-US" w:eastAsia="pt-PT"/>
         </w:rPr>
-        <w:t>F</w:t>
+        <w:lastRenderedPageBreak/>
+        <w:t xml:space="preserve">3.7.3. </w:t>
       </w:r>
       <w:r>
         <w:rPr>
@@ -24255,6 +27210,18 @@
           <w:szCs w:val="34"/>
           <w:lang w:val="en-US" w:eastAsia="pt-PT"/>
         </w:rPr>
+        <w:t>F</w:t>
+      </w:r>
+      <w:r>
+        <w:rPr>
+          <w:rFonts w:ascii="Assistant Medium" w:eastAsia="Times New Roman" w:hAnsi="Assistant Medium" w:cs="Assistant Medium"/>
+          <w:b/>
+          <w:bCs/>
+          <w:color w:val="666666"/>
+          <w:sz w:val="34"/>
+          <w:szCs w:val="34"/>
+          <w:lang w:val="en-US" w:eastAsia="pt-PT"/>
+        </w:rPr>
         <w:t>ully Dressed</w:t>
       </w:r>
     </w:p>
@@ -24277,7 +27244,6 @@
           <w:color w:val="000000"/>
           <w:lang w:val="en-US" w:eastAsia="pt-PT"/>
         </w:rPr>
-        <w:lastRenderedPageBreak/>
         <w:t xml:space="preserve">Name: </w:t>
       </w:r>
       <w:r>
@@ -25269,6 +28235,7 @@
           <w:color w:val="000000"/>
           <w:lang w:val="en-GB" w:eastAsia="pt-PT"/>
         </w:rPr>
+        <w:lastRenderedPageBreak/>
         <w:t>The use case ends.</w:t>
       </w:r>
     </w:p>
@@ -25304,7 +28271,6 @@
           <w:color w:val="000000"/>
           <w:lang w:val="en-US" w:eastAsia="pt-PT"/>
         </w:rPr>
-        <w:lastRenderedPageBreak/>
         <w:t>5a. The user wants to delete his profile:</w:t>
       </w:r>
     </w:p>
@@ -25780,24 +28746,101 @@
           <w:szCs w:val="40"/>
         </w:rPr>
       </w:pPr>
-      <w:bookmarkStart w:id="35" w:name="_GoBack"/>
-      <w:bookmarkEnd w:id="35"/>
-      <w:r>
+    </w:p>
+    <w:p>
+      <w:pPr>
+        <w:spacing w:before="240" w:after="240" w:line="360" w:lineRule="auto"/>
+        <w:jc w:val="center"/>
+        <w:outlineLvl w:val="0"/>
         <w:rPr>
           <w:color w:val="666666"/>
           <w:kern w:val="36"/>
           <w:sz w:val="40"/>
           <w:szCs w:val="40"/>
         </w:rPr>
-        <w:t xml:space="preserve">4. </w:t>
-      </w:r>
-      <w:r>
+      </w:pPr>
+    </w:p>
+    <w:p>
+      <w:pPr>
+        <w:spacing w:before="240" w:after="240" w:line="360" w:lineRule="auto"/>
+        <w:jc w:val="center"/>
+        <w:outlineLvl w:val="0"/>
         <w:rPr>
           <w:color w:val="666666"/>
           <w:kern w:val="36"/>
           <w:sz w:val="40"/>
           <w:szCs w:val="40"/>
         </w:rPr>
+      </w:pPr>
+    </w:p>
+    <w:p>
+      <w:pPr>
+        <w:spacing w:before="240" w:after="240" w:line="360" w:lineRule="auto"/>
+        <w:jc w:val="center"/>
+        <w:outlineLvl w:val="0"/>
+        <w:rPr>
+          <w:color w:val="666666"/>
+          <w:kern w:val="36"/>
+          <w:sz w:val="40"/>
+          <w:szCs w:val="40"/>
+        </w:rPr>
+      </w:pPr>
+    </w:p>
+    <w:p>
+      <w:pPr>
+        <w:spacing w:before="240" w:after="240" w:line="360" w:lineRule="auto"/>
+        <w:jc w:val="center"/>
+        <w:outlineLvl w:val="0"/>
+        <w:rPr>
+          <w:color w:val="666666"/>
+          <w:kern w:val="36"/>
+          <w:sz w:val="40"/>
+          <w:szCs w:val="40"/>
+        </w:rPr>
+      </w:pPr>
+    </w:p>
+    <w:p>
+      <w:pPr>
+        <w:spacing w:before="240" w:after="240" w:line="360" w:lineRule="auto"/>
+        <w:jc w:val="center"/>
+        <w:outlineLvl w:val="0"/>
+        <w:rPr>
+          <w:color w:val="666666"/>
+          <w:kern w:val="36"/>
+          <w:sz w:val="40"/>
+          <w:szCs w:val="40"/>
+        </w:rPr>
+      </w:pPr>
+    </w:p>
+    <w:p>
+      <w:pPr>
+        <w:spacing w:before="240" w:after="240" w:line="360" w:lineRule="auto"/>
+        <w:jc w:val="center"/>
+        <w:outlineLvl w:val="0"/>
+        <w:rPr>
+          <w:color w:val="666666"/>
+          <w:kern w:val="36"/>
+          <w:sz w:val="40"/>
+          <w:szCs w:val="40"/>
+        </w:rPr>
+      </w:pPr>
+      <w:r>
+        <w:rPr>
+          <w:color w:val="666666"/>
+          <w:kern w:val="36"/>
+          <w:sz w:val="40"/>
+          <w:szCs w:val="40"/>
+        </w:rPr>
+        <w:lastRenderedPageBreak/>
+        <w:t xml:space="preserve">4. </w:t>
+      </w:r>
+      <w:r>
+        <w:rPr>
+          <w:color w:val="666666"/>
+          <w:kern w:val="36"/>
+          <w:sz w:val="40"/>
+          <w:szCs w:val="40"/>
+        </w:rPr>
         <w:t>Product Backlog</w:t>
       </w:r>
       <w:bookmarkEnd w:id="31"/>
@@ -25808,6 +28851,8 @@
           <w:lang w:val="en-GB"/>
         </w:rPr>
       </w:pPr>
+      <w:bookmarkStart w:id="35" w:name="_GoBack"/>
+      <w:bookmarkEnd w:id="35"/>
     </w:p>
     <w:p>
       <w:pPr>
@@ -26030,7 +29075,6 @@
         <w:rPr>
           <w:rFonts w:ascii="Assistant Medium" w:hAnsi="Assistant Medium" w:cs="Assistant Medium"/>
         </w:rPr>
-        <w:lastRenderedPageBreak/>
         <w:t>As a user, I want to be able to consult the available parking spots, so that I am able to make a reservation.</w:t>
       </w:r>
     </w:p>
@@ -26246,6 +29290,7 @@
         <w:rPr>
           <w:rFonts w:ascii="Assistant Medium" w:hAnsi="Assistant Medium" w:cs="Assistant Medium"/>
         </w:rPr>
+        <w:lastRenderedPageBreak/>
         <w:t>As a user, I need to be authenticated, so that I am able to take advantage of the API’s functionalities.</w:t>
       </w:r>
     </w:p>
@@ -26477,7 +29522,6 @@
         <w:rPr>
           <w:rFonts w:ascii="Assistant Medium" w:hAnsi="Assistant Medium" w:cs="Assistant Medium"/>
         </w:rPr>
-        <w:lastRenderedPageBreak/>
         <w:t>As a user, I want to be able to access a dashboard and change my details, so that I can update my profile and login elements.</w:t>
       </w:r>
     </w:p>
@@ -26644,8 +29688,8 @@
       </w:r>
     </w:p>
     <w:sectPr>
-      <w:headerReference w:type="default" r:id="rId20"/>
-      <w:footerReference w:type="default" r:id="rId21"/>
+      <w:headerReference w:type="default" r:id="rId21"/>
+      <w:footerReference w:type="default" r:id="rId22"/>
       <w:pgSz w:w="11906" w:h="16838"/>
       <w:pgMar w:top="1417" w:right="1701" w:bottom="1417" w:left="1701" w:header="708" w:footer="340" w:gutter="0"/>
       <w:cols w:space="708"/>
@@ -26719,7 +29763,7 @@
           <w:rPr>
             <w:noProof/>
           </w:rPr>
-          <w:t>25</w:t>
+          <w:t>40</w:t>
         </w:r>
         <w:r>
           <w:fldChar w:fldCharType="end"/>
@@ -30556,7 +33600,7 @@
   <w:abstractNum w:abstractNumId="33">
     <w:nsid w:val="729337CD"/>
     <w:multiLevelType w:val="hybridMultilevel"/>
-    <w:tmpl w:val="FCD4F75A"/>
+    <w:tmpl w:val="2402C978"/>
     <w:lvl w:ilvl="0" w:tplc="08160001">
       <w:start w:val="1"/>
       <w:numFmt w:val="bullet"/>
@@ -32837,7 +35881,7 @@
 </file>
 
 <file path=customXml/itemProps1.xml><?xml version="1.0" encoding="utf-8"?>
-<ds:datastoreItem xmlns:ds="http://schemas.openxmlformats.org/officeDocument/2006/customXml" ds:itemID="{E1991916-49E9-40E3-B0E9-D20477F66247}">
+<ds:datastoreItem xmlns:ds="http://schemas.openxmlformats.org/officeDocument/2006/customXml" ds:itemID="{4F00028D-1171-407B-B5AB-F6F98C1EDA9B}">
   <ds:schemaRefs>
     <ds:schemaRef ds:uri="http://schemas.openxmlformats.org/officeDocument/2006/bibliography"/>
   </ds:schemaRefs>

</xml_diff>

<commit_message>
Update Doc file / UC2 Sequence Diagram added
</commit_message>
<xml_diff>
--- a/Documentation/Full Documentation - Inglorious Developers.docx
+++ b/Documentation/Full Documentation - Inglorious Developers.docx
@@ -10818,7 +10818,7 @@
             <v:path o:extrusionok="f" gradientshapeok="t" o:connecttype="rect"/>
             <o:lock v:ext="edit" aspectratio="t"/>
           </v:shapetype>
-          <v:shape id="_x0000_i1025" type="#_x0000_t75" style="width:438.75pt;height:297.75pt">
+          <v:shape id="_x0000_i1025" type="#_x0000_t75" style="width:438.45pt;height:297.65pt">
             <v:imagedata r:id="rId12" o:title="UC2_SSD"/>
           </v:shape>
         </w:pict>
@@ -14064,6 +14064,172 @@
     <w:p/>
     <w:p>
       <w:pPr>
+        <w:spacing w:before="360" w:after="80" w:line="360" w:lineRule="auto"/>
+        <w:jc w:val="both"/>
+        <w:outlineLvl w:val="1"/>
+        <w:rPr>
+          <w:rFonts w:ascii="Assistant Medium" w:eastAsia="Times New Roman" w:hAnsi="Assistant Medium" w:cs="Assistant Medium"/>
+          <w:b/>
+          <w:bCs/>
+          <w:color w:val="666666"/>
+          <w:sz w:val="34"/>
+          <w:szCs w:val="34"/>
+          <w:lang w:val="en-US" w:eastAsia="pt-PT"/>
+        </w:rPr>
+      </w:pPr>
+      <w:bookmarkStart w:id="12" w:name="_Toc63021392"/>
+    </w:p>
+    <w:p>
+      <w:pPr>
+        <w:spacing w:before="360" w:after="80" w:line="360" w:lineRule="auto"/>
+        <w:jc w:val="both"/>
+        <w:outlineLvl w:val="1"/>
+        <w:rPr>
+          <w:rFonts w:ascii="Assistant Medium" w:eastAsia="Times New Roman" w:hAnsi="Assistant Medium" w:cs="Assistant Medium"/>
+          <w:b/>
+          <w:bCs/>
+          <w:color w:val="666666"/>
+          <w:sz w:val="34"/>
+          <w:szCs w:val="34"/>
+          <w:lang w:val="en-US" w:eastAsia="pt-PT"/>
+        </w:rPr>
+      </w:pPr>
+    </w:p>
+    <w:p>
+      <w:pPr>
+        <w:spacing w:before="360" w:after="80" w:line="360" w:lineRule="auto"/>
+        <w:jc w:val="both"/>
+        <w:outlineLvl w:val="1"/>
+        <w:rPr>
+          <w:rFonts w:ascii="Assistant Medium" w:eastAsia="Times New Roman" w:hAnsi="Assistant Medium" w:cs="Assistant Medium"/>
+          <w:b/>
+          <w:bCs/>
+          <w:color w:val="666666"/>
+          <w:sz w:val="34"/>
+          <w:szCs w:val="34"/>
+          <w:lang w:val="en-US" w:eastAsia="pt-PT"/>
+        </w:rPr>
+      </w:pPr>
+    </w:p>
+    <w:p>
+      <w:pPr>
+        <w:spacing w:before="360" w:after="80" w:line="360" w:lineRule="auto"/>
+        <w:jc w:val="both"/>
+        <w:outlineLvl w:val="1"/>
+        <w:rPr>
+          <w:rFonts w:ascii="Assistant Medium" w:eastAsia="Times New Roman" w:hAnsi="Assistant Medium" w:cs="Assistant Medium"/>
+          <w:b/>
+          <w:bCs/>
+          <w:color w:val="666666"/>
+          <w:sz w:val="34"/>
+          <w:szCs w:val="34"/>
+          <w:lang w:val="en-US" w:eastAsia="pt-PT"/>
+        </w:rPr>
+      </w:pPr>
+    </w:p>
+    <w:p>
+      <w:pPr>
+        <w:spacing w:before="360" w:after="80" w:line="360" w:lineRule="auto"/>
+        <w:jc w:val="both"/>
+        <w:outlineLvl w:val="1"/>
+        <w:rPr>
+          <w:rFonts w:ascii="Assistant Medium" w:eastAsia="Times New Roman" w:hAnsi="Assistant Medium" w:cs="Assistant Medium"/>
+          <w:b/>
+          <w:bCs/>
+          <w:color w:val="666666"/>
+          <w:sz w:val="34"/>
+          <w:szCs w:val="34"/>
+          <w:lang w:val="en-US" w:eastAsia="pt-PT"/>
+        </w:rPr>
+      </w:pPr>
+    </w:p>
+    <w:p>
+      <w:pPr>
+        <w:spacing w:before="360" w:after="80" w:line="360" w:lineRule="auto"/>
+        <w:jc w:val="both"/>
+        <w:outlineLvl w:val="1"/>
+        <w:rPr>
+          <w:rFonts w:ascii="Assistant Medium" w:eastAsia="Times New Roman" w:hAnsi="Assistant Medium" w:cs="Assistant Medium"/>
+          <w:b/>
+          <w:bCs/>
+          <w:color w:val="666666"/>
+          <w:sz w:val="34"/>
+          <w:szCs w:val="34"/>
+          <w:lang w:val="en-US" w:eastAsia="pt-PT"/>
+        </w:rPr>
+      </w:pPr>
+      <w:r>
+        <w:rPr>
+          <w:rFonts w:ascii="Assistant Medium" w:eastAsia="Times New Roman" w:hAnsi="Assistant Medium" w:cs="Assistant Medium"/>
+          <w:b/>
+          <w:bCs/>
+          <w:color w:val="666666"/>
+          <w:sz w:val="34"/>
+          <w:szCs w:val="34"/>
+          <w:lang w:val="en-US" w:eastAsia="pt-PT"/>
+        </w:rPr>
+        <w:lastRenderedPageBreak/>
+        <w:t>3.1</w:t>
+      </w:r>
+      <w:r>
+        <w:rPr>
+          <w:rFonts w:ascii="Assistant Medium" w:eastAsia="Times New Roman" w:hAnsi="Assistant Medium" w:cs="Assistant Medium"/>
+          <w:b/>
+          <w:bCs/>
+          <w:color w:val="666666"/>
+          <w:sz w:val="34"/>
+          <w:szCs w:val="34"/>
+          <w:lang w:val="en-US" w:eastAsia="pt-PT"/>
+        </w:rPr>
+        <w:t xml:space="preserve">.5. </w:t>
+      </w:r>
+      <w:r>
+        <w:rPr>
+          <w:rFonts w:ascii="Assistant Medium" w:eastAsia="Times New Roman" w:hAnsi="Assistant Medium" w:cs="Assistant Medium"/>
+          <w:b/>
+          <w:bCs/>
+          <w:color w:val="666666"/>
+          <w:sz w:val="34"/>
+          <w:szCs w:val="34"/>
+          <w:lang w:val="en-US" w:eastAsia="pt-PT"/>
+        </w:rPr>
+        <w:t>Sequence Diagram</w:t>
+      </w:r>
+    </w:p>
+    <w:p>
+      <w:pPr>
+        <w:spacing w:before="360" w:after="80" w:line="360" w:lineRule="auto"/>
+        <w:jc w:val="both"/>
+        <w:outlineLvl w:val="1"/>
+        <w:rPr>
+          <w:rFonts w:ascii="Assistant Medium" w:eastAsia="Times New Roman" w:hAnsi="Assistant Medium" w:cs="Assistant Medium"/>
+          <w:b/>
+          <w:bCs/>
+          <w:color w:val="666666"/>
+          <w:sz w:val="34"/>
+          <w:szCs w:val="34"/>
+          <w:lang w:val="en-US" w:eastAsia="pt-PT"/>
+        </w:rPr>
+      </w:pPr>
+      <w:r>
+        <w:rPr>
+          <w:rFonts w:ascii="Assistant Medium" w:eastAsia="Times New Roman" w:hAnsi="Assistant Medium" w:cs="Assistant Medium"/>
+          <w:b/>
+          <w:bCs/>
+          <w:color w:val="666666"/>
+          <w:sz w:val="34"/>
+          <w:szCs w:val="34"/>
+          <w:lang w:val="en-US" w:eastAsia="pt-PT"/>
+        </w:rPr>
+        <w:pict w14:anchorId="2D9C99CB">
+          <v:shape id="_x0000_i1028" type="#_x0000_t75" style="width:425.55pt;height:212.8pt">
+            <v:imagedata r:id="rId13" o:title="UC2_SequenceDiagram"/>
+          </v:shape>
+        </w:pict>
+      </w:r>
+    </w:p>
+    <w:p>
+      <w:pPr>
         <w:spacing w:before="240" w:after="240" w:line="360" w:lineRule="auto"/>
         <w:jc w:val="center"/>
         <w:outlineLvl w:val="0"/>
@@ -14078,7 +14244,6 @@
           <w:lang w:val="en-US" w:eastAsia="pt-PT"/>
         </w:rPr>
       </w:pPr>
-      <w:bookmarkStart w:id="12" w:name="_Toc63021392"/>
     </w:p>
     <w:p>
       <w:pPr>
@@ -14157,27 +14322,19 @@
           <w:rFonts w:ascii="Assistant Medium" w:eastAsia="Times New Roman" w:hAnsi="Assistant Medium" w:cs="Assistant Medium"/>
           <w:b/>
           <w:bCs/>
-          <w:kern w:val="36"/>
-          <w:sz w:val="48"/>
-          <w:szCs w:val="48"/>
-          <w:lang w:val="en-US" w:eastAsia="pt-PT"/>
-        </w:rPr>
-      </w:pPr>
-      <w:r>
-        <w:rPr>
-          <w:rFonts w:ascii="Assistant Medium" w:eastAsia="Times New Roman" w:hAnsi="Assistant Medium" w:cs="Assistant Medium"/>
-          <w:b/>
-          <w:bCs/>
           <w:color w:val="666666"/>
           <w:kern w:val="36"/>
           <w:sz w:val="40"/>
           <w:szCs w:val="40"/>
           <w:lang w:val="en-US" w:eastAsia="pt-PT"/>
         </w:rPr>
-        <w:lastRenderedPageBreak/>
-        <w:t xml:space="preserve">3.3. </w:t>
-      </w:r>
-      <w:r>
+      </w:pPr>
+    </w:p>
+    <w:p>
+      <w:pPr>
+        <w:spacing w:before="240" w:after="240" w:line="360" w:lineRule="auto"/>
+        <w:jc w:val="center"/>
+        <w:outlineLvl w:val="0"/>
         <w:rPr>
           <w:rFonts w:ascii="Assistant Medium" w:eastAsia="Times New Roman" w:hAnsi="Assistant Medium" w:cs="Assistant Medium"/>
           <w:b/>
@@ -14188,6 +14345,84 @@
           <w:szCs w:val="40"/>
           <w:lang w:val="en-US" w:eastAsia="pt-PT"/>
         </w:rPr>
+      </w:pPr>
+    </w:p>
+    <w:p>
+      <w:pPr>
+        <w:spacing w:before="240" w:after="240" w:line="360" w:lineRule="auto"/>
+        <w:jc w:val="center"/>
+        <w:outlineLvl w:val="0"/>
+        <w:rPr>
+          <w:rFonts w:ascii="Assistant Medium" w:eastAsia="Times New Roman" w:hAnsi="Assistant Medium" w:cs="Assistant Medium"/>
+          <w:b/>
+          <w:bCs/>
+          <w:color w:val="666666"/>
+          <w:kern w:val="36"/>
+          <w:sz w:val="40"/>
+          <w:szCs w:val="40"/>
+          <w:lang w:val="en-US" w:eastAsia="pt-PT"/>
+        </w:rPr>
+      </w:pPr>
+    </w:p>
+    <w:p>
+      <w:pPr>
+        <w:spacing w:before="240" w:after="240" w:line="360" w:lineRule="auto"/>
+        <w:jc w:val="center"/>
+        <w:outlineLvl w:val="0"/>
+        <w:rPr>
+          <w:rFonts w:ascii="Assistant Medium" w:eastAsia="Times New Roman" w:hAnsi="Assistant Medium" w:cs="Assistant Medium"/>
+          <w:b/>
+          <w:bCs/>
+          <w:color w:val="666666"/>
+          <w:kern w:val="36"/>
+          <w:sz w:val="40"/>
+          <w:szCs w:val="40"/>
+          <w:lang w:val="en-US" w:eastAsia="pt-PT"/>
+        </w:rPr>
+      </w:pPr>
+    </w:p>
+    <w:p>
+      <w:pPr>
+        <w:spacing w:before="240" w:after="240" w:line="360" w:lineRule="auto"/>
+        <w:jc w:val="center"/>
+        <w:outlineLvl w:val="0"/>
+        <w:rPr>
+          <w:rFonts w:ascii="Assistant Medium" w:eastAsia="Times New Roman" w:hAnsi="Assistant Medium" w:cs="Assistant Medium"/>
+          <w:b/>
+          <w:bCs/>
+          <w:kern w:val="36"/>
+          <w:sz w:val="48"/>
+          <w:szCs w:val="48"/>
+          <w:lang w:val="en-US" w:eastAsia="pt-PT"/>
+        </w:rPr>
+      </w:pPr>
+      <w:bookmarkStart w:id="13" w:name="_GoBack"/>
+      <w:bookmarkEnd w:id="13"/>
+      <w:r>
+        <w:rPr>
+          <w:rFonts w:ascii="Assistant Medium" w:eastAsia="Times New Roman" w:hAnsi="Assistant Medium" w:cs="Assistant Medium"/>
+          <w:b/>
+          <w:bCs/>
+          <w:color w:val="666666"/>
+          <w:kern w:val="36"/>
+          <w:sz w:val="40"/>
+          <w:szCs w:val="40"/>
+          <w:lang w:val="en-US" w:eastAsia="pt-PT"/>
+        </w:rPr>
+        <w:lastRenderedPageBreak/>
+        <w:t xml:space="preserve">3.3. </w:t>
+      </w:r>
+      <w:r>
+        <w:rPr>
+          <w:rFonts w:ascii="Assistant Medium" w:eastAsia="Times New Roman" w:hAnsi="Assistant Medium" w:cs="Assistant Medium"/>
+          <w:b/>
+          <w:bCs/>
+          <w:color w:val="666666"/>
+          <w:kern w:val="36"/>
+          <w:sz w:val="40"/>
+          <w:szCs w:val="40"/>
+          <w:lang w:val="en-US" w:eastAsia="pt-PT"/>
+        </w:rPr>
         <w:t>UC3 - Reservation Management</w:t>
       </w:r>
       <w:bookmarkEnd w:id="12"/>
@@ -14207,7 +14442,7 @@
           <w:lang w:val="en-US" w:eastAsia="pt-PT"/>
         </w:rPr>
       </w:pPr>
-      <w:bookmarkStart w:id="13" w:name="_Toc63021393"/>
+      <w:bookmarkStart w:id="14" w:name="_Toc63021393"/>
       <w:r>
         <w:rPr>
           <w:rFonts w:ascii="Assistant Medium" w:eastAsia="Times New Roman" w:hAnsi="Assistant Medium" w:cs="Assistant Medium"/>
@@ -14232,7 +14467,7 @@
         </w:rPr>
         <w:t>Brief</w:t>
       </w:r>
-      <w:bookmarkEnd w:id="13"/>
+      <w:bookmarkEnd w:id="14"/>
     </w:p>
     <w:p>
       <w:pPr>
@@ -14417,7 +14652,7 @@
           <w:lang w:val="en-US" w:eastAsia="pt-PT"/>
         </w:rPr>
       </w:pPr>
-      <w:bookmarkStart w:id="14" w:name="_Toc63021394"/>
+      <w:bookmarkStart w:id="15" w:name="_Toc63021394"/>
       <w:r>
         <w:rPr>
           <w:rFonts w:ascii="Assistant Medium" w:eastAsia="Times New Roman" w:hAnsi="Assistant Medium" w:cs="Assistant Medium"/>
@@ -14442,7 +14677,7 @@
         </w:rPr>
         <w:t>SSD</w:t>
       </w:r>
-      <w:bookmarkEnd w:id="14"/>
+      <w:bookmarkEnd w:id="15"/>
     </w:p>
     <w:p>
       <w:pPr>
@@ -14474,7 +14709,7 @@
                     <pic:cNvPicPr/>
                   </pic:nvPicPr>
                   <pic:blipFill>
-                    <a:blip r:embed="rId13">
+                    <a:blip r:embed="rId14">
                       <a:extLst>
                         <a:ext uri="{28A0092B-C50C-407E-A947-70E740481C1C}">
                           <a14:useLocalDpi xmlns:a14="http://schemas.microsoft.com/office/drawing/2010/main" val="0"/>
@@ -14516,7 +14751,7 @@
           <w:lang w:val="en-US" w:eastAsia="pt-PT"/>
         </w:rPr>
       </w:pPr>
-      <w:bookmarkStart w:id="15" w:name="_Toc63021395"/>
+      <w:bookmarkStart w:id="16" w:name="_Toc63021395"/>
       <w:r>
         <w:rPr>
           <w:rFonts w:ascii="Assistant Medium" w:eastAsia="Times New Roman" w:hAnsi="Assistant Medium" w:cs="Assistant Medium"/>
@@ -14541,7 +14776,7 @@
         </w:rPr>
         <w:t>Fully Dressed</w:t>
       </w:r>
-      <w:bookmarkEnd w:id="15"/>
+      <w:bookmarkEnd w:id="16"/>
     </w:p>
     <w:p>
       <w:pPr>
@@ -15765,7 +16000,7 @@
           <w:lang w:val="en-US" w:eastAsia="pt-PT"/>
         </w:rPr>
       </w:pPr>
-      <w:bookmarkStart w:id="16" w:name="_Toc63021396"/>
+      <w:bookmarkStart w:id="17" w:name="_Toc63021396"/>
     </w:p>
     <w:p>
       <w:pPr>
@@ -15807,7 +16042,7 @@
         </w:rPr>
         <w:t>Class Table</w:t>
       </w:r>
-      <w:bookmarkEnd w:id="16"/>
+      <w:bookmarkEnd w:id="17"/>
     </w:p>
     <w:p>
       <w:pPr>
@@ -18598,7 +18833,7 @@
           <w:lang w:val="en-US" w:eastAsia="pt-PT"/>
         </w:rPr>
       </w:pPr>
-      <w:bookmarkStart w:id="17" w:name="_Toc63021397"/>
+      <w:bookmarkStart w:id="18" w:name="_Toc63021397"/>
       <w:r>
         <w:rPr>
           <w:rFonts w:ascii="Assistant Medium" w:eastAsia="Times New Roman" w:hAnsi="Assistant Medium" w:cs="Assistant Medium"/>
@@ -18624,7 +18859,7 @@
         </w:rPr>
         <w:t>Sequence Diagram</w:t>
       </w:r>
-      <w:bookmarkEnd w:id="17"/>
+      <w:bookmarkEnd w:id="18"/>
     </w:p>
     <w:p>
       <w:pPr>
@@ -18657,7 +18892,7 @@
                     </pic:cNvPicPr>
                   </pic:nvPicPr>
                   <pic:blipFill>
-                    <a:blip r:embed="rId14" cstate="print">
+                    <a:blip r:embed="rId15" cstate="print">
                       <a:extLst>
                         <a:ext uri="{28A0092B-C50C-407E-A947-70E740481C1C}">
                           <a14:useLocalDpi xmlns:a14="http://schemas.microsoft.com/office/drawing/2010/main" val="0"/>
@@ -18892,7 +19127,7 @@
           <w:szCs w:val="40"/>
         </w:rPr>
       </w:pPr>
-      <w:bookmarkStart w:id="18" w:name="_Toc63021398"/>
+      <w:bookmarkStart w:id="19" w:name="_Toc63021398"/>
       <w:r>
         <w:rPr>
           <w:noProof w:val="0"/>
@@ -18914,7 +19149,7 @@
         </w:rPr>
         <w:t>UC4 - Sublet Management</w:t>
       </w:r>
-      <w:bookmarkEnd w:id="18"/>
+      <w:bookmarkEnd w:id="19"/>
     </w:p>
     <w:p>
       <w:pPr>
@@ -18930,7 +19165,7 @@
           <w:lang w:val="en-US" w:eastAsia="pt-PT"/>
         </w:rPr>
       </w:pPr>
-      <w:bookmarkStart w:id="19" w:name="_Toc63021399"/>
+      <w:bookmarkStart w:id="20" w:name="_Toc63021399"/>
       <w:r>
         <w:rPr>
           <w:rFonts w:ascii="Assistant Medium" w:eastAsia="Times New Roman" w:hAnsi="Assistant Medium" w:cs="Assistant Medium"/>
@@ -18955,7 +19190,7 @@
         </w:rPr>
         <w:t>Brief</w:t>
       </w:r>
-      <w:bookmarkEnd w:id="19"/>
+      <w:bookmarkEnd w:id="20"/>
     </w:p>
     <w:p>
       <w:pPr>
@@ -19038,7 +19273,7 @@
           <w:lang w:val="en-US" w:eastAsia="pt-PT"/>
         </w:rPr>
       </w:pPr>
-      <w:bookmarkStart w:id="20" w:name="_Toc63021400"/>
+      <w:bookmarkStart w:id="21" w:name="_Toc63021400"/>
       <w:r>
         <w:rPr>
           <w:rFonts w:ascii="Assistant Medium" w:eastAsia="Times New Roman" w:hAnsi="Assistant Medium" w:cs="Assistant Medium"/>
@@ -19063,7 +19298,7 @@
         </w:rPr>
         <w:t>SSD</w:t>
       </w:r>
-      <w:bookmarkEnd w:id="20"/>
+      <w:bookmarkEnd w:id="21"/>
     </w:p>
     <w:p>
       <w:pPr>
@@ -19084,8 +19319,8 @@
           <w:lang w:val="en-US" w:eastAsia="pt-PT"/>
         </w:rPr>
         <w:pict w14:anchorId="1677ACF2">
-          <v:shape id="_x0000_i1026" type="#_x0000_t75" style="width:425.25pt;height:331.5pt">
-            <v:imagedata r:id="rId15" o:title="UC4_SSD"/>
+          <v:shape id="_x0000_i1026" type="#_x0000_t75" style="width:425.55pt;height:332.05pt">
+            <v:imagedata r:id="rId16" o:title="UC4_SSD"/>
           </v:shape>
         </w:pict>
       </w:r>
@@ -20317,37 +20552,7 @@
           <w:color w:val="000000"/>
           <w:lang w:val="en-US" w:eastAsia="pt-PT"/>
         </w:rPr>
-        <w:t>5</w:t>
-      </w:r>
-      <w:r>
-        <w:rPr>
-          <w:rFonts w:ascii="Assistant Medium" w:eastAsia="Times New Roman" w:hAnsi="Assistant Medium" w:cs="Assistant Medium"/>
-          <w:b/>
-          <w:bCs/>
-          <w:color w:val="000000"/>
-          <w:lang w:val="en-US" w:eastAsia="pt-PT"/>
-        </w:rPr>
-        <w:t>c</w:t>
-      </w:r>
-      <w:r>
-        <w:rPr>
-          <w:rFonts w:ascii="Assistant Medium" w:eastAsia="Times New Roman" w:hAnsi="Assistant Medium" w:cs="Assistant Medium"/>
-          <w:b/>
-          <w:bCs/>
-          <w:color w:val="000000"/>
-          <w:lang w:val="en-US" w:eastAsia="pt-PT"/>
-        </w:rPr>
-        <w:t>.</w:t>
-      </w:r>
-      <w:r>
-        <w:rPr>
-          <w:rFonts w:ascii="Assistant Medium" w:eastAsia="Times New Roman" w:hAnsi="Assistant Medium" w:cs="Assistant Medium"/>
-          <w:b/>
-          <w:bCs/>
-          <w:color w:val="000000"/>
-          <w:lang w:val="en-US" w:eastAsia="pt-PT"/>
-        </w:rPr>
-        <w:t xml:space="preserve"> </w:t>
+        <w:t xml:space="preserve">5c. </w:t>
       </w:r>
       <w:r>
         <w:rPr>
@@ -20899,19 +21104,7 @@
           <w:lang w:val="en-US" w:eastAsia="pt-PT"/>
         </w:rPr>
         <w:lastRenderedPageBreak/>
-        <w:t>3.4</w:t>
-      </w:r>
-      <w:r>
-        <w:rPr>
-          <w:rFonts w:ascii="Assistant Medium" w:eastAsia="Times New Roman" w:hAnsi="Assistant Medium" w:cs="Assistant Medium"/>
-          <w:b/>
-          <w:bCs/>
-          <w:color w:val="666666"/>
-          <w:sz w:val="34"/>
-          <w:szCs w:val="34"/>
-          <w:lang w:val="en-US" w:eastAsia="pt-PT"/>
-        </w:rPr>
-        <w:t xml:space="preserve">.4. </w:t>
+        <w:t xml:space="preserve">3.4.4. </w:t>
       </w:r>
       <w:r>
         <w:rPr>
@@ -21190,16 +21383,7 @@
                 <w:sz w:val="18"/>
                 <w:lang w:eastAsia="pt-PT"/>
               </w:rPr>
-              <w:t>1.The user accesses the Sublet managing dashboard in the platform.</w:t>
-            </w:r>
-            <w:r>
-              <w:rPr>
-                <w:rFonts w:ascii="Assistant Medium" w:eastAsia="Times New Roman" w:hAnsi="Assistant Medium" w:cs="Assistant Medium"/>
-                <w:color w:val="000000"/>
-                <w:sz w:val="18"/>
-                <w:lang w:eastAsia="pt-PT"/>
-              </w:rPr>
-              <w:t xml:space="preserve"> </w:t>
+              <w:t xml:space="preserve">1.The user accesses the Sublet managing dashboard in the platform. </w:t>
             </w:r>
           </w:p>
         </w:tc>
@@ -22778,15 +22962,7 @@
                 <w:szCs w:val="24"/>
                 <w:lang w:val="en-US" w:eastAsia="pt-PT"/>
               </w:rPr>
-              <w:t xml:space="preserve">registered </w:t>
-            </w:r>
-            <w:r>
-              <w:rPr>
-                <w:rFonts w:ascii="Assistant Medium" w:eastAsia="Times New Roman" w:hAnsi="Assistant Medium" w:cs="Assistant Medium"/>
-                <w:szCs w:val="24"/>
-                <w:lang w:val="en-US" w:eastAsia="pt-PT"/>
-              </w:rPr>
-              <w:t>sublets</w:t>
+              <w:t>registered sublets</w:t>
             </w:r>
           </w:p>
         </w:tc>
@@ -23059,23 +23235,7 @@
                 <w:color w:val="000000" w:themeColor="text1"/>
                 <w:shd w:val="clear" w:color="auto" w:fill="FFFFFF"/>
               </w:rPr>
-              <w:t xml:space="preserve">...saves the registered </w:t>
-            </w:r>
-            <w:r>
-              <w:rPr>
-                <w:rFonts w:ascii="Assistant Medium" w:hAnsi="Assistant Medium" w:cs="Assistant Medium"/>
-                <w:color w:val="000000" w:themeColor="text1"/>
-                <w:shd w:val="clear" w:color="auto" w:fill="FFFFFF"/>
-              </w:rPr>
-              <w:t>sublet</w:t>
-            </w:r>
-            <w:r>
-              <w:rPr>
-                <w:rFonts w:ascii="Assistant Medium" w:hAnsi="Assistant Medium" w:cs="Assistant Medium"/>
-                <w:color w:val="000000" w:themeColor="text1"/>
-                <w:shd w:val="clear" w:color="auto" w:fill="FFFFFF"/>
-              </w:rPr>
-              <w:t>?</w:t>
+              <w:t>...saves the registered sublet?</w:t>
             </w:r>
           </w:p>
         </w:tc>
@@ -23171,61 +23331,7 @@
                 <w:szCs w:val="24"/>
                 <w:lang w:val="en-US" w:eastAsia="pt-PT"/>
               </w:rPr>
-              <w:t>IE</w:t>
-            </w:r>
-            <w:r>
-              <w:rPr>
-                <w:rFonts w:ascii="Assistant Medium" w:eastAsia="Times New Roman" w:hAnsi="Assistant Medium" w:cs="Assistant Medium"/>
-                <w:sz w:val="24"/>
-                <w:szCs w:val="24"/>
-                <w:lang w:val="en-US" w:eastAsia="pt-PT"/>
-              </w:rPr>
-              <w:t>:</w:t>
-            </w:r>
-            <w:r>
-              <w:rPr>
-                <w:rFonts w:ascii="Assistant Medium" w:eastAsia="Times New Roman" w:hAnsi="Assistant Medium" w:cs="Assistant Medium"/>
-                <w:sz w:val="24"/>
-                <w:szCs w:val="24"/>
-                <w:lang w:val="en-US" w:eastAsia="pt-PT"/>
-              </w:rPr>
-              <w:t xml:space="preserve"> </w:t>
-            </w:r>
-            <w:r>
-              <w:rPr>
-                <w:rFonts w:ascii="Assistant Medium" w:eastAsia="Times New Roman" w:hAnsi="Assistant Medium" w:cs="Assistant Medium"/>
-                <w:sz w:val="24"/>
-                <w:szCs w:val="24"/>
-                <w:lang w:val="en-US" w:eastAsia="pt-PT"/>
-              </w:rPr>
-              <w:t>Reservation</w:t>
-            </w:r>
-            <w:r>
-              <w:rPr>
-                <w:rFonts w:ascii="Assistant Medium" w:eastAsia="Times New Roman" w:hAnsi="Assistant Medium" w:cs="Assistant Medium"/>
-                <w:sz w:val="24"/>
-                <w:szCs w:val="24"/>
-                <w:lang w:val="en-US" w:eastAsia="pt-PT"/>
-              </w:rPr>
-              <w:t xml:space="preserve"> has </w:t>
-            </w:r>
-            <w:r>
-              <w:rPr>
-                <w:rFonts w:ascii="Assistant Medium" w:eastAsia="Times New Roman" w:hAnsi="Assistant Medium" w:cs="Assistant Medium"/>
-                <w:sz w:val="24"/>
-                <w:szCs w:val="24"/>
-                <w:lang w:val="en-US" w:eastAsia="pt-PT"/>
-              </w:rPr>
-              <w:t>Sublet</w:t>
-            </w:r>
-            <w:r>
-              <w:rPr>
-                <w:rFonts w:ascii="Assistant Medium" w:eastAsia="Times New Roman" w:hAnsi="Assistant Medium" w:cs="Assistant Medium"/>
-                <w:sz w:val="24"/>
-                <w:szCs w:val="24"/>
-                <w:lang w:val="en-US" w:eastAsia="pt-PT"/>
-              </w:rPr>
-              <w:t>.</w:t>
+              <w:t>IE: Reservation has Sublet.</w:t>
             </w:r>
           </w:p>
           <w:p>
@@ -23333,19 +23439,7 @@
           <w:lang w:val="en-US" w:eastAsia="pt-PT"/>
         </w:rPr>
         <w:lastRenderedPageBreak/>
-        <w:t>3.4</w:t>
-      </w:r>
-      <w:r>
-        <w:rPr>
-          <w:rFonts w:ascii="Assistant Medium" w:eastAsia="Times New Roman" w:hAnsi="Assistant Medium" w:cs="Assistant Medium"/>
-          <w:b/>
-          <w:bCs/>
-          <w:color w:val="666666"/>
-          <w:sz w:val="34"/>
-          <w:szCs w:val="34"/>
-          <w:lang w:val="en-US" w:eastAsia="pt-PT"/>
-        </w:rPr>
-        <w:t xml:space="preserve">.5. </w:t>
+        <w:t xml:space="preserve">3.4.5. </w:t>
       </w:r>
       <w:r>
         <w:rPr>
@@ -23388,7 +23482,7 @@
         </w:rPr>
         <w:pict w14:anchorId="5F678B43">
           <v:shape id="_x0000_i1027" type="#_x0000_t75" style="width:424.5pt;height:280.5pt">
-            <v:imagedata r:id="rId16" o:title="UC4_SequenceDiagram"/>
+            <v:imagedata r:id="rId17" o:title="UC4_SequenceDiagram"/>
           </v:shape>
         </w:pict>
       </w:r>
@@ -23451,7 +23545,7 @@
           <w:lang w:val="en-US" w:eastAsia="pt-PT"/>
         </w:rPr>
       </w:pPr>
-      <w:bookmarkStart w:id="21" w:name="_Toc63021401"/>
+      <w:bookmarkStart w:id="22" w:name="_Toc63021401"/>
     </w:p>
     <w:p>
       <w:pPr>
@@ -23546,7 +23640,7 @@
         </w:rPr>
         <w:t>UC5 - Available Parking Spots Consultation</w:t>
       </w:r>
-      <w:bookmarkEnd w:id="21"/>
+      <w:bookmarkEnd w:id="22"/>
     </w:p>
     <w:p>
       <w:pPr>
@@ -23563,7 +23657,7 @@
           <w:lang w:val="en-US" w:eastAsia="pt-PT"/>
         </w:rPr>
       </w:pPr>
-      <w:bookmarkStart w:id="22" w:name="_Toc63021402"/>
+      <w:bookmarkStart w:id="23" w:name="_Toc63021402"/>
       <w:r>
         <w:rPr>
           <w:rFonts w:ascii="Assistant Medium" w:eastAsia="Times New Roman" w:hAnsi="Assistant Medium" w:cs="Assistant Medium"/>
@@ -23588,7 +23682,7 @@
         </w:rPr>
         <w:t>Brief</w:t>
       </w:r>
-      <w:bookmarkEnd w:id="22"/>
+      <w:bookmarkEnd w:id="23"/>
     </w:p>
     <w:p>
       <w:pPr>
@@ -23625,7 +23719,7 @@
           <w:lang w:val="en-US" w:eastAsia="pt-PT"/>
         </w:rPr>
       </w:pPr>
-      <w:bookmarkStart w:id="23" w:name="_Toc63021403"/>
+      <w:bookmarkStart w:id="24" w:name="_Toc63021403"/>
       <w:r>
         <w:rPr>
           <w:rFonts w:ascii="Assistant Medium" w:eastAsia="Times New Roman" w:hAnsi="Assistant Medium" w:cs="Assistant Medium"/>
@@ -23650,7 +23744,7 @@
         </w:rPr>
         <w:t>SSD</w:t>
       </w:r>
-      <w:bookmarkEnd w:id="23"/>
+      <w:bookmarkEnd w:id="24"/>
     </w:p>
     <w:p>
       <w:pPr>
@@ -23691,7 +23785,7 @@
                     </pic:cNvPicPr>
                   </pic:nvPicPr>
                   <pic:blipFill>
-                    <a:blip r:embed="rId17">
+                    <a:blip r:embed="rId18">
                       <a:extLst>
                         <a:ext uri="{28A0092B-C50C-407E-A947-70E740481C1C}">
                           <a14:useLocalDpi xmlns:a14="http://schemas.microsoft.com/office/drawing/2010/main" val="0"/>
@@ -23737,7 +23831,7 @@
           <w:lang w:val="en-US" w:eastAsia="pt-PT"/>
         </w:rPr>
       </w:pPr>
-      <w:bookmarkStart w:id="24" w:name="_Toc63021404"/>
+      <w:bookmarkStart w:id="25" w:name="_Toc63021404"/>
       <w:r>
         <w:rPr>
           <w:rFonts w:ascii="Assistant Medium" w:eastAsia="Times New Roman" w:hAnsi="Assistant Medium" w:cs="Assistant Medium"/>
@@ -23762,7 +23856,7 @@
         </w:rPr>
         <w:t>Fully Dressed</w:t>
       </w:r>
-      <w:bookmarkEnd w:id="24"/>
+      <w:bookmarkEnd w:id="25"/>
     </w:p>
     <w:p>
       <w:pPr>
@@ -24585,7 +24679,7 @@
           <w:lang w:val="en-US" w:eastAsia="pt-PT"/>
         </w:rPr>
       </w:pPr>
-      <w:bookmarkStart w:id="25" w:name="_Toc63021405"/>
+      <w:bookmarkStart w:id="26" w:name="_Toc63021405"/>
       <w:r>
         <w:rPr>
           <w:rFonts w:ascii="Assistant Medium" w:eastAsia="Times New Roman" w:hAnsi="Assistant Medium" w:cs="Assistant Medium"/>
@@ -24610,7 +24704,7 @@
         </w:rPr>
         <w:t>Class Table</w:t>
       </w:r>
-      <w:bookmarkEnd w:id="25"/>
+      <w:bookmarkEnd w:id="26"/>
     </w:p>
     <w:tbl>
       <w:tblPr>
@@ -26430,7 +26524,7 @@
           <w:lang w:val="en-US" w:eastAsia="pt-PT"/>
         </w:rPr>
       </w:pPr>
-      <w:bookmarkStart w:id="26" w:name="_Toc63021406"/>
+      <w:bookmarkStart w:id="27" w:name="_Toc63021406"/>
       <w:r>
         <w:rPr>
           <w:rFonts w:ascii="Assistant Medium" w:eastAsia="Times New Roman" w:hAnsi="Assistant Medium" w:cs="Assistant Medium"/>
@@ -26455,7 +26549,7 @@
         </w:rPr>
         <w:t>Sequence Diagram</w:t>
       </w:r>
-      <w:bookmarkEnd w:id="26"/>
+      <w:bookmarkEnd w:id="27"/>
     </w:p>
     <w:p>
       <w:pPr>
@@ -26502,7 +26596,7 @@
                     </pic:cNvPicPr>
                   </pic:nvPicPr>
                   <pic:blipFill>
-                    <a:blip r:embed="rId18">
+                    <a:blip r:embed="rId19">
                       <a:extLst>
                         <a:ext uri="{28A0092B-C50C-407E-A947-70E740481C1C}">
                           <a14:useLocalDpi xmlns:a14="http://schemas.microsoft.com/office/drawing/2010/main" val="0"/>
@@ -26618,7 +26712,7 @@
           <w:lang w:val="en-US" w:eastAsia="pt-PT"/>
         </w:rPr>
       </w:pPr>
-      <w:bookmarkStart w:id="27" w:name="_Toc63021407"/>
+      <w:bookmarkStart w:id="28" w:name="_Toc63021407"/>
       <w:r>
         <w:rPr>
           <w:rFonts w:ascii="Assistant Medium" w:eastAsia="Times New Roman" w:hAnsi="Assistant Medium" w:cs="Assistant Medium"/>
@@ -26646,7 +26740,7 @@
         </w:rPr>
         <w:t>UC6 - Payment Process</w:t>
       </w:r>
-      <w:bookmarkEnd w:id="27"/>
+      <w:bookmarkEnd w:id="28"/>
     </w:p>
     <w:p>
       <w:pPr>
@@ -26663,7 +26757,7 @@
           <w:lang w:val="en-US" w:eastAsia="pt-PT"/>
         </w:rPr>
       </w:pPr>
-      <w:bookmarkStart w:id="28" w:name="_Toc63021408"/>
+      <w:bookmarkStart w:id="29" w:name="_Toc63021408"/>
       <w:r>
         <w:rPr>
           <w:rFonts w:ascii="Assistant Medium" w:eastAsia="Times New Roman" w:hAnsi="Assistant Medium" w:cs="Assistant Medium"/>
@@ -26688,7 +26782,7 @@
         </w:rPr>
         <w:t>Brief</w:t>
       </w:r>
-      <w:bookmarkEnd w:id="28"/>
+      <w:bookmarkEnd w:id="29"/>
     </w:p>
     <w:p>
       <w:pPr>
@@ -26771,7 +26865,7 @@
           <w:lang w:val="en-US" w:eastAsia="pt-PT"/>
         </w:rPr>
       </w:pPr>
-      <w:bookmarkStart w:id="29" w:name="_Toc63021409"/>
+      <w:bookmarkStart w:id="30" w:name="_Toc63021409"/>
       <w:r>
         <w:rPr>
           <w:rFonts w:ascii="Assistant Medium" w:eastAsia="Times New Roman" w:hAnsi="Assistant Medium" w:cs="Assistant Medium"/>
@@ -26796,10 +26890,10 @@
         </w:rPr>
         <w:t>SSD</w:t>
       </w:r>
-      <w:bookmarkEnd w:id="29"/>
-    </w:p>
-    <w:p>
-      <w:bookmarkStart w:id="30" w:name="_Toc62817298"/>
+      <w:bookmarkEnd w:id="30"/>
+    </w:p>
+    <w:p>
+      <w:bookmarkStart w:id="31" w:name="_Toc62817298"/>
       <w:r>
         <w:rPr>
           <w:rFonts w:ascii="Assistant Medium" w:eastAsia="Times New Roman" w:hAnsi="Assistant Medium" w:cs="Assistant Medium"/>
@@ -26829,7 +26923,7 @@
                     </pic:cNvPicPr>
                   </pic:nvPicPr>
                   <pic:blipFill>
-                    <a:blip r:embed="rId19">
+                    <a:blip r:embed="rId20">
                       <a:extLst>
                         <a:ext uri="{28A0092B-C50C-407E-A947-70E740481C1C}">
                           <a14:useLocalDpi xmlns:a14="http://schemas.microsoft.com/office/drawing/2010/main" val="0"/>
@@ -26860,7 +26954,7 @@
           </wp:inline>
         </w:drawing>
       </w:r>
-      <w:bookmarkEnd w:id="30"/>
+      <w:bookmarkEnd w:id="31"/>
     </w:p>
     <w:p/>
     <w:p>
@@ -26880,8 +26974,8 @@
         </w:rPr>
         <w:br w:type="page"/>
       </w:r>
-      <w:bookmarkStart w:id="31" w:name="_Toc63021413"/>
       <w:bookmarkStart w:id="32" w:name="_Toc63021410"/>
+      <w:bookmarkStart w:id="33" w:name="_Toc63021413"/>
       <w:r>
         <w:rPr>
           <w:rFonts w:ascii="Assistant Medium" w:eastAsia="Times New Roman" w:hAnsi="Assistant Medium" w:cs="Assistant Medium"/>
@@ -26926,7 +27020,7 @@
           <w:lang w:val="en-US" w:eastAsia="pt-PT"/>
         </w:rPr>
       </w:pPr>
-      <w:bookmarkStart w:id="33" w:name="_Toc63021411"/>
+      <w:bookmarkStart w:id="34" w:name="_Toc63021411"/>
       <w:r>
         <w:rPr>
           <w:rFonts w:ascii="Assistant Medium" w:eastAsia="Times New Roman" w:hAnsi="Assistant Medium" w:cs="Assistant Medium"/>
@@ -26951,7 +27045,7 @@
         </w:rPr>
         <w:t>Brief</w:t>
       </w:r>
-      <w:bookmarkEnd w:id="33"/>
+      <w:bookmarkEnd w:id="34"/>
     </w:p>
     <w:p>
       <w:pPr>
@@ -27075,7 +27169,7 @@
           <w:lang w:val="en-US" w:eastAsia="pt-PT"/>
         </w:rPr>
       </w:pPr>
-      <w:bookmarkStart w:id="34" w:name="_Toc63021412"/>
+      <w:bookmarkStart w:id="35" w:name="_Toc63021412"/>
       <w:r>
         <w:rPr>
           <w:rFonts w:ascii="Assistant Medium" w:eastAsia="Times New Roman" w:hAnsi="Assistant Medium" w:cs="Assistant Medium"/>
@@ -27100,7 +27194,7 @@
         </w:rPr>
         <w:t>SSD</w:t>
       </w:r>
-      <w:bookmarkEnd w:id="34"/>
+      <w:bookmarkEnd w:id="35"/>
     </w:p>
     <w:p>
       <w:pPr>
@@ -27131,7 +27225,7 @@
                     <pic:cNvPicPr/>
                   </pic:nvPicPr>
                   <pic:blipFill>
-                    <a:blip r:embed="rId20"/>
+                    <a:blip r:embed="rId21"/>
                     <a:stretch>
                       <a:fillRect/>
                     </a:stretch>
@@ -28843,7 +28937,7 @@
         </w:rPr>
         <w:t>Product Backlog</w:t>
       </w:r>
-      <w:bookmarkEnd w:id="31"/>
+      <w:bookmarkEnd w:id="33"/>
     </w:p>
     <w:p>
       <w:pPr>
@@ -28851,8 +28945,6 @@
           <w:lang w:val="en-GB"/>
         </w:rPr>
       </w:pPr>
-      <w:bookmarkStart w:id="35" w:name="_GoBack"/>
-      <w:bookmarkEnd w:id="35"/>
     </w:p>
     <w:p>
       <w:pPr>
@@ -29688,8 +29780,8 @@
       </w:r>
     </w:p>
     <w:sectPr>
-      <w:headerReference w:type="default" r:id="rId21"/>
-      <w:footerReference w:type="default" r:id="rId22"/>
+      <w:headerReference w:type="default" r:id="rId22"/>
+      <w:footerReference w:type="default" r:id="rId23"/>
       <w:pgSz w:w="11906" w:h="16838"/>
       <w:pgMar w:top="1417" w:right="1701" w:bottom="1417" w:left="1701" w:header="708" w:footer="340" w:gutter="0"/>
       <w:cols w:space="708"/>
@@ -29763,7 +29855,7 @@
           <w:rPr>
             <w:noProof/>
           </w:rPr>
-          <w:t>40</w:t>
+          <w:t>19</w:t>
         </w:r>
         <w:r>
           <w:fldChar w:fldCharType="end"/>
@@ -35881,7 +35973,7 @@
 </file>
 
 <file path=customXml/itemProps1.xml><?xml version="1.0" encoding="utf-8"?>
-<ds:datastoreItem xmlns:ds="http://schemas.openxmlformats.org/officeDocument/2006/customXml" ds:itemID="{4F00028D-1171-407B-B5AB-F6F98C1EDA9B}">
+<ds:datastoreItem xmlns:ds="http://schemas.openxmlformats.org/officeDocument/2006/customXml" ds:itemID="{C0DF4A38-16B7-40F3-9200-6B7107C4F90F}">
   <ds:schemaRefs>
     <ds:schemaRef ds:uri="http://schemas.openxmlformats.org/officeDocument/2006/bibliography"/>
   </ds:schemaRefs>

</xml_diff>

<commit_message>
Payment Processing UC added to Documentation/ Docx Updated
</commit_message>
<xml_diff>
--- a/Documentation/Full Documentation - Inglorious Developers.docx
+++ b/Documentation/Full Documentation - Inglorious Developers.docx
@@ -1,6 +1,6 @@
 
 <file path=word/document.xml><?xml version="1.0" encoding="utf-8"?>
-<w:document xmlns:wpc="http://schemas.microsoft.com/office/word/2010/wordprocessingCanvas" xmlns:mc="http://schemas.openxmlformats.org/markup-compatibility/2006" xmlns:o="urn:schemas-microsoft-com:office:office" xmlns:r="http://schemas.openxmlformats.org/officeDocument/2006/relationships" xmlns:m="http://schemas.openxmlformats.org/officeDocument/2006/math" xmlns:v="urn:schemas-microsoft-com:vml" xmlns:wp14="http://schemas.microsoft.com/office/word/2010/wordprocessingDrawing" xmlns:wp="http://schemas.openxmlformats.org/drawingml/2006/wordprocessingDrawing" xmlns:w10="urn:schemas-microsoft-com:office:word" xmlns:w="http://schemas.openxmlformats.org/wordprocessingml/2006/main" xmlns:w14="http://schemas.microsoft.com/office/word/2010/wordml" xmlns:w15="http://schemas.microsoft.com/office/word/2012/wordml" xmlns:wpg="http://schemas.microsoft.com/office/word/2010/wordprocessingGroup" xmlns:wpi="http://schemas.microsoft.com/office/word/2010/wordprocessingInk" xmlns:wne="http://schemas.microsoft.com/office/word/2006/wordml" xmlns:wps="http://schemas.microsoft.com/office/word/2010/wordprocessingShape" mc:Ignorable="w14 w15 wp14">
+<w:document xmlns:wpc="http://schemas.microsoft.com/office/word/2010/wordprocessingCanvas" xmlns:cx="http://schemas.microsoft.com/office/drawing/2014/chartex" xmlns:cx1="http://schemas.microsoft.com/office/drawing/2015/9/8/chartex" xmlns:cx2="http://schemas.microsoft.com/office/drawing/2015/10/21/chartex" xmlns:cx3="http://schemas.microsoft.com/office/drawing/2016/5/9/chartex" xmlns:cx4="http://schemas.microsoft.com/office/drawing/2016/5/10/chartex" xmlns:cx5="http://schemas.microsoft.com/office/drawing/2016/5/11/chartex" xmlns:cx6="http://schemas.microsoft.com/office/drawing/2016/5/12/chartex" xmlns:cx7="http://schemas.microsoft.com/office/drawing/2016/5/13/chartex" xmlns:cx8="http://schemas.microsoft.com/office/drawing/2016/5/14/chartex" xmlns:mc="http://schemas.openxmlformats.org/markup-compatibility/2006" xmlns:aink="http://schemas.microsoft.com/office/drawing/2016/ink" xmlns:am3d="http://schemas.microsoft.com/office/drawing/2017/model3d" xmlns:o="urn:schemas-microsoft-com:office:office" xmlns:r="http://schemas.openxmlformats.org/officeDocument/2006/relationships" xmlns:m="http://schemas.openxmlformats.org/officeDocument/2006/math" xmlns:v="urn:schemas-microsoft-com:vml" xmlns:wp14="http://schemas.microsoft.com/office/word/2010/wordprocessingDrawing" xmlns:wp="http://schemas.openxmlformats.org/drawingml/2006/wordprocessingDrawing" xmlns:w10="urn:schemas-microsoft-com:office:word" xmlns:w="http://schemas.openxmlformats.org/wordprocessingml/2006/main" xmlns:w14="http://schemas.microsoft.com/office/word/2010/wordml" xmlns:w15="http://schemas.microsoft.com/office/word/2012/wordml" xmlns:w16cex="http://schemas.microsoft.com/office/word/2018/wordml/cex" xmlns:w16cid="http://schemas.microsoft.com/office/word/2016/wordml/cid" xmlns:w16="http://schemas.microsoft.com/office/word/2018/wordml" xmlns:w16se="http://schemas.microsoft.com/office/word/2015/wordml/symex" xmlns:wpg="http://schemas.microsoft.com/office/word/2010/wordprocessingGroup" xmlns:wpi="http://schemas.microsoft.com/office/word/2010/wordprocessingInk" xmlns:wne="http://schemas.microsoft.com/office/word/2006/wordml" xmlns:wps="http://schemas.microsoft.com/office/word/2010/wordprocessingShape" mc:Ignorable="w14 w15 w16se w16cid w16 w16cex wp14">
   <w:body>
     <w:p>
       <w:pPr>
@@ -4046,7 +4046,7 @@
     </w:p>
     <w:p>
       <w:pPr>
-        <w:pStyle w:val="Cabealho1"/>
+        <w:pStyle w:val="Ttulo1"/>
         <w:rPr>
           <w:noProof w:val="0"/>
           <w:color w:val="666666"/>
@@ -10818,7 +10818,7 @@
             <v:path o:extrusionok="f" gradientshapeok="t" o:connecttype="rect"/>
             <o:lock v:ext="edit" aspectratio="t"/>
           </v:shapetype>
-          <v:shape id="_x0000_i1025" type="#_x0000_t75" style="width:438.45pt;height:297.65pt">
+          <v:shape id="_x0000_i1025" type="#_x0000_t75" style="width:438.75pt;height:297.75pt">
             <v:imagedata r:id="rId12" o:title="UC2_SSD"/>
           </v:shape>
         </w:pict>
@@ -12493,7 +12493,7 @@
                 <w:rFonts w:ascii="Assistant Medium" w:eastAsia="Times New Roman" w:hAnsi="Assistant Medium" w:cs="Assistant Medium"/>
                 <w:color w:val="000000"/>
                 <w:sz w:val="18"/>
-                <w:lang w:eastAsia="pt-PT"/>
+                <w:lang w:val="en-GB" w:eastAsia="pt-PT"/>
               </w:rPr>
             </w:pPr>
             <w:r>
@@ -12501,18 +12501,9 @@
                 <w:rFonts w:ascii="Assistant Medium" w:eastAsia="Times New Roman" w:hAnsi="Assistant Medium" w:cs="Assistant Medium"/>
                 <w:color w:val="000000"/>
                 <w:sz w:val="18"/>
-                <w:lang w:eastAsia="pt-PT"/>
-              </w:rPr>
-              <w:t>1.</w:t>
-            </w:r>
-            <w:r>
-              <w:rPr>
-                <w:rFonts w:ascii="Assistant Medium" w:eastAsia="Times New Roman" w:hAnsi="Assistant Medium" w:cs="Assistant Medium"/>
-                <w:color w:val="000000"/>
-                <w:sz w:val="18"/>
-                <w:lang w:eastAsia="pt-PT"/>
-              </w:rPr>
-              <w:t>The non-user starts the registration process.</w:t>
+                <w:lang w:val="en-GB" w:eastAsia="pt-PT"/>
+              </w:rPr>
+              <w:t>1.The non-user starts the registration process.</w:t>
             </w:r>
           </w:p>
           <w:p>
@@ -12522,7 +12513,7 @@
                 <w:rFonts w:ascii="Assistant Medium" w:eastAsia="Times New Roman" w:hAnsi="Assistant Medium" w:cs="Assistant Medium"/>
                 <w:color w:val="000000"/>
                 <w:sz w:val="18"/>
-                <w:lang w:eastAsia="pt-PT"/>
+                <w:lang w:val="en-GB" w:eastAsia="pt-PT"/>
               </w:rPr>
             </w:pPr>
           </w:p>
@@ -13004,7 +12995,7 @@
                 <w:rFonts w:ascii="Assistant Medium" w:eastAsia="Times New Roman" w:hAnsi="Assistant Medium" w:cs="Assistant Medium"/>
                 <w:color w:val="000000"/>
                 <w:sz w:val="18"/>
-                <w:lang w:eastAsia="pt-PT"/>
+                <w:lang w:val="en-GB" w:eastAsia="pt-PT"/>
               </w:rPr>
               <w:t>2.The Platform asks for its details (Name, nif and email).</w:t>
             </w:r>
@@ -13145,7 +13136,7 @@
                 <w:rFonts w:ascii="Assistant Medium" w:eastAsia="Times New Roman" w:hAnsi="Assistant Medium" w:cs="Assistant Medium"/>
                 <w:color w:val="000000"/>
                 <w:sz w:val="18"/>
-                <w:lang w:eastAsia="pt-PT"/>
+                <w:lang w:val="en-GB" w:eastAsia="pt-PT"/>
               </w:rPr>
             </w:pPr>
             <w:r>
@@ -13153,7 +13144,7 @@
                 <w:rFonts w:ascii="Assistant Medium" w:eastAsia="Times New Roman" w:hAnsi="Assistant Medium" w:cs="Assistant Medium"/>
                 <w:color w:val="000000"/>
                 <w:sz w:val="18"/>
-                <w:lang w:eastAsia="pt-PT"/>
+                <w:lang w:val="en-GB" w:eastAsia="pt-PT"/>
               </w:rPr>
               <w:t>3.The non-user inserts the requested data.</w:t>
             </w:r>
@@ -13330,7 +13321,7 @@
                 <w:rFonts w:ascii="Assistant Medium" w:eastAsia="Times New Roman" w:hAnsi="Assistant Medium" w:cs="Assistant Medium"/>
                 <w:color w:val="000000"/>
                 <w:sz w:val="18"/>
-                <w:lang w:eastAsia="pt-PT"/>
+                <w:lang w:val="en-GB" w:eastAsia="pt-PT"/>
               </w:rPr>
             </w:pPr>
             <w:r>
@@ -13338,9 +13329,8 @@
                 <w:rFonts w:ascii="Assistant Medium" w:eastAsia="Times New Roman" w:hAnsi="Assistant Medium" w:cs="Assistant Medium"/>
                 <w:color w:val="000000"/>
                 <w:sz w:val="18"/>
-                <w:lang w:eastAsia="pt-PT"/>
-              </w:rPr>
-              <w:lastRenderedPageBreak/>
+                <w:lang w:val="en-GB" w:eastAsia="pt-PT"/>
+              </w:rPr>
               <w:t>4.The platform shows the data to the non-user, asking him to confirm it.</w:t>
             </w:r>
           </w:p>
@@ -13383,6 +13373,7 @@
                 <w:rFonts w:ascii="Assistant Medium" w:hAnsi="Assistant Medium" w:cs="Assistant Medium"/>
                 <w:color w:val="000000" w:themeColor="text1"/>
                 <w:shd w:val="clear" w:color="auto" w:fill="FFFFFF"/>
+                <w:lang w:val="en-GB"/>
               </w:rPr>
             </w:pPr>
             <w:r>
@@ -13390,24 +13381,9 @@
                 <w:rFonts w:ascii="Assistant Medium" w:hAnsi="Assistant Medium" w:cs="Assistant Medium"/>
                 <w:color w:val="000000" w:themeColor="text1"/>
                 <w:shd w:val="clear" w:color="auto" w:fill="FFFFFF"/>
-              </w:rPr>
-              <w:t>...</w:t>
-            </w:r>
-            <w:r>
-              <w:rPr>
-                <w:rFonts w:ascii="Assistant Medium" w:hAnsi="Assistant Medium" w:cs="Assistant Medium"/>
-                <w:color w:val="000000" w:themeColor="text1"/>
-                <w:shd w:val="clear" w:color="auto" w:fill="FFFFFF"/>
-              </w:rPr>
-              <w:t>valida</w:t>
-            </w:r>
-            <w:r>
-              <w:rPr>
-                <w:rFonts w:ascii="Assistant Medium" w:hAnsi="Assistant Medium" w:cs="Assistant Medium"/>
-                <w:color w:val="000000" w:themeColor="text1"/>
-                <w:shd w:val="clear" w:color="auto" w:fill="FFFFFF"/>
-              </w:rPr>
-              <w:t>tes the user details?</w:t>
+                <w:lang w:val="en-GB"/>
+              </w:rPr>
+              <w:t>...validates the user details?</w:t>
             </w:r>
           </w:p>
           <w:p>
@@ -13425,24 +13401,9 @@
                 <w:rFonts w:ascii="Assistant Medium" w:hAnsi="Assistant Medium" w:cs="Assistant Medium"/>
                 <w:color w:val="000000" w:themeColor="text1"/>
                 <w:shd w:val="clear" w:color="auto" w:fill="FFFFFF"/>
-              </w:rPr>
-              <w:t>(local</w:t>
-            </w:r>
-            <w:r>
-              <w:rPr>
-                <w:rFonts w:ascii="Assistant Medium" w:hAnsi="Assistant Medium" w:cs="Assistant Medium"/>
-                <w:color w:val="000000" w:themeColor="text1"/>
-                <w:shd w:val="clear" w:color="auto" w:fill="FFFFFF"/>
-              </w:rPr>
-              <w:t xml:space="preserve"> validation</w:t>
-            </w:r>
-            <w:r>
-              <w:rPr>
-                <w:rFonts w:ascii="Assistant Medium" w:hAnsi="Assistant Medium" w:cs="Assistant Medium"/>
-                <w:color w:val="000000" w:themeColor="text1"/>
-                <w:shd w:val="clear" w:color="auto" w:fill="FFFFFF"/>
-              </w:rPr>
-              <w:t>)</w:t>
+                <w:lang w:val="en-GB"/>
+              </w:rPr>
+              <w:t>(local validation)</w:t>
             </w:r>
           </w:p>
         </w:tc>
@@ -13579,6 +13540,7 @@
                 <w:rFonts w:ascii="Assistant Medium" w:hAnsi="Assistant Medium" w:cs="Assistant Medium"/>
                 <w:color w:val="000000" w:themeColor="text1"/>
                 <w:shd w:val="clear" w:color="auto" w:fill="FFFFFF"/>
+                <w:lang w:val="en-GB"/>
               </w:rPr>
             </w:pPr>
             <w:r>
@@ -13586,24 +13548,9 @@
                 <w:rFonts w:ascii="Assistant Medium" w:hAnsi="Assistant Medium" w:cs="Assistant Medium"/>
                 <w:color w:val="000000" w:themeColor="text1"/>
                 <w:shd w:val="clear" w:color="auto" w:fill="FFFFFF"/>
-              </w:rPr>
-              <w:t>...</w:t>
-            </w:r>
-            <w:r>
-              <w:rPr>
-                <w:rFonts w:ascii="Assistant Medium" w:hAnsi="Assistant Medium" w:cs="Assistant Medium"/>
-                <w:color w:val="000000" w:themeColor="text1"/>
-                <w:shd w:val="clear" w:color="auto" w:fill="FFFFFF"/>
-              </w:rPr>
-              <w:t>valida</w:t>
-            </w:r>
-            <w:r>
-              <w:rPr>
-                <w:rFonts w:ascii="Assistant Medium" w:hAnsi="Assistant Medium" w:cs="Assistant Medium"/>
-                <w:color w:val="000000" w:themeColor="text1"/>
-                <w:shd w:val="clear" w:color="auto" w:fill="FFFFFF"/>
-              </w:rPr>
-              <w:t>tes the user details?</w:t>
+                <w:lang w:val="en-GB"/>
+              </w:rPr>
+              <w:t>...validates the user details?</w:t>
             </w:r>
           </w:p>
           <w:p>
@@ -13612,6 +13559,7 @@
               <w:rPr>
                 <w:rFonts w:ascii="Assistant Medium" w:hAnsi="Assistant Medium" w:cs="Assistant Medium"/>
                 <w:color w:val="000000" w:themeColor="text1"/>
+                <w:lang w:val="en-GB"/>
               </w:rPr>
             </w:pPr>
             <w:r>
@@ -13619,24 +13567,9 @@
                 <w:rFonts w:ascii="Assistant Medium" w:hAnsi="Assistant Medium" w:cs="Assistant Medium"/>
                 <w:color w:val="000000" w:themeColor="text1"/>
                 <w:shd w:val="clear" w:color="auto" w:fill="FFFFFF"/>
-              </w:rPr>
-              <w:t>(</w:t>
-            </w:r>
-            <w:r>
-              <w:rPr>
-                <w:rFonts w:ascii="Assistant Medium" w:hAnsi="Assistant Medium" w:cs="Assistant Medium"/>
-                <w:color w:val="000000" w:themeColor="text1"/>
-                <w:shd w:val="clear" w:color="auto" w:fill="FFFFFF"/>
-              </w:rPr>
-              <w:t>global validation</w:t>
-            </w:r>
-            <w:r>
-              <w:rPr>
-                <w:rFonts w:ascii="Assistant Medium" w:hAnsi="Assistant Medium" w:cs="Assistant Medium"/>
-                <w:color w:val="000000" w:themeColor="text1"/>
-                <w:shd w:val="clear" w:color="auto" w:fill="FFFFFF"/>
-              </w:rPr>
-              <w:t>)</w:t>
+                <w:lang w:val="en-GB"/>
+              </w:rPr>
+              <w:t>(global validation)</w:t>
             </w:r>
           </w:p>
         </w:tc>
@@ -13929,7 +13862,7 @@
                 <w:rFonts w:ascii="Assistant Medium" w:eastAsia="Times New Roman" w:hAnsi="Assistant Medium" w:cs="Assistant Medium"/>
                 <w:color w:val="000000"/>
                 <w:sz w:val="18"/>
-                <w:lang w:eastAsia="pt-PT"/>
+                <w:lang w:val="en-GB" w:eastAsia="pt-PT"/>
               </w:rPr>
               <w:t>6.The platform saves the data and informs the non-user that the operation was successful and that he became a platform registered user.</w:t>
             </w:r>
@@ -14061,7 +13994,13 @@
         </w:tc>
       </w:tr>
     </w:tbl>
-    <w:p/>
+    <w:p>
+      <w:pPr>
+        <w:rPr>
+          <w:lang w:val="en-GB"/>
+        </w:rPr>
+      </w:pPr>
+    </w:p>
     <w:p>
       <w:pPr>
         <w:spacing w:before="360" w:after="80" w:line="360" w:lineRule="auto"/>
@@ -14169,7 +14108,7 @@
           <w:lang w:val="en-US" w:eastAsia="pt-PT"/>
         </w:rPr>
         <w:lastRenderedPageBreak/>
-        <w:t>3.1</w:t>
+        <w:t xml:space="preserve">3.1.5. </w:t>
       </w:r>
       <w:r>
         <w:rPr>
@@ -14181,9 +14120,14 @@
           <w:szCs w:val="34"/>
           <w:lang w:val="en-US" w:eastAsia="pt-PT"/>
         </w:rPr>
-        <w:t xml:space="preserve">.5. </w:t>
-      </w:r>
-      <w:r>
+        <w:t>Sequence Diagram</w:t>
+      </w:r>
+    </w:p>
+    <w:p>
+      <w:pPr>
+        <w:spacing w:before="360" w:after="80" w:line="360" w:lineRule="auto"/>
+        <w:jc w:val="both"/>
+        <w:outlineLvl w:val="1"/>
         <w:rPr>
           <w:rFonts w:ascii="Assistant Medium" w:eastAsia="Times New Roman" w:hAnsi="Assistant Medium" w:cs="Assistant Medium"/>
           <w:b/>
@@ -14193,14 +14137,8 @@
           <w:szCs w:val="34"/>
           <w:lang w:val="en-US" w:eastAsia="pt-PT"/>
         </w:rPr>
-        <w:t>Sequence Diagram</w:t>
-      </w:r>
-    </w:p>
-    <w:p>
-      <w:pPr>
-        <w:spacing w:before="360" w:after="80" w:line="360" w:lineRule="auto"/>
-        <w:jc w:val="both"/>
-        <w:outlineLvl w:val="1"/>
+      </w:pPr>
+      <w:r>
         <w:rPr>
           <w:rFonts w:ascii="Assistant Medium" w:eastAsia="Times New Roman" w:hAnsi="Assistant Medium" w:cs="Assistant Medium"/>
           <w:b/>
@@ -14210,19 +14148,8 @@
           <w:szCs w:val="34"/>
           <w:lang w:val="en-US" w:eastAsia="pt-PT"/>
         </w:rPr>
-      </w:pPr>
-      <w:r>
-        <w:rPr>
-          <w:rFonts w:ascii="Assistant Medium" w:eastAsia="Times New Roman" w:hAnsi="Assistant Medium" w:cs="Assistant Medium"/>
-          <w:b/>
-          <w:bCs/>
-          <w:color w:val="666666"/>
-          <w:sz w:val="34"/>
-          <w:szCs w:val="34"/>
-          <w:lang w:val="en-US" w:eastAsia="pt-PT"/>
-        </w:rPr>
         <w:pict w14:anchorId="2D9C99CB">
-          <v:shape id="_x0000_i1028" type="#_x0000_t75" style="width:425.55pt;height:212.8pt">
+          <v:shape id="_x0000_i1026" type="#_x0000_t75" style="width:425.25pt;height:213pt">
             <v:imagedata r:id="rId13" o:title="UC2_SequenceDiagram"/>
           </v:shape>
         </w:pict>
@@ -14396,8 +14323,6 @@
           <w:lang w:val="en-US" w:eastAsia="pt-PT"/>
         </w:rPr>
       </w:pPr>
-      <w:bookmarkStart w:id="13" w:name="_GoBack"/>
-      <w:bookmarkEnd w:id="13"/>
       <w:r>
         <w:rPr>
           <w:rFonts w:ascii="Assistant Medium" w:eastAsia="Times New Roman" w:hAnsi="Assistant Medium" w:cs="Assistant Medium"/>
@@ -14442,7 +14367,7 @@
           <w:lang w:val="en-US" w:eastAsia="pt-PT"/>
         </w:rPr>
       </w:pPr>
-      <w:bookmarkStart w:id="14" w:name="_Toc63021393"/>
+      <w:bookmarkStart w:id="13" w:name="_Toc63021393"/>
       <w:r>
         <w:rPr>
           <w:rFonts w:ascii="Assistant Medium" w:eastAsia="Times New Roman" w:hAnsi="Assistant Medium" w:cs="Assistant Medium"/>
@@ -14467,7 +14392,7 @@
         </w:rPr>
         <w:t>Brief</w:t>
       </w:r>
-      <w:bookmarkEnd w:id="14"/>
+      <w:bookmarkEnd w:id="13"/>
     </w:p>
     <w:p>
       <w:pPr>
@@ -14652,7 +14577,7 @@
           <w:lang w:val="en-US" w:eastAsia="pt-PT"/>
         </w:rPr>
       </w:pPr>
-      <w:bookmarkStart w:id="15" w:name="_Toc63021394"/>
+      <w:bookmarkStart w:id="14" w:name="_Toc63021394"/>
       <w:r>
         <w:rPr>
           <w:rFonts w:ascii="Assistant Medium" w:eastAsia="Times New Roman" w:hAnsi="Assistant Medium" w:cs="Assistant Medium"/>
@@ -14677,7 +14602,7 @@
         </w:rPr>
         <w:t>SSD</w:t>
       </w:r>
-      <w:bookmarkEnd w:id="15"/>
+      <w:bookmarkEnd w:id="14"/>
     </w:p>
     <w:p>
       <w:pPr>
@@ -14751,7 +14676,7 @@
           <w:lang w:val="en-US" w:eastAsia="pt-PT"/>
         </w:rPr>
       </w:pPr>
-      <w:bookmarkStart w:id="16" w:name="_Toc63021395"/>
+      <w:bookmarkStart w:id="15" w:name="_Toc63021395"/>
       <w:r>
         <w:rPr>
           <w:rFonts w:ascii="Assistant Medium" w:eastAsia="Times New Roman" w:hAnsi="Assistant Medium" w:cs="Assistant Medium"/>
@@ -14776,7 +14701,7 @@
         </w:rPr>
         <w:t>Fully Dressed</w:t>
       </w:r>
-      <w:bookmarkEnd w:id="16"/>
+      <w:bookmarkEnd w:id="15"/>
     </w:p>
     <w:p>
       <w:pPr>
@@ -16000,7 +15925,7 @@
           <w:lang w:val="en-US" w:eastAsia="pt-PT"/>
         </w:rPr>
       </w:pPr>
-      <w:bookmarkStart w:id="17" w:name="_Toc63021396"/>
+      <w:bookmarkStart w:id="16" w:name="_Toc63021396"/>
     </w:p>
     <w:p>
       <w:pPr>
@@ -16042,7 +15967,7 @@
         </w:rPr>
         <w:t>Class Table</w:t>
       </w:r>
-      <w:bookmarkEnd w:id="17"/>
+      <w:bookmarkEnd w:id="16"/>
     </w:p>
     <w:p>
       <w:pPr>
@@ -17589,7 +17514,6 @@
                 <w:szCs w:val="18"/>
                 <w:lang w:val="en-US" w:eastAsia="pt-PT"/>
               </w:rPr>
-              <w:lastRenderedPageBreak/>
               <w:t>7. User inputs the data and confirms</w:t>
             </w:r>
           </w:p>
@@ -18833,7 +18757,7 @@
           <w:lang w:val="en-US" w:eastAsia="pt-PT"/>
         </w:rPr>
       </w:pPr>
-      <w:bookmarkStart w:id="18" w:name="_Toc63021397"/>
+      <w:bookmarkStart w:id="17" w:name="_Toc63021397"/>
       <w:r>
         <w:rPr>
           <w:rFonts w:ascii="Assistant Medium" w:eastAsia="Times New Roman" w:hAnsi="Assistant Medium" w:cs="Assistant Medium"/>
@@ -18859,7 +18783,7 @@
         </w:rPr>
         <w:t>Sequence Diagram</w:t>
       </w:r>
-      <w:bookmarkEnd w:id="18"/>
+      <w:bookmarkEnd w:id="17"/>
     </w:p>
     <w:p>
       <w:pPr>
@@ -19116,7 +19040,7 @@
     </w:p>
     <w:p>
       <w:pPr>
-        <w:pStyle w:val="Cabealho1"/>
+        <w:pStyle w:val="Ttulo1"/>
         <w:ind w:left="0"/>
         <w:jc w:val="center"/>
         <w:rPr>
@@ -19127,7 +19051,7 @@
           <w:szCs w:val="40"/>
         </w:rPr>
       </w:pPr>
-      <w:bookmarkStart w:id="19" w:name="_Toc63021398"/>
+      <w:bookmarkStart w:id="18" w:name="_Toc63021398"/>
       <w:r>
         <w:rPr>
           <w:noProof w:val="0"/>
@@ -19149,7 +19073,7 @@
         </w:rPr>
         <w:t>UC4 - Sublet Management</w:t>
       </w:r>
-      <w:bookmarkEnd w:id="19"/>
+      <w:bookmarkEnd w:id="18"/>
     </w:p>
     <w:p>
       <w:pPr>
@@ -19165,7 +19089,7 @@
           <w:lang w:val="en-US" w:eastAsia="pt-PT"/>
         </w:rPr>
       </w:pPr>
-      <w:bookmarkStart w:id="20" w:name="_Toc63021399"/>
+      <w:bookmarkStart w:id="19" w:name="_Toc63021399"/>
       <w:r>
         <w:rPr>
           <w:rFonts w:ascii="Assistant Medium" w:eastAsia="Times New Roman" w:hAnsi="Assistant Medium" w:cs="Assistant Medium"/>
@@ -19190,7 +19114,7 @@
         </w:rPr>
         <w:t>Brief</w:t>
       </w:r>
-      <w:bookmarkEnd w:id="20"/>
+      <w:bookmarkEnd w:id="19"/>
     </w:p>
     <w:p>
       <w:pPr>
@@ -19273,7 +19197,7 @@
           <w:lang w:val="en-US" w:eastAsia="pt-PT"/>
         </w:rPr>
       </w:pPr>
-      <w:bookmarkStart w:id="21" w:name="_Toc63021400"/>
+      <w:bookmarkStart w:id="20" w:name="_Toc63021400"/>
       <w:r>
         <w:rPr>
           <w:rFonts w:ascii="Assistant Medium" w:eastAsia="Times New Roman" w:hAnsi="Assistant Medium" w:cs="Assistant Medium"/>
@@ -19298,7 +19222,7 @@
         </w:rPr>
         <w:t>SSD</w:t>
       </w:r>
-      <w:bookmarkEnd w:id="21"/>
+      <w:bookmarkEnd w:id="20"/>
     </w:p>
     <w:p>
       <w:pPr>
@@ -19319,7 +19243,7 @@
           <w:lang w:val="en-US" w:eastAsia="pt-PT"/>
         </w:rPr>
         <w:pict w14:anchorId="1677ACF2">
-          <v:shape id="_x0000_i1026" type="#_x0000_t75" style="width:425.55pt;height:332.05pt">
+          <v:shape id="_x0000_i1027" type="#_x0000_t75" style="width:425.25pt;height:332.25pt">
             <v:imagedata r:id="rId16" o:title="UC4_SSD"/>
           </v:shape>
         </w:pict>
@@ -21373,7 +21297,7 @@
                 <w:rFonts w:ascii="Assistant Medium" w:eastAsia="Times New Roman" w:hAnsi="Assistant Medium" w:cs="Assistant Medium"/>
                 <w:color w:val="000000"/>
                 <w:sz w:val="18"/>
-                <w:lang w:eastAsia="pt-PT"/>
+                <w:lang w:val="en-GB" w:eastAsia="pt-PT"/>
               </w:rPr>
             </w:pPr>
             <w:r>
@@ -21381,7 +21305,7 @@
                 <w:rFonts w:ascii="Assistant Medium" w:eastAsia="Times New Roman" w:hAnsi="Assistant Medium" w:cs="Assistant Medium"/>
                 <w:color w:val="000000"/>
                 <w:sz w:val="18"/>
-                <w:lang w:eastAsia="pt-PT"/>
+                <w:lang w:val="en-GB" w:eastAsia="pt-PT"/>
               </w:rPr>
               <w:t xml:space="preserve">1.The user accesses the Sublet managing dashboard in the platform. </w:t>
             </w:r>
@@ -21542,7 +21466,7 @@
                 <w:rFonts w:ascii="Assistant Medium" w:eastAsia="Times New Roman" w:hAnsi="Assistant Medium" w:cs="Assistant Medium"/>
                 <w:color w:val="000000"/>
                 <w:sz w:val="18"/>
-                <w:lang w:eastAsia="pt-PT"/>
+                <w:lang w:val="en-GB" w:eastAsia="pt-PT"/>
               </w:rPr>
             </w:pPr>
             <w:r>
@@ -21550,7 +21474,7 @@
                 <w:rFonts w:ascii="Assistant Medium" w:eastAsia="Times New Roman" w:hAnsi="Assistant Medium" w:cs="Assistant Medium"/>
                 <w:color w:val="000000"/>
                 <w:sz w:val="18"/>
-                <w:lang w:eastAsia="pt-PT"/>
+                <w:lang w:val="en-GB" w:eastAsia="pt-PT"/>
               </w:rPr>
               <w:t>2.The Platform asks what action he intends to perform (Register, Consult, Edit, Delete).</w:t>
             </w:r>
@@ -21703,7 +21627,7 @@
                 <w:rFonts w:ascii="Assistant Medium" w:eastAsia="Times New Roman" w:hAnsi="Assistant Medium" w:cs="Assistant Medium"/>
                 <w:color w:val="000000"/>
                 <w:sz w:val="18"/>
-                <w:lang w:eastAsia="pt-PT"/>
+                <w:lang w:val="en-GB" w:eastAsia="pt-PT"/>
               </w:rPr>
             </w:pPr>
             <w:r>
@@ -21711,7 +21635,7 @@
                 <w:rFonts w:ascii="Assistant Medium" w:eastAsia="Times New Roman" w:hAnsi="Assistant Medium" w:cs="Assistant Medium"/>
                 <w:color w:val="000000"/>
                 <w:sz w:val="18"/>
-                <w:lang w:eastAsia="pt-PT"/>
+                <w:lang w:val="en-GB" w:eastAsia="pt-PT"/>
               </w:rPr>
               <w:t>3.The user selects register a sublet.</w:t>
             </w:r>
@@ -21723,7 +21647,7 @@
                 <w:rFonts w:ascii="Assistant Medium" w:eastAsia="Times New Roman" w:hAnsi="Assistant Medium" w:cs="Assistant Medium"/>
                 <w:color w:val="000000"/>
                 <w:sz w:val="18"/>
-                <w:lang w:eastAsia="pt-PT"/>
+                <w:lang w:val="en-GB" w:eastAsia="pt-PT"/>
               </w:rPr>
             </w:pPr>
           </w:p>
@@ -22205,7 +22129,7 @@
                 <w:rFonts w:ascii="Assistant Medium" w:eastAsia="Times New Roman" w:hAnsi="Assistant Medium" w:cs="Assistant Medium"/>
                 <w:color w:val="000000"/>
                 <w:sz w:val="18"/>
-                <w:lang w:eastAsia="pt-PT"/>
+                <w:lang w:val="en-GB" w:eastAsia="pt-PT"/>
               </w:rPr>
             </w:pPr>
             <w:r>
@@ -22213,7 +22137,7 @@
                 <w:rFonts w:ascii="Assistant Medium" w:eastAsia="Times New Roman" w:hAnsi="Assistant Medium" w:cs="Assistant Medium"/>
                 <w:color w:val="000000"/>
                 <w:sz w:val="18"/>
-                <w:lang w:eastAsia="pt-PT"/>
+                <w:lang w:val="en-GB" w:eastAsia="pt-PT"/>
               </w:rPr>
               <w:t>4.The platform asks to fill the required data (reservationID, letHours, letPrice, startTime)</w:t>
             </w:r>
@@ -22353,7 +22277,7 @@
                 <w:rFonts w:ascii="Assistant Medium" w:eastAsia="Times New Roman" w:hAnsi="Assistant Medium" w:cs="Assistant Medium"/>
                 <w:color w:val="000000"/>
                 <w:sz w:val="18"/>
-                <w:lang w:eastAsia="pt-PT"/>
+                <w:lang w:val="en-GB" w:eastAsia="pt-PT"/>
               </w:rPr>
             </w:pPr>
             <w:r>
@@ -22361,27 +22285,9 @@
                 <w:rFonts w:ascii="Assistant Medium" w:eastAsia="Times New Roman" w:hAnsi="Assistant Medium" w:cs="Assistant Medium"/>
                 <w:color w:val="000000"/>
                 <w:sz w:val="18"/>
-                <w:lang w:eastAsia="pt-PT"/>
-              </w:rPr>
-              <w:t>5.The user in</w:t>
-            </w:r>
-            <w:r>
-              <w:rPr>
-                <w:rFonts w:ascii="Assistant Medium" w:eastAsia="Times New Roman" w:hAnsi="Assistant Medium" w:cs="Assistant Medium"/>
-                <w:color w:val="000000"/>
-                <w:sz w:val="18"/>
-                <w:lang w:eastAsia="pt-PT"/>
-              </w:rPr>
-              <w:t>puts</w:t>
-            </w:r>
-            <w:r>
-              <w:rPr>
-                <w:rFonts w:ascii="Assistant Medium" w:eastAsia="Times New Roman" w:hAnsi="Assistant Medium" w:cs="Assistant Medium"/>
-                <w:color w:val="000000"/>
-                <w:sz w:val="18"/>
-                <w:lang w:eastAsia="pt-PT"/>
-              </w:rPr>
-              <w:t xml:space="preserve"> the requested data.</w:t>
+                <w:lang w:val="en-GB" w:eastAsia="pt-PT"/>
+              </w:rPr>
+              <w:t>5.The user inputs the requested data.</w:t>
             </w:r>
           </w:p>
           <w:p>
@@ -22556,7 +22462,7 @@
                 <w:rFonts w:ascii="Assistant Medium" w:eastAsia="Times New Roman" w:hAnsi="Assistant Medium" w:cs="Assistant Medium"/>
                 <w:color w:val="000000"/>
                 <w:sz w:val="18"/>
-                <w:lang w:eastAsia="pt-PT"/>
+                <w:lang w:val="en-GB" w:eastAsia="pt-PT"/>
               </w:rPr>
             </w:pPr>
             <w:r>
@@ -22564,9 +22470,8 @@
                 <w:rFonts w:ascii="Assistant Medium" w:eastAsia="Times New Roman" w:hAnsi="Assistant Medium" w:cs="Assistant Medium"/>
                 <w:color w:val="000000"/>
                 <w:sz w:val="18"/>
-                <w:lang w:eastAsia="pt-PT"/>
-              </w:rPr>
-              <w:lastRenderedPageBreak/>
+                <w:lang w:val="en-GB" w:eastAsia="pt-PT"/>
+              </w:rPr>
               <w:t>6.The platform shows the data to the user, asking him to confirm it.</w:t>
             </w:r>
           </w:p>
@@ -22609,6 +22514,7 @@
                 <w:rFonts w:ascii="Assistant Medium" w:hAnsi="Assistant Medium" w:cs="Assistant Medium"/>
                 <w:color w:val="000000" w:themeColor="text1"/>
                 <w:shd w:val="clear" w:color="auto" w:fill="FFFFFF"/>
+                <w:lang w:val="en-GB"/>
               </w:rPr>
             </w:pPr>
             <w:r>
@@ -22616,24 +22522,9 @@
                 <w:rFonts w:ascii="Assistant Medium" w:hAnsi="Assistant Medium" w:cs="Assistant Medium"/>
                 <w:color w:val="000000" w:themeColor="text1"/>
                 <w:shd w:val="clear" w:color="auto" w:fill="FFFFFF"/>
-              </w:rPr>
-              <w:t>...</w:t>
-            </w:r>
-            <w:r>
-              <w:rPr>
-                <w:rFonts w:ascii="Assistant Medium" w:hAnsi="Assistant Medium" w:cs="Assistant Medium"/>
-                <w:color w:val="000000" w:themeColor="text1"/>
-                <w:shd w:val="clear" w:color="auto" w:fill="FFFFFF"/>
-              </w:rPr>
-              <w:t>valida</w:t>
-            </w:r>
-            <w:r>
-              <w:rPr>
-                <w:rFonts w:ascii="Assistant Medium" w:hAnsi="Assistant Medium" w:cs="Assistant Medium"/>
-                <w:color w:val="000000" w:themeColor="text1"/>
-                <w:shd w:val="clear" w:color="auto" w:fill="FFFFFF"/>
-              </w:rPr>
-              <w:t>tes the user details?</w:t>
+                <w:lang w:val="en-GB"/>
+              </w:rPr>
+              <w:t>...validates the user details?</w:t>
             </w:r>
           </w:p>
           <w:p>
@@ -22651,24 +22542,9 @@
                 <w:rFonts w:ascii="Assistant Medium" w:hAnsi="Assistant Medium" w:cs="Assistant Medium"/>
                 <w:color w:val="000000" w:themeColor="text1"/>
                 <w:shd w:val="clear" w:color="auto" w:fill="FFFFFF"/>
-              </w:rPr>
-              <w:t>(local</w:t>
-            </w:r>
-            <w:r>
-              <w:rPr>
-                <w:rFonts w:ascii="Assistant Medium" w:hAnsi="Assistant Medium" w:cs="Assistant Medium"/>
-                <w:color w:val="000000" w:themeColor="text1"/>
-                <w:shd w:val="clear" w:color="auto" w:fill="FFFFFF"/>
-              </w:rPr>
-              <w:t xml:space="preserve"> validation</w:t>
-            </w:r>
-            <w:r>
-              <w:rPr>
-                <w:rFonts w:ascii="Assistant Medium" w:hAnsi="Assistant Medium" w:cs="Assistant Medium"/>
-                <w:color w:val="000000" w:themeColor="text1"/>
-                <w:shd w:val="clear" w:color="auto" w:fill="FFFFFF"/>
-              </w:rPr>
-              <w:t>)</w:t>
+                <w:lang w:val="en-GB"/>
+              </w:rPr>
+              <w:t>(local validation)</w:t>
             </w:r>
           </w:p>
         </w:tc>
@@ -22805,6 +22681,7 @@
                 <w:rFonts w:ascii="Assistant Medium" w:hAnsi="Assistant Medium" w:cs="Assistant Medium"/>
                 <w:color w:val="000000" w:themeColor="text1"/>
                 <w:shd w:val="clear" w:color="auto" w:fill="FFFFFF"/>
+                <w:lang w:val="en-GB"/>
               </w:rPr>
             </w:pPr>
             <w:r>
@@ -22812,24 +22689,9 @@
                 <w:rFonts w:ascii="Assistant Medium" w:hAnsi="Assistant Medium" w:cs="Assistant Medium"/>
                 <w:color w:val="000000" w:themeColor="text1"/>
                 <w:shd w:val="clear" w:color="auto" w:fill="FFFFFF"/>
-              </w:rPr>
-              <w:t>...</w:t>
-            </w:r>
-            <w:r>
-              <w:rPr>
-                <w:rFonts w:ascii="Assistant Medium" w:hAnsi="Assistant Medium" w:cs="Assistant Medium"/>
-                <w:color w:val="000000" w:themeColor="text1"/>
-                <w:shd w:val="clear" w:color="auto" w:fill="FFFFFF"/>
-              </w:rPr>
-              <w:t>valida</w:t>
-            </w:r>
-            <w:r>
-              <w:rPr>
-                <w:rFonts w:ascii="Assistant Medium" w:hAnsi="Assistant Medium" w:cs="Assistant Medium"/>
-                <w:color w:val="000000" w:themeColor="text1"/>
-                <w:shd w:val="clear" w:color="auto" w:fill="FFFFFF"/>
-              </w:rPr>
-              <w:t>tes the user details?</w:t>
+                <w:lang w:val="en-GB"/>
+              </w:rPr>
+              <w:t>...validates the user details?</w:t>
             </w:r>
           </w:p>
           <w:p>
@@ -22838,6 +22700,7 @@
               <w:rPr>
                 <w:rFonts w:ascii="Assistant Medium" w:hAnsi="Assistant Medium" w:cs="Assistant Medium"/>
                 <w:color w:val="000000" w:themeColor="text1"/>
+                <w:lang w:val="en-GB"/>
               </w:rPr>
             </w:pPr>
             <w:r>
@@ -22845,24 +22708,9 @@
                 <w:rFonts w:ascii="Assistant Medium" w:hAnsi="Assistant Medium" w:cs="Assistant Medium"/>
                 <w:color w:val="000000" w:themeColor="text1"/>
                 <w:shd w:val="clear" w:color="auto" w:fill="FFFFFF"/>
-              </w:rPr>
-              <w:t>(</w:t>
-            </w:r>
-            <w:r>
-              <w:rPr>
-                <w:rFonts w:ascii="Assistant Medium" w:hAnsi="Assistant Medium" w:cs="Assistant Medium"/>
-                <w:color w:val="000000" w:themeColor="text1"/>
-                <w:shd w:val="clear" w:color="auto" w:fill="FFFFFF"/>
-              </w:rPr>
-              <w:t>global validation</w:t>
-            </w:r>
-            <w:r>
-              <w:rPr>
-                <w:rFonts w:ascii="Assistant Medium" w:hAnsi="Assistant Medium" w:cs="Assistant Medium"/>
-                <w:color w:val="000000" w:themeColor="text1"/>
-                <w:shd w:val="clear" w:color="auto" w:fill="FFFFFF"/>
-              </w:rPr>
-              <w:t>)</w:t>
+                <w:lang w:val="en-GB"/>
+              </w:rPr>
+              <w:t>(global validation)</w:t>
             </w:r>
           </w:p>
         </w:tc>
@@ -23156,7 +23004,7 @@
                 <w:rFonts w:ascii="Assistant Medium" w:eastAsia="Times New Roman" w:hAnsi="Assistant Medium" w:cs="Assistant Medium"/>
                 <w:color w:val="000000"/>
                 <w:sz w:val="18"/>
-                <w:lang w:eastAsia="pt-PT"/>
+                <w:lang w:val="en-GB" w:eastAsia="pt-PT"/>
               </w:rPr>
             </w:pPr>
             <w:r>
@@ -23164,18 +23012,9 @@
                 <w:rFonts w:ascii="Assistant Medium" w:eastAsia="Times New Roman" w:hAnsi="Assistant Medium" w:cs="Assistant Medium"/>
                 <w:color w:val="000000"/>
                 <w:sz w:val="18"/>
-                <w:lang w:eastAsia="pt-PT"/>
-              </w:rPr>
-              <w:t>6.</w:t>
-            </w:r>
-            <w:r>
-              <w:rPr>
-                <w:rFonts w:ascii="Assistant Medium" w:eastAsia="Times New Roman" w:hAnsi="Assistant Medium" w:cs="Assistant Medium"/>
-                <w:color w:val="000000"/>
-                <w:sz w:val="18"/>
-                <w:lang w:eastAsia="pt-PT"/>
-              </w:rPr>
-              <w:t>The platform saves the data and informs the user that the operation was successful.</w:t>
+                <w:lang w:val="en-GB" w:eastAsia="pt-PT"/>
+              </w:rPr>
+              <w:t>6.The platform saves the data and informs the user that the operation was successful.</w:t>
             </w:r>
           </w:p>
           <w:p>
@@ -23481,7 +23320,7 @@
           <w:lang w:eastAsia="pt-PT"/>
         </w:rPr>
         <w:pict w14:anchorId="5F678B43">
-          <v:shape id="_x0000_i1027" type="#_x0000_t75" style="width:424.5pt;height:280.5pt">
+          <v:shape id="_x0000_i1028" type="#_x0000_t75" style="width:424.5pt;height:280.5pt">
             <v:imagedata r:id="rId17" o:title="UC4_SequenceDiagram"/>
           </v:shape>
         </w:pict>
@@ -23545,7 +23384,7 @@
           <w:lang w:val="en-US" w:eastAsia="pt-PT"/>
         </w:rPr>
       </w:pPr>
-      <w:bookmarkStart w:id="22" w:name="_Toc63021401"/>
+      <w:bookmarkStart w:id="21" w:name="_Toc63021401"/>
     </w:p>
     <w:p>
       <w:pPr>
@@ -23640,7 +23479,7 @@
         </w:rPr>
         <w:t>UC5 - Available Parking Spots Consultation</w:t>
       </w:r>
-      <w:bookmarkEnd w:id="22"/>
+      <w:bookmarkEnd w:id="21"/>
     </w:p>
     <w:p>
       <w:pPr>
@@ -23657,7 +23496,7 @@
           <w:lang w:val="en-US" w:eastAsia="pt-PT"/>
         </w:rPr>
       </w:pPr>
-      <w:bookmarkStart w:id="23" w:name="_Toc63021402"/>
+      <w:bookmarkStart w:id="22" w:name="_Toc63021402"/>
       <w:r>
         <w:rPr>
           <w:rFonts w:ascii="Assistant Medium" w:eastAsia="Times New Roman" w:hAnsi="Assistant Medium" w:cs="Assistant Medium"/>
@@ -23682,7 +23521,7 @@
         </w:rPr>
         <w:t>Brief</w:t>
       </w:r>
-      <w:bookmarkEnd w:id="23"/>
+      <w:bookmarkEnd w:id="22"/>
     </w:p>
     <w:p>
       <w:pPr>
@@ -23719,7 +23558,7 @@
           <w:lang w:val="en-US" w:eastAsia="pt-PT"/>
         </w:rPr>
       </w:pPr>
-      <w:bookmarkStart w:id="24" w:name="_Toc63021403"/>
+      <w:bookmarkStart w:id="23" w:name="_Toc63021403"/>
       <w:r>
         <w:rPr>
           <w:rFonts w:ascii="Assistant Medium" w:eastAsia="Times New Roman" w:hAnsi="Assistant Medium" w:cs="Assistant Medium"/>
@@ -23744,7 +23583,7 @@
         </w:rPr>
         <w:t>SSD</w:t>
       </w:r>
-      <w:bookmarkEnd w:id="24"/>
+      <w:bookmarkEnd w:id="23"/>
     </w:p>
     <w:p>
       <w:pPr>
@@ -23831,7 +23670,7 @@
           <w:lang w:val="en-US" w:eastAsia="pt-PT"/>
         </w:rPr>
       </w:pPr>
-      <w:bookmarkStart w:id="25" w:name="_Toc63021404"/>
+      <w:bookmarkStart w:id="24" w:name="_Toc63021404"/>
       <w:r>
         <w:rPr>
           <w:rFonts w:ascii="Assistant Medium" w:eastAsia="Times New Roman" w:hAnsi="Assistant Medium" w:cs="Assistant Medium"/>
@@ -23856,7 +23695,7 @@
         </w:rPr>
         <w:t>Fully Dressed</w:t>
       </w:r>
-      <w:bookmarkEnd w:id="25"/>
+      <w:bookmarkEnd w:id="24"/>
     </w:p>
     <w:p>
       <w:pPr>
@@ -24679,7 +24518,7 @@
           <w:lang w:val="en-US" w:eastAsia="pt-PT"/>
         </w:rPr>
       </w:pPr>
-      <w:bookmarkStart w:id="26" w:name="_Toc63021405"/>
+      <w:bookmarkStart w:id="25" w:name="_Toc63021405"/>
       <w:r>
         <w:rPr>
           <w:rFonts w:ascii="Assistant Medium" w:eastAsia="Times New Roman" w:hAnsi="Assistant Medium" w:cs="Assistant Medium"/>
@@ -24704,7 +24543,7 @@
         </w:rPr>
         <w:t>Class Table</w:t>
       </w:r>
-      <w:bookmarkEnd w:id="26"/>
+      <w:bookmarkEnd w:id="25"/>
     </w:p>
     <w:tbl>
       <w:tblPr>
@@ -26188,7 +26027,6 @@
                 <w:sz w:val="18"/>
                 <w:lang w:val="en-US" w:eastAsia="pt-PT"/>
               </w:rPr>
-              <w:lastRenderedPageBreak/>
               <w:t>7.The user checks the list.</w:t>
             </w:r>
           </w:p>
@@ -26524,7 +26362,7 @@
           <w:lang w:val="en-US" w:eastAsia="pt-PT"/>
         </w:rPr>
       </w:pPr>
-      <w:bookmarkStart w:id="27" w:name="_Toc63021406"/>
+      <w:bookmarkStart w:id="26" w:name="_Toc63021406"/>
       <w:r>
         <w:rPr>
           <w:rFonts w:ascii="Assistant Medium" w:eastAsia="Times New Roman" w:hAnsi="Assistant Medium" w:cs="Assistant Medium"/>
@@ -26549,13 +26387,13 @@
         </w:rPr>
         <w:t>Sequence Diagram</w:t>
       </w:r>
-      <w:bookmarkEnd w:id="27"/>
+      <w:bookmarkEnd w:id="26"/>
     </w:p>
     <w:p>
       <w:pPr>
         <w:spacing w:after="120"/>
         <w:rPr>
-          <w:rStyle w:val="Cabealho2Carter"/>
+          <w:rStyle w:val="Ttulo2Carter"/>
           <w:rFonts w:eastAsiaTheme="minorHAnsi"/>
         </w:rPr>
       </w:pPr>
@@ -26712,7 +26550,7 @@
           <w:lang w:val="en-US" w:eastAsia="pt-PT"/>
         </w:rPr>
       </w:pPr>
-      <w:bookmarkStart w:id="28" w:name="_Toc63021407"/>
+      <w:bookmarkStart w:id="27" w:name="_Toc63021407"/>
       <w:r>
         <w:rPr>
           <w:rFonts w:ascii="Assistant Medium" w:eastAsia="Times New Roman" w:hAnsi="Assistant Medium" w:cs="Assistant Medium"/>
@@ -26740,7 +26578,7 @@
         </w:rPr>
         <w:t>UC6 - Payment Process</w:t>
       </w:r>
-      <w:bookmarkEnd w:id="28"/>
+      <w:bookmarkEnd w:id="27"/>
     </w:p>
     <w:p>
       <w:pPr>
@@ -26757,7 +26595,7 @@
           <w:lang w:val="en-US" w:eastAsia="pt-PT"/>
         </w:rPr>
       </w:pPr>
-      <w:bookmarkStart w:id="29" w:name="_Toc63021408"/>
+      <w:bookmarkStart w:id="28" w:name="_Toc63021408"/>
       <w:r>
         <w:rPr>
           <w:rFonts w:ascii="Assistant Medium" w:eastAsia="Times New Roman" w:hAnsi="Assistant Medium" w:cs="Assistant Medium"/>
@@ -26782,7 +26620,7 @@
         </w:rPr>
         <w:t>Brief</w:t>
       </w:r>
-      <w:bookmarkEnd w:id="29"/>
+      <w:bookmarkEnd w:id="28"/>
     </w:p>
     <w:p>
       <w:pPr>
@@ -26865,7 +26703,7 @@
           <w:lang w:val="en-US" w:eastAsia="pt-PT"/>
         </w:rPr>
       </w:pPr>
-      <w:bookmarkStart w:id="30" w:name="_Toc63021409"/>
+      <w:bookmarkStart w:id="29" w:name="_Toc63021409"/>
       <w:r>
         <w:rPr>
           <w:rFonts w:ascii="Assistant Medium" w:eastAsia="Times New Roman" w:hAnsi="Assistant Medium" w:cs="Assistant Medium"/>
@@ -26890,10 +26728,10 @@
         </w:rPr>
         <w:t>SSD</w:t>
       </w:r>
-      <w:bookmarkEnd w:id="30"/>
-    </w:p>
-    <w:p>
-      <w:bookmarkStart w:id="31" w:name="_Toc62817298"/>
+      <w:bookmarkEnd w:id="29"/>
+    </w:p>
+    <w:p>
+      <w:bookmarkStart w:id="30" w:name="_Toc62817298"/>
       <w:r>
         <w:rPr>
           <w:rFonts w:ascii="Assistant Medium" w:eastAsia="Times New Roman" w:hAnsi="Assistant Medium" w:cs="Assistant Medium"/>
@@ -26954,8 +26792,1392 @@
           </wp:inline>
         </w:drawing>
       </w:r>
-      <w:bookmarkEnd w:id="31"/>
-    </w:p>
+      <w:bookmarkEnd w:id="30"/>
+    </w:p>
+    <w:p/>
+    <w:p>
+      <w:pPr>
+        <w:spacing w:before="600" w:after="80" w:line="360" w:lineRule="auto"/>
+        <w:jc w:val="both"/>
+        <w:outlineLvl w:val="1"/>
+        <w:rPr>
+          <w:rFonts w:ascii="Assistant Medium" w:eastAsia="Times New Roman" w:hAnsi="Assistant Medium" w:cs="Assistant Medium"/>
+          <w:b/>
+          <w:bCs/>
+          <w:sz w:val="36"/>
+          <w:szCs w:val="36"/>
+          <w:lang w:val="en-US" w:eastAsia="pt-PT"/>
+        </w:rPr>
+      </w:pPr>
+      <w:r>
+        <w:rPr>
+          <w:rFonts w:ascii="Assistant Medium" w:eastAsia="Times New Roman" w:hAnsi="Assistant Medium" w:cs="Assistant Medium"/>
+          <w:b/>
+          <w:bCs/>
+          <w:color w:val="666666"/>
+          <w:sz w:val="34"/>
+          <w:szCs w:val="34"/>
+          <w:lang w:val="en-US" w:eastAsia="pt-PT"/>
+        </w:rPr>
+        <w:t>3.</w:t>
+      </w:r>
+      <w:r>
+        <w:rPr>
+          <w:rFonts w:ascii="Assistant Medium" w:eastAsia="Times New Roman" w:hAnsi="Assistant Medium" w:cs="Assistant Medium"/>
+          <w:b/>
+          <w:bCs/>
+          <w:color w:val="666666"/>
+          <w:sz w:val="34"/>
+          <w:szCs w:val="34"/>
+          <w:lang w:val="en-US" w:eastAsia="pt-PT"/>
+        </w:rPr>
+        <w:t>6</w:t>
+      </w:r>
+      <w:r>
+        <w:rPr>
+          <w:rFonts w:ascii="Assistant Medium" w:eastAsia="Times New Roman" w:hAnsi="Assistant Medium" w:cs="Assistant Medium"/>
+          <w:b/>
+          <w:bCs/>
+          <w:color w:val="666666"/>
+          <w:sz w:val="34"/>
+          <w:szCs w:val="34"/>
+          <w:lang w:val="en-US" w:eastAsia="pt-PT"/>
+        </w:rPr>
+        <w:t>.3. Fully Dressed</w:t>
+      </w:r>
+    </w:p>
+    <w:p>
+      <w:pPr>
+        <w:spacing w:before="240" w:after="0" w:line="360" w:lineRule="auto"/>
+        <w:jc w:val="both"/>
+        <w:rPr>
+          <w:rFonts w:ascii="Assistant Medium" w:eastAsia="Times New Roman" w:hAnsi="Assistant Medium" w:cs="Assistant Medium"/>
+          <w:sz w:val="24"/>
+          <w:szCs w:val="24"/>
+          <w:lang w:val="en-US" w:eastAsia="pt-PT"/>
+        </w:rPr>
+      </w:pPr>
+      <w:r>
+        <w:rPr>
+          <w:rFonts w:ascii="Assistant Medium" w:eastAsia="Times New Roman" w:hAnsi="Assistant Medium" w:cs="Assistant Medium"/>
+          <w:b/>
+          <w:bCs/>
+          <w:color w:val="000000"/>
+          <w:lang w:val="en-US" w:eastAsia="pt-PT"/>
+        </w:rPr>
+        <w:t xml:space="preserve">Name: </w:t>
+      </w:r>
+      <w:r>
+        <w:rPr>
+          <w:rFonts w:ascii="Assistant Medium" w:eastAsia="Times New Roman" w:hAnsi="Assistant Medium" w:cs="Assistant Medium"/>
+          <w:color w:val="000000"/>
+          <w:lang w:val="en-US" w:eastAsia="pt-PT"/>
+        </w:rPr>
+        <w:t>Payment Processing</w:t>
+      </w:r>
+    </w:p>
+    <w:p>
+      <w:pPr>
+        <w:spacing w:before="240" w:after="0" w:line="360" w:lineRule="auto"/>
+        <w:jc w:val="both"/>
+        <w:rPr>
+          <w:rFonts w:ascii="Assistant Medium" w:eastAsia="Times New Roman" w:hAnsi="Assistant Medium" w:cs="Assistant Medium"/>
+          <w:sz w:val="24"/>
+          <w:szCs w:val="24"/>
+          <w:lang w:val="en-US" w:eastAsia="pt-PT"/>
+        </w:rPr>
+      </w:pPr>
+      <w:r>
+        <w:rPr>
+          <w:rFonts w:ascii="Assistant Medium" w:eastAsia="Times New Roman" w:hAnsi="Assistant Medium" w:cs="Assistant Medium"/>
+          <w:b/>
+          <w:bCs/>
+          <w:color w:val="000000"/>
+          <w:lang w:val="en-US" w:eastAsia="pt-PT"/>
+        </w:rPr>
+        <w:t xml:space="preserve">Primary Actor: </w:t>
+      </w:r>
+      <w:r>
+        <w:rPr>
+          <w:rFonts w:ascii="Assistant Medium" w:eastAsia="Times New Roman" w:hAnsi="Assistant Medium" w:cs="Assistant Medium"/>
+          <w:color w:val="000000"/>
+          <w:lang w:val="en-US" w:eastAsia="pt-PT"/>
+        </w:rPr>
+        <w:t>User</w:t>
+      </w:r>
+    </w:p>
+    <w:p>
+      <w:pPr>
+        <w:spacing w:before="240" w:after="0" w:line="360" w:lineRule="auto"/>
+        <w:jc w:val="both"/>
+        <w:rPr>
+          <w:rFonts w:ascii="Assistant Medium" w:eastAsia="Times New Roman" w:hAnsi="Assistant Medium" w:cs="Assistant Medium"/>
+          <w:color w:val="000000"/>
+          <w:sz w:val="20"/>
+          <w:szCs w:val="20"/>
+          <w:lang w:val="en-US" w:eastAsia="pt-PT"/>
+        </w:rPr>
+      </w:pPr>
+      <w:r>
+        <w:rPr>
+          <w:rFonts w:ascii="Assistant Medium" w:eastAsia="Times New Roman" w:hAnsi="Assistant Medium" w:cs="Assistant Medium"/>
+          <w:b/>
+          <w:bCs/>
+          <w:color w:val="000000"/>
+          <w:lang w:val="en-US" w:eastAsia="pt-PT"/>
+        </w:rPr>
+        <w:t>Stakeholders and interests:</w:t>
+      </w:r>
+    </w:p>
+    <w:p>
+      <w:pPr>
+        <w:spacing w:before="240" w:after="0" w:line="360" w:lineRule="auto"/>
+        <w:jc w:val="both"/>
+        <w:rPr>
+          <w:rFonts w:ascii="Assistant Medium" w:eastAsia="Times New Roman" w:hAnsi="Assistant Medium" w:cs="Assistant Medium"/>
+          <w:color w:val="000000"/>
+          <w:lang w:eastAsia="pt-PT"/>
+        </w:rPr>
+      </w:pPr>
+      <w:r>
+        <w:rPr>
+          <w:rFonts w:ascii="Assistant Medium" w:eastAsia="Times New Roman" w:hAnsi="Assistant Medium" w:cs="Assistant Medium"/>
+          <w:color w:val="000000"/>
+          <w:lang w:eastAsia="pt-PT"/>
+        </w:rPr>
+        <w:lastRenderedPageBreak/>
+        <w:t xml:space="preserve">User: </w:t>
+      </w:r>
+    </w:p>
+    <w:p>
+      <w:pPr>
+        <w:pStyle w:val="PargrafodaLista"/>
+        <w:numPr>
+          <w:ilvl w:val="0"/>
+          <w:numId w:val="41"/>
+        </w:numPr>
+        <w:spacing w:before="240" w:after="0" w:line="360" w:lineRule="auto"/>
+        <w:jc w:val="both"/>
+        <w:rPr>
+          <w:rFonts w:ascii="Assistant Medium" w:eastAsia="Times New Roman" w:hAnsi="Assistant Medium" w:cs="Assistant Medium"/>
+          <w:color w:val="000000"/>
+          <w:lang w:val="en-GB" w:eastAsia="pt-PT"/>
+        </w:rPr>
+      </w:pPr>
+      <w:r>
+        <w:rPr>
+          <w:rFonts w:ascii="Assistant Medium" w:eastAsia="Times New Roman" w:hAnsi="Assistant Medium" w:cs="Assistant Medium"/>
+          <w:color w:val="000000"/>
+          <w:lang w:val="en-GB" w:eastAsia="pt-PT"/>
+        </w:rPr>
+        <w:t>Wants purchase and fast service with minimal effort.</w:t>
+      </w:r>
+    </w:p>
+    <w:p>
+      <w:pPr>
+        <w:pStyle w:val="PargrafodaLista"/>
+        <w:numPr>
+          <w:ilvl w:val="0"/>
+          <w:numId w:val="32"/>
+        </w:numPr>
+        <w:spacing w:before="240" w:after="0" w:line="360" w:lineRule="auto"/>
+        <w:jc w:val="both"/>
+        <w:rPr>
+          <w:rFonts w:ascii="Assistant Medium" w:eastAsia="Times New Roman" w:hAnsi="Assistant Medium" w:cs="Assistant Medium"/>
+          <w:color w:val="000000"/>
+          <w:lang w:eastAsia="pt-PT"/>
+        </w:rPr>
+      </w:pPr>
+      <w:r>
+        <w:rPr>
+          <w:rFonts w:ascii="Assistant Medium" w:eastAsia="Times New Roman" w:hAnsi="Assistant Medium" w:cs="Assistant Medium"/>
+          <w:color w:val="000000"/>
+          <w:lang w:eastAsia="pt-PT"/>
+        </w:rPr>
+        <w:t>Wants to pay a parking spot reservation on the platform.</w:t>
+      </w:r>
+    </w:p>
+    <w:p>
+      <w:pPr>
+        <w:spacing w:after="0" w:line="360" w:lineRule="auto"/>
+        <w:jc w:val="both"/>
+        <w:rPr>
+          <w:rFonts w:ascii="Assistant Medium" w:eastAsia="Times New Roman" w:hAnsi="Assistant Medium" w:cs="Assistant Medium"/>
+          <w:color w:val="000000"/>
+          <w:lang w:val="en-GB" w:eastAsia="pt-PT"/>
+        </w:rPr>
+      </w:pPr>
+    </w:p>
+    <w:p>
+      <w:pPr>
+        <w:spacing w:after="0" w:line="360" w:lineRule="auto"/>
+        <w:jc w:val="both"/>
+        <w:textAlignment w:val="baseline"/>
+        <w:rPr>
+          <w:rFonts w:ascii="Assistant Medium" w:eastAsia="Times New Roman" w:hAnsi="Assistant Medium" w:cs="Assistant Medium"/>
+          <w:color w:val="000000"/>
+          <w:lang w:eastAsia="pt-PT"/>
+        </w:rPr>
+      </w:pPr>
+      <w:r>
+        <w:rPr>
+          <w:rFonts w:ascii="Assistant Medium" w:eastAsia="Times New Roman" w:hAnsi="Assistant Medium" w:cs="Assistant Medium"/>
+          <w:color w:val="000000"/>
+          <w:lang w:eastAsia="pt-PT"/>
+        </w:rPr>
+        <w:t xml:space="preserve">Platform:  </w:t>
+      </w:r>
+    </w:p>
+    <w:p>
+      <w:pPr>
+        <w:pStyle w:val="PargrafodaLista"/>
+        <w:numPr>
+          <w:ilvl w:val="0"/>
+          <w:numId w:val="32"/>
+        </w:numPr>
+        <w:spacing w:after="0" w:line="360" w:lineRule="auto"/>
+        <w:jc w:val="both"/>
+        <w:textAlignment w:val="baseline"/>
+        <w:rPr>
+          <w:rFonts w:ascii="Assistant Medium" w:eastAsia="Times New Roman" w:hAnsi="Assistant Medium" w:cs="Assistant Medium"/>
+          <w:color w:val="000000"/>
+          <w:lang w:val="en-GB" w:eastAsia="pt-PT"/>
+        </w:rPr>
+      </w:pPr>
+      <w:r>
+        <w:rPr>
+          <w:rFonts w:ascii="Assistant Medium" w:eastAsia="Times New Roman" w:hAnsi="Assistant Medium" w:cs="Assistant Medium"/>
+          <w:color w:val="000000"/>
+          <w:lang w:val="en-GB" w:eastAsia="pt-PT"/>
+        </w:rPr>
+        <w:t>W</w:t>
+      </w:r>
+      <w:r>
+        <w:rPr>
+          <w:rFonts w:ascii="Assistant Medium" w:eastAsia="Times New Roman" w:hAnsi="Assistant Medium" w:cs="Assistant Medium"/>
+          <w:color w:val="000000"/>
+          <w:lang w:val="en-GB" w:eastAsia="pt-PT"/>
+        </w:rPr>
+        <w:t>ants to accurately receive the payment in the platform.</w:t>
+      </w:r>
+    </w:p>
+    <w:p>
+      <w:pPr>
+        <w:spacing w:before="240" w:after="0" w:line="360" w:lineRule="auto"/>
+        <w:jc w:val="both"/>
+        <w:rPr>
+          <w:rFonts w:ascii="Assistant Medium" w:eastAsia="Times New Roman" w:hAnsi="Assistant Medium" w:cs="Assistant Medium"/>
+          <w:color w:val="000000"/>
+          <w:lang w:val="en-US" w:eastAsia="pt-PT"/>
+        </w:rPr>
+      </w:pPr>
+      <w:r>
+        <w:rPr>
+          <w:rFonts w:ascii="Assistant Medium" w:eastAsia="Times New Roman" w:hAnsi="Assistant Medium" w:cs="Assistant Medium"/>
+          <w:b/>
+          <w:bCs/>
+          <w:color w:val="000000"/>
+          <w:lang w:val="en-US" w:eastAsia="pt-PT"/>
+        </w:rPr>
+        <w:t>Preconditions</w:t>
+      </w:r>
+      <w:r>
+        <w:rPr>
+          <w:rFonts w:ascii="Assistant Medium" w:eastAsia="Times New Roman" w:hAnsi="Assistant Medium" w:cs="Assistant Medium"/>
+          <w:color w:val="000000"/>
+          <w:lang w:val="en-US" w:eastAsia="pt-PT"/>
+        </w:rPr>
+        <w:t>: </w:t>
+      </w:r>
+      <w:r>
+        <w:rPr>
+          <w:rFonts w:ascii="Assistant Medium" w:eastAsia="Times New Roman" w:hAnsi="Assistant Medium" w:cs="Assistant Medium"/>
+          <w:color w:val="000000"/>
+          <w:lang w:val="en-US" w:eastAsia="pt-PT"/>
+        </w:rPr>
+        <w:t>There is a p</w:t>
+      </w:r>
+      <w:r>
+        <w:rPr>
+          <w:rFonts w:ascii="Assistant Medium" w:eastAsia="Times New Roman" w:hAnsi="Assistant Medium" w:cs="Assistant Medium"/>
+          <w:bCs/>
+          <w:color w:val="000000"/>
+          <w:lang w:val="en-US" w:eastAsia="pt-PT"/>
+        </w:rPr>
+        <w:t>revious reservation of a parking spot</w:t>
+      </w:r>
+      <w:r>
+        <w:rPr>
+          <w:rFonts w:ascii="Assistant Medium" w:eastAsia="Times New Roman" w:hAnsi="Assistant Medium" w:cs="Assistant Medium"/>
+          <w:color w:val="000000"/>
+          <w:lang w:val="en-US" w:eastAsia="pt-PT"/>
+        </w:rPr>
+        <w:t xml:space="preserve">. </w:t>
+      </w:r>
+    </w:p>
+    <w:p>
+      <w:pPr>
+        <w:spacing w:before="240" w:after="0" w:line="360" w:lineRule="auto"/>
+        <w:jc w:val="both"/>
+        <w:rPr>
+          <w:rFonts w:ascii="Assistant Medium" w:eastAsia="Times New Roman" w:hAnsi="Assistant Medium" w:cs="Assistant Medium"/>
+          <w:sz w:val="24"/>
+          <w:szCs w:val="24"/>
+          <w:lang w:val="en-US" w:eastAsia="pt-PT"/>
+        </w:rPr>
+      </w:pPr>
+      <w:r>
+        <w:rPr>
+          <w:rFonts w:ascii="Assistant Medium" w:eastAsia="Times New Roman" w:hAnsi="Assistant Medium" w:cs="Assistant Medium"/>
+          <w:b/>
+          <w:bCs/>
+          <w:color w:val="000000"/>
+          <w:lang w:val="en-US" w:eastAsia="pt-PT"/>
+        </w:rPr>
+        <w:t>Postconditions:</w:t>
+      </w:r>
+    </w:p>
+    <w:p>
+      <w:pPr>
+        <w:numPr>
+          <w:ilvl w:val="0"/>
+          <w:numId w:val="3"/>
+        </w:numPr>
+        <w:spacing w:after="0" w:line="360" w:lineRule="auto"/>
+        <w:ind w:left="714" w:hanging="357"/>
+        <w:jc w:val="both"/>
+        <w:textAlignment w:val="baseline"/>
+        <w:rPr>
+          <w:rFonts w:ascii="Assistant Medium" w:eastAsia="Times New Roman" w:hAnsi="Assistant Medium" w:cs="Assistant Medium"/>
+          <w:color w:val="000000"/>
+          <w:lang w:val="en-US" w:eastAsia="pt-PT"/>
+        </w:rPr>
+      </w:pPr>
+      <w:r>
+        <w:rPr>
+          <w:rFonts w:ascii="Assistant Medium" w:eastAsia="Times New Roman" w:hAnsi="Assistant Medium" w:cs="Assistant Medium"/>
+          <w:color w:val="000000"/>
+          <w:lang w:val="en-US" w:eastAsia="pt-PT"/>
+        </w:rPr>
+        <w:t>The payment approvals are recorded.</w:t>
+      </w:r>
+    </w:p>
+    <w:p>
+      <w:pPr>
+        <w:numPr>
+          <w:ilvl w:val="0"/>
+          <w:numId w:val="3"/>
+        </w:numPr>
+        <w:spacing w:after="0" w:line="360" w:lineRule="auto"/>
+        <w:ind w:left="714" w:hanging="357"/>
+        <w:jc w:val="both"/>
+        <w:textAlignment w:val="baseline"/>
+        <w:rPr>
+          <w:rFonts w:ascii="Assistant Medium" w:eastAsia="Times New Roman" w:hAnsi="Assistant Medium" w:cs="Assistant Medium"/>
+          <w:color w:val="000000"/>
+          <w:lang w:val="en-US" w:eastAsia="pt-PT"/>
+        </w:rPr>
+      </w:pPr>
+      <w:r>
+        <w:rPr>
+          <w:rFonts w:ascii="Assistant Medium" w:eastAsia="Times New Roman" w:hAnsi="Assistant Medium" w:cs="Assistant Medium"/>
+          <w:color w:val="000000"/>
+          <w:lang w:val="en-US" w:eastAsia="pt-PT"/>
+        </w:rPr>
+        <w:t>QR-Code is generated.</w:t>
+      </w:r>
+    </w:p>
+    <w:p>
+      <w:pPr>
+        <w:spacing w:after="0" w:line="360" w:lineRule="auto"/>
+        <w:jc w:val="both"/>
+        <w:textAlignment w:val="baseline"/>
+        <w:rPr>
+          <w:rFonts w:ascii="Assistant Medium" w:eastAsia="Times New Roman" w:hAnsi="Assistant Medium" w:cs="Assistant Medium"/>
+          <w:color w:val="000000"/>
+          <w:lang w:val="en-US" w:eastAsia="pt-PT"/>
+        </w:rPr>
+      </w:pPr>
+    </w:p>
+    <w:p>
+      <w:pPr>
+        <w:spacing w:after="0" w:line="360" w:lineRule="auto"/>
+        <w:jc w:val="both"/>
+        <w:textAlignment w:val="baseline"/>
+        <w:rPr>
+          <w:rFonts w:ascii="Assistant Medium" w:eastAsia="Times New Roman" w:hAnsi="Assistant Medium" w:cs="Assistant Medium"/>
+          <w:color w:val="000000"/>
+          <w:lang w:val="en-US" w:eastAsia="pt-PT"/>
+        </w:rPr>
+      </w:pPr>
+      <w:r>
+        <w:rPr>
+          <w:rFonts w:ascii="Assistant Medium" w:eastAsia="Times New Roman" w:hAnsi="Assistant Medium" w:cs="Assistant Medium"/>
+          <w:b/>
+          <w:bCs/>
+          <w:color w:val="000000"/>
+          <w:lang w:val="en-US" w:eastAsia="pt-PT"/>
+        </w:rPr>
+        <w:t>Main Success Scenario: </w:t>
+      </w:r>
+    </w:p>
+    <w:p>
+      <w:pPr>
+        <w:spacing w:before="120" w:after="0" w:line="360" w:lineRule="auto"/>
+        <w:ind w:left="360"/>
+        <w:jc w:val="both"/>
+        <w:textAlignment w:val="baseline"/>
+        <w:rPr>
+          <w:rFonts w:ascii="Assistant Medium" w:eastAsia="Times New Roman" w:hAnsi="Assistant Medium" w:cs="Assistant Medium"/>
+          <w:color w:val="000000"/>
+          <w:lang w:val="en-GB" w:eastAsia="pt-PT"/>
+        </w:rPr>
+      </w:pPr>
+      <w:r>
+        <w:rPr>
+          <w:rFonts w:ascii="Assistant Medium" w:eastAsia="Times New Roman" w:hAnsi="Assistant Medium" w:cs="Assistant Medium"/>
+          <w:color w:val="000000"/>
+          <w:lang w:val="en-GB" w:eastAsia="pt-PT"/>
+        </w:rPr>
+        <w:t xml:space="preserve">1. The user </w:t>
+      </w:r>
+      <w:r>
+        <w:rPr>
+          <w:rFonts w:ascii="Assistant Medium" w:hAnsi="Assistant Medium" w:cs="Assistant Medium"/>
+          <w:lang w:val="en-US" w:eastAsia="pt-PT"/>
+        </w:rPr>
+        <w:t>informs the platform he wants to pay</w:t>
+      </w:r>
+      <w:r>
+        <w:rPr>
+          <w:rFonts w:ascii="Assistant Medium" w:eastAsia="Times New Roman" w:hAnsi="Assistant Medium" w:cs="Assistant Medium"/>
+          <w:color w:val="000000"/>
+          <w:lang w:val="en-GB" w:eastAsia="pt-PT"/>
+        </w:rPr>
+        <w:t>.</w:t>
+      </w:r>
+    </w:p>
+    <w:p>
+      <w:pPr>
+        <w:spacing w:after="0" w:line="360" w:lineRule="auto"/>
+        <w:ind w:left="360"/>
+        <w:jc w:val="both"/>
+        <w:textAlignment w:val="baseline"/>
+        <w:rPr>
+          <w:rFonts w:ascii="Assistant Medium" w:eastAsia="Times New Roman" w:hAnsi="Assistant Medium" w:cs="Assistant Medium"/>
+          <w:color w:val="000000"/>
+          <w:lang w:val="en-GB" w:eastAsia="pt-PT"/>
+        </w:rPr>
+      </w:pPr>
+      <w:r>
+        <w:rPr>
+          <w:rFonts w:ascii="Assistant Medium" w:eastAsia="Times New Roman" w:hAnsi="Assistant Medium" w:cs="Assistant Medium"/>
+          <w:color w:val="000000"/>
+          <w:lang w:val="en-GB" w:eastAsia="pt-PT"/>
+        </w:rPr>
+        <w:t xml:space="preserve">2. </w:t>
+      </w:r>
+      <w:r>
+        <w:rPr>
+          <w:rFonts w:ascii="Assistant Medium" w:hAnsi="Assistant Medium" w:cs="Assistant Medium"/>
+          <w:lang w:val="en-US" w:eastAsia="pt-PT"/>
+        </w:rPr>
+        <w:t>The platform shows him the full price and asks how he intends to pay</w:t>
+      </w:r>
+      <w:r>
+        <w:rPr>
+          <w:rFonts w:ascii="Assistant Medium" w:hAnsi="Assistant Medium" w:cs="Assistant Medium"/>
+          <w:lang w:val="en-US" w:eastAsia="pt-PT"/>
+        </w:rPr>
+        <w:t>.</w:t>
+      </w:r>
+    </w:p>
+    <w:p>
+      <w:pPr>
+        <w:spacing w:after="0" w:line="360" w:lineRule="auto"/>
+        <w:ind w:left="360"/>
+        <w:jc w:val="both"/>
+        <w:textAlignment w:val="baseline"/>
+        <w:rPr>
+          <w:rFonts w:ascii="Assistant Medium" w:eastAsia="Times New Roman" w:hAnsi="Assistant Medium" w:cs="Assistant Medium"/>
+          <w:color w:val="000000"/>
+          <w:lang w:val="en-GB" w:eastAsia="pt-PT"/>
+        </w:rPr>
+      </w:pPr>
+      <w:r>
+        <w:rPr>
+          <w:rFonts w:ascii="Assistant Medium" w:eastAsia="Times New Roman" w:hAnsi="Assistant Medium" w:cs="Assistant Medium"/>
+          <w:color w:val="000000"/>
+          <w:lang w:val="en-GB" w:eastAsia="pt-PT"/>
+        </w:rPr>
+        <w:t xml:space="preserve">3. </w:t>
+      </w:r>
+      <w:r>
+        <w:rPr>
+          <w:rFonts w:ascii="Assistant Medium" w:hAnsi="Assistant Medium" w:cs="Assistant Medium"/>
+          <w:lang w:val="en-US" w:eastAsia="pt-PT"/>
+        </w:rPr>
+        <w:t>The user cho</w:t>
+      </w:r>
+      <w:r>
+        <w:rPr>
+          <w:rFonts w:ascii="Assistant Medium" w:hAnsi="Assistant Medium" w:cs="Assistant Medium"/>
+          <w:lang w:val="en-US" w:eastAsia="pt-PT"/>
+        </w:rPr>
+        <w:t>o</w:t>
+      </w:r>
+      <w:r>
+        <w:rPr>
+          <w:rFonts w:ascii="Assistant Medium" w:hAnsi="Assistant Medium" w:cs="Assistant Medium"/>
+          <w:lang w:val="en-US" w:eastAsia="pt-PT"/>
+        </w:rPr>
+        <w:t>ses a payment method.</w:t>
+      </w:r>
+    </w:p>
+    <w:p>
+      <w:pPr>
+        <w:spacing w:after="0" w:line="360" w:lineRule="auto"/>
+        <w:ind w:left="360"/>
+        <w:jc w:val="both"/>
+        <w:textAlignment w:val="baseline"/>
+        <w:rPr>
+          <w:rFonts w:ascii="Assistant Medium" w:eastAsia="Times New Roman" w:hAnsi="Assistant Medium" w:cs="Assistant Medium"/>
+          <w:color w:val="000000"/>
+          <w:lang w:val="en-GB" w:eastAsia="pt-PT"/>
+        </w:rPr>
+      </w:pPr>
+      <w:r>
+        <w:rPr>
+          <w:rFonts w:ascii="Assistant Medium" w:eastAsia="Times New Roman" w:hAnsi="Assistant Medium" w:cs="Assistant Medium"/>
+          <w:color w:val="000000"/>
+          <w:lang w:val="en-GB" w:eastAsia="pt-PT"/>
+        </w:rPr>
+        <w:t xml:space="preserve">4. </w:t>
+      </w:r>
+      <w:r>
+        <w:rPr>
+          <w:rFonts w:ascii="Assistant Medium" w:hAnsi="Assistant Medium" w:cs="Assistant Medium"/>
+          <w:lang w:val="en-US" w:eastAsia="pt-PT"/>
+        </w:rPr>
+        <w:t>The platform confirms the payment method and asks for user details</w:t>
+      </w:r>
+      <w:r>
+        <w:rPr>
+          <w:rFonts w:ascii="Assistant Medium" w:eastAsia="Times New Roman" w:hAnsi="Assistant Medium" w:cs="Assistant Medium"/>
+          <w:color w:val="000000"/>
+          <w:lang w:val="en-GB" w:eastAsia="pt-PT"/>
+        </w:rPr>
+        <w:t>.</w:t>
+      </w:r>
+    </w:p>
+    <w:p>
+      <w:pPr>
+        <w:spacing w:after="0" w:line="360" w:lineRule="auto"/>
+        <w:ind w:left="360"/>
+        <w:jc w:val="both"/>
+        <w:textAlignment w:val="baseline"/>
+        <w:rPr>
+          <w:rFonts w:ascii="Assistant Medium" w:eastAsia="Times New Roman" w:hAnsi="Assistant Medium" w:cs="Assistant Medium"/>
+          <w:color w:val="000000"/>
+          <w:lang w:val="en-GB" w:eastAsia="pt-PT"/>
+        </w:rPr>
+      </w:pPr>
+      <w:r>
+        <w:rPr>
+          <w:rFonts w:ascii="Assistant Medium" w:eastAsia="Times New Roman" w:hAnsi="Assistant Medium" w:cs="Assistant Medium"/>
+          <w:color w:val="000000"/>
+          <w:lang w:val="en-GB" w:eastAsia="pt-PT"/>
+        </w:rPr>
+        <w:t xml:space="preserve">5. </w:t>
+      </w:r>
+      <w:r>
+        <w:rPr>
+          <w:rFonts w:ascii="Assistant Medium" w:hAnsi="Assistant Medium" w:cs="Assistant Medium"/>
+          <w:lang w:val="en-US" w:eastAsia="pt-PT"/>
+        </w:rPr>
+        <w:t xml:space="preserve">The user inserts his </w:t>
+      </w:r>
+      <w:r>
+        <w:rPr>
+          <w:rFonts w:ascii="Assistant Medium" w:hAnsi="Assistant Medium" w:cs="Assistant Medium"/>
+          <w:lang w:val="en-US" w:eastAsia="pt-PT"/>
+        </w:rPr>
+        <w:t>payment details</w:t>
+      </w:r>
+      <w:r>
+        <w:rPr>
+          <w:rFonts w:ascii="Assistant Medium" w:eastAsia="Times New Roman" w:hAnsi="Assistant Medium" w:cs="Assistant Medium"/>
+          <w:color w:val="000000"/>
+          <w:lang w:val="en-GB" w:eastAsia="pt-PT"/>
+        </w:rPr>
+        <w:t>.</w:t>
+      </w:r>
+    </w:p>
+    <w:p>
+      <w:pPr>
+        <w:spacing w:after="0" w:line="360" w:lineRule="auto"/>
+        <w:ind w:left="360"/>
+        <w:jc w:val="both"/>
+        <w:textAlignment w:val="baseline"/>
+        <w:rPr>
+          <w:rFonts w:ascii="Assistant Medium" w:eastAsia="Times New Roman" w:hAnsi="Assistant Medium" w:cs="Assistant Medium"/>
+          <w:color w:val="000000"/>
+          <w:lang w:val="en-US" w:eastAsia="pt-PT"/>
+        </w:rPr>
+      </w:pPr>
+      <w:r>
+        <w:rPr>
+          <w:rFonts w:ascii="Assistant Medium" w:eastAsia="Times New Roman" w:hAnsi="Assistant Medium" w:cs="Assistant Medium"/>
+          <w:color w:val="000000"/>
+          <w:lang w:val="en-GB" w:eastAsia="pt-PT"/>
+        </w:rPr>
+        <w:t xml:space="preserve">6. </w:t>
+      </w:r>
+      <w:r>
+        <w:rPr>
+          <w:rFonts w:ascii="Assistant Medium" w:eastAsia="Times New Roman" w:hAnsi="Assistant Medium" w:cs="Assistant Medium"/>
+          <w:color w:val="000000"/>
+          <w:lang w:val="en-US" w:eastAsia="pt-PT"/>
+        </w:rPr>
+        <w:t>The platform shows the data to the user asking him to confirm it.</w:t>
+      </w:r>
+    </w:p>
+    <w:p>
+      <w:pPr>
+        <w:spacing w:after="0" w:line="360" w:lineRule="auto"/>
+        <w:ind w:left="360"/>
+        <w:jc w:val="both"/>
+        <w:textAlignment w:val="baseline"/>
+        <w:rPr>
+          <w:rFonts w:ascii="Assistant Medium" w:eastAsia="Times New Roman" w:hAnsi="Assistant Medium" w:cs="Assistant Medium"/>
+          <w:color w:val="000000"/>
+          <w:lang w:val="en-US" w:eastAsia="pt-PT"/>
+        </w:rPr>
+      </w:pPr>
+      <w:r>
+        <w:rPr>
+          <w:rFonts w:ascii="Assistant Medium" w:eastAsia="Times New Roman" w:hAnsi="Assistant Medium" w:cs="Assistant Medium"/>
+          <w:color w:val="000000"/>
+          <w:lang w:val="en-US" w:eastAsia="pt-PT"/>
+        </w:rPr>
+        <w:t>9. The user confirms.</w:t>
+      </w:r>
+    </w:p>
+    <w:p>
+      <w:pPr>
+        <w:spacing w:after="0" w:line="360" w:lineRule="auto"/>
+        <w:ind w:left="360"/>
+        <w:jc w:val="both"/>
+        <w:textAlignment w:val="baseline"/>
+        <w:rPr>
+          <w:rFonts w:ascii="Assistant Medium" w:eastAsia="Times New Roman" w:hAnsi="Assistant Medium" w:cs="Assistant Medium"/>
+          <w:color w:val="000000"/>
+          <w:lang w:val="en-US" w:eastAsia="pt-PT"/>
+        </w:rPr>
+      </w:pPr>
+      <w:r>
+        <w:rPr>
+          <w:rFonts w:ascii="Assistant Medium" w:eastAsia="Times New Roman" w:hAnsi="Assistant Medium" w:cs="Assistant Medium"/>
+          <w:color w:val="000000"/>
+          <w:lang w:val="en-US" w:eastAsia="pt-PT"/>
+        </w:rPr>
+        <w:t xml:space="preserve">10. </w:t>
+      </w:r>
+      <w:r>
+        <w:rPr>
+          <w:rFonts w:ascii="Assistant Medium" w:hAnsi="Assistant Medium" w:cs="Assistant Medium"/>
+          <w:lang w:val="en-GB" w:eastAsia="pt-PT"/>
+        </w:rPr>
+        <w:t>The platform confirms the payment and the successful reservation process.</w:t>
+      </w:r>
+    </w:p>
+    <w:p>
+      <w:pPr>
+        <w:spacing w:after="0" w:line="360" w:lineRule="auto"/>
+        <w:ind w:left="360"/>
+        <w:jc w:val="both"/>
+        <w:textAlignment w:val="baseline"/>
+        <w:rPr>
+          <w:rFonts w:ascii="Assistant Medium" w:eastAsia="Times New Roman" w:hAnsi="Assistant Medium" w:cs="Assistant Medium"/>
+          <w:color w:val="000000"/>
+          <w:lang w:val="en-GB" w:eastAsia="pt-PT"/>
+        </w:rPr>
+      </w:pPr>
+    </w:p>
+    <w:p>
+      <w:pPr>
+        <w:spacing w:before="240" w:after="0" w:line="360" w:lineRule="auto"/>
+        <w:jc w:val="both"/>
+        <w:rPr>
+          <w:rFonts w:ascii="Assistant Medium" w:eastAsia="Times New Roman" w:hAnsi="Assistant Medium" w:cs="Assistant Medium"/>
+          <w:sz w:val="24"/>
+          <w:szCs w:val="24"/>
+          <w:lang w:val="en-US" w:eastAsia="pt-PT"/>
+        </w:rPr>
+      </w:pPr>
+      <w:r>
+        <w:rPr>
+          <w:rFonts w:ascii="Assistant Medium" w:eastAsia="Times New Roman" w:hAnsi="Assistant Medium" w:cs="Assistant Medium"/>
+          <w:b/>
+          <w:bCs/>
+          <w:color w:val="000000"/>
+          <w:lang w:val="en-US" w:eastAsia="pt-PT"/>
+        </w:rPr>
+        <w:t>Extensions (alternative scenarios):</w:t>
+      </w:r>
+    </w:p>
+    <w:p>
+      <w:pPr>
+        <w:spacing w:before="120" w:after="0" w:line="360" w:lineRule="auto"/>
+        <w:jc w:val="both"/>
+        <w:rPr>
+          <w:rFonts w:ascii="Assistant Medium" w:eastAsia="Times New Roman" w:hAnsi="Assistant Medium" w:cs="Assistant Medium"/>
+          <w:b/>
+          <w:bCs/>
+          <w:color w:val="000000"/>
+          <w:lang w:val="en-GB" w:eastAsia="pt-PT"/>
+        </w:rPr>
+      </w:pPr>
+      <w:r>
+        <w:rPr>
+          <w:rFonts w:ascii="Assistant Medium" w:eastAsia="Times New Roman" w:hAnsi="Assistant Medium" w:cs="Assistant Medium"/>
+          <w:b/>
+          <w:bCs/>
+          <w:color w:val="000000"/>
+          <w:lang w:val="en-US" w:eastAsia="pt-PT"/>
+        </w:rPr>
+        <w:t xml:space="preserve">*a. </w:t>
+      </w:r>
+      <w:r>
+        <w:rPr>
+          <w:rFonts w:ascii="Assistant Medium" w:eastAsia="Times New Roman" w:hAnsi="Assistant Medium" w:cs="Assistant Medium"/>
+          <w:b/>
+          <w:bCs/>
+          <w:color w:val="000000"/>
+          <w:lang w:val="en-GB" w:eastAsia="pt-PT"/>
+        </w:rPr>
+        <w:t>At any time, systems fail:</w:t>
+      </w:r>
+    </w:p>
+    <w:p>
+      <w:pPr>
+        <w:pStyle w:val="PargrafodaLista"/>
+        <w:numPr>
+          <w:ilvl w:val="0"/>
+          <w:numId w:val="44"/>
+        </w:numPr>
+        <w:spacing w:before="120" w:after="0" w:line="360" w:lineRule="auto"/>
+        <w:jc w:val="both"/>
+        <w:rPr>
+          <w:rFonts w:ascii="Assistant Medium" w:eastAsia="Times New Roman" w:hAnsi="Assistant Medium" w:cs="Assistant Medium"/>
+          <w:color w:val="000000"/>
+          <w:lang w:val="en-GB" w:eastAsia="pt-PT"/>
+        </w:rPr>
+      </w:pPr>
+      <w:r>
+        <w:rPr>
+          <w:rFonts w:ascii="Assistant Medium" w:eastAsia="Times New Roman" w:hAnsi="Assistant Medium" w:cs="Assistant Medium"/>
+          <w:color w:val="000000"/>
+          <w:lang w:val="en-GB" w:eastAsia="pt-PT"/>
+        </w:rPr>
+        <w:t>To support recovery and correct accounting, ensure all transaction</w:t>
+      </w:r>
+      <w:r>
+        <w:rPr>
+          <w:rFonts w:ascii="Assistant Medium" w:eastAsia="Times New Roman" w:hAnsi="Assistant Medium" w:cs="Assistant Medium"/>
+          <w:color w:val="000000"/>
+          <w:lang w:val="en-GB" w:eastAsia="pt-PT"/>
+        </w:rPr>
+        <w:t>s a</w:t>
+      </w:r>
+      <w:r>
+        <w:rPr>
+          <w:rFonts w:ascii="Assistant Medium" w:eastAsia="Times New Roman" w:hAnsi="Assistant Medium" w:cs="Assistant Medium"/>
+          <w:color w:val="000000"/>
+          <w:lang w:val="en-GB" w:eastAsia="pt-PT"/>
+        </w:rPr>
+        <w:t>nd events can be recovered from any step of the scenario.</w:t>
+      </w:r>
+    </w:p>
+    <w:p>
+      <w:pPr>
+        <w:spacing w:before="120" w:after="0" w:line="360" w:lineRule="auto"/>
+        <w:jc w:val="both"/>
+        <w:rPr>
+          <w:rFonts w:ascii="Assistant Medium" w:eastAsia="Times New Roman" w:hAnsi="Assistant Medium" w:cs="Assistant Medium"/>
+          <w:b/>
+          <w:bCs/>
+          <w:color w:val="000000"/>
+          <w:lang w:val="en-US" w:eastAsia="pt-PT"/>
+        </w:rPr>
+      </w:pPr>
+      <w:r>
+        <w:rPr>
+          <w:rFonts w:ascii="Assistant Medium" w:eastAsia="Times New Roman" w:hAnsi="Assistant Medium" w:cs="Assistant Medium"/>
+          <w:b/>
+          <w:bCs/>
+          <w:color w:val="000000"/>
+          <w:lang w:val="en-US" w:eastAsia="pt-PT"/>
+        </w:rPr>
+        <w:t>*a.</w:t>
+      </w:r>
+    </w:p>
+    <w:p>
+      <w:pPr>
+        <w:spacing w:after="0" w:line="360" w:lineRule="auto"/>
+        <w:ind w:left="357"/>
+        <w:jc w:val="both"/>
+        <w:rPr>
+          <w:rFonts w:ascii="Assistant Medium" w:eastAsia="Times New Roman" w:hAnsi="Assistant Medium" w:cs="Assistant Medium"/>
+          <w:szCs w:val="24"/>
+          <w:lang w:val="en-GB" w:eastAsia="pt-PT"/>
+        </w:rPr>
+      </w:pPr>
+      <w:r>
+        <w:rPr>
+          <w:rFonts w:ascii="Assistant Medium" w:eastAsia="Times New Roman" w:hAnsi="Assistant Medium" w:cs="Assistant Medium"/>
+          <w:szCs w:val="24"/>
+          <w:lang w:val="en-GB" w:eastAsia="pt-PT"/>
+        </w:rPr>
+        <w:t>1. The user cancels the payment.</w:t>
+      </w:r>
+    </w:p>
+    <w:p>
+      <w:pPr>
+        <w:spacing w:after="0" w:line="360" w:lineRule="auto"/>
+        <w:ind w:left="357"/>
+        <w:jc w:val="both"/>
+        <w:rPr>
+          <w:rFonts w:ascii="Assistant Medium" w:eastAsia="Times New Roman" w:hAnsi="Assistant Medium" w:cs="Assistant Medium"/>
+          <w:szCs w:val="24"/>
+          <w:lang w:val="en-GB" w:eastAsia="pt-PT"/>
+        </w:rPr>
+      </w:pPr>
+      <w:r>
+        <w:rPr>
+          <w:rFonts w:ascii="Assistant Medium" w:eastAsia="Times New Roman" w:hAnsi="Assistant Medium" w:cs="Assistant Medium"/>
+          <w:szCs w:val="24"/>
+          <w:lang w:val="en-GB" w:eastAsia="pt-PT"/>
+        </w:rPr>
+        <w:t>2. The use case ends.</w:t>
+      </w:r>
+    </w:p>
+    <w:p>
+      <w:pPr>
+        <w:spacing w:after="0" w:line="360" w:lineRule="auto"/>
+        <w:ind w:left="357"/>
+        <w:jc w:val="both"/>
+        <w:rPr>
+          <w:rFonts w:ascii="Assistant Medium" w:eastAsia="Times New Roman" w:hAnsi="Assistant Medium" w:cs="Assistant Medium"/>
+          <w:szCs w:val="24"/>
+          <w:lang w:val="en-GB" w:eastAsia="pt-PT"/>
+        </w:rPr>
+      </w:pPr>
+    </w:p>
+    <w:p>
+      <w:pPr>
+        <w:spacing w:after="0" w:line="360" w:lineRule="auto"/>
+        <w:jc w:val="both"/>
+        <w:textAlignment w:val="baseline"/>
+        <w:rPr>
+          <w:rFonts w:ascii="Assistant Medium" w:eastAsia="Times New Roman" w:hAnsi="Assistant Medium" w:cs="Assistant Medium"/>
+          <w:b/>
+          <w:bCs/>
+          <w:color w:val="000000"/>
+          <w:lang w:val="en-GB" w:eastAsia="pt-PT"/>
+        </w:rPr>
+      </w:pPr>
+      <w:r>
+        <w:rPr>
+          <w:rFonts w:ascii="Assistant Medium" w:eastAsia="Times New Roman" w:hAnsi="Assistant Medium" w:cs="Assistant Medium"/>
+          <w:b/>
+          <w:bCs/>
+          <w:color w:val="000000"/>
+          <w:lang w:val="en-GB" w:eastAsia="pt-PT"/>
+        </w:rPr>
+        <w:t xml:space="preserve">*b. </w:t>
+      </w:r>
+    </w:p>
+    <w:p>
+      <w:pPr>
+        <w:spacing w:after="0" w:line="360" w:lineRule="auto"/>
+        <w:ind w:firstLine="360"/>
+        <w:jc w:val="both"/>
+        <w:textAlignment w:val="baseline"/>
+        <w:rPr>
+          <w:rFonts w:ascii="Assistant Medium" w:eastAsia="Times New Roman" w:hAnsi="Assistant Medium" w:cs="Assistant Medium"/>
+          <w:color w:val="000000"/>
+          <w:lang w:val="en-US" w:eastAsia="pt-PT"/>
+        </w:rPr>
+      </w:pPr>
+      <w:r>
+        <w:rPr>
+          <w:rFonts w:ascii="Assistant Medium" w:eastAsia="Times New Roman" w:hAnsi="Assistant Medium" w:cs="Assistant Medium"/>
+          <w:color w:val="000000"/>
+          <w:lang w:val="en-US" w:eastAsia="pt-PT"/>
+        </w:rPr>
+        <w:t>1. The user inserts non-valid data.</w:t>
+      </w:r>
+    </w:p>
+    <w:p>
+      <w:pPr>
+        <w:spacing w:after="0" w:line="360" w:lineRule="auto"/>
+        <w:ind w:left="360"/>
+        <w:jc w:val="both"/>
+        <w:textAlignment w:val="baseline"/>
+        <w:rPr>
+          <w:rFonts w:ascii="Assistant Medium" w:eastAsia="Times New Roman" w:hAnsi="Assistant Medium" w:cs="Assistant Medium"/>
+          <w:color w:val="000000"/>
+          <w:lang w:val="en-US" w:eastAsia="pt-PT"/>
+        </w:rPr>
+      </w:pPr>
+      <w:r>
+        <w:rPr>
+          <w:rFonts w:ascii="Assistant Medium" w:eastAsia="Times New Roman" w:hAnsi="Assistant Medium" w:cs="Assistant Medium"/>
+          <w:color w:val="000000"/>
+          <w:lang w:val="en-US" w:eastAsia="pt-PT"/>
+        </w:rPr>
+        <w:t>2. The platform warns him about it and allows the user to change the data.</w:t>
+      </w:r>
+    </w:p>
+    <w:p>
+      <w:pPr>
+        <w:spacing w:after="0" w:line="360" w:lineRule="auto"/>
+        <w:ind w:left="360"/>
+        <w:jc w:val="both"/>
+        <w:textAlignment w:val="baseline"/>
+        <w:rPr>
+          <w:rFonts w:ascii="Assistant Medium" w:eastAsia="Times New Roman" w:hAnsi="Assistant Medium" w:cs="Assistant Medium"/>
+          <w:color w:val="000000"/>
+          <w:lang w:val="en-GB" w:eastAsia="pt-PT"/>
+        </w:rPr>
+      </w:pPr>
+      <w:r>
+        <w:rPr>
+          <w:rFonts w:ascii="Assistant Medium" w:eastAsia="Times New Roman" w:hAnsi="Assistant Medium" w:cs="Assistant Medium"/>
+          <w:color w:val="000000"/>
+          <w:lang w:val="en-GB" w:eastAsia="pt-PT"/>
+        </w:rPr>
+        <w:t>3. The user does not change the data.</w:t>
+      </w:r>
+    </w:p>
+    <w:p>
+      <w:pPr>
+        <w:spacing w:after="0" w:line="360" w:lineRule="auto"/>
+        <w:ind w:left="360"/>
+        <w:jc w:val="both"/>
+        <w:textAlignment w:val="baseline"/>
+        <w:rPr>
+          <w:rFonts w:ascii="Assistant Medium" w:eastAsia="Times New Roman" w:hAnsi="Assistant Medium" w:cs="Assistant Medium"/>
+          <w:color w:val="000000"/>
+          <w:lang w:val="en-GB" w:eastAsia="pt-PT"/>
+        </w:rPr>
+      </w:pPr>
+      <w:r>
+        <w:rPr>
+          <w:rFonts w:ascii="Assistant Medium" w:eastAsia="Times New Roman" w:hAnsi="Assistant Medium" w:cs="Assistant Medium"/>
+          <w:color w:val="000000"/>
+          <w:lang w:val="en-GB" w:eastAsia="pt-PT"/>
+        </w:rPr>
+        <w:lastRenderedPageBreak/>
+        <w:t>4. The use case ends.</w:t>
+      </w:r>
+    </w:p>
+    <w:p>
+      <w:pPr>
+        <w:spacing w:after="0" w:line="360" w:lineRule="auto"/>
+        <w:ind w:left="360"/>
+        <w:jc w:val="both"/>
+        <w:textAlignment w:val="baseline"/>
+        <w:rPr>
+          <w:rFonts w:ascii="Assistant Medium" w:eastAsia="Times New Roman" w:hAnsi="Assistant Medium" w:cs="Assistant Medium"/>
+          <w:color w:val="000000"/>
+          <w:lang w:val="en-GB" w:eastAsia="pt-PT"/>
+        </w:rPr>
+      </w:pPr>
+    </w:p>
+    <w:p>
+      <w:pPr>
+        <w:spacing w:after="0" w:line="360" w:lineRule="auto"/>
+        <w:jc w:val="both"/>
+        <w:textAlignment w:val="baseline"/>
+        <w:rPr>
+          <w:rFonts w:ascii="Assistant Medium" w:eastAsia="Times New Roman" w:hAnsi="Assistant Medium" w:cs="Assistant Medium"/>
+          <w:b/>
+          <w:bCs/>
+          <w:color w:val="000000"/>
+          <w:lang w:val="en-GB" w:eastAsia="pt-PT"/>
+        </w:rPr>
+      </w:pPr>
+      <w:r>
+        <w:rPr>
+          <w:rFonts w:ascii="Assistant Medium" w:eastAsia="Times New Roman" w:hAnsi="Assistant Medium" w:cs="Assistant Medium"/>
+          <w:b/>
+          <w:bCs/>
+          <w:color w:val="000000"/>
+          <w:lang w:val="en-GB" w:eastAsia="pt-PT"/>
+        </w:rPr>
+        <w:t>*c.</w:t>
+      </w:r>
+    </w:p>
+    <w:p>
+      <w:pPr>
+        <w:pStyle w:val="PargrafodaLista"/>
+        <w:numPr>
+          <w:ilvl w:val="0"/>
+          <w:numId w:val="43"/>
+        </w:numPr>
+        <w:spacing w:after="0" w:line="360" w:lineRule="auto"/>
+        <w:jc w:val="both"/>
+        <w:textAlignment w:val="baseline"/>
+        <w:rPr>
+          <w:rFonts w:ascii="Assistant Medium" w:eastAsia="Times New Roman" w:hAnsi="Assistant Medium" w:cs="Assistant Medium"/>
+          <w:color w:val="000000"/>
+          <w:lang w:val="en-GB" w:eastAsia="pt-PT"/>
+        </w:rPr>
+      </w:pPr>
+      <w:r>
+        <w:rPr>
+          <w:rFonts w:ascii="Assistant Medium" w:eastAsia="Times New Roman" w:hAnsi="Assistant Medium" w:cs="Assistant Medium"/>
+          <w:color w:val="000000"/>
+          <w:lang w:val="en-GB" w:eastAsia="pt-PT"/>
+        </w:rPr>
+        <w:t xml:space="preserve">The payment </w:t>
+      </w:r>
+      <w:r>
+        <w:rPr>
+          <w:rFonts w:ascii="Assistant Medium" w:eastAsia="Times New Roman" w:hAnsi="Assistant Medium" w:cs="Assistant Medium"/>
+          <w:color w:val="000000"/>
+          <w:lang w:val="en-GB" w:eastAsia="pt-PT"/>
+        </w:rPr>
+        <w:t>is</w:t>
+      </w:r>
+      <w:r>
+        <w:rPr>
+          <w:rFonts w:ascii="Assistant Medium" w:eastAsia="Times New Roman" w:hAnsi="Assistant Medium" w:cs="Assistant Medium"/>
+          <w:color w:val="000000"/>
+          <w:lang w:val="en-GB" w:eastAsia="pt-PT"/>
+        </w:rPr>
+        <w:t xml:space="preserve"> refused.</w:t>
+      </w:r>
+    </w:p>
+    <w:p>
+      <w:pPr>
+        <w:pStyle w:val="PargrafodaLista"/>
+        <w:numPr>
+          <w:ilvl w:val="0"/>
+          <w:numId w:val="43"/>
+        </w:numPr>
+        <w:spacing w:after="0" w:line="360" w:lineRule="auto"/>
+        <w:jc w:val="both"/>
+        <w:textAlignment w:val="baseline"/>
+        <w:rPr>
+          <w:rFonts w:ascii="Assistant Medium" w:eastAsia="Times New Roman" w:hAnsi="Assistant Medium" w:cs="Assistant Medium"/>
+          <w:color w:val="000000"/>
+          <w:lang w:val="en-GB" w:eastAsia="pt-PT"/>
+        </w:rPr>
+      </w:pPr>
+      <w:r>
+        <w:rPr>
+          <w:rFonts w:ascii="Assistant Medium" w:eastAsia="Times New Roman" w:hAnsi="Assistant Medium" w:cs="Assistant Medium"/>
+          <w:color w:val="000000"/>
+          <w:lang w:val="en-GB" w:eastAsia="pt-PT"/>
+        </w:rPr>
+        <w:t>The platform requests the user to inserts new payment details.</w:t>
+      </w:r>
+    </w:p>
+    <w:p>
+      <w:pPr>
+        <w:pStyle w:val="PargrafodaLista"/>
+        <w:numPr>
+          <w:ilvl w:val="0"/>
+          <w:numId w:val="43"/>
+        </w:numPr>
+        <w:spacing w:after="0" w:line="360" w:lineRule="auto"/>
+        <w:jc w:val="both"/>
+        <w:textAlignment w:val="baseline"/>
+        <w:rPr>
+          <w:rFonts w:ascii="Assistant Medium" w:eastAsia="Times New Roman" w:hAnsi="Assistant Medium" w:cs="Assistant Medium"/>
+          <w:color w:val="000000"/>
+          <w:lang w:val="en-GB" w:eastAsia="pt-PT"/>
+        </w:rPr>
+      </w:pPr>
+      <w:r>
+        <w:rPr>
+          <w:rFonts w:ascii="Assistant Medium" w:hAnsi="Assistant Medium" w:cs="Assistant Medium"/>
+          <w:lang w:eastAsia="pt-PT"/>
+        </w:rPr>
+        <w:t>The user inserts his data</w:t>
+      </w:r>
+      <w:r>
+        <w:rPr>
+          <w:rFonts w:ascii="Assistant Medium" w:eastAsia="Times New Roman" w:hAnsi="Assistant Medium" w:cs="Assistant Medium"/>
+          <w:color w:val="000000"/>
+          <w:lang w:val="en-GB" w:eastAsia="pt-PT"/>
+        </w:rPr>
+        <w:t>.</w:t>
+      </w:r>
+    </w:p>
+    <w:p>
+      <w:pPr>
+        <w:pStyle w:val="PargrafodaLista"/>
+        <w:numPr>
+          <w:ilvl w:val="0"/>
+          <w:numId w:val="43"/>
+        </w:numPr>
+        <w:spacing w:after="0" w:line="360" w:lineRule="auto"/>
+        <w:jc w:val="both"/>
+        <w:textAlignment w:val="baseline"/>
+        <w:rPr>
+          <w:rFonts w:ascii="Assistant Medium" w:eastAsia="Times New Roman" w:hAnsi="Assistant Medium" w:cs="Assistant Medium"/>
+          <w:color w:val="000000"/>
+          <w:lang w:eastAsia="pt-PT"/>
+        </w:rPr>
+      </w:pPr>
+      <w:r>
+        <w:rPr>
+          <w:rFonts w:ascii="Assistant Medium" w:eastAsia="Times New Roman" w:hAnsi="Assistant Medium" w:cs="Assistant Medium"/>
+          <w:color w:val="000000"/>
+          <w:lang w:eastAsia="pt-PT"/>
+        </w:rPr>
+        <w:t>The platform shows the data to the user asking him to confirm it.</w:t>
+      </w:r>
+    </w:p>
+    <w:p>
+      <w:pPr>
+        <w:pStyle w:val="PargrafodaLista"/>
+        <w:numPr>
+          <w:ilvl w:val="0"/>
+          <w:numId w:val="43"/>
+        </w:numPr>
+        <w:spacing w:after="0" w:line="360" w:lineRule="auto"/>
+        <w:jc w:val="both"/>
+        <w:textAlignment w:val="baseline"/>
+        <w:rPr>
+          <w:rFonts w:ascii="Assistant Medium" w:eastAsia="Times New Roman" w:hAnsi="Assistant Medium" w:cs="Assistant Medium"/>
+          <w:color w:val="000000"/>
+          <w:lang w:eastAsia="pt-PT"/>
+        </w:rPr>
+      </w:pPr>
+      <w:r>
+        <w:rPr>
+          <w:rFonts w:ascii="Assistant Medium" w:eastAsia="Times New Roman" w:hAnsi="Assistant Medium" w:cs="Assistant Medium"/>
+          <w:color w:val="000000"/>
+          <w:lang w:eastAsia="pt-PT"/>
+        </w:rPr>
+        <w:t>The user confirms.</w:t>
+      </w:r>
+    </w:p>
+    <w:p>
+      <w:pPr>
+        <w:pStyle w:val="PargrafodaLista"/>
+        <w:numPr>
+          <w:ilvl w:val="0"/>
+          <w:numId w:val="43"/>
+        </w:numPr>
+        <w:spacing w:after="0" w:line="360" w:lineRule="auto"/>
+        <w:jc w:val="both"/>
+        <w:textAlignment w:val="baseline"/>
+        <w:rPr>
+          <w:rFonts w:ascii="Assistant Medium" w:eastAsia="Times New Roman" w:hAnsi="Assistant Medium" w:cs="Assistant Medium"/>
+          <w:color w:val="000000"/>
+          <w:lang w:eastAsia="pt-PT"/>
+        </w:rPr>
+      </w:pPr>
+      <w:r>
+        <w:rPr>
+          <w:rFonts w:ascii="Assistant Medium" w:eastAsia="Times New Roman" w:hAnsi="Assistant Medium" w:cs="Assistant Medium"/>
+          <w:color w:val="000000"/>
+          <w:lang w:eastAsia="pt-PT"/>
+        </w:rPr>
+        <w:t xml:space="preserve"> </w:t>
+      </w:r>
+      <w:r>
+        <w:rPr>
+          <w:rFonts w:ascii="Assistant Medium" w:hAnsi="Assistant Medium" w:cs="Assistant Medium"/>
+          <w:lang w:val="en-GB" w:eastAsia="pt-PT"/>
+        </w:rPr>
+        <w:t>The platform confirms the payment and the successful reservation process.</w:t>
+      </w:r>
+    </w:p>
+    <w:p>
+      <w:pPr>
+        <w:spacing w:after="240" w:line="360" w:lineRule="auto"/>
+        <w:jc w:val="both"/>
+        <w:textAlignment w:val="baseline"/>
+        <w:rPr>
+          <w:rFonts w:ascii="Assistant Medium" w:eastAsia="Times New Roman" w:hAnsi="Assistant Medium" w:cs="Assistant Medium"/>
+          <w:b/>
+          <w:bCs/>
+          <w:color w:val="000000"/>
+          <w:lang w:val="en-US" w:eastAsia="pt-PT"/>
+        </w:rPr>
+      </w:pPr>
+    </w:p>
+    <w:p>
+      <w:pPr>
+        <w:spacing w:after="0" w:line="360" w:lineRule="auto"/>
+        <w:jc w:val="both"/>
+        <w:textAlignment w:val="baseline"/>
+        <w:rPr>
+          <w:rFonts w:ascii="Assistant Medium" w:eastAsia="Times New Roman" w:hAnsi="Assistant Medium" w:cs="Assistant Medium"/>
+          <w:b/>
+          <w:bCs/>
+          <w:color w:val="000000"/>
+          <w:lang w:val="en-US" w:eastAsia="pt-PT"/>
+        </w:rPr>
+      </w:pPr>
+      <w:r>
+        <w:rPr>
+          <w:rFonts w:ascii="Assistant Medium" w:eastAsia="Times New Roman" w:hAnsi="Assistant Medium" w:cs="Assistant Medium"/>
+          <w:b/>
+          <w:bCs/>
+          <w:color w:val="000000"/>
+          <w:lang w:val="en-US" w:eastAsia="pt-PT"/>
+        </w:rPr>
+        <w:t>Special Requirements:</w:t>
+      </w:r>
+    </w:p>
+    <w:p>
+      <w:pPr>
+        <w:pStyle w:val="PargrafodaLista"/>
+        <w:numPr>
+          <w:ilvl w:val="0"/>
+          <w:numId w:val="32"/>
+        </w:numPr>
+        <w:spacing w:after="0" w:line="360" w:lineRule="auto"/>
+        <w:ind w:left="714" w:hanging="357"/>
+        <w:jc w:val="both"/>
+        <w:textAlignment w:val="baseline"/>
+        <w:rPr>
+          <w:rFonts w:ascii="Assistant Medium" w:eastAsia="Times New Roman" w:hAnsi="Assistant Medium" w:cs="Assistant Medium"/>
+          <w:sz w:val="24"/>
+          <w:szCs w:val="24"/>
+          <w:lang w:eastAsia="pt-PT"/>
+        </w:rPr>
+      </w:pPr>
+      <w:r>
+        <w:rPr>
+          <w:rFonts w:ascii="Assistant Medium" w:eastAsia="Times New Roman" w:hAnsi="Assistant Medium" w:cs="Assistant Medium"/>
+          <w:color w:val="000000"/>
+          <w:lang w:eastAsia="pt-PT"/>
+        </w:rPr>
+        <w:t xml:space="preserve">Display international currencies and </w:t>
+      </w:r>
+      <w:r>
+        <w:rPr>
+          <w:rFonts w:ascii="Assistant Medium" w:eastAsia="Times New Roman" w:hAnsi="Assistant Medium" w:cs="Assistant Medium"/>
+          <w:color w:val="000000"/>
+          <w:lang w:eastAsia="pt-PT"/>
+        </w:rPr>
+        <w:t>languages depending on the user’s nationality.</w:t>
+      </w:r>
+    </w:p>
+    <w:p>
+      <w:pPr>
+        <w:spacing w:before="240" w:after="0" w:line="360" w:lineRule="auto"/>
+        <w:jc w:val="both"/>
+        <w:textAlignment w:val="baseline"/>
+        <w:rPr>
+          <w:rFonts w:ascii="Assistant Medium" w:eastAsia="Times New Roman" w:hAnsi="Assistant Medium" w:cs="Assistant Medium"/>
+          <w:b/>
+          <w:bCs/>
+          <w:color w:val="000000"/>
+          <w:lang w:val="en-GB" w:eastAsia="pt-PT"/>
+        </w:rPr>
+      </w:pPr>
+    </w:p>
+    <w:p>
+      <w:pPr>
+        <w:spacing w:before="240" w:after="0" w:line="360" w:lineRule="auto"/>
+        <w:jc w:val="both"/>
+        <w:textAlignment w:val="baseline"/>
+        <w:rPr>
+          <w:rFonts w:ascii="Assistant Medium" w:eastAsia="Times New Roman" w:hAnsi="Assistant Medium" w:cs="Assistant Medium"/>
+          <w:sz w:val="24"/>
+          <w:szCs w:val="24"/>
+          <w:lang w:val="en-GB" w:eastAsia="pt-PT"/>
+        </w:rPr>
+      </w:pPr>
+      <w:r>
+        <w:rPr>
+          <w:rFonts w:ascii="Assistant Medium" w:eastAsia="Times New Roman" w:hAnsi="Assistant Medium" w:cs="Assistant Medium"/>
+          <w:b/>
+          <w:bCs/>
+          <w:color w:val="000000"/>
+          <w:lang w:val="en-GB" w:eastAsia="pt-PT"/>
+        </w:rPr>
+        <w:t xml:space="preserve">Variations in Technology and Data: </w:t>
+      </w:r>
+      <w:r>
+        <w:rPr>
+          <w:rFonts w:ascii="Assistant Medium" w:eastAsia="Times New Roman" w:hAnsi="Assistant Medium" w:cs="Assistant Medium"/>
+          <w:color w:val="000000"/>
+          <w:lang w:val="en-GB" w:eastAsia="pt-PT"/>
+        </w:rPr>
+        <w:t>N/A</w:t>
+      </w:r>
+    </w:p>
+    <w:p>
+      <w:pPr>
+        <w:spacing w:before="240" w:after="0" w:line="360" w:lineRule="auto"/>
+        <w:jc w:val="both"/>
+        <w:rPr>
+          <w:rFonts w:ascii="Assistant Medium" w:eastAsia="Times New Roman" w:hAnsi="Assistant Medium" w:cs="Assistant Medium"/>
+          <w:sz w:val="24"/>
+          <w:szCs w:val="24"/>
+          <w:lang w:val="en-US" w:eastAsia="pt-PT"/>
+        </w:rPr>
+      </w:pPr>
+      <w:r>
+        <w:rPr>
+          <w:rFonts w:ascii="Assistant Medium" w:eastAsia="Times New Roman" w:hAnsi="Assistant Medium" w:cs="Assistant Medium"/>
+          <w:b/>
+          <w:bCs/>
+          <w:color w:val="000000"/>
+          <w:lang w:val="en-US" w:eastAsia="pt-PT"/>
+        </w:rPr>
+        <w:t xml:space="preserve">Frequency of Occurrence: </w:t>
+      </w:r>
+      <w:r>
+        <w:rPr>
+          <w:rFonts w:ascii="Assistant Medium" w:eastAsia="Times New Roman" w:hAnsi="Assistant Medium" w:cs="Assistant Medium"/>
+          <w:color w:val="000000"/>
+          <w:lang w:val="en-US" w:eastAsia="pt-PT"/>
+        </w:rPr>
+        <w:t>Whenever a user wants to make a payment.</w:t>
+      </w:r>
+    </w:p>
+    <w:p>
+      <w:pPr>
+        <w:spacing w:before="240" w:after="240" w:line="360" w:lineRule="auto"/>
+        <w:jc w:val="both"/>
+        <w:rPr>
+          <w:rFonts w:ascii="Assistant Medium" w:eastAsia="Times New Roman" w:hAnsi="Assistant Medium" w:cs="Assistant Medium"/>
+          <w:color w:val="000000"/>
+          <w:lang w:val="en-US" w:eastAsia="pt-PT"/>
+        </w:rPr>
+      </w:pPr>
+      <w:r>
+        <w:rPr>
+          <w:rFonts w:ascii="Assistant Medium" w:eastAsia="Times New Roman" w:hAnsi="Assistant Medium" w:cs="Assistant Medium"/>
+          <w:b/>
+          <w:bCs/>
+          <w:color w:val="000000"/>
+          <w:lang w:val="en-US" w:eastAsia="pt-PT"/>
+        </w:rPr>
+        <w:t xml:space="preserve">Miscellaneous: </w:t>
+      </w:r>
+      <w:r>
+        <w:rPr>
+          <w:rFonts w:ascii="Assistant Medium" w:eastAsia="Times New Roman" w:hAnsi="Assistant Medium" w:cs="Assistant Medium"/>
+          <w:color w:val="000000"/>
+          <w:lang w:val="en-US" w:eastAsia="pt-PT"/>
+        </w:rPr>
+        <w:t>N/A</w:t>
+      </w:r>
+    </w:p>
+    <w:p/>
     <w:p/>
     <w:p>
       <w:pPr>
@@ -26974,8 +28196,8 @@
         </w:rPr>
         <w:br w:type="page"/>
       </w:r>
-      <w:bookmarkStart w:id="32" w:name="_Toc63021410"/>
-      <w:bookmarkStart w:id="33" w:name="_Toc63021413"/>
+      <w:bookmarkStart w:id="31" w:name="_Toc63021410"/>
+      <w:bookmarkStart w:id="32" w:name="_Toc63021413"/>
       <w:r>
         <w:rPr>
           <w:rFonts w:ascii="Assistant Medium" w:eastAsia="Times New Roman" w:hAnsi="Assistant Medium" w:cs="Assistant Medium"/>
@@ -27003,7 +28225,7 @@
         </w:rPr>
         <w:t>C7 - User Management</w:t>
       </w:r>
-      <w:bookmarkEnd w:id="32"/>
+      <w:bookmarkEnd w:id="31"/>
     </w:p>
     <w:p>
       <w:pPr>
@@ -27020,7 +28242,7 @@
           <w:lang w:val="en-US" w:eastAsia="pt-PT"/>
         </w:rPr>
       </w:pPr>
-      <w:bookmarkStart w:id="34" w:name="_Toc63021411"/>
+      <w:bookmarkStart w:id="33" w:name="_Toc63021411"/>
       <w:r>
         <w:rPr>
           <w:rFonts w:ascii="Assistant Medium" w:eastAsia="Times New Roman" w:hAnsi="Assistant Medium" w:cs="Assistant Medium"/>
@@ -27045,7 +28267,7 @@
         </w:rPr>
         <w:t>Brief</w:t>
       </w:r>
-      <w:bookmarkEnd w:id="34"/>
+      <w:bookmarkEnd w:id="33"/>
     </w:p>
     <w:p>
       <w:pPr>
@@ -27169,7 +28391,7 @@
           <w:lang w:val="en-US" w:eastAsia="pt-PT"/>
         </w:rPr>
       </w:pPr>
-      <w:bookmarkStart w:id="35" w:name="_Toc63021412"/>
+      <w:bookmarkStart w:id="34" w:name="_Toc63021412"/>
       <w:r>
         <w:rPr>
           <w:rFonts w:ascii="Assistant Medium" w:eastAsia="Times New Roman" w:hAnsi="Assistant Medium" w:cs="Assistant Medium"/>
@@ -27194,7 +28416,7 @@
         </w:rPr>
         <w:t>SSD</w:t>
       </w:r>
-      <w:bookmarkEnd w:id="35"/>
+      <w:bookmarkEnd w:id="34"/>
     </w:p>
     <w:p>
       <w:pPr>
@@ -28937,7 +30159,7 @@
         </w:rPr>
         <w:t>Product Backlog</w:t>
       </w:r>
-      <w:bookmarkEnd w:id="33"/>
+      <w:bookmarkEnd w:id="32"/>
     </w:p>
     <w:p>
       <w:pPr>
@@ -28962,8 +30184,8 @@
           <w:lang w:val="en-US" w:eastAsia="pt-PT"/>
         </w:rPr>
       </w:pPr>
-      <w:bookmarkStart w:id="36" w:name="_Toc63021414"/>
-      <w:bookmarkStart w:id="37" w:name="_Hlk63158817"/>
+      <w:bookmarkStart w:id="35" w:name="_Toc63021414"/>
+      <w:bookmarkStart w:id="36" w:name="_Hlk63158817"/>
       <w:r>
         <w:rPr>
           <w:rFonts w:ascii="Assistant Medium" w:eastAsia="Times New Roman" w:hAnsi="Assistant Medium" w:cs="Assistant Medium"/>
@@ -28988,11 +30210,11 @@
         </w:rPr>
         <w:t>Sprint #2 Backlog</w:t>
       </w:r>
-      <w:bookmarkEnd w:id="36"/>
-    </w:p>
-    <w:p>
-      <w:pPr>
-        <w:pStyle w:val="Cabealho3"/>
+      <w:bookmarkEnd w:id="35"/>
+    </w:p>
+    <w:p>
+      <w:pPr>
+        <w:pStyle w:val="Ttulo3"/>
         <w:rPr>
           <w:rFonts w:ascii="Assistant Medium" w:eastAsia="Times New Roman" w:hAnsi="Assistant Medium" w:cs="Assistant Medium"/>
           <w:b/>
@@ -29003,7 +30225,7 @@
           <w:lang w:val="en-US" w:eastAsia="pt-PT"/>
         </w:rPr>
       </w:pPr>
-      <w:bookmarkStart w:id="38" w:name="_Toc63021415"/>
+      <w:bookmarkStart w:id="37" w:name="_Toc63021415"/>
       <w:r>
         <w:rPr>
           <w:rFonts w:ascii="Assistant Medium" w:eastAsia="Times New Roman" w:hAnsi="Assistant Medium" w:cs="Assistant Medium"/>
@@ -29028,9 +30250,9 @@
         </w:rPr>
         <w:t>User Stories</w:t>
       </w:r>
-      <w:bookmarkEnd w:id="38"/>
-    </w:p>
-    <w:bookmarkEnd w:id="37"/>
+      <w:bookmarkEnd w:id="37"/>
+    </w:p>
+    <w:bookmarkEnd w:id="36"/>
     <w:p>
       <w:pPr>
         <w:spacing w:after="0"/>
@@ -29793,7 +31015,7 @@
 </file>
 
 <file path=word/endnotes.xml><?xml version="1.0" encoding="utf-8"?>
-<w:endnotes xmlns:wpc="http://schemas.microsoft.com/office/word/2010/wordprocessingCanvas" xmlns:mc="http://schemas.openxmlformats.org/markup-compatibility/2006" xmlns:o="urn:schemas-microsoft-com:office:office" xmlns:r="http://schemas.openxmlformats.org/officeDocument/2006/relationships" xmlns:m="http://schemas.openxmlformats.org/officeDocument/2006/math" xmlns:v="urn:schemas-microsoft-com:vml" xmlns:wp14="http://schemas.microsoft.com/office/word/2010/wordprocessingDrawing" xmlns:wp="http://schemas.openxmlformats.org/drawingml/2006/wordprocessingDrawing" xmlns:w10="urn:schemas-microsoft-com:office:word" xmlns:w="http://schemas.openxmlformats.org/wordprocessingml/2006/main" xmlns:w14="http://schemas.microsoft.com/office/word/2010/wordml" xmlns:w15="http://schemas.microsoft.com/office/word/2012/wordml" xmlns:wpg="http://schemas.microsoft.com/office/word/2010/wordprocessingGroup" xmlns:wpi="http://schemas.microsoft.com/office/word/2010/wordprocessingInk" xmlns:wne="http://schemas.microsoft.com/office/word/2006/wordml" xmlns:wps="http://schemas.microsoft.com/office/word/2010/wordprocessingShape" mc:Ignorable="w14 w15 wp14">
+<w:endnotes xmlns:wpc="http://schemas.microsoft.com/office/word/2010/wordprocessingCanvas" xmlns:cx="http://schemas.microsoft.com/office/drawing/2014/chartex" xmlns:cx1="http://schemas.microsoft.com/office/drawing/2015/9/8/chartex" xmlns:cx2="http://schemas.microsoft.com/office/drawing/2015/10/21/chartex" xmlns:cx3="http://schemas.microsoft.com/office/drawing/2016/5/9/chartex" xmlns:cx4="http://schemas.microsoft.com/office/drawing/2016/5/10/chartex" xmlns:cx5="http://schemas.microsoft.com/office/drawing/2016/5/11/chartex" xmlns:cx6="http://schemas.microsoft.com/office/drawing/2016/5/12/chartex" xmlns:cx7="http://schemas.microsoft.com/office/drawing/2016/5/13/chartex" xmlns:cx8="http://schemas.microsoft.com/office/drawing/2016/5/14/chartex" xmlns:mc="http://schemas.openxmlformats.org/markup-compatibility/2006" xmlns:aink="http://schemas.microsoft.com/office/drawing/2016/ink" xmlns:am3d="http://schemas.microsoft.com/office/drawing/2017/model3d" xmlns:o="urn:schemas-microsoft-com:office:office" xmlns:r="http://schemas.openxmlformats.org/officeDocument/2006/relationships" xmlns:m="http://schemas.openxmlformats.org/officeDocument/2006/math" xmlns:v="urn:schemas-microsoft-com:vml" xmlns:wp14="http://schemas.microsoft.com/office/word/2010/wordprocessingDrawing" xmlns:wp="http://schemas.openxmlformats.org/drawingml/2006/wordprocessingDrawing" xmlns:w10="urn:schemas-microsoft-com:office:word" xmlns:w="http://schemas.openxmlformats.org/wordprocessingml/2006/main" xmlns:w14="http://schemas.microsoft.com/office/word/2010/wordml" xmlns:w15="http://schemas.microsoft.com/office/word/2012/wordml" xmlns:w16cex="http://schemas.microsoft.com/office/word/2018/wordml/cex" xmlns:w16cid="http://schemas.microsoft.com/office/word/2016/wordml/cid" xmlns:w16="http://schemas.microsoft.com/office/word/2018/wordml" xmlns:w16se="http://schemas.microsoft.com/office/word/2015/wordml/symex" xmlns:wpg="http://schemas.microsoft.com/office/word/2010/wordprocessingGroup" xmlns:wpi="http://schemas.microsoft.com/office/word/2010/wordprocessingInk" xmlns:wne="http://schemas.microsoft.com/office/word/2006/wordml" xmlns:wps="http://schemas.microsoft.com/office/word/2010/wordprocessingShape" mc:Ignorable="w14 w15 w16se w16cid w16 w16cex wp14">
   <w:endnote w:type="separator" w:id="-1">
     <w:p>
       <w:pPr>
@@ -29818,7 +31040,7 @@
 </file>
 
 <file path=word/footer1.xml><?xml version="1.0" encoding="utf-8"?>
-<w:ftr xmlns:wpc="http://schemas.microsoft.com/office/word/2010/wordprocessingCanvas" xmlns:mc="http://schemas.openxmlformats.org/markup-compatibility/2006" xmlns:o="urn:schemas-microsoft-com:office:office" xmlns:r="http://schemas.openxmlformats.org/officeDocument/2006/relationships" xmlns:m="http://schemas.openxmlformats.org/officeDocument/2006/math" xmlns:v="urn:schemas-microsoft-com:vml" xmlns:wp14="http://schemas.microsoft.com/office/word/2010/wordprocessingDrawing" xmlns:wp="http://schemas.openxmlformats.org/drawingml/2006/wordprocessingDrawing" xmlns:w10="urn:schemas-microsoft-com:office:word" xmlns:w="http://schemas.openxmlformats.org/wordprocessingml/2006/main" xmlns:w14="http://schemas.microsoft.com/office/word/2010/wordml" xmlns:w15="http://schemas.microsoft.com/office/word/2012/wordml" xmlns:wpg="http://schemas.microsoft.com/office/word/2010/wordprocessingGroup" xmlns:wpi="http://schemas.microsoft.com/office/word/2010/wordprocessingInk" xmlns:wne="http://schemas.microsoft.com/office/word/2006/wordml" xmlns:wps="http://schemas.microsoft.com/office/word/2010/wordprocessingShape" mc:Ignorable="w14 w15 wp14">
+<w:ftr xmlns:wpc="http://schemas.microsoft.com/office/word/2010/wordprocessingCanvas" xmlns:cx="http://schemas.microsoft.com/office/drawing/2014/chartex" xmlns:cx1="http://schemas.microsoft.com/office/drawing/2015/9/8/chartex" xmlns:cx2="http://schemas.microsoft.com/office/drawing/2015/10/21/chartex" xmlns:cx3="http://schemas.microsoft.com/office/drawing/2016/5/9/chartex" xmlns:cx4="http://schemas.microsoft.com/office/drawing/2016/5/10/chartex" xmlns:cx5="http://schemas.microsoft.com/office/drawing/2016/5/11/chartex" xmlns:cx6="http://schemas.microsoft.com/office/drawing/2016/5/12/chartex" xmlns:cx7="http://schemas.microsoft.com/office/drawing/2016/5/13/chartex" xmlns:cx8="http://schemas.microsoft.com/office/drawing/2016/5/14/chartex" xmlns:mc="http://schemas.openxmlformats.org/markup-compatibility/2006" xmlns:aink="http://schemas.microsoft.com/office/drawing/2016/ink" xmlns:am3d="http://schemas.microsoft.com/office/drawing/2017/model3d" xmlns:o="urn:schemas-microsoft-com:office:office" xmlns:r="http://schemas.openxmlformats.org/officeDocument/2006/relationships" xmlns:m="http://schemas.openxmlformats.org/officeDocument/2006/math" xmlns:v="urn:schemas-microsoft-com:vml" xmlns:wp14="http://schemas.microsoft.com/office/word/2010/wordprocessingDrawing" xmlns:wp="http://schemas.openxmlformats.org/drawingml/2006/wordprocessingDrawing" xmlns:w10="urn:schemas-microsoft-com:office:word" xmlns:w="http://schemas.openxmlformats.org/wordprocessingml/2006/main" xmlns:w14="http://schemas.microsoft.com/office/word/2010/wordml" xmlns:w15="http://schemas.microsoft.com/office/word/2012/wordml" xmlns:w16cex="http://schemas.microsoft.com/office/word/2018/wordml/cex" xmlns:w16cid="http://schemas.microsoft.com/office/word/2016/wordml/cid" xmlns:w16="http://schemas.microsoft.com/office/word/2018/wordml" xmlns:w16se="http://schemas.microsoft.com/office/word/2015/wordml/symex" xmlns:wpg="http://schemas.microsoft.com/office/word/2010/wordprocessingGroup" xmlns:wpi="http://schemas.microsoft.com/office/word/2010/wordprocessingInk" xmlns:wne="http://schemas.microsoft.com/office/word/2006/wordml" xmlns:wps="http://schemas.microsoft.com/office/word/2010/wordprocessingShape" mc:Ignorable="w14 w15 w16se w16cid w16 w16cex wp14">
   <w:sdt>
     <w:sdtPr>
       <w:id w:val="1958215147"/>
@@ -29872,7 +31094,7 @@
 </file>
 
 <file path=word/footnotes.xml><?xml version="1.0" encoding="utf-8"?>
-<w:footnotes xmlns:wpc="http://schemas.microsoft.com/office/word/2010/wordprocessingCanvas" xmlns:mc="http://schemas.openxmlformats.org/markup-compatibility/2006" xmlns:o="urn:schemas-microsoft-com:office:office" xmlns:r="http://schemas.openxmlformats.org/officeDocument/2006/relationships" xmlns:m="http://schemas.openxmlformats.org/officeDocument/2006/math" xmlns:v="urn:schemas-microsoft-com:vml" xmlns:wp14="http://schemas.microsoft.com/office/word/2010/wordprocessingDrawing" xmlns:wp="http://schemas.openxmlformats.org/drawingml/2006/wordprocessingDrawing" xmlns:w10="urn:schemas-microsoft-com:office:word" xmlns:w="http://schemas.openxmlformats.org/wordprocessingml/2006/main" xmlns:w14="http://schemas.microsoft.com/office/word/2010/wordml" xmlns:w15="http://schemas.microsoft.com/office/word/2012/wordml" xmlns:wpg="http://schemas.microsoft.com/office/word/2010/wordprocessingGroup" xmlns:wpi="http://schemas.microsoft.com/office/word/2010/wordprocessingInk" xmlns:wne="http://schemas.microsoft.com/office/word/2006/wordml" xmlns:wps="http://schemas.microsoft.com/office/word/2010/wordprocessingShape" mc:Ignorable="w14 w15 wp14">
+<w:footnotes xmlns:wpc="http://schemas.microsoft.com/office/word/2010/wordprocessingCanvas" xmlns:cx="http://schemas.microsoft.com/office/drawing/2014/chartex" xmlns:cx1="http://schemas.microsoft.com/office/drawing/2015/9/8/chartex" xmlns:cx2="http://schemas.microsoft.com/office/drawing/2015/10/21/chartex" xmlns:cx3="http://schemas.microsoft.com/office/drawing/2016/5/9/chartex" xmlns:cx4="http://schemas.microsoft.com/office/drawing/2016/5/10/chartex" xmlns:cx5="http://schemas.microsoft.com/office/drawing/2016/5/11/chartex" xmlns:cx6="http://schemas.microsoft.com/office/drawing/2016/5/12/chartex" xmlns:cx7="http://schemas.microsoft.com/office/drawing/2016/5/13/chartex" xmlns:cx8="http://schemas.microsoft.com/office/drawing/2016/5/14/chartex" xmlns:mc="http://schemas.openxmlformats.org/markup-compatibility/2006" xmlns:aink="http://schemas.microsoft.com/office/drawing/2016/ink" xmlns:am3d="http://schemas.microsoft.com/office/drawing/2017/model3d" xmlns:o="urn:schemas-microsoft-com:office:office" xmlns:r="http://schemas.openxmlformats.org/officeDocument/2006/relationships" xmlns:m="http://schemas.openxmlformats.org/officeDocument/2006/math" xmlns:v="urn:schemas-microsoft-com:vml" xmlns:wp14="http://schemas.microsoft.com/office/word/2010/wordprocessingDrawing" xmlns:wp="http://schemas.openxmlformats.org/drawingml/2006/wordprocessingDrawing" xmlns:w10="urn:schemas-microsoft-com:office:word" xmlns:w="http://schemas.openxmlformats.org/wordprocessingml/2006/main" xmlns:w14="http://schemas.microsoft.com/office/word/2010/wordml" xmlns:w15="http://schemas.microsoft.com/office/word/2012/wordml" xmlns:w16cex="http://schemas.microsoft.com/office/word/2018/wordml/cex" xmlns:w16cid="http://schemas.microsoft.com/office/word/2016/wordml/cid" xmlns:w16="http://schemas.microsoft.com/office/word/2018/wordml" xmlns:w16se="http://schemas.microsoft.com/office/word/2015/wordml/symex" xmlns:wpg="http://schemas.microsoft.com/office/word/2010/wordprocessingGroup" xmlns:wpi="http://schemas.microsoft.com/office/word/2010/wordprocessingInk" xmlns:wne="http://schemas.microsoft.com/office/word/2006/wordml" xmlns:wps="http://schemas.microsoft.com/office/word/2010/wordprocessingShape" mc:Ignorable="w14 w15 w16se w16cid w16 w16cex wp14">
   <w:footnote w:type="separator" w:id="-1">
     <w:p>
       <w:pPr>
@@ -29897,7 +31119,7 @@
 </file>
 
 <file path=word/header1.xml><?xml version="1.0" encoding="utf-8"?>
-<w:hdr xmlns:wpc="http://schemas.microsoft.com/office/word/2010/wordprocessingCanvas" xmlns:mc="http://schemas.openxmlformats.org/markup-compatibility/2006" xmlns:o="urn:schemas-microsoft-com:office:office" xmlns:r="http://schemas.openxmlformats.org/officeDocument/2006/relationships" xmlns:m="http://schemas.openxmlformats.org/officeDocument/2006/math" xmlns:v="urn:schemas-microsoft-com:vml" xmlns:wp14="http://schemas.microsoft.com/office/word/2010/wordprocessingDrawing" xmlns:wp="http://schemas.openxmlformats.org/drawingml/2006/wordprocessingDrawing" xmlns:w10="urn:schemas-microsoft-com:office:word" xmlns:w="http://schemas.openxmlformats.org/wordprocessingml/2006/main" xmlns:w14="http://schemas.microsoft.com/office/word/2010/wordml" xmlns:w15="http://schemas.microsoft.com/office/word/2012/wordml" xmlns:wpg="http://schemas.microsoft.com/office/word/2010/wordprocessingGroup" xmlns:wpi="http://schemas.microsoft.com/office/word/2010/wordprocessingInk" xmlns:wne="http://schemas.microsoft.com/office/word/2006/wordml" xmlns:wps="http://schemas.microsoft.com/office/word/2010/wordprocessingShape" mc:Ignorable="w14 w15 wp14">
+<w:hdr xmlns:wpc="http://schemas.microsoft.com/office/word/2010/wordprocessingCanvas" xmlns:cx="http://schemas.microsoft.com/office/drawing/2014/chartex" xmlns:cx1="http://schemas.microsoft.com/office/drawing/2015/9/8/chartex" xmlns:cx2="http://schemas.microsoft.com/office/drawing/2015/10/21/chartex" xmlns:cx3="http://schemas.microsoft.com/office/drawing/2016/5/9/chartex" xmlns:cx4="http://schemas.microsoft.com/office/drawing/2016/5/10/chartex" xmlns:cx5="http://schemas.microsoft.com/office/drawing/2016/5/11/chartex" xmlns:cx6="http://schemas.microsoft.com/office/drawing/2016/5/12/chartex" xmlns:cx7="http://schemas.microsoft.com/office/drawing/2016/5/13/chartex" xmlns:cx8="http://schemas.microsoft.com/office/drawing/2016/5/14/chartex" xmlns:mc="http://schemas.openxmlformats.org/markup-compatibility/2006" xmlns:aink="http://schemas.microsoft.com/office/drawing/2016/ink" xmlns:am3d="http://schemas.microsoft.com/office/drawing/2017/model3d" xmlns:o="urn:schemas-microsoft-com:office:office" xmlns:r="http://schemas.openxmlformats.org/officeDocument/2006/relationships" xmlns:m="http://schemas.openxmlformats.org/officeDocument/2006/math" xmlns:v="urn:schemas-microsoft-com:vml" xmlns:wp14="http://schemas.microsoft.com/office/word/2010/wordprocessingDrawing" xmlns:wp="http://schemas.openxmlformats.org/drawingml/2006/wordprocessingDrawing" xmlns:w10="urn:schemas-microsoft-com:office:word" xmlns:w="http://schemas.openxmlformats.org/wordprocessingml/2006/main" xmlns:w14="http://schemas.microsoft.com/office/word/2010/wordml" xmlns:w15="http://schemas.microsoft.com/office/word/2012/wordml" xmlns:w16cex="http://schemas.microsoft.com/office/word/2018/wordml/cex" xmlns:w16cid="http://schemas.microsoft.com/office/word/2016/wordml/cid" xmlns:w16="http://schemas.microsoft.com/office/word/2018/wordml" xmlns:w16se="http://schemas.microsoft.com/office/word/2015/wordml/symex" xmlns:wpg="http://schemas.microsoft.com/office/word/2010/wordprocessingGroup" xmlns:wpi="http://schemas.microsoft.com/office/word/2010/wordprocessingInk" xmlns:wne="http://schemas.microsoft.com/office/word/2006/wordml" xmlns:wps="http://schemas.microsoft.com/office/word/2010/wordprocessingShape" mc:Ignorable="w14 w15 w16se w16cid w16 w16cex wp14">
   <w:p>
     <w:pPr>
       <w:pStyle w:val="Cabealho"/>
@@ -29915,8 +31137,8 @@
 </file>
 
 <file path=word/numbering.xml><?xml version="1.0" encoding="utf-8"?>
-<w:numbering xmlns:wpc="http://schemas.microsoft.com/office/word/2010/wordprocessingCanvas" xmlns:mc="http://schemas.openxmlformats.org/markup-compatibility/2006" xmlns:o="urn:schemas-microsoft-com:office:office" xmlns:r="http://schemas.openxmlformats.org/officeDocument/2006/relationships" xmlns:m="http://schemas.openxmlformats.org/officeDocument/2006/math" xmlns:v="urn:schemas-microsoft-com:vml" xmlns:wp14="http://schemas.microsoft.com/office/word/2010/wordprocessingDrawing" xmlns:wp="http://schemas.openxmlformats.org/drawingml/2006/wordprocessingDrawing" xmlns:w10="urn:schemas-microsoft-com:office:word" xmlns:w="http://schemas.openxmlformats.org/wordprocessingml/2006/main" xmlns:w14="http://schemas.microsoft.com/office/word/2010/wordml" xmlns:w15="http://schemas.microsoft.com/office/word/2012/wordml" xmlns:wpg="http://schemas.microsoft.com/office/word/2010/wordprocessingGroup" xmlns:wpi="http://schemas.microsoft.com/office/word/2010/wordprocessingInk" xmlns:wne="http://schemas.microsoft.com/office/word/2006/wordml" xmlns:wps="http://schemas.microsoft.com/office/word/2010/wordprocessingShape" mc:Ignorable="w14 w15 wp14">
-  <w:abstractNum w:abstractNumId="0">
+<w:numbering xmlns:wpc="http://schemas.microsoft.com/office/word/2010/wordprocessingCanvas" xmlns:cx="http://schemas.microsoft.com/office/drawing/2014/chartex" xmlns:cx1="http://schemas.microsoft.com/office/drawing/2015/9/8/chartex" xmlns:cx2="http://schemas.microsoft.com/office/drawing/2015/10/21/chartex" xmlns:cx3="http://schemas.microsoft.com/office/drawing/2016/5/9/chartex" xmlns:cx4="http://schemas.microsoft.com/office/drawing/2016/5/10/chartex" xmlns:cx5="http://schemas.microsoft.com/office/drawing/2016/5/11/chartex" xmlns:cx6="http://schemas.microsoft.com/office/drawing/2016/5/12/chartex" xmlns:cx7="http://schemas.microsoft.com/office/drawing/2016/5/13/chartex" xmlns:cx8="http://schemas.microsoft.com/office/drawing/2016/5/14/chartex" xmlns:mc="http://schemas.openxmlformats.org/markup-compatibility/2006" xmlns:aink="http://schemas.microsoft.com/office/drawing/2016/ink" xmlns:am3d="http://schemas.microsoft.com/office/drawing/2017/model3d" xmlns:o="urn:schemas-microsoft-com:office:office" xmlns:r="http://schemas.openxmlformats.org/officeDocument/2006/relationships" xmlns:m="http://schemas.openxmlformats.org/officeDocument/2006/math" xmlns:v="urn:schemas-microsoft-com:vml" xmlns:wp14="http://schemas.microsoft.com/office/word/2010/wordprocessingDrawing" xmlns:wp="http://schemas.openxmlformats.org/drawingml/2006/wordprocessingDrawing" xmlns:w10="urn:schemas-microsoft-com:office:word" xmlns:w="http://schemas.openxmlformats.org/wordprocessingml/2006/main" xmlns:w14="http://schemas.microsoft.com/office/word/2010/wordml" xmlns:w15="http://schemas.microsoft.com/office/word/2012/wordml" xmlns:w16cex="http://schemas.microsoft.com/office/word/2018/wordml/cex" xmlns:w16cid="http://schemas.microsoft.com/office/word/2016/wordml/cid" xmlns:w16="http://schemas.microsoft.com/office/word/2018/wordml" xmlns:w16se="http://schemas.microsoft.com/office/word/2015/wordml/symex" xmlns:wpg="http://schemas.microsoft.com/office/word/2010/wordprocessingGroup" xmlns:wpi="http://schemas.microsoft.com/office/word/2010/wordprocessingInk" xmlns:wne="http://schemas.microsoft.com/office/word/2006/wordml" xmlns:wps="http://schemas.microsoft.com/office/word/2010/wordprocessingShape" mc:Ignorable="w14 w15 w16se w16cid w16 w16cex wp14">
+  <w:abstractNum w:abstractNumId="0" w15:restartNumberingAfterBreak="0">
     <w:nsid w:val="035D3107"/>
     <w:multiLevelType w:val="multilevel"/>
     <w:tmpl w:val="456E1AAC"/>
@@ -30029,7 +31251,7 @@
       </w:pPr>
     </w:lvl>
   </w:abstractNum>
-  <w:abstractNum w:abstractNumId="1">
+  <w:abstractNum w:abstractNumId="1" w15:restartNumberingAfterBreak="0">
     <w:nsid w:val="04A67D51"/>
     <w:multiLevelType w:val="multilevel"/>
     <w:tmpl w:val="A6D243A8"/>
@@ -30178,7 +31400,7 @@
       </w:rPr>
     </w:lvl>
   </w:abstractNum>
-  <w:abstractNum w:abstractNumId="2">
+  <w:abstractNum w:abstractNumId="2" w15:restartNumberingAfterBreak="0">
     <w:nsid w:val="0A935BA0"/>
     <w:multiLevelType w:val="hybridMultilevel"/>
     <w:tmpl w:val="D1541F5E"/>
@@ -30290,7 +31512,7 @@
       </w:rPr>
     </w:lvl>
   </w:abstractNum>
-  <w:abstractNum w:abstractNumId="3">
+  <w:abstractNum w:abstractNumId="3" w15:restartNumberingAfterBreak="0">
     <w:nsid w:val="11D255D2"/>
     <w:multiLevelType w:val="multilevel"/>
     <w:tmpl w:val="63ECE834"/>
@@ -30439,7 +31661,97 @@
       </w:rPr>
     </w:lvl>
   </w:abstractNum>
-  <w:abstractNum w:abstractNumId="4">
+  <w:abstractNum w:abstractNumId="4" w15:restartNumberingAfterBreak="0">
+    <w:nsid w:val="12063573"/>
+    <w:multiLevelType w:val="hybridMultilevel"/>
+    <w:tmpl w:val="7A9C51D2"/>
+    <w:lvl w:ilvl="0" w:tplc="6A56EE36">
+      <w:start w:val="1"/>
+      <w:numFmt w:val="decimal"/>
+      <w:lvlText w:val="%1."/>
+      <w:lvlJc w:val="left"/>
+      <w:pPr>
+        <w:ind w:left="720" w:hanging="360"/>
+      </w:pPr>
+      <w:rPr>
+        <w:b w:val="0"/>
+        <w:bCs w:val="0"/>
+      </w:rPr>
+    </w:lvl>
+    <w:lvl w:ilvl="1" w:tplc="08160019" w:tentative="1">
+      <w:start w:val="1"/>
+      <w:numFmt w:val="lowerLetter"/>
+      <w:lvlText w:val="%2."/>
+      <w:lvlJc w:val="left"/>
+      <w:pPr>
+        <w:ind w:left="1440" w:hanging="360"/>
+      </w:pPr>
+    </w:lvl>
+    <w:lvl w:ilvl="2" w:tplc="0816001B" w:tentative="1">
+      <w:start w:val="1"/>
+      <w:numFmt w:val="lowerRoman"/>
+      <w:lvlText w:val="%3."/>
+      <w:lvlJc w:val="right"/>
+      <w:pPr>
+        <w:ind w:left="2160" w:hanging="180"/>
+      </w:pPr>
+    </w:lvl>
+    <w:lvl w:ilvl="3" w:tplc="0816000F" w:tentative="1">
+      <w:start w:val="1"/>
+      <w:numFmt w:val="decimal"/>
+      <w:lvlText w:val="%4."/>
+      <w:lvlJc w:val="left"/>
+      <w:pPr>
+        <w:ind w:left="2880" w:hanging="360"/>
+      </w:pPr>
+    </w:lvl>
+    <w:lvl w:ilvl="4" w:tplc="08160019" w:tentative="1">
+      <w:start w:val="1"/>
+      <w:numFmt w:val="lowerLetter"/>
+      <w:lvlText w:val="%5."/>
+      <w:lvlJc w:val="left"/>
+      <w:pPr>
+        <w:ind w:left="3600" w:hanging="360"/>
+      </w:pPr>
+    </w:lvl>
+    <w:lvl w:ilvl="5" w:tplc="0816001B" w:tentative="1">
+      <w:start w:val="1"/>
+      <w:numFmt w:val="lowerRoman"/>
+      <w:lvlText w:val="%6."/>
+      <w:lvlJc w:val="right"/>
+      <w:pPr>
+        <w:ind w:left="4320" w:hanging="180"/>
+      </w:pPr>
+    </w:lvl>
+    <w:lvl w:ilvl="6" w:tplc="0816000F" w:tentative="1">
+      <w:start w:val="1"/>
+      <w:numFmt w:val="decimal"/>
+      <w:lvlText w:val="%7."/>
+      <w:lvlJc w:val="left"/>
+      <w:pPr>
+        <w:ind w:left="5040" w:hanging="360"/>
+      </w:pPr>
+    </w:lvl>
+    <w:lvl w:ilvl="7" w:tplc="08160019" w:tentative="1">
+      <w:start w:val="1"/>
+      <w:numFmt w:val="lowerLetter"/>
+      <w:lvlText w:val="%8."/>
+      <w:lvlJc w:val="left"/>
+      <w:pPr>
+        <w:ind w:left="5760" w:hanging="360"/>
+      </w:pPr>
+    </w:lvl>
+    <w:lvl w:ilvl="8" w:tplc="0816001B" w:tentative="1">
+      <w:start w:val="1"/>
+      <w:numFmt w:val="lowerRoman"/>
+      <w:lvlText w:val="%9."/>
+      <w:lvlJc w:val="right"/>
+      <w:pPr>
+        <w:ind w:left="6480" w:hanging="180"/>
+      </w:pPr>
+    </w:lvl>
+  </w:abstractNum>
+  <w:abstractNum w:abstractNumId="5" w15:restartNumberingAfterBreak="0">
     <w:nsid w:val="1428793B"/>
     <w:multiLevelType w:val="multilevel"/>
     <w:tmpl w:val="5E160BB4"/>
@@ -30552,7 +31864,7 @@
       </w:pPr>
     </w:lvl>
   </w:abstractNum>
-  <w:abstractNum w:abstractNumId="5">
+  <w:abstractNum w:abstractNumId="6" w15:restartNumberingAfterBreak="0">
     <w:nsid w:val="14E71384"/>
     <w:multiLevelType w:val="hybridMultilevel"/>
     <w:tmpl w:val="A7920D26"/>
@@ -30638,7 +31950,7 @@
       </w:pPr>
     </w:lvl>
   </w:abstractNum>
-  <w:abstractNum w:abstractNumId="6">
+  <w:abstractNum w:abstractNumId="7" w15:restartNumberingAfterBreak="0">
     <w:nsid w:val="18BF7AD1"/>
     <w:multiLevelType w:val="multilevel"/>
     <w:tmpl w:val="00225BD6"/>
@@ -30787,7 +32099,7 @@
       </w:rPr>
     </w:lvl>
   </w:abstractNum>
-  <w:abstractNum w:abstractNumId="7">
+  <w:abstractNum w:abstractNumId="8" w15:restartNumberingAfterBreak="0">
     <w:nsid w:val="1A68394C"/>
     <w:multiLevelType w:val="hybridMultilevel"/>
     <w:tmpl w:val="BD3C282A"/>
@@ -30873,7 +32185,7 @@
       </w:pPr>
     </w:lvl>
   </w:abstractNum>
-  <w:abstractNum w:abstractNumId="8">
+  <w:abstractNum w:abstractNumId="9" w15:restartNumberingAfterBreak="0">
     <w:nsid w:val="1F077AB7"/>
     <w:multiLevelType w:val="multilevel"/>
     <w:tmpl w:val="15DE5B9C"/>
@@ -30986,7 +32298,7 @@
       </w:pPr>
     </w:lvl>
   </w:abstractNum>
-  <w:abstractNum w:abstractNumId="9">
+  <w:abstractNum w:abstractNumId="10" w15:restartNumberingAfterBreak="0">
     <w:nsid w:val="20C0276B"/>
     <w:multiLevelType w:val="multilevel"/>
     <w:tmpl w:val="B9A0DBFC"/>
@@ -31099,7 +32411,7 @@
       </w:pPr>
     </w:lvl>
   </w:abstractNum>
-  <w:abstractNum w:abstractNumId="10">
+  <w:abstractNum w:abstractNumId="11" w15:restartNumberingAfterBreak="0">
     <w:nsid w:val="20EC2E35"/>
     <w:multiLevelType w:val="multilevel"/>
     <w:tmpl w:val="CBD898C4"/>
@@ -31248,7 +32560,7 @@
       </w:rPr>
     </w:lvl>
   </w:abstractNum>
-  <w:abstractNum w:abstractNumId="11">
+  <w:abstractNum w:abstractNumId="12" w15:restartNumberingAfterBreak="0">
     <w:nsid w:val="27CD2607"/>
     <w:multiLevelType w:val="hybridMultilevel"/>
     <w:tmpl w:val="064C03C6"/>
@@ -31338,7 +32650,7 @@
       </w:pPr>
     </w:lvl>
   </w:abstractNum>
-  <w:abstractNum w:abstractNumId="12">
+  <w:abstractNum w:abstractNumId="13" w15:restartNumberingAfterBreak="0">
     <w:nsid w:val="30154456"/>
     <w:multiLevelType w:val="hybridMultilevel"/>
     <w:tmpl w:val="9DC0344C"/>
@@ -31451,7 +32763,7 @@
       </w:rPr>
     </w:lvl>
   </w:abstractNum>
-  <w:abstractNum w:abstractNumId="13">
+  <w:abstractNum w:abstractNumId="14" w15:restartNumberingAfterBreak="0">
     <w:nsid w:val="321E7782"/>
     <w:multiLevelType w:val="hybridMultilevel"/>
     <w:tmpl w:val="03B2048A"/>
@@ -31563,7 +32875,7 @@
       </w:rPr>
     </w:lvl>
   </w:abstractNum>
-  <w:abstractNum w:abstractNumId="14">
+  <w:abstractNum w:abstractNumId="15" w15:restartNumberingAfterBreak="0">
     <w:nsid w:val="357176FA"/>
     <w:multiLevelType w:val="hybridMultilevel"/>
     <w:tmpl w:val="4BE646D4"/>
@@ -31649,7 +32961,7 @@
       </w:pPr>
     </w:lvl>
   </w:abstractNum>
-  <w:abstractNum w:abstractNumId="15">
+  <w:abstractNum w:abstractNumId="16" w15:restartNumberingAfterBreak="0">
     <w:nsid w:val="37D814DA"/>
     <w:multiLevelType w:val="multilevel"/>
     <w:tmpl w:val="26AAD55E"/>
@@ -31762,7 +33074,7 @@
       </w:pPr>
     </w:lvl>
   </w:abstractNum>
-  <w:abstractNum w:abstractNumId="16">
+  <w:abstractNum w:abstractNumId="17" w15:restartNumberingAfterBreak="0">
     <w:nsid w:val="37DC257F"/>
     <w:multiLevelType w:val="multilevel"/>
     <w:tmpl w:val="815ACC96"/>
@@ -31911,7 +33223,7 @@
       </w:rPr>
     </w:lvl>
   </w:abstractNum>
-  <w:abstractNum w:abstractNumId="17">
+  <w:abstractNum w:abstractNumId="18" w15:restartNumberingAfterBreak="0">
     <w:nsid w:val="3BCB126C"/>
     <w:multiLevelType w:val="multilevel"/>
     <w:tmpl w:val="EA4C11E6"/>
@@ -32060,7 +33372,7 @@
       </w:rPr>
     </w:lvl>
   </w:abstractNum>
-  <w:abstractNum w:abstractNumId="18">
+  <w:abstractNum w:abstractNumId="19" w15:restartNumberingAfterBreak="0">
     <w:nsid w:val="3CB776B9"/>
     <w:multiLevelType w:val="hybridMultilevel"/>
     <w:tmpl w:val="EF2C2774"/>
@@ -32149,7 +33461,7 @@
       </w:pPr>
     </w:lvl>
   </w:abstractNum>
-  <w:abstractNum w:abstractNumId="19">
+  <w:abstractNum w:abstractNumId="20" w15:restartNumberingAfterBreak="0">
     <w:nsid w:val="3E1617A9"/>
     <w:multiLevelType w:val="hybridMultilevel"/>
     <w:tmpl w:val="1CF68850"/>
@@ -32235,7 +33547,7 @@
       </w:pPr>
     </w:lvl>
   </w:abstractNum>
-  <w:abstractNum w:abstractNumId="20">
+  <w:abstractNum w:abstractNumId="21" w15:restartNumberingAfterBreak="0">
     <w:nsid w:val="3E7E2E03"/>
     <w:multiLevelType w:val="multilevel"/>
     <w:tmpl w:val="D484787A"/>
@@ -32348,7 +33660,7 @@
       </w:pPr>
     </w:lvl>
   </w:abstractNum>
-  <w:abstractNum w:abstractNumId="21">
+  <w:abstractNum w:abstractNumId="22" w15:restartNumberingAfterBreak="0">
     <w:nsid w:val="3F237286"/>
     <w:multiLevelType w:val="multilevel"/>
     <w:tmpl w:val="920406AE"/>
@@ -32461,7 +33773,7 @@
       </w:pPr>
     </w:lvl>
   </w:abstractNum>
-  <w:abstractNum w:abstractNumId="22">
+  <w:abstractNum w:abstractNumId="23" w15:restartNumberingAfterBreak="0">
     <w:nsid w:val="43AD7931"/>
     <w:multiLevelType w:val="hybridMultilevel"/>
     <w:tmpl w:val="6294376A"/>
@@ -32574,7 +33886,7 @@
       </w:rPr>
     </w:lvl>
   </w:abstractNum>
-  <w:abstractNum w:abstractNumId="23">
+  <w:abstractNum w:abstractNumId="24" w15:restartNumberingAfterBreak="0">
     <w:nsid w:val="457322C8"/>
     <w:multiLevelType w:val="hybridMultilevel"/>
     <w:tmpl w:val="F0685F2C"/>
@@ -32687,7 +33999,7 @@
       </w:rPr>
     </w:lvl>
   </w:abstractNum>
-  <w:abstractNum w:abstractNumId="24">
+  <w:abstractNum w:abstractNumId="25" w15:restartNumberingAfterBreak="0">
     <w:nsid w:val="482E594D"/>
     <w:multiLevelType w:val="multilevel"/>
     <w:tmpl w:val="565696F2"/>
@@ -32800,7 +34112,7 @@
       </w:pPr>
     </w:lvl>
   </w:abstractNum>
-  <w:abstractNum w:abstractNumId="25">
+  <w:abstractNum w:abstractNumId="26" w15:restartNumberingAfterBreak="0">
     <w:nsid w:val="4981265E"/>
     <w:multiLevelType w:val="hybridMultilevel"/>
     <w:tmpl w:val="1CF68850"/>
@@ -32886,7 +34198,97 @@
       </w:pPr>
     </w:lvl>
   </w:abstractNum>
-  <w:abstractNum w:abstractNumId="26">
+  <w:abstractNum w:abstractNumId="27" w15:restartNumberingAfterBreak="0">
+    <w:nsid w:val="49864BF7"/>
+    <w:multiLevelType w:val="hybridMultilevel"/>
+    <w:tmpl w:val="F732F7B4"/>
+    <w:lvl w:ilvl="0" w:tplc="6A56EE36">
+      <w:start w:val="1"/>
+      <w:numFmt w:val="decimal"/>
+      <w:lvlText w:val="%1."/>
+      <w:lvlJc w:val="left"/>
+      <w:pPr>
+        <w:ind w:left="720" w:hanging="360"/>
+      </w:pPr>
+      <w:rPr>
+        <w:b w:val="0"/>
+        <w:bCs w:val="0"/>
+      </w:rPr>
+    </w:lvl>
+    <w:lvl w:ilvl="1" w:tplc="08160019" w:tentative="1">
+      <w:start w:val="1"/>
+      <w:numFmt w:val="lowerLetter"/>
+      <w:lvlText w:val="%2."/>
+      <w:lvlJc w:val="left"/>
+      <w:pPr>
+        <w:ind w:left="1440" w:hanging="360"/>
+      </w:pPr>
+    </w:lvl>
+    <w:lvl w:ilvl="2" w:tplc="0816001B" w:tentative="1">
+      <w:start w:val="1"/>
+      <w:numFmt w:val="lowerRoman"/>
+      <w:lvlText w:val="%3."/>
+      <w:lvlJc w:val="right"/>
+      <w:pPr>
+        <w:ind w:left="2160" w:hanging="180"/>
+      </w:pPr>
+    </w:lvl>
+    <w:lvl w:ilvl="3" w:tplc="0816000F" w:tentative="1">
+      <w:start w:val="1"/>
+      <w:numFmt w:val="decimal"/>
+      <w:lvlText w:val="%4."/>
+      <w:lvlJc w:val="left"/>
+      <w:pPr>
+        <w:ind w:left="2880" w:hanging="360"/>
+      </w:pPr>
+    </w:lvl>
+    <w:lvl w:ilvl="4" w:tplc="08160019" w:tentative="1">
+      <w:start w:val="1"/>
+      <w:numFmt w:val="lowerLetter"/>
+      <w:lvlText w:val="%5."/>
+      <w:lvlJc w:val="left"/>
+      <w:pPr>
+        <w:ind w:left="3600" w:hanging="360"/>
+      </w:pPr>
+    </w:lvl>
+    <w:lvl w:ilvl="5" w:tplc="0816001B" w:tentative="1">
+      <w:start w:val="1"/>
+      <w:numFmt w:val="lowerRoman"/>
+      <w:lvlText w:val="%6."/>
+      <w:lvlJc w:val="right"/>
+      <w:pPr>
+        <w:ind w:left="4320" w:hanging="180"/>
+      </w:pPr>
+    </w:lvl>
+    <w:lvl w:ilvl="6" w:tplc="0816000F" w:tentative="1">
+      <w:start w:val="1"/>
+      <w:numFmt w:val="decimal"/>
+      <w:lvlText w:val="%7."/>
+      <w:lvlJc w:val="left"/>
+      <w:pPr>
+        <w:ind w:left="5040" w:hanging="360"/>
+      </w:pPr>
+    </w:lvl>
+    <w:lvl w:ilvl="7" w:tplc="08160019" w:tentative="1">
+      <w:start w:val="1"/>
+      <w:numFmt w:val="lowerLetter"/>
+      <w:lvlText w:val="%8."/>
+      <w:lvlJc w:val="left"/>
+      <w:pPr>
+        <w:ind w:left="5760" w:hanging="360"/>
+      </w:pPr>
+    </w:lvl>
+    <w:lvl w:ilvl="8" w:tplc="0816001B" w:tentative="1">
+      <w:start w:val="1"/>
+      <w:numFmt w:val="lowerRoman"/>
+      <w:lvlText w:val="%9."/>
+      <w:lvlJc w:val="right"/>
+      <w:pPr>
+        <w:ind w:left="6480" w:hanging="180"/>
+      </w:pPr>
+    </w:lvl>
+  </w:abstractNum>
+  <w:abstractNum w:abstractNumId="28" w15:restartNumberingAfterBreak="0">
     <w:nsid w:val="584C1959"/>
     <w:multiLevelType w:val="hybridMultilevel"/>
     <w:tmpl w:val="A7920D26"/>
@@ -32972,7 +34374,7 @@
       </w:pPr>
     </w:lvl>
   </w:abstractNum>
-  <w:abstractNum w:abstractNumId="27">
+  <w:abstractNum w:abstractNumId="29" w15:restartNumberingAfterBreak="0">
     <w:nsid w:val="587A0079"/>
     <w:multiLevelType w:val="multilevel"/>
     <w:tmpl w:val="8774CDF8"/>
@@ -33085,7 +34487,7 @@
       </w:pPr>
     </w:lvl>
   </w:abstractNum>
-  <w:abstractNum w:abstractNumId="28">
+  <w:abstractNum w:abstractNumId="30" w15:restartNumberingAfterBreak="0">
     <w:nsid w:val="5A7572FD"/>
     <w:multiLevelType w:val="multilevel"/>
     <w:tmpl w:val="1728BA3A"/>
@@ -33225,7 +34627,7 @@
       </w:rPr>
     </w:lvl>
   </w:abstractNum>
-  <w:abstractNum w:abstractNumId="29">
+  <w:abstractNum w:abstractNumId="31" w15:restartNumberingAfterBreak="0">
     <w:nsid w:val="5C5F6E6B"/>
     <w:multiLevelType w:val="multilevel"/>
     <w:tmpl w:val="A5C4D55A"/>
@@ -33338,7 +34740,7 @@
       </w:pPr>
     </w:lvl>
   </w:abstractNum>
-  <w:abstractNum w:abstractNumId="30">
+  <w:abstractNum w:abstractNumId="32" w15:restartNumberingAfterBreak="0">
     <w:nsid w:val="62F8179F"/>
     <w:multiLevelType w:val="hybridMultilevel"/>
     <w:tmpl w:val="2B9C718A"/>
@@ -33427,7 +34829,7 @@
       </w:pPr>
     </w:lvl>
   </w:abstractNum>
-  <w:abstractNum w:abstractNumId="31">
+  <w:abstractNum w:abstractNumId="33" w15:restartNumberingAfterBreak="0">
     <w:nsid w:val="64FC5FCA"/>
     <w:multiLevelType w:val="multilevel"/>
     <w:tmpl w:val="920406AE"/>
@@ -33540,7 +34942,7 @@
       </w:pPr>
     </w:lvl>
   </w:abstractNum>
-  <w:abstractNum w:abstractNumId="32">
+  <w:abstractNum w:abstractNumId="34" w15:restartNumberingAfterBreak="0">
     <w:nsid w:val="652D4BE7"/>
     <w:multiLevelType w:val="multilevel"/>
     <w:tmpl w:val="470E3BC2"/>
@@ -33689,7 +35091,7 @@
       </w:rPr>
     </w:lvl>
   </w:abstractNum>
-  <w:abstractNum w:abstractNumId="33">
+  <w:abstractNum w:abstractNumId="35" w15:restartNumberingAfterBreak="0">
     <w:nsid w:val="729337CD"/>
     <w:multiLevelType w:val="hybridMultilevel"/>
     <w:tmpl w:val="2402C978"/>
@@ -33802,7 +35204,7 @@
       </w:rPr>
     </w:lvl>
   </w:abstractNum>
-  <w:abstractNum w:abstractNumId="34">
+  <w:abstractNum w:abstractNumId="36" w15:restartNumberingAfterBreak="0">
     <w:nsid w:val="7816396B"/>
     <w:multiLevelType w:val="multilevel"/>
     <w:tmpl w:val="190E8242"/>
@@ -33915,7 +35317,7 @@
       </w:pPr>
     </w:lvl>
   </w:abstractNum>
-  <w:abstractNum w:abstractNumId="35">
+  <w:abstractNum w:abstractNumId="37" w15:restartNumberingAfterBreak="0">
     <w:nsid w:val="7843715D"/>
     <w:multiLevelType w:val="hybridMultilevel"/>
     <w:tmpl w:val="EF2C2774"/>
@@ -34004,7 +35406,7 @@
       </w:pPr>
     </w:lvl>
   </w:abstractNum>
-  <w:abstractNum w:abstractNumId="36">
+  <w:abstractNum w:abstractNumId="38" w15:restartNumberingAfterBreak="0">
     <w:nsid w:val="788C62D0"/>
     <w:multiLevelType w:val="hybridMultilevel"/>
     <w:tmpl w:val="593834BC"/>
@@ -34116,7 +35518,7 @@
       </w:rPr>
     </w:lvl>
   </w:abstractNum>
-  <w:abstractNum w:abstractNumId="37">
+  <w:abstractNum w:abstractNumId="39" w15:restartNumberingAfterBreak="0">
     <w:nsid w:val="78F9460D"/>
     <w:multiLevelType w:val="hybridMultilevel"/>
     <w:tmpl w:val="3D600BC8"/>
@@ -34229,7 +35631,7 @@
       </w:rPr>
     </w:lvl>
   </w:abstractNum>
-  <w:abstractNum w:abstractNumId="38">
+  <w:abstractNum w:abstractNumId="40" w15:restartNumberingAfterBreak="0">
     <w:nsid w:val="7B554187"/>
     <w:multiLevelType w:val="hybridMultilevel"/>
     <w:tmpl w:val="EF2C2774"/>
@@ -34318,7 +35720,7 @@
       </w:pPr>
     </w:lvl>
   </w:abstractNum>
-  <w:abstractNum w:abstractNumId="39">
+  <w:abstractNum w:abstractNumId="41" w15:restartNumberingAfterBreak="0">
     <w:nsid w:val="7E0C77D6"/>
     <w:multiLevelType w:val="hybridMultilevel"/>
     <w:tmpl w:val="4BE646D4"/>
@@ -34404,7 +35806,7 @@
       </w:pPr>
     </w:lvl>
   </w:abstractNum>
-  <w:abstractNum w:abstractNumId="40">
+  <w:abstractNum w:abstractNumId="42" w15:restartNumberingAfterBreak="0">
     <w:nsid w:val="7EA66F19"/>
     <w:multiLevelType w:val="multilevel"/>
     <w:tmpl w:val="B24EC83E"/>
@@ -34517,7 +35919,7 @@
       </w:pPr>
     </w:lvl>
   </w:abstractNum>
-  <w:abstractNum w:abstractNumId="41">
+  <w:abstractNum w:abstractNumId="43" w15:restartNumberingAfterBreak="0">
     <w:nsid w:val="7EF14587"/>
     <w:multiLevelType w:val="hybridMultilevel"/>
     <w:tmpl w:val="2056D596"/>
@@ -34631,137 +36033,143 @@
     </w:lvl>
   </w:abstractNum>
   <w:num w:numId="1">
-    <w:abstractNumId w:val="16"/>
+    <w:abstractNumId w:val="17"/>
   </w:num>
   <w:num w:numId="2">
     <w:abstractNumId w:val="3"/>
   </w:num>
   <w:num w:numId="3">
-    <w:abstractNumId w:val="32"/>
+    <w:abstractNumId w:val="34"/>
   </w:num>
   <w:num w:numId="4">
-    <w:abstractNumId w:val="40"/>
+    <w:abstractNumId w:val="42"/>
   </w:num>
   <w:num w:numId="5">
-    <w:abstractNumId w:val="21"/>
+    <w:abstractNumId w:val="22"/>
   </w:num>
   <w:num w:numId="6">
-    <w:abstractNumId w:val="27"/>
+    <w:abstractNumId w:val="29"/>
   </w:num>
   <w:num w:numId="7">
-    <w:abstractNumId w:val="8"/>
+    <w:abstractNumId w:val="9"/>
   </w:num>
   <w:num w:numId="8">
     <w:abstractNumId w:val="0"/>
   </w:num>
   <w:num w:numId="9">
-    <w:abstractNumId w:val="24"/>
+    <w:abstractNumId w:val="25"/>
   </w:num>
   <w:num w:numId="10">
-    <w:abstractNumId w:val="15"/>
+    <w:abstractNumId w:val="16"/>
   </w:num>
   <w:num w:numId="11">
-    <w:abstractNumId w:val="4"/>
+    <w:abstractNumId w:val="5"/>
   </w:num>
   <w:num w:numId="12">
-    <w:abstractNumId w:val="10"/>
+    <w:abstractNumId w:val="11"/>
   </w:num>
   <w:num w:numId="13">
-    <w:abstractNumId w:val="6"/>
+    <w:abstractNumId w:val="7"/>
   </w:num>
   <w:num w:numId="14">
-    <w:abstractNumId w:val="17"/>
+    <w:abstractNumId w:val="18"/>
   </w:num>
   <w:num w:numId="15">
-    <w:abstractNumId w:val="34"/>
+    <w:abstractNumId w:val="36"/>
   </w:num>
   <w:num w:numId="16">
-    <w:abstractNumId w:val="29"/>
+    <w:abstractNumId w:val="31"/>
   </w:num>
   <w:num w:numId="17">
-    <w:abstractNumId w:val="20"/>
+    <w:abstractNumId w:val="21"/>
   </w:num>
   <w:num w:numId="18">
-    <w:abstractNumId w:val="9"/>
+    <w:abstractNumId w:val="10"/>
   </w:num>
   <w:num w:numId="19">
     <w:abstractNumId w:val="1"/>
   </w:num>
   <w:num w:numId="20">
-    <w:abstractNumId w:val="35"/>
+    <w:abstractNumId w:val="37"/>
   </w:num>
   <w:num w:numId="21">
-    <w:abstractNumId w:val="30"/>
+    <w:abstractNumId w:val="32"/>
   </w:num>
   <w:num w:numId="22">
-    <w:abstractNumId w:val="36"/>
+    <w:abstractNumId w:val="38"/>
   </w:num>
   <w:num w:numId="23">
-    <w:abstractNumId w:val="13"/>
+    <w:abstractNumId w:val="14"/>
   </w:num>
   <w:num w:numId="24">
     <w:abstractNumId w:val="2"/>
   </w:num>
   <w:num w:numId="25">
-    <w:abstractNumId w:val="38"/>
+    <w:abstractNumId w:val="40"/>
   </w:num>
   <w:num w:numId="26">
-    <w:abstractNumId w:val="18"/>
+    <w:abstractNumId w:val="19"/>
   </w:num>
   <w:num w:numId="27">
-    <w:abstractNumId w:val="22"/>
+    <w:abstractNumId w:val="23"/>
   </w:num>
   <w:num w:numId="28">
+    <w:abstractNumId w:val="13"/>
+  </w:num>
+  <w:num w:numId="29">
+    <w:abstractNumId w:val="43"/>
+  </w:num>
+  <w:num w:numId="30">
+    <w:abstractNumId w:val="24"/>
+  </w:num>
+  <w:num w:numId="31">
+    <w:abstractNumId w:val="6"/>
+  </w:num>
+  <w:num w:numId="32">
+    <w:abstractNumId w:val="39"/>
+  </w:num>
+  <w:num w:numId="33">
+    <w:abstractNumId w:val="26"/>
+  </w:num>
+  <w:num w:numId="34">
+    <w:abstractNumId w:val="30"/>
+  </w:num>
+  <w:num w:numId="35">
+    <w:abstractNumId w:val="28"/>
+  </w:num>
+  <w:num w:numId="36">
+    <w:abstractNumId w:val="20"/>
+  </w:num>
+  <w:num w:numId="37">
+    <w:abstractNumId w:val="33"/>
+  </w:num>
+  <w:num w:numId="38">
+    <w:abstractNumId w:val="15"/>
+  </w:num>
+  <w:num w:numId="39">
+    <w:abstractNumId w:val="41"/>
+  </w:num>
+  <w:num w:numId="40">
+    <w:abstractNumId w:val="8"/>
+  </w:num>
+  <w:num w:numId="41">
+    <w:abstractNumId w:val="35"/>
+  </w:num>
+  <w:num w:numId="42">
     <w:abstractNumId w:val="12"/>
   </w:num>
-  <w:num w:numId="29">
-    <w:abstractNumId w:val="41"/>
+  <w:num w:numId="43">
+    <w:abstractNumId w:val="27"/>
   </w:num>
-  <w:num w:numId="30">
-    <w:abstractNumId w:val="23"/>
-  </w:num>
-  <w:num w:numId="31">
-    <w:abstractNumId w:val="5"/>
-  </w:num>
-  <w:num w:numId="32">
-    <w:abstractNumId w:val="37"/>
-  </w:num>
-  <w:num w:numId="33">
-    <w:abstractNumId w:val="25"/>
-  </w:num>
-  <w:num w:numId="34">
-    <w:abstractNumId w:val="28"/>
-  </w:num>
-  <w:num w:numId="35">
-    <w:abstractNumId w:val="26"/>
-  </w:num>
-  <w:num w:numId="36">
-    <w:abstractNumId w:val="19"/>
-  </w:num>
-  <w:num w:numId="37">
-    <w:abstractNumId w:val="31"/>
-  </w:num>
-  <w:num w:numId="38">
-    <w:abstractNumId w:val="14"/>
-  </w:num>
-  <w:num w:numId="39">
-    <w:abstractNumId w:val="39"/>
-  </w:num>
-  <w:num w:numId="40">
-    <w:abstractNumId w:val="7"/>
-  </w:num>
-  <w:num w:numId="41">
-    <w:abstractNumId w:val="33"/>
-  </w:num>
-  <w:num w:numId="42">
-    <w:abstractNumId w:val="11"/>
+  <w:num w:numId="44">
+    <w:abstractNumId w:val="4"/>
   </w:num>
   <w:numIdMacAtCleanup w:val="42"/>
 </w:numbering>
 </file>
 
 <file path=word/styles.xml><?xml version="1.0" encoding="utf-8"?>
-<w:styles xmlns:mc="http://schemas.openxmlformats.org/markup-compatibility/2006" xmlns:r="http://schemas.openxmlformats.org/officeDocument/2006/relationships" xmlns:w="http://schemas.openxmlformats.org/wordprocessingml/2006/main" xmlns:w14="http://schemas.microsoft.com/office/word/2010/wordml" xmlns:w15="http://schemas.microsoft.com/office/word/2012/wordml" mc:Ignorable="w14 w15">
+<w:styles xmlns:mc="http://schemas.openxmlformats.org/markup-compatibility/2006" xmlns:r="http://schemas.openxmlformats.org/officeDocument/2006/relationships" xmlns:w="http://schemas.openxmlformats.org/wordprocessingml/2006/main" xmlns:w14="http://schemas.microsoft.com/office/word/2010/wordml" xmlns:w15="http://schemas.microsoft.com/office/word/2012/wordml" xmlns:w16cex="http://schemas.microsoft.com/office/word/2018/wordml/cex" xmlns:w16cid="http://schemas.microsoft.com/office/word/2016/wordml/cid" xmlns:w16="http://schemas.microsoft.com/office/word/2018/wordml" xmlns:w16se="http://schemas.microsoft.com/office/word/2015/wordml/symex" mc:Ignorable="w14 w15 w16se w16cid w16 w16cex">
   <w:docDefaults>
     <w:rPrDefault>
       <w:rPr>
@@ -34777,7 +36185,7 @@
       </w:pPr>
     </w:pPrDefault>
   </w:docDefaults>
-  <w:latentStyles w:defLockedState="0" w:defUIPriority="99" w:defSemiHidden="0" w:defUnhideWhenUsed="0" w:defQFormat="0" w:count="371">
+  <w:latentStyles w:defLockedState="0" w:defUIPriority="99" w:defSemiHidden="0" w:defUnhideWhenUsed="0" w:defQFormat="0" w:count="376">
     <w:lsdException w:name="Normal" w:uiPriority="0" w:qFormat="1"/>
     <w:lsdException w:name="heading 1" w:uiPriority="9" w:qFormat="1"/>
     <w:lsdException w:name="heading 2" w:semiHidden="1" w:uiPriority="9" w:unhideWhenUsed="1" w:qFormat="1"/>
@@ -34883,7 +36291,6 @@
     <w:lsdException w:name="HTML Sample" w:semiHidden="1" w:unhideWhenUsed="1"/>
     <w:lsdException w:name="HTML Typewriter" w:semiHidden="1" w:unhideWhenUsed="1"/>
     <w:lsdException w:name="HTML Variable" w:semiHidden="1" w:unhideWhenUsed="1"/>
-    <w:lsdException w:name="Normal Table" w:semiHidden="1" w:unhideWhenUsed="1"/>
     <w:lsdException w:name="annotation subject" w:semiHidden="1" w:unhideWhenUsed="1"/>
     <w:lsdException w:name="No List" w:semiHidden="1" w:unhideWhenUsed="1"/>
     <w:lsdException w:name="Outline List 1" w:semiHidden="1" w:unhideWhenUsed="1"/>
@@ -34926,11 +36333,8 @@
     <w:lsdException w:name="Table Contemporary" w:semiHidden="1" w:unhideWhenUsed="1"/>
     <w:lsdException w:name="Table Elegant" w:semiHidden="1" w:unhideWhenUsed="1"/>
     <w:lsdException w:name="Table Professional" w:semiHidden="1" w:unhideWhenUsed="1"/>
-    <w:lsdException w:name="Table Subtle 1" w:semiHidden="1" w:unhideWhenUsed="1"/>
     <w:lsdException w:name="Table Subtle 2" w:semiHidden="1" w:unhideWhenUsed="1"/>
     <w:lsdException w:name="Table Web 1" w:semiHidden="1" w:unhideWhenUsed="1"/>
-    <w:lsdException w:name="Table Web 2" w:semiHidden="1" w:unhideWhenUsed="1"/>
-    <w:lsdException w:name="Table Web 3" w:semiHidden="1" w:unhideWhenUsed="1"/>
     <w:lsdException w:name="Balloon Text" w:semiHidden="1" w:unhideWhenUsed="1"/>
     <w:lsdException w:name="Table Grid" w:uiPriority="39"/>
     <w:lsdException w:name="Table Theme" w:semiHidden="1" w:unhideWhenUsed="1"/>
@@ -35149,16 +36553,21 @@
     <w:lsdException w:name="List Table 5 Dark Accent 6" w:uiPriority="50"/>
     <w:lsdException w:name="List Table 6 Colorful Accent 6" w:uiPriority="51"/>
     <w:lsdException w:name="List Table 7 Colorful Accent 6" w:uiPriority="52"/>
+    <w:lsdException w:name="Mention" w:semiHidden="1" w:unhideWhenUsed="1"/>
+    <w:lsdException w:name="Smart Hyperlink" w:semiHidden="1" w:unhideWhenUsed="1"/>
+    <w:lsdException w:name="Hashtag" w:semiHidden="1" w:unhideWhenUsed="1"/>
+    <w:lsdException w:name="Unresolved Mention" w:semiHidden="1" w:unhideWhenUsed="1"/>
+    <w:lsdException w:name="Smart Link" w:semiHidden="1" w:unhideWhenUsed="1"/>
   </w:latentStyles>
   <w:style w:type="paragraph" w:default="1" w:styleId="Normal">
     <w:name w:val="Normal"/>
     <w:qFormat/>
     <w:rsid w:val="00B12BDA"/>
   </w:style>
-  <w:style w:type="paragraph" w:styleId="Cabealho1">
+  <w:style w:type="paragraph" w:styleId="Ttulo1">
     <w:name w:val="heading 1"/>
     <w:basedOn w:val="ndice2"/>
-    <w:link w:val="Cabealho1Carter"/>
+    <w:link w:val="Ttulo1Carter"/>
     <w:uiPriority w:val="9"/>
     <w:qFormat/>
     <w:rsid w:val="003F1968"/>
@@ -35177,10 +36586,10 @@
       <w:lang w:val="en-US" w:eastAsia="pt-PT"/>
     </w:rPr>
   </w:style>
-  <w:style w:type="paragraph" w:styleId="Cabealho2">
+  <w:style w:type="paragraph" w:styleId="Ttulo2">
     <w:name w:val="heading 2"/>
-    <w:basedOn w:val="Cabealho1"/>
-    <w:link w:val="Cabealho2Carter"/>
+    <w:basedOn w:val="Ttulo1"/>
+    <w:link w:val="Ttulo2Carter"/>
     <w:uiPriority w:val="9"/>
     <w:qFormat/>
     <w:rsid w:val="00122FB9"/>
@@ -35191,11 +36600,11 @@
       <w:sz w:val="40"/>
     </w:rPr>
   </w:style>
-  <w:style w:type="paragraph" w:styleId="Cabealho3">
+  <w:style w:type="paragraph" w:styleId="Ttulo3">
     <w:name w:val="heading 3"/>
     <w:basedOn w:val="Normal"/>
     <w:next w:val="Normal"/>
-    <w:link w:val="Cabealho3Carter"/>
+    <w:link w:val="Ttulo3Carter"/>
     <w:uiPriority w:val="9"/>
     <w:unhideWhenUsed/>
     <w:qFormat/>
@@ -35240,10 +36649,10 @@
     <w:semiHidden/>
     <w:unhideWhenUsed/>
   </w:style>
-  <w:style w:type="character" w:customStyle="1" w:styleId="Cabealho1Carter">
-    <w:name w:val="Cabeçalho 1 Caráter"/>
+  <w:style w:type="character" w:customStyle="1" w:styleId="Ttulo1Carter">
+    <w:name w:val="Título 1 Caráter"/>
     <w:basedOn w:val="Tipodeletrapredefinidodopargrafo"/>
-    <w:link w:val="Cabealho1"/>
+    <w:link w:val="Ttulo1"/>
     <w:uiPriority w:val="9"/>
     <w:rsid w:val="003F1968"/>
     <w:rPr>
@@ -35255,10 +36664,10 @@
       <w:lang w:val="en-US" w:eastAsia="pt-PT"/>
     </w:rPr>
   </w:style>
-  <w:style w:type="character" w:customStyle="1" w:styleId="Cabealho2Carter">
-    <w:name w:val="Cabeçalho 2 Caráter"/>
+  <w:style w:type="character" w:customStyle="1" w:styleId="Ttulo2Carter">
+    <w:name w:val="Título 2 Caráter"/>
     <w:basedOn w:val="Tipodeletrapredefinidodopargrafo"/>
-    <w:link w:val="Cabealho2"/>
+    <w:link w:val="Ttulo2"/>
     <w:uiPriority w:val="9"/>
     <w:rsid w:val="00122FB9"/>
     <w:rPr>
@@ -35347,7 +36756,7 @@
   </w:style>
   <w:style w:type="paragraph" w:styleId="Cabealhodondice">
     <w:name w:val="TOC Heading"/>
-    <w:basedOn w:val="Cabealho1"/>
+    <w:basedOn w:val="Ttulo1"/>
     <w:next w:val="Normal"/>
     <w:uiPriority w:val="39"/>
     <w:unhideWhenUsed/>
@@ -35412,7 +36821,7 @@
       <w:u w:val="single"/>
     </w:rPr>
   </w:style>
-  <w:style w:type="table" w:styleId="Tabelacomgrelha">
+  <w:style w:type="table" w:styleId="TabelacomGrelha">
     <w:name w:val="Table Grid"/>
     <w:basedOn w:val="Tabelanormal"/>
     <w:uiPriority w:val="39"/>
@@ -35421,7 +36830,6 @@
       <w:spacing w:after="0" w:line="240" w:lineRule="auto"/>
     </w:pPr>
     <w:tblPr>
-      <w:tblInd w:w="0" w:type="dxa"/>
       <w:tblBorders>
         <w:top w:val="single" w:sz="4" w:space="0" w:color="auto"/>
         <w:left w:val="single" w:sz="4" w:space="0" w:color="auto"/>
@@ -35430,18 +36838,12 @@
         <w:insideH w:val="single" w:sz="4" w:space="0" w:color="auto"/>
         <w:insideV w:val="single" w:sz="4" w:space="0" w:color="auto"/>
       </w:tblBorders>
-      <w:tblCellMar>
-        <w:top w:w="0" w:type="dxa"/>
-        <w:left w:w="108" w:type="dxa"/>
-        <w:bottom w:w="0" w:type="dxa"/>
-        <w:right w:w="108" w:type="dxa"/>
-      </w:tblCellMar>
     </w:tblPr>
   </w:style>
-  <w:style w:type="character" w:customStyle="1" w:styleId="Cabealho3Carter">
-    <w:name w:val="Cabeçalho 3 Caráter"/>
+  <w:style w:type="character" w:customStyle="1" w:styleId="Ttulo3Carter">
+    <w:name w:val="Título 3 Caráter"/>
     <w:basedOn w:val="Tipodeletrapredefinidodopargrafo"/>
-    <w:link w:val="Cabealho3"/>
+    <w:link w:val="Ttulo3"/>
     <w:uiPriority w:val="9"/>
     <w:rsid w:val="00122FB9"/>
     <w:rPr>
@@ -35462,13 +36864,6 @@
     <w:tblPr>
       <w:tblStyleRowBandSize w:val="1"/>
       <w:tblStyleColBandSize w:val="1"/>
-      <w:tblInd w:w="0" w:type="dxa"/>
-      <w:tblCellMar>
-        <w:top w:w="0" w:type="dxa"/>
-        <w:left w:w="108" w:type="dxa"/>
-        <w:bottom w:w="0" w:type="dxa"/>
-        <w:right w:w="108" w:type="dxa"/>
-      </w:tblCellMar>
     </w:tblPr>
     <w:tblStylePr w:type="firstRow">
       <w:rPr>
@@ -35518,13 +36913,6 @@
     <w:tblPr>
       <w:tblStyleRowBandSize w:val="1"/>
       <w:tblStyleColBandSize w:val="1"/>
-      <w:tblInd w:w="0" w:type="dxa"/>
-      <w:tblCellMar>
-        <w:top w:w="0" w:type="dxa"/>
-        <w:left w:w="108" w:type="dxa"/>
-        <w:bottom w:w="0" w:type="dxa"/>
-        <w:right w:w="108" w:type="dxa"/>
-      </w:tblCellMar>
     </w:tblPr>
     <w:tblStylePr w:type="firstRow">
       <w:rPr>

</xml_diff>

<commit_message>
Documentation Updated/UC7 Sequence Diagram added/UC1 SD edited/ UC7 ClassTable added
</commit_message>
<xml_diff>
--- a/Documentation/Full Documentation - Inglorious Developers.docx
+++ b/Documentation/Full Documentation - Inglorious Developers.docx
@@ -1,6 +1,6 @@
 
 <file path=word/document.xml><?xml version="1.0" encoding="utf-8"?>
-<w:document xmlns:wpc="http://schemas.microsoft.com/office/word/2010/wordprocessingCanvas" xmlns:cx="http://schemas.microsoft.com/office/drawing/2014/chartex" xmlns:cx1="http://schemas.microsoft.com/office/drawing/2015/9/8/chartex" xmlns:cx2="http://schemas.microsoft.com/office/drawing/2015/10/21/chartex" xmlns:cx3="http://schemas.microsoft.com/office/drawing/2016/5/9/chartex" xmlns:cx4="http://schemas.microsoft.com/office/drawing/2016/5/10/chartex" xmlns:cx5="http://schemas.microsoft.com/office/drawing/2016/5/11/chartex" xmlns:cx6="http://schemas.microsoft.com/office/drawing/2016/5/12/chartex" xmlns:cx7="http://schemas.microsoft.com/office/drawing/2016/5/13/chartex" xmlns:cx8="http://schemas.microsoft.com/office/drawing/2016/5/14/chartex" xmlns:mc="http://schemas.openxmlformats.org/markup-compatibility/2006" xmlns:aink="http://schemas.microsoft.com/office/drawing/2016/ink" xmlns:am3d="http://schemas.microsoft.com/office/drawing/2017/model3d" xmlns:o="urn:schemas-microsoft-com:office:office" xmlns:r="http://schemas.openxmlformats.org/officeDocument/2006/relationships" xmlns:m="http://schemas.openxmlformats.org/officeDocument/2006/math" xmlns:v="urn:schemas-microsoft-com:vml" xmlns:wp14="http://schemas.microsoft.com/office/word/2010/wordprocessingDrawing" xmlns:wp="http://schemas.openxmlformats.org/drawingml/2006/wordprocessingDrawing" xmlns:w10="urn:schemas-microsoft-com:office:word" xmlns:w="http://schemas.openxmlformats.org/wordprocessingml/2006/main" xmlns:w14="http://schemas.microsoft.com/office/word/2010/wordml" xmlns:w15="http://schemas.microsoft.com/office/word/2012/wordml" xmlns:w16cex="http://schemas.microsoft.com/office/word/2018/wordml/cex" xmlns:w16cid="http://schemas.microsoft.com/office/word/2016/wordml/cid" xmlns:w16="http://schemas.microsoft.com/office/word/2018/wordml" xmlns:w16se="http://schemas.microsoft.com/office/word/2015/wordml/symex" xmlns:wpg="http://schemas.microsoft.com/office/word/2010/wordprocessingGroup" xmlns:wpi="http://schemas.microsoft.com/office/word/2010/wordprocessingInk" xmlns:wne="http://schemas.microsoft.com/office/word/2006/wordml" xmlns:wps="http://schemas.microsoft.com/office/word/2010/wordprocessingShape" mc:Ignorable="w14 w15 w16se w16cid w16 w16cex wp14">
+<w:document xmlns:wpc="http://schemas.microsoft.com/office/word/2010/wordprocessingCanvas" xmlns:mc="http://schemas.openxmlformats.org/markup-compatibility/2006" xmlns:o="urn:schemas-microsoft-com:office:office" xmlns:r="http://schemas.openxmlformats.org/officeDocument/2006/relationships" xmlns:m="http://schemas.openxmlformats.org/officeDocument/2006/math" xmlns:v="urn:schemas-microsoft-com:vml" xmlns:wp14="http://schemas.microsoft.com/office/word/2010/wordprocessingDrawing" xmlns:wp="http://schemas.openxmlformats.org/drawingml/2006/wordprocessingDrawing" xmlns:w10="urn:schemas-microsoft-com:office:word" xmlns:w="http://schemas.openxmlformats.org/wordprocessingml/2006/main" xmlns:w14="http://schemas.microsoft.com/office/word/2010/wordml" xmlns:w15="http://schemas.microsoft.com/office/word/2012/wordml" xmlns:wpg="http://schemas.microsoft.com/office/word/2010/wordprocessingGroup" xmlns:wpi="http://schemas.microsoft.com/office/word/2010/wordprocessingInk" xmlns:wne="http://schemas.microsoft.com/office/word/2006/wordml" xmlns:wps="http://schemas.microsoft.com/office/word/2010/wordprocessingShape" mc:Ignorable="w14 w15 wp14">
   <w:body>
     <w:p>
       <w:pPr>
@@ -4046,7 +4046,7 @@
     </w:p>
     <w:p>
       <w:pPr>
-        <w:pStyle w:val="Ttulo1"/>
+        <w:pStyle w:val="Cabealho1"/>
         <w:rPr>
           <w:noProof w:val="0"/>
           <w:color w:val="666666"/>
@@ -10349,456 +10349,7 @@
           <w:bdr w:val="none" w:sz="0" w:space="0" w:color="auto" w:frame="1"/>
           <w:lang w:eastAsia="pt-PT"/>
         </w:rPr>
-        <w:drawing>
-          <wp:inline distT="0" distB="0" distL="0" distR="0" wp14:anchorId="2E3DBC9C" wp14:editId="125EA313">
-            <wp:extent cx="5400040" cy="2829560"/>
-            <wp:effectExtent l="0" t="0" r="0" b="8890"/>
-            <wp:docPr id="3" name="Imagem 3"/>
-            <wp:cNvGraphicFramePr>
-              <a:graphicFrameLocks xmlns:a="http://schemas.openxmlformats.org/drawingml/2006/main" noChangeAspect="1"/>
-            </wp:cNvGraphicFramePr>
-            <a:graphic xmlns:a="http://schemas.openxmlformats.org/drawingml/2006/main">
-              <a:graphicData uri="http://schemas.openxmlformats.org/drawingml/2006/picture">
-                <pic:pic xmlns:pic="http://schemas.openxmlformats.org/drawingml/2006/picture">
-                  <pic:nvPicPr>
-                    <pic:cNvPr id="0" name="Picture 2"/>
-                    <pic:cNvPicPr>
-                      <a:picLocks noChangeAspect="1" noChangeArrowheads="1"/>
-                    </pic:cNvPicPr>
-                  </pic:nvPicPr>
-                  <pic:blipFill>
-                    <a:blip r:embed="rId11" cstate="print">
-                      <a:extLst>
-                        <a:ext uri="{28A0092B-C50C-407E-A947-70E740481C1C}">
-                          <a14:useLocalDpi xmlns:a14="http://schemas.microsoft.com/office/drawing/2010/main" val="0"/>
-                        </a:ext>
-                      </a:extLst>
-                    </a:blip>
-                    <a:srcRect/>
-                    <a:stretch>
-                      <a:fillRect/>
-                    </a:stretch>
-                  </pic:blipFill>
-                  <pic:spPr bwMode="auto">
-                    <a:xfrm>
-                      <a:off x="0" y="0"/>
-                      <a:ext cx="5400040" cy="2829560"/>
-                    </a:xfrm>
-                    <a:prstGeom prst="rect">
-                      <a:avLst/>
-                    </a:prstGeom>
-                    <a:noFill/>
-                    <a:ln>
-                      <a:noFill/>
-                    </a:ln>
-                  </pic:spPr>
-                </pic:pic>
-              </a:graphicData>
-            </a:graphic>
-          </wp:inline>
-        </w:drawing>
-      </w:r>
-    </w:p>
-    <w:p>
-      <w:pPr>
-        <w:spacing w:after="0" w:line="360" w:lineRule="auto"/>
-        <w:jc w:val="both"/>
-        <w:rPr>
-          <w:rFonts w:ascii="Assistant Medium" w:eastAsia="Times New Roman" w:hAnsi="Assistant Medium" w:cs="Assistant Medium"/>
-          <w:b/>
-          <w:bCs/>
-          <w:color w:val="666666"/>
-          <w:kern w:val="36"/>
-          <w:sz w:val="40"/>
-          <w:szCs w:val="40"/>
-          <w:lang w:val="en-US" w:eastAsia="pt-PT"/>
-        </w:rPr>
-      </w:pPr>
-    </w:p>
-    <w:p>
-      <w:pPr>
-        <w:spacing w:before="240" w:after="240" w:line="360" w:lineRule="auto"/>
-        <w:jc w:val="center"/>
-        <w:outlineLvl w:val="0"/>
-        <w:rPr>
-          <w:rFonts w:ascii="Assistant Medium" w:eastAsia="Times New Roman" w:hAnsi="Assistant Medium" w:cs="Assistant Medium"/>
-          <w:b/>
-          <w:bCs/>
-          <w:color w:val="666666"/>
-          <w:kern w:val="36"/>
-          <w:sz w:val="40"/>
-          <w:szCs w:val="40"/>
-          <w:lang w:val="en-US" w:eastAsia="pt-PT"/>
-        </w:rPr>
-      </w:pPr>
-      <w:bookmarkStart w:id="9" w:name="_Toc63021389"/>
-    </w:p>
-    <w:p>
-      <w:pPr>
-        <w:spacing w:before="240" w:after="240" w:line="360" w:lineRule="auto"/>
-        <w:jc w:val="center"/>
-        <w:outlineLvl w:val="0"/>
-        <w:rPr>
-          <w:rFonts w:ascii="Assistant Medium" w:eastAsia="Times New Roman" w:hAnsi="Assistant Medium" w:cs="Assistant Medium"/>
-          <w:b/>
-          <w:bCs/>
-          <w:color w:val="666666"/>
-          <w:kern w:val="36"/>
-          <w:sz w:val="40"/>
-          <w:szCs w:val="40"/>
-          <w:lang w:val="en-US" w:eastAsia="pt-PT"/>
-        </w:rPr>
-      </w:pPr>
-    </w:p>
-    <w:p>
-      <w:pPr>
-        <w:spacing w:before="240" w:after="240" w:line="360" w:lineRule="auto"/>
-        <w:jc w:val="center"/>
-        <w:outlineLvl w:val="0"/>
-        <w:rPr>
-          <w:rFonts w:ascii="Assistant Medium" w:eastAsia="Times New Roman" w:hAnsi="Assistant Medium" w:cs="Assistant Medium"/>
-          <w:b/>
-          <w:bCs/>
-          <w:color w:val="666666"/>
-          <w:kern w:val="36"/>
-          <w:sz w:val="40"/>
-          <w:szCs w:val="40"/>
-          <w:lang w:val="en-US" w:eastAsia="pt-PT"/>
-        </w:rPr>
-      </w:pPr>
-    </w:p>
-    <w:p>
-      <w:pPr>
-        <w:spacing w:before="240" w:after="240" w:line="360" w:lineRule="auto"/>
-        <w:jc w:val="center"/>
-        <w:outlineLvl w:val="0"/>
-        <w:rPr>
-          <w:rFonts w:ascii="Assistant Medium" w:eastAsia="Times New Roman" w:hAnsi="Assistant Medium" w:cs="Assistant Medium"/>
-          <w:b/>
-          <w:bCs/>
-          <w:color w:val="666666"/>
-          <w:kern w:val="36"/>
-          <w:sz w:val="40"/>
-          <w:szCs w:val="40"/>
-          <w:lang w:val="en-US" w:eastAsia="pt-PT"/>
-        </w:rPr>
-      </w:pPr>
-    </w:p>
-    <w:p>
-      <w:pPr>
-        <w:spacing w:before="240" w:after="240" w:line="360" w:lineRule="auto"/>
-        <w:jc w:val="center"/>
-        <w:outlineLvl w:val="0"/>
-        <w:rPr>
-          <w:rFonts w:ascii="Assistant Medium" w:eastAsia="Times New Roman" w:hAnsi="Assistant Medium" w:cs="Assistant Medium"/>
-          <w:b/>
-          <w:bCs/>
-          <w:color w:val="666666"/>
-          <w:kern w:val="36"/>
-          <w:sz w:val="40"/>
-          <w:szCs w:val="40"/>
-          <w:lang w:val="en-US" w:eastAsia="pt-PT"/>
-        </w:rPr>
-      </w:pPr>
-    </w:p>
-    <w:p>
-      <w:pPr>
-        <w:spacing w:before="240" w:after="240" w:line="360" w:lineRule="auto"/>
-        <w:jc w:val="center"/>
-        <w:outlineLvl w:val="0"/>
-        <w:rPr>
-          <w:rFonts w:ascii="Assistant Medium" w:eastAsia="Times New Roman" w:hAnsi="Assistant Medium" w:cs="Assistant Medium"/>
-          <w:b/>
-          <w:bCs/>
-          <w:color w:val="666666"/>
-          <w:kern w:val="36"/>
-          <w:sz w:val="40"/>
-          <w:szCs w:val="40"/>
-          <w:lang w:val="en-US" w:eastAsia="pt-PT"/>
-        </w:rPr>
-      </w:pPr>
-    </w:p>
-    <w:p>
-      <w:pPr>
-        <w:spacing w:before="240" w:after="240" w:line="360" w:lineRule="auto"/>
-        <w:jc w:val="center"/>
-        <w:outlineLvl w:val="0"/>
-        <w:rPr>
-          <w:rFonts w:ascii="Assistant Medium" w:eastAsia="Times New Roman" w:hAnsi="Assistant Medium" w:cs="Assistant Medium"/>
-          <w:b/>
-          <w:bCs/>
-          <w:color w:val="666666"/>
-          <w:kern w:val="36"/>
-          <w:sz w:val="40"/>
-          <w:szCs w:val="40"/>
-          <w:lang w:val="en-US" w:eastAsia="pt-PT"/>
-        </w:rPr>
-      </w:pPr>
-    </w:p>
-    <w:p>
-      <w:pPr>
-        <w:spacing w:before="240" w:after="240" w:line="360" w:lineRule="auto"/>
-        <w:jc w:val="center"/>
-        <w:outlineLvl w:val="0"/>
-        <w:rPr>
-          <w:rFonts w:ascii="Assistant Medium" w:eastAsia="Times New Roman" w:hAnsi="Assistant Medium" w:cs="Assistant Medium"/>
-          <w:b/>
-          <w:bCs/>
-          <w:color w:val="666666"/>
-          <w:kern w:val="36"/>
-          <w:sz w:val="40"/>
-          <w:szCs w:val="40"/>
-          <w:lang w:val="en-US" w:eastAsia="pt-PT"/>
-        </w:rPr>
-      </w:pPr>
-    </w:p>
-    <w:p>
-      <w:pPr>
-        <w:spacing w:before="240" w:after="240" w:line="360" w:lineRule="auto"/>
-        <w:jc w:val="center"/>
-        <w:outlineLvl w:val="0"/>
-        <w:rPr>
-          <w:rFonts w:ascii="Assistant Medium" w:eastAsia="Times New Roman" w:hAnsi="Assistant Medium" w:cs="Assistant Medium"/>
-          <w:b/>
-          <w:bCs/>
-          <w:color w:val="666666"/>
-          <w:kern w:val="36"/>
-          <w:sz w:val="40"/>
-          <w:szCs w:val="40"/>
-          <w:lang w:val="en-US" w:eastAsia="pt-PT"/>
-        </w:rPr>
-      </w:pPr>
-      <w:r>
-        <w:rPr>
-          <w:rFonts w:ascii="Assistant Medium" w:eastAsia="Times New Roman" w:hAnsi="Assistant Medium" w:cs="Assistant Medium"/>
-          <w:b/>
-          <w:bCs/>
-          <w:color w:val="666666"/>
-          <w:kern w:val="36"/>
-          <w:sz w:val="40"/>
-          <w:szCs w:val="40"/>
-          <w:lang w:val="en-US" w:eastAsia="pt-PT"/>
-        </w:rPr>
-        <w:lastRenderedPageBreak/>
-        <w:t xml:space="preserve">3.2. </w:t>
-      </w:r>
-      <w:r>
-        <w:rPr>
-          <w:rFonts w:ascii="Assistant Medium" w:eastAsia="Times New Roman" w:hAnsi="Assistant Medium" w:cs="Assistant Medium"/>
-          <w:b/>
-          <w:bCs/>
-          <w:color w:val="666666"/>
-          <w:kern w:val="36"/>
-          <w:sz w:val="40"/>
-          <w:szCs w:val="40"/>
-          <w:lang w:val="en-US" w:eastAsia="pt-PT"/>
-        </w:rPr>
-        <w:t>UC2 - User Registration</w:t>
-      </w:r>
-      <w:bookmarkEnd w:id="9"/>
-    </w:p>
-    <w:p>
-      <w:pPr>
-        <w:spacing w:before="360" w:after="80" w:line="360" w:lineRule="auto"/>
-        <w:jc w:val="both"/>
-        <w:outlineLvl w:val="1"/>
-        <w:rPr>
-          <w:rFonts w:ascii="Assistant Medium" w:eastAsia="Times New Roman" w:hAnsi="Assistant Medium" w:cs="Assistant Medium"/>
-          <w:b/>
-          <w:bCs/>
-          <w:color w:val="666666"/>
-          <w:sz w:val="34"/>
-          <w:szCs w:val="34"/>
-          <w:lang w:val="en-US" w:eastAsia="pt-PT"/>
-        </w:rPr>
-      </w:pPr>
-      <w:bookmarkStart w:id="10" w:name="_Toc63021390"/>
-      <w:r>
-        <w:rPr>
-          <w:rFonts w:ascii="Assistant Medium" w:eastAsia="Times New Roman" w:hAnsi="Assistant Medium" w:cs="Assistant Medium"/>
-          <w:b/>
-          <w:bCs/>
-          <w:color w:val="666666"/>
-          <w:sz w:val="34"/>
-          <w:szCs w:val="34"/>
-          <w:lang w:val="en-US" w:eastAsia="pt-PT"/>
-        </w:rPr>
-        <w:t xml:space="preserve">3.2.1. </w:t>
-      </w:r>
-      <w:r>
-        <w:rPr>
-          <w:rFonts w:ascii="Assistant Medium" w:eastAsia="Times New Roman" w:hAnsi="Assistant Medium" w:cs="Assistant Medium"/>
-          <w:b/>
-          <w:bCs/>
-          <w:color w:val="666666"/>
-          <w:sz w:val="34"/>
-          <w:szCs w:val="34"/>
-          <w:lang w:val="en-US" w:eastAsia="pt-PT"/>
-        </w:rPr>
-        <w:t>Brief</w:t>
-      </w:r>
-      <w:bookmarkEnd w:id="10"/>
-    </w:p>
-    <w:p>
-      <w:pPr>
-        <w:spacing w:before="240" w:after="240" w:line="360" w:lineRule="auto"/>
-        <w:jc w:val="both"/>
-        <w:rPr>
-          <w:rFonts w:ascii="Assistant Medium" w:eastAsia="Times New Roman" w:hAnsi="Assistant Medium" w:cs="Assistant Medium"/>
-          <w:sz w:val="24"/>
-          <w:szCs w:val="24"/>
-          <w:lang w:val="en-US" w:eastAsia="pt-PT"/>
-        </w:rPr>
-      </w:pPr>
-      <w:r>
-        <w:rPr>
-          <w:rFonts w:ascii="Assistant Medium" w:eastAsia="Times New Roman" w:hAnsi="Assistant Medium" w:cs="Assistant Medium"/>
-          <w:color w:val="000000"/>
-          <w:lang w:val="en-US" w:eastAsia="pt-PT"/>
-        </w:rPr>
-        <w:t xml:space="preserve">The </w:t>
-      </w:r>
-      <w:r>
-        <w:rPr>
-          <w:rFonts w:ascii="Assistant Medium" w:eastAsia="Times New Roman" w:hAnsi="Assistant Medium" w:cs="Assistant Medium"/>
-          <w:color w:val="000000"/>
-          <w:lang w:val="en-US" w:eastAsia="pt-PT"/>
-        </w:rPr>
-        <w:t>non-registered</w:t>
-      </w:r>
-      <w:r>
-        <w:rPr>
-          <w:rFonts w:ascii="Assistant Medium" w:eastAsia="Times New Roman" w:hAnsi="Assistant Medium" w:cs="Assistant Medium"/>
-          <w:color w:val="000000"/>
-          <w:lang w:val="en-US" w:eastAsia="pt-PT"/>
-        </w:rPr>
-        <w:t xml:space="preserve"> user accesses the platform to register in it. The platform asks the </w:t>
-      </w:r>
-      <w:r>
-        <w:rPr>
-          <w:rFonts w:ascii="Assistant Medium" w:eastAsia="Times New Roman" w:hAnsi="Assistant Medium" w:cs="Assistant Medium"/>
-          <w:color w:val="000000"/>
-          <w:lang w:val="en-US" w:eastAsia="pt-PT"/>
-        </w:rPr>
-        <w:t>non-registered</w:t>
-      </w:r>
-      <w:r>
-        <w:rPr>
-          <w:rFonts w:ascii="Assistant Medium" w:eastAsia="Times New Roman" w:hAnsi="Assistant Medium" w:cs="Assistant Medium"/>
-          <w:color w:val="000000"/>
-          <w:lang w:val="en-US" w:eastAsia="pt-PT"/>
-        </w:rPr>
-        <w:t xml:space="preserve"> user for Name, </w:t>
-      </w:r>
-      <w:r>
-        <w:rPr>
-          <w:rFonts w:ascii="Assistant Medium" w:eastAsia="Times New Roman" w:hAnsi="Assistant Medium" w:cs="Assistant Medium"/>
-          <w:color w:val="000000"/>
-          <w:lang w:val="en-US" w:eastAsia="pt-PT"/>
-        </w:rPr>
-        <w:t>NIF</w:t>
-      </w:r>
-      <w:r>
-        <w:rPr>
-          <w:rFonts w:ascii="Assistant Medium" w:eastAsia="Times New Roman" w:hAnsi="Assistant Medium" w:cs="Assistant Medium"/>
-          <w:color w:val="000000"/>
-          <w:lang w:val="en-US" w:eastAsia="pt-PT"/>
-        </w:rPr>
-        <w:t xml:space="preserve">, </w:t>
-      </w:r>
-      <w:r>
-        <w:rPr>
-          <w:rFonts w:ascii="Assistant Medium" w:eastAsia="Times New Roman" w:hAnsi="Assistant Medium" w:cs="Assistant Medium"/>
-          <w:color w:val="000000"/>
-          <w:lang w:val="en-US" w:eastAsia="pt-PT"/>
-        </w:rPr>
-        <w:t xml:space="preserve">and </w:t>
-      </w:r>
-      <w:r>
-        <w:rPr>
-          <w:rFonts w:ascii="Assistant Medium" w:eastAsia="Times New Roman" w:hAnsi="Assistant Medium" w:cs="Assistant Medium"/>
-          <w:color w:val="000000"/>
-          <w:lang w:val="en-US" w:eastAsia="pt-PT"/>
-        </w:rPr>
-        <w:t xml:space="preserve">email. The not registered user inserts the requested data. The platform shows the data to the </w:t>
-      </w:r>
-      <w:r>
-        <w:rPr>
-          <w:rFonts w:ascii="Assistant Medium" w:eastAsia="Times New Roman" w:hAnsi="Assistant Medium" w:cs="Assistant Medium"/>
-          <w:color w:val="000000"/>
-          <w:lang w:val="en-US" w:eastAsia="pt-PT"/>
-        </w:rPr>
-        <w:t>non-registered</w:t>
-      </w:r>
-      <w:r>
-        <w:rPr>
-          <w:rFonts w:ascii="Assistant Medium" w:eastAsia="Times New Roman" w:hAnsi="Assistant Medium" w:cs="Assistant Medium"/>
-          <w:color w:val="000000"/>
-          <w:lang w:val="en-US" w:eastAsia="pt-PT"/>
-        </w:rPr>
-        <w:t xml:space="preserve"> user, asking him to confirm it. The </w:t>
-      </w:r>
-      <w:r>
-        <w:rPr>
-          <w:rFonts w:ascii="Assistant Medium" w:eastAsia="Times New Roman" w:hAnsi="Assistant Medium" w:cs="Assistant Medium"/>
-          <w:color w:val="000000"/>
-          <w:lang w:val="en-US" w:eastAsia="pt-PT"/>
-        </w:rPr>
-        <w:t>non-registered</w:t>
-      </w:r>
-      <w:r>
-        <w:rPr>
-          <w:rFonts w:ascii="Assistant Medium" w:eastAsia="Times New Roman" w:hAnsi="Assistant Medium" w:cs="Assistant Medium"/>
-          <w:color w:val="000000"/>
-          <w:lang w:val="en-US" w:eastAsia="pt-PT"/>
-        </w:rPr>
-        <w:t xml:space="preserve"> user confirms. The platform saves the data and informs the new user that the operation was successful.</w:t>
-      </w:r>
-    </w:p>
-    <w:p>
-      <w:pPr>
-        <w:spacing w:before="360" w:after="80" w:line="360" w:lineRule="auto"/>
-        <w:jc w:val="both"/>
-        <w:outlineLvl w:val="1"/>
-        <w:rPr>
-          <w:rFonts w:ascii="Assistant Medium" w:eastAsia="Times New Roman" w:hAnsi="Assistant Medium" w:cs="Assistant Medium"/>
-          <w:b/>
-          <w:bCs/>
-          <w:sz w:val="36"/>
-          <w:szCs w:val="36"/>
-          <w:lang w:val="en-US" w:eastAsia="pt-PT"/>
-        </w:rPr>
-      </w:pPr>
-      <w:bookmarkStart w:id="11" w:name="_Toc63021391"/>
-      <w:r>
-        <w:rPr>
-          <w:rFonts w:ascii="Assistant Medium" w:eastAsia="Times New Roman" w:hAnsi="Assistant Medium" w:cs="Assistant Medium"/>
-          <w:b/>
-          <w:bCs/>
-          <w:color w:val="666666"/>
-          <w:sz w:val="34"/>
-          <w:szCs w:val="34"/>
-          <w:lang w:val="en-US" w:eastAsia="pt-PT"/>
-        </w:rPr>
-        <w:t xml:space="preserve">3.2.2. </w:t>
-      </w:r>
-      <w:r>
-        <w:rPr>
-          <w:rFonts w:ascii="Assistant Medium" w:eastAsia="Times New Roman" w:hAnsi="Assistant Medium" w:cs="Assistant Medium"/>
-          <w:b/>
-          <w:bCs/>
-          <w:color w:val="666666"/>
-          <w:sz w:val="34"/>
-          <w:szCs w:val="34"/>
-          <w:lang w:val="en-US" w:eastAsia="pt-PT"/>
-        </w:rPr>
-        <w:t>SSD</w:t>
-      </w:r>
-      <w:bookmarkEnd w:id="11"/>
-    </w:p>
-    <w:p>
-      <w:r>
-        <w:pict w14:anchorId="435D4792">
+        <w:pict w14:anchorId="3D187242">
           <v:shapetype id="_x0000_t75" coordsize="21600,21600" o:spt="75" o:preferrelative="t" path="m@4@5l@4@11@9@11@9@5xe" filled="f" stroked="f">
             <v:stroke joinstyle="miter"/>
             <v:formulas>
@@ -10818,7 +10369,413 @@
             <v:path o:extrusionok="f" gradientshapeok="t" o:connecttype="rect"/>
             <o:lock v:ext="edit" aspectratio="t"/>
           </v:shapetype>
-          <v:shape id="_x0000_i1025" type="#_x0000_t75" style="width:438.75pt;height:297.75pt">
+          <v:shape id="_x0000_i1025" type="#_x0000_t75" style="width:424.45pt;height:257.85pt">
+            <v:imagedata r:id="rId11" o:title="UC1 - SequenceDiagram_plantuml"/>
+          </v:shape>
+        </w:pict>
+      </w:r>
+    </w:p>
+    <w:p>
+      <w:pPr>
+        <w:spacing w:after="0" w:line="360" w:lineRule="auto"/>
+        <w:jc w:val="both"/>
+        <w:rPr>
+          <w:rFonts w:ascii="Assistant Medium" w:eastAsia="Times New Roman" w:hAnsi="Assistant Medium" w:cs="Assistant Medium"/>
+          <w:b/>
+          <w:bCs/>
+          <w:color w:val="666666"/>
+          <w:kern w:val="36"/>
+          <w:sz w:val="40"/>
+          <w:szCs w:val="40"/>
+          <w:lang w:val="en-US" w:eastAsia="pt-PT"/>
+        </w:rPr>
+      </w:pPr>
+    </w:p>
+    <w:p>
+      <w:pPr>
+        <w:spacing w:before="240" w:after="240" w:line="360" w:lineRule="auto"/>
+        <w:jc w:val="center"/>
+        <w:outlineLvl w:val="0"/>
+        <w:rPr>
+          <w:rFonts w:ascii="Assistant Medium" w:eastAsia="Times New Roman" w:hAnsi="Assistant Medium" w:cs="Assistant Medium"/>
+          <w:b/>
+          <w:bCs/>
+          <w:color w:val="666666"/>
+          <w:kern w:val="36"/>
+          <w:sz w:val="40"/>
+          <w:szCs w:val="40"/>
+          <w:lang w:val="en-US" w:eastAsia="pt-PT"/>
+        </w:rPr>
+      </w:pPr>
+      <w:bookmarkStart w:id="9" w:name="_Toc63021389"/>
+    </w:p>
+    <w:p>
+      <w:pPr>
+        <w:spacing w:before="240" w:after="240" w:line="360" w:lineRule="auto"/>
+        <w:jc w:val="center"/>
+        <w:outlineLvl w:val="0"/>
+        <w:rPr>
+          <w:rFonts w:ascii="Assistant Medium" w:eastAsia="Times New Roman" w:hAnsi="Assistant Medium" w:cs="Assistant Medium"/>
+          <w:b/>
+          <w:bCs/>
+          <w:color w:val="666666"/>
+          <w:kern w:val="36"/>
+          <w:sz w:val="40"/>
+          <w:szCs w:val="40"/>
+          <w:lang w:val="en-US" w:eastAsia="pt-PT"/>
+        </w:rPr>
+      </w:pPr>
+    </w:p>
+    <w:p>
+      <w:pPr>
+        <w:spacing w:before="240" w:after="240" w:line="360" w:lineRule="auto"/>
+        <w:jc w:val="center"/>
+        <w:outlineLvl w:val="0"/>
+        <w:rPr>
+          <w:rFonts w:ascii="Assistant Medium" w:eastAsia="Times New Roman" w:hAnsi="Assistant Medium" w:cs="Assistant Medium"/>
+          <w:b/>
+          <w:bCs/>
+          <w:color w:val="666666"/>
+          <w:kern w:val="36"/>
+          <w:sz w:val="40"/>
+          <w:szCs w:val="40"/>
+          <w:lang w:val="en-US" w:eastAsia="pt-PT"/>
+        </w:rPr>
+      </w:pPr>
+    </w:p>
+    <w:p>
+      <w:pPr>
+        <w:spacing w:before="240" w:after="240" w:line="360" w:lineRule="auto"/>
+        <w:jc w:val="center"/>
+        <w:outlineLvl w:val="0"/>
+        <w:rPr>
+          <w:rFonts w:ascii="Assistant Medium" w:eastAsia="Times New Roman" w:hAnsi="Assistant Medium" w:cs="Assistant Medium"/>
+          <w:b/>
+          <w:bCs/>
+          <w:color w:val="666666"/>
+          <w:kern w:val="36"/>
+          <w:sz w:val="40"/>
+          <w:szCs w:val="40"/>
+          <w:lang w:val="en-US" w:eastAsia="pt-PT"/>
+        </w:rPr>
+      </w:pPr>
+    </w:p>
+    <w:p>
+      <w:pPr>
+        <w:spacing w:before="240" w:after="240" w:line="360" w:lineRule="auto"/>
+        <w:jc w:val="center"/>
+        <w:outlineLvl w:val="0"/>
+        <w:rPr>
+          <w:rFonts w:ascii="Assistant Medium" w:eastAsia="Times New Roman" w:hAnsi="Assistant Medium" w:cs="Assistant Medium"/>
+          <w:b/>
+          <w:bCs/>
+          <w:color w:val="666666"/>
+          <w:kern w:val="36"/>
+          <w:sz w:val="40"/>
+          <w:szCs w:val="40"/>
+          <w:lang w:val="en-US" w:eastAsia="pt-PT"/>
+        </w:rPr>
+      </w:pPr>
+    </w:p>
+    <w:p>
+      <w:pPr>
+        <w:spacing w:before="240" w:after="240" w:line="360" w:lineRule="auto"/>
+        <w:jc w:val="center"/>
+        <w:outlineLvl w:val="0"/>
+        <w:rPr>
+          <w:rFonts w:ascii="Assistant Medium" w:eastAsia="Times New Roman" w:hAnsi="Assistant Medium" w:cs="Assistant Medium"/>
+          <w:b/>
+          <w:bCs/>
+          <w:color w:val="666666"/>
+          <w:kern w:val="36"/>
+          <w:sz w:val="40"/>
+          <w:szCs w:val="40"/>
+          <w:lang w:val="en-US" w:eastAsia="pt-PT"/>
+        </w:rPr>
+      </w:pPr>
+    </w:p>
+    <w:p>
+      <w:pPr>
+        <w:spacing w:before="240" w:after="240" w:line="360" w:lineRule="auto"/>
+        <w:jc w:val="center"/>
+        <w:outlineLvl w:val="0"/>
+        <w:rPr>
+          <w:rFonts w:ascii="Assistant Medium" w:eastAsia="Times New Roman" w:hAnsi="Assistant Medium" w:cs="Assistant Medium"/>
+          <w:b/>
+          <w:bCs/>
+          <w:color w:val="666666"/>
+          <w:kern w:val="36"/>
+          <w:sz w:val="40"/>
+          <w:szCs w:val="40"/>
+          <w:lang w:val="en-US" w:eastAsia="pt-PT"/>
+        </w:rPr>
+      </w:pPr>
+    </w:p>
+    <w:p>
+      <w:pPr>
+        <w:spacing w:before="240" w:after="240" w:line="360" w:lineRule="auto"/>
+        <w:jc w:val="center"/>
+        <w:outlineLvl w:val="0"/>
+        <w:rPr>
+          <w:rFonts w:ascii="Assistant Medium" w:eastAsia="Times New Roman" w:hAnsi="Assistant Medium" w:cs="Assistant Medium"/>
+          <w:b/>
+          <w:bCs/>
+          <w:color w:val="666666"/>
+          <w:kern w:val="36"/>
+          <w:sz w:val="40"/>
+          <w:szCs w:val="40"/>
+          <w:lang w:val="en-US" w:eastAsia="pt-PT"/>
+        </w:rPr>
+      </w:pPr>
+    </w:p>
+    <w:p>
+      <w:pPr>
+        <w:spacing w:before="240" w:after="240" w:line="360" w:lineRule="auto"/>
+        <w:jc w:val="center"/>
+        <w:outlineLvl w:val="0"/>
+        <w:rPr>
+          <w:rFonts w:ascii="Assistant Medium" w:eastAsia="Times New Roman" w:hAnsi="Assistant Medium" w:cs="Assistant Medium"/>
+          <w:b/>
+          <w:bCs/>
+          <w:color w:val="666666"/>
+          <w:kern w:val="36"/>
+          <w:sz w:val="40"/>
+          <w:szCs w:val="40"/>
+          <w:lang w:val="en-US" w:eastAsia="pt-PT"/>
+        </w:rPr>
+      </w:pPr>
+      <w:r>
+        <w:rPr>
+          <w:rFonts w:ascii="Assistant Medium" w:eastAsia="Times New Roman" w:hAnsi="Assistant Medium" w:cs="Assistant Medium"/>
+          <w:b/>
+          <w:bCs/>
+          <w:color w:val="666666"/>
+          <w:kern w:val="36"/>
+          <w:sz w:val="40"/>
+          <w:szCs w:val="40"/>
+          <w:lang w:val="en-US" w:eastAsia="pt-PT"/>
+        </w:rPr>
+        <w:lastRenderedPageBreak/>
+        <w:t xml:space="preserve">3.2. </w:t>
+      </w:r>
+      <w:r>
+        <w:rPr>
+          <w:rFonts w:ascii="Assistant Medium" w:eastAsia="Times New Roman" w:hAnsi="Assistant Medium" w:cs="Assistant Medium"/>
+          <w:b/>
+          <w:bCs/>
+          <w:color w:val="666666"/>
+          <w:kern w:val="36"/>
+          <w:sz w:val="40"/>
+          <w:szCs w:val="40"/>
+          <w:lang w:val="en-US" w:eastAsia="pt-PT"/>
+        </w:rPr>
+        <w:t>UC2 - User Registration</w:t>
+      </w:r>
+      <w:bookmarkEnd w:id="9"/>
+    </w:p>
+    <w:p>
+      <w:pPr>
+        <w:spacing w:before="360" w:after="80" w:line="360" w:lineRule="auto"/>
+        <w:jc w:val="both"/>
+        <w:outlineLvl w:val="1"/>
+        <w:rPr>
+          <w:rFonts w:ascii="Assistant Medium" w:eastAsia="Times New Roman" w:hAnsi="Assistant Medium" w:cs="Assistant Medium"/>
+          <w:b/>
+          <w:bCs/>
+          <w:color w:val="666666"/>
+          <w:sz w:val="34"/>
+          <w:szCs w:val="34"/>
+          <w:lang w:val="en-US" w:eastAsia="pt-PT"/>
+        </w:rPr>
+      </w:pPr>
+      <w:bookmarkStart w:id="10" w:name="_Toc63021390"/>
+      <w:r>
+        <w:rPr>
+          <w:rFonts w:ascii="Assistant Medium" w:eastAsia="Times New Roman" w:hAnsi="Assistant Medium" w:cs="Assistant Medium"/>
+          <w:b/>
+          <w:bCs/>
+          <w:color w:val="666666"/>
+          <w:sz w:val="34"/>
+          <w:szCs w:val="34"/>
+          <w:lang w:val="en-US" w:eastAsia="pt-PT"/>
+        </w:rPr>
+        <w:t xml:space="preserve">3.2.1. </w:t>
+      </w:r>
+      <w:r>
+        <w:rPr>
+          <w:rFonts w:ascii="Assistant Medium" w:eastAsia="Times New Roman" w:hAnsi="Assistant Medium" w:cs="Assistant Medium"/>
+          <w:b/>
+          <w:bCs/>
+          <w:color w:val="666666"/>
+          <w:sz w:val="34"/>
+          <w:szCs w:val="34"/>
+          <w:lang w:val="en-US" w:eastAsia="pt-PT"/>
+        </w:rPr>
+        <w:t>Brief</w:t>
+      </w:r>
+      <w:bookmarkEnd w:id="10"/>
+    </w:p>
+    <w:p>
+      <w:pPr>
+        <w:spacing w:before="240" w:after="240" w:line="360" w:lineRule="auto"/>
+        <w:jc w:val="both"/>
+        <w:rPr>
+          <w:rFonts w:ascii="Assistant Medium" w:eastAsia="Times New Roman" w:hAnsi="Assistant Medium" w:cs="Assistant Medium"/>
+          <w:sz w:val="24"/>
+          <w:szCs w:val="24"/>
+          <w:lang w:val="en-US" w:eastAsia="pt-PT"/>
+        </w:rPr>
+      </w:pPr>
+      <w:r>
+        <w:rPr>
+          <w:rFonts w:ascii="Assistant Medium" w:eastAsia="Times New Roman" w:hAnsi="Assistant Medium" w:cs="Assistant Medium"/>
+          <w:color w:val="000000"/>
+          <w:lang w:val="en-US" w:eastAsia="pt-PT"/>
+        </w:rPr>
+        <w:t xml:space="preserve">The </w:t>
+      </w:r>
+      <w:r>
+        <w:rPr>
+          <w:rFonts w:ascii="Assistant Medium" w:eastAsia="Times New Roman" w:hAnsi="Assistant Medium" w:cs="Assistant Medium"/>
+          <w:color w:val="000000"/>
+          <w:lang w:val="en-US" w:eastAsia="pt-PT"/>
+        </w:rPr>
+        <w:t>non-registered</w:t>
+      </w:r>
+      <w:r>
+        <w:rPr>
+          <w:rFonts w:ascii="Assistant Medium" w:eastAsia="Times New Roman" w:hAnsi="Assistant Medium" w:cs="Assistant Medium"/>
+          <w:color w:val="000000"/>
+          <w:lang w:val="en-US" w:eastAsia="pt-PT"/>
+        </w:rPr>
+        <w:t xml:space="preserve"> user accesses the platform to register in it. The platform asks the </w:t>
+      </w:r>
+      <w:r>
+        <w:rPr>
+          <w:rFonts w:ascii="Assistant Medium" w:eastAsia="Times New Roman" w:hAnsi="Assistant Medium" w:cs="Assistant Medium"/>
+          <w:color w:val="000000"/>
+          <w:lang w:val="en-US" w:eastAsia="pt-PT"/>
+        </w:rPr>
+        <w:t>non-registered</w:t>
+      </w:r>
+      <w:r>
+        <w:rPr>
+          <w:rFonts w:ascii="Assistant Medium" w:eastAsia="Times New Roman" w:hAnsi="Assistant Medium" w:cs="Assistant Medium"/>
+          <w:color w:val="000000"/>
+          <w:lang w:val="en-US" w:eastAsia="pt-PT"/>
+        </w:rPr>
+        <w:t xml:space="preserve"> user for Name, </w:t>
+      </w:r>
+      <w:r>
+        <w:rPr>
+          <w:rFonts w:ascii="Assistant Medium" w:eastAsia="Times New Roman" w:hAnsi="Assistant Medium" w:cs="Assistant Medium"/>
+          <w:color w:val="000000"/>
+          <w:lang w:val="en-US" w:eastAsia="pt-PT"/>
+        </w:rPr>
+        <w:t>NIF</w:t>
+      </w:r>
+      <w:r>
+        <w:rPr>
+          <w:rFonts w:ascii="Assistant Medium" w:eastAsia="Times New Roman" w:hAnsi="Assistant Medium" w:cs="Assistant Medium"/>
+          <w:color w:val="000000"/>
+          <w:lang w:val="en-US" w:eastAsia="pt-PT"/>
+        </w:rPr>
+        <w:t xml:space="preserve">, </w:t>
+      </w:r>
+      <w:r>
+        <w:rPr>
+          <w:rFonts w:ascii="Assistant Medium" w:eastAsia="Times New Roman" w:hAnsi="Assistant Medium" w:cs="Assistant Medium"/>
+          <w:color w:val="000000"/>
+          <w:lang w:val="en-US" w:eastAsia="pt-PT"/>
+        </w:rPr>
+        <w:t xml:space="preserve">and </w:t>
+      </w:r>
+      <w:r>
+        <w:rPr>
+          <w:rFonts w:ascii="Assistant Medium" w:eastAsia="Times New Roman" w:hAnsi="Assistant Medium" w:cs="Assistant Medium"/>
+          <w:color w:val="000000"/>
+          <w:lang w:val="en-US" w:eastAsia="pt-PT"/>
+        </w:rPr>
+        <w:t xml:space="preserve">email. The not registered user inserts the requested data. The platform shows the data to the </w:t>
+      </w:r>
+      <w:r>
+        <w:rPr>
+          <w:rFonts w:ascii="Assistant Medium" w:eastAsia="Times New Roman" w:hAnsi="Assistant Medium" w:cs="Assistant Medium"/>
+          <w:color w:val="000000"/>
+          <w:lang w:val="en-US" w:eastAsia="pt-PT"/>
+        </w:rPr>
+        <w:t>non-registered</w:t>
+      </w:r>
+      <w:r>
+        <w:rPr>
+          <w:rFonts w:ascii="Assistant Medium" w:eastAsia="Times New Roman" w:hAnsi="Assistant Medium" w:cs="Assistant Medium"/>
+          <w:color w:val="000000"/>
+          <w:lang w:val="en-US" w:eastAsia="pt-PT"/>
+        </w:rPr>
+        <w:t xml:space="preserve"> user, asking him to confirm it. The </w:t>
+      </w:r>
+      <w:r>
+        <w:rPr>
+          <w:rFonts w:ascii="Assistant Medium" w:eastAsia="Times New Roman" w:hAnsi="Assistant Medium" w:cs="Assistant Medium"/>
+          <w:color w:val="000000"/>
+          <w:lang w:val="en-US" w:eastAsia="pt-PT"/>
+        </w:rPr>
+        <w:t>non-registered</w:t>
+      </w:r>
+      <w:r>
+        <w:rPr>
+          <w:rFonts w:ascii="Assistant Medium" w:eastAsia="Times New Roman" w:hAnsi="Assistant Medium" w:cs="Assistant Medium"/>
+          <w:color w:val="000000"/>
+          <w:lang w:val="en-US" w:eastAsia="pt-PT"/>
+        </w:rPr>
+        <w:t xml:space="preserve"> user confirms. The platform saves the data and informs the new user that the operation was successful.</w:t>
+      </w:r>
+    </w:p>
+    <w:p>
+      <w:pPr>
+        <w:spacing w:before="360" w:after="80" w:line="360" w:lineRule="auto"/>
+        <w:jc w:val="both"/>
+        <w:outlineLvl w:val="1"/>
+        <w:rPr>
+          <w:rFonts w:ascii="Assistant Medium" w:eastAsia="Times New Roman" w:hAnsi="Assistant Medium" w:cs="Assistant Medium"/>
+          <w:b/>
+          <w:bCs/>
+          <w:sz w:val="36"/>
+          <w:szCs w:val="36"/>
+          <w:lang w:val="en-US" w:eastAsia="pt-PT"/>
+        </w:rPr>
+      </w:pPr>
+      <w:bookmarkStart w:id="11" w:name="_Toc63021391"/>
+      <w:r>
+        <w:rPr>
+          <w:rFonts w:ascii="Assistant Medium" w:eastAsia="Times New Roman" w:hAnsi="Assistant Medium" w:cs="Assistant Medium"/>
+          <w:b/>
+          <w:bCs/>
+          <w:color w:val="666666"/>
+          <w:sz w:val="34"/>
+          <w:szCs w:val="34"/>
+          <w:lang w:val="en-US" w:eastAsia="pt-PT"/>
+        </w:rPr>
+        <w:t xml:space="preserve">3.2.2. </w:t>
+      </w:r>
+      <w:r>
+        <w:rPr>
+          <w:rFonts w:ascii="Assistant Medium" w:eastAsia="Times New Roman" w:hAnsi="Assistant Medium" w:cs="Assistant Medium"/>
+          <w:b/>
+          <w:bCs/>
+          <w:color w:val="666666"/>
+          <w:sz w:val="34"/>
+          <w:szCs w:val="34"/>
+          <w:lang w:val="en-US" w:eastAsia="pt-PT"/>
+        </w:rPr>
+        <w:t>SSD</w:t>
+      </w:r>
+      <w:bookmarkEnd w:id="11"/>
+    </w:p>
+    <w:p>
+      <w:r>
+        <w:pict w14:anchorId="435D4792">
+          <v:shape id="_x0000_i1026" type="#_x0000_t75" style="width:438.7pt;height:298.05pt">
             <v:imagedata r:id="rId12" o:title="UC2_SSD"/>
           </v:shape>
         </w:pict>
@@ -13331,6 +13288,7 @@
                 <w:sz w:val="18"/>
                 <w:lang w:val="en-GB" w:eastAsia="pt-PT"/>
               </w:rPr>
+              <w:lastRenderedPageBreak/>
               <w:t>4.The platform shows the data to the non-user, asking him to confirm it.</w:t>
             </w:r>
           </w:p>
@@ -14149,7 +14107,7 @@
           <w:lang w:val="en-US" w:eastAsia="pt-PT"/>
         </w:rPr>
         <w:pict w14:anchorId="2D9C99CB">
-          <v:shape id="_x0000_i1026" type="#_x0000_t75" style="width:425.25pt;height:213pt">
+          <v:shape id="_x0000_i1027" type="#_x0000_t75" style="width:425.3pt;height:212.65pt">
             <v:imagedata r:id="rId13" o:title="UC2_SequenceDiagram"/>
           </v:shape>
         </w:pict>
@@ -17514,6 +17472,7 @@
                 <w:szCs w:val="18"/>
                 <w:lang w:val="en-US" w:eastAsia="pt-PT"/>
               </w:rPr>
+              <w:lastRenderedPageBreak/>
               <w:t>7. User inputs the data and confirms</w:t>
             </w:r>
           </w:p>
@@ -19040,7 +18999,7 @@
     </w:p>
     <w:p>
       <w:pPr>
-        <w:pStyle w:val="Ttulo1"/>
+        <w:pStyle w:val="Cabealho1"/>
         <w:ind w:left="0"/>
         <w:jc w:val="center"/>
         <w:rPr>
@@ -19243,7 +19202,7 @@
           <w:lang w:val="en-US" w:eastAsia="pt-PT"/>
         </w:rPr>
         <w:pict w14:anchorId="1677ACF2">
-          <v:shape id="_x0000_i1027" type="#_x0000_t75" style="width:425.25pt;height:332.25pt">
+          <v:shape id="_x0000_i1028" type="#_x0000_t75" style="width:425.3pt;height:332.35pt">
             <v:imagedata r:id="rId16" o:title="UC4_SSD"/>
           </v:shape>
         </w:pict>
@@ -22472,6 +22431,7 @@
                 <w:sz w:val="18"/>
                 <w:lang w:val="en-GB" w:eastAsia="pt-PT"/>
               </w:rPr>
+              <w:lastRenderedPageBreak/>
               <w:t>6.The platform shows the data to the user, asking him to confirm it.</w:t>
             </w:r>
           </w:p>
@@ -23320,7 +23280,7 @@
           <w:lang w:eastAsia="pt-PT"/>
         </w:rPr>
         <w:pict w14:anchorId="5F678B43">
-          <v:shape id="_x0000_i1028" type="#_x0000_t75" style="width:424.5pt;height:280.5pt">
+          <v:shape id="_x0000_i1029" type="#_x0000_t75" style="width:424.45pt;height:280.45pt">
             <v:imagedata r:id="rId17" o:title="UC4_SequenceDiagram"/>
           </v:shape>
         </w:pict>
@@ -26027,6 +25987,7 @@
                 <w:sz w:val="18"/>
                 <w:lang w:val="en-US" w:eastAsia="pt-PT"/>
               </w:rPr>
+              <w:lastRenderedPageBreak/>
               <w:t>7.The user checks the list.</w:t>
             </w:r>
           </w:p>
@@ -26393,7 +26354,7 @@
       <w:pPr>
         <w:spacing w:after="120"/>
         <w:rPr>
-          <w:rStyle w:val="Ttulo2Carter"/>
+          <w:rStyle w:val="Cabealho2Carter"/>
           <w:rFonts w:eastAsiaTheme="minorHAnsi"/>
         </w:rPr>
       </w:pPr>
@@ -26819,31 +26780,7 @@
           <w:szCs w:val="34"/>
           <w:lang w:val="en-US" w:eastAsia="pt-PT"/>
         </w:rPr>
-        <w:t>3.</w:t>
-      </w:r>
-      <w:r>
-        <w:rPr>
-          <w:rFonts w:ascii="Assistant Medium" w:eastAsia="Times New Roman" w:hAnsi="Assistant Medium" w:cs="Assistant Medium"/>
-          <w:b/>
-          <w:bCs/>
-          <w:color w:val="666666"/>
-          <w:sz w:val="34"/>
-          <w:szCs w:val="34"/>
-          <w:lang w:val="en-US" w:eastAsia="pt-PT"/>
-        </w:rPr>
-        <w:t>6</w:t>
-      </w:r>
-      <w:r>
-        <w:rPr>
-          <w:rFonts w:ascii="Assistant Medium" w:eastAsia="Times New Roman" w:hAnsi="Assistant Medium" w:cs="Assistant Medium"/>
-          <w:b/>
-          <w:bCs/>
-          <w:color w:val="666666"/>
-          <w:sz w:val="34"/>
-          <w:szCs w:val="34"/>
-          <w:lang w:val="en-US" w:eastAsia="pt-PT"/>
-        </w:rPr>
-        <w:t>.3. Fully Dressed</w:t>
+        <w:t>3.6.3. Fully Dressed</w:t>
       </w:r>
     </w:p>
     <w:p>
@@ -26926,6 +26863,7 @@
           <w:color w:val="000000"/>
           <w:lang w:val="en-US" w:eastAsia="pt-PT"/>
         </w:rPr>
+        <w:lastRenderedPageBreak/>
         <w:t>Stakeholders and interests:</w:t>
       </w:r>
     </w:p>
@@ -26945,7 +26883,6 @@
           <w:color w:val="000000"/>
           <w:lang w:eastAsia="pt-PT"/>
         </w:rPr>
-        <w:lastRenderedPageBreak/>
         <w:t xml:space="preserve">User: </w:t>
       </w:r>
     </w:p>
@@ -27737,6 +27674,7 @@
           <w:color w:val="000000"/>
           <w:lang w:val="en-US" w:eastAsia="pt-PT"/>
         </w:rPr>
+        <w:lastRenderedPageBreak/>
         <w:t>2. The platform warns him about it and allows the user to change the data.</w:t>
       </w:r>
     </w:p>
@@ -27779,7 +27717,6 @@
           <w:color w:val="000000"/>
           <w:lang w:val="en-GB" w:eastAsia="pt-PT"/>
         </w:rPr>
-        <w:lastRenderedPageBreak/>
         <w:t>4. The use case ends.</w:t>
       </w:r>
     </w:p>
@@ -30049,6 +29986,2338 @@
         </w:rPr>
         <w:t>Miscellaneous: </w:t>
       </w:r>
+      <w:bookmarkStart w:id="35" w:name="_GoBack"/>
+      <w:bookmarkEnd w:id="35"/>
+    </w:p>
+    <w:p>
+      <w:pPr>
+        <w:spacing w:before="240" w:after="240" w:line="360" w:lineRule="auto"/>
+        <w:jc w:val="both"/>
+        <w:rPr>
+          <w:rFonts w:ascii="Assistant Medium" w:eastAsia="Times New Roman" w:hAnsi="Assistant Medium" w:cs="Assistant Medium"/>
+          <w:b/>
+          <w:bCs/>
+          <w:color w:val="000000"/>
+          <w:lang w:val="en-US" w:eastAsia="pt-PT"/>
+        </w:rPr>
+      </w:pPr>
+      <w:r>
+        <w:rPr>
+          <w:rFonts w:ascii="Assistant Medium" w:eastAsia="Times New Roman" w:hAnsi="Assistant Medium" w:cs="Assistant Medium"/>
+          <w:b/>
+          <w:bCs/>
+          <w:color w:val="666666"/>
+          <w:sz w:val="34"/>
+          <w:szCs w:val="34"/>
+          <w:lang w:val="en-US" w:eastAsia="pt-PT"/>
+        </w:rPr>
+        <w:t>3.7</w:t>
+      </w:r>
+      <w:r>
+        <w:rPr>
+          <w:rFonts w:ascii="Assistant Medium" w:eastAsia="Times New Roman" w:hAnsi="Assistant Medium" w:cs="Assistant Medium"/>
+          <w:b/>
+          <w:bCs/>
+          <w:color w:val="666666"/>
+          <w:sz w:val="34"/>
+          <w:szCs w:val="34"/>
+          <w:lang w:val="en-US" w:eastAsia="pt-PT"/>
+        </w:rPr>
+        <w:t xml:space="preserve">.4. </w:t>
+      </w:r>
+      <w:r>
+        <w:rPr>
+          <w:rFonts w:ascii="Assistant Medium" w:eastAsia="Times New Roman" w:hAnsi="Assistant Medium" w:cs="Assistant Medium"/>
+          <w:b/>
+          <w:bCs/>
+          <w:color w:val="666666"/>
+          <w:sz w:val="34"/>
+          <w:szCs w:val="34"/>
+          <w:lang w:val="en-US" w:eastAsia="pt-PT"/>
+        </w:rPr>
+        <w:t>Class Table</w:t>
+      </w:r>
+    </w:p>
+    <w:tbl>
+      <w:tblPr>
+        <w:tblW w:w="0" w:type="auto"/>
+        <w:jc w:val="center"/>
+        <w:tblCellMar>
+          <w:top w:w="15" w:type="dxa"/>
+          <w:left w:w="15" w:type="dxa"/>
+          <w:bottom w:w="15" w:type="dxa"/>
+          <w:right w:w="15" w:type="dxa"/>
+        </w:tblCellMar>
+        <w:tblLook w:val="04A0" w:firstRow="1" w:lastRow="0" w:firstColumn="1" w:lastColumn="0" w:noHBand="0" w:noVBand="1"/>
+      </w:tblPr>
+      <w:tblGrid>
+        <w:gridCol w:w="1588"/>
+        <w:gridCol w:w="2565"/>
+        <w:gridCol w:w="2597"/>
+        <w:gridCol w:w="1734"/>
+      </w:tblGrid>
+      <w:tr>
+        <w:trPr>
+          <w:trHeight w:val="1119"/>
+          <w:jc w:val="center"/>
+        </w:trPr>
+        <w:tc>
+          <w:tcPr>
+            <w:tcW w:w="1588" w:type="dxa"/>
+            <w:tcBorders>
+              <w:top w:val="single" w:sz="8" w:space="0" w:color="FFFFFF"/>
+              <w:left w:val="single" w:sz="8" w:space="0" w:color="FFFFFF"/>
+              <w:bottom w:val="single" w:sz="8" w:space="0" w:color="000000"/>
+              <w:right w:val="single" w:sz="8" w:space="0" w:color="FFFFFF"/>
+            </w:tcBorders>
+            <w:shd w:val="clear" w:color="auto" w:fill="F6B26B"/>
+            <w:tcMar>
+              <w:top w:w="100" w:type="dxa"/>
+              <w:left w:w="100" w:type="dxa"/>
+              <w:bottom w:w="100" w:type="dxa"/>
+              <w:right w:w="100" w:type="dxa"/>
+            </w:tcMar>
+            <w:vAlign w:val="center"/>
+            <w:hideMark/>
+          </w:tcPr>
+          <w:p>
+            <w:pPr>
+              <w:spacing w:after="0" w:line="240" w:lineRule="auto"/>
+              <w:jc w:val="center"/>
+              <w:rPr>
+                <w:rFonts w:ascii="Assistant Medium" w:eastAsia="Times New Roman" w:hAnsi="Assistant Medium" w:cs="Assistant Medium"/>
+                <w:sz w:val="28"/>
+                <w:szCs w:val="28"/>
+                <w:lang w:val="en-US" w:eastAsia="pt-PT"/>
+              </w:rPr>
+            </w:pPr>
+            <w:r>
+              <w:rPr>
+                <w:rFonts w:ascii="Assistant Medium" w:eastAsia="Times New Roman" w:hAnsi="Assistant Medium" w:cs="Assistant Medium"/>
+                <w:b/>
+                <w:bCs/>
+                <w:color w:val="FFFFFF"/>
+                <w:sz w:val="28"/>
+                <w:szCs w:val="28"/>
+                <w:lang w:val="en-US" w:eastAsia="pt-PT"/>
+              </w:rPr>
+              <w:t>Main Flux</w:t>
+            </w:r>
+          </w:p>
+        </w:tc>
+        <w:tc>
+          <w:tcPr>
+            <w:tcW w:w="2565" w:type="dxa"/>
+            <w:tcBorders>
+              <w:top w:val="single" w:sz="8" w:space="0" w:color="FFFFFF"/>
+              <w:left w:val="single" w:sz="8" w:space="0" w:color="FFFFFF"/>
+              <w:bottom w:val="single" w:sz="8" w:space="0" w:color="000000"/>
+              <w:right w:val="single" w:sz="8" w:space="0" w:color="FFFFFF"/>
+            </w:tcBorders>
+            <w:shd w:val="clear" w:color="auto" w:fill="F6B26B"/>
+            <w:tcMar>
+              <w:top w:w="100" w:type="dxa"/>
+              <w:left w:w="100" w:type="dxa"/>
+              <w:bottom w:w="100" w:type="dxa"/>
+              <w:right w:w="100" w:type="dxa"/>
+            </w:tcMar>
+            <w:vAlign w:val="center"/>
+            <w:hideMark/>
+          </w:tcPr>
+          <w:p>
+            <w:pPr>
+              <w:spacing w:after="0" w:line="240" w:lineRule="auto"/>
+              <w:jc w:val="center"/>
+              <w:rPr>
+                <w:rFonts w:ascii="Assistant Medium" w:eastAsia="Times New Roman" w:hAnsi="Assistant Medium" w:cs="Assistant Medium"/>
+                <w:sz w:val="28"/>
+                <w:szCs w:val="28"/>
+                <w:lang w:val="en-US" w:eastAsia="pt-PT"/>
+              </w:rPr>
+            </w:pPr>
+            <w:r>
+              <w:rPr>
+                <w:rFonts w:ascii="Assistant Medium" w:eastAsia="Times New Roman" w:hAnsi="Assistant Medium" w:cs="Assistant Medium"/>
+                <w:b/>
+                <w:bCs/>
+                <w:color w:val="FFFFFF"/>
+                <w:sz w:val="28"/>
+                <w:szCs w:val="28"/>
+                <w:lang w:val="en-US" w:eastAsia="pt-PT"/>
+              </w:rPr>
+              <w:t>Question:</w:t>
+            </w:r>
+          </w:p>
+          <w:p>
+            <w:pPr>
+              <w:spacing w:after="0" w:line="240" w:lineRule="auto"/>
+              <w:jc w:val="center"/>
+              <w:rPr>
+                <w:rFonts w:ascii="Assistant Medium" w:eastAsia="Times New Roman" w:hAnsi="Assistant Medium" w:cs="Assistant Medium"/>
+                <w:sz w:val="28"/>
+                <w:szCs w:val="28"/>
+                <w:lang w:val="en-US" w:eastAsia="pt-PT"/>
+              </w:rPr>
+            </w:pPr>
+            <w:r>
+              <w:rPr>
+                <w:rFonts w:ascii="Assistant Medium" w:eastAsia="Times New Roman" w:hAnsi="Assistant Medium" w:cs="Assistant Medium"/>
+                <w:b/>
+                <w:bCs/>
+                <w:color w:val="FFFFFF"/>
+                <w:sz w:val="28"/>
+                <w:szCs w:val="28"/>
+                <w:lang w:val="en-US" w:eastAsia="pt-PT"/>
+              </w:rPr>
+              <w:t>Which class(es)...</w:t>
+            </w:r>
+          </w:p>
+        </w:tc>
+        <w:tc>
+          <w:tcPr>
+            <w:tcW w:w="2597" w:type="dxa"/>
+            <w:tcBorders>
+              <w:top w:val="single" w:sz="8" w:space="0" w:color="FFFFFF"/>
+              <w:left w:val="single" w:sz="8" w:space="0" w:color="FFFFFF"/>
+              <w:bottom w:val="single" w:sz="8" w:space="0" w:color="000000"/>
+              <w:right w:val="single" w:sz="8" w:space="0" w:color="FFFFFF"/>
+            </w:tcBorders>
+            <w:shd w:val="clear" w:color="auto" w:fill="F6B26B"/>
+            <w:tcMar>
+              <w:top w:w="100" w:type="dxa"/>
+              <w:left w:w="100" w:type="dxa"/>
+              <w:bottom w:w="100" w:type="dxa"/>
+              <w:right w:w="100" w:type="dxa"/>
+            </w:tcMar>
+            <w:vAlign w:val="center"/>
+            <w:hideMark/>
+          </w:tcPr>
+          <w:p>
+            <w:pPr>
+              <w:spacing w:after="0" w:line="240" w:lineRule="auto"/>
+              <w:jc w:val="center"/>
+              <w:rPr>
+                <w:rFonts w:ascii="Assistant Medium" w:eastAsia="Times New Roman" w:hAnsi="Assistant Medium" w:cs="Assistant Medium"/>
+                <w:sz w:val="28"/>
+                <w:szCs w:val="28"/>
+                <w:lang w:val="en-US" w:eastAsia="pt-PT"/>
+              </w:rPr>
+            </w:pPr>
+            <w:r>
+              <w:rPr>
+                <w:rFonts w:ascii="Assistant Medium" w:eastAsia="Times New Roman" w:hAnsi="Assistant Medium" w:cs="Assistant Medium"/>
+                <w:b/>
+                <w:bCs/>
+                <w:color w:val="FFFFFF"/>
+                <w:sz w:val="28"/>
+                <w:szCs w:val="28"/>
+                <w:lang w:val="en-US" w:eastAsia="pt-PT"/>
+              </w:rPr>
+              <w:t>Answer</w:t>
+            </w:r>
+          </w:p>
+        </w:tc>
+        <w:tc>
+          <w:tcPr>
+            <w:tcW w:w="1734" w:type="dxa"/>
+            <w:tcBorders>
+              <w:top w:val="single" w:sz="8" w:space="0" w:color="FFFFFF"/>
+              <w:left w:val="single" w:sz="8" w:space="0" w:color="FFFFFF"/>
+              <w:bottom w:val="single" w:sz="8" w:space="0" w:color="000000"/>
+              <w:right w:val="single" w:sz="8" w:space="0" w:color="FFFFFF"/>
+            </w:tcBorders>
+            <w:shd w:val="clear" w:color="auto" w:fill="F6B26B"/>
+            <w:tcMar>
+              <w:top w:w="100" w:type="dxa"/>
+              <w:left w:w="100" w:type="dxa"/>
+              <w:bottom w:w="100" w:type="dxa"/>
+              <w:right w:w="100" w:type="dxa"/>
+            </w:tcMar>
+            <w:vAlign w:val="center"/>
+            <w:hideMark/>
+          </w:tcPr>
+          <w:p>
+            <w:pPr>
+              <w:spacing w:after="0" w:line="240" w:lineRule="auto"/>
+              <w:jc w:val="center"/>
+              <w:rPr>
+                <w:rFonts w:ascii="Assistant Medium" w:eastAsia="Times New Roman" w:hAnsi="Assistant Medium" w:cs="Assistant Medium"/>
+                <w:sz w:val="28"/>
+                <w:szCs w:val="28"/>
+                <w:lang w:val="en-US" w:eastAsia="pt-PT"/>
+              </w:rPr>
+            </w:pPr>
+            <w:r>
+              <w:rPr>
+                <w:rFonts w:ascii="Assistant Medium" w:eastAsia="Times New Roman" w:hAnsi="Assistant Medium" w:cs="Assistant Medium"/>
+                <w:b/>
+                <w:bCs/>
+                <w:color w:val="FFFFFF"/>
+                <w:sz w:val="28"/>
+                <w:szCs w:val="28"/>
+                <w:lang w:val="en-US" w:eastAsia="pt-PT"/>
+              </w:rPr>
+              <w:t>Reason</w:t>
+            </w:r>
+          </w:p>
+        </w:tc>
+      </w:tr>
+      <w:tr>
+        <w:trPr>
+          <w:trHeight w:val="798"/>
+          <w:jc w:val="center"/>
+        </w:trPr>
+        <w:tc>
+          <w:tcPr>
+            <w:tcW w:w="1588" w:type="dxa"/>
+            <w:tcBorders>
+              <w:top w:val="single" w:sz="8" w:space="0" w:color="000000"/>
+              <w:left w:val="single" w:sz="8" w:space="0" w:color="000000"/>
+              <w:right w:val="single" w:sz="8" w:space="0" w:color="000000"/>
+            </w:tcBorders>
+            <w:shd w:val="clear" w:color="auto" w:fill="D9D9D9"/>
+            <w:tcMar>
+              <w:top w:w="100" w:type="dxa"/>
+              <w:left w:w="100" w:type="dxa"/>
+              <w:bottom w:w="100" w:type="dxa"/>
+              <w:right w:w="100" w:type="dxa"/>
+            </w:tcMar>
+          </w:tcPr>
+          <w:p>
+            <w:pPr>
+              <w:spacing w:before="120" w:after="0" w:line="360" w:lineRule="auto"/>
+              <w:jc w:val="both"/>
+              <w:textAlignment w:val="baseline"/>
+              <w:rPr>
+                <w:rFonts w:ascii="Assistant Medium" w:eastAsia="Times New Roman" w:hAnsi="Assistant Medium" w:cs="Assistant Medium"/>
+                <w:color w:val="000000"/>
+                <w:sz w:val="18"/>
+                <w:lang w:val="en-GB" w:eastAsia="pt-PT"/>
+              </w:rPr>
+            </w:pPr>
+            <w:r>
+              <w:rPr>
+                <w:rFonts w:ascii="Assistant Medium" w:eastAsia="Times New Roman" w:hAnsi="Assistant Medium" w:cs="Assistant Medium"/>
+                <w:color w:val="000000"/>
+                <w:sz w:val="18"/>
+                <w:lang w:val="en-GB" w:eastAsia="pt-PT"/>
+              </w:rPr>
+              <w:t>1.</w:t>
+            </w:r>
+            <w:r>
+              <w:t xml:space="preserve"> </w:t>
+            </w:r>
+            <w:r>
+              <w:rPr>
+                <w:rFonts w:ascii="Assistant Medium" w:eastAsia="Times New Roman" w:hAnsi="Assistant Medium" w:cs="Assistant Medium"/>
+                <w:color w:val="000000"/>
+                <w:sz w:val="18"/>
+                <w:lang w:val="en-GB" w:eastAsia="pt-PT"/>
+              </w:rPr>
+              <w:t>The user asks the platform to check the user dashboard.</w:t>
+            </w:r>
+          </w:p>
+        </w:tc>
+        <w:tc>
+          <w:tcPr>
+            <w:tcW w:w="2565" w:type="dxa"/>
+            <w:tcBorders>
+              <w:top w:val="single" w:sz="8" w:space="0" w:color="000000"/>
+              <w:left w:val="single" w:sz="8" w:space="0" w:color="000000"/>
+              <w:bottom w:val="single" w:sz="8" w:space="0" w:color="000000"/>
+              <w:right w:val="single" w:sz="8" w:space="0" w:color="000000"/>
+            </w:tcBorders>
+            <w:tcMar>
+              <w:top w:w="100" w:type="dxa"/>
+              <w:left w:w="100" w:type="dxa"/>
+              <w:bottom w:w="100" w:type="dxa"/>
+              <w:right w:w="100" w:type="dxa"/>
+            </w:tcMar>
+          </w:tcPr>
+          <w:p>
+            <w:pPr>
+              <w:spacing w:after="0" w:line="360" w:lineRule="auto"/>
+              <w:jc w:val="both"/>
+              <w:rPr>
+                <w:rFonts w:ascii="Assistant Medium" w:eastAsia="Times New Roman" w:hAnsi="Assistant Medium" w:cs="Assistant Medium"/>
+                <w:shd w:val="clear" w:color="auto" w:fill="FFFFFF"/>
+                <w:lang w:val="en-US" w:eastAsia="pt-PT"/>
+              </w:rPr>
+            </w:pPr>
+            <w:r>
+              <w:rPr>
+                <w:rFonts w:ascii="Assistant Medium" w:eastAsia="Times New Roman" w:hAnsi="Assistant Medium" w:cs="Assistant Medium"/>
+                <w:shd w:val="clear" w:color="auto" w:fill="FFFFFF"/>
+                <w:lang w:val="en-US" w:eastAsia="pt-PT"/>
+              </w:rPr>
+              <w:t xml:space="preserve">...interacts with the </w:t>
+            </w:r>
+            <w:r>
+              <w:rPr>
+                <w:rFonts w:ascii="Assistant Medium" w:eastAsia="Times New Roman" w:hAnsi="Assistant Medium" w:cs="Assistant Medium"/>
+                <w:shd w:val="clear" w:color="auto" w:fill="FFFFFF"/>
+                <w:lang w:val="en-US" w:eastAsia="pt-PT"/>
+              </w:rPr>
+              <w:t>user</w:t>
+            </w:r>
+            <w:r>
+              <w:rPr>
+                <w:rFonts w:ascii="Assistant Medium" w:eastAsia="Times New Roman" w:hAnsi="Assistant Medium" w:cs="Assistant Medium"/>
+                <w:shd w:val="clear" w:color="auto" w:fill="FFFFFF"/>
+                <w:lang w:val="en-US" w:eastAsia="pt-PT"/>
+              </w:rPr>
+              <w:t>?</w:t>
+            </w:r>
+          </w:p>
+        </w:tc>
+        <w:tc>
+          <w:tcPr>
+            <w:tcW w:w="2597" w:type="dxa"/>
+            <w:tcBorders>
+              <w:top w:val="single" w:sz="8" w:space="0" w:color="000000"/>
+              <w:left w:val="single" w:sz="8" w:space="0" w:color="000000"/>
+              <w:bottom w:val="single" w:sz="8" w:space="0" w:color="000000"/>
+              <w:right w:val="single" w:sz="8" w:space="0" w:color="000000"/>
+            </w:tcBorders>
+            <w:tcMar>
+              <w:top w:w="100" w:type="dxa"/>
+              <w:left w:w="100" w:type="dxa"/>
+              <w:bottom w:w="100" w:type="dxa"/>
+              <w:right w:w="100" w:type="dxa"/>
+            </w:tcMar>
+          </w:tcPr>
+          <w:p>
+            <w:pPr>
+              <w:spacing w:after="0" w:line="360" w:lineRule="auto"/>
+              <w:jc w:val="both"/>
+              <w:rPr>
+                <w:rFonts w:ascii="Assistant Medium" w:eastAsia="Times New Roman" w:hAnsi="Assistant Medium" w:cs="Assistant Medium"/>
+                <w:shd w:val="clear" w:color="auto" w:fill="FFFFFF"/>
+                <w:lang w:val="en-US" w:eastAsia="pt-PT"/>
+              </w:rPr>
+            </w:pPr>
+            <w:r>
+              <w:rPr>
+                <w:rFonts w:ascii="Assistant Medium" w:eastAsia="Times New Roman" w:hAnsi="Assistant Medium" w:cs="Assistant Medium"/>
+                <w:shd w:val="clear" w:color="auto" w:fill="FFFFFF"/>
+                <w:lang w:val="en-US" w:eastAsia="pt-PT"/>
+              </w:rPr>
+              <w:t>CentralAPIUI</w:t>
+            </w:r>
+          </w:p>
+        </w:tc>
+        <w:tc>
+          <w:tcPr>
+            <w:tcW w:w="1734" w:type="dxa"/>
+            <w:tcBorders>
+              <w:top w:val="single" w:sz="8" w:space="0" w:color="000000"/>
+              <w:left w:val="single" w:sz="8" w:space="0" w:color="000000"/>
+              <w:bottom w:val="single" w:sz="8" w:space="0" w:color="000000"/>
+              <w:right w:val="single" w:sz="8" w:space="0" w:color="000000"/>
+            </w:tcBorders>
+            <w:tcMar>
+              <w:top w:w="100" w:type="dxa"/>
+              <w:left w:w="100" w:type="dxa"/>
+              <w:bottom w:w="100" w:type="dxa"/>
+              <w:right w:w="100" w:type="dxa"/>
+            </w:tcMar>
+          </w:tcPr>
+          <w:p>
+            <w:pPr>
+              <w:spacing w:after="0" w:line="360" w:lineRule="auto"/>
+              <w:jc w:val="both"/>
+              <w:rPr>
+                <w:rFonts w:ascii="Assistant Medium" w:eastAsia="Times New Roman" w:hAnsi="Assistant Medium" w:cs="Assistant Medium"/>
+                <w:szCs w:val="24"/>
+                <w:lang w:val="en-US" w:eastAsia="pt-PT"/>
+              </w:rPr>
+            </w:pPr>
+            <w:r>
+              <w:rPr>
+                <w:rFonts w:ascii="Assistant Medium" w:eastAsia="Times New Roman" w:hAnsi="Assistant Medium" w:cs="Assistant Medium"/>
+                <w:szCs w:val="24"/>
+                <w:lang w:val="en-US" w:eastAsia="pt-PT"/>
+              </w:rPr>
+              <w:t>Pure Fabrication</w:t>
+            </w:r>
+          </w:p>
+        </w:tc>
+      </w:tr>
+      <w:tr>
+        <w:trPr>
+          <w:trHeight w:val="798"/>
+          <w:jc w:val="center"/>
+        </w:trPr>
+        <w:tc>
+          <w:tcPr>
+            <w:tcW w:w="1588" w:type="dxa"/>
+            <w:tcBorders>
+              <w:top w:val="single" w:sz="8" w:space="0" w:color="000000"/>
+              <w:left w:val="single" w:sz="8" w:space="0" w:color="000000"/>
+              <w:right w:val="single" w:sz="8" w:space="0" w:color="000000"/>
+            </w:tcBorders>
+            <w:shd w:val="clear" w:color="auto" w:fill="D9D9D9"/>
+            <w:tcMar>
+              <w:top w:w="100" w:type="dxa"/>
+              <w:left w:w="100" w:type="dxa"/>
+              <w:bottom w:w="100" w:type="dxa"/>
+              <w:right w:w="100" w:type="dxa"/>
+            </w:tcMar>
+          </w:tcPr>
+          <w:p>
+            <w:pPr>
+              <w:spacing w:after="0" w:line="360" w:lineRule="auto"/>
+              <w:jc w:val="both"/>
+              <w:textAlignment w:val="baseline"/>
+              <w:rPr>
+                <w:rFonts w:ascii="Assistant Medium" w:eastAsia="Times New Roman" w:hAnsi="Assistant Medium" w:cs="Assistant Medium"/>
+                <w:color w:val="000000"/>
+                <w:sz w:val="18"/>
+                <w:lang w:val="en-GB" w:eastAsia="pt-PT"/>
+              </w:rPr>
+            </w:pPr>
+            <w:r>
+              <w:rPr>
+                <w:rFonts w:ascii="Assistant Medium" w:eastAsia="Times New Roman" w:hAnsi="Assistant Medium" w:cs="Assistant Medium"/>
+                <w:color w:val="000000"/>
+                <w:sz w:val="18"/>
+                <w:lang w:val="en-GB" w:eastAsia="pt-PT"/>
+              </w:rPr>
+              <w:t>2</w:t>
+            </w:r>
+            <w:r>
+              <w:rPr>
+                <w:rFonts w:ascii="Assistant Medium" w:eastAsia="Times New Roman" w:hAnsi="Assistant Medium" w:cs="Assistant Medium"/>
+                <w:color w:val="000000"/>
+                <w:sz w:val="18"/>
+                <w:lang w:val="en-GB" w:eastAsia="pt-PT"/>
+              </w:rPr>
+              <w:t>.</w:t>
+            </w:r>
+            <w:r>
+              <w:rPr>
+                <w:rFonts w:ascii="Assistant Medium" w:eastAsia="Times New Roman" w:hAnsi="Assistant Medium" w:cs="Assistant Medium"/>
+                <w:color w:val="000000"/>
+                <w:sz w:val="18"/>
+                <w:lang w:val="en-GB" w:eastAsia="pt-PT"/>
+              </w:rPr>
+              <w:t>The platform shows him the requested info.</w:t>
+            </w:r>
+          </w:p>
+        </w:tc>
+        <w:tc>
+          <w:tcPr>
+            <w:tcW w:w="2565" w:type="dxa"/>
+            <w:tcBorders>
+              <w:top w:val="single" w:sz="8" w:space="0" w:color="000000"/>
+              <w:left w:val="single" w:sz="8" w:space="0" w:color="000000"/>
+              <w:bottom w:val="single" w:sz="8" w:space="0" w:color="000000"/>
+              <w:right w:val="single" w:sz="8" w:space="0" w:color="000000"/>
+            </w:tcBorders>
+            <w:tcMar>
+              <w:top w:w="100" w:type="dxa"/>
+              <w:left w:w="100" w:type="dxa"/>
+              <w:bottom w:w="100" w:type="dxa"/>
+              <w:right w:w="100" w:type="dxa"/>
+            </w:tcMar>
+          </w:tcPr>
+          <w:p>
+            <w:pPr>
+              <w:spacing w:after="0" w:line="360" w:lineRule="auto"/>
+              <w:jc w:val="both"/>
+              <w:rPr>
+                <w:rFonts w:ascii="Assistant Medium" w:eastAsia="Times New Roman" w:hAnsi="Assistant Medium" w:cs="Assistant Medium"/>
+                <w:shd w:val="clear" w:color="auto" w:fill="FFFFFF"/>
+                <w:lang w:val="en-US" w:eastAsia="pt-PT"/>
+              </w:rPr>
+            </w:pPr>
+            <w:r>
+              <w:rPr>
+                <w:rFonts w:ascii="Assistant Medium" w:eastAsia="Times New Roman" w:hAnsi="Assistant Medium" w:cs="Assistant Medium"/>
+                <w:shd w:val="clear" w:color="auto" w:fill="FFFFFF"/>
+                <w:lang w:val="en-US" w:eastAsia="pt-PT"/>
+              </w:rPr>
+              <w:t>…</w:t>
+            </w:r>
+            <w:r>
+              <w:rPr>
+                <w:rFonts w:ascii="Assistant Medium" w:eastAsia="Times New Roman" w:hAnsi="Assistant Medium" w:cs="Assistant Medium"/>
+                <w:shd w:val="clear" w:color="auto" w:fill="FFFFFF"/>
+                <w:lang w:val="en-US" w:eastAsia="pt-PT"/>
+              </w:rPr>
+              <w:t>shows User the options?</w:t>
+            </w:r>
+          </w:p>
+        </w:tc>
+        <w:tc>
+          <w:tcPr>
+            <w:tcW w:w="2597" w:type="dxa"/>
+            <w:tcBorders>
+              <w:top w:val="single" w:sz="8" w:space="0" w:color="000000"/>
+              <w:left w:val="single" w:sz="8" w:space="0" w:color="000000"/>
+              <w:bottom w:val="single" w:sz="8" w:space="0" w:color="000000"/>
+              <w:right w:val="single" w:sz="8" w:space="0" w:color="000000"/>
+            </w:tcBorders>
+            <w:tcMar>
+              <w:top w:w="100" w:type="dxa"/>
+              <w:left w:w="100" w:type="dxa"/>
+              <w:bottom w:w="100" w:type="dxa"/>
+              <w:right w:w="100" w:type="dxa"/>
+            </w:tcMar>
+          </w:tcPr>
+          <w:p>
+            <w:pPr>
+              <w:spacing w:after="0" w:line="360" w:lineRule="auto"/>
+              <w:jc w:val="both"/>
+              <w:rPr>
+                <w:rFonts w:ascii="Assistant Medium" w:eastAsia="Times New Roman" w:hAnsi="Assistant Medium" w:cs="Assistant Medium"/>
+                <w:shd w:val="clear" w:color="auto" w:fill="FFFFFF"/>
+                <w:lang w:val="en-US" w:eastAsia="pt-PT"/>
+              </w:rPr>
+            </w:pPr>
+            <w:r>
+              <w:rPr>
+                <w:rFonts w:ascii="Assistant Medium" w:eastAsia="Times New Roman" w:hAnsi="Assistant Medium" w:cs="Assistant Medium"/>
+                <w:shd w:val="clear" w:color="auto" w:fill="FFFFFF"/>
+                <w:lang w:val="en-US" w:eastAsia="pt-PT"/>
+              </w:rPr>
+              <w:t>CentralAPIUI</w:t>
+            </w:r>
+          </w:p>
+        </w:tc>
+        <w:tc>
+          <w:tcPr>
+            <w:tcW w:w="1734" w:type="dxa"/>
+            <w:tcBorders>
+              <w:top w:val="single" w:sz="8" w:space="0" w:color="000000"/>
+              <w:left w:val="single" w:sz="8" w:space="0" w:color="000000"/>
+              <w:bottom w:val="single" w:sz="8" w:space="0" w:color="000000"/>
+              <w:right w:val="single" w:sz="8" w:space="0" w:color="000000"/>
+            </w:tcBorders>
+            <w:tcMar>
+              <w:top w:w="100" w:type="dxa"/>
+              <w:left w:w="100" w:type="dxa"/>
+              <w:bottom w:w="100" w:type="dxa"/>
+              <w:right w:w="100" w:type="dxa"/>
+            </w:tcMar>
+          </w:tcPr>
+          <w:p>
+            <w:pPr>
+              <w:spacing w:after="0" w:line="360" w:lineRule="auto"/>
+              <w:jc w:val="both"/>
+              <w:rPr>
+                <w:rFonts w:ascii="Assistant Medium" w:eastAsia="Times New Roman" w:hAnsi="Assistant Medium" w:cs="Assistant Medium"/>
+                <w:szCs w:val="24"/>
+                <w:lang w:val="en-US" w:eastAsia="pt-PT"/>
+              </w:rPr>
+            </w:pPr>
+            <w:r>
+              <w:rPr>
+                <w:rFonts w:ascii="Assistant Medium" w:eastAsia="Times New Roman" w:hAnsi="Assistant Medium" w:cs="Assistant Medium"/>
+                <w:szCs w:val="24"/>
+                <w:lang w:val="en-US" w:eastAsia="pt-PT"/>
+              </w:rPr>
+              <w:t>Pure Fabrication</w:t>
+            </w:r>
+          </w:p>
+        </w:tc>
+      </w:tr>
+      <w:tr>
+        <w:trPr>
+          <w:trHeight w:val="798"/>
+          <w:jc w:val="center"/>
+        </w:trPr>
+        <w:tc>
+          <w:tcPr>
+            <w:tcW w:w="1588" w:type="dxa"/>
+            <w:vMerge w:val="restart"/>
+            <w:tcBorders>
+              <w:top w:val="single" w:sz="8" w:space="0" w:color="000000"/>
+              <w:left w:val="single" w:sz="8" w:space="0" w:color="000000"/>
+              <w:right w:val="single" w:sz="8" w:space="0" w:color="000000"/>
+            </w:tcBorders>
+            <w:shd w:val="clear" w:color="auto" w:fill="D9D9D9"/>
+            <w:tcMar>
+              <w:top w:w="100" w:type="dxa"/>
+              <w:left w:w="100" w:type="dxa"/>
+              <w:bottom w:w="100" w:type="dxa"/>
+              <w:right w:w="100" w:type="dxa"/>
+            </w:tcMar>
+          </w:tcPr>
+          <w:p>
+            <w:pPr>
+              <w:spacing w:after="0" w:line="360" w:lineRule="auto"/>
+              <w:textAlignment w:val="baseline"/>
+              <w:rPr>
+                <w:rFonts w:ascii="Assistant Medium" w:eastAsia="Times New Roman" w:hAnsi="Assistant Medium" w:cs="Assistant Medium"/>
+                <w:color w:val="000000"/>
+                <w:sz w:val="18"/>
+                <w:lang w:val="en-GB" w:eastAsia="pt-PT"/>
+              </w:rPr>
+            </w:pPr>
+            <w:r>
+              <w:rPr>
+                <w:rFonts w:ascii="Assistant Medium" w:eastAsia="Times New Roman" w:hAnsi="Assistant Medium" w:cs="Assistant Medium"/>
+                <w:color w:val="000000"/>
+                <w:sz w:val="18"/>
+                <w:lang w:val="en-GB" w:eastAsia="pt-PT"/>
+              </w:rPr>
+              <w:lastRenderedPageBreak/>
+              <w:t>3.</w:t>
+            </w:r>
+            <w:r>
+              <w:t xml:space="preserve"> </w:t>
+            </w:r>
+            <w:r>
+              <w:rPr>
+                <w:rFonts w:ascii="Assistant Medium" w:eastAsia="Times New Roman" w:hAnsi="Assistant Medium" w:cs="Assistant Medium"/>
+                <w:color w:val="000000"/>
+                <w:sz w:val="18"/>
+                <w:lang w:val="en-GB" w:eastAsia="pt-PT"/>
+              </w:rPr>
+              <w:t>The user chooses to edit his profile.</w:t>
+            </w:r>
+          </w:p>
+          <w:p>
+            <w:pPr>
+              <w:spacing w:after="0" w:line="360" w:lineRule="auto"/>
+              <w:rPr>
+                <w:rFonts w:ascii="Assistant Medium" w:eastAsia="Times New Roman" w:hAnsi="Assistant Medium" w:cs="Assistant Medium"/>
+                <w:color w:val="000000"/>
+                <w:sz w:val="18"/>
+                <w:lang w:val="en-GB" w:eastAsia="pt-PT"/>
+              </w:rPr>
+            </w:pPr>
+          </w:p>
+        </w:tc>
+        <w:tc>
+          <w:tcPr>
+            <w:tcW w:w="2565" w:type="dxa"/>
+            <w:tcBorders>
+              <w:top w:val="single" w:sz="8" w:space="0" w:color="000000"/>
+              <w:left w:val="single" w:sz="8" w:space="0" w:color="000000"/>
+              <w:bottom w:val="single" w:sz="8" w:space="0" w:color="000000"/>
+              <w:right w:val="single" w:sz="8" w:space="0" w:color="000000"/>
+            </w:tcBorders>
+            <w:tcMar>
+              <w:top w:w="100" w:type="dxa"/>
+              <w:left w:w="100" w:type="dxa"/>
+              <w:bottom w:w="100" w:type="dxa"/>
+              <w:right w:w="100" w:type="dxa"/>
+            </w:tcMar>
+          </w:tcPr>
+          <w:p>
+            <w:pPr>
+              <w:spacing w:after="0" w:line="360" w:lineRule="auto"/>
+              <w:jc w:val="both"/>
+              <w:rPr>
+                <w:rFonts w:ascii="Assistant Medium" w:eastAsia="Times New Roman" w:hAnsi="Assistant Medium" w:cs="Assistant Medium"/>
+                <w:shd w:val="clear" w:color="auto" w:fill="FFFFFF"/>
+                <w:lang w:val="en-US" w:eastAsia="pt-PT"/>
+              </w:rPr>
+            </w:pPr>
+            <w:r>
+              <w:rPr>
+                <w:rFonts w:ascii="Assistant Medium" w:eastAsia="Times New Roman" w:hAnsi="Assistant Medium" w:cs="Assistant Medium"/>
+                <w:shd w:val="clear" w:color="auto" w:fill="FFFFFF"/>
+                <w:lang w:val="en-US" w:eastAsia="pt-PT"/>
+              </w:rPr>
+              <w:t>...interacts with the user?</w:t>
+            </w:r>
+          </w:p>
+        </w:tc>
+        <w:tc>
+          <w:tcPr>
+            <w:tcW w:w="2597" w:type="dxa"/>
+            <w:tcBorders>
+              <w:top w:val="single" w:sz="8" w:space="0" w:color="000000"/>
+              <w:left w:val="single" w:sz="8" w:space="0" w:color="000000"/>
+              <w:bottom w:val="single" w:sz="8" w:space="0" w:color="000000"/>
+              <w:right w:val="single" w:sz="8" w:space="0" w:color="000000"/>
+            </w:tcBorders>
+            <w:tcMar>
+              <w:top w:w="100" w:type="dxa"/>
+              <w:left w:w="100" w:type="dxa"/>
+              <w:bottom w:w="100" w:type="dxa"/>
+              <w:right w:w="100" w:type="dxa"/>
+            </w:tcMar>
+          </w:tcPr>
+          <w:p>
+            <w:pPr>
+              <w:spacing w:after="0" w:line="360" w:lineRule="auto"/>
+              <w:jc w:val="both"/>
+              <w:rPr>
+                <w:rFonts w:ascii="Assistant Medium" w:eastAsia="Times New Roman" w:hAnsi="Assistant Medium" w:cs="Assistant Medium"/>
+                <w:shd w:val="clear" w:color="auto" w:fill="FFFFFF"/>
+                <w:lang w:val="en-US" w:eastAsia="pt-PT"/>
+              </w:rPr>
+            </w:pPr>
+            <w:r>
+              <w:rPr>
+                <w:rFonts w:ascii="Assistant Medium" w:eastAsia="Times New Roman" w:hAnsi="Assistant Medium" w:cs="Assistant Medium"/>
+                <w:shd w:val="clear" w:color="auto" w:fill="FFFFFF"/>
+                <w:lang w:val="en-US" w:eastAsia="pt-PT"/>
+              </w:rPr>
+              <w:t>CentralAPIUI</w:t>
+            </w:r>
+          </w:p>
+        </w:tc>
+        <w:tc>
+          <w:tcPr>
+            <w:tcW w:w="1734" w:type="dxa"/>
+            <w:tcBorders>
+              <w:top w:val="single" w:sz="8" w:space="0" w:color="000000"/>
+              <w:left w:val="single" w:sz="8" w:space="0" w:color="000000"/>
+              <w:bottom w:val="single" w:sz="8" w:space="0" w:color="000000"/>
+              <w:right w:val="single" w:sz="8" w:space="0" w:color="000000"/>
+            </w:tcBorders>
+            <w:tcMar>
+              <w:top w:w="100" w:type="dxa"/>
+              <w:left w:w="100" w:type="dxa"/>
+              <w:bottom w:w="100" w:type="dxa"/>
+              <w:right w:w="100" w:type="dxa"/>
+            </w:tcMar>
+          </w:tcPr>
+          <w:p>
+            <w:pPr>
+              <w:spacing w:after="0" w:line="360" w:lineRule="auto"/>
+              <w:jc w:val="both"/>
+              <w:rPr>
+                <w:rFonts w:ascii="Assistant Medium" w:eastAsia="Times New Roman" w:hAnsi="Assistant Medium" w:cs="Assistant Medium"/>
+                <w:szCs w:val="24"/>
+                <w:lang w:val="en-US" w:eastAsia="pt-PT"/>
+              </w:rPr>
+            </w:pPr>
+            <w:r>
+              <w:rPr>
+                <w:rFonts w:ascii="Assistant Medium" w:eastAsia="Times New Roman" w:hAnsi="Assistant Medium" w:cs="Assistant Medium"/>
+                <w:szCs w:val="24"/>
+                <w:lang w:val="en-US" w:eastAsia="pt-PT"/>
+              </w:rPr>
+              <w:t>Pure Fabrication</w:t>
+            </w:r>
+          </w:p>
+        </w:tc>
+      </w:tr>
+      <w:tr>
+        <w:trPr>
+          <w:trHeight w:val="798"/>
+          <w:jc w:val="center"/>
+        </w:trPr>
+        <w:tc>
+          <w:tcPr>
+            <w:tcW w:w="1588" w:type="dxa"/>
+            <w:vMerge/>
+            <w:tcBorders>
+              <w:left w:val="single" w:sz="8" w:space="0" w:color="000000"/>
+              <w:right w:val="single" w:sz="8" w:space="0" w:color="000000"/>
+            </w:tcBorders>
+            <w:shd w:val="clear" w:color="auto" w:fill="D9D9D9"/>
+            <w:tcMar>
+              <w:top w:w="100" w:type="dxa"/>
+              <w:left w:w="100" w:type="dxa"/>
+              <w:bottom w:w="100" w:type="dxa"/>
+              <w:right w:w="100" w:type="dxa"/>
+            </w:tcMar>
+            <w:hideMark/>
+          </w:tcPr>
+          <w:p>
+            <w:pPr>
+              <w:spacing w:after="0" w:line="360" w:lineRule="auto"/>
+              <w:rPr>
+                <w:rFonts w:ascii="Assistant Medium" w:eastAsia="Times New Roman" w:hAnsi="Assistant Medium" w:cs="Assistant Medium"/>
+                <w:sz w:val="24"/>
+                <w:szCs w:val="24"/>
+                <w:lang w:val="en-US" w:eastAsia="pt-PT"/>
+              </w:rPr>
+            </w:pPr>
+          </w:p>
+        </w:tc>
+        <w:tc>
+          <w:tcPr>
+            <w:tcW w:w="2565" w:type="dxa"/>
+            <w:tcBorders>
+              <w:top w:val="single" w:sz="8" w:space="0" w:color="000000"/>
+              <w:left w:val="single" w:sz="8" w:space="0" w:color="000000"/>
+              <w:bottom w:val="single" w:sz="8" w:space="0" w:color="000000"/>
+              <w:right w:val="single" w:sz="8" w:space="0" w:color="000000"/>
+            </w:tcBorders>
+            <w:tcMar>
+              <w:top w:w="100" w:type="dxa"/>
+              <w:left w:w="100" w:type="dxa"/>
+              <w:bottom w:w="100" w:type="dxa"/>
+              <w:right w:w="100" w:type="dxa"/>
+            </w:tcMar>
+            <w:hideMark/>
+          </w:tcPr>
+          <w:p>
+            <w:pPr>
+              <w:spacing w:after="0" w:line="360" w:lineRule="auto"/>
+              <w:jc w:val="both"/>
+              <w:rPr>
+                <w:rFonts w:ascii="Assistant Medium" w:eastAsia="Times New Roman" w:hAnsi="Assistant Medium" w:cs="Assistant Medium"/>
+                <w:sz w:val="24"/>
+                <w:szCs w:val="24"/>
+                <w:lang w:val="en-US" w:eastAsia="pt-PT"/>
+              </w:rPr>
+            </w:pPr>
+            <w:r>
+              <w:rPr>
+                <w:rFonts w:ascii="Assistant Medium" w:eastAsia="Times New Roman" w:hAnsi="Assistant Medium" w:cs="Assistant Medium"/>
+                <w:shd w:val="clear" w:color="auto" w:fill="FFFFFF"/>
+                <w:lang w:val="en-US" w:eastAsia="pt-PT"/>
+              </w:rPr>
+              <w:t xml:space="preserve">...is responsible for the </w:t>
+            </w:r>
+            <w:r>
+              <w:rPr>
+                <w:rFonts w:ascii="Assistant Medium" w:eastAsia="Times New Roman" w:hAnsi="Assistant Medium" w:cs="Assistant Medium"/>
+                <w:shd w:val="clear" w:color="auto" w:fill="FFFFFF"/>
+                <w:lang w:val="en-US" w:eastAsia="pt-PT"/>
+              </w:rPr>
+              <w:t>Edit</w:t>
+            </w:r>
+            <w:r>
+              <w:rPr>
+                <w:rFonts w:ascii="Assistant Medium" w:eastAsia="Times New Roman" w:hAnsi="Assistant Medium" w:cs="Assistant Medium"/>
+                <w:shd w:val="clear" w:color="auto" w:fill="FFFFFF"/>
+                <w:lang w:val="en-US" w:eastAsia="pt-PT"/>
+              </w:rPr>
+              <w:t xml:space="preserve"> action?</w:t>
+            </w:r>
+          </w:p>
+        </w:tc>
+        <w:tc>
+          <w:tcPr>
+            <w:tcW w:w="2597" w:type="dxa"/>
+            <w:tcBorders>
+              <w:top w:val="single" w:sz="8" w:space="0" w:color="000000"/>
+              <w:left w:val="single" w:sz="8" w:space="0" w:color="000000"/>
+              <w:bottom w:val="single" w:sz="8" w:space="0" w:color="000000"/>
+              <w:right w:val="single" w:sz="8" w:space="0" w:color="000000"/>
+            </w:tcBorders>
+            <w:tcMar>
+              <w:top w:w="100" w:type="dxa"/>
+              <w:left w:w="100" w:type="dxa"/>
+              <w:bottom w:w="100" w:type="dxa"/>
+              <w:right w:w="100" w:type="dxa"/>
+            </w:tcMar>
+            <w:hideMark/>
+          </w:tcPr>
+          <w:p>
+            <w:pPr>
+              <w:spacing w:after="0" w:line="360" w:lineRule="auto"/>
+              <w:jc w:val="both"/>
+              <w:rPr>
+                <w:rFonts w:ascii="Assistant Medium" w:eastAsia="Times New Roman" w:hAnsi="Assistant Medium" w:cs="Assistant Medium"/>
+                <w:shd w:val="clear" w:color="auto" w:fill="FFFFFF"/>
+                <w:lang w:val="en-US" w:eastAsia="pt-PT"/>
+              </w:rPr>
+            </w:pPr>
+            <w:r>
+              <w:rPr>
+                <w:rFonts w:ascii="Assistant Medium" w:eastAsia="Times New Roman" w:hAnsi="Assistant Medium" w:cs="Assistant Medium"/>
+                <w:shd w:val="clear" w:color="auto" w:fill="FFFFFF"/>
+                <w:lang w:val="en-US" w:eastAsia="pt-PT"/>
+              </w:rPr>
+              <w:t>CentralAPIUI</w:t>
+            </w:r>
+          </w:p>
+          <w:p>
+            <w:pPr>
+              <w:spacing w:after="0" w:line="360" w:lineRule="auto"/>
+              <w:jc w:val="both"/>
+              <w:rPr>
+                <w:rFonts w:ascii="Assistant Medium" w:eastAsia="Times New Roman" w:hAnsi="Assistant Medium" w:cs="Assistant Medium"/>
+                <w:sz w:val="24"/>
+                <w:szCs w:val="24"/>
+                <w:lang w:val="en-US" w:eastAsia="pt-PT"/>
+              </w:rPr>
+            </w:pPr>
+            <w:r>
+              <w:rPr>
+                <w:rFonts w:ascii="Assistant Medium" w:eastAsia="Times New Roman" w:hAnsi="Assistant Medium" w:cs="Assistant Medium"/>
+                <w:shd w:val="clear" w:color="auto" w:fill="FFFFFF"/>
+                <w:lang w:val="en-US" w:eastAsia="pt-PT"/>
+              </w:rPr>
+              <w:t>EditUser</w:t>
+            </w:r>
+            <w:r>
+              <w:rPr>
+                <w:rFonts w:ascii="Assistant Medium" w:eastAsia="Times New Roman" w:hAnsi="Assistant Medium" w:cs="Assistant Medium"/>
+                <w:shd w:val="clear" w:color="auto" w:fill="FFFFFF"/>
+                <w:lang w:val="en-US" w:eastAsia="pt-PT"/>
+              </w:rPr>
+              <w:t>Controller</w:t>
+            </w:r>
+          </w:p>
+        </w:tc>
+        <w:tc>
+          <w:tcPr>
+            <w:tcW w:w="1734" w:type="dxa"/>
+            <w:tcBorders>
+              <w:top w:val="single" w:sz="8" w:space="0" w:color="000000"/>
+              <w:left w:val="single" w:sz="8" w:space="0" w:color="000000"/>
+              <w:bottom w:val="single" w:sz="8" w:space="0" w:color="000000"/>
+              <w:right w:val="single" w:sz="8" w:space="0" w:color="000000"/>
+            </w:tcBorders>
+            <w:tcMar>
+              <w:top w:w="100" w:type="dxa"/>
+              <w:left w:w="100" w:type="dxa"/>
+              <w:bottom w:w="100" w:type="dxa"/>
+              <w:right w:w="100" w:type="dxa"/>
+            </w:tcMar>
+            <w:hideMark/>
+          </w:tcPr>
+          <w:p>
+            <w:pPr>
+              <w:spacing w:after="0" w:line="360" w:lineRule="auto"/>
+              <w:jc w:val="both"/>
+              <w:rPr>
+                <w:rFonts w:ascii="Assistant Medium" w:eastAsia="Times New Roman" w:hAnsi="Assistant Medium" w:cs="Assistant Medium"/>
+                <w:sz w:val="24"/>
+                <w:szCs w:val="24"/>
+                <w:lang w:val="en-US" w:eastAsia="pt-PT"/>
+              </w:rPr>
+            </w:pPr>
+            <w:r>
+              <w:rPr>
+                <w:rFonts w:ascii="Assistant Medium" w:eastAsia="Times New Roman" w:hAnsi="Assistant Medium" w:cs="Assistant Medium"/>
+                <w:szCs w:val="24"/>
+                <w:lang w:val="en-US" w:eastAsia="pt-PT"/>
+              </w:rPr>
+              <w:t>Controller</w:t>
+            </w:r>
+          </w:p>
+        </w:tc>
+      </w:tr>
+      <w:tr>
+        <w:trPr>
+          <w:trHeight w:val="798"/>
+          <w:jc w:val="center"/>
+        </w:trPr>
+        <w:tc>
+          <w:tcPr>
+            <w:tcW w:w="1588" w:type="dxa"/>
+            <w:vMerge/>
+            <w:tcBorders>
+              <w:left w:val="single" w:sz="8" w:space="0" w:color="000000"/>
+              <w:bottom w:val="single" w:sz="8" w:space="0" w:color="000000"/>
+              <w:right w:val="single" w:sz="8" w:space="0" w:color="000000"/>
+            </w:tcBorders>
+            <w:vAlign w:val="center"/>
+          </w:tcPr>
+          <w:p>
+            <w:pPr>
+              <w:spacing w:after="0" w:line="360" w:lineRule="auto"/>
+              <w:rPr>
+                <w:rFonts w:ascii="Assistant Medium" w:eastAsia="Times New Roman" w:hAnsi="Assistant Medium" w:cs="Assistant Medium"/>
+                <w:sz w:val="24"/>
+                <w:szCs w:val="24"/>
+                <w:lang w:val="en-US" w:eastAsia="pt-PT"/>
+              </w:rPr>
+            </w:pPr>
+          </w:p>
+        </w:tc>
+        <w:tc>
+          <w:tcPr>
+            <w:tcW w:w="2565" w:type="dxa"/>
+            <w:tcBorders>
+              <w:top w:val="single" w:sz="8" w:space="0" w:color="000000"/>
+              <w:left w:val="single" w:sz="8" w:space="0" w:color="000000"/>
+              <w:bottom w:val="single" w:sz="8" w:space="0" w:color="000000"/>
+              <w:right w:val="single" w:sz="8" w:space="0" w:color="000000"/>
+            </w:tcBorders>
+            <w:tcMar>
+              <w:top w:w="100" w:type="dxa"/>
+              <w:left w:w="100" w:type="dxa"/>
+              <w:bottom w:w="100" w:type="dxa"/>
+              <w:right w:w="100" w:type="dxa"/>
+            </w:tcMar>
+          </w:tcPr>
+          <w:p>
+            <w:pPr>
+              <w:spacing w:after="0" w:line="360" w:lineRule="auto"/>
+              <w:rPr>
+                <w:rFonts w:ascii="Assistant Medium" w:eastAsia="Times New Roman" w:hAnsi="Assistant Medium" w:cs="Assistant Medium"/>
+                <w:shd w:val="clear" w:color="auto" w:fill="FFFFFF"/>
+                <w:lang w:val="en-US" w:eastAsia="pt-PT"/>
+              </w:rPr>
+            </w:pPr>
+            <w:r>
+              <w:rPr>
+                <w:rFonts w:ascii="Assistant Medium" w:hAnsi="Assistant Medium" w:cs="Assistant Medium"/>
+                <w:color w:val="000000" w:themeColor="text1"/>
+                <w:shd w:val="clear" w:color="auto" w:fill="FFFFFF"/>
+              </w:rPr>
+              <w:t>...</w:t>
+            </w:r>
+            <w:r>
+              <w:rPr>
+                <w:rFonts w:ascii="Assistant Medium" w:hAnsi="Assistant Medium" w:cs="Assistant Medium"/>
+                <w:color w:val="000000" w:themeColor="text1"/>
+                <w:shd w:val="clear" w:color="auto" w:fill="FFFFFF"/>
+              </w:rPr>
+              <w:t>edits User</w:t>
+            </w:r>
+            <w:r>
+              <w:rPr>
+                <w:rFonts w:ascii="Assistant Medium" w:hAnsi="Assistant Medium" w:cs="Assistant Medium"/>
+                <w:color w:val="000000" w:themeColor="text1"/>
+                <w:shd w:val="clear" w:color="auto" w:fill="FFFFFF"/>
+              </w:rPr>
+              <w:t xml:space="preserve"> instances?</w:t>
+            </w:r>
+          </w:p>
+        </w:tc>
+        <w:tc>
+          <w:tcPr>
+            <w:tcW w:w="2597" w:type="dxa"/>
+            <w:tcBorders>
+              <w:top w:val="single" w:sz="8" w:space="0" w:color="000000"/>
+              <w:left w:val="single" w:sz="8" w:space="0" w:color="000000"/>
+              <w:bottom w:val="single" w:sz="8" w:space="0" w:color="000000"/>
+              <w:right w:val="single" w:sz="8" w:space="0" w:color="000000"/>
+            </w:tcBorders>
+            <w:tcMar>
+              <w:top w:w="100" w:type="dxa"/>
+              <w:left w:w="100" w:type="dxa"/>
+              <w:bottom w:w="100" w:type="dxa"/>
+              <w:right w:w="100" w:type="dxa"/>
+            </w:tcMar>
+          </w:tcPr>
+          <w:p>
+            <w:pPr>
+              <w:spacing w:after="0" w:line="360" w:lineRule="auto"/>
+              <w:jc w:val="both"/>
+              <w:rPr>
+                <w:rFonts w:ascii="Assistant Medium" w:eastAsia="Times New Roman" w:hAnsi="Assistant Medium" w:cs="Assistant Medium"/>
+                <w:shd w:val="clear" w:color="auto" w:fill="FFFFFF"/>
+                <w:lang w:val="en-US" w:eastAsia="pt-PT"/>
+              </w:rPr>
+            </w:pPr>
+            <w:r>
+              <w:rPr>
+                <w:rFonts w:ascii="Assistant Medium" w:eastAsia="Times New Roman" w:hAnsi="Assistant Medium" w:cs="Assistant Medium"/>
+                <w:shd w:val="clear" w:color="auto" w:fill="FFFFFF"/>
+                <w:lang w:val="en-US" w:eastAsia="pt-PT"/>
+              </w:rPr>
+              <w:t>CentralAPI</w:t>
+            </w:r>
+          </w:p>
+        </w:tc>
+        <w:tc>
+          <w:tcPr>
+            <w:tcW w:w="1734" w:type="dxa"/>
+            <w:tcBorders>
+              <w:top w:val="single" w:sz="8" w:space="0" w:color="000000"/>
+              <w:left w:val="single" w:sz="8" w:space="0" w:color="000000"/>
+              <w:bottom w:val="single" w:sz="8" w:space="0" w:color="000000"/>
+              <w:right w:val="single" w:sz="8" w:space="0" w:color="000000"/>
+            </w:tcBorders>
+            <w:tcMar>
+              <w:top w:w="100" w:type="dxa"/>
+              <w:left w:w="100" w:type="dxa"/>
+              <w:bottom w:w="100" w:type="dxa"/>
+              <w:right w:w="100" w:type="dxa"/>
+            </w:tcMar>
+          </w:tcPr>
+          <w:p>
+            <w:pPr>
+              <w:spacing w:after="0" w:line="360" w:lineRule="auto"/>
+              <w:ind w:left="708" w:hanging="708"/>
+              <w:jc w:val="both"/>
+              <w:rPr>
+                <w:rFonts w:ascii="Assistant Medium" w:eastAsia="Times New Roman" w:hAnsi="Assistant Medium" w:cs="Assistant Medium"/>
+                <w:lang w:val="en-US" w:eastAsia="pt-PT"/>
+              </w:rPr>
+            </w:pPr>
+            <w:r>
+              <w:rPr>
+                <w:rFonts w:ascii="Assistant Medium" w:hAnsi="Assistant Medium" w:cs="Assistant Medium"/>
+                <w:color w:val="000000" w:themeColor="text1"/>
+                <w:shd w:val="clear" w:color="auto" w:fill="FFFFFF"/>
+              </w:rPr>
+              <w:t>Creator(rule1)</w:t>
+            </w:r>
+          </w:p>
+        </w:tc>
+      </w:tr>
+      <w:tr>
+        <w:trPr>
+          <w:trHeight w:val="798"/>
+          <w:jc w:val="center"/>
+        </w:trPr>
+        <w:tc>
+          <w:tcPr>
+            <w:tcW w:w="1588" w:type="dxa"/>
+            <w:tcBorders>
+              <w:top w:val="single" w:sz="8" w:space="0" w:color="000000"/>
+              <w:left w:val="single" w:sz="8" w:space="0" w:color="000000"/>
+              <w:bottom w:val="single" w:sz="8" w:space="0" w:color="000000"/>
+              <w:right w:val="single" w:sz="8" w:space="0" w:color="000000"/>
+            </w:tcBorders>
+            <w:shd w:val="clear" w:color="auto" w:fill="D9D9D9"/>
+            <w:tcMar>
+              <w:top w:w="100" w:type="dxa"/>
+              <w:left w:w="100" w:type="dxa"/>
+              <w:bottom w:w="100" w:type="dxa"/>
+              <w:right w:w="100" w:type="dxa"/>
+            </w:tcMar>
+            <w:hideMark/>
+          </w:tcPr>
+          <w:p>
+            <w:pPr>
+              <w:spacing w:after="0" w:line="360" w:lineRule="auto"/>
+              <w:jc w:val="both"/>
+              <w:textAlignment w:val="baseline"/>
+              <w:rPr>
+                <w:rFonts w:ascii="Assistant Medium" w:eastAsia="Times New Roman" w:hAnsi="Assistant Medium" w:cs="Assistant Medium"/>
+                <w:color w:val="000000"/>
+                <w:sz w:val="18"/>
+                <w:lang w:val="en-GB" w:eastAsia="pt-PT"/>
+              </w:rPr>
+            </w:pPr>
+            <w:r>
+              <w:rPr>
+                <w:rFonts w:ascii="Assistant Medium" w:eastAsia="Times New Roman" w:hAnsi="Assistant Medium" w:cs="Assistant Medium"/>
+                <w:color w:val="000000"/>
+                <w:sz w:val="18"/>
+                <w:lang w:val="en-GB" w:eastAsia="pt-PT"/>
+              </w:rPr>
+              <w:t>4.</w:t>
+            </w:r>
+            <w:r>
+              <w:rPr>
+                <w:rFonts w:ascii="Assistant Medium" w:eastAsia="Times New Roman" w:hAnsi="Assistant Medium" w:cs="Assistant Medium"/>
+                <w:color w:val="000000"/>
+                <w:sz w:val="18"/>
+                <w:lang w:val="en-GB" w:eastAsia="pt-PT"/>
+              </w:rPr>
+              <w:t>The platform asks the user about his details (Name, NIF, and email).</w:t>
+            </w:r>
+          </w:p>
+          <w:p>
+            <w:pPr>
+              <w:spacing w:after="0" w:line="360" w:lineRule="auto"/>
+              <w:rPr>
+                <w:rFonts w:ascii="Assistant Medium" w:eastAsia="Times New Roman" w:hAnsi="Assistant Medium" w:cs="Assistant Medium"/>
+                <w:sz w:val="24"/>
+                <w:szCs w:val="24"/>
+                <w:lang w:val="en-US" w:eastAsia="pt-PT"/>
+              </w:rPr>
+            </w:pPr>
+          </w:p>
+        </w:tc>
+        <w:tc>
+          <w:tcPr>
+            <w:tcW w:w="2565" w:type="dxa"/>
+            <w:tcBorders>
+              <w:top w:val="single" w:sz="8" w:space="0" w:color="000000"/>
+              <w:left w:val="single" w:sz="8" w:space="0" w:color="000000"/>
+              <w:bottom w:val="single" w:sz="8" w:space="0" w:color="000000"/>
+              <w:right w:val="single" w:sz="8" w:space="0" w:color="000000"/>
+            </w:tcBorders>
+            <w:tcMar>
+              <w:top w:w="100" w:type="dxa"/>
+              <w:left w:w="100" w:type="dxa"/>
+              <w:bottom w:w="100" w:type="dxa"/>
+              <w:right w:w="100" w:type="dxa"/>
+            </w:tcMar>
+            <w:hideMark/>
+          </w:tcPr>
+          <w:p>
+            <w:pPr>
+              <w:spacing w:after="0" w:line="360" w:lineRule="auto"/>
+              <w:jc w:val="both"/>
+              <w:rPr>
+                <w:rFonts w:ascii="Assistant Medium" w:eastAsia="Times New Roman" w:hAnsi="Assistant Medium" w:cs="Assistant Medium"/>
+                <w:lang w:val="en-US" w:eastAsia="pt-PT"/>
+              </w:rPr>
+            </w:pPr>
+            <w:r>
+              <w:rPr>
+                <w:rFonts w:ascii="Assistant Medium" w:eastAsia="Times New Roman" w:hAnsi="Assistant Medium" w:cs="Assistant Medium"/>
+                <w:lang w:val="en-US" w:eastAsia="pt-PT"/>
+              </w:rPr>
+              <w:t>n/a</w:t>
+            </w:r>
+          </w:p>
+        </w:tc>
+        <w:tc>
+          <w:tcPr>
+            <w:tcW w:w="2597" w:type="dxa"/>
+            <w:tcBorders>
+              <w:top w:val="single" w:sz="8" w:space="0" w:color="000000"/>
+              <w:left w:val="single" w:sz="8" w:space="0" w:color="000000"/>
+              <w:bottom w:val="single" w:sz="8" w:space="0" w:color="000000"/>
+              <w:right w:val="single" w:sz="8" w:space="0" w:color="000000"/>
+            </w:tcBorders>
+            <w:tcMar>
+              <w:top w:w="100" w:type="dxa"/>
+              <w:left w:w="100" w:type="dxa"/>
+              <w:bottom w:w="100" w:type="dxa"/>
+              <w:right w:w="100" w:type="dxa"/>
+            </w:tcMar>
+            <w:hideMark/>
+          </w:tcPr>
+          <w:p>
+            <w:pPr>
+              <w:spacing w:after="0" w:line="360" w:lineRule="auto"/>
+              <w:jc w:val="both"/>
+              <w:rPr>
+                <w:rFonts w:ascii="Assistant Medium" w:eastAsia="Times New Roman" w:hAnsi="Assistant Medium" w:cs="Assistant Medium"/>
+                <w:lang w:val="en-US" w:eastAsia="pt-PT"/>
+              </w:rPr>
+            </w:pPr>
+          </w:p>
+        </w:tc>
+        <w:tc>
+          <w:tcPr>
+            <w:tcW w:w="1734" w:type="dxa"/>
+            <w:tcBorders>
+              <w:top w:val="single" w:sz="8" w:space="0" w:color="000000"/>
+              <w:left w:val="single" w:sz="8" w:space="0" w:color="000000"/>
+              <w:bottom w:val="single" w:sz="8" w:space="0" w:color="000000"/>
+              <w:right w:val="single" w:sz="8" w:space="0" w:color="000000"/>
+            </w:tcBorders>
+            <w:tcMar>
+              <w:top w:w="100" w:type="dxa"/>
+              <w:left w:w="100" w:type="dxa"/>
+              <w:bottom w:w="100" w:type="dxa"/>
+              <w:right w:w="100" w:type="dxa"/>
+            </w:tcMar>
+            <w:hideMark/>
+          </w:tcPr>
+          <w:p>
+            <w:pPr>
+              <w:spacing w:after="0" w:line="360" w:lineRule="auto"/>
+              <w:jc w:val="both"/>
+              <w:rPr>
+                <w:rFonts w:ascii="Assistant Medium" w:eastAsia="Times New Roman" w:hAnsi="Assistant Medium" w:cs="Assistant Medium"/>
+                <w:lang w:val="en-US" w:eastAsia="pt-PT"/>
+              </w:rPr>
+            </w:pPr>
+          </w:p>
+        </w:tc>
+      </w:tr>
+      <w:tr>
+        <w:trPr>
+          <w:trHeight w:val="798"/>
+          <w:jc w:val="center"/>
+        </w:trPr>
+        <w:tc>
+          <w:tcPr>
+            <w:tcW w:w="1588" w:type="dxa"/>
+            <w:tcBorders>
+              <w:top w:val="single" w:sz="8" w:space="0" w:color="000000"/>
+              <w:left w:val="single" w:sz="8" w:space="0" w:color="000000"/>
+              <w:bottom w:val="single" w:sz="8" w:space="0" w:color="000000"/>
+              <w:right w:val="single" w:sz="8" w:space="0" w:color="000000"/>
+            </w:tcBorders>
+            <w:shd w:val="clear" w:color="auto" w:fill="D9D9D9"/>
+            <w:tcMar>
+              <w:top w:w="100" w:type="dxa"/>
+              <w:left w:w="100" w:type="dxa"/>
+              <w:bottom w:w="100" w:type="dxa"/>
+              <w:right w:w="100" w:type="dxa"/>
+            </w:tcMar>
+            <w:hideMark/>
+          </w:tcPr>
+          <w:p>
+            <w:pPr>
+              <w:spacing w:after="0" w:line="360" w:lineRule="auto"/>
+              <w:textAlignment w:val="baseline"/>
+              <w:rPr>
+                <w:rFonts w:ascii="Assistant Medium" w:eastAsia="Times New Roman" w:hAnsi="Assistant Medium" w:cs="Assistant Medium"/>
+                <w:color w:val="000000"/>
+                <w:sz w:val="18"/>
+                <w:lang w:val="en-GB" w:eastAsia="pt-PT"/>
+              </w:rPr>
+            </w:pPr>
+            <w:r>
+              <w:rPr>
+                <w:rFonts w:ascii="Assistant Medium" w:eastAsia="Times New Roman" w:hAnsi="Assistant Medium" w:cs="Assistant Medium"/>
+                <w:color w:val="000000"/>
+                <w:sz w:val="18"/>
+                <w:lang w:val="en-GB" w:eastAsia="pt-PT"/>
+              </w:rPr>
+              <w:t>5.The user inputs the requested data.</w:t>
+            </w:r>
+          </w:p>
+          <w:p>
+            <w:pPr>
+              <w:spacing w:after="240" w:line="360" w:lineRule="auto"/>
+              <w:jc w:val="both"/>
+              <w:textAlignment w:val="baseline"/>
+              <w:rPr>
+                <w:rFonts w:ascii="Assistant Medium" w:eastAsia="Times New Roman" w:hAnsi="Assistant Medium" w:cs="Assistant Medium"/>
+                <w:sz w:val="18"/>
+                <w:szCs w:val="24"/>
+                <w:lang w:val="en-US" w:eastAsia="pt-PT"/>
+              </w:rPr>
+            </w:pPr>
+          </w:p>
+        </w:tc>
+        <w:tc>
+          <w:tcPr>
+            <w:tcW w:w="2565" w:type="dxa"/>
+            <w:tcBorders>
+              <w:top w:val="single" w:sz="8" w:space="0" w:color="000000"/>
+              <w:left w:val="single" w:sz="8" w:space="0" w:color="000000"/>
+              <w:bottom w:val="single" w:sz="8" w:space="0" w:color="000000"/>
+              <w:right w:val="single" w:sz="8" w:space="0" w:color="000000"/>
+            </w:tcBorders>
+            <w:tcMar>
+              <w:top w:w="100" w:type="dxa"/>
+              <w:left w:w="100" w:type="dxa"/>
+              <w:bottom w:w="100" w:type="dxa"/>
+              <w:right w:w="100" w:type="dxa"/>
+            </w:tcMar>
+            <w:hideMark/>
+          </w:tcPr>
+          <w:p>
+            <w:pPr>
+              <w:spacing w:after="0" w:line="360" w:lineRule="auto"/>
+              <w:jc w:val="both"/>
+              <w:rPr>
+                <w:rFonts w:ascii="Assistant Medium" w:eastAsia="Times New Roman" w:hAnsi="Assistant Medium" w:cs="Assistant Medium"/>
+                <w:lang w:val="en-US" w:eastAsia="pt-PT"/>
+              </w:rPr>
+            </w:pPr>
+            <w:r>
+              <w:rPr>
+                <w:rFonts w:ascii="Assistant Medium" w:eastAsia="Times New Roman" w:hAnsi="Assistant Medium" w:cs="Assistant Medium"/>
+                <w:lang w:val="en-US" w:eastAsia="pt-PT"/>
+              </w:rPr>
+              <w:t>…saves the inserted details?</w:t>
+            </w:r>
+          </w:p>
+        </w:tc>
+        <w:tc>
+          <w:tcPr>
+            <w:tcW w:w="2597" w:type="dxa"/>
+            <w:tcBorders>
+              <w:top w:val="single" w:sz="8" w:space="0" w:color="000000"/>
+              <w:left w:val="single" w:sz="8" w:space="0" w:color="000000"/>
+              <w:bottom w:val="single" w:sz="8" w:space="0" w:color="000000"/>
+              <w:right w:val="single" w:sz="8" w:space="0" w:color="000000"/>
+            </w:tcBorders>
+            <w:tcMar>
+              <w:top w:w="100" w:type="dxa"/>
+              <w:left w:w="100" w:type="dxa"/>
+              <w:bottom w:w="100" w:type="dxa"/>
+              <w:right w:w="100" w:type="dxa"/>
+            </w:tcMar>
+            <w:hideMark/>
+          </w:tcPr>
+          <w:p>
+            <w:pPr>
+              <w:spacing w:after="0" w:line="360" w:lineRule="auto"/>
+              <w:jc w:val="both"/>
+              <w:rPr>
+                <w:rFonts w:ascii="Assistant Medium" w:eastAsia="Times New Roman" w:hAnsi="Assistant Medium" w:cs="Assistant Medium"/>
+                <w:lang w:val="en-US" w:eastAsia="pt-PT"/>
+              </w:rPr>
+            </w:pPr>
+            <w:r>
+              <w:rPr>
+                <w:rFonts w:ascii="Assistant Medium" w:eastAsia="Times New Roman" w:hAnsi="Assistant Medium" w:cs="Assistant Medium"/>
+                <w:shd w:val="clear" w:color="auto" w:fill="FFFFFF"/>
+                <w:lang w:val="en-US" w:eastAsia="pt-PT"/>
+              </w:rPr>
+              <w:t>CentralAPI</w:t>
+            </w:r>
+          </w:p>
+          <w:p>
+            <w:pPr>
+              <w:spacing w:after="0" w:line="360" w:lineRule="auto"/>
+              <w:jc w:val="both"/>
+              <w:rPr>
+                <w:rFonts w:ascii="Assistant Medium" w:eastAsia="Times New Roman" w:hAnsi="Assistant Medium" w:cs="Assistant Medium"/>
+                <w:lang w:val="en-US" w:eastAsia="pt-PT"/>
+              </w:rPr>
+            </w:pPr>
+            <w:r>
+              <w:rPr>
+                <w:rFonts w:ascii="Assistant Medium" w:eastAsia="Times New Roman" w:hAnsi="Assistant Medium" w:cs="Assistant Medium"/>
+                <w:lang w:val="en-US" w:eastAsia="pt-PT"/>
+              </w:rPr>
+              <w:t>User</w:t>
+            </w:r>
+          </w:p>
+        </w:tc>
+        <w:tc>
+          <w:tcPr>
+            <w:tcW w:w="1734" w:type="dxa"/>
+            <w:tcBorders>
+              <w:top w:val="single" w:sz="8" w:space="0" w:color="000000"/>
+              <w:left w:val="single" w:sz="8" w:space="0" w:color="000000"/>
+              <w:bottom w:val="single" w:sz="8" w:space="0" w:color="000000"/>
+              <w:right w:val="single" w:sz="8" w:space="0" w:color="000000"/>
+            </w:tcBorders>
+            <w:tcMar>
+              <w:top w:w="100" w:type="dxa"/>
+              <w:left w:w="100" w:type="dxa"/>
+              <w:bottom w:w="100" w:type="dxa"/>
+              <w:right w:w="100" w:type="dxa"/>
+            </w:tcMar>
+            <w:hideMark/>
+          </w:tcPr>
+          <w:p>
+            <w:pPr>
+              <w:spacing w:after="0" w:line="360" w:lineRule="auto"/>
+              <w:jc w:val="both"/>
+              <w:rPr>
+                <w:rFonts w:ascii="Assistant Medium" w:eastAsia="Times New Roman" w:hAnsi="Assistant Medium" w:cs="Assistant Medium"/>
+                <w:lang w:val="en-US" w:eastAsia="pt-PT"/>
+              </w:rPr>
+            </w:pPr>
+            <w:r>
+              <w:rPr>
+                <w:rFonts w:ascii="Assistant Medium" w:eastAsia="Times New Roman" w:hAnsi="Assistant Medium" w:cs="Assistant Medium"/>
+                <w:lang w:val="en-US" w:eastAsia="pt-PT"/>
+              </w:rPr>
+              <w:t>IE: Instance created in step 1.</w:t>
+            </w:r>
+          </w:p>
+        </w:tc>
+      </w:tr>
+      <w:tr>
+        <w:trPr>
+          <w:trHeight w:val="798"/>
+          <w:jc w:val="center"/>
+        </w:trPr>
+        <w:tc>
+          <w:tcPr>
+            <w:tcW w:w="1588" w:type="dxa"/>
+            <w:vMerge w:val="restart"/>
+            <w:tcBorders>
+              <w:top w:val="single" w:sz="8" w:space="0" w:color="000000"/>
+              <w:left w:val="single" w:sz="8" w:space="0" w:color="000000"/>
+              <w:bottom w:val="single" w:sz="8" w:space="0" w:color="000000"/>
+              <w:right w:val="single" w:sz="8" w:space="0" w:color="000000"/>
+            </w:tcBorders>
+            <w:shd w:val="clear" w:color="auto" w:fill="D9D9D9"/>
+            <w:tcMar>
+              <w:top w:w="100" w:type="dxa"/>
+              <w:left w:w="100" w:type="dxa"/>
+              <w:bottom w:w="100" w:type="dxa"/>
+              <w:right w:w="100" w:type="dxa"/>
+            </w:tcMar>
+            <w:hideMark/>
+          </w:tcPr>
+          <w:p>
+            <w:pPr>
+              <w:spacing w:after="0" w:line="360" w:lineRule="auto"/>
+              <w:jc w:val="both"/>
+              <w:textAlignment w:val="baseline"/>
+              <w:rPr>
+                <w:rFonts w:ascii="Assistant Medium" w:eastAsia="Times New Roman" w:hAnsi="Assistant Medium" w:cs="Assistant Medium"/>
+                <w:color w:val="000000"/>
+                <w:sz w:val="18"/>
+                <w:lang w:val="en-GB" w:eastAsia="pt-PT"/>
+              </w:rPr>
+            </w:pPr>
+            <w:r>
+              <w:rPr>
+                <w:rFonts w:ascii="Assistant Medium" w:eastAsia="Times New Roman" w:hAnsi="Assistant Medium" w:cs="Assistant Medium"/>
+                <w:color w:val="000000"/>
+                <w:sz w:val="18"/>
+                <w:lang w:val="en-GB" w:eastAsia="pt-PT"/>
+              </w:rPr>
+              <w:t>6.The platform shows the data to the user, asking him to confirm it.</w:t>
+            </w:r>
+          </w:p>
+          <w:p>
+            <w:pPr>
+              <w:spacing w:after="240" w:line="360" w:lineRule="auto"/>
+              <w:jc w:val="both"/>
+              <w:textAlignment w:val="baseline"/>
+              <w:rPr>
+                <w:rFonts w:ascii="Assistant Medium" w:eastAsia="Times New Roman" w:hAnsi="Assistant Medium" w:cs="Assistant Medium"/>
+                <w:sz w:val="18"/>
+                <w:szCs w:val="24"/>
+                <w:lang w:val="en-US" w:eastAsia="pt-PT"/>
+              </w:rPr>
+            </w:pPr>
+          </w:p>
+        </w:tc>
+        <w:tc>
+          <w:tcPr>
+            <w:tcW w:w="2565" w:type="dxa"/>
+            <w:tcBorders>
+              <w:top w:val="single" w:sz="8" w:space="0" w:color="000000"/>
+              <w:left w:val="single" w:sz="8" w:space="0" w:color="000000"/>
+              <w:bottom w:val="single" w:sz="8" w:space="0" w:color="000000"/>
+              <w:right w:val="single" w:sz="8" w:space="0" w:color="000000"/>
+            </w:tcBorders>
+            <w:tcMar>
+              <w:top w:w="100" w:type="dxa"/>
+              <w:left w:w="100" w:type="dxa"/>
+              <w:bottom w:w="100" w:type="dxa"/>
+              <w:right w:w="100" w:type="dxa"/>
+            </w:tcMar>
+            <w:hideMark/>
+          </w:tcPr>
+          <w:p>
+            <w:pPr>
+              <w:spacing w:after="0" w:line="360" w:lineRule="auto"/>
+              <w:jc w:val="both"/>
+              <w:rPr>
+                <w:rFonts w:ascii="Assistant Medium" w:hAnsi="Assistant Medium" w:cs="Assistant Medium"/>
+                <w:color w:val="000000" w:themeColor="text1"/>
+                <w:shd w:val="clear" w:color="auto" w:fill="FFFFFF"/>
+                <w:lang w:val="en-GB"/>
+              </w:rPr>
+            </w:pPr>
+            <w:r>
+              <w:rPr>
+                <w:rFonts w:ascii="Assistant Medium" w:hAnsi="Assistant Medium" w:cs="Assistant Medium"/>
+                <w:color w:val="000000" w:themeColor="text1"/>
+                <w:shd w:val="clear" w:color="auto" w:fill="FFFFFF"/>
+                <w:lang w:val="en-GB"/>
+              </w:rPr>
+              <w:t>...validates the user details?</w:t>
+            </w:r>
+          </w:p>
+          <w:p>
+            <w:pPr>
+              <w:spacing w:after="0" w:line="360" w:lineRule="auto"/>
+              <w:jc w:val="both"/>
+              <w:rPr>
+                <w:rFonts w:ascii="Assistant Medium" w:eastAsia="Times New Roman" w:hAnsi="Assistant Medium" w:cs="Assistant Medium"/>
+                <w:color w:val="000000" w:themeColor="text1"/>
+                <w:lang w:val="en-US" w:eastAsia="pt-PT"/>
+              </w:rPr>
+            </w:pPr>
+            <w:r>
+              <w:rPr>
+                <w:rFonts w:ascii="Assistant Medium" w:hAnsi="Assistant Medium" w:cs="Assistant Medium"/>
+                <w:color w:val="000000" w:themeColor="text1"/>
+                <w:shd w:val="clear" w:color="auto" w:fill="FFFFFF"/>
+                <w:lang w:val="en-GB"/>
+              </w:rPr>
+              <w:t>(local validation)</w:t>
+            </w:r>
+          </w:p>
+        </w:tc>
+        <w:tc>
+          <w:tcPr>
+            <w:tcW w:w="2597" w:type="dxa"/>
+            <w:tcBorders>
+              <w:top w:val="single" w:sz="8" w:space="0" w:color="000000"/>
+              <w:left w:val="single" w:sz="8" w:space="0" w:color="000000"/>
+              <w:bottom w:val="single" w:sz="8" w:space="0" w:color="000000"/>
+              <w:right w:val="single" w:sz="8" w:space="0" w:color="000000"/>
+            </w:tcBorders>
+            <w:tcMar>
+              <w:top w:w="100" w:type="dxa"/>
+              <w:left w:w="100" w:type="dxa"/>
+              <w:bottom w:w="100" w:type="dxa"/>
+              <w:right w:w="100" w:type="dxa"/>
+            </w:tcMar>
+            <w:hideMark/>
+          </w:tcPr>
+          <w:p>
+            <w:pPr>
+              <w:spacing w:after="0" w:line="360" w:lineRule="auto"/>
+              <w:jc w:val="both"/>
+              <w:rPr>
+                <w:rFonts w:ascii="Assistant Medium" w:eastAsia="Times New Roman" w:hAnsi="Assistant Medium" w:cs="Assistant Medium"/>
+                <w:sz w:val="24"/>
+                <w:szCs w:val="24"/>
+                <w:lang w:val="en-US" w:eastAsia="pt-PT"/>
+              </w:rPr>
+            </w:pPr>
+            <w:r>
+              <w:rPr>
+                <w:rFonts w:ascii="Assistant Medium" w:eastAsia="Times New Roman" w:hAnsi="Assistant Medium" w:cs="Assistant Medium"/>
+                <w:szCs w:val="24"/>
+                <w:lang w:val="en-US" w:eastAsia="pt-PT"/>
+              </w:rPr>
+              <w:t>User</w:t>
+            </w:r>
+          </w:p>
+        </w:tc>
+        <w:tc>
+          <w:tcPr>
+            <w:tcW w:w="1734" w:type="dxa"/>
+            <w:tcBorders>
+              <w:top w:val="single" w:sz="8" w:space="0" w:color="000000"/>
+              <w:left w:val="single" w:sz="8" w:space="0" w:color="000000"/>
+              <w:bottom w:val="single" w:sz="8" w:space="0" w:color="000000"/>
+              <w:right w:val="single" w:sz="8" w:space="0" w:color="000000"/>
+            </w:tcBorders>
+            <w:tcMar>
+              <w:top w:w="100" w:type="dxa"/>
+              <w:left w:w="100" w:type="dxa"/>
+              <w:bottom w:w="100" w:type="dxa"/>
+              <w:right w:w="100" w:type="dxa"/>
+            </w:tcMar>
+            <w:hideMark/>
+          </w:tcPr>
+          <w:p>
+            <w:pPr>
+              <w:spacing w:after="0" w:line="360" w:lineRule="auto"/>
+              <w:jc w:val="both"/>
+              <w:rPr>
+                <w:rFonts w:ascii="Assistant Medium" w:eastAsia="Times New Roman" w:hAnsi="Assistant Medium" w:cs="Assistant Medium"/>
+                <w:sz w:val="24"/>
+                <w:szCs w:val="24"/>
+                <w:lang w:val="en-US" w:eastAsia="pt-PT"/>
+              </w:rPr>
+            </w:pPr>
+            <w:r>
+              <w:rPr>
+                <w:rFonts w:ascii="Assistant Medium" w:eastAsia="Times New Roman" w:hAnsi="Assistant Medium" w:cs="Assistant Medium"/>
+                <w:szCs w:val="24"/>
+                <w:lang w:val="en-US" w:eastAsia="pt-PT"/>
+              </w:rPr>
+              <w:t>IE: Has its own data</w:t>
+            </w:r>
+          </w:p>
+        </w:tc>
+      </w:tr>
+      <w:tr>
+        <w:trPr>
+          <w:trHeight w:val="798"/>
+          <w:jc w:val="center"/>
+        </w:trPr>
+        <w:tc>
+          <w:tcPr>
+            <w:tcW w:w="1588" w:type="dxa"/>
+            <w:vMerge/>
+            <w:tcBorders>
+              <w:top w:val="single" w:sz="8" w:space="0" w:color="000000"/>
+              <w:left w:val="single" w:sz="8" w:space="0" w:color="000000"/>
+              <w:bottom w:val="single" w:sz="8" w:space="0" w:color="000000"/>
+              <w:right w:val="single" w:sz="8" w:space="0" w:color="000000"/>
+            </w:tcBorders>
+            <w:vAlign w:val="center"/>
+            <w:hideMark/>
+          </w:tcPr>
+          <w:p>
+            <w:pPr>
+              <w:spacing w:after="0" w:line="360" w:lineRule="auto"/>
+              <w:rPr>
+                <w:rFonts w:ascii="Assistant Medium" w:eastAsia="Times New Roman" w:hAnsi="Assistant Medium" w:cs="Assistant Medium"/>
+                <w:sz w:val="24"/>
+                <w:szCs w:val="24"/>
+                <w:lang w:val="en-US" w:eastAsia="pt-PT"/>
+              </w:rPr>
+            </w:pPr>
+          </w:p>
+        </w:tc>
+        <w:tc>
+          <w:tcPr>
+            <w:tcW w:w="2565" w:type="dxa"/>
+            <w:tcBorders>
+              <w:top w:val="single" w:sz="8" w:space="0" w:color="000000"/>
+              <w:left w:val="single" w:sz="8" w:space="0" w:color="000000"/>
+              <w:bottom w:val="single" w:sz="8" w:space="0" w:color="000000"/>
+              <w:right w:val="single" w:sz="8" w:space="0" w:color="000000"/>
+            </w:tcBorders>
+            <w:tcMar>
+              <w:top w:w="100" w:type="dxa"/>
+              <w:left w:w="100" w:type="dxa"/>
+              <w:bottom w:w="100" w:type="dxa"/>
+              <w:right w:w="100" w:type="dxa"/>
+            </w:tcMar>
+            <w:hideMark/>
+          </w:tcPr>
+          <w:p>
+            <w:pPr>
+              <w:spacing w:after="0" w:line="360" w:lineRule="auto"/>
+              <w:jc w:val="both"/>
+              <w:rPr>
+                <w:rFonts w:ascii="Assistant Medium" w:hAnsi="Assistant Medium" w:cs="Assistant Medium"/>
+                <w:color w:val="000000" w:themeColor="text1"/>
+                <w:shd w:val="clear" w:color="auto" w:fill="FFFFFF"/>
+                <w:lang w:val="en-GB"/>
+              </w:rPr>
+            </w:pPr>
+            <w:r>
+              <w:rPr>
+                <w:rFonts w:ascii="Assistant Medium" w:hAnsi="Assistant Medium" w:cs="Assistant Medium"/>
+                <w:color w:val="000000" w:themeColor="text1"/>
+                <w:shd w:val="clear" w:color="auto" w:fill="FFFFFF"/>
+                <w:lang w:val="en-GB"/>
+              </w:rPr>
+              <w:t>...validates the user details?</w:t>
+            </w:r>
+          </w:p>
+          <w:p>
+            <w:pPr>
+              <w:spacing w:before="120"/>
+              <w:rPr>
+                <w:rFonts w:ascii="Assistant Medium" w:hAnsi="Assistant Medium" w:cs="Assistant Medium"/>
+                <w:color w:val="000000" w:themeColor="text1"/>
+                <w:lang w:val="en-GB"/>
+              </w:rPr>
+            </w:pPr>
+            <w:r>
+              <w:rPr>
+                <w:rFonts w:ascii="Assistant Medium" w:hAnsi="Assistant Medium" w:cs="Assistant Medium"/>
+                <w:color w:val="000000" w:themeColor="text1"/>
+                <w:shd w:val="clear" w:color="auto" w:fill="FFFFFF"/>
+                <w:lang w:val="en-GB"/>
+              </w:rPr>
+              <w:t>(global validation)</w:t>
+            </w:r>
+          </w:p>
+        </w:tc>
+        <w:tc>
+          <w:tcPr>
+            <w:tcW w:w="2597" w:type="dxa"/>
+            <w:tcBorders>
+              <w:top w:val="single" w:sz="8" w:space="0" w:color="000000"/>
+              <w:left w:val="single" w:sz="8" w:space="0" w:color="000000"/>
+              <w:bottom w:val="single" w:sz="8" w:space="0" w:color="000000"/>
+              <w:right w:val="single" w:sz="8" w:space="0" w:color="000000"/>
+            </w:tcBorders>
+            <w:tcMar>
+              <w:top w:w="100" w:type="dxa"/>
+              <w:left w:w="100" w:type="dxa"/>
+              <w:bottom w:w="100" w:type="dxa"/>
+              <w:right w:w="100" w:type="dxa"/>
+            </w:tcMar>
+            <w:hideMark/>
+          </w:tcPr>
+          <w:p>
+            <w:pPr>
+              <w:spacing w:after="0" w:line="360" w:lineRule="auto"/>
+              <w:jc w:val="both"/>
+              <w:rPr>
+                <w:rFonts w:ascii="Assistant Medium" w:eastAsia="Times New Roman" w:hAnsi="Assistant Medium" w:cs="Assistant Medium"/>
+                <w:szCs w:val="24"/>
+                <w:lang w:val="en-US" w:eastAsia="pt-PT"/>
+              </w:rPr>
+            </w:pPr>
+            <w:r>
+              <w:rPr>
+                <w:rFonts w:ascii="Assistant Medium" w:eastAsia="Times New Roman" w:hAnsi="Assistant Medium" w:cs="Assistant Medium"/>
+                <w:szCs w:val="24"/>
+                <w:lang w:val="en-US" w:eastAsia="pt-PT"/>
+              </w:rPr>
+              <w:t>CentralAPI</w:t>
+            </w:r>
+          </w:p>
+          <w:p>
+            <w:pPr>
+              <w:spacing w:after="0" w:line="360" w:lineRule="auto"/>
+              <w:jc w:val="both"/>
+              <w:rPr>
+                <w:rFonts w:ascii="Assistant Medium" w:eastAsia="Times New Roman" w:hAnsi="Assistant Medium" w:cs="Assistant Medium"/>
+                <w:szCs w:val="24"/>
+                <w:lang w:val="en-US" w:eastAsia="pt-PT"/>
+              </w:rPr>
+            </w:pPr>
+          </w:p>
+        </w:tc>
+        <w:tc>
+          <w:tcPr>
+            <w:tcW w:w="1734" w:type="dxa"/>
+            <w:tcBorders>
+              <w:top w:val="single" w:sz="8" w:space="0" w:color="000000"/>
+              <w:left w:val="single" w:sz="8" w:space="0" w:color="000000"/>
+              <w:bottom w:val="single" w:sz="8" w:space="0" w:color="000000"/>
+              <w:right w:val="single" w:sz="8" w:space="0" w:color="000000"/>
+            </w:tcBorders>
+            <w:tcMar>
+              <w:top w:w="100" w:type="dxa"/>
+              <w:left w:w="100" w:type="dxa"/>
+              <w:bottom w:w="100" w:type="dxa"/>
+              <w:right w:w="100" w:type="dxa"/>
+            </w:tcMar>
+            <w:hideMark/>
+          </w:tcPr>
+          <w:p>
+            <w:pPr>
+              <w:spacing w:after="0" w:line="360" w:lineRule="auto"/>
+              <w:rPr>
+                <w:rFonts w:ascii="Assistant Medium" w:eastAsia="Times New Roman" w:hAnsi="Assistant Medium" w:cs="Assistant Medium"/>
+                <w:szCs w:val="24"/>
+                <w:lang w:val="en-US" w:eastAsia="pt-PT"/>
+              </w:rPr>
+            </w:pPr>
+            <w:r>
+              <w:rPr>
+                <w:rFonts w:ascii="Assistant Medium" w:eastAsia="Times New Roman" w:hAnsi="Assistant Medium" w:cs="Assistant Medium"/>
+                <w:szCs w:val="24"/>
+                <w:lang w:val="en-US" w:eastAsia="pt-PT"/>
+              </w:rPr>
+              <w:t xml:space="preserve">IE: Has </w:t>
+            </w:r>
+            <w:r>
+              <w:rPr>
+                <w:rFonts w:ascii="Assistant Medium" w:eastAsia="Times New Roman" w:hAnsi="Assistant Medium" w:cs="Assistant Medium"/>
+                <w:szCs w:val="24"/>
+                <w:lang w:val="en-US" w:eastAsia="pt-PT"/>
+              </w:rPr>
+              <w:t xml:space="preserve">registered </w:t>
+            </w:r>
+            <w:r>
+              <w:rPr>
+                <w:rFonts w:ascii="Assistant Medium" w:eastAsia="Times New Roman" w:hAnsi="Assistant Medium" w:cs="Assistant Medium"/>
+                <w:szCs w:val="24"/>
+                <w:lang w:val="en-US" w:eastAsia="pt-PT"/>
+              </w:rPr>
+              <w:t>users</w:t>
+            </w:r>
+          </w:p>
+        </w:tc>
+      </w:tr>
+      <w:tr>
+        <w:trPr>
+          <w:trHeight w:val="798"/>
+          <w:jc w:val="center"/>
+        </w:trPr>
+        <w:tc>
+          <w:tcPr>
+            <w:tcW w:w="1588" w:type="dxa"/>
+            <w:tcBorders>
+              <w:top w:val="single" w:sz="8" w:space="0" w:color="000000"/>
+              <w:left w:val="single" w:sz="8" w:space="0" w:color="000000"/>
+              <w:bottom w:val="single" w:sz="8" w:space="0" w:color="000000"/>
+              <w:right w:val="single" w:sz="8" w:space="0" w:color="000000"/>
+            </w:tcBorders>
+            <w:shd w:val="clear" w:color="auto" w:fill="D9D9D9"/>
+            <w:tcMar>
+              <w:top w:w="100" w:type="dxa"/>
+              <w:left w:w="100" w:type="dxa"/>
+              <w:bottom w:w="100" w:type="dxa"/>
+              <w:right w:w="100" w:type="dxa"/>
+            </w:tcMar>
+            <w:hideMark/>
+          </w:tcPr>
+          <w:p>
+            <w:pPr>
+              <w:spacing w:after="0" w:line="360" w:lineRule="auto"/>
+              <w:textAlignment w:val="baseline"/>
+              <w:rPr>
+                <w:rFonts w:ascii="Assistant Medium" w:eastAsia="Times New Roman" w:hAnsi="Assistant Medium" w:cs="Assistant Medium"/>
+                <w:color w:val="000000"/>
+                <w:sz w:val="18"/>
+                <w:lang w:eastAsia="pt-PT"/>
+              </w:rPr>
+            </w:pPr>
+            <w:r>
+              <w:rPr>
+                <w:rFonts w:ascii="Assistant Medium" w:eastAsia="Times New Roman" w:hAnsi="Assistant Medium" w:cs="Assistant Medium"/>
+                <w:color w:val="000000"/>
+                <w:sz w:val="18"/>
+                <w:lang w:eastAsia="pt-PT"/>
+              </w:rPr>
+              <w:t>7.The user confirms. </w:t>
+            </w:r>
+          </w:p>
+          <w:p>
+            <w:pPr>
+              <w:spacing w:after="240" w:line="360" w:lineRule="auto"/>
+              <w:jc w:val="both"/>
+              <w:textAlignment w:val="baseline"/>
+              <w:rPr>
+                <w:rFonts w:ascii="Assistant Medium" w:eastAsia="Times New Roman" w:hAnsi="Assistant Medium" w:cs="Assistant Medium"/>
+                <w:sz w:val="24"/>
+                <w:szCs w:val="24"/>
+                <w:lang w:val="en-US" w:eastAsia="pt-PT"/>
+              </w:rPr>
+            </w:pPr>
+          </w:p>
+        </w:tc>
+        <w:tc>
+          <w:tcPr>
+            <w:tcW w:w="2565" w:type="dxa"/>
+            <w:tcBorders>
+              <w:top w:val="single" w:sz="8" w:space="0" w:color="000000"/>
+              <w:left w:val="single" w:sz="8" w:space="0" w:color="000000"/>
+              <w:bottom w:val="single" w:sz="8" w:space="0" w:color="000000"/>
+              <w:right w:val="single" w:sz="8" w:space="0" w:color="000000"/>
+            </w:tcBorders>
+            <w:tcMar>
+              <w:top w:w="100" w:type="dxa"/>
+              <w:left w:w="100" w:type="dxa"/>
+              <w:bottom w:w="100" w:type="dxa"/>
+              <w:right w:w="100" w:type="dxa"/>
+            </w:tcMar>
+            <w:hideMark/>
+          </w:tcPr>
+          <w:p>
+            <w:pPr>
+              <w:spacing w:after="0" w:line="360" w:lineRule="auto"/>
+              <w:jc w:val="both"/>
+              <w:rPr>
+                <w:rFonts w:ascii="Assistant Medium" w:eastAsia="Times New Roman" w:hAnsi="Assistant Medium" w:cs="Assistant Medium"/>
+                <w:sz w:val="24"/>
+                <w:szCs w:val="24"/>
+                <w:lang w:val="en-US" w:eastAsia="pt-PT"/>
+              </w:rPr>
+            </w:pPr>
+            <w:r>
+              <w:rPr>
+                <w:rFonts w:ascii="Assistant Medium" w:eastAsia="Times New Roman" w:hAnsi="Assistant Medium" w:cs="Assistant Medium"/>
+                <w:szCs w:val="24"/>
+                <w:lang w:val="en-US" w:eastAsia="pt-PT"/>
+              </w:rPr>
+              <w:t>n/a</w:t>
+            </w:r>
+          </w:p>
+        </w:tc>
+        <w:tc>
+          <w:tcPr>
+            <w:tcW w:w="2597" w:type="dxa"/>
+            <w:tcBorders>
+              <w:top w:val="single" w:sz="8" w:space="0" w:color="000000"/>
+              <w:left w:val="single" w:sz="8" w:space="0" w:color="000000"/>
+              <w:bottom w:val="single" w:sz="8" w:space="0" w:color="000000"/>
+              <w:right w:val="single" w:sz="8" w:space="0" w:color="000000"/>
+            </w:tcBorders>
+            <w:tcMar>
+              <w:top w:w="100" w:type="dxa"/>
+              <w:left w:w="100" w:type="dxa"/>
+              <w:bottom w:w="100" w:type="dxa"/>
+              <w:right w:w="100" w:type="dxa"/>
+            </w:tcMar>
+            <w:hideMark/>
+          </w:tcPr>
+          <w:p>
+            <w:pPr>
+              <w:spacing w:after="0" w:line="360" w:lineRule="auto"/>
+              <w:jc w:val="both"/>
+              <w:rPr>
+                <w:rFonts w:ascii="Assistant Medium" w:eastAsia="Times New Roman" w:hAnsi="Assistant Medium" w:cs="Assistant Medium"/>
+                <w:sz w:val="24"/>
+                <w:szCs w:val="24"/>
+                <w:lang w:val="en-US" w:eastAsia="pt-PT"/>
+              </w:rPr>
+            </w:pPr>
+          </w:p>
+        </w:tc>
+        <w:tc>
+          <w:tcPr>
+            <w:tcW w:w="1734" w:type="dxa"/>
+            <w:tcBorders>
+              <w:top w:val="single" w:sz="8" w:space="0" w:color="000000"/>
+              <w:left w:val="single" w:sz="8" w:space="0" w:color="000000"/>
+              <w:bottom w:val="single" w:sz="8" w:space="0" w:color="000000"/>
+              <w:right w:val="single" w:sz="8" w:space="0" w:color="000000"/>
+            </w:tcBorders>
+            <w:tcMar>
+              <w:top w:w="100" w:type="dxa"/>
+              <w:left w:w="100" w:type="dxa"/>
+              <w:bottom w:w="100" w:type="dxa"/>
+              <w:right w:w="100" w:type="dxa"/>
+            </w:tcMar>
+            <w:hideMark/>
+          </w:tcPr>
+          <w:p>
+            <w:pPr>
+              <w:spacing w:after="0" w:line="360" w:lineRule="auto"/>
+              <w:jc w:val="both"/>
+              <w:rPr>
+                <w:rFonts w:ascii="Assistant Medium" w:eastAsia="Times New Roman" w:hAnsi="Assistant Medium" w:cs="Assistant Medium"/>
+                <w:sz w:val="24"/>
+                <w:szCs w:val="24"/>
+                <w:lang w:val="en-US" w:eastAsia="pt-PT"/>
+              </w:rPr>
+            </w:pPr>
+          </w:p>
+        </w:tc>
+      </w:tr>
+      <w:tr>
+        <w:trPr>
+          <w:trHeight w:val="798"/>
+          <w:jc w:val="center"/>
+        </w:trPr>
+        <w:tc>
+          <w:tcPr>
+            <w:tcW w:w="1588" w:type="dxa"/>
+            <w:tcBorders>
+              <w:top w:val="single" w:sz="8" w:space="0" w:color="000000"/>
+              <w:left w:val="single" w:sz="8" w:space="0" w:color="000000"/>
+              <w:bottom w:val="single" w:sz="8" w:space="0" w:color="000000"/>
+              <w:right w:val="single" w:sz="8" w:space="0" w:color="000000"/>
+            </w:tcBorders>
+            <w:shd w:val="clear" w:color="auto" w:fill="D9D9D9"/>
+            <w:tcMar>
+              <w:top w:w="100" w:type="dxa"/>
+              <w:left w:w="100" w:type="dxa"/>
+              <w:bottom w:w="100" w:type="dxa"/>
+              <w:right w:w="100" w:type="dxa"/>
+            </w:tcMar>
+            <w:hideMark/>
+          </w:tcPr>
+          <w:p>
+            <w:pPr>
+              <w:spacing w:after="240" w:line="360" w:lineRule="auto"/>
+              <w:textAlignment w:val="baseline"/>
+              <w:rPr>
+                <w:rFonts w:ascii="Assistant Medium" w:eastAsia="Times New Roman" w:hAnsi="Assistant Medium" w:cs="Assistant Medium"/>
+                <w:color w:val="000000"/>
+                <w:sz w:val="18"/>
+                <w:lang w:val="en-GB" w:eastAsia="pt-PT"/>
+              </w:rPr>
+            </w:pPr>
+            <w:r>
+              <w:rPr>
+                <w:rFonts w:ascii="Assistant Medium" w:eastAsia="Times New Roman" w:hAnsi="Assistant Medium" w:cs="Assistant Medium"/>
+                <w:color w:val="000000"/>
+                <w:sz w:val="18"/>
+                <w:lang w:val="en-GB" w:eastAsia="pt-PT"/>
+              </w:rPr>
+              <w:t>6.The platform saves the data and informs the user that the operation was successful.</w:t>
+            </w:r>
+          </w:p>
+        </w:tc>
+        <w:tc>
+          <w:tcPr>
+            <w:tcW w:w="2565" w:type="dxa"/>
+            <w:tcBorders>
+              <w:top w:val="single" w:sz="8" w:space="0" w:color="000000"/>
+              <w:left w:val="single" w:sz="8" w:space="0" w:color="000000"/>
+              <w:bottom w:val="single" w:sz="8" w:space="0" w:color="000000"/>
+              <w:right w:val="single" w:sz="8" w:space="0" w:color="000000"/>
+            </w:tcBorders>
+            <w:tcMar>
+              <w:top w:w="100" w:type="dxa"/>
+              <w:left w:w="100" w:type="dxa"/>
+              <w:bottom w:w="100" w:type="dxa"/>
+              <w:right w:w="100" w:type="dxa"/>
+            </w:tcMar>
+            <w:hideMark/>
+          </w:tcPr>
+          <w:p>
+            <w:pPr>
+              <w:spacing w:after="0" w:line="360" w:lineRule="auto"/>
+              <w:rPr>
+                <w:rFonts w:ascii="Assistant Medium" w:hAnsi="Assistant Medium" w:cs="Assistant Medium"/>
+                <w:color w:val="000000" w:themeColor="text1"/>
+                <w:shd w:val="clear" w:color="auto" w:fill="FFFFFF"/>
+              </w:rPr>
+            </w:pPr>
+            <w:r>
+              <w:rPr>
+                <w:rFonts w:ascii="Assistant Medium" w:hAnsi="Assistant Medium" w:cs="Assistant Medium"/>
+                <w:color w:val="000000" w:themeColor="text1"/>
+                <w:shd w:val="clear" w:color="auto" w:fill="FFFFFF"/>
+              </w:rPr>
+              <w:t xml:space="preserve">...saves the </w:t>
+            </w:r>
+            <w:r>
+              <w:rPr>
+                <w:rFonts w:ascii="Assistant Medium" w:hAnsi="Assistant Medium" w:cs="Assistant Medium"/>
+                <w:color w:val="000000" w:themeColor="text1"/>
+                <w:shd w:val="clear" w:color="auto" w:fill="FFFFFF"/>
+              </w:rPr>
+              <w:t>edited</w:t>
+            </w:r>
+            <w:r>
+              <w:rPr>
+                <w:rFonts w:ascii="Assistant Medium" w:hAnsi="Assistant Medium" w:cs="Assistant Medium"/>
+                <w:color w:val="000000" w:themeColor="text1"/>
+                <w:shd w:val="clear" w:color="auto" w:fill="FFFFFF"/>
+              </w:rPr>
+              <w:t xml:space="preserve"> </w:t>
+            </w:r>
+            <w:r>
+              <w:rPr>
+                <w:rFonts w:ascii="Assistant Medium" w:hAnsi="Assistant Medium" w:cs="Assistant Medium"/>
+                <w:color w:val="000000" w:themeColor="text1"/>
+                <w:shd w:val="clear" w:color="auto" w:fill="FFFFFF"/>
+              </w:rPr>
+              <w:t>user</w:t>
+            </w:r>
+            <w:r>
+              <w:rPr>
+                <w:rFonts w:ascii="Assistant Medium" w:hAnsi="Assistant Medium" w:cs="Assistant Medium"/>
+                <w:color w:val="000000" w:themeColor="text1"/>
+                <w:shd w:val="clear" w:color="auto" w:fill="FFFFFF"/>
+              </w:rPr>
+              <w:t>?</w:t>
+            </w:r>
+          </w:p>
+        </w:tc>
+        <w:tc>
+          <w:tcPr>
+            <w:tcW w:w="2597" w:type="dxa"/>
+            <w:tcBorders>
+              <w:top w:val="single" w:sz="8" w:space="0" w:color="000000"/>
+              <w:left w:val="single" w:sz="8" w:space="0" w:color="000000"/>
+              <w:bottom w:val="single" w:sz="8" w:space="0" w:color="000000"/>
+              <w:right w:val="single" w:sz="8" w:space="0" w:color="000000"/>
+            </w:tcBorders>
+            <w:tcMar>
+              <w:top w:w="100" w:type="dxa"/>
+              <w:left w:w="100" w:type="dxa"/>
+              <w:bottom w:w="100" w:type="dxa"/>
+              <w:right w:w="100" w:type="dxa"/>
+            </w:tcMar>
+            <w:hideMark/>
+          </w:tcPr>
+          <w:p>
+            <w:pPr>
+              <w:spacing w:after="0" w:line="360" w:lineRule="auto"/>
+              <w:jc w:val="both"/>
+              <w:rPr>
+                <w:rFonts w:ascii="Assistant Medium" w:eastAsia="Times New Roman" w:hAnsi="Assistant Medium" w:cs="Assistant Medium"/>
+                <w:szCs w:val="24"/>
+                <w:lang w:val="en-US" w:eastAsia="pt-PT"/>
+              </w:rPr>
+            </w:pPr>
+            <w:r>
+              <w:rPr>
+                <w:rFonts w:ascii="Assistant Medium" w:eastAsia="Times New Roman" w:hAnsi="Assistant Medium" w:cs="Assistant Medium"/>
+                <w:szCs w:val="24"/>
+                <w:lang w:val="en-US" w:eastAsia="pt-PT"/>
+              </w:rPr>
+              <w:t>CentralAPI</w:t>
+            </w:r>
+          </w:p>
+          <w:p>
+            <w:pPr>
+              <w:spacing w:after="0" w:line="360" w:lineRule="auto"/>
+              <w:jc w:val="both"/>
+              <w:rPr>
+                <w:rFonts w:ascii="Assistant Medium" w:eastAsia="Times New Roman" w:hAnsi="Assistant Medium" w:cs="Assistant Medium"/>
+                <w:sz w:val="24"/>
+                <w:szCs w:val="24"/>
+                <w:lang w:val="en-US" w:eastAsia="pt-PT"/>
+              </w:rPr>
+            </w:pPr>
+            <w:r>
+              <w:rPr>
+                <w:rFonts w:ascii="Assistant Medium" w:eastAsia="Times New Roman" w:hAnsi="Assistant Medium" w:cs="Assistant Medium"/>
+                <w:szCs w:val="24"/>
+                <w:lang w:val="en-US" w:eastAsia="pt-PT"/>
+              </w:rPr>
+              <w:t>User</w:t>
+            </w:r>
+          </w:p>
+        </w:tc>
+        <w:tc>
+          <w:tcPr>
+            <w:tcW w:w="1734" w:type="dxa"/>
+            <w:tcBorders>
+              <w:top w:val="single" w:sz="8" w:space="0" w:color="000000"/>
+              <w:left w:val="single" w:sz="8" w:space="0" w:color="000000"/>
+              <w:bottom w:val="single" w:sz="8" w:space="0" w:color="000000"/>
+              <w:right w:val="single" w:sz="8" w:space="0" w:color="000000"/>
+            </w:tcBorders>
+            <w:tcMar>
+              <w:top w:w="100" w:type="dxa"/>
+              <w:left w:w="100" w:type="dxa"/>
+              <w:bottom w:w="100" w:type="dxa"/>
+              <w:right w:w="100" w:type="dxa"/>
+            </w:tcMar>
+            <w:hideMark/>
+          </w:tcPr>
+          <w:p>
+            <w:pPr>
+              <w:spacing w:after="0" w:line="360" w:lineRule="auto"/>
+              <w:jc w:val="both"/>
+              <w:rPr>
+                <w:rFonts w:ascii="Assistant Medium" w:eastAsia="Times New Roman" w:hAnsi="Assistant Medium" w:cs="Assistant Medium"/>
+                <w:szCs w:val="24"/>
+                <w:lang w:val="en-US" w:eastAsia="pt-PT"/>
+              </w:rPr>
+            </w:pPr>
+            <w:r>
+              <w:rPr>
+                <w:rFonts w:ascii="Assistant Medium" w:eastAsia="Times New Roman" w:hAnsi="Assistant Medium" w:cs="Assistant Medium"/>
+                <w:szCs w:val="24"/>
+                <w:lang w:val="en-US" w:eastAsia="pt-PT"/>
+              </w:rPr>
+              <w:t xml:space="preserve">IE: </w:t>
+            </w:r>
+            <w:r>
+              <w:rPr>
+                <w:rFonts w:ascii="Assistant Medium" w:eastAsia="Times New Roman" w:hAnsi="Assistant Medium" w:cs="Assistant Medium"/>
+                <w:szCs w:val="24"/>
+                <w:lang w:val="en-US" w:eastAsia="pt-PT"/>
+              </w:rPr>
+              <w:t>CentralAPI</w:t>
+            </w:r>
+            <w:r>
+              <w:rPr>
+                <w:rFonts w:ascii="Assistant Medium" w:eastAsia="Times New Roman" w:hAnsi="Assistant Medium" w:cs="Assistant Medium"/>
+                <w:szCs w:val="24"/>
+                <w:lang w:val="en-US" w:eastAsia="pt-PT"/>
+              </w:rPr>
+              <w:t xml:space="preserve"> has </w:t>
+            </w:r>
+            <w:r>
+              <w:rPr>
+                <w:rFonts w:ascii="Assistant Medium" w:eastAsia="Times New Roman" w:hAnsi="Assistant Medium" w:cs="Assistant Medium"/>
+                <w:szCs w:val="24"/>
+                <w:lang w:val="en-US" w:eastAsia="pt-PT"/>
+              </w:rPr>
+              <w:t>User</w:t>
+            </w:r>
+            <w:r>
+              <w:rPr>
+                <w:rFonts w:ascii="Assistant Medium" w:eastAsia="Times New Roman" w:hAnsi="Assistant Medium" w:cs="Assistant Medium"/>
+                <w:szCs w:val="24"/>
+                <w:lang w:val="en-US" w:eastAsia="pt-PT"/>
+              </w:rPr>
+              <w:t>.</w:t>
+            </w:r>
+          </w:p>
+          <w:p>
+            <w:pPr>
+              <w:spacing w:after="0" w:line="360" w:lineRule="auto"/>
+              <w:jc w:val="both"/>
+              <w:rPr>
+                <w:rFonts w:ascii="Assistant Medium" w:eastAsia="Times New Roman" w:hAnsi="Assistant Medium" w:cs="Assistant Medium"/>
+                <w:sz w:val="24"/>
+                <w:szCs w:val="24"/>
+                <w:lang w:val="en-US" w:eastAsia="pt-PT"/>
+              </w:rPr>
+            </w:pPr>
+          </w:p>
+        </w:tc>
+      </w:tr>
+    </w:tbl>
+    <w:p>
+      <w:pPr>
+        <w:spacing w:before="360" w:after="80" w:line="360" w:lineRule="auto"/>
+        <w:jc w:val="both"/>
+        <w:outlineLvl w:val="1"/>
+        <w:rPr>
+          <w:rFonts w:ascii="Assistant Medium" w:eastAsia="Times New Roman" w:hAnsi="Assistant Medium" w:cs="Assistant Medium"/>
+          <w:b/>
+          <w:bCs/>
+          <w:color w:val="666666"/>
+          <w:sz w:val="34"/>
+          <w:szCs w:val="34"/>
+          <w:lang w:val="en-US" w:eastAsia="pt-PT"/>
+        </w:rPr>
+      </w:pPr>
+      <w:r>
+        <w:rPr>
+          <w:rFonts w:ascii="Assistant Medium" w:eastAsia="Times New Roman" w:hAnsi="Assistant Medium" w:cs="Assistant Medium"/>
+          <w:b/>
+          <w:bCs/>
+          <w:color w:val="666666"/>
+          <w:sz w:val="34"/>
+          <w:szCs w:val="34"/>
+          <w:lang w:val="en-US" w:eastAsia="pt-PT"/>
+        </w:rPr>
+        <w:lastRenderedPageBreak/>
+        <w:t xml:space="preserve">3.7.5. </w:t>
+      </w:r>
+      <w:r>
+        <w:rPr>
+          <w:rFonts w:ascii="Assistant Medium" w:eastAsia="Times New Roman" w:hAnsi="Assistant Medium" w:cs="Assistant Medium"/>
+          <w:b/>
+          <w:bCs/>
+          <w:color w:val="666666"/>
+          <w:sz w:val="34"/>
+          <w:szCs w:val="34"/>
+          <w:lang w:val="en-US" w:eastAsia="pt-PT"/>
+        </w:rPr>
+        <w:t>Sequence Diagram</w:t>
+      </w:r>
     </w:p>
     <w:p>
       <w:pPr>
@@ -30062,19 +32331,19 @@
           <w:szCs w:val="40"/>
         </w:rPr>
       </w:pPr>
-    </w:p>
-    <w:p>
-      <w:pPr>
-        <w:spacing w:before="240" w:after="240" w:line="360" w:lineRule="auto"/>
-        <w:jc w:val="center"/>
-        <w:outlineLvl w:val="0"/>
+      <w:r>
         <w:rPr>
           <w:color w:val="666666"/>
           <w:kern w:val="36"/>
           <w:sz w:val="40"/>
           <w:szCs w:val="40"/>
         </w:rPr>
-      </w:pPr>
+        <w:pict w14:anchorId="57C50446">
+          <v:shape id="_x0000_i1030" type="#_x0000_t75" style="width:425.3pt;height:319.8pt">
+            <v:imagedata r:id="rId22" o:title="UC7 - SequenceDiagram"/>
+          </v:shape>
+        </w:pict>
+      </w:r>
     </w:p>
     <w:p>
       <w:pPr>
@@ -30140,23 +32409,49 @@
           <w:szCs w:val="40"/>
         </w:rPr>
       </w:pPr>
-      <w:r>
+    </w:p>
+    <w:p>
+      <w:pPr>
+        <w:spacing w:before="240" w:after="240" w:line="360" w:lineRule="auto"/>
+        <w:jc w:val="center"/>
+        <w:outlineLvl w:val="0"/>
         <w:rPr>
           <w:color w:val="666666"/>
           <w:kern w:val="36"/>
           <w:sz w:val="40"/>
           <w:szCs w:val="40"/>
         </w:rPr>
-        <w:lastRenderedPageBreak/>
-        <w:t xml:space="preserve">4. </w:t>
-      </w:r>
-      <w:r>
+      </w:pPr>
+    </w:p>
+    <w:p>
+      <w:pPr>
+        <w:spacing w:before="240" w:after="240" w:line="360" w:lineRule="auto"/>
+        <w:jc w:val="center"/>
+        <w:outlineLvl w:val="0"/>
         <w:rPr>
           <w:color w:val="666666"/>
           <w:kern w:val="36"/>
           <w:sz w:val="40"/>
           <w:szCs w:val="40"/>
         </w:rPr>
+      </w:pPr>
+      <w:r>
+        <w:rPr>
+          <w:color w:val="666666"/>
+          <w:kern w:val="36"/>
+          <w:sz w:val="40"/>
+          <w:szCs w:val="40"/>
+        </w:rPr>
+        <w:lastRenderedPageBreak/>
+        <w:t xml:space="preserve">4. </w:t>
+      </w:r>
+      <w:r>
+        <w:rPr>
+          <w:color w:val="666666"/>
+          <w:kern w:val="36"/>
+          <w:sz w:val="40"/>
+          <w:szCs w:val="40"/>
+        </w:rPr>
         <w:t>Product Backlog</w:t>
       </w:r>
       <w:bookmarkEnd w:id="32"/>
@@ -30184,8 +32479,8 @@
           <w:lang w:val="en-US" w:eastAsia="pt-PT"/>
         </w:rPr>
       </w:pPr>
-      <w:bookmarkStart w:id="35" w:name="_Toc63021414"/>
-      <w:bookmarkStart w:id="36" w:name="_Hlk63158817"/>
+      <w:bookmarkStart w:id="36" w:name="_Toc63021414"/>
+      <w:bookmarkStart w:id="37" w:name="_Hlk63158817"/>
       <w:r>
         <w:rPr>
           <w:rFonts w:ascii="Assistant Medium" w:eastAsia="Times New Roman" w:hAnsi="Assistant Medium" w:cs="Assistant Medium"/>
@@ -30210,11 +32505,11 @@
         </w:rPr>
         <w:t>Sprint #2 Backlog</w:t>
       </w:r>
-      <w:bookmarkEnd w:id="35"/>
-    </w:p>
-    <w:p>
-      <w:pPr>
-        <w:pStyle w:val="Ttulo3"/>
+      <w:bookmarkEnd w:id="36"/>
+    </w:p>
+    <w:p>
+      <w:pPr>
+        <w:pStyle w:val="Cabealho3"/>
         <w:rPr>
           <w:rFonts w:ascii="Assistant Medium" w:eastAsia="Times New Roman" w:hAnsi="Assistant Medium" w:cs="Assistant Medium"/>
           <w:b/>
@@ -30225,7 +32520,7 @@
           <w:lang w:val="en-US" w:eastAsia="pt-PT"/>
         </w:rPr>
       </w:pPr>
-      <w:bookmarkStart w:id="37" w:name="_Toc63021415"/>
+      <w:bookmarkStart w:id="38" w:name="_Toc63021415"/>
       <w:r>
         <w:rPr>
           <w:rFonts w:ascii="Assistant Medium" w:eastAsia="Times New Roman" w:hAnsi="Assistant Medium" w:cs="Assistant Medium"/>
@@ -30250,9 +32545,9 @@
         </w:rPr>
         <w:t>User Stories</w:t>
       </w:r>
-      <w:bookmarkEnd w:id="37"/>
-    </w:p>
-    <w:bookmarkEnd w:id="36"/>
+      <w:bookmarkEnd w:id="38"/>
+    </w:p>
+    <w:bookmarkEnd w:id="37"/>
     <w:p>
       <w:pPr>
         <w:spacing w:after="0"/>
@@ -31002,8 +33297,8 @@
       </w:r>
     </w:p>
     <w:sectPr>
-      <w:headerReference w:type="default" r:id="rId22"/>
-      <w:footerReference w:type="default" r:id="rId23"/>
+      <w:headerReference w:type="default" r:id="rId23"/>
+      <w:footerReference w:type="default" r:id="rId24"/>
       <w:pgSz w:w="11906" w:h="16838"/>
       <w:pgMar w:top="1417" w:right="1701" w:bottom="1417" w:left="1701" w:header="708" w:footer="340" w:gutter="0"/>
       <w:cols w:space="708"/>
@@ -31015,7 +33310,7 @@
 </file>
 
 <file path=word/endnotes.xml><?xml version="1.0" encoding="utf-8"?>
-<w:endnotes xmlns:wpc="http://schemas.microsoft.com/office/word/2010/wordprocessingCanvas" xmlns:cx="http://schemas.microsoft.com/office/drawing/2014/chartex" xmlns:cx1="http://schemas.microsoft.com/office/drawing/2015/9/8/chartex" xmlns:cx2="http://schemas.microsoft.com/office/drawing/2015/10/21/chartex" xmlns:cx3="http://schemas.microsoft.com/office/drawing/2016/5/9/chartex" xmlns:cx4="http://schemas.microsoft.com/office/drawing/2016/5/10/chartex" xmlns:cx5="http://schemas.microsoft.com/office/drawing/2016/5/11/chartex" xmlns:cx6="http://schemas.microsoft.com/office/drawing/2016/5/12/chartex" xmlns:cx7="http://schemas.microsoft.com/office/drawing/2016/5/13/chartex" xmlns:cx8="http://schemas.microsoft.com/office/drawing/2016/5/14/chartex" xmlns:mc="http://schemas.openxmlformats.org/markup-compatibility/2006" xmlns:aink="http://schemas.microsoft.com/office/drawing/2016/ink" xmlns:am3d="http://schemas.microsoft.com/office/drawing/2017/model3d" xmlns:o="urn:schemas-microsoft-com:office:office" xmlns:r="http://schemas.openxmlformats.org/officeDocument/2006/relationships" xmlns:m="http://schemas.openxmlformats.org/officeDocument/2006/math" xmlns:v="urn:schemas-microsoft-com:vml" xmlns:wp14="http://schemas.microsoft.com/office/word/2010/wordprocessingDrawing" xmlns:wp="http://schemas.openxmlformats.org/drawingml/2006/wordprocessingDrawing" xmlns:w10="urn:schemas-microsoft-com:office:word" xmlns:w="http://schemas.openxmlformats.org/wordprocessingml/2006/main" xmlns:w14="http://schemas.microsoft.com/office/word/2010/wordml" xmlns:w15="http://schemas.microsoft.com/office/word/2012/wordml" xmlns:w16cex="http://schemas.microsoft.com/office/word/2018/wordml/cex" xmlns:w16cid="http://schemas.microsoft.com/office/word/2016/wordml/cid" xmlns:w16="http://schemas.microsoft.com/office/word/2018/wordml" xmlns:w16se="http://schemas.microsoft.com/office/word/2015/wordml/symex" xmlns:wpg="http://schemas.microsoft.com/office/word/2010/wordprocessingGroup" xmlns:wpi="http://schemas.microsoft.com/office/word/2010/wordprocessingInk" xmlns:wne="http://schemas.microsoft.com/office/word/2006/wordml" xmlns:wps="http://schemas.microsoft.com/office/word/2010/wordprocessingShape" mc:Ignorable="w14 w15 w16se w16cid w16 w16cex wp14">
+<w:endnotes xmlns:wpc="http://schemas.microsoft.com/office/word/2010/wordprocessingCanvas" xmlns:mc="http://schemas.openxmlformats.org/markup-compatibility/2006" xmlns:o="urn:schemas-microsoft-com:office:office" xmlns:r="http://schemas.openxmlformats.org/officeDocument/2006/relationships" xmlns:m="http://schemas.openxmlformats.org/officeDocument/2006/math" xmlns:v="urn:schemas-microsoft-com:vml" xmlns:wp14="http://schemas.microsoft.com/office/word/2010/wordprocessingDrawing" xmlns:wp="http://schemas.openxmlformats.org/drawingml/2006/wordprocessingDrawing" xmlns:w10="urn:schemas-microsoft-com:office:word" xmlns:w="http://schemas.openxmlformats.org/wordprocessingml/2006/main" xmlns:w14="http://schemas.microsoft.com/office/word/2010/wordml" xmlns:w15="http://schemas.microsoft.com/office/word/2012/wordml" xmlns:wpg="http://schemas.microsoft.com/office/word/2010/wordprocessingGroup" xmlns:wpi="http://schemas.microsoft.com/office/word/2010/wordprocessingInk" xmlns:wne="http://schemas.microsoft.com/office/word/2006/wordml" xmlns:wps="http://schemas.microsoft.com/office/word/2010/wordprocessingShape" mc:Ignorable="w14 w15 wp14">
   <w:endnote w:type="separator" w:id="-1">
     <w:p>
       <w:pPr>
@@ -31040,7 +33335,7 @@
 </file>
 
 <file path=word/footer1.xml><?xml version="1.0" encoding="utf-8"?>
-<w:ftr xmlns:wpc="http://schemas.microsoft.com/office/word/2010/wordprocessingCanvas" xmlns:cx="http://schemas.microsoft.com/office/drawing/2014/chartex" xmlns:cx1="http://schemas.microsoft.com/office/drawing/2015/9/8/chartex" xmlns:cx2="http://schemas.microsoft.com/office/drawing/2015/10/21/chartex" xmlns:cx3="http://schemas.microsoft.com/office/drawing/2016/5/9/chartex" xmlns:cx4="http://schemas.microsoft.com/office/drawing/2016/5/10/chartex" xmlns:cx5="http://schemas.microsoft.com/office/drawing/2016/5/11/chartex" xmlns:cx6="http://schemas.microsoft.com/office/drawing/2016/5/12/chartex" xmlns:cx7="http://schemas.microsoft.com/office/drawing/2016/5/13/chartex" xmlns:cx8="http://schemas.microsoft.com/office/drawing/2016/5/14/chartex" xmlns:mc="http://schemas.openxmlformats.org/markup-compatibility/2006" xmlns:aink="http://schemas.microsoft.com/office/drawing/2016/ink" xmlns:am3d="http://schemas.microsoft.com/office/drawing/2017/model3d" xmlns:o="urn:schemas-microsoft-com:office:office" xmlns:r="http://schemas.openxmlformats.org/officeDocument/2006/relationships" xmlns:m="http://schemas.openxmlformats.org/officeDocument/2006/math" xmlns:v="urn:schemas-microsoft-com:vml" xmlns:wp14="http://schemas.microsoft.com/office/word/2010/wordprocessingDrawing" xmlns:wp="http://schemas.openxmlformats.org/drawingml/2006/wordprocessingDrawing" xmlns:w10="urn:schemas-microsoft-com:office:word" xmlns:w="http://schemas.openxmlformats.org/wordprocessingml/2006/main" xmlns:w14="http://schemas.microsoft.com/office/word/2010/wordml" xmlns:w15="http://schemas.microsoft.com/office/word/2012/wordml" xmlns:w16cex="http://schemas.microsoft.com/office/word/2018/wordml/cex" xmlns:w16cid="http://schemas.microsoft.com/office/word/2016/wordml/cid" xmlns:w16="http://schemas.microsoft.com/office/word/2018/wordml" xmlns:w16se="http://schemas.microsoft.com/office/word/2015/wordml/symex" xmlns:wpg="http://schemas.microsoft.com/office/word/2010/wordprocessingGroup" xmlns:wpi="http://schemas.microsoft.com/office/word/2010/wordprocessingInk" xmlns:wne="http://schemas.microsoft.com/office/word/2006/wordml" xmlns:wps="http://schemas.microsoft.com/office/word/2010/wordprocessingShape" mc:Ignorable="w14 w15 w16se w16cid w16 w16cex wp14">
+<w:ftr xmlns:wpc="http://schemas.microsoft.com/office/word/2010/wordprocessingCanvas" xmlns:mc="http://schemas.openxmlformats.org/markup-compatibility/2006" xmlns:o="urn:schemas-microsoft-com:office:office" xmlns:r="http://schemas.openxmlformats.org/officeDocument/2006/relationships" xmlns:m="http://schemas.openxmlformats.org/officeDocument/2006/math" xmlns:v="urn:schemas-microsoft-com:vml" xmlns:wp14="http://schemas.microsoft.com/office/word/2010/wordprocessingDrawing" xmlns:wp="http://schemas.openxmlformats.org/drawingml/2006/wordprocessingDrawing" xmlns:w10="urn:schemas-microsoft-com:office:word" xmlns:w="http://schemas.openxmlformats.org/wordprocessingml/2006/main" xmlns:w14="http://schemas.microsoft.com/office/word/2010/wordml" xmlns:w15="http://schemas.microsoft.com/office/word/2012/wordml" xmlns:wpg="http://schemas.microsoft.com/office/word/2010/wordprocessingGroup" xmlns:wpi="http://schemas.microsoft.com/office/word/2010/wordprocessingInk" xmlns:wne="http://schemas.microsoft.com/office/word/2006/wordml" xmlns:wps="http://schemas.microsoft.com/office/word/2010/wordprocessingShape" mc:Ignorable="w14 w15 wp14">
   <w:sdt>
     <w:sdtPr>
       <w:id w:val="1958215147"/>
@@ -31077,7 +33372,7 @@
           <w:rPr>
             <w:noProof/>
           </w:rPr>
-          <w:t>19</w:t>
+          <w:t>44</w:t>
         </w:r>
         <w:r>
           <w:fldChar w:fldCharType="end"/>
@@ -31094,7 +33389,7 @@
 </file>
 
 <file path=word/footnotes.xml><?xml version="1.0" encoding="utf-8"?>
-<w:footnotes xmlns:wpc="http://schemas.microsoft.com/office/word/2010/wordprocessingCanvas" xmlns:cx="http://schemas.microsoft.com/office/drawing/2014/chartex" xmlns:cx1="http://schemas.microsoft.com/office/drawing/2015/9/8/chartex" xmlns:cx2="http://schemas.microsoft.com/office/drawing/2015/10/21/chartex" xmlns:cx3="http://schemas.microsoft.com/office/drawing/2016/5/9/chartex" xmlns:cx4="http://schemas.microsoft.com/office/drawing/2016/5/10/chartex" xmlns:cx5="http://schemas.microsoft.com/office/drawing/2016/5/11/chartex" xmlns:cx6="http://schemas.microsoft.com/office/drawing/2016/5/12/chartex" xmlns:cx7="http://schemas.microsoft.com/office/drawing/2016/5/13/chartex" xmlns:cx8="http://schemas.microsoft.com/office/drawing/2016/5/14/chartex" xmlns:mc="http://schemas.openxmlformats.org/markup-compatibility/2006" xmlns:aink="http://schemas.microsoft.com/office/drawing/2016/ink" xmlns:am3d="http://schemas.microsoft.com/office/drawing/2017/model3d" xmlns:o="urn:schemas-microsoft-com:office:office" xmlns:r="http://schemas.openxmlformats.org/officeDocument/2006/relationships" xmlns:m="http://schemas.openxmlformats.org/officeDocument/2006/math" xmlns:v="urn:schemas-microsoft-com:vml" xmlns:wp14="http://schemas.microsoft.com/office/word/2010/wordprocessingDrawing" xmlns:wp="http://schemas.openxmlformats.org/drawingml/2006/wordprocessingDrawing" xmlns:w10="urn:schemas-microsoft-com:office:word" xmlns:w="http://schemas.openxmlformats.org/wordprocessingml/2006/main" xmlns:w14="http://schemas.microsoft.com/office/word/2010/wordml" xmlns:w15="http://schemas.microsoft.com/office/word/2012/wordml" xmlns:w16cex="http://schemas.microsoft.com/office/word/2018/wordml/cex" xmlns:w16cid="http://schemas.microsoft.com/office/word/2016/wordml/cid" xmlns:w16="http://schemas.microsoft.com/office/word/2018/wordml" xmlns:w16se="http://schemas.microsoft.com/office/word/2015/wordml/symex" xmlns:wpg="http://schemas.microsoft.com/office/word/2010/wordprocessingGroup" xmlns:wpi="http://schemas.microsoft.com/office/word/2010/wordprocessingInk" xmlns:wne="http://schemas.microsoft.com/office/word/2006/wordml" xmlns:wps="http://schemas.microsoft.com/office/word/2010/wordprocessingShape" mc:Ignorable="w14 w15 w16se w16cid w16 w16cex wp14">
+<w:footnotes xmlns:wpc="http://schemas.microsoft.com/office/word/2010/wordprocessingCanvas" xmlns:mc="http://schemas.openxmlformats.org/markup-compatibility/2006" xmlns:o="urn:schemas-microsoft-com:office:office" xmlns:r="http://schemas.openxmlformats.org/officeDocument/2006/relationships" xmlns:m="http://schemas.openxmlformats.org/officeDocument/2006/math" xmlns:v="urn:schemas-microsoft-com:vml" xmlns:wp14="http://schemas.microsoft.com/office/word/2010/wordprocessingDrawing" xmlns:wp="http://schemas.openxmlformats.org/drawingml/2006/wordprocessingDrawing" xmlns:w10="urn:schemas-microsoft-com:office:word" xmlns:w="http://schemas.openxmlformats.org/wordprocessingml/2006/main" xmlns:w14="http://schemas.microsoft.com/office/word/2010/wordml" xmlns:w15="http://schemas.microsoft.com/office/word/2012/wordml" xmlns:wpg="http://schemas.microsoft.com/office/word/2010/wordprocessingGroup" xmlns:wpi="http://schemas.microsoft.com/office/word/2010/wordprocessingInk" xmlns:wne="http://schemas.microsoft.com/office/word/2006/wordml" xmlns:wps="http://schemas.microsoft.com/office/word/2010/wordprocessingShape" mc:Ignorable="w14 w15 wp14">
   <w:footnote w:type="separator" w:id="-1">
     <w:p>
       <w:pPr>
@@ -31119,7 +33414,7 @@
 </file>
 
 <file path=word/header1.xml><?xml version="1.0" encoding="utf-8"?>
-<w:hdr xmlns:wpc="http://schemas.microsoft.com/office/word/2010/wordprocessingCanvas" xmlns:cx="http://schemas.microsoft.com/office/drawing/2014/chartex" xmlns:cx1="http://schemas.microsoft.com/office/drawing/2015/9/8/chartex" xmlns:cx2="http://schemas.microsoft.com/office/drawing/2015/10/21/chartex" xmlns:cx3="http://schemas.microsoft.com/office/drawing/2016/5/9/chartex" xmlns:cx4="http://schemas.microsoft.com/office/drawing/2016/5/10/chartex" xmlns:cx5="http://schemas.microsoft.com/office/drawing/2016/5/11/chartex" xmlns:cx6="http://schemas.microsoft.com/office/drawing/2016/5/12/chartex" xmlns:cx7="http://schemas.microsoft.com/office/drawing/2016/5/13/chartex" xmlns:cx8="http://schemas.microsoft.com/office/drawing/2016/5/14/chartex" xmlns:mc="http://schemas.openxmlformats.org/markup-compatibility/2006" xmlns:aink="http://schemas.microsoft.com/office/drawing/2016/ink" xmlns:am3d="http://schemas.microsoft.com/office/drawing/2017/model3d" xmlns:o="urn:schemas-microsoft-com:office:office" xmlns:r="http://schemas.openxmlformats.org/officeDocument/2006/relationships" xmlns:m="http://schemas.openxmlformats.org/officeDocument/2006/math" xmlns:v="urn:schemas-microsoft-com:vml" xmlns:wp14="http://schemas.microsoft.com/office/word/2010/wordprocessingDrawing" xmlns:wp="http://schemas.openxmlformats.org/drawingml/2006/wordprocessingDrawing" xmlns:w10="urn:schemas-microsoft-com:office:word" xmlns:w="http://schemas.openxmlformats.org/wordprocessingml/2006/main" xmlns:w14="http://schemas.microsoft.com/office/word/2010/wordml" xmlns:w15="http://schemas.microsoft.com/office/word/2012/wordml" xmlns:w16cex="http://schemas.microsoft.com/office/word/2018/wordml/cex" xmlns:w16cid="http://schemas.microsoft.com/office/word/2016/wordml/cid" xmlns:w16="http://schemas.microsoft.com/office/word/2018/wordml" xmlns:w16se="http://schemas.microsoft.com/office/word/2015/wordml/symex" xmlns:wpg="http://schemas.microsoft.com/office/word/2010/wordprocessingGroup" xmlns:wpi="http://schemas.microsoft.com/office/word/2010/wordprocessingInk" xmlns:wne="http://schemas.microsoft.com/office/word/2006/wordml" xmlns:wps="http://schemas.microsoft.com/office/word/2010/wordprocessingShape" mc:Ignorable="w14 w15 w16se w16cid w16 w16cex wp14">
+<w:hdr xmlns:wpc="http://schemas.microsoft.com/office/word/2010/wordprocessingCanvas" xmlns:mc="http://schemas.openxmlformats.org/markup-compatibility/2006" xmlns:o="urn:schemas-microsoft-com:office:office" xmlns:r="http://schemas.openxmlformats.org/officeDocument/2006/relationships" xmlns:m="http://schemas.openxmlformats.org/officeDocument/2006/math" xmlns:v="urn:schemas-microsoft-com:vml" xmlns:wp14="http://schemas.microsoft.com/office/word/2010/wordprocessingDrawing" xmlns:wp="http://schemas.openxmlformats.org/drawingml/2006/wordprocessingDrawing" xmlns:w10="urn:schemas-microsoft-com:office:word" xmlns:w="http://schemas.openxmlformats.org/wordprocessingml/2006/main" xmlns:w14="http://schemas.microsoft.com/office/word/2010/wordml" xmlns:w15="http://schemas.microsoft.com/office/word/2012/wordml" xmlns:wpg="http://schemas.microsoft.com/office/word/2010/wordprocessingGroup" xmlns:wpi="http://schemas.microsoft.com/office/word/2010/wordprocessingInk" xmlns:wne="http://schemas.microsoft.com/office/word/2006/wordml" xmlns:wps="http://schemas.microsoft.com/office/word/2010/wordprocessingShape" mc:Ignorable="w14 w15 wp14">
   <w:p>
     <w:pPr>
       <w:pStyle w:val="Cabealho"/>
@@ -31137,8 +33432,8 @@
 </file>
 
 <file path=word/numbering.xml><?xml version="1.0" encoding="utf-8"?>
-<w:numbering xmlns:wpc="http://schemas.microsoft.com/office/word/2010/wordprocessingCanvas" xmlns:cx="http://schemas.microsoft.com/office/drawing/2014/chartex" xmlns:cx1="http://schemas.microsoft.com/office/drawing/2015/9/8/chartex" xmlns:cx2="http://schemas.microsoft.com/office/drawing/2015/10/21/chartex" xmlns:cx3="http://schemas.microsoft.com/office/drawing/2016/5/9/chartex" xmlns:cx4="http://schemas.microsoft.com/office/drawing/2016/5/10/chartex" xmlns:cx5="http://schemas.microsoft.com/office/drawing/2016/5/11/chartex" xmlns:cx6="http://schemas.microsoft.com/office/drawing/2016/5/12/chartex" xmlns:cx7="http://schemas.microsoft.com/office/drawing/2016/5/13/chartex" xmlns:cx8="http://schemas.microsoft.com/office/drawing/2016/5/14/chartex" xmlns:mc="http://schemas.openxmlformats.org/markup-compatibility/2006" xmlns:aink="http://schemas.microsoft.com/office/drawing/2016/ink" xmlns:am3d="http://schemas.microsoft.com/office/drawing/2017/model3d" xmlns:o="urn:schemas-microsoft-com:office:office" xmlns:r="http://schemas.openxmlformats.org/officeDocument/2006/relationships" xmlns:m="http://schemas.openxmlformats.org/officeDocument/2006/math" xmlns:v="urn:schemas-microsoft-com:vml" xmlns:wp14="http://schemas.microsoft.com/office/word/2010/wordprocessingDrawing" xmlns:wp="http://schemas.openxmlformats.org/drawingml/2006/wordprocessingDrawing" xmlns:w10="urn:schemas-microsoft-com:office:word" xmlns:w="http://schemas.openxmlformats.org/wordprocessingml/2006/main" xmlns:w14="http://schemas.microsoft.com/office/word/2010/wordml" xmlns:w15="http://schemas.microsoft.com/office/word/2012/wordml" xmlns:w16cex="http://schemas.microsoft.com/office/word/2018/wordml/cex" xmlns:w16cid="http://schemas.microsoft.com/office/word/2016/wordml/cid" xmlns:w16="http://schemas.microsoft.com/office/word/2018/wordml" xmlns:w16se="http://schemas.microsoft.com/office/word/2015/wordml/symex" xmlns:wpg="http://schemas.microsoft.com/office/word/2010/wordprocessingGroup" xmlns:wpi="http://schemas.microsoft.com/office/word/2010/wordprocessingInk" xmlns:wne="http://schemas.microsoft.com/office/word/2006/wordml" xmlns:wps="http://schemas.microsoft.com/office/word/2010/wordprocessingShape" mc:Ignorable="w14 w15 w16se w16cid w16 w16cex wp14">
-  <w:abstractNum w:abstractNumId="0" w15:restartNumberingAfterBreak="0">
+<w:numbering xmlns:wpc="http://schemas.microsoft.com/office/word/2010/wordprocessingCanvas" xmlns:mc="http://schemas.openxmlformats.org/markup-compatibility/2006" xmlns:o="urn:schemas-microsoft-com:office:office" xmlns:r="http://schemas.openxmlformats.org/officeDocument/2006/relationships" xmlns:m="http://schemas.openxmlformats.org/officeDocument/2006/math" xmlns:v="urn:schemas-microsoft-com:vml" xmlns:wp14="http://schemas.microsoft.com/office/word/2010/wordprocessingDrawing" xmlns:wp="http://schemas.openxmlformats.org/drawingml/2006/wordprocessingDrawing" xmlns:w10="urn:schemas-microsoft-com:office:word" xmlns:w="http://schemas.openxmlformats.org/wordprocessingml/2006/main" xmlns:w14="http://schemas.microsoft.com/office/word/2010/wordml" xmlns:w15="http://schemas.microsoft.com/office/word/2012/wordml" xmlns:wpg="http://schemas.microsoft.com/office/word/2010/wordprocessingGroup" xmlns:wpi="http://schemas.microsoft.com/office/word/2010/wordprocessingInk" xmlns:wne="http://schemas.microsoft.com/office/word/2006/wordml" xmlns:wps="http://schemas.microsoft.com/office/word/2010/wordprocessingShape" mc:Ignorable="w14 w15 wp14">
+  <w:abstractNum w:abstractNumId="0">
     <w:nsid w:val="035D3107"/>
     <w:multiLevelType w:val="multilevel"/>
     <w:tmpl w:val="456E1AAC"/>
@@ -31251,7 +33546,7 @@
       </w:pPr>
     </w:lvl>
   </w:abstractNum>
-  <w:abstractNum w:abstractNumId="1" w15:restartNumberingAfterBreak="0">
+  <w:abstractNum w:abstractNumId="1">
     <w:nsid w:val="04A67D51"/>
     <w:multiLevelType w:val="multilevel"/>
     <w:tmpl w:val="A6D243A8"/>
@@ -31400,7 +33695,7 @@
       </w:rPr>
     </w:lvl>
   </w:abstractNum>
-  <w:abstractNum w:abstractNumId="2" w15:restartNumberingAfterBreak="0">
+  <w:abstractNum w:abstractNumId="2">
     <w:nsid w:val="0A935BA0"/>
     <w:multiLevelType w:val="hybridMultilevel"/>
     <w:tmpl w:val="D1541F5E"/>
@@ -31512,7 +33807,7 @@
       </w:rPr>
     </w:lvl>
   </w:abstractNum>
-  <w:abstractNum w:abstractNumId="3" w15:restartNumberingAfterBreak="0">
+  <w:abstractNum w:abstractNumId="3">
     <w:nsid w:val="11D255D2"/>
     <w:multiLevelType w:val="multilevel"/>
     <w:tmpl w:val="63ECE834"/>
@@ -31661,7 +33956,7 @@
       </w:rPr>
     </w:lvl>
   </w:abstractNum>
-  <w:abstractNum w:abstractNumId="4" w15:restartNumberingAfterBreak="0">
+  <w:abstractNum w:abstractNumId="4">
     <w:nsid w:val="12063573"/>
     <w:multiLevelType w:val="hybridMultilevel"/>
     <w:tmpl w:val="7A9C51D2"/>
@@ -31751,7 +34046,7 @@
       </w:pPr>
     </w:lvl>
   </w:abstractNum>
-  <w:abstractNum w:abstractNumId="5" w15:restartNumberingAfterBreak="0">
+  <w:abstractNum w:abstractNumId="5">
     <w:nsid w:val="1428793B"/>
     <w:multiLevelType w:val="multilevel"/>
     <w:tmpl w:val="5E160BB4"/>
@@ -31864,7 +34159,7 @@
       </w:pPr>
     </w:lvl>
   </w:abstractNum>
-  <w:abstractNum w:abstractNumId="6" w15:restartNumberingAfterBreak="0">
+  <w:abstractNum w:abstractNumId="6">
     <w:nsid w:val="14E71384"/>
     <w:multiLevelType w:val="hybridMultilevel"/>
     <w:tmpl w:val="A7920D26"/>
@@ -31950,7 +34245,7 @@
       </w:pPr>
     </w:lvl>
   </w:abstractNum>
-  <w:abstractNum w:abstractNumId="7" w15:restartNumberingAfterBreak="0">
+  <w:abstractNum w:abstractNumId="7">
     <w:nsid w:val="18BF7AD1"/>
     <w:multiLevelType w:val="multilevel"/>
     <w:tmpl w:val="00225BD6"/>
@@ -32099,7 +34394,7 @@
       </w:rPr>
     </w:lvl>
   </w:abstractNum>
-  <w:abstractNum w:abstractNumId="8" w15:restartNumberingAfterBreak="0">
+  <w:abstractNum w:abstractNumId="8">
     <w:nsid w:val="1A68394C"/>
     <w:multiLevelType w:val="hybridMultilevel"/>
     <w:tmpl w:val="BD3C282A"/>
@@ -32185,7 +34480,7 @@
       </w:pPr>
     </w:lvl>
   </w:abstractNum>
-  <w:abstractNum w:abstractNumId="9" w15:restartNumberingAfterBreak="0">
+  <w:abstractNum w:abstractNumId="9">
     <w:nsid w:val="1F077AB7"/>
     <w:multiLevelType w:val="multilevel"/>
     <w:tmpl w:val="15DE5B9C"/>
@@ -32298,7 +34593,7 @@
       </w:pPr>
     </w:lvl>
   </w:abstractNum>
-  <w:abstractNum w:abstractNumId="10" w15:restartNumberingAfterBreak="0">
+  <w:abstractNum w:abstractNumId="10">
     <w:nsid w:val="20C0276B"/>
     <w:multiLevelType w:val="multilevel"/>
     <w:tmpl w:val="B9A0DBFC"/>
@@ -32411,7 +34706,7 @@
       </w:pPr>
     </w:lvl>
   </w:abstractNum>
-  <w:abstractNum w:abstractNumId="11" w15:restartNumberingAfterBreak="0">
+  <w:abstractNum w:abstractNumId="11">
     <w:nsid w:val="20EC2E35"/>
     <w:multiLevelType w:val="multilevel"/>
     <w:tmpl w:val="CBD898C4"/>
@@ -32560,7 +34855,7 @@
       </w:rPr>
     </w:lvl>
   </w:abstractNum>
-  <w:abstractNum w:abstractNumId="12" w15:restartNumberingAfterBreak="0">
+  <w:abstractNum w:abstractNumId="12">
     <w:nsid w:val="27CD2607"/>
     <w:multiLevelType w:val="hybridMultilevel"/>
     <w:tmpl w:val="064C03C6"/>
@@ -32650,7 +34945,7 @@
       </w:pPr>
     </w:lvl>
   </w:abstractNum>
-  <w:abstractNum w:abstractNumId="13" w15:restartNumberingAfterBreak="0">
+  <w:abstractNum w:abstractNumId="13">
     <w:nsid w:val="30154456"/>
     <w:multiLevelType w:val="hybridMultilevel"/>
     <w:tmpl w:val="9DC0344C"/>
@@ -32763,7 +35058,7 @@
       </w:rPr>
     </w:lvl>
   </w:abstractNum>
-  <w:abstractNum w:abstractNumId="14" w15:restartNumberingAfterBreak="0">
+  <w:abstractNum w:abstractNumId="14">
     <w:nsid w:val="321E7782"/>
     <w:multiLevelType w:val="hybridMultilevel"/>
     <w:tmpl w:val="03B2048A"/>
@@ -32875,7 +35170,7 @@
       </w:rPr>
     </w:lvl>
   </w:abstractNum>
-  <w:abstractNum w:abstractNumId="15" w15:restartNumberingAfterBreak="0">
+  <w:abstractNum w:abstractNumId="15">
     <w:nsid w:val="357176FA"/>
     <w:multiLevelType w:val="hybridMultilevel"/>
     <w:tmpl w:val="4BE646D4"/>
@@ -32961,7 +35256,7 @@
       </w:pPr>
     </w:lvl>
   </w:abstractNum>
-  <w:abstractNum w:abstractNumId="16" w15:restartNumberingAfterBreak="0">
+  <w:abstractNum w:abstractNumId="16">
     <w:nsid w:val="37D814DA"/>
     <w:multiLevelType w:val="multilevel"/>
     <w:tmpl w:val="26AAD55E"/>
@@ -33074,7 +35369,7 @@
       </w:pPr>
     </w:lvl>
   </w:abstractNum>
-  <w:abstractNum w:abstractNumId="17" w15:restartNumberingAfterBreak="0">
+  <w:abstractNum w:abstractNumId="17">
     <w:nsid w:val="37DC257F"/>
     <w:multiLevelType w:val="multilevel"/>
     <w:tmpl w:val="815ACC96"/>
@@ -33223,7 +35518,7 @@
       </w:rPr>
     </w:lvl>
   </w:abstractNum>
-  <w:abstractNum w:abstractNumId="18" w15:restartNumberingAfterBreak="0">
+  <w:abstractNum w:abstractNumId="18">
     <w:nsid w:val="3BCB126C"/>
     <w:multiLevelType w:val="multilevel"/>
     <w:tmpl w:val="EA4C11E6"/>
@@ -33372,7 +35667,7 @@
       </w:rPr>
     </w:lvl>
   </w:abstractNum>
-  <w:abstractNum w:abstractNumId="19" w15:restartNumberingAfterBreak="0">
+  <w:abstractNum w:abstractNumId="19">
     <w:nsid w:val="3CB776B9"/>
     <w:multiLevelType w:val="hybridMultilevel"/>
     <w:tmpl w:val="EF2C2774"/>
@@ -33461,7 +35756,7 @@
       </w:pPr>
     </w:lvl>
   </w:abstractNum>
-  <w:abstractNum w:abstractNumId="20" w15:restartNumberingAfterBreak="0">
+  <w:abstractNum w:abstractNumId="20">
     <w:nsid w:val="3E1617A9"/>
     <w:multiLevelType w:val="hybridMultilevel"/>
     <w:tmpl w:val="1CF68850"/>
@@ -33547,7 +35842,7 @@
       </w:pPr>
     </w:lvl>
   </w:abstractNum>
-  <w:abstractNum w:abstractNumId="21" w15:restartNumberingAfterBreak="0">
+  <w:abstractNum w:abstractNumId="21">
     <w:nsid w:val="3E7E2E03"/>
     <w:multiLevelType w:val="multilevel"/>
     <w:tmpl w:val="D484787A"/>
@@ -33660,7 +35955,7 @@
       </w:pPr>
     </w:lvl>
   </w:abstractNum>
-  <w:abstractNum w:abstractNumId="22" w15:restartNumberingAfterBreak="0">
+  <w:abstractNum w:abstractNumId="22">
     <w:nsid w:val="3F237286"/>
     <w:multiLevelType w:val="multilevel"/>
     <w:tmpl w:val="920406AE"/>
@@ -33773,7 +36068,7 @@
       </w:pPr>
     </w:lvl>
   </w:abstractNum>
-  <w:abstractNum w:abstractNumId="23" w15:restartNumberingAfterBreak="0">
+  <w:abstractNum w:abstractNumId="23">
     <w:nsid w:val="43AD7931"/>
     <w:multiLevelType w:val="hybridMultilevel"/>
     <w:tmpl w:val="6294376A"/>
@@ -33886,7 +36181,7 @@
       </w:rPr>
     </w:lvl>
   </w:abstractNum>
-  <w:abstractNum w:abstractNumId="24" w15:restartNumberingAfterBreak="0">
+  <w:abstractNum w:abstractNumId="24">
     <w:nsid w:val="457322C8"/>
     <w:multiLevelType w:val="hybridMultilevel"/>
     <w:tmpl w:val="F0685F2C"/>
@@ -33999,7 +36294,7 @@
       </w:rPr>
     </w:lvl>
   </w:abstractNum>
-  <w:abstractNum w:abstractNumId="25" w15:restartNumberingAfterBreak="0">
+  <w:abstractNum w:abstractNumId="25">
     <w:nsid w:val="482E594D"/>
     <w:multiLevelType w:val="multilevel"/>
     <w:tmpl w:val="565696F2"/>
@@ -34112,7 +36407,7 @@
       </w:pPr>
     </w:lvl>
   </w:abstractNum>
-  <w:abstractNum w:abstractNumId="26" w15:restartNumberingAfterBreak="0">
+  <w:abstractNum w:abstractNumId="26">
     <w:nsid w:val="4981265E"/>
     <w:multiLevelType w:val="hybridMultilevel"/>
     <w:tmpl w:val="1CF68850"/>
@@ -34198,7 +36493,7 @@
       </w:pPr>
     </w:lvl>
   </w:abstractNum>
-  <w:abstractNum w:abstractNumId="27" w15:restartNumberingAfterBreak="0">
+  <w:abstractNum w:abstractNumId="27">
     <w:nsid w:val="49864BF7"/>
     <w:multiLevelType w:val="hybridMultilevel"/>
     <w:tmpl w:val="F732F7B4"/>
@@ -34288,7 +36583,7 @@
       </w:pPr>
     </w:lvl>
   </w:abstractNum>
-  <w:abstractNum w:abstractNumId="28" w15:restartNumberingAfterBreak="0">
+  <w:abstractNum w:abstractNumId="28">
     <w:nsid w:val="584C1959"/>
     <w:multiLevelType w:val="hybridMultilevel"/>
     <w:tmpl w:val="A7920D26"/>
@@ -34374,7 +36669,7 @@
       </w:pPr>
     </w:lvl>
   </w:abstractNum>
-  <w:abstractNum w:abstractNumId="29" w15:restartNumberingAfterBreak="0">
+  <w:abstractNum w:abstractNumId="29">
     <w:nsid w:val="587A0079"/>
     <w:multiLevelType w:val="multilevel"/>
     <w:tmpl w:val="8774CDF8"/>
@@ -34487,7 +36782,7 @@
       </w:pPr>
     </w:lvl>
   </w:abstractNum>
-  <w:abstractNum w:abstractNumId="30" w15:restartNumberingAfterBreak="0">
+  <w:abstractNum w:abstractNumId="30">
     <w:nsid w:val="5A7572FD"/>
     <w:multiLevelType w:val="multilevel"/>
     <w:tmpl w:val="1728BA3A"/>
@@ -34627,7 +36922,7 @@
       </w:rPr>
     </w:lvl>
   </w:abstractNum>
-  <w:abstractNum w:abstractNumId="31" w15:restartNumberingAfterBreak="0">
+  <w:abstractNum w:abstractNumId="31">
     <w:nsid w:val="5C5F6E6B"/>
     <w:multiLevelType w:val="multilevel"/>
     <w:tmpl w:val="A5C4D55A"/>
@@ -34740,7 +37035,7 @@
       </w:pPr>
     </w:lvl>
   </w:abstractNum>
-  <w:abstractNum w:abstractNumId="32" w15:restartNumberingAfterBreak="0">
+  <w:abstractNum w:abstractNumId="32">
     <w:nsid w:val="62F8179F"/>
     <w:multiLevelType w:val="hybridMultilevel"/>
     <w:tmpl w:val="2B9C718A"/>
@@ -34829,7 +37124,7 @@
       </w:pPr>
     </w:lvl>
   </w:abstractNum>
-  <w:abstractNum w:abstractNumId="33" w15:restartNumberingAfterBreak="0">
+  <w:abstractNum w:abstractNumId="33">
     <w:nsid w:val="64FC5FCA"/>
     <w:multiLevelType w:val="multilevel"/>
     <w:tmpl w:val="920406AE"/>
@@ -34942,7 +37237,7 @@
       </w:pPr>
     </w:lvl>
   </w:abstractNum>
-  <w:abstractNum w:abstractNumId="34" w15:restartNumberingAfterBreak="0">
+  <w:abstractNum w:abstractNumId="34">
     <w:nsid w:val="652D4BE7"/>
     <w:multiLevelType w:val="multilevel"/>
     <w:tmpl w:val="470E3BC2"/>
@@ -35091,7 +37386,7 @@
       </w:rPr>
     </w:lvl>
   </w:abstractNum>
-  <w:abstractNum w:abstractNumId="35" w15:restartNumberingAfterBreak="0">
+  <w:abstractNum w:abstractNumId="35">
     <w:nsid w:val="729337CD"/>
     <w:multiLevelType w:val="hybridMultilevel"/>
     <w:tmpl w:val="2402C978"/>
@@ -35204,7 +37499,7 @@
       </w:rPr>
     </w:lvl>
   </w:abstractNum>
-  <w:abstractNum w:abstractNumId="36" w15:restartNumberingAfterBreak="0">
+  <w:abstractNum w:abstractNumId="36">
     <w:nsid w:val="7816396B"/>
     <w:multiLevelType w:val="multilevel"/>
     <w:tmpl w:val="190E8242"/>
@@ -35317,7 +37612,7 @@
       </w:pPr>
     </w:lvl>
   </w:abstractNum>
-  <w:abstractNum w:abstractNumId="37" w15:restartNumberingAfterBreak="0">
+  <w:abstractNum w:abstractNumId="37">
     <w:nsid w:val="7843715D"/>
     <w:multiLevelType w:val="hybridMultilevel"/>
     <w:tmpl w:val="EF2C2774"/>
@@ -35406,7 +37701,7 @@
       </w:pPr>
     </w:lvl>
   </w:abstractNum>
-  <w:abstractNum w:abstractNumId="38" w15:restartNumberingAfterBreak="0">
+  <w:abstractNum w:abstractNumId="38">
     <w:nsid w:val="788C62D0"/>
     <w:multiLevelType w:val="hybridMultilevel"/>
     <w:tmpl w:val="593834BC"/>
@@ -35518,7 +37813,7 @@
       </w:rPr>
     </w:lvl>
   </w:abstractNum>
-  <w:abstractNum w:abstractNumId="39" w15:restartNumberingAfterBreak="0">
+  <w:abstractNum w:abstractNumId="39">
     <w:nsid w:val="78F9460D"/>
     <w:multiLevelType w:val="hybridMultilevel"/>
     <w:tmpl w:val="3D600BC8"/>
@@ -35631,7 +37926,7 @@
       </w:rPr>
     </w:lvl>
   </w:abstractNum>
-  <w:abstractNum w:abstractNumId="40" w15:restartNumberingAfterBreak="0">
+  <w:abstractNum w:abstractNumId="40">
     <w:nsid w:val="7B554187"/>
     <w:multiLevelType w:val="hybridMultilevel"/>
     <w:tmpl w:val="EF2C2774"/>
@@ -35720,7 +38015,7 @@
       </w:pPr>
     </w:lvl>
   </w:abstractNum>
-  <w:abstractNum w:abstractNumId="41" w15:restartNumberingAfterBreak="0">
+  <w:abstractNum w:abstractNumId="41">
     <w:nsid w:val="7E0C77D6"/>
     <w:multiLevelType w:val="hybridMultilevel"/>
     <w:tmpl w:val="4BE646D4"/>
@@ -35806,7 +38101,7 @@
       </w:pPr>
     </w:lvl>
   </w:abstractNum>
-  <w:abstractNum w:abstractNumId="42" w15:restartNumberingAfterBreak="0">
+  <w:abstractNum w:abstractNumId="42">
     <w:nsid w:val="7EA66F19"/>
     <w:multiLevelType w:val="multilevel"/>
     <w:tmpl w:val="B24EC83E"/>
@@ -35919,7 +38214,7 @@
       </w:pPr>
     </w:lvl>
   </w:abstractNum>
-  <w:abstractNum w:abstractNumId="43" w15:restartNumberingAfterBreak="0">
+  <w:abstractNum w:abstractNumId="43">
     <w:nsid w:val="7EF14587"/>
     <w:multiLevelType w:val="hybridMultilevel"/>
     <w:tmpl w:val="2056D596"/>
@@ -36169,7 +38464,7 @@
 </file>
 
 <file path=word/styles.xml><?xml version="1.0" encoding="utf-8"?>
-<w:styles xmlns:mc="http://schemas.openxmlformats.org/markup-compatibility/2006" xmlns:r="http://schemas.openxmlformats.org/officeDocument/2006/relationships" xmlns:w="http://schemas.openxmlformats.org/wordprocessingml/2006/main" xmlns:w14="http://schemas.microsoft.com/office/word/2010/wordml" xmlns:w15="http://schemas.microsoft.com/office/word/2012/wordml" xmlns:w16cex="http://schemas.microsoft.com/office/word/2018/wordml/cex" xmlns:w16cid="http://schemas.microsoft.com/office/word/2016/wordml/cid" xmlns:w16="http://schemas.microsoft.com/office/word/2018/wordml" xmlns:w16se="http://schemas.microsoft.com/office/word/2015/wordml/symex" mc:Ignorable="w14 w15 w16se w16cid w16 w16cex">
+<w:styles xmlns:mc="http://schemas.openxmlformats.org/markup-compatibility/2006" xmlns:r="http://schemas.openxmlformats.org/officeDocument/2006/relationships" xmlns:w="http://schemas.openxmlformats.org/wordprocessingml/2006/main" xmlns:w14="http://schemas.microsoft.com/office/word/2010/wordml" xmlns:w15="http://schemas.microsoft.com/office/word/2012/wordml" mc:Ignorable="w14 w15">
   <w:docDefaults>
     <w:rPrDefault>
       <w:rPr>
@@ -36185,7 +38480,7 @@
       </w:pPr>
     </w:pPrDefault>
   </w:docDefaults>
-  <w:latentStyles w:defLockedState="0" w:defUIPriority="99" w:defSemiHidden="0" w:defUnhideWhenUsed="0" w:defQFormat="0" w:count="376">
+  <w:latentStyles w:defLockedState="0" w:defUIPriority="99" w:defSemiHidden="0" w:defUnhideWhenUsed="0" w:defQFormat="0" w:count="371">
     <w:lsdException w:name="Normal" w:uiPriority="0" w:qFormat="1"/>
     <w:lsdException w:name="heading 1" w:uiPriority="9" w:qFormat="1"/>
     <w:lsdException w:name="heading 2" w:semiHidden="1" w:uiPriority="9" w:unhideWhenUsed="1" w:qFormat="1"/>
@@ -36291,6 +38586,7 @@
     <w:lsdException w:name="HTML Sample" w:semiHidden="1" w:unhideWhenUsed="1"/>
     <w:lsdException w:name="HTML Typewriter" w:semiHidden="1" w:unhideWhenUsed="1"/>
     <w:lsdException w:name="HTML Variable" w:semiHidden="1" w:unhideWhenUsed="1"/>
+    <w:lsdException w:name="Normal Table" w:semiHidden="1" w:unhideWhenUsed="1"/>
     <w:lsdException w:name="annotation subject" w:semiHidden="1" w:unhideWhenUsed="1"/>
     <w:lsdException w:name="No List" w:semiHidden="1" w:unhideWhenUsed="1"/>
     <w:lsdException w:name="Outline List 1" w:semiHidden="1" w:unhideWhenUsed="1"/>
@@ -36333,8 +38629,11 @@
     <w:lsdException w:name="Table Contemporary" w:semiHidden="1" w:unhideWhenUsed="1"/>
     <w:lsdException w:name="Table Elegant" w:semiHidden="1" w:unhideWhenUsed="1"/>
     <w:lsdException w:name="Table Professional" w:semiHidden="1" w:unhideWhenUsed="1"/>
+    <w:lsdException w:name="Table Subtle 1" w:semiHidden="1" w:unhideWhenUsed="1"/>
     <w:lsdException w:name="Table Subtle 2" w:semiHidden="1" w:unhideWhenUsed="1"/>
     <w:lsdException w:name="Table Web 1" w:semiHidden="1" w:unhideWhenUsed="1"/>
+    <w:lsdException w:name="Table Web 2" w:semiHidden="1" w:unhideWhenUsed="1"/>
+    <w:lsdException w:name="Table Web 3" w:semiHidden="1" w:unhideWhenUsed="1"/>
     <w:lsdException w:name="Balloon Text" w:semiHidden="1" w:unhideWhenUsed="1"/>
     <w:lsdException w:name="Table Grid" w:uiPriority="39"/>
     <w:lsdException w:name="Table Theme" w:semiHidden="1" w:unhideWhenUsed="1"/>
@@ -36553,21 +38852,16 @@
     <w:lsdException w:name="List Table 5 Dark Accent 6" w:uiPriority="50"/>
     <w:lsdException w:name="List Table 6 Colorful Accent 6" w:uiPriority="51"/>
     <w:lsdException w:name="List Table 7 Colorful Accent 6" w:uiPriority="52"/>
-    <w:lsdException w:name="Mention" w:semiHidden="1" w:unhideWhenUsed="1"/>
-    <w:lsdException w:name="Smart Hyperlink" w:semiHidden="1" w:unhideWhenUsed="1"/>
-    <w:lsdException w:name="Hashtag" w:semiHidden="1" w:unhideWhenUsed="1"/>
-    <w:lsdException w:name="Unresolved Mention" w:semiHidden="1" w:unhideWhenUsed="1"/>
-    <w:lsdException w:name="Smart Link" w:semiHidden="1" w:unhideWhenUsed="1"/>
   </w:latentStyles>
   <w:style w:type="paragraph" w:default="1" w:styleId="Normal">
     <w:name w:val="Normal"/>
     <w:qFormat/>
     <w:rsid w:val="00B12BDA"/>
   </w:style>
-  <w:style w:type="paragraph" w:styleId="Ttulo1">
+  <w:style w:type="paragraph" w:styleId="Cabealho1">
     <w:name w:val="heading 1"/>
     <w:basedOn w:val="ndice2"/>
-    <w:link w:val="Ttulo1Carter"/>
+    <w:link w:val="Cabealho1Carter"/>
     <w:uiPriority w:val="9"/>
     <w:qFormat/>
     <w:rsid w:val="003F1968"/>
@@ -36586,10 +38880,10 @@
       <w:lang w:val="en-US" w:eastAsia="pt-PT"/>
     </w:rPr>
   </w:style>
-  <w:style w:type="paragraph" w:styleId="Ttulo2">
+  <w:style w:type="paragraph" w:styleId="Cabealho2">
     <w:name w:val="heading 2"/>
-    <w:basedOn w:val="Ttulo1"/>
-    <w:link w:val="Ttulo2Carter"/>
+    <w:basedOn w:val="Cabealho1"/>
+    <w:link w:val="Cabealho2Carter"/>
     <w:uiPriority w:val="9"/>
     <w:qFormat/>
     <w:rsid w:val="00122FB9"/>
@@ -36600,11 +38894,11 @@
       <w:sz w:val="40"/>
     </w:rPr>
   </w:style>
-  <w:style w:type="paragraph" w:styleId="Ttulo3">
+  <w:style w:type="paragraph" w:styleId="Cabealho3">
     <w:name w:val="heading 3"/>
     <w:basedOn w:val="Normal"/>
     <w:next w:val="Normal"/>
-    <w:link w:val="Ttulo3Carter"/>
+    <w:link w:val="Cabealho3Carter"/>
     <w:uiPriority w:val="9"/>
     <w:unhideWhenUsed/>
     <w:qFormat/>
@@ -36649,10 +38943,10 @@
     <w:semiHidden/>
     <w:unhideWhenUsed/>
   </w:style>
-  <w:style w:type="character" w:customStyle="1" w:styleId="Ttulo1Carter">
-    <w:name w:val="Título 1 Caráter"/>
+  <w:style w:type="character" w:customStyle="1" w:styleId="Cabealho1Carter">
+    <w:name w:val="Cabeçalho 1 Caráter"/>
     <w:basedOn w:val="Tipodeletrapredefinidodopargrafo"/>
-    <w:link w:val="Ttulo1"/>
+    <w:link w:val="Cabealho1"/>
     <w:uiPriority w:val="9"/>
     <w:rsid w:val="003F1968"/>
     <w:rPr>
@@ -36664,10 +38958,10 @@
       <w:lang w:val="en-US" w:eastAsia="pt-PT"/>
     </w:rPr>
   </w:style>
-  <w:style w:type="character" w:customStyle="1" w:styleId="Ttulo2Carter">
-    <w:name w:val="Título 2 Caráter"/>
+  <w:style w:type="character" w:customStyle="1" w:styleId="Cabealho2Carter">
+    <w:name w:val="Cabeçalho 2 Caráter"/>
     <w:basedOn w:val="Tipodeletrapredefinidodopargrafo"/>
-    <w:link w:val="Ttulo2"/>
+    <w:link w:val="Cabealho2"/>
     <w:uiPriority w:val="9"/>
     <w:rsid w:val="00122FB9"/>
     <w:rPr>
@@ -36756,7 +39050,7 @@
   </w:style>
   <w:style w:type="paragraph" w:styleId="Cabealhodondice">
     <w:name w:val="TOC Heading"/>
-    <w:basedOn w:val="Ttulo1"/>
+    <w:basedOn w:val="Cabealho1"/>
     <w:next w:val="Normal"/>
     <w:uiPriority w:val="39"/>
     <w:unhideWhenUsed/>
@@ -36821,7 +39115,7 @@
       <w:u w:val="single"/>
     </w:rPr>
   </w:style>
-  <w:style w:type="table" w:styleId="TabelacomGrelha">
+  <w:style w:type="table" w:styleId="Tabelacomgrelha">
     <w:name w:val="Table Grid"/>
     <w:basedOn w:val="Tabelanormal"/>
     <w:uiPriority w:val="39"/>
@@ -36830,6 +39124,7 @@
       <w:spacing w:after="0" w:line="240" w:lineRule="auto"/>
     </w:pPr>
     <w:tblPr>
+      <w:tblInd w:w="0" w:type="dxa"/>
       <w:tblBorders>
         <w:top w:val="single" w:sz="4" w:space="0" w:color="auto"/>
         <w:left w:val="single" w:sz="4" w:space="0" w:color="auto"/>
@@ -36838,12 +39133,18 @@
         <w:insideH w:val="single" w:sz="4" w:space="0" w:color="auto"/>
         <w:insideV w:val="single" w:sz="4" w:space="0" w:color="auto"/>
       </w:tblBorders>
+      <w:tblCellMar>
+        <w:top w:w="0" w:type="dxa"/>
+        <w:left w:w="108" w:type="dxa"/>
+        <w:bottom w:w="0" w:type="dxa"/>
+        <w:right w:w="108" w:type="dxa"/>
+      </w:tblCellMar>
     </w:tblPr>
   </w:style>
-  <w:style w:type="character" w:customStyle="1" w:styleId="Ttulo3Carter">
-    <w:name w:val="Título 3 Caráter"/>
+  <w:style w:type="character" w:customStyle="1" w:styleId="Cabealho3Carter">
+    <w:name w:val="Cabeçalho 3 Caráter"/>
     <w:basedOn w:val="Tipodeletrapredefinidodopargrafo"/>
-    <w:link w:val="Ttulo3"/>
+    <w:link w:val="Cabealho3"/>
     <w:uiPriority w:val="9"/>
     <w:rsid w:val="00122FB9"/>
     <w:rPr>
@@ -36864,6 +39165,13 @@
     <w:tblPr>
       <w:tblStyleRowBandSize w:val="1"/>
       <w:tblStyleColBandSize w:val="1"/>
+      <w:tblInd w:w="0" w:type="dxa"/>
+      <w:tblCellMar>
+        <w:top w:w="0" w:type="dxa"/>
+        <w:left w:w="108" w:type="dxa"/>
+        <w:bottom w:w="0" w:type="dxa"/>
+        <w:right w:w="108" w:type="dxa"/>
+      </w:tblCellMar>
     </w:tblPr>
     <w:tblStylePr w:type="firstRow">
       <w:rPr>
@@ -36913,6 +39221,13 @@
     <w:tblPr>
       <w:tblStyleRowBandSize w:val="1"/>
       <w:tblStyleColBandSize w:val="1"/>
+      <w:tblInd w:w="0" w:type="dxa"/>
+      <w:tblCellMar>
+        <w:top w:w="0" w:type="dxa"/>
+        <w:left w:w="108" w:type="dxa"/>
+        <w:bottom w:w="0" w:type="dxa"/>
+        <w:right w:w="108" w:type="dxa"/>
+      </w:tblCellMar>
     </w:tblPr>
     <w:tblStylePr w:type="firstRow">
       <w:rPr>
@@ -37361,7 +39676,7 @@
 </file>
 
 <file path=customXml/itemProps1.xml><?xml version="1.0" encoding="utf-8"?>
-<ds:datastoreItem xmlns:ds="http://schemas.openxmlformats.org/officeDocument/2006/customXml" ds:itemID="{C0DF4A38-16B7-40F3-9200-6B7107C4F90F}">
+<ds:datastoreItem xmlns:ds="http://schemas.openxmlformats.org/officeDocument/2006/customXml" ds:itemID="{4FEE6B46-9120-4D5E-8BC7-6CA0DD892100}">
   <ds:schemaRefs>
     <ds:schemaRef ds:uri="http://schemas.openxmlformats.org/officeDocument/2006/bibliography"/>
   </ds:schemaRefs>

</xml_diff>

<commit_message>
Update Full Documentation Document
</commit_message>
<xml_diff>
--- a/Documentation/Full Documentation - Inglorious Developers.docx
+++ b/Documentation/Full Documentation - Inglorious Developers.docx
@@ -11512,18 +11512,90 @@
         </w:tc>
       </w:tr>
     </w:tbl>
-    <w:p/>
-    <w:p/>
-    <w:p/>
-    <w:p/>
-    <w:p/>
-    <w:p/>
-    <w:p/>
-    <w:p/>
-    <w:p/>
-    <w:p/>
-    <w:p/>
-    <w:p/>
+    <w:p>
+      <w:pPr>
+        <w:rPr>
+          <w:lang w:val="en-GB"/>
+        </w:rPr>
+      </w:pPr>
+    </w:p>
+    <w:p>
+      <w:pPr>
+        <w:rPr>
+          <w:lang w:val="en-GB"/>
+        </w:rPr>
+      </w:pPr>
+    </w:p>
+    <w:p>
+      <w:pPr>
+        <w:rPr>
+          <w:lang w:val="en-GB"/>
+        </w:rPr>
+      </w:pPr>
+    </w:p>
+    <w:p>
+      <w:pPr>
+        <w:rPr>
+          <w:lang w:val="en-GB"/>
+        </w:rPr>
+      </w:pPr>
+    </w:p>
+    <w:p>
+      <w:pPr>
+        <w:rPr>
+          <w:lang w:val="en-GB"/>
+        </w:rPr>
+      </w:pPr>
+    </w:p>
+    <w:p>
+      <w:pPr>
+        <w:rPr>
+          <w:lang w:val="en-GB"/>
+        </w:rPr>
+      </w:pPr>
+    </w:p>
+    <w:p>
+      <w:pPr>
+        <w:rPr>
+          <w:lang w:val="en-GB"/>
+        </w:rPr>
+      </w:pPr>
+    </w:p>
+    <w:p>
+      <w:pPr>
+        <w:rPr>
+          <w:lang w:val="en-GB"/>
+        </w:rPr>
+      </w:pPr>
+    </w:p>
+    <w:p>
+      <w:pPr>
+        <w:rPr>
+          <w:lang w:val="en-GB"/>
+        </w:rPr>
+      </w:pPr>
+    </w:p>
+    <w:p>
+      <w:pPr>
+        <w:rPr>
+          <w:lang w:val="en-GB"/>
+        </w:rPr>
+      </w:pPr>
+    </w:p>
+    <w:p>
+      <w:pPr>
+        <w:rPr>
+          <w:lang w:val="en-GB"/>
+        </w:rPr>
+      </w:pPr>
+    </w:p>
+    <w:p>
+      <w:pPr>
+        <w:rPr>
+          <w:lang w:val="en-GB"/>
+        </w:rPr>
+      </w:pPr>
+    </w:p>
     <w:p>
       <w:pPr>
         <w:spacing w:before="360" w:after="80" w:line="360" w:lineRule="auto"/>
@@ -11623,7 +11695,7 @@
             <v:path o:extrusionok="f" gradientshapeok="t" o:connecttype="rect"/>
             <o:lock v:ext="edit" aspectratio="t"/>
           </v:shapetype>
-          <v:shape id="_x0000_i1025" type="#_x0000_t75" style="width:424.5pt;height:257.25pt">
+          <v:shape id="_x0000_i1025" type="#_x0000_t75" style="width:424.55pt;height:257.45pt">
             <v:imagedata r:id="rId11" o:title="UC1 - SequenceDiagram_plantuml"/>
           </v:shape>
         </w:pict>
@@ -12029,7 +12101,7 @@
     <w:p>
       <w:r>
         <w:pict w14:anchorId="435D4792">
-          <v:shape id="_x0000_i1026" type="#_x0000_t75" style="width:438.75pt;height:297.75pt">
+          <v:shape id="_x0000_i1026" type="#_x0000_t75" style="width:438.8pt;height:297.5pt">
             <v:imagedata r:id="rId12" o:title="UC2_SSD"/>
           </v:shape>
         </w:pict>
@@ -15555,15 +15627,69 @@
         </w:rPr>
       </w:pPr>
     </w:p>
-    <w:p/>
-    <w:p/>
-    <w:p/>
-    <w:p/>
-    <w:p/>
-    <w:p/>
-    <w:p/>
-    <w:p/>
-    <w:p/>
+    <w:p>
+      <w:pPr>
+        <w:rPr>
+          <w:lang w:val="en-GB"/>
+        </w:rPr>
+      </w:pPr>
+    </w:p>
+    <w:p>
+      <w:pPr>
+        <w:rPr>
+          <w:lang w:val="en-GB"/>
+        </w:rPr>
+      </w:pPr>
+    </w:p>
+    <w:p>
+      <w:pPr>
+        <w:rPr>
+          <w:lang w:val="en-GB"/>
+        </w:rPr>
+      </w:pPr>
+    </w:p>
+    <w:p>
+      <w:pPr>
+        <w:rPr>
+          <w:lang w:val="en-GB"/>
+        </w:rPr>
+      </w:pPr>
+    </w:p>
+    <w:p>
+      <w:pPr>
+        <w:rPr>
+          <w:lang w:val="en-GB"/>
+        </w:rPr>
+      </w:pPr>
+    </w:p>
+    <w:p>
+      <w:pPr>
+        <w:rPr>
+          <w:lang w:val="en-GB"/>
+        </w:rPr>
+      </w:pPr>
+    </w:p>
+    <w:p>
+      <w:pPr>
+        <w:rPr>
+          <w:lang w:val="en-GB"/>
+        </w:rPr>
+      </w:pPr>
+    </w:p>
+    <w:p>
+      <w:pPr>
+        <w:rPr>
+          <w:lang w:val="en-GB"/>
+        </w:rPr>
+      </w:pPr>
+    </w:p>
+    <w:p>
+      <w:pPr>
+        <w:rPr>
+          <w:lang w:val="en-GB"/>
+        </w:rPr>
+      </w:pPr>
+    </w:p>
     <w:p>
       <w:pPr>
         <w:spacing w:before="360" w:after="80" w:line="360" w:lineRule="auto"/>
@@ -15643,7 +15769,7 @@
           <w:lang w:val="en-US" w:eastAsia="pt-PT"/>
         </w:rPr>
         <w:pict w14:anchorId="2D9C99CB">
-          <v:shape id="_x0000_i1027" type="#_x0000_t75" style="width:425.25pt;height:213pt">
+          <v:shape id="_x0000_i1027" type="#_x0000_t75" style="width:425.2pt;height:212.6pt">
             <v:imagedata r:id="rId13" o:title="UC2_SequenceDiagram"/>
           </v:shape>
         </w:pict>
@@ -18877,7 +19003,17 @@
                 <w:szCs w:val="18"/>
                 <w:lang w:val="en-US" w:eastAsia="pt-PT"/>
               </w:rPr>
-              <w:t>6. Platform displays those parking spots with their details (base price per hour, location) and orders the user input on the parking spot of his choice and the duration of said reservation.</w:t>
+              <w:t xml:space="preserve">6. Platform displays those parking spots with their details (base price per hour, location) and orders the user input on the parking spot of his </w:t>
+            </w:r>
+            <w:r>
+              <w:rPr>
+                <w:rFonts w:ascii="Assistant Medium" w:eastAsia="Times New Roman" w:hAnsi="Assistant Medium" w:cs="Assistant Medium"/>
+                <w:sz w:val="18"/>
+                <w:szCs w:val="18"/>
+                <w:lang w:val="en-US" w:eastAsia="pt-PT"/>
+              </w:rPr>
+              <w:lastRenderedPageBreak/>
+              <w:t>choice and the duration of said reservation.</w:t>
             </w:r>
           </w:p>
         </w:tc>
@@ -18914,6 +19050,7 @@
                 <w:shd w:val="clear" w:color="auto" w:fill="FFFFFF"/>
                 <w:lang w:val="en-US" w:eastAsia="pt-PT"/>
               </w:rPr>
+              <w:lastRenderedPageBreak/>
               <w:t>…displays data?</w:t>
             </w:r>
           </w:p>
@@ -19026,7 +19163,6 @@
                 <w:szCs w:val="18"/>
                 <w:lang w:val="en-US" w:eastAsia="pt-PT"/>
               </w:rPr>
-              <w:lastRenderedPageBreak/>
               <w:t>7. User inputs the data and confirms</w:t>
             </w:r>
           </w:p>
@@ -20398,6 +20534,7 @@
           <w:szCs w:val="34"/>
           <w:lang w:val="en-US" w:eastAsia="pt-PT"/>
         </w:rPr>
+        <w:lastRenderedPageBreak/>
         <w:t xml:space="preserve">3.3.5. </w:t>
       </w:r>
       <w:r>
@@ -20427,7 +20564,6 @@
           <w:noProof/>
           <w:lang w:eastAsia="pt-PT"/>
         </w:rPr>
-        <w:lastRenderedPageBreak/>
         <w:drawing>
           <wp:inline distT="0" distB="0" distL="0" distR="0" wp14:anchorId="5AB4279D" wp14:editId="7432C158">
             <wp:extent cx="5766663" cy="2456121"/>
@@ -20909,7 +21045,7 @@
           <w:lang w:val="en-US" w:eastAsia="pt-PT"/>
         </w:rPr>
         <w:pict w14:anchorId="1677ACF2">
-          <v:shape id="_x0000_i1028" type="#_x0000_t75" style="width:425.25pt;height:332.25pt">
+          <v:shape id="_x0000_i1028" type="#_x0000_t75" style="width:425.2pt;height:332.15pt">
             <v:imagedata r:id="rId16" o:title="UC4_SSD"/>
           </v:shape>
         </w:pict>
@@ -24397,17 +24533,8 @@
                 <w:sz w:val="18"/>
                 <w:lang w:val="en-GB" w:eastAsia="pt-PT"/>
               </w:rPr>
-              <w:t xml:space="preserve">6.The platform shows the data to </w:t>
-            </w:r>
-            <w:r>
-              <w:rPr>
-                <w:rFonts w:ascii="Assistant Medium" w:eastAsia="Times New Roman" w:hAnsi="Assistant Medium" w:cs="Assistant Medium"/>
-                <w:color w:val="000000"/>
-                <w:sz w:val="18"/>
-                <w:lang w:val="en-GB" w:eastAsia="pt-PT"/>
-              </w:rPr>
               <w:lastRenderedPageBreak/>
-              <w:t>the user, asking him to confirm it.</w:t>
+              <w:t>6.The platform shows the data to the user, asking him to confirm it.</w:t>
             </w:r>
           </w:p>
           <w:p>
@@ -24459,7 +24586,6 @@
                 <w:shd w:val="clear" w:color="auto" w:fill="FFFFFF"/>
                 <w:lang w:val="en-GB"/>
               </w:rPr>
-              <w:lastRenderedPageBreak/>
               <w:t xml:space="preserve">...validates the user </w:t>
             </w:r>
             <w:proofErr w:type="gramStart"/>
@@ -24491,7 +24617,6 @@
                 <w:shd w:val="clear" w:color="auto" w:fill="FFFFFF"/>
                 <w:lang w:val="en-GB"/>
               </w:rPr>
-              <w:lastRenderedPageBreak/>
               <w:t>(local validation)</w:t>
             </w:r>
           </w:p>
@@ -24531,7 +24656,6 @@
                 <w:szCs w:val="24"/>
                 <w:lang w:val="en-US" w:eastAsia="pt-PT"/>
               </w:rPr>
-              <w:lastRenderedPageBreak/>
               <w:t>Sublet</w:t>
             </w:r>
           </w:p>
@@ -25318,8 +25442,9 @@
           <w:noProof/>
           <w:lang w:eastAsia="pt-PT"/>
         </w:rPr>
+        <w:lastRenderedPageBreak/>
         <w:pict w14:anchorId="5F678B43">
-          <v:shape id="_x0000_i1029" type="#_x0000_t75" style="width:424.5pt;height:280.5pt">
+          <v:shape id="_x0000_i1029" type="#_x0000_t75" style="width:424.55pt;height:280.55pt">
             <v:imagedata r:id="rId17" o:title="UC4_SequenceDiagram"/>
           </v:shape>
         </w:pict>
@@ -27908,6 +28033,7 @@
                 <w:szCs w:val="24"/>
                 <w:lang w:val="en-US" w:eastAsia="pt-PT"/>
               </w:rPr>
+              <w:lastRenderedPageBreak/>
               <w:t>…is responsible for displaying the list?</w:t>
             </w:r>
           </w:p>
@@ -28079,7 +28205,6 @@
                 <w:sz w:val="18"/>
                 <w:lang w:val="en-US" w:eastAsia="pt-PT"/>
               </w:rPr>
-              <w:lastRenderedPageBreak/>
               <w:t>7.The user checks the list.</w:t>
             </w:r>
           </w:p>
@@ -30256,23 +30381,93 @@
     </w:p>
     <w:p>
       <w:pPr>
-        <w:rPr>
-          <w:lang w:val="en-GB"/>
-        </w:rPr>
-      </w:pPr>
-    </w:p>
-    <w:p>
-      <w:pPr>
-        <w:rPr>
-          <w:lang w:val="en-GB"/>
-        </w:rPr>
-      </w:pPr>
-    </w:p>
-    <w:p>
-      <w:pPr>
         <w:spacing w:before="240" w:after="240" w:line="360" w:lineRule="auto"/>
-        <w:jc w:val="center"/>
-        <w:outlineLvl w:val="0"/>
+        <w:jc w:val="both"/>
+        <w:rPr>
+          <w:rFonts w:ascii="Assistant Medium" w:eastAsia="Times New Roman" w:hAnsi="Assistant Medium" w:cs="Assistant Medium"/>
+          <w:color w:val="000000"/>
+          <w:lang w:val="en-US" w:eastAsia="pt-PT"/>
+        </w:rPr>
+      </w:pPr>
+    </w:p>
+    <w:p>
+      <w:pPr>
+        <w:spacing w:before="360" w:after="80" w:line="360" w:lineRule="auto"/>
+        <w:jc w:val="both"/>
+        <w:outlineLvl w:val="1"/>
+        <w:rPr>
+          <w:rFonts w:ascii="Assistant Medium" w:eastAsia="Times New Roman" w:hAnsi="Assistant Medium" w:cs="Assistant Medium"/>
+          <w:b/>
+          <w:bCs/>
+          <w:sz w:val="36"/>
+          <w:szCs w:val="36"/>
+          <w:lang w:val="en-US" w:eastAsia="pt-PT"/>
+        </w:rPr>
+      </w:pPr>
+      <w:r>
+        <w:rPr>
+          <w:rFonts w:ascii="Assistant Medium" w:eastAsia="Times New Roman" w:hAnsi="Assistant Medium" w:cs="Assistant Medium"/>
+          <w:b/>
+          <w:bCs/>
+          <w:color w:val="666666"/>
+          <w:sz w:val="34"/>
+          <w:szCs w:val="34"/>
+          <w:lang w:val="en-US" w:eastAsia="pt-PT"/>
+        </w:rPr>
+        <w:t>3.</w:t>
+      </w:r>
+      <w:r>
+        <w:rPr>
+          <w:rFonts w:ascii="Assistant Medium" w:eastAsia="Times New Roman" w:hAnsi="Assistant Medium" w:cs="Assistant Medium"/>
+          <w:b/>
+          <w:bCs/>
+          <w:color w:val="666666"/>
+          <w:sz w:val="34"/>
+          <w:szCs w:val="34"/>
+          <w:lang w:val="en-US" w:eastAsia="pt-PT"/>
+        </w:rPr>
+        <w:t>6</w:t>
+      </w:r>
+      <w:r>
+        <w:rPr>
+          <w:rFonts w:ascii="Assistant Medium" w:eastAsia="Times New Roman" w:hAnsi="Assistant Medium" w:cs="Assistant Medium"/>
+          <w:b/>
+          <w:bCs/>
+          <w:color w:val="666666"/>
+          <w:sz w:val="34"/>
+          <w:szCs w:val="34"/>
+          <w:lang w:val="en-US" w:eastAsia="pt-PT"/>
+        </w:rPr>
+        <w:t xml:space="preserve">.4. </w:t>
+      </w:r>
+      <w:r>
+        <w:rPr>
+          <w:rFonts w:ascii="Assistant Medium" w:eastAsia="Times New Roman" w:hAnsi="Assistant Medium" w:cs="Assistant Medium"/>
+          <w:b/>
+          <w:bCs/>
+          <w:color w:val="666666"/>
+          <w:sz w:val="34"/>
+          <w:szCs w:val="34"/>
+          <w:lang w:val="en-US" w:eastAsia="pt-PT"/>
+        </w:rPr>
+        <w:t>Class Table</w:t>
+      </w:r>
+    </w:p>
+    <w:p>
+      <w:pPr>
+        <w:spacing w:before="240" w:after="240" w:line="360" w:lineRule="auto"/>
+        <w:jc w:val="both"/>
+        <w:rPr>
+          <w:rFonts w:ascii="Assistant Medium" w:eastAsia="Times New Roman" w:hAnsi="Assistant Medium" w:cs="Assistant Medium"/>
+          <w:color w:val="000000"/>
+          <w:lang w:val="en-US" w:eastAsia="pt-PT"/>
+        </w:rPr>
+      </w:pPr>
+    </w:p>
+    <w:p>
+      <w:pPr>
+        <w:spacing w:before="240" w:after="240" w:line="360" w:lineRule="auto"/>
+        <w:jc w:val="both"/>
         <w:rPr>
           <w:b/>
           <w:bCs/>
@@ -34608,6 +34803,7 @@
           <w:szCs w:val="34"/>
           <w:lang w:val="en-US" w:eastAsia="pt-PT"/>
         </w:rPr>
+        <w:lastRenderedPageBreak/>
         <w:t xml:space="preserve">3.7.5. </w:t>
       </w:r>
       <w:r>
@@ -34626,9 +34822,8 @@
     </w:p>
     <w:p>
       <w:r>
-        <w:lastRenderedPageBreak/>
         <w:pict w14:anchorId="57C50446">
-          <v:shape id="_x0000_i1030" type="#_x0000_t75" style="width:425.25pt;height:319.5pt">
+          <v:shape id="_x0000_i1030" type="#_x0000_t75" style="width:425.2pt;height:319.9pt">
             <v:imagedata r:id="rId22" o:title="UC7 - SequenceDiagram"/>
           </v:shape>
         </w:pict>
@@ -34771,8 +34966,8 @@
           <w:lang w:val="en-US" w:eastAsia="pt-PT"/>
         </w:rPr>
       </w:pPr>
-      <w:bookmarkStart w:id="45" w:name="_Hlk63158817"/>
-      <w:bookmarkStart w:id="46" w:name="_Toc63789654"/>
+      <w:bookmarkStart w:id="45" w:name="_Toc63789654"/>
+      <w:bookmarkStart w:id="46" w:name="_Hlk63158817"/>
       <w:r>
         <w:rPr>
           <w:rFonts w:ascii="Assistant Medium" w:eastAsia="Times New Roman" w:hAnsi="Assistant Medium" w:cs="Assistant Medium"/>
@@ -34783,7 +34978,6 @@
           <w:szCs w:val="34"/>
           <w:lang w:val="en-US" w:eastAsia="pt-PT"/>
         </w:rPr>
-        <w:lastRenderedPageBreak/>
         <w:t xml:space="preserve">4.1. </w:t>
       </w:r>
       <w:r>
@@ -34798,7 +34992,7 @@
         </w:rPr>
         <w:t>Sprint #2 Backlog</w:t>
       </w:r>
-      <w:bookmarkEnd w:id="46"/>
+      <w:bookmarkEnd w:id="45"/>
     </w:p>
     <w:p>
       <w:pPr>
@@ -34840,7 +35034,7 @@
       </w:r>
       <w:bookmarkEnd w:id="47"/>
     </w:p>
-    <w:bookmarkEnd w:id="45"/>
+    <w:bookmarkEnd w:id="46"/>
     <w:p>
       <w:pPr>
         <w:spacing w:after="0"/>
@@ -41022,6 +41216,7 @@
     <w:lsdException w:name="HTML Sample" w:semiHidden="1" w:unhideWhenUsed="1"/>
     <w:lsdException w:name="HTML Typewriter" w:semiHidden="1" w:unhideWhenUsed="1"/>
     <w:lsdException w:name="HTML Variable" w:semiHidden="1" w:unhideWhenUsed="1"/>
+    <w:lsdException w:name="Normal Table" w:semiHidden="1" w:unhideWhenUsed="1"/>
     <w:lsdException w:name="annotation subject" w:semiHidden="1" w:unhideWhenUsed="1"/>
     <w:lsdException w:name="No List" w:semiHidden="1" w:unhideWhenUsed="1"/>
     <w:lsdException w:name="Outline List 1" w:semiHidden="1" w:unhideWhenUsed="1"/>
@@ -41064,8 +41259,11 @@
     <w:lsdException w:name="Table Contemporary" w:semiHidden="1" w:unhideWhenUsed="1"/>
     <w:lsdException w:name="Table Elegant" w:semiHidden="1" w:unhideWhenUsed="1"/>
     <w:lsdException w:name="Table Professional" w:semiHidden="1" w:unhideWhenUsed="1"/>
+    <w:lsdException w:name="Table Subtle 1" w:semiHidden="1" w:unhideWhenUsed="1"/>
     <w:lsdException w:name="Table Subtle 2" w:semiHidden="1" w:unhideWhenUsed="1"/>
     <w:lsdException w:name="Table Web 1" w:semiHidden="1" w:unhideWhenUsed="1"/>
+    <w:lsdException w:name="Table Web 2" w:semiHidden="1" w:unhideWhenUsed="1"/>
+    <w:lsdException w:name="Table Web 3" w:semiHidden="1" w:unhideWhenUsed="1"/>
     <w:lsdException w:name="Balloon Text" w:semiHidden="1" w:unhideWhenUsed="1"/>
     <w:lsdException w:name="Table Grid" w:uiPriority="39"/>
     <w:lsdException w:name="Table Theme" w:semiHidden="1" w:unhideWhenUsed="1"/>

</xml_diff>

<commit_message>
Domain Model Updated and added to FullDocumentation.docx
</commit_message>
<xml_diff>
--- a/Documentation/Full Documentation - Inglorious Developers.docx
+++ b/Documentation/Full Documentation - Inglorious Developers.docx
@@ -5085,29 +5085,12 @@
       <w:r>
         <w:rPr>
           <w:noProof/>
-          <w:lang w:eastAsia="pt-PT"/>
         </w:rPr>
         <w:drawing>
-          <wp:anchor distT="0" distB="0" distL="114300" distR="114300" simplePos="0" relativeHeight="251659264" behindDoc="1" locked="0" layoutInCell="1" allowOverlap="1" wp14:anchorId="413419EE" wp14:editId="06D3908A">
-            <wp:simplePos x="0" y="0"/>
-            <wp:positionH relativeFrom="margin">
-              <wp:posOffset>-364490</wp:posOffset>
-            </wp:positionH>
-            <wp:positionV relativeFrom="paragraph">
-              <wp:posOffset>290195</wp:posOffset>
-            </wp:positionV>
-            <wp:extent cx="6107430" cy="6922135"/>
-            <wp:effectExtent l="0" t="0" r="7620" b="0"/>
-            <wp:wrapTight wrapText="bothSides">
-              <wp:wrapPolygon edited="0">
-                <wp:start x="0" y="0"/>
-                <wp:lineTo x="0" y="21519"/>
-                <wp:lineTo x="21560" y="21519"/>
-                <wp:lineTo x="21560" y="0"/>
-                <wp:lineTo x="0" y="0"/>
-              </wp:wrapPolygon>
-            </wp:wrapTight>
-            <wp:docPr id="6" name="Imagem 6"/>
+          <wp:inline distT="0" distB="0" distL="0" distR="0" wp14:anchorId="5A091AFA" wp14:editId="4DB3702B">
+            <wp:extent cx="5400040" cy="3078480"/>
+            <wp:effectExtent l="0" t="0" r="0" b="7620"/>
+            <wp:docPr id="3" name="Imagem 3"/>
             <wp:cNvGraphicFramePr>
               <a:graphicFrameLocks xmlns:a="http://schemas.openxmlformats.org/drawingml/2006/main" noChangeAspect="1"/>
             </wp:cNvGraphicFramePr>
@@ -5115,8 +5098,10 @@
               <a:graphicData uri="http://schemas.openxmlformats.org/drawingml/2006/picture">
                 <pic:pic xmlns:pic="http://schemas.openxmlformats.org/drawingml/2006/picture">
                   <pic:nvPicPr>
-                    <pic:cNvPr id="1" name=""/>
-                    <pic:cNvPicPr/>
+                    <pic:cNvPr id="0" name="Picture 7"/>
+                    <pic:cNvPicPr>
+                      <a:picLocks noChangeAspect="1" noChangeArrowheads="1"/>
+                    </pic:cNvPicPr>
                   </pic:nvPicPr>
                   <pic:blipFill>
                     <a:blip r:embed="rId8">
@@ -5126,31 +5111,138 @@
                         </a:ext>
                       </a:extLst>
                     </a:blip>
+                    <a:srcRect/>
                     <a:stretch>
                       <a:fillRect/>
                     </a:stretch>
                   </pic:blipFill>
-                  <pic:spPr>
+                  <pic:spPr bwMode="auto">
                     <a:xfrm>
                       <a:off x="0" y="0"/>
-                      <a:ext cx="6107430" cy="6922135"/>
+                      <a:ext cx="5400040" cy="3078480"/>
                     </a:xfrm>
                     <a:prstGeom prst="rect">
                       <a:avLst/>
                     </a:prstGeom>
+                    <a:noFill/>
+                    <a:ln>
+                      <a:noFill/>
+                    </a:ln>
                   </pic:spPr>
                 </pic:pic>
               </a:graphicData>
             </a:graphic>
-            <wp14:sizeRelH relativeFrom="page">
-              <wp14:pctWidth>0</wp14:pctWidth>
-            </wp14:sizeRelH>
-            <wp14:sizeRelV relativeFrom="page">
-              <wp14:pctHeight>0</wp14:pctHeight>
-            </wp14:sizeRelV>
-          </wp:anchor>
+          </wp:inline>
         </w:drawing>
       </w:r>
+    </w:p>
+    <w:p>
+      <w:pPr>
+        <w:spacing w:after="240" w:line="360" w:lineRule="auto"/>
+        <w:jc w:val="both"/>
+        <w:rPr>
+          <w:rFonts w:ascii="Assistant Medium" w:eastAsia="Times New Roman" w:hAnsi="Assistant Medium" w:cs="Assistant Medium"/>
+          <w:sz w:val="24"/>
+          <w:szCs w:val="24"/>
+          <w:lang w:val="en-US" w:eastAsia="pt-PT"/>
+        </w:rPr>
+      </w:pPr>
+    </w:p>
+    <w:p>
+      <w:pPr>
+        <w:spacing w:after="240" w:line="360" w:lineRule="auto"/>
+        <w:jc w:val="both"/>
+        <w:rPr>
+          <w:rFonts w:ascii="Assistant Medium" w:eastAsia="Times New Roman" w:hAnsi="Assistant Medium" w:cs="Assistant Medium"/>
+          <w:sz w:val="24"/>
+          <w:szCs w:val="24"/>
+          <w:lang w:val="en-US" w:eastAsia="pt-PT"/>
+        </w:rPr>
+      </w:pPr>
+    </w:p>
+    <w:p>
+      <w:pPr>
+        <w:spacing w:after="240" w:line="360" w:lineRule="auto"/>
+        <w:jc w:val="both"/>
+        <w:rPr>
+          <w:rFonts w:ascii="Assistant Medium" w:eastAsia="Times New Roman" w:hAnsi="Assistant Medium" w:cs="Assistant Medium"/>
+          <w:sz w:val="24"/>
+          <w:szCs w:val="24"/>
+          <w:lang w:val="en-US" w:eastAsia="pt-PT"/>
+        </w:rPr>
+      </w:pPr>
+    </w:p>
+    <w:p>
+      <w:pPr>
+        <w:spacing w:after="240" w:line="360" w:lineRule="auto"/>
+        <w:jc w:val="both"/>
+        <w:rPr>
+          <w:rFonts w:ascii="Assistant Medium" w:eastAsia="Times New Roman" w:hAnsi="Assistant Medium" w:cs="Assistant Medium"/>
+          <w:sz w:val="24"/>
+          <w:szCs w:val="24"/>
+          <w:lang w:val="en-US" w:eastAsia="pt-PT"/>
+        </w:rPr>
+      </w:pPr>
+    </w:p>
+    <w:p>
+      <w:pPr>
+        <w:spacing w:after="240" w:line="360" w:lineRule="auto"/>
+        <w:jc w:val="both"/>
+        <w:rPr>
+          <w:rFonts w:ascii="Assistant Medium" w:eastAsia="Times New Roman" w:hAnsi="Assistant Medium" w:cs="Assistant Medium"/>
+          <w:sz w:val="24"/>
+          <w:szCs w:val="24"/>
+          <w:lang w:val="en-US" w:eastAsia="pt-PT"/>
+        </w:rPr>
+      </w:pPr>
+    </w:p>
+    <w:p>
+      <w:pPr>
+        <w:spacing w:after="240" w:line="360" w:lineRule="auto"/>
+        <w:jc w:val="both"/>
+        <w:rPr>
+          <w:rFonts w:ascii="Assistant Medium" w:eastAsia="Times New Roman" w:hAnsi="Assistant Medium" w:cs="Assistant Medium"/>
+          <w:sz w:val="24"/>
+          <w:szCs w:val="24"/>
+          <w:lang w:val="en-US" w:eastAsia="pt-PT"/>
+        </w:rPr>
+      </w:pPr>
+    </w:p>
+    <w:p>
+      <w:pPr>
+        <w:spacing w:after="240" w:line="360" w:lineRule="auto"/>
+        <w:jc w:val="both"/>
+        <w:rPr>
+          <w:rFonts w:ascii="Assistant Medium" w:eastAsia="Times New Roman" w:hAnsi="Assistant Medium" w:cs="Assistant Medium"/>
+          <w:sz w:val="24"/>
+          <w:szCs w:val="24"/>
+          <w:lang w:val="en-US" w:eastAsia="pt-PT"/>
+        </w:rPr>
+      </w:pPr>
+    </w:p>
+    <w:p>
+      <w:pPr>
+        <w:spacing w:after="240" w:line="360" w:lineRule="auto"/>
+        <w:jc w:val="both"/>
+        <w:rPr>
+          <w:rFonts w:ascii="Assistant Medium" w:eastAsia="Times New Roman" w:hAnsi="Assistant Medium" w:cs="Assistant Medium"/>
+          <w:sz w:val="24"/>
+          <w:szCs w:val="24"/>
+          <w:lang w:val="en-US" w:eastAsia="pt-PT"/>
+        </w:rPr>
+      </w:pPr>
+    </w:p>
+    <w:p>
+      <w:pPr>
+        <w:spacing w:after="240" w:line="360" w:lineRule="auto"/>
+        <w:jc w:val="both"/>
+        <w:rPr>
+          <w:rFonts w:ascii="Assistant Medium" w:eastAsia="Times New Roman" w:hAnsi="Assistant Medium" w:cs="Assistant Medium"/>
+          <w:sz w:val="24"/>
+          <w:szCs w:val="24"/>
+          <w:lang w:val="en-US" w:eastAsia="pt-PT"/>
+        </w:rPr>
+      </w:pPr>
     </w:p>
     <w:p>
       <w:pPr>
@@ -11695,7 +11787,7 @@
             <v:path o:extrusionok="f" gradientshapeok="t" o:connecttype="rect"/>
             <o:lock v:ext="edit" aspectratio="t"/>
           </v:shapetype>
-          <v:shape id="_x0000_i1025" type="#_x0000_t75" style="width:424.55pt;height:257.45pt">
+          <v:shape id="_x0000_i1025" type="#_x0000_t75" style="width:424.5pt;height:257.45pt">
             <v:imagedata r:id="rId11" o:title="UC1 - SequenceDiagram_plantuml"/>
           </v:shape>
         </w:pict>
@@ -12101,7 +12193,7 @@
     <w:p>
       <w:r>
         <w:pict w14:anchorId="435D4792">
-          <v:shape id="_x0000_i1026" type="#_x0000_t75" style="width:438.8pt;height:297.5pt">
+          <v:shape id="_x0000_i1026" type="#_x0000_t75" style="width:438.9pt;height:297.8pt">
             <v:imagedata r:id="rId12" o:title="UC2_SSD"/>
           </v:shape>
         </w:pict>
@@ -15769,7 +15861,7 @@
           <w:lang w:val="en-US" w:eastAsia="pt-PT"/>
         </w:rPr>
         <w:pict w14:anchorId="2D9C99CB">
-          <v:shape id="_x0000_i1027" type="#_x0000_t75" style="width:425.2pt;height:212.6pt">
+          <v:shape id="_x0000_i1027" type="#_x0000_t75" style="width:425.1pt;height:212.55pt">
             <v:imagedata r:id="rId13" o:title="UC2_SequenceDiagram"/>
           </v:shape>
         </w:pict>
@@ -21045,7 +21137,7 @@
           <w:lang w:val="en-US" w:eastAsia="pt-PT"/>
         </w:rPr>
         <w:pict w14:anchorId="1677ACF2">
-          <v:shape id="_x0000_i1028" type="#_x0000_t75" style="width:425.2pt;height:332.15pt">
+          <v:shape id="_x0000_i1028" type="#_x0000_t75" style="width:425.1pt;height:332.35pt">
             <v:imagedata r:id="rId16" o:title="UC4_SSD"/>
           </v:shape>
         </w:pict>
@@ -25444,7 +25536,7 @@
         </w:rPr>
         <w:lastRenderedPageBreak/>
         <w:pict w14:anchorId="5F678B43">
-          <v:shape id="_x0000_i1029" type="#_x0000_t75" style="width:424.55pt;height:280.55pt">
+          <v:shape id="_x0000_i1029" type="#_x0000_t75" style="width:424.5pt;height:280.5pt">
             <v:imagedata r:id="rId17" o:title="UC4_SequenceDiagram"/>
           </v:shape>
         </w:pict>
@@ -30414,31 +30506,7 @@
           <w:szCs w:val="34"/>
           <w:lang w:val="en-US" w:eastAsia="pt-PT"/>
         </w:rPr>
-        <w:t>3.</w:t>
-      </w:r>
-      <w:r>
-        <w:rPr>
-          <w:rFonts w:ascii="Assistant Medium" w:eastAsia="Times New Roman" w:hAnsi="Assistant Medium" w:cs="Assistant Medium"/>
-          <w:b/>
-          <w:bCs/>
-          <w:color w:val="666666"/>
-          <w:sz w:val="34"/>
-          <w:szCs w:val="34"/>
-          <w:lang w:val="en-US" w:eastAsia="pt-PT"/>
-        </w:rPr>
-        <w:t>6</w:t>
-      </w:r>
-      <w:r>
-        <w:rPr>
-          <w:rFonts w:ascii="Assistant Medium" w:eastAsia="Times New Roman" w:hAnsi="Assistant Medium" w:cs="Assistant Medium"/>
-          <w:b/>
-          <w:bCs/>
-          <w:color w:val="666666"/>
-          <w:sz w:val="34"/>
-          <w:szCs w:val="34"/>
-          <w:lang w:val="en-US" w:eastAsia="pt-PT"/>
-        </w:rPr>
-        <w:t xml:space="preserve">.4. </w:t>
+        <w:t xml:space="preserve">3.6.4. </w:t>
       </w:r>
       <w:r>
         <w:rPr>
@@ -30776,21 +30844,7 @@
         </w:rPr>
       </w:pPr>
     </w:p>
-    <w:p>
-      <w:pPr>
-        <w:spacing w:before="360" w:after="80" w:line="360" w:lineRule="auto"/>
-        <w:outlineLvl w:val="1"/>
-        <w:rPr>
-          <w:rFonts w:ascii="Assistant Medium" w:eastAsia="Times New Roman" w:hAnsi="Assistant Medium" w:cs="Assistant Medium"/>
-          <w:b/>
-          <w:bCs/>
-          <w:color w:val="666666"/>
-          <w:sz w:val="34"/>
-          <w:szCs w:val="34"/>
-          <w:lang w:val="en-US" w:eastAsia="pt-PT"/>
-        </w:rPr>
-      </w:pPr>
-    </w:p>
+    <w:p/>
     <w:p>
       <w:pPr>
         <w:spacing w:before="360" w:after="80" w:line="360" w:lineRule="auto"/>
@@ -34823,77 +34877,24 @@
     <w:p>
       <w:r>
         <w:pict w14:anchorId="57C50446">
-          <v:shape id="_x0000_i1030" type="#_x0000_t75" style="width:425.2pt;height:319.9pt">
+          <v:shape id="_x0000_i1030" type="#_x0000_t75" style="width:425.1pt;height:319.7pt">
             <v:imagedata r:id="rId22" o:title="UC7 - SequenceDiagram"/>
           </v:shape>
         </w:pict>
       </w:r>
     </w:p>
-    <w:p>
-      <w:pPr>
-        <w:spacing w:before="240" w:after="240" w:line="360" w:lineRule="auto"/>
-        <w:jc w:val="center"/>
-        <w:outlineLvl w:val="0"/>
-        <w:rPr>
-          <w:color w:val="666666"/>
-          <w:kern w:val="36"/>
-          <w:sz w:val="40"/>
-          <w:szCs w:val="40"/>
-        </w:rPr>
-      </w:pPr>
-    </w:p>
-    <w:p>
-      <w:pPr>
-        <w:spacing w:before="240" w:after="240" w:line="360" w:lineRule="auto"/>
-        <w:jc w:val="center"/>
-        <w:outlineLvl w:val="0"/>
-        <w:rPr>
-          <w:color w:val="666666"/>
-          <w:kern w:val="36"/>
-          <w:sz w:val="40"/>
-          <w:szCs w:val="40"/>
-        </w:rPr>
-      </w:pPr>
-    </w:p>
-    <w:p>
-      <w:pPr>
-        <w:spacing w:before="240" w:after="240" w:line="360" w:lineRule="auto"/>
-        <w:jc w:val="center"/>
-        <w:outlineLvl w:val="0"/>
-        <w:rPr>
-          <w:color w:val="666666"/>
-          <w:kern w:val="36"/>
-          <w:sz w:val="40"/>
-          <w:szCs w:val="40"/>
-        </w:rPr>
-      </w:pPr>
-    </w:p>
-    <w:p>
-      <w:pPr>
-        <w:spacing w:before="240" w:after="240" w:line="360" w:lineRule="auto"/>
-        <w:jc w:val="center"/>
-        <w:outlineLvl w:val="0"/>
-        <w:rPr>
-          <w:color w:val="666666"/>
-          <w:kern w:val="36"/>
-          <w:sz w:val="40"/>
-          <w:szCs w:val="40"/>
-        </w:rPr>
-      </w:pPr>
-    </w:p>
-    <w:p>
-      <w:pPr>
-        <w:spacing w:before="240" w:after="240" w:line="360" w:lineRule="auto"/>
-        <w:jc w:val="center"/>
-        <w:outlineLvl w:val="0"/>
-        <w:rPr>
-          <w:color w:val="666666"/>
-          <w:kern w:val="36"/>
-          <w:sz w:val="40"/>
-          <w:szCs w:val="40"/>
-        </w:rPr>
-      </w:pPr>
-    </w:p>
+    <w:p/>
+    <w:p/>
+    <w:p/>
+    <w:p/>
+    <w:p/>
+    <w:p/>
+    <w:p/>
+    <w:p/>
+    <w:p/>
+    <w:p/>
+    <w:p/>
+    <w:p/>
     <w:p>
       <w:pPr>
         <w:spacing w:before="240" w:after="240" w:line="360" w:lineRule="auto"/>
@@ -34929,6 +34930,7 @@
           <w:szCs w:val="40"/>
           <w:lang w:val="en-GB"/>
         </w:rPr>
+        <w:lastRenderedPageBreak/>
         <w:t xml:space="preserve">4. </w:t>
       </w:r>
       <w:r>
@@ -35470,6 +35472,7 @@
         <w:rPr>
           <w:rFonts w:ascii="Assistant Medium" w:hAnsi="Assistant Medium" w:cs="Assistant Medium"/>
         </w:rPr>
+        <w:lastRenderedPageBreak/>
         <w:t xml:space="preserve">As a user, I need to be authenticated, so that I </w:t>
       </w:r>
       <w:proofErr w:type="gramStart"/>
@@ -35827,21 +35830,7 @@
         <w:rPr>
           <w:rFonts w:ascii="Assistant Medium" w:hAnsi="Assistant Medium" w:cs="Assistant Medium"/>
         </w:rPr>
-        <w:t xml:space="preserve">As a user, I want to be able to create a parking spot sublet, so that I </w:t>
-      </w:r>
-      <w:proofErr w:type="gramStart"/>
-      <w:r>
-        <w:rPr>
-          <w:rFonts w:ascii="Assistant Medium" w:hAnsi="Assistant Medium" w:cs="Assistant Medium"/>
-        </w:rPr>
-        <w:t>am able to</w:t>
-      </w:r>
-      <w:proofErr w:type="gramEnd"/>
-      <w:r>
-        <w:rPr>
-          <w:rFonts w:ascii="Assistant Medium" w:hAnsi="Assistant Medium" w:cs="Assistant Medium"/>
-        </w:rPr>
-        <w:t xml:space="preserve"> rent it to another user when needed.</w:t>
+        <w:t>As a user, I want to be able to make payments, so that I can pay for a reservation.</w:t>
       </w:r>
     </w:p>
     <w:p>
@@ -35861,7 +35850,7 @@
         <w:rPr>
           <w:rFonts w:ascii="Assistant Medium" w:hAnsi="Assistant Medium" w:cs="Assistant Medium"/>
         </w:rPr>
-        <w:t>As a user, I want to be able to make payments, so that I can pay for a reservation.</w:t>
+        <w:t>As a user, I want to have a virtual wallet with credit, so that I can pay through it.</w:t>
       </w:r>
     </w:p>
     <w:p>
@@ -35880,28 +35869,6 @@
       <w:r>
         <w:rPr>
           <w:rFonts w:ascii="Assistant Medium" w:hAnsi="Assistant Medium" w:cs="Assistant Medium"/>
-        </w:rPr>
-        <w:t>As a user, I want to have a virtual wallet with credit, so that I can pay through it.</w:t>
-      </w:r>
-    </w:p>
-    <w:p>
-      <w:pPr>
-        <w:pStyle w:val="PargrafodaLista"/>
-        <w:numPr>
-          <w:ilvl w:val="0"/>
-          <w:numId w:val="30"/>
-        </w:numPr>
-        <w:spacing w:line="360" w:lineRule="auto"/>
-        <w:jc w:val="both"/>
-        <w:rPr>
-          <w:rFonts w:ascii="Assistant Medium" w:hAnsi="Assistant Medium" w:cs="Assistant Medium"/>
-          <w:highlight w:val="yellow"/>
-        </w:rPr>
-      </w:pPr>
-      <w:r>
-        <w:rPr>
-          <w:rFonts w:ascii="Assistant Medium" w:hAnsi="Assistant Medium" w:cs="Assistant Medium"/>
-          <w:highlight w:val="yellow"/>
         </w:rPr>
         <w:t>As a user, I want to access my virtual wallet, so that I check my credit.</w:t>
       </w:r>

</xml_diff>

<commit_message>
Relatory pdf format added (in progress)/UC7 Brief and Fully added to UC7 Folder
</commit_message>
<xml_diff>
--- a/Documentation/Full Documentation - Inglorious Developers.docx
+++ b/Documentation/Full Documentation - Inglorious Developers.docx
@@ -4577,25 +4577,7 @@
                 <w:color w:val="000000"/>
                 <w:lang w:val="en-US" w:eastAsia="pt-PT"/>
               </w:rPr>
-              <w:t xml:space="preserve">Pay or arrange to pay beforehand or before due. </w:t>
-            </w:r>
-            <w:proofErr w:type="gramStart"/>
-            <w:r>
-              <w:rPr>
-                <w:rFonts w:ascii="Assistant Medium" w:eastAsia="Times New Roman" w:hAnsi="Assistant Medium" w:cs="Assistant Medium"/>
-                <w:color w:val="000000"/>
-                <w:lang w:val="en-US" w:eastAsia="pt-PT"/>
-              </w:rPr>
-              <w:t>It’s</w:t>
-            </w:r>
-            <w:proofErr w:type="gramEnd"/>
-            <w:r>
-              <w:rPr>
-                <w:rFonts w:ascii="Assistant Medium" w:eastAsia="Times New Roman" w:hAnsi="Assistant Medium" w:cs="Assistant Medium"/>
-                <w:color w:val="000000"/>
-                <w:lang w:val="en-US" w:eastAsia="pt-PT"/>
-              </w:rPr>
-              <w:t xml:space="preserve"> related to the reservation service.</w:t>
+              <w:t>Pay or arrange to pay beforehand or before due. It’s related to the reservation service.</w:t>
             </w:r>
           </w:p>
         </w:tc>
@@ -4826,25 +4808,7 @@
                 <w:color w:val="000000"/>
                 <w:lang w:val="en-US" w:eastAsia="pt-PT"/>
               </w:rPr>
-              <w:t xml:space="preserve">Operation done by the user </w:t>
-            </w:r>
-            <w:proofErr w:type="gramStart"/>
-            <w:r>
-              <w:rPr>
-                <w:rFonts w:ascii="Assistant Medium" w:eastAsia="Times New Roman" w:hAnsi="Assistant Medium" w:cs="Assistant Medium"/>
-                <w:color w:val="000000"/>
-                <w:lang w:val="en-US" w:eastAsia="pt-PT"/>
-              </w:rPr>
-              <w:t>in order to</w:t>
-            </w:r>
-            <w:proofErr w:type="gramEnd"/>
-            <w:r>
-              <w:rPr>
-                <w:rFonts w:ascii="Assistant Medium" w:eastAsia="Times New Roman" w:hAnsi="Assistant Medium" w:cs="Assistant Medium"/>
-                <w:color w:val="000000"/>
-                <w:lang w:val="en-US" w:eastAsia="pt-PT"/>
-              </w:rPr>
-              <w:t xml:space="preserve"> get a parking space in a limited period of time in a specific Parking Lot.</w:t>
+              <w:t>Operation done by the user in order to get a parking space in a limited period of time in a specific Parking Lot.</w:t>
             </w:r>
           </w:p>
         </w:tc>
@@ -4901,25 +4865,7 @@
                 <w:color w:val="000000"/>
                 <w:lang w:val="en-US" w:eastAsia="pt-PT"/>
               </w:rPr>
-              <w:t xml:space="preserve">Operation that depends on an existing Reservation. It allows the user to transfer his right of using the space to another user for a limited </w:t>
-            </w:r>
-            <w:proofErr w:type="gramStart"/>
-            <w:r>
-              <w:rPr>
-                <w:rFonts w:ascii="Assistant Medium" w:eastAsia="Times New Roman" w:hAnsi="Assistant Medium" w:cs="Assistant Medium"/>
-                <w:color w:val="000000"/>
-                <w:lang w:val="en-US" w:eastAsia="pt-PT"/>
-              </w:rPr>
-              <w:t>period of time</w:t>
-            </w:r>
-            <w:proofErr w:type="gramEnd"/>
-            <w:r>
-              <w:rPr>
-                <w:rFonts w:ascii="Assistant Medium" w:eastAsia="Times New Roman" w:hAnsi="Assistant Medium" w:cs="Assistant Medium"/>
-                <w:color w:val="000000"/>
-                <w:lang w:val="en-US" w:eastAsia="pt-PT"/>
-              </w:rPr>
-              <w:t xml:space="preserve"> (never exceeding the period of time of the original reservation).</w:t>
+              <w:t>Operation that depends on an existing Reservation. It allows the user to transfer his right of using the space to another user for a limited period of time (never exceeding the period of time of the original reservation).</w:t>
             </w:r>
           </w:p>
         </w:tc>
@@ -5082,15 +5028,27 @@
           <w:lang w:val="en-GB"/>
         </w:rPr>
       </w:pPr>
+    </w:p>
+    <w:p>
+      <w:pPr>
+        <w:spacing w:after="240" w:line="360" w:lineRule="auto"/>
+        <w:jc w:val="both"/>
+        <w:rPr>
+          <w:rFonts w:ascii="Assistant Medium" w:eastAsia="Times New Roman" w:hAnsi="Assistant Medium" w:cs="Assistant Medium"/>
+          <w:sz w:val="24"/>
+          <w:szCs w:val="24"/>
+          <w:lang w:val="en-US" w:eastAsia="pt-PT"/>
+        </w:rPr>
+      </w:pPr>
       <w:r>
         <w:rPr>
           <w:noProof/>
         </w:rPr>
         <w:drawing>
-          <wp:inline distT="0" distB="0" distL="0" distR="0" wp14:anchorId="5A091AFA" wp14:editId="4DB3702B">
-            <wp:extent cx="5400040" cy="3078480"/>
-            <wp:effectExtent l="0" t="0" r="0" b="7620"/>
-            <wp:docPr id="3" name="Imagem 3"/>
+          <wp:inline distT="0" distB="0" distL="0" distR="0" wp14:anchorId="260D86A2" wp14:editId="3FE7D253">
+            <wp:extent cx="5400040" cy="3699510"/>
+            <wp:effectExtent l="0" t="0" r="0" b="0"/>
+            <wp:docPr id="6" name="Imagem 6"/>
             <wp:cNvGraphicFramePr>
               <a:graphicFrameLocks xmlns:a="http://schemas.openxmlformats.org/drawingml/2006/main" noChangeAspect="1"/>
             </wp:cNvGraphicFramePr>
@@ -5119,7 +5077,7 @@
                   <pic:spPr bwMode="auto">
                     <a:xfrm>
                       <a:off x="0" y="0"/>
-                      <a:ext cx="5400040" cy="3078480"/>
+                      <a:ext cx="5400040" cy="3699510"/>
                     </a:xfrm>
                     <a:prstGeom prst="rect">
                       <a:avLst/>
@@ -5135,30 +5093,6 @@
           </wp:inline>
         </w:drawing>
       </w:r>
-    </w:p>
-    <w:p>
-      <w:pPr>
-        <w:spacing w:after="240" w:line="360" w:lineRule="auto"/>
-        <w:jc w:val="both"/>
-        <w:rPr>
-          <w:rFonts w:ascii="Assistant Medium" w:eastAsia="Times New Roman" w:hAnsi="Assistant Medium" w:cs="Assistant Medium"/>
-          <w:sz w:val="24"/>
-          <w:szCs w:val="24"/>
-          <w:lang w:val="en-US" w:eastAsia="pt-PT"/>
-        </w:rPr>
-      </w:pPr>
-    </w:p>
-    <w:p>
-      <w:pPr>
-        <w:spacing w:after="240" w:line="360" w:lineRule="auto"/>
-        <w:jc w:val="both"/>
-        <w:rPr>
-          <w:rFonts w:ascii="Assistant Medium" w:eastAsia="Times New Roman" w:hAnsi="Assistant Medium" w:cs="Assistant Medium"/>
-          <w:sz w:val="24"/>
-          <w:szCs w:val="24"/>
-          <w:lang w:val="en-US" w:eastAsia="pt-PT"/>
-        </w:rPr>
-      </w:pPr>
     </w:p>
     <w:p>
       <w:pPr>
@@ -6681,25 +6615,7 @@
           <w:color w:val="000000"/>
           <w:lang w:val="en-US" w:eastAsia="pt-PT"/>
         </w:rPr>
-        <w:t xml:space="preserve"> </w:t>
-      </w:r>
-      <w:proofErr w:type="gramStart"/>
-      <w:r>
-        <w:rPr>
-          <w:rFonts w:ascii="Assistant Medium" w:eastAsia="Times New Roman" w:hAnsi="Assistant Medium" w:cs="Assistant Medium"/>
-          <w:color w:val="000000"/>
-          <w:lang w:val="en-US" w:eastAsia="pt-PT"/>
-        </w:rPr>
-        <w:t>can’t</w:t>
-      </w:r>
-      <w:proofErr w:type="gramEnd"/>
-      <w:r>
-        <w:rPr>
-          <w:rFonts w:ascii="Assistant Medium" w:eastAsia="Times New Roman" w:hAnsi="Assistant Medium" w:cs="Assistant Medium"/>
-          <w:color w:val="000000"/>
-          <w:lang w:val="en-US" w:eastAsia="pt-PT"/>
-        </w:rPr>
-        <w:t xml:space="preserve"> authenticate on the platform.</w:t>
+        <w:t xml:space="preserve"> can’t authenticate on the platform.</w:t>
       </w:r>
     </w:p>
     <w:p>
@@ -6872,29 +6788,7 @@
           <w:color w:val="000000"/>
           <w:lang w:val="en-US" w:eastAsia="pt-PT"/>
         </w:rPr>
-        <w:t xml:space="preserve"> chooses Consult, Edit, </w:t>
-      </w:r>
-      <w:proofErr w:type="gramStart"/>
-      <w:r>
-        <w:rPr>
-          <w:rFonts w:ascii="Assistant Medium" w:eastAsia="Times New Roman" w:hAnsi="Assistant Medium" w:cs="Assistant Medium"/>
-          <w:b/>
-          <w:bCs/>
-          <w:color w:val="000000"/>
-          <w:lang w:val="en-US" w:eastAsia="pt-PT"/>
-        </w:rPr>
-        <w:t>Delete</w:t>
-      </w:r>
-      <w:proofErr w:type="gramEnd"/>
-      <w:r>
-        <w:rPr>
-          <w:rFonts w:ascii="Assistant Medium" w:eastAsia="Times New Roman" w:hAnsi="Assistant Medium" w:cs="Assistant Medium"/>
-          <w:b/>
-          <w:bCs/>
-          <w:color w:val="000000"/>
-          <w:lang w:val="en-US" w:eastAsia="pt-PT"/>
-        </w:rPr>
-        <w:t xml:space="preserve"> but there are no registered parking spots</w:t>
+        <w:t xml:space="preserve"> chooses Consult, Edit, Delete but there are no registered parking spots</w:t>
       </w:r>
     </w:p>
     <w:p>
@@ -7187,20 +7081,8 @@
           <w:color w:val="000000"/>
           <w:lang w:val="en-US" w:eastAsia="pt-PT"/>
         </w:rPr>
-        <w:t xml:space="preserve"> just wants to consult the </w:t>
-      </w:r>
-      <w:proofErr w:type="gramStart"/>
-      <w:r>
-        <w:rPr>
-          <w:rFonts w:ascii="Assistant Medium" w:eastAsia="Times New Roman" w:hAnsi="Assistant Medium" w:cs="Assistant Medium"/>
-          <w:b/>
-          <w:bCs/>
-          <w:color w:val="000000"/>
-          <w:lang w:val="en-US" w:eastAsia="pt-PT"/>
-        </w:rPr>
-        <w:t>data</w:t>
-      </w:r>
-      <w:proofErr w:type="gramEnd"/>
+        <w:t xml:space="preserve"> just wants to consult the data</w:t>
+      </w:r>
     </w:p>
     <w:p>
       <w:pPr>
@@ -7661,25 +7543,7 @@
           <w:color w:val="000000"/>
           <w:lang w:val="en-US" w:eastAsia="pt-PT"/>
         </w:rPr>
-        <w:t xml:space="preserve">The platform registers the </w:t>
-      </w:r>
-      <w:proofErr w:type="gramStart"/>
-      <w:r>
-        <w:rPr>
-          <w:rFonts w:ascii="Assistant Medium" w:eastAsia="Times New Roman" w:hAnsi="Assistant Medium" w:cs="Assistant Medium"/>
-          <w:color w:val="000000"/>
-          <w:lang w:val="en-US" w:eastAsia="pt-PT"/>
-        </w:rPr>
-        <w:t>info</w:t>
-      </w:r>
-      <w:proofErr w:type="gramEnd"/>
-      <w:r>
-        <w:rPr>
-          <w:rFonts w:ascii="Assistant Medium" w:eastAsia="Times New Roman" w:hAnsi="Assistant Medium" w:cs="Assistant Medium"/>
-          <w:color w:val="000000"/>
-          <w:lang w:val="en-US" w:eastAsia="pt-PT"/>
-        </w:rPr>
-        <w:t xml:space="preserve"> and the operation is successful.</w:t>
+        <w:t>The platform registers the info and the operation is successful.</w:t>
       </w:r>
     </w:p>
     <w:p>
@@ -7763,20 +7627,8 @@
           <w:color w:val="000000"/>
           <w:lang w:val="en-US" w:eastAsia="pt-PT"/>
         </w:rPr>
-        <w:t xml:space="preserve"> wants to delete a parking </w:t>
-      </w:r>
-      <w:proofErr w:type="gramStart"/>
-      <w:r>
-        <w:rPr>
-          <w:rFonts w:ascii="Assistant Medium" w:eastAsia="Times New Roman" w:hAnsi="Assistant Medium" w:cs="Assistant Medium"/>
-          <w:b/>
-          <w:bCs/>
-          <w:color w:val="000000"/>
-          <w:lang w:val="en-US" w:eastAsia="pt-PT"/>
-        </w:rPr>
-        <w:t>spot</w:t>
-      </w:r>
-      <w:proofErr w:type="gramEnd"/>
+        <w:t xml:space="preserve"> wants to delete a parking spot</w:t>
+      </w:r>
     </w:p>
     <w:p>
       <w:pPr>
@@ -10647,7 +10499,6 @@
               </w:rPr>
             </w:pPr>
             <w:proofErr w:type="spellStart"/>
-            <w:proofErr w:type="gramStart"/>
             <w:r>
               <w:rPr>
                 <w:rFonts w:ascii="Assistant Medium" w:eastAsia="Times New Roman" w:hAnsi="Assistant Medium" w:cs="Assistant Medium"/>
@@ -10657,7 +10508,6 @@
               <w:t>IE:ParkingLot</w:t>
             </w:r>
             <w:proofErr w:type="spellEnd"/>
-            <w:proofErr w:type="gramEnd"/>
             <w:r>
               <w:rPr>
                 <w:rFonts w:ascii="Assistant Medium" w:eastAsia="Times New Roman" w:hAnsi="Assistant Medium" w:cs="Assistant Medium"/>
@@ -11123,7 +10973,6 @@
               <w:t xml:space="preserve"> has registered </w:t>
             </w:r>
             <w:proofErr w:type="spellStart"/>
-            <w:proofErr w:type="gramStart"/>
             <w:r>
               <w:rPr>
                 <w:rFonts w:ascii="Assistant Medium" w:eastAsia="Times New Roman" w:hAnsi="Assistant Medium" w:cs="Assistant Medium"/>
@@ -11133,7 +10982,6 @@
               <w:t>ParkingSpots</w:t>
             </w:r>
             <w:proofErr w:type="spellEnd"/>
-            <w:proofErr w:type="gramEnd"/>
           </w:p>
           <w:p>
             <w:pPr>
@@ -11577,7 +11425,6 @@
               <w:t xml:space="preserve"> has registered </w:t>
             </w:r>
             <w:proofErr w:type="spellStart"/>
-            <w:proofErr w:type="gramStart"/>
             <w:r>
               <w:rPr>
                 <w:rFonts w:ascii="Assistant Medium" w:eastAsia="Times New Roman" w:hAnsi="Assistant Medium" w:cs="Assistant Medium"/>
@@ -11587,7 +11434,6 @@
               <w:t>ParkingSpots</w:t>
             </w:r>
             <w:proofErr w:type="spellEnd"/>
-            <w:proofErr w:type="gramEnd"/>
           </w:p>
           <w:p>
             <w:pPr>
@@ -11787,7 +11633,7 @@
             <v:path o:extrusionok="f" gradientshapeok="t" o:connecttype="rect"/>
             <o:lock v:ext="edit" aspectratio="t"/>
           </v:shapetype>
-          <v:shape id="_x0000_i1025" type="#_x0000_t75" style="width:424.5pt;height:257.45pt">
+          <v:shape id="_x0000_i1025" type="#_x0000_t75" style="width:424.45pt;height:257.85pt">
             <v:imagedata r:id="rId11" o:title="UC1 - SequenceDiagram_plantuml"/>
           </v:shape>
         </w:pict>
@@ -12193,7 +12039,7 @@
     <w:p>
       <w:r>
         <w:pict w14:anchorId="435D4792">
-          <v:shape id="_x0000_i1026" type="#_x0000_t75" style="width:438.9pt;height:297.8pt">
+          <v:shape id="_x0000_i1026" type="#_x0000_t75" style="width:438.7pt;height:298.05pt">
             <v:imagedata r:id="rId12" o:title="UC2_SSD"/>
           </v:shape>
         </w:pict>
@@ -12382,7 +12228,6 @@
         <w:lastRenderedPageBreak/>
         <w:t xml:space="preserve">Non-User: </w:t>
       </w:r>
-      <w:proofErr w:type="gramStart"/>
       <w:r>
         <w:rPr>
           <w:rFonts w:ascii="Assistant Medium" w:eastAsia="Times New Roman" w:hAnsi="Assistant Medium" w:cs="Assistant Medium"/>
@@ -12397,16 +12242,7 @@
           <w:color w:val="000000"/>
           <w:lang w:eastAsia="pt-PT"/>
         </w:rPr>
-        <w:t>bility to</w:t>
-      </w:r>
-      <w:proofErr w:type="gramEnd"/>
-      <w:r>
-        <w:rPr>
-          <w:rFonts w:ascii="Assistant Medium" w:eastAsia="Times New Roman" w:hAnsi="Assistant Medium" w:cs="Assistant Medium"/>
-          <w:color w:val="000000"/>
-          <w:lang w:eastAsia="pt-PT"/>
-        </w:rPr>
-        <w:t xml:space="preserve"> register in the platform and being able to use the features it provides.</w:t>
+        <w:t>bility to register in the platform and being able to use the features it provides.</w:t>
       </w:r>
     </w:p>
     <w:p>
@@ -13208,19 +13044,8 @@
           <w:color w:val="000000"/>
           <w:lang w:eastAsia="pt-PT"/>
         </w:rPr>
-        <w:t xml:space="preserve">not </w:t>
-      </w:r>
-      <w:proofErr w:type="gramStart"/>
-      <w:r>
-        <w:rPr>
-          <w:rFonts w:ascii="Assistant Medium" w:eastAsia="Times New Roman" w:hAnsi="Assistant Medium" w:cs="Assistant Medium"/>
-          <w:bCs/>
-          <w:color w:val="000000"/>
-          <w:lang w:eastAsia="pt-PT"/>
-        </w:rPr>
-        <w:t>inserted</w:t>
-      </w:r>
-      <w:proofErr w:type="gramEnd"/>
+        <w:t>not inserted</w:t>
+      </w:r>
     </w:p>
     <w:p>
       <w:pPr>
@@ -14943,19 +14768,8 @@
                 <w:shd w:val="clear" w:color="auto" w:fill="FFFFFF"/>
                 <w:lang w:val="en-GB"/>
               </w:rPr>
-              <w:t xml:space="preserve">...validates the user </w:t>
-            </w:r>
-            <w:proofErr w:type="gramStart"/>
-            <w:r>
-              <w:rPr>
-                <w:rFonts w:ascii="Assistant Medium" w:hAnsi="Assistant Medium" w:cs="Assistant Medium"/>
-                <w:color w:val="000000" w:themeColor="text1"/>
-                <w:shd w:val="clear" w:color="auto" w:fill="FFFFFF"/>
-                <w:lang w:val="en-GB"/>
-              </w:rPr>
-              <w:t>details?</w:t>
-            </w:r>
-            <w:proofErr w:type="gramEnd"/>
+              <w:t>...validates the user details?</w:t>
+            </w:r>
           </w:p>
           <w:p>
             <w:pPr>
@@ -15121,19 +14935,8 @@
                 <w:shd w:val="clear" w:color="auto" w:fill="FFFFFF"/>
                 <w:lang w:val="en-GB"/>
               </w:rPr>
-              <w:t xml:space="preserve">...validates the user </w:t>
-            </w:r>
-            <w:proofErr w:type="gramStart"/>
-            <w:r>
-              <w:rPr>
-                <w:rFonts w:ascii="Assistant Medium" w:hAnsi="Assistant Medium" w:cs="Assistant Medium"/>
-                <w:color w:val="000000" w:themeColor="text1"/>
-                <w:shd w:val="clear" w:color="auto" w:fill="FFFFFF"/>
-                <w:lang w:val="en-GB"/>
-              </w:rPr>
-              <w:t>details?</w:t>
-            </w:r>
-            <w:proofErr w:type="gramEnd"/>
+              <w:t>...validates the user details?</w:t>
+            </w:r>
           </w:p>
           <w:p>
             <w:pPr>
@@ -15861,7 +15664,7 @@
           <w:lang w:val="en-US" w:eastAsia="pt-PT"/>
         </w:rPr>
         <w:pict w14:anchorId="2D9C99CB">
-          <v:shape id="_x0000_i1027" type="#_x0000_t75" style="width:425.1pt;height:212.55pt">
+          <v:shape id="_x0000_i1027" type="#_x0000_t75" style="width:425.3pt;height:212.65pt">
             <v:imagedata r:id="rId13" o:title="UC2_SequenceDiagram"/>
           </v:shape>
         </w:pict>
@@ -16588,27 +16391,13 @@
         <w:rPr>
           <w:rFonts w:ascii="Assistant Medium" w:hAnsi="Assistant Medium" w:cs="Assistant Medium"/>
         </w:rPr>
-        <w:t xml:space="preserve"> upon reservation creation (</w:t>
-      </w:r>
-      <w:proofErr w:type="gramStart"/>
+        <w:t xml:space="preserve"> upon reservation creation (can’</w:t>
+      </w:r>
       <w:r>
         <w:rPr>
           <w:rFonts w:ascii="Assistant Medium" w:hAnsi="Assistant Medium" w:cs="Assistant Medium"/>
         </w:rPr>
-        <w:t>can’</w:t>
-      </w:r>
-      <w:r>
-        <w:rPr>
-          <w:rFonts w:ascii="Assistant Medium" w:hAnsi="Assistant Medium" w:cs="Assistant Medium"/>
-        </w:rPr>
-        <w:t>t</w:t>
-      </w:r>
-      <w:proofErr w:type="gramEnd"/>
-      <w:r>
-        <w:rPr>
-          <w:rFonts w:ascii="Assistant Medium" w:hAnsi="Assistant Medium" w:cs="Assistant Medium"/>
-        </w:rPr>
-        <w:t xml:space="preserve"> be reserved already for that date).</w:t>
+        <w:t>t be reserved already for that date).</w:t>
       </w:r>
     </w:p>
     <w:p>
@@ -17073,19 +16862,8 @@
           <w:bCs/>
           <w:lang w:val="en-US"/>
         </w:rPr>
-        <w:t xml:space="preserve">User wants to UPDATE a </w:t>
-      </w:r>
-      <w:proofErr w:type="gramStart"/>
-      <w:r>
-        <w:rPr>
-          <w:rFonts w:ascii="Assistant Medium" w:hAnsi="Assistant Medium" w:cs="Assistant Medium"/>
-          <w:b/>
-          <w:bCs/>
-          <w:lang w:val="en-US"/>
-        </w:rPr>
-        <w:t>reservation</w:t>
-      </w:r>
-      <w:proofErr w:type="gramEnd"/>
+        <w:t>User wants to UPDATE a reservation</w:t>
+      </w:r>
     </w:p>
     <w:p>
       <w:pPr>
@@ -17284,19 +17062,8 @@
           <w:bCs/>
           <w:lang w:val="en-US"/>
         </w:rPr>
-        <w:t xml:space="preserve"> </w:t>
-      </w:r>
-      <w:proofErr w:type="gramStart"/>
-      <w:r>
-        <w:rPr>
-          <w:rFonts w:ascii="Assistant Medium" w:hAnsi="Assistant Medium" w:cs="Assistant Medium"/>
-          <w:b/>
-          <w:bCs/>
-          <w:lang w:val="en-US"/>
-        </w:rPr>
-        <w:t>Reservation</w:t>
-      </w:r>
-      <w:proofErr w:type="gramEnd"/>
+        <w:t xml:space="preserve"> Reservation</w:t>
+      </w:r>
     </w:p>
     <w:p>
       <w:pPr>
@@ -18867,18 +18634,8 @@
                 <w:shd w:val="clear" w:color="auto" w:fill="FFFFFF"/>
                 <w:lang w:val="en-US" w:eastAsia="pt-PT"/>
               </w:rPr>
-              <w:t xml:space="preserve">IE: Knows the method to return requested </w:t>
-            </w:r>
-            <w:proofErr w:type="gramStart"/>
-            <w:r>
-              <w:rPr>
-                <w:rFonts w:ascii="Assistant Medium" w:eastAsia="Times New Roman" w:hAnsi="Assistant Medium" w:cs="Assistant Medium"/>
-                <w:shd w:val="clear" w:color="auto" w:fill="FFFFFF"/>
-                <w:lang w:val="en-US" w:eastAsia="pt-PT"/>
-              </w:rPr>
-              <w:t>data</w:t>
-            </w:r>
-            <w:proofErr w:type="gramEnd"/>
+              <w:t>IE: Knows the method to return requested data</w:t>
+            </w:r>
           </w:p>
           <w:p>
             <w:pPr>
@@ -19034,7 +18791,6 @@
               <w:t xml:space="preserve">IE: Have the route mapping to the </w:t>
             </w:r>
             <w:proofErr w:type="spellStart"/>
-            <w:proofErr w:type="gramStart"/>
             <w:r>
               <w:rPr>
                 <w:rFonts w:ascii="Assistant Medium" w:hAnsi="Assistant Medium" w:cs="Assistant Medium"/>
@@ -19043,7 +18799,6 @@
               <w:t>ParkingLotController</w:t>
             </w:r>
             <w:proofErr w:type="spellEnd"/>
-            <w:proofErr w:type="gramEnd"/>
           </w:p>
           <w:p>
             <w:pPr>
@@ -19529,18 +19284,8 @@
                 <w:shd w:val="clear" w:color="auto" w:fill="FFFFFF"/>
                 <w:lang w:val="en-US" w:eastAsia="pt-PT"/>
               </w:rPr>
-              <w:t xml:space="preserve">IE: Knows the method to return requested </w:t>
-            </w:r>
-            <w:proofErr w:type="gramStart"/>
-            <w:r>
-              <w:rPr>
-                <w:rFonts w:ascii="Assistant Medium" w:eastAsia="Times New Roman" w:hAnsi="Assistant Medium" w:cs="Assistant Medium"/>
-                <w:shd w:val="clear" w:color="auto" w:fill="FFFFFF"/>
-                <w:lang w:val="en-US" w:eastAsia="pt-PT"/>
-              </w:rPr>
-              <w:t>data</w:t>
-            </w:r>
-            <w:proofErr w:type="gramEnd"/>
+              <w:t>IE: Knows the method to return requested data</w:t>
+            </w:r>
           </w:p>
           <w:p>
             <w:pPr>
@@ -19701,7 +19446,6 @@
               <w:t xml:space="preserve">IE: Have the route mapping to the </w:t>
             </w:r>
             <w:proofErr w:type="spellStart"/>
-            <w:proofErr w:type="gramStart"/>
             <w:r>
               <w:rPr>
                 <w:rFonts w:ascii="Assistant Medium" w:hAnsi="Assistant Medium" w:cs="Assistant Medium"/>
@@ -19710,7 +19454,6 @@
               <w:t>ParkingLotController</w:t>
             </w:r>
             <w:proofErr w:type="spellEnd"/>
-            <w:proofErr w:type="gramEnd"/>
           </w:p>
           <w:p>
             <w:pPr>
@@ -21040,33 +20783,15 @@
           <w:color w:val="000000"/>
           <w:lang w:val="en-US" w:eastAsia="pt-PT"/>
         </w:rPr>
-        <w:t xml:space="preserve">). The user chooses to register a sublet. The platform asks the user to fill the required data </w:t>
-      </w:r>
-      <w:proofErr w:type="gramStart"/>
-      <w:r>
-        <w:rPr>
-          <w:rFonts w:ascii="Assistant Medium" w:eastAsia="Times New Roman" w:hAnsi="Assistant Medium" w:cs="Assistant Medium"/>
-          <w:color w:val="000000"/>
-          <w:lang w:val="en-US" w:eastAsia="pt-PT"/>
-        </w:rPr>
-        <w:t>(</w:t>
-      </w:r>
-      <w:r>
-        <w:rPr>
-          <w:rFonts w:ascii="Assistant Medium" w:eastAsia="Times New Roman" w:hAnsi="Assistant Medium" w:cs="Assistant Medium"/>
-          <w:color w:val="000000"/>
-          <w:lang w:val="en-US" w:eastAsia="pt-PT"/>
-        </w:rPr>
-        <w:t xml:space="preserve"> reservation</w:t>
-      </w:r>
-      <w:proofErr w:type="gramEnd"/>
-      <w:r>
-        <w:rPr>
-          <w:rFonts w:ascii="Assistant Medium" w:eastAsia="Times New Roman" w:hAnsi="Assistant Medium" w:cs="Assistant Medium"/>
-          <w:color w:val="000000"/>
-          <w:lang w:val="en-US" w:eastAsia="pt-PT"/>
-        </w:rPr>
-        <w:t xml:space="preserve"> identification, let hours, let price, start time). </w:t>
+        <w:t>). The user chooses to register a sublet. The platform asks the user to fill the required data (</w:t>
+      </w:r>
+      <w:r>
+        <w:rPr>
+          <w:rFonts w:ascii="Assistant Medium" w:eastAsia="Times New Roman" w:hAnsi="Assistant Medium" w:cs="Assistant Medium"/>
+          <w:color w:val="000000"/>
+          <w:lang w:val="en-US" w:eastAsia="pt-PT"/>
+        </w:rPr>
+        <w:t xml:space="preserve"> reservation identification, let hours, let price, start time). </w:t>
       </w:r>
       <w:r>
         <w:rPr>
@@ -21137,7 +20862,7 @@
           <w:lang w:val="en-US" w:eastAsia="pt-PT"/>
         </w:rPr>
         <w:pict w14:anchorId="1677ACF2">
-          <v:shape id="_x0000_i1028" type="#_x0000_t75" style="width:425.1pt;height:332.35pt">
+          <v:shape id="_x0000_i1028" type="#_x0000_t75" style="width:425.3pt;height:332.35pt">
             <v:imagedata r:id="rId16" o:title="UC4_SSD"/>
           </v:shape>
         </w:pict>
@@ -21332,7 +21057,6 @@
         </w:rPr>
         <w:t xml:space="preserve">User: </w:t>
       </w:r>
-      <w:proofErr w:type="gramStart"/>
       <w:r>
         <w:rPr>
           <w:rFonts w:ascii="Assistant Medium" w:eastAsia="Times New Roman" w:hAnsi="Assistant Medium" w:cs="Assistant Medium"/>
@@ -21347,16 +21071,7 @@
           <w:color w:val="000000"/>
           <w:lang w:eastAsia="pt-PT"/>
         </w:rPr>
-        <w:t>ility to</w:t>
-      </w:r>
-      <w:proofErr w:type="gramEnd"/>
-      <w:r>
-        <w:rPr>
-          <w:rFonts w:ascii="Assistant Medium" w:eastAsia="Times New Roman" w:hAnsi="Assistant Medium" w:cs="Assistant Medium"/>
-          <w:color w:val="000000"/>
-          <w:lang w:eastAsia="pt-PT"/>
-        </w:rPr>
-        <w:t xml:space="preserve"> sublet his reservation passing it to another user and have the chance to get credit from this transaction.</w:t>
+        <w:t>ility to sublet his reservation passing it to another user and have the chance to get credit from this transaction.</w:t>
       </w:r>
     </w:p>
     <w:p>
@@ -21539,16 +21254,7 @@
           <w:color w:val="000000"/>
           <w:lang w:val="en-US" w:eastAsia="pt-PT"/>
         </w:rPr>
-        <w:t xml:space="preserve"> details provided by the </w:t>
-      </w:r>
-      <w:proofErr w:type="gramStart"/>
-      <w:r>
-        <w:rPr>
-          <w:rFonts w:ascii="Assistant Medium" w:eastAsia="Times New Roman" w:hAnsi="Assistant Medium" w:cs="Assistant Medium"/>
-          <w:color w:val="000000"/>
-          <w:lang w:val="en-US" w:eastAsia="pt-PT"/>
-        </w:rPr>
-        <w:t>user</w:t>
+        <w:t xml:space="preserve"> details provided by the user</w:t>
       </w:r>
       <w:r>
         <w:rPr>
@@ -21566,7 +21272,6 @@
         </w:rPr>
         <w:t>.</w:t>
       </w:r>
-      <w:proofErr w:type="gramEnd"/>
     </w:p>
     <w:p>
       <w:pPr>
@@ -22331,19 +22036,8 @@
           <w:color w:val="000000"/>
           <w:lang w:eastAsia="pt-PT"/>
         </w:rPr>
-        <w:t xml:space="preserve">Required data was not </w:t>
-      </w:r>
-      <w:proofErr w:type="gramStart"/>
-      <w:r>
-        <w:rPr>
-          <w:rFonts w:ascii="Assistant Medium" w:eastAsia="Times New Roman" w:hAnsi="Assistant Medium" w:cs="Assistant Medium"/>
-          <w:bCs/>
-          <w:color w:val="000000"/>
-          <w:lang w:eastAsia="pt-PT"/>
-        </w:rPr>
-        <w:t>inserted</w:t>
-      </w:r>
-      <w:proofErr w:type="gramEnd"/>
+        <w:t>Required data was not inserted</w:t>
+      </w:r>
     </w:p>
     <w:p>
       <w:pPr>
@@ -24678,19 +24372,8 @@
                 <w:shd w:val="clear" w:color="auto" w:fill="FFFFFF"/>
                 <w:lang w:val="en-GB"/>
               </w:rPr>
-              <w:t xml:space="preserve">...validates the user </w:t>
-            </w:r>
-            <w:proofErr w:type="gramStart"/>
-            <w:r>
-              <w:rPr>
-                <w:rFonts w:ascii="Assistant Medium" w:hAnsi="Assistant Medium" w:cs="Assistant Medium"/>
-                <w:color w:val="000000" w:themeColor="text1"/>
-                <w:shd w:val="clear" w:color="auto" w:fill="FFFFFF"/>
-                <w:lang w:val="en-GB"/>
-              </w:rPr>
-              <w:t>details?</w:t>
-            </w:r>
-            <w:proofErr w:type="gramEnd"/>
+              <w:t>...validates the user details?</w:t>
+            </w:r>
           </w:p>
           <w:p>
             <w:pPr>
@@ -24856,19 +24539,8 @@
                 <w:shd w:val="clear" w:color="auto" w:fill="FFFFFF"/>
                 <w:lang w:val="en-GB"/>
               </w:rPr>
-              <w:t xml:space="preserve">...validates the user </w:t>
-            </w:r>
-            <w:proofErr w:type="gramStart"/>
-            <w:r>
-              <w:rPr>
-                <w:rFonts w:ascii="Assistant Medium" w:hAnsi="Assistant Medium" w:cs="Assistant Medium"/>
-                <w:color w:val="000000" w:themeColor="text1"/>
-                <w:shd w:val="clear" w:color="auto" w:fill="FFFFFF"/>
-                <w:lang w:val="en-GB"/>
-              </w:rPr>
-              <w:t>details?</w:t>
-            </w:r>
-            <w:proofErr w:type="gramEnd"/>
+              <w:t>...validates the user details?</w:t>
+            </w:r>
           </w:p>
           <w:p>
             <w:pPr>
@@ -25536,7 +25208,7 @@
         </w:rPr>
         <w:lastRenderedPageBreak/>
         <w:pict w14:anchorId="5F678B43">
-          <v:shape id="_x0000_i1029" type="#_x0000_t75" style="width:424.5pt;height:280.5pt">
+          <v:shape id="_x0000_i1029" type="#_x0000_t75" style="width:424.45pt;height:280.45pt">
             <v:imagedata r:id="rId17" o:title="UC4_SequenceDiagram"/>
           </v:shape>
         </w:pict>
@@ -25664,25 +25336,7 @@
           <w:color w:val="000000"/>
           <w:lang w:val="en-US" w:eastAsia="pt-PT"/>
         </w:rPr>
-        <w:t xml:space="preserve">The user accesses the platform and authenticates in it </w:t>
-      </w:r>
-      <w:proofErr w:type="gramStart"/>
-      <w:r>
-        <w:rPr>
-          <w:rFonts w:ascii="Assistant Medium" w:eastAsia="Times New Roman" w:hAnsi="Assistant Medium" w:cs="Assistant Medium"/>
-          <w:color w:val="000000"/>
-          <w:lang w:val="en-US" w:eastAsia="pt-PT"/>
-        </w:rPr>
-        <w:t>in order to</w:t>
-      </w:r>
-      <w:proofErr w:type="gramEnd"/>
-      <w:r>
-        <w:rPr>
-          <w:rFonts w:ascii="Assistant Medium" w:eastAsia="Times New Roman" w:hAnsi="Assistant Medium" w:cs="Assistant Medium"/>
-          <w:color w:val="000000"/>
-          <w:lang w:val="en-US" w:eastAsia="pt-PT"/>
-        </w:rPr>
-        <w:t xml:space="preserve"> check the available parking spots. The platform asks the initial and end dates. The user inputs the required data. The platform shows the list of available parking spots. The user checks the list of the available parking spots. The platform informs the user that the operation was successful. The use case ends.</w:t>
+        <w:t>The user accesses the platform and authenticates in it in order to check the available parking spots. The platform asks the initial and end dates. The user inputs the required data. The platform shows the list of available parking spots. The user checks the list of the available parking spots. The platform informs the user that the operation was successful. The use case ends.</w:t>
       </w:r>
     </w:p>
     <w:p>
@@ -26348,25 +26002,7 @@
           <w:color w:val="000000"/>
           <w:lang w:val="en-US" w:eastAsia="pt-PT"/>
         </w:rPr>
-        <w:t xml:space="preserve">The User </w:t>
-      </w:r>
-      <w:proofErr w:type="gramStart"/>
-      <w:r>
-        <w:rPr>
-          <w:rFonts w:ascii="Assistant Medium" w:eastAsia="Times New Roman" w:hAnsi="Assistant Medium" w:cs="Assistant Medium"/>
-          <w:color w:val="000000"/>
-          <w:lang w:val="en-US" w:eastAsia="pt-PT"/>
-        </w:rPr>
-        <w:t>can’t</w:t>
-      </w:r>
-      <w:proofErr w:type="gramEnd"/>
-      <w:r>
-        <w:rPr>
-          <w:rFonts w:ascii="Assistant Medium" w:eastAsia="Times New Roman" w:hAnsi="Assistant Medium" w:cs="Assistant Medium"/>
-          <w:color w:val="000000"/>
-          <w:lang w:val="en-US" w:eastAsia="pt-PT"/>
-        </w:rPr>
-        <w:t xml:space="preserve"> authenticate on the platform.</w:t>
+        <w:t>The User can’t authenticate on the platform.</w:t>
       </w:r>
     </w:p>
     <w:p>
@@ -26483,20 +26119,8 @@
           <w:color w:val="000000"/>
           <w:lang w:val="en-US" w:eastAsia="pt-PT"/>
         </w:rPr>
-        <w:t xml:space="preserve">6a. There are no parking spots </w:t>
-      </w:r>
-      <w:proofErr w:type="gramStart"/>
-      <w:r>
-        <w:rPr>
-          <w:rFonts w:ascii="Assistant Medium" w:eastAsia="Times New Roman" w:hAnsi="Assistant Medium" w:cs="Assistant Medium"/>
-          <w:b/>
-          <w:bCs/>
-          <w:color w:val="000000"/>
-          <w:lang w:val="en-US" w:eastAsia="pt-PT"/>
-        </w:rPr>
-        <w:t>available</w:t>
-      </w:r>
-      <w:proofErr w:type="gramEnd"/>
+        <w:t>6a. There are no parking spots available</w:t>
+      </w:r>
     </w:p>
     <w:p>
       <w:pPr>
@@ -26673,18 +26297,8 @@
           <w:color w:val="000000"/>
           <w:lang w:val="en-US" w:eastAsia="pt-PT"/>
         </w:rPr>
-        <w:t xml:space="preserve">A non-registered person can check </w:t>
-      </w:r>
-      <w:proofErr w:type="gramStart"/>
-      <w:r>
-        <w:rPr>
-          <w:rFonts w:ascii="Assistant Medium" w:eastAsia="Times New Roman" w:hAnsi="Assistant Medium" w:cs="Assistant Medium"/>
-          <w:color w:val="000000"/>
-          <w:lang w:val="en-US" w:eastAsia="pt-PT"/>
-        </w:rPr>
-        <w:t>availability?</w:t>
-      </w:r>
-      <w:proofErr w:type="gramEnd"/>
+        <w:t>A non-registered person can check availability?</w:t>
+      </w:r>
     </w:p>
     <w:p>
       <w:pPr>
@@ -28000,7 +27614,6 @@
               </w:rPr>
             </w:pPr>
             <w:proofErr w:type="spellStart"/>
-            <w:proofErr w:type="gramStart"/>
             <w:r>
               <w:rPr>
                 <w:rFonts w:ascii="Assistant Medium" w:eastAsia="Times New Roman" w:hAnsi="Assistant Medium" w:cs="Assistant Medium"/>
@@ -28010,7 +27623,6 @@
               <w:t>IE:ParkingLot</w:t>
             </w:r>
             <w:proofErr w:type="spellEnd"/>
-            <w:proofErr w:type="gramEnd"/>
             <w:r>
               <w:rPr>
                 <w:rFonts w:ascii="Assistant Medium" w:eastAsia="Times New Roman" w:hAnsi="Assistant Medium" w:cs="Assistant Medium"/>
@@ -28225,7 +27837,6 @@
               </w:rPr>
             </w:pPr>
             <w:proofErr w:type="spellStart"/>
-            <w:proofErr w:type="gramStart"/>
             <w:r>
               <w:rPr>
                 <w:rFonts w:ascii="Assistant Medium" w:eastAsia="Times New Roman" w:hAnsi="Assistant Medium" w:cs="Assistant Medium"/>
@@ -28235,7 +27846,6 @@
               <w:t>IE:ParkingLot</w:t>
             </w:r>
             <w:proofErr w:type="spellEnd"/>
-            <w:proofErr w:type="gramEnd"/>
             <w:r>
               <w:rPr>
                 <w:rFonts w:ascii="Assistant Medium" w:eastAsia="Times New Roman" w:hAnsi="Assistant Medium" w:cs="Assistant Medium"/>
@@ -28598,7 +28208,6 @@
               </w:rPr>
             </w:pPr>
             <w:proofErr w:type="spellStart"/>
-            <w:proofErr w:type="gramStart"/>
             <w:r>
               <w:rPr>
                 <w:rFonts w:ascii="Assistant Medium" w:eastAsia="Times New Roman" w:hAnsi="Assistant Medium" w:cs="Assistant Medium"/>
@@ -28608,7 +28217,6 @@
               <w:t>IE:ParkingLot</w:t>
             </w:r>
             <w:proofErr w:type="spellEnd"/>
-            <w:proofErr w:type="gramEnd"/>
             <w:r>
               <w:rPr>
                 <w:rFonts w:ascii="Assistant Medium" w:eastAsia="Times New Roman" w:hAnsi="Assistant Medium" w:cs="Assistant Medium"/>
@@ -30636,25 +30244,7 @@
           <w:color w:val="000000"/>
           <w:lang w:val="en-US" w:eastAsia="pt-PT"/>
         </w:rPr>
-        <w:t xml:space="preserve">The user authenticates himself in the platform. The platform confirms his authentication. The user asks the platform to check user dashboard. The platform shows him the requested info. The user chooses to read, </w:t>
-      </w:r>
-      <w:proofErr w:type="gramStart"/>
-      <w:r>
-        <w:rPr>
-          <w:rFonts w:ascii="Assistant Medium" w:eastAsia="Times New Roman" w:hAnsi="Assistant Medium" w:cs="Assistant Medium"/>
-          <w:color w:val="000000"/>
-          <w:lang w:val="en-US" w:eastAsia="pt-PT"/>
-        </w:rPr>
-        <w:t>edit</w:t>
-      </w:r>
-      <w:proofErr w:type="gramEnd"/>
-      <w:r>
-        <w:rPr>
-          <w:rFonts w:ascii="Assistant Medium" w:eastAsia="Times New Roman" w:hAnsi="Assistant Medium" w:cs="Assistant Medium"/>
-          <w:color w:val="000000"/>
-          <w:lang w:val="en-US" w:eastAsia="pt-PT"/>
-        </w:rPr>
-        <w:t xml:space="preserve"> or delete his profile. The platform asks the user about his details (</w:t>
+        <w:t>The user authenticates himself in the platform. The platform confirms his authentication. The user asks the platform to check user dashboard. The platform shows him the requested info. The user chooses to read, edit or delete his profile. The platform asks the user about his details (</w:t>
       </w:r>
       <w:r>
         <w:rPr>
@@ -31004,7 +30594,6 @@
         </w:rPr>
         <w:t xml:space="preserve">User: </w:t>
       </w:r>
-      <w:proofErr w:type="gramStart"/>
       <w:r>
         <w:rPr>
           <w:rFonts w:ascii="Assistant Medium" w:eastAsia="Times New Roman" w:hAnsi="Assistant Medium" w:cs="Assistant Medium"/>
@@ -31019,16 +30608,7 @@
           <w:color w:val="000000"/>
           <w:lang w:eastAsia="pt-PT"/>
         </w:rPr>
-        <w:t>bility to</w:t>
-      </w:r>
-      <w:proofErr w:type="gramEnd"/>
-      <w:r>
-        <w:rPr>
-          <w:rFonts w:ascii="Assistant Medium" w:eastAsia="Times New Roman" w:hAnsi="Assistant Medium" w:cs="Assistant Medium"/>
-          <w:color w:val="000000"/>
-          <w:lang w:eastAsia="pt-PT"/>
-        </w:rPr>
-        <w:t xml:space="preserve"> </w:t>
+        <w:t xml:space="preserve">bility to </w:t>
       </w:r>
       <w:r>
         <w:rPr>
@@ -34047,19 +33627,8 @@
                 <w:shd w:val="clear" w:color="auto" w:fill="FFFFFF"/>
                 <w:lang w:val="en-GB"/>
               </w:rPr>
-              <w:t xml:space="preserve">...validates the user </w:t>
-            </w:r>
-            <w:proofErr w:type="gramStart"/>
-            <w:r>
-              <w:rPr>
-                <w:rFonts w:ascii="Assistant Medium" w:hAnsi="Assistant Medium" w:cs="Assistant Medium"/>
-                <w:color w:val="000000" w:themeColor="text1"/>
-                <w:shd w:val="clear" w:color="auto" w:fill="FFFFFF"/>
-                <w:lang w:val="en-GB"/>
-              </w:rPr>
-              <w:t>details?</w:t>
-            </w:r>
-            <w:proofErr w:type="gramEnd"/>
+              <w:t>...validates the user details?</w:t>
+            </w:r>
           </w:p>
           <w:p>
             <w:pPr>
@@ -34224,19 +33793,8 @@
                 <w:shd w:val="clear" w:color="auto" w:fill="FFFFFF"/>
                 <w:lang w:val="en-GB"/>
               </w:rPr>
-              <w:t xml:space="preserve">...validates the user </w:t>
-            </w:r>
-            <w:proofErr w:type="gramStart"/>
-            <w:r>
-              <w:rPr>
-                <w:rFonts w:ascii="Assistant Medium" w:hAnsi="Assistant Medium" w:cs="Assistant Medium"/>
-                <w:color w:val="000000" w:themeColor="text1"/>
-                <w:shd w:val="clear" w:color="auto" w:fill="FFFFFF"/>
-                <w:lang w:val="en-GB"/>
-              </w:rPr>
-              <w:t>details?</w:t>
-            </w:r>
-            <w:proofErr w:type="gramEnd"/>
+              <w:t>...validates the user details?</w:t>
+            </w:r>
           </w:p>
           <w:p>
             <w:pPr>
@@ -34877,7 +34435,7 @@
     <w:p>
       <w:r>
         <w:pict w14:anchorId="57C50446">
-          <v:shape id="_x0000_i1030" type="#_x0000_t75" style="width:425.1pt;height:319.7pt">
+          <v:shape id="_x0000_i1030" type="#_x0000_t75" style="width:425.3pt;height:319.8pt">
             <v:imagedata r:id="rId22" o:title="UC7 - SequenceDiagram"/>
           </v:shape>
         </w:pict>
@@ -35139,33 +34697,19 @@
         <w:rPr>
           <w:rFonts w:ascii="Assistant Medium" w:hAnsi="Assistant Medium" w:cs="Assistant Medium"/>
         </w:rPr>
-        <w:t xml:space="preserve">As a user, I want to be able to make a parking spot reservation, so that I </w:t>
-      </w:r>
-      <w:proofErr w:type="gramStart"/>
+        <w:t>As a user, I want to be able to make a parking spot reservation, so that I am able</w:t>
+      </w:r>
       <w:r>
         <w:rPr>
           <w:rFonts w:ascii="Assistant Medium" w:hAnsi="Assistant Medium" w:cs="Assistant Medium"/>
         </w:rPr>
-        <w:t>am able</w:t>
+        <w:t xml:space="preserve"> </w:t>
       </w:r>
       <w:r>
         <w:rPr>
           <w:rFonts w:ascii="Assistant Medium" w:hAnsi="Assistant Medium" w:cs="Assistant Medium"/>
         </w:rPr>
-        <w:t xml:space="preserve"> </w:t>
-      </w:r>
-      <w:r>
-        <w:rPr>
-          <w:rFonts w:ascii="Assistant Medium" w:hAnsi="Assistant Medium" w:cs="Assistant Medium"/>
-        </w:rPr>
-        <w:t>to</w:t>
-      </w:r>
-      <w:proofErr w:type="gramEnd"/>
-      <w:r>
-        <w:rPr>
-          <w:rFonts w:ascii="Assistant Medium" w:hAnsi="Assistant Medium" w:cs="Assistant Medium"/>
-        </w:rPr>
-        <w:t xml:space="preserve"> park there.</w:t>
+        <w:t>to park there.</w:t>
       </w:r>
     </w:p>
     <w:p>
@@ -35187,21 +34731,7 @@
         <w:rPr>
           <w:rFonts w:ascii="Assistant Medium" w:hAnsi="Assistant Medium" w:cs="Assistant Medium"/>
         </w:rPr>
-        <w:t xml:space="preserve">As a user, I want to be able to consult the available parking spots, so that I </w:t>
-      </w:r>
-      <w:proofErr w:type="gramStart"/>
-      <w:r>
-        <w:rPr>
-          <w:rFonts w:ascii="Assistant Medium" w:hAnsi="Assistant Medium" w:cs="Assistant Medium"/>
-        </w:rPr>
-        <w:t>am able to</w:t>
-      </w:r>
-      <w:proofErr w:type="gramEnd"/>
-      <w:r>
-        <w:rPr>
-          <w:rFonts w:ascii="Assistant Medium" w:hAnsi="Assistant Medium" w:cs="Assistant Medium"/>
-        </w:rPr>
-        <w:t xml:space="preserve"> make a reservation.</w:t>
+        <w:t>As a user, I want to be able to consult the available parking spots, so that I am able to make a reservation.</w:t>
       </w:r>
     </w:p>
     <w:p>
@@ -35223,21 +34753,7 @@
         <w:rPr>
           <w:rFonts w:ascii="Assistant Medium" w:hAnsi="Assistant Medium" w:cs="Assistant Medium"/>
         </w:rPr>
-        <w:t xml:space="preserve">As a user, I want to be able to edit a parking spot reservation, so that I </w:t>
-      </w:r>
-      <w:proofErr w:type="gramStart"/>
-      <w:r>
-        <w:rPr>
-          <w:rFonts w:ascii="Assistant Medium" w:hAnsi="Assistant Medium" w:cs="Assistant Medium"/>
-        </w:rPr>
-        <w:t>am able to</w:t>
-      </w:r>
-      <w:proofErr w:type="gramEnd"/>
-      <w:r>
-        <w:rPr>
-          <w:rFonts w:ascii="Assistant Medium" w:hAnsi="Assistant Medium" w:cs="Assistant Medium"/>
-        </w:rPr>
-        <w:t xml:space="preserve"> change its location, time or date.</w:t>
+        <w:t>As a user, I want to be able to edit a parking spot reservation, so that I am able to change its location, time or date.</w:t>
       </w:r>
     </w:p>
     <w:p>
@@ -35281,21 +34797,7 @@
         <w:rPr>
           <w:rFonts w:ascii="Assistant Medium" w:hAnsi="Assistant Medium" w:cs="Assistant Medium"/>
         </w:rPr>
-        <w:t xml:space="preserve">As an admin, I want to be able to register a parking spot, so that I </w:t>
-      </w:r>
-      <w:proofErr w:type="gramStart"/>
-      <w:r>
-        <w:rPr>
-          <w:rFonts w:ascii="Assistant Medium" w:hAnsi="Assistant Medium" w:cs="Assistant Medium"/>
-        </w:rPr>
-        <w:t>am able to</w:t>
-      </w:r>
-      <w:proofErr w:type="gramEnd"/>
-      <w:r>
-        <w:rPr>
-          <w:rFonts w:ascii="Assistant Medium" w:hAnsi="Assistant Medium" w:cs="Assistant Medium"/>
-        </w:rPr>
-        <w:t xml:space="preserve"> make it available for further reservations.</w:t>
+        <w:t>As an admin, I want to be able to register a parking spot, so that I am able to make it available for further reservations.</w:t>
       </w:r>
     </w:p>
     <w:p>
@@ -35317,21 +34819,7 @@
         <w:rPr>
           <w:rFonts w:ascii="Assistant Medium" w:hAnsi="Assistant Medium" w:cs="Assistant Medium"/>
         </w:rPr>
-        <w:t xml:space="preserve">As an admin, I want to be able to edit a parking spot, so that I </w:t>
-      </w:r>
-      <w:proofErr w:type="gramStart"/>
-      <w:r>
-        <w:rPr>
-          <w:rFonts w:ascii="Assistant Medium" w:hAnsi="Assistant Medium" w:cs="Assistant Medium"/>
-        </w:rPr>
-        <w:t>am able to</w:t>
-      </w:r>
-      <w:proofErr w:type="gramEnd"/>
-      <w:r>
-        <w:rPr>
-          <w:rFonts w:ascii="Assistant Medium" w:hAnsi="Assistant Medium" w:cs="Assistant Medium"/>
-        </w:rPr>
-        <w:t xml:space="preserve"> change and update its properties.</w:t>
+        <w:t>As an admin, I want to be able to edit a parking spot, so that I am able to change and update its properties.</w:t>
       </w:r>
     </w:p>
     <w:p>
@@ -35353,21 +34841,7 @@
         <w:rPr>
           <w:rFonts w:ascii="Assistant Medium" w:hAnsi="Assistant Medium" w:cs="Assistant Medium"/>
         </w:rPr>
-        <w:t xml:space="preserve">As an admin, I want to be </w:t>
-      </w:r>
-      <w:proofErr w:type="gramStart"/>
-      <w:r>
-        <w:rPr>
-          <w:rFonts w:ascii="Assistant Medium" w:hAnsi="Assistant Medium" w:cs="Assistant Medium"/>
-        </w:rPr>
-        <w:t>delete</w:t>
-      </w:r>
-      <w:proofErr w:type="gramEnd"/>
-      <w:r>
-        <w:rPr>
-          <w:rFonts w:ascii="Assistant Medium" w:hAnsi="Assistant Medium" w:cs="Assistant Medium"/>
-        </w:rPr>
-        <w:t xml:space="preserve"> a parking spot, in case of change of its availability.</w:t>
+        <w:t>As an admin, I want to be delete a parking spot, in case of change of its availability.</w:t>
       </w:r>
     </w:p>
     <w:p>
@@ -35473,21 +34947,7 @@
           <w:rFonts w:ascii="Assistant Medium" w:hAnsi="Assistant Medium" w:cs="Assistant Medium"/>
         </w:rPr>
         <w:lastRenderedPageBreak/>
-        <w:t xml:space="preserve">As a user, I need to be authenticated, so that I </w:t>
-      </w:r>
-      <w:proofErr w:type="gramStart"/>
-      <w:r>
-        <w:rPr>
-          <w:rFonts w:ascii="Assistant Medium" w:hAnsi="Assistant Medium" w:cs="Assistant Medium"/>
-        </w:rPr>
-        <w:t>am able to</w:t>
-      </w:r>
-      <w:proofErr w:type="gramEnd"/>
-      <w:r>
-        <w:rPr>
-          <w:rFonts w:ascii="Assistant Medium" w:hAnsi="Assistant Medium" w:cs="Assistant Medium"/>
-        </w:rPr>
-        <w:t xml:space="preserve"> take advantage of the API’s functionalities.</w:t>
+        <w:t>As a user, I need to be authenticated, so that I am able to take advantage of the API’s functionalities.</w:t>
       </w:r>
     </w:p>
     <w:p>
@@ -35762,21 +35222,7 @@
         <w:rPr>
           <w:rFonts w:ascii="Assistant Medium" w:hAnsi="Assistant Medium" w:cs="Assistant Medium"/>
         </w:rPr>
-        <w:t xml:space="preserve">As a user, I want to be able to consult all the reservation history, so that I can check the active, </w:t>
-      </w:r>
-      <w:proofErr w:type="gramStart"/>
-      <w:r>
-        <w:rPr>
-          <w:rFonts w:ascii="Assistant Medium" w:hAnsi="Assistant Medium" w:cs="Assistant Medium"/>
-        </w:rPr>
-        <w:t>completed</w:t>
-      </w:r>
-      <w:proofErr w:type="gramEnd"/>
-      <w:r>
-        <w:rPr>
-          <w:rFonts w:ascii="Assistant Medium" w:hAnsi="Assistant Medium" w:cs="Assistant Medium"/>
-        </w:rPr>
-        <w:t xml:space="preserve"> and cancelled reservations.</w:t>
+        <w:t>As a user, I want to be able to consult all the reservation history, so that I can check the active, completed and cancelled reservations.</w:t>
       </w:r>
     </w:p>
     <w:p>
@@ -35796,21 +35242,7 @@
         <w:rPr>
           <w:rFonts w:ascii="Assistant Medium" w:hAnsi="Assistant Medium" w:cs="Assistant Medium"/>
         </w:rPr>
-        <w:t xml:space="preserve">As a user, I want to be able to create a parking spot sublet, so that I </w:t>
-      </w:r>
-      <w:proofErr w:type="gramStart"/>
-      <w:r>
-        <w:rPr>
-          <w:rFonts w:ascii="Assistant Medium" w:hAnsi="Assistant Medium" w:cs="Assistant Medium"/>
-        </w:rPr>
-        <w:t>am able to</w:t>
-      </w:r>
-      <w:proofErr w:type="gramEnd"/>
-      <w:r>
-        <w:rPr>
-          <w:rFonts w:ascii="Assistant Medium" w:hAnsi="Assistant Medium" w:cs="Assistant Medium"/>
-        </w:rPr>
-        <w:t xml:space="preserve"> rent it to another user when needed.</w:t>
+        <w:t>As a user, I want to be able to create a parking spot sublet, so that I am able to rent it to another user when needed.</w:t>
       </w:r>
     </w:p>
     <w:p>

</xml_diff>

<commit_message>
Full Documentation Updated - Sequence Diagrams with repos and services added
</commit_message>
<xml_diff>
--- a/Documentation/Full Documentation - Inglorious Developers.docx
+++ b/Documentation/Full Documentation - Inglorious Developers.docx
@@ -11589,9 +11589,66 @@
       <w:bookmarkEnd w:id="8"/>
     </w:p>
     <w:p>
-      <w:pPr>
-        <w:spacing w:after="0" w:line="360" w:lineRule="auto"/>
-        <w:jc w:val="both"/>
+      <w:r>
+        <w:rPr>
+          <w:noProof/>
+        </w:rPr>
+        <w:drawing>
+          <wp:inline distT="0" distB="0" distL="0" distR="0" wp14:anchorId="77895264" wp14:editId="3FA22AE4">
+            <wp:extent cx="7947880" cy="3221583"/>
+            <wp:effectExtent l="0" t="0" r="0" b="0"/>
+            <wp:docPr id="3" name="Imagem 3"/>
+            <wp:cNvGraphicFramePr>
+              <a:graphicFrameLocks xmlns:a="http://schemas.openxmlformats.org/drawingml/2006/main" noChangeAspect="1"/>
+            </wp:cNvGraphicFramePr>
+            <a:graphic xmlns:a="http://schemas.openxmlformats.org/drawingml/2006/main">
+              <a:graphicData uri="http://schemas.openxmlformats.org/drawingml/2006/picture">
+                <pic:pic xmlns:pic="http://schemas.openxmlformats.org/drawingml/2006/picture">
+                  <pic:nvPicPr>
+                    <pic:cNvPr id="0" name="Picture 8"/>
+                    <pic:cNvPicPr>
+                      <a:picLocks noChangeAspect="1" noChangeArrowheads="1"/>
+                    </pic:cNvPicPr>
+                  </pic:nvPicPr>
+                  <pic:blipFill>
+                    <a:blip r:embed="rId11" cstate="print">
+                      <a:extLst>
+                        <a:ext uri="{28A0092B-C50C-407E-A947-70E740481C1C}">
+                          <a14:useLocalDpi xmlns:a14="http://schemas.microsoft.com/office/drawing/2010/main" val="0"/>
+                        </a:ext>
+                      </a:extLst>
+                    </a:blip>
+                    <a:srcRect/>
+                    <a:stretch>
+                      <a:fillRect/>
+                    </a:stretch>
+                  </pic:blipFill>
+                  <pic:spPr bwMode="auto">
+                    <a:xfrm rot="16200000">
+                      <a:off x="0" y="0"/>
+                      <a:ext cx="7957090" cy="3225316"/>
+                    </a:xfrm>
+                    <a:prstGeom prst="rect">
+                      <a:avLst/>
+                    </a:prstGeom>
+                    <a:noFill/>
+                    <a:ln>
+                      <a:noFill/>
+                    </a:ln>
+                  </pic:spPr>
+                </pic:pic>
+              </a:graphicData>
+            </a:graphic>
+          </wp:inline>
+        </w:drawing>
+      </w:r>
+    </w:p>
+    <w:p/>
+    <w:p>
+      <w:pPr>
+        <w:spacing w:before="240" w:after="240" w:line="360" w:lineRule="auto"/>
+        <w:jc w:val="center"/>
+        <w:outlineLvl w:val="0"/>
         <w:rPr>
           <w:rFonts w:ascii="Assistant Medium" w:eastAsia="Times New Roman" w:hAnsi="Assistant Medium" w:cs="Assistant Medium"/>
           <w:b/>
@@ -11603,17 +11660,238 @@
           <w:lang w:val="en-US" w:eastAsia="pt-PT"/>
         </w:rPr>
       </w:pPr>
-      <w:r>
-        <w:rPr>
-          <w:rFonts w:ascii="Assistant Medium" w:eastAsia="Times New Roman" w:hAnsi="Assistant Medium" w:cs="Assistant Medium"/>
-          <w:noProof/>
-          <w:color w:val="000000"/>
+      <w:bookmarkStart w:id="9" w:name="_Toc63789619"/>
+      <w:r>
+        <w:rPr>
+          <w:rFonts w:ascii="Assistant Medium" w:eastAsia="Times New Roman" w:hAnsi="Assistant Medium" w:cs="Assistant Medium"/>
+          <w:b/>
+          <w:bCs/>
+          <w:color w:val="666666"/>
+          <w:kern w:val="36"/>
+          <w:sz w:val="40"/>
+          <w:szCs w:val="40"/>
+          <w:lang w:val="en-US" w:eastAsia="pt-PT"/>
+        </w:rPr>
+        <w:lastRenderedPageBreak/>
+        <w:t xml:space="preserve">3.2. </w:t>
+      </w:r>
+      <w:r>
+        <w:rPr>
+          <w:rFonts w:ascii="Assistant Medium" w:eastAsia="Times New Roman" w:hAnsi="Assistant Medium" w:cs="Assistant Medium"/>
+          <w:b/>
+          <w:bCs/>
+          <w:color w:val="666666"/>
+          <w:kern w:val="36"/>
+          <w:sz w:val="40"/>
+          <w:szCs w:val="40"/>
+          <w:lang w:val="en-US" w:eastAsia="pt-PT"/>
+        </w:rPr>
+        <w:t>UC2 - User Registration</w:t>
+      </w:r>
+      <w:bookmarkEnd w:id="9"/>
+    </w:p>
+    <w:p>
+      <w:pPr>
+        <w:spacing w:before="360" w:after="80" w:line="360" w:lineRule="auto"/>
+        <w:jc w:val="both"/>
+        <w:outlineLvl w:val="1"/>
+        <w:rPr>
+          <w:rFonts w:ascii="Assistant Medium" w:eastAsia="Times New Roman" w:hAnsi="Assistant Medium" w:cs="Assistant Medium"/>
+          <w:b/>
+          <w:bCs/>
+          <w:color w:val="666666"/>
+          <w:sz w:val="34"/>
+          <w:szCs w:val="34"/>
+          <w:lang w:val="en-US" w:eastAsia="pt-PT"/>
+        </w:rPr>
+      </w:pPr>
+      <w:bookmarkStart w:id="10" w:name="_Toc63789620"/>
+      <w:r>
+        <w:rPr>
+          <w:rFonts w:ascii="Assistant Medium" w:eastAsia="Times New Roman" w:hAnsi="Assistant Medium" w:cs="Assistant Medium"/>
+          <w:b/>
+          <w:bCs/>
+          <w:color w:val="666666"/>
+          <w:sz w:val="34"/>
+          <w:szCs w:val="34"/>
+          <w:lang w:val="en-US" w:eastAsia="pt-PT"/>
+        </w:rPr>
+        <w:t xml:space="preserve">3.2.1. </w:t>
+      </w:r>
+      <w:r>
+        <w:rPr>
+          <w:rFonts w:ascii="Assistant Medium" w:eastAsia="Times New Roman" w:hAnsi="Assistant Medium" w:cs="Assistant Medium"/>
+          <w:b/>
+          <w:bCs/>
+          <w:color w:val="666666"/>
+          <w:sz w:val="34"/>
+          <w:szCs w:val="34"/>
+          <w:lang w:val="en-US" w:eastAsia="pt-PT"/>
+        </w:rPr>
+        <w:t>Brief</w:t>
+      </w:r>
+      <w:bookmarkEnd w:id="10"/>
+    </w:p>
+    <w:p>
+      <w:pPr>
+        <w:spacing w:before="240" w:after="240" w:line="360" w:lineRule="auto"/>
+        <w:jc w:val="both"/>
+        <w:rPr>
+          <w:rFonts w:ascii="Assistant Medium" w:eastAsia="Times New Roman" w:hAnsi="Assistant Medium" w:cs="Assistant Medium"/>
           <w:sz w:val="24"/>
           <w:szCs w:val="24"/>
-          <w:bdr w:val="none" w:sz="0" w:space="0" w:color="auto" w:frame="1"/>
-          <w:lang w:eastAsia="pt-PT"/>
-        </w:rPr>
-        <w:pict w14:anchorId="3D187242">
+          <w:lang w:val="en-US" w:eastAsia="pt-PT"/>
+        </w:rPr>
+      </w:pPr>
+      <w:r>
+        <w:rPr>
+          <w:rFonts w:ascii="Assistant Medium" w:eastAsia="Times New Roman" w:hAnsi="Assistant Medium" w:cs="Assistant Medium"/>
+          <w:color w:val="000000"/>
+          <w:lang w:val="en-US" w:eastAsia="pt-PT"/>
+        </w:rPr>
+        <w:t xml:space="preserve">The </w:t>
+      </w:r>
+      <w:r>
+        <w:rPr>
+          <w:rFonts w:ascii="Assistant Medium" w:eastAsia="Times New Roman" w:hAnsi="Assistant Medium" w:cs="Assistant Medium"/>
+          <w:color w:val="000000"/>
+          <w:lang w:val="en-US" w:eastAsia="pt-PT"/>
+        </w:rPr>
+        <w:t>non-registered</w:t>
+      </w:r>
+      <w:r>
+        <w:rPr>
+          <w:rFonts w:ascii="Assistant Medium" w:eastAsia="Times New Roman" w:hAnsi="Assistant Medium" w:cs="Assistant Medium"/>
+          <w:color w:val="000000"/>
+          <w:lang w:val="en-US" w:eastAsia="pt-PT"/>
+        </w:rPr>
+        <w:t xml:space="preserve"> user accesses the platform to register in it. The platform asks the </w:t>
+      </w:r>
+      <w:r>
+        <w:rPr>
+          <w:rFonts w:ascii="Assistant Medium" w:eastAsia="Times New Roman" w:hAnsi="Assistant Medium" w:cs="Assistant Medium"/>
+          <w:color w:val="000000"/>
+          <w:lang w:val="en-US" w:eastAsia="pt-PT"/>
+        </w:rPr>
+        <w:t>non-registered</w:t>
+      </w:r>
+      <w:r>
+        <w:rPr>
+          <w:rFonts w:ascii="Assistant Medium" w:eastAsia="Times New Roman" w:hAnsi="Assistant Medium" w:cs="Assistant Medium"/>
+          <w:color w:val="000000"/>
+          <w:lang w:val="en-US" w:eastAsia="pt-PT"/>
+        </w:rPr>
+        <w:t xml:space="preserve"> user for Name, </w:t>
+      </w:r>
+      <w:r>
+        <w:rPr>
+          <w:rFonts w:ascii="Assistant Medium" w:eastAsia="Times New Roman" w:hAnsi="Assistant Medium" w:cs="Assistant Medium"/>
+          <w:color w:val="000000"/>
+          <w:lang w:val="en-US" w:eastAsia="pt-PT"/>
+        </w:rPr>
+        <w:t>NIF</w:t>
+      </w:r>
+      <w:r>
+        <w:rPr>
+          <w:rFonts w:ascii="Assistant Medium" w:eastAsia="Times New Roman" w:hAnsi="Assistant Medium" w:cs="Assistant Medium"/>
+          <w:color w:val="000000"/>
+          <w:lang w:val="en-US" w:eastAsia="pt-PT"/>
+        </w:rPr>
+        <w:t xml:space="preserve">, </w:t>
+      </w:r>
+      <w:r>
+        <w:rPr>
+          <w:rFonts w:ascii="Assistant Medium" w:eastAsia="Times New Roman" w:hAnsi="Assistant Medium" w:cs="Assistant Medium"/>
+          <w:color w:val="000000"/>
+          <w:lang w:val="en-US" w:eastAsia="pt-PT"/>
+        </w:rPr>
+        <w:t xml:space="preserve">and </w:t>
+      </w:r>
+      <w:r>
+        <w:rPr>
+          <w:rFonts w:ascii="Assistant Medium" w:eastAsia="Times New Roman" w:hAnsi="Assistant Medium" w:cs="Assistant Medium"/>
+          <w:color w:val="000000"/>
+          <w:lang w:val="en-US" w:eastAsia="pt-PT"/>
+        </w:rPr>
+        <w:t xml:space="preserve">email. The not registered user inserts the requested data. The platform shows the data to the </w:t>
+      </w:r>
+      <w:r>
+        <w:rPr>
+          <w:rFonts w:ascii="Assistant Medium" w:eastAsia="Times New Roman" w:hAnsi="Assistant Medium" w:cs="Assistant Medium"/>
+          <w:color w:val="000000"/>
+          <w:lang w:val="en-US" w:eastAsia="pt-PT"/>
+        </w:rPr>
+        <w:t>non-registered</w:t>
+      </w:r>
+      <w:r>
+        <w:rPr>
+          <w:rFonts w:ascii="Assistant Medium" w:eastAsia="Times New Roman" w:hAnsi="Assistant Medium" w:cs="Assistant Medium"/>
+          <w:color w:val="000000"/>
+          <w:lang w:val="en-US" w:eastAsia="pt-PT"/>
+        </w:rPr>
+        <w:t xml:space="preserve"> user, asking him to confirm it. The </w:t>
+      </w:r>
+      <w:r>
+        <w:rPr>
+          <w:rFonts w:ascii="Assistant Medium" w:eastAsia="Times New Roman" w:hAnsi="Assistant Medium" w:cs="Assistant Medium"/>
+          <w:color w:val="000000"/>
+          <w:lang w:val="en-US" w:eastAsia="pt-PT"/>
+        </w:rPr>
+        <w:t>non-registered</w:t>
+      </w:r>
+      <w:r>
+        <w:rPr>
+          <w:rFonts w:ascii="Assistant Medium" w:eastAsia="Times New Roman" w:hAnsi="Assistant Medium" w:cs="Assistant Medium"/>
+          <w:color w:val="000000"/>
+          <w:lang w:val="en-US" w:eastAsia="pt-PT"/>
+        </w:rPr>
+        <w:t xml:space="preserve"> user confirms. The platform saves the data and informs the new user that the operation was successful.</w:t>
+      </w:r>
+    </w:p>
+    <w:p>
+      <w:pPr>
+        <w:spacing w:before="360" w:after="80" w:line="360" w:lineRule="auto"/>
+        <w:jc w:val="both"/>
+        <w:outlineLvl w:val="1"/>
+        <w:rPr>
+          <w:rFonts w:ascii="Assistant Medium" w:eastAsia="Times New Roman" w:hAnsi="Assistant Medium" w:cs="Assistant Medium"/>
+          <w:b/>
+          <w:bCs/>
+          <w:sz w:val="36"/>
+          <w:szCs w:val="36"/>
+          <w:lang w:val="en-US" w:eastAsia="pt-PT"/>
+        </w:rPr>
+      </w:pPr>
+      <w:bookmarkStart w:id="11" w:name="_Toc63789621"/>
+      <w:r>
+        <w:rPr>
+          <w:rFonts w:ascii="Assistant Medium" w:eastAsia="Times New Roman" w:hAnsi="Assistant Medium" w:cs="Assistant Medium"/>
+          <w:b/>
+          <w:bCs/>
+          <w:color w:val="666666"/>
+          <w:sz w:val="34"/>
+          <w:szCs w:val="34"/>
+          <w:lang w:val="en-US" w:eastAsia="pt-PT"/>
+        </w:rPr>
+        <w:t xml:space="preserve">3.2.2. </w:t>
+      </w:r>
+      <w:r>
+        <w:rPr>
+          <w:rFonts w:ascii="Assistant Medium" w:eastAsia="Times New Roman" w:hAnsi="Assistant Medium" w:cs="Assistant Medium"/>
+          <w:b/>
+          <w:bCs/>
+          <w:color w:val="666666"/>
+          <w:sz w:val="34"/>
+          <w:szCs w:val="34"/>
+          <w:lang w:val="en-US" w:eastAsia="pt-PT"/>
+        </w:rPr>
+        <w:t>SSD</w:t>
+      </w:r>
+      <w:bookmarkEnd w:id="11"/>
+    </w:p>
+    <w:p>
+      <w:r>
+        <w:pict w14:anchorId="435D4792">
           <v:shapetype id="_x0000_t75" coordsize="21600,21600" o:spt="75" o:preferrelative="t" path="m@4@5l@4@11@9@11@9@5xe" filled="f" stroked="f">
             <v:stroke joinstyle="miter"/>
             <v:formulas>
@@ -11633,413 +11911,7 @@
             <v:path o:extrusionok="f" gradientshapeok="t" o:connecttype="rect"/>
             <o:lock v:ext="edit" aspectratio="t"/>
           </v:shapetype>
-          <v:shape id="_x0000_i1025" type="#_x0000_t75" style="width:424.45pt;height:257.85pt">
-            <v:imagedata r:id="rId11" o:title="UC1 - SequenceDiagram_plantuml"/>
-          </v:shape>
-        </w:pict>
-      </w:r>
-    </w:p>
-    <w:p>
-      <w:pPr>
-        <w:spacing w:after="0" w:line="360" w:lineRule="auto"/>
-        <w:jc w:val="both"/>
-        <w:rPr>
-          <w:rFonts w:ascii="Assistant Medium" w:eastAsia="Times New Roman" w:hAnsi="Assistant Medium" w:cs="Assistant Medium"/>
-          <w:b/>
-          <w:bCs/>
-          <w:color w:val="666666"/>
-          <w:kern w:val="36"/>
-          <w:sz w:val="40"/>
-          <w:szCs w:val="40"/>
-          <w:lang w:val="en-US" w:eastAsia="pt-PT"/>
-        </w:rPr>
-      </w:pPr>
-    </w:p>
-    <w:p>
-      <w:pPr>
-        <w:spacing w:before="240" w:after="240" w:line="360" w:lineRule="auto"/>
-        <w:jc w:val="center"/>
-        <w:outlineLvl w:val="0"/>
-        <w:rPr>
-          <w:rFonts w:ascii="Assistant Medium" w:eastAsia="Times New Roman" w:hAnsi="Assistant Medium" w:cs="Assistant Medium"/>
-          <w:b/>
-          <w:bCs/>
-          <w:color w:val="666666"/>
-          <w:kern w:val="36"/>
-          <w:sz w:val="40"/>
-          <w:szCs w:val="40"/>
-          <w:lang w:val="en-US" w:eastAsia="pt-PT"/>
-        </w:rPr>
-      </w:pPr>
-    </w:p>
-    <w:p>
-      <w:pPr>
-        <w:spacing w:before="240" w:after="240" w:line="360" w:lineRule="auto"/>
-        <w:jc w:val="center"/>
-        <w:outlineLvl w:val="0"/>
-        <w:rPr>
-          <w:rFonts w:ascii="Assistant Medium" w:eastAsia="Times New Roman" w:hAnsi="Assistant Medium" w:cs="Assistant Medium"/>
-          <w:b/>
-          <w:bCs/>
-          <w:color w:val="666666"/>
-          <w:kern w:val="36"/>
-          <w:sz w:val="40"/>
-          <w:szCs w:val="40"/>
-          <w:lang w:val="en-US" w:eastAsia="pt-PT"/>
-        </w:rPr>
-      </w:pPr>
-    </w:p>
-    <w:p>
-      <w:pPr>
-        <w:spacing w:before="240" w:after="240" w:line="360" w:lineRule="auto"/>
-        <w:jc w:val="center"/>
-        <w:outlineLvl w:val="0"/>
-        <w:rPr>
-          <w:rFonts w:ascii="Assistant Medium" w:eastAsia="Times New Roman" w:hAnsi="Assistant Medium" w:cs="Assistant Medium"/>
-          <w:b/>
-          <w:bCs/>
-          <w:color w:val="666666"/>
-          <w:kern w:val="36"/>
-          <w:sz w:val="40"/>
-          <w:szCs w:val="40"/>
-          <w:lang w:val="en-US" w:eastAsia="pt-PT"/>
-        </w:rPr>
-      </w:pPr>
-    </w:p>
-    <w:p>
-      <w:pPr>
-        <w:spacing w:before="240" w:after="240" w:line="360" w:lineRule="auto"/>
-        <w:jc w:val="center"/>
-        <w:outlineLvl w:val="0"/>
-        <w:rPr>
-          <w:rFonts w:ascii="Assistant Medium" w:eastAsia="Times New Roman" w:hAnsi="Assistant Medium" w:cs="Assistant Medium"/>
-          <w:b/>
-          <w:bCs/>
-          <w:color w:val="666666"/>
-          <w:kern w:val="36"/>
-          <w:sz w:val="40"/>
-          <w:szCs w:val="40"/>
-          <w:lang w:val="en-US" w:eastAsia="pt-PT"/>
-        </w:rPr>
-      </w:pPr>
-    </w:p>
-    <w:p>
-      <w:pPr>
-        <w:spacing w:before="240" w:after="240" w:line="360" w:lineRule="auto"/>
-        <w:jc w:val="center"/>
-        <w:outlineLvl w:val="0"/>
-        <w:rPr>
-          <w:rFonts w:ascii="Assistant Medium" w:eastAsia="Times New Roman" w:hAnsi="Assistant Medium" w:cs="Assistant Medium"/>
-          <w:b/>
-          <w:bCs/>
-          <w:color w:val="666666"/>
-          <w:kern w:val="36"/>
-          <w:sz w:val="40"/>
-          <w:szCs w:val="40"/>
-          <w:lang w:val="en-US" w:eastAsia="pt-PT"/>
-        </w:rPr>
-      </w:pPr>
-    </w:p>
-    <w:p>
-      <w:pPr>
-        <w:spacing w:before="240" w:after="240" w:line="360" w:lineRule="auto"/>
-        <w:jc w:val="center"/>
-        <w:outlineLvl w:val="0"/>
-        <w:rPr>
-          <w:rFonts w:ascii="Assistant Medium" w:eastAsia="Times New Roman" w:hAnsi="Assistant Medium" w:cs="Assistant Medium"/>
-          <w:b/>
-          <w:bCs/>
-          <w:color w:val="666666"/>
-          <w:kern w:val="36"/>
-          <w:sz w:val="40"/>
-          <w:szCs w:val="40"/>
-          <w:lang w:val="en-US" w:eastAsia="pt-PT"/>
-        </w:rPr>
-      </w:pPr>
-    </w:p>
-    <w:p>
-      <w:pPr>
-        <w:spacing w:before="240" w:after="240" w:line="360" w:lineRule="auto"/>
-        <w:jc w:val="center"/>
-        <w:outlineLvl w:val="0"/>
-        <w:rPr>
-          <w:rFonts w:ascii="Assistant Medium" w:eastAsia="Times New Roman" w:hAnsi="Assistant Medium" w:cs="Assistant Medium"/>
-          <w:b/>
-          <w:bCs/>
-          <w:color w:val="666666"/>
-          <w:kern w:val="36"/>
-          <w:sz w:val="40"/>
-          <w:szCs w:val="40"/>
-          <w:lang w:val="en-US" w:eastAsia="pt-PT"/>
-        </w:rPr>
-      </w:pPr>
-    </w:p>
-    <w:p>
-      <w:pPr>
-        <w:spacing w:before="240" w:after="240" w:line="360" w:lineRule="auto"/>
-        <w:jc w:val="center"/>
-        <w:outlineLvl w:val="0"/>
-        <w:rPr>
-          <w:rFonts w:ascii="Assistant Medium" w:eastAsia="Times New Roman" w:hAnsi="Assistant Medium" w:cs="Assistant Medium"/>
-          <w:b/>
-          <w:bCs/>
-          <w:color w:val="666666"/>
-          <w:kern w:val="36"/>
-          <w:sz w:val="40"/>
-          <w:szCs w:val="40"/>
-          <w:lang w:val="en-US" w:eastAsia="pt-PT"/>
-        </w:rPr>
-      </w:pPr>
-    </w:p>
-    <w:p>
-      <w:pPr>
-        <w:spacing w:before="240" w:after="240" w:line="360" w:lineRule="auto"/>
-        <w:jc w:val="center"/>
-        <w:outlineLvl w:val="0"/>
-        <w:rPr>
-          <w:rFonts w:ascii="Assistant Medium" w:eastAsia="Times New Roman" w:hAnsi="Assistant Medium" w:cs="Assistant Medium"/>
-          <w:b/>
-          <w:bCs/>
-          <w:color w:val="666666"/>
-          <w:kern w:val="36"/>
-          <w:sz w:val="40"/>
-          <w:szCs w:val="40"/>
-          <w:lang w:val="en-US" w:eastAsia="pt-PT"/>
-        </w:rPr>
-      </w:pPr>
-      <w:bookmarkStart w:id="9" w:name="_Toc63789619"/>
-      <w:r>
-        <w:rPr>
-          <w:rFonts w:ascii="Assistant Medium" w:eastAsia="Times New Roman" w:hAnsi="Assistant Medium" w:cs="Assistant Medium"/>
-          <w:b/>
-          <w:bCs/>
-          <w:color w:val="666666"/>
-          <w:kern w:val="36"/>
-          <w:sz w:val="40"/>
-          <w:szCs w:val="40"/>
-          <w:lang w:val="en-US" w:eastAsia="pt-PT"/>
-        </w:rPr>
-        <w:lastRenderedPageBreak/>
-        <w:t xml:space="preserve">3.2. </w:t>
-      </w:r>
-      <w:r>
-        <w:rPr>
-          <w:rFonts w:ascii="Assistant Medium" w:eastAsia="Times New Roman" w:hAnsi="Assistant Medium" w:cs="Assistant Medium"/>
-          <w:b/>
-          <w:bCs/>
-          <w:color w:val="666666"/>
-          <w:kern w:val="36"/>
-          <w:sz w:val="40"/>
-          <w:szCs w:val="40"/>
-          <w:lang w:val="en-US" w:eastAsia="pt-PT"/>
-        </w:rPr>
-        <w:t>UC2 - User Registration</w:t>
-      </w:r>
-      <w:bookmarkEnd w:id="9"/>
-    </w:p>
-    <w:p>
-      <w:pPr>
-        <w:spacing w:before="360" w:after="80" w:line="360" w:lineRule="auto"/>
-        <w:jc w:val="both"/>
-        <w:outlineLvl w:val="1"/>
-        <w:rPr>
-          <w:rFonts w:ascii="Assistant Medium" w:eastAsia="Times New Roman" w:hAnsi="Assistant Medium" w:cs="Assistant Medium"/>
-          <w:b/>
-          <w:bCs/>
-          <w:color w:val="666666"/>
-          <w:sz w:val="34"/>
-          <w:szCs w:val="34"/>
-          <w:lang w:val="en-US" w:eastAsia="pt-PT"/>
-        </w:rPr>
-      </w:pPr>
-      <w:bookmarkStart w:id="10" w:name="_Toc63789620"/>
-      <w:r>
-        <w:rPr>
-          <w:rFonts w:ascii="Assistant Medium" w:eastAsia="Times New Roman" w:hAnsi="Assistant Medium" w:cs="Assistant Medium"/>
-          <w:b/>
-          <w:bCs/>
-          <w:color w:val="666666"/>
-          <w:sz w:val="34"/>
-          <w:szCs w:val="34"/>
-          <w:lang w:val="en-US" w:eastAsia="pt-PT"/>
-        </w:rPr>
-        <w:t xml:space="preserve">3.2.1. </w:t>
-      </w:r>
-      <w:r>
-        <w:rPr>
-          <w:rFonts w:ascii="Assistant Medium" w:eastAsia="Times New Roman" w:hAnsi="Assistant Medium" w:cs="Assistant Medium"/>
-          <w:b/>
-          <w:bCs/>
-          <w:color w:val="666666"/>
-          <w:sz w:val="34"/>
-          <w:szCs w:val="34"/>
-          <w:lang w:val="en-US" w:eastAsia="pt-PT"/>
-        </w:rPr>
-        <w:t>Brief</w:t>
-      </w:r>
-      <w:bookmarkEnd w:id="10"/>
-    </w:p>
-    <w:p>
-      <w:pPr>
-        <w:spacing w:before="240" w:after="240" w:line="360" w:lineRule="auto"/>
-        <w:jc w:val="both"/>
-        <w:rPr>
-          <w:rFonts w:ascii="Assistant Medium" w:eastAsia="Times New Roman" w:hAnsi="Assistant Medium" w:cs="Assistant Medium"/>
-          <w:sz w:val="24"/>
-          <w:szCs w:val="24"/>
-          <w:lang w:val="en-US" w:eastAsia="pt-PT"/>
-        </w:rPr>
-      </w:pPr>
-      <w:r>
-        <w:rPr>
-          <w:rFonts w:ascii="Assistant Medium" w:eastAsia="Times New Roman" w:hAnsi="Assistant Medium" w:cs="Assistant Medium"/>
-          <w:color w:val="000000"/>
-          <w:lang w:val="en-US" w:eastAsia="pt-PT"/>
-        </w:rPr>
-        <w:t xml:space="preserve">The </w:t>
-      </w:r>
-      <w:r>
-        <w:rPr>
-          <w:rFonts w:ascii="Assistant Medium" w:eastAsia="Times New Roman" w:hAnsi="Assistant Medium" w:cs="Assistant Medium"/>
-          <w:color w:val="000000"/>
-          <w:lang w:val="en-US" w:eastAsia="pt-PT"/>
-        </w:rPr>
-        <w:t>non-registered</w:t>
-      </w:r>
-      <w:r>
-        <w:rPr>
-          <w:rFonts w:ascii="Assistant Medium" w:eastAsia="Times New Roman" w:hAnsi="Assistant Medium" w:cs="Assistant Medium"/>
-          <w:color w:val="000000"/>
-          <w:lang w:val="en-US" w:eastAsia="pt-PT"/>
-        </w:rPr>
-        <w:t xml:space="preserve"> user accesses the platform to register in it. The platform asks the </w:t>
-      </w:r>
-      <w:r>
-        <w:rPr>
-          <w:rFonts w:ascii="Assistant Medium" w:eastAsia="Times New Roman" w:hAnsi="Assistant Medium" w:cs="Assistant Medium"/>
-          <w:color w:val="000000"/>
-          <w:lang w:val="en-US" w:eastAsia="pt-PT"/>
-        </w:rPr>
-        <w:t>non-registered</w:t>
-      </w:r>
-      <w:r>
-        <w:rPr>
-          <w:rFonts w:ascii="Assistant Medium" w:eastAsia="Times New Roman" w:hAnsi="Assistant Medium" w:cs="Assistant Medium"/>
-          <w:color w:val="000000"/>
-          <w:lang w:val="en-US" w:eastAsia="pt-PT"/>
-        </w:rPr>
-        <w:t xml:space="preserve"> user for Name, </w:t>
-      </w:r>
-      <w:r>
-        <w:rPr>
-          <w:rFonts w:ascii="Assistant Medium" w:eastAsia="Times New Roman" w:hAnsi="Assistant Medium" w:cs="Assistant Medium"/>
-          <w:color w:val="000000"/>
-          <w:lang w:val="en-US" w:eastAsia="pt-PT"/>
-        </w:rPr>
-        <w:t>NIF</w:t>
-      </w:r>
-      <w:r>
-        <w:rPr>
-          <w:rFonts w:ascii="Assistant Medium" w:eastAsia="Times New Roman" w:hAnsi="Assistant Medium" w:cs="Assistant Medium"/>
-          <w:color w:val="000000"/>
-          <w:lang w:val="en-US" w:eastAsia="pt-PT"/>
-        </w:rPr>
-        <w:t xml:space="preserve">, </w:t>
-      </w:r>
-      <w:r>
-        <w:rPr>
-          <w:rFonts w:ascii="Assistant Medium" w:eastAsia="Times New Roman" w:hAnsi="Assistant Medium" w:cs="Assistant Medium"/>
-          <w:color w:val="000000"/>
-          <w:lang w:val="en-US" w:eastAsia="pt-PT"/>
-        </w:rPr>
-        <w:t xml:space="preserve">and </w:t>
-      </w:r>
-      <w:r>
-        <w:rPr>
-          <w:rFonts w:ascii="Assistant Medium" w:eastAsia="Times New Roman" w:hAnsi="Assistant Medium" w:cs="Assistant Medium"/>
-          <w:color w:val="000000"/>
-          <w:lang w:val="en-US" w:eastAsia="pt-PT"/>
-        </w:rPr>
-        <w:t xml:space="preserve">email. The not registered user inserts the requested data. The platform shows the data to the </w:t>
-      </w:r>
-      <w:r>
-        <w:rPr>
-          <w:rFonts w:ascii="Assistant Medium" w:eastAsia="Times New Roman" w:hAnsi="Assistant Medium" w:cs="Assistant Medium"/>
-          <w:color w:val="000000"/>
-          <w:lang w:val="en-US" w:eastAsia="pt-PT"/>
-        </w:rPr>
-        <w:t>non-registered</w:t>
-      </w:r>
-      <w:r>
-        <w:rPr>
-          <w:rFonts w:ascii="Assistant Medium" w:eastAsia="Times New Roman" w:hAnsi="Assistant Medium" w:cs="Assistant Medium"/>
-          <w:color w:val="000000"/>
-          <w:lang w:val="en-US" w:eastAsia="pt-PT"/>
-        </w:rPr>
-        <w:t xml:space="preserve"> user, asking him to confirm it. The </w:t>
-      </w:r>
-      <w:r>
-        <w:rPr>
-          <w:rFonts w:ascii="Assistant Medium" w:eastAsia="Times New Roman" w:hAnsi="Assistant Medium" w:cs="Assistant Medium"/>
-          <w:color w:val="000000"/>
-          <w:lang w:val="en-US" w:eastAsia="pt-PT"/>
-        </w:rPr>
-        <w:t>non-registered</w:t>
-      </w:r>
-      <w:r>
-        <w:rPr>
-          <w:rFonts w:ascii="Assistant Medium" w:eastAsia="Times New Roman" w:hAnsi="Assistant Medium" w:cs="Assistant Medium"/>
-          <w:color w:val="000000"/>
-          <w:lang w:val="en-US" w:eastAsia="pt-PT"/>
-        </w:rPr>
-        <w:t xml:space="preserve"> user confirms. The platform saves the data and informs the new user that the operation was successful.</w:t>
-      </w:r>
-    </w:p>
-    <w:p>
-      <w:pPr>
-        <w:spacing w:before="360" w:after="80" w:line="360" w:lineRule="auto"/>
-        <w:jc w:val="both"/>
-        <w:outlineLvl w:val="1"/>
-        <w:rPr>
-          <w:rFonts w:ascii="Assistant Medium" w:eastAsia="Times New Roman" w:hAnsi="Assistant Medium" w:cs="Assistant Medium"/>
-          <w:b/>
-          <w:bCs/>
-          <w:sz w:val="36"/>
-          <w:szCs w:val="36"/>
-          <w:lang w:val="en-US" w:eastAsia="pt-PT"/>
-        </w:rPr>
-      </w:pPr>
-      <w:bookmarkStart w:id="11" w:name="_Toc63789621"/>
-      <w:r>
-        <w:rPr>
-          <w:rFonts w:ascii="Assistant Medium" w:eastAsia="Times New Roman" w:hAnsi="Assistant Medium" w:cs="Assistant Medium"/>
-          <w:b/>
-          <w:bCs/>
-          <w:color w:val="666666"/>
-          <w:sz w:val="34"/>
-          <w:szCs w:val="34"/>
-          <w:lang w:val="en-US" w:eastAsia="pt-PT"/>
-        </w:rPr>
-        <w:t xml:space="preserve">3.2.2. </w:t>
-      </w:r>
-      <w:r>
-        <w:rPr>
-          <w:rFonts w:ascii="Assistant Medium" w:eastAsia="Times New Roman" w:hAnsi="Assistant Medium" w:cs="Assistant Medium"/>
-          <w:b/>
-          <w:bCs/>
-          <w:color w:val="666666"/>
-          <w:sz w:val="34"/>
-          <w:szCs w:val="34"/>
-          <w:lang w:val="en-US" w:eastAsia="pt-PT"/>
-        </w:rPr>
-        <w:t>SSD</w:t>
-      </w:r>
-      <w:bookmarkEnd w:id="11"/>
-    </w:p>
-    <w:p>
-      <w:r>
-        <w:pict w14:anchorId="435D4792">
-          <v:shape id="_x0000_i1026" type="#_x0000_t75" style="width:438.7pt;height:298.05pt">
+          <v:shape id="_x0000_i1026" type="#_x0000_t75" style="width:438.35pt;height:298.35pt">
             <v:imagedata r:id="rId12" o:title="UC2_SSD"/>
           </v:shape>
         </w:pict>
@@ -15661,27 +15533,58 @@
       </w:pPr>
       <w:r>
         <w:rPr>
-          <w:lang w:val="en-US" w:eastAsia="pt-PT"/>
-        </w:rPr>
-        <w:pict w14:anchorId="2D9C99CB">
-          <v:shape id="_x0000_i1027" type="#_x0000_t75" style="width:425.3pt;height:212.65pt">
-            <v:imagedata r:id="rId13" o:title="UC2_SequenceDiagram"/>
-          </v:shape>
-        </w:pict>
-      </w:r>
-    </w:p>
-    <w:p/>
-    <w:p/>
-    <w:p/>
-    <w:p/>
-    <w:p/>
-    <w:p/>
-    <w:p>
-      <w:r>
-        <w:br w:type="page"/>
-      </w:r>
-    </w:p>
-    <w:p/>
+          <w:noProof/>
+        </w:rPr>
+        <w:drawing>
+          <wp:inline distT="0" distB="0" distL="0" distR="0" wp14:anchorId="48FF526D" wp14:editId="0C14D8AF">
+            <wp:extent cx="7911192" cy="2890414"/>
+            <wp:effectExtent l="0" t="4128" r="0" b="0"/>
+            <wp:docPr id="9" name="Imagem 9"/>
+            <wp:cNvGraphicFramePr>
+              <a:graphicFrameLocks xmlns:a="http://schemas.openxmlformats.org/drawingml/2006/main" noChangeAspect="1"/>
+            </wp:cNvGraphicFramePr>
+            <a:graphic xmlns:a="http://schemas.openxmlformats.org/drawingml/2006/main">
+              <a:graphicData uri="http://schemas.openxmlformats.org/drawingml/2006/picture">
+                <pic:pic xmlns:pic="http://schemas.openxmlformats.org/drawingml/2006/picture">
+                  <pic:nvPicPr>
+                    <pic:cNvPr id="0" name="Picture 11"/>
+                    <pic:cNvPicPr>
+                      <a:picLocks noChangeAspect="1" noChangeArrowheads="1"/>
+                    </pic:cNvPicPr>
+                  </pic:nvPicPr>
+                  <pic:blipFill>
+                    <a:blip r:embed="rId13">
+                      <a:extLst>
+                        <a:ext uri="{28A0092B-C50C-407E-A947-70E740481C1C}">
+                          <a14:useLocalDpi xmlns:a14="http://schemas.microsoft.com/office/drawing/2010/main" val="0"/>
+                        </a:ext>
+                      </a:extLst>
+                    </a:blip>
+                    <a:srcRect/>
+                    <a:stretch>
+                      <a:fillRect/>
+                    </a:stretch>
+                  </pic:blipFill>
+                  <pic:spPr bwMode="auto">
+                    <a:xfrm rot="16200000">
+                      <a:off x="0" y="0"/>
+                      <a:ext cx="7931283" cy="2897754"/>
+                    </a:xfrm>
+                    <a:prstGeom prst="rect">
+                      <a:avLst/>
+                    </a:prstGeom>
+                    <a:noFill/>
+                    <a:ln>
+                      <a:noFill/>
+                    </a:ln>
+                  </pic:spPr>
+                </pic:pic>
+              </a:graphicData>
+            </a:graphic>
+          </wp:inline>
+        </w:drawing>
+      </w:r>
+    </w:p>
     <w:p>
       <w:pPr>
         <w:spacing w:before="240" w:after="240" w:line="360" w:lineRule="auto"/>
@@ -15709,6 +15612,7 @@
           <w:szCs w:val="40"/>
           <w:lang w:val="en-US" w:eastAsia="pt-PT"/>
         </w:rPr>
+        <w:lastRenderedPageBreak/>
         <w:t xml:space="preserve">3.3. </w:t>
       </w:r>
       <w:r>
@@ -16146,7 +16050,6 @@
           <w:b/>
           <w:bCs/>
         </w:rPr>
-        <w:lastRenderedPageBreak/>
         <w:t>Stake</w:t>
       </w:r>
       <w:r>
@@ -16238,6 +16141,7 @@
           <w:b/>
           <w:bCs/>
         </w:rPr>
+        <w:lastRenderedPageBreak/>
         <w:t xml:space="preserve">User: </w:t>
       </w:r>
       <w:r>
@@ -16769,6 +16673,7 @@
           <w:bCs/>
           <w:lang w:val="en-US"/>
         </w:rPr>
+        <w:lastRenderedPageBreak/>
         <w:t>Extensions (alternative f</w:t>
       </w:r>
       <w:r>
@@ -17381,6 +17286,7 @@
           <w:sz w:val="34"/>
           <w:szCs w:val="34"/>
         </w:rPr>
+        <w:lastRenderedPageBreak/>
         <w:t xml:space="preserve">3.3.4. </w:t>
       </w:r>
       <w:r>
@@ -18850,17 +18756,7 @@
                 <w:szCs w:val="18"/>
                 <w:lang w:val="en-US" w:eastAsia="pt-PT"/>
               </w:rPr>
-              <w:t xml:space="preserve">6. Platform displays those parking spots with their details (base price per hour, location) and orders the user input on the parking spot of his </w:t>
-            </w:r>
-            <w:r>
-              <w:rPr>
-                <w:rFonts w:ascii="Assistant Medium" w:eastAsia="Times New Roman" w:hAnsi="Assistant Medium" w:cs="Assistant Medium"/>
-                <w:sz w:val="18"/>
-                <w:szCs w:val="18"/>
-                <w:lang w:val="en-US" w:eastAsia="pt-PT"/>
-              </w:rPr>
-              <w:lastRenderedPageBreak/>
-              <w:t>choice and the duration of said reservation.</w:t>
+              <w:t>6. Platform displays those parking spots with their details (base price per hour, location) and orders the user input on the parking spot of his choice and the duration of said reservation.</w:t>
             </w:r>
           </w:p>
         </w:tc>
@@ -18897,7 +18793,6 @@
                 <w:shd w:val="clear" w:color="auto" w:fill="FFFFFF"/>
                 <w:lang w:val="en-US" w:eastAsia="pt-PT"/>
               </w:rPr>
-              <w:lastRenderedPageBreak/>
               <w:t>…displays data?</w:t>
             </w:r>
           </w:p>
@@ -19010,6 +18905,7 @@
                 <w:szCs w:val="18"/>
                 <w:lang w:val="en-US" w:eastAsia="pt-PT"/>
               </w:rPr>
+              <w:lastRenderedPageBreak/>
               <w:t>7. User inputs the data and confirms</w:t>
             </w:r>
           </w:p>
@@ -20341,6 +20237,8 @@
         </w:tc>
       </w:tr>
     </w:tbl>
+    <w:p/>
+    <w:p/>
     <w:p/>
     <w:p/>
     <w:p>
@@ -20862,7 +20760,7 @@
           <w:lang w:val="en-US" w:eastAsia="pt-PT"/>
         </w:rPr>
         <w:pict w14:anchorId="1677ACF2">
-          <v:shape id="_x0000_i1028" type="#_x0000_t75" style="width:425.3pt;height:332.35pt">
+          <v:shape id="_x0000_i1028" type="#_x0000_t75" style="width:425.65pt;height:332.35pt">
             <v:imagedata r:id="rId16" o:title="UC4_SSD"/>
           </v:shape>
         </w:pict>
@@ -25208,7 +25106,7 @@
         </w:rPr>
         <w:lastRenderedPageBreak/>
         <w:pict w14:anchorId="5F678B43">
-          <v:shape id="_x0000_i1029" type="#_x0000_t75" style="width:424.45pt;height:280.45pt">
+          <v:shape id="_x0000_i1029" type="#_x0000_t75" style="width:424.5pt;height:280.5pt">
             <v:imagedata r:id="rId17" o:title="UC4_SequenceDiagram"/>
           </v:shape>
         </w:pict>
@@ -28253,6 +28151,162 @@
     </w:p>
     <w:p>
       <w:pPr>
+        <w:spacing w:after="240" w:line="360" w:lineRule="auto"/>
+        <w:jc w:val="both"/>
+        <w:rPr>
+          <w:rFonts w:ascii="Assistant Medium" w:eastAsia="Times New Roman" w:hAnsi="Assistant Medium" w:cs="Assistant Medium"/>
+          <w:sz w:val="24"/>
+          <w:szCs w:val="24"/>
+          <w:lang w:val="en-US" w:eastAsia="pt-PT"/>
+        </w:rPr>
+      </w:pPr>
+    </w:p>
+    <w:p>
+      <w:pPr>
+        <w:spacing w:after="240" w:line="360" w:lineRule="auto"/>
+        <w:jc w:val="both"/>
+        <w:rPr>
+          <w:rFonts w:ascii="Assistant Medium" w:eastAsia="Times New Roman" w:hAnsi="Assistant Medium" w:cs="Assistant Medium"/>
+          <w:sz w:val="24"/>
+          <w:szCs w:val="24"/>
+          <w:lang w:val="en-US" w:eastAsia="pt-PT"/>
+        </w:rPr>
+      </w:pPr>
+    </w:p>
+    <w:p>
+      <w:pPr>
+        <w:spacing w:after="240" w:line="360" w:lineRule="auto"/>
+        <w:jc w:val="both"/>
+        <w:rPr>
+          <w:rFonts w:ascii="Assistant Medium" w:eastAsia="Times New Roman" w:hAnsi="Assistant Medium" w:cs="Assistant Medium"/>
+          <w:sz w:val="24"/>
+          <w:szCs w:val="24"/>
+          <w:lang w:val="en-US" w:eastAsia="pt-PT"/>
+        </w:rPr>
+      </w:pPr>
+    </w:p>
+    <w:p>
+      <w:pPr>
+        <w:spacing w:after="240" w:line="360" w:lineRule="auto"/>
+        <w:jc w:val="both"/>
+        <w:rPr>
+          <w:rFonts w:ascii="Assistant Medium" w:eastAsia="Times New Roman" w:hAnsi="Assistant Medium" w:cs="Assistant Medium"/>
+          <w:sz w:val="24"/>
+          <w:szCs w:val="24"/>
+          <w:lang w:val="en-US" w:eastAsia="pt-PT"/>
+        </w:rPr>
+      </w:pPr>
+    </w:p>
+    <w:p>
+      <w:pPr>
+        <w:spacing w:after="240" w:line="360" w:lineRule="auto"/>
+        <w:jc w:val="both"/>
+        <w:rPr>
+          <w:rFonts w:ascii="Assistant Medium" w:eastAsia="Times New Roman" w:hAnsi="Assistant Medium" w:cs="Assistant Medium"/>
+          <w:sz w:val="24"/>
+          <w:szCs w:val="24"/>
+          <w:lang w:val="en-US" w:eastAsia="pt-PT"/>
+        </w:rPr>
+      </w:pPr>
+    </w:p>
+    <w:p>
+      <w:pPr>
+        <w:spacing w:after="240" w:line="360" w:lineRule="auto"/>
+        <w:jc w:val="both"/>
+        <w:rPr>
+          <w:rFonts w:ascii="Assistant Medium" w:eastAsia="Times New Roman" w:hAnsi="Assistant Medium" w:cs="Assistant Medium"/>
+          <w:sz w:val="24"/>
+          <w:szCs w:val="24"/>
+          <w:lang w:val="en-US" w:eastAsia="pt-PT"/>
+        </w:rPr>
+      </w:pPr>
+    </w:p>
+    <w:p>
+      <w:pPr>
+        <w:spacing w:after="240" w:line="360" w:lineRule="auto"/>
+        <w:jc w:val="both"/>
+        <w:rPr>
+          <w:rFonts w:ascii="Assistant Medium" w:eastAsia="Times New Roman" w:hAnsi="Assistant Medium" w:cs="Assistant Medium"/>
+          <w:sz w:val="24"/>
+          <w:szCs w:val="24"/>
+          <w:lang w:val="en-US" w:eastAsia="pt-PT"/>
+        </w:rPr>
+      </w:pPr>
+    </w:p>
+    <w:p>
+      <w:pPr>
+        <w:spacing w:after="240" w:line="360" w:lineRule="auto"/>
+        <w:jc w:val="both"/>
+        <w:rPr>
+          <w:rFonts w:ascii="Assistant Medium" w:eastAsia="Times New Roman" w:hAnsi="Assistant Medium" w:cs="Assistant Medium"/>
+          <w:sz w:val="24"/>
+          <w:szCs w:val="24"/>
+          <w:lang w:val="en-US" w:eastAsia="pt-PT"/>
+        </w:rPr>
+      </w:pPr>
+    </w:p>
+    <w:p>
+      <w:pPr>
+        <w:spacing w:after="240" w:line="360" w:lineRule="auto"/>
+        <w:jc w:val="both"/>
+        <w:rPr>
+          <w:rFonts w:ascii="Assistant Medium" w:eastAsia="Times New Roman" w:hAnsi="Assistant Medium" w:cs="Assistant Medium"/>
+          <w:sz w:val="24"/>
+          <w:szCs w:val="24"/>
+          <w:lang w:val="en-US" w:eastAsia="pt-PT"/>
+        </w:rPr>
+      </w:pPr>
+    </w:p>
+    <w:p>
+      <w:pPr>
+        <w:spacing w:after="240" w:line="360" w:lineRule="auto"/>
+        <w:jc w:val="both"/>
+        <w:rPr>
+          <w:rFonts w:ascii="Assistant Medium" w:eastAsia="Times New Roman" w:hAnsi="Assistant Medium" w:cs="Assistant Medium"/>
+          <w:sz w:val="24"/>
+          <w:szCs w:val="24"/>
+          <w:lang w:val="en-US" w:eastAsia="pt-PT"/>
+        </w:rPr>
+      </w:pPr>
+    </w:p>
+    <w:p>
+      <w:pPr>
+        <w:spacing w:after="240" w:line="360" w:lineRule="auto"/>
+        <w:jc w:val="both"/>
+        <w:rPr>
+          <w:rFonts w:ascii="Assistant Medium" w:eastAsia="Times New Roman" w:hAnsi="Assistant Medium" w:cs="Assistant Medium"/>
+          <w:sz w:val="24"/>
+          <w:szCs w:val="24"/>
+          <w:lang w:val="en-US" w:eastAsia="pt-PT"/>
+        </w:rPr>
+      </w:pPr>
+    </w:p>
+    <w:p>
+      <w:pPr>
+        <w:spacing w:after="240" w:line="360" w:lineRule="auto"/>
+        <w:jc w:val="both"/>
+        <w:rPr>
+          <w:rFonts w:ascii="Assistant Medium" w:eastAsia="Times New Roman" w:hAnsi="Assistant Medium" w:cs="Assistant Medium"/>
+          <w:sz w:val="24"/>
+          <w:szCs w:val="24"/>
+          <w:lang w:val="en-US" w:eastAsia="pt-PT"/>
+        </w:rPr>
+      </w:pPr>
+    </w:p>
+    <w:p>
+      <w:pPr>
+        <w:spacing w:after="240" w:line="360" w:lineRule="auto"/>
+        <w:jc w:val="both"/>
+        <w:rPr>
+          <w:rFonts w:ascii="Assistant Medium" w:eastAsia="Times New Roman" w:hAnsi="Assistant Medium" w:cs="Assistant Medium"/>
+          <w:sz w:val="24"/>
+          <w:szCs w:val="24"/>
+          <w:lang w:val="en-US" w:eastAsia="pt-PT"/>
+        </w:rPr>
+      </w:pPr>
+    </w:p>
+    <w:p>
+      <w:pPr>
         <w:spacing w:before="360" w:after="80" w:line="360" w:lineRule="auto"/>
         <w:jc w:val="both"/>
         <w:outlineLvl w:val="1"/>
@@ -28277,6 +28331,7 @@
           <w:szCs w:val="34"/>
           <w:lang w:val="en-US" w:eastAsia="pt-PT"/>
         </w:rPr>
+        <w:lastRenderedPageBreak/>
         <w:t xml:space="preserve">3.5.5. </w:t>
       </w:r>
       <w:r>
@@ -28301,30 +28356,15 @@
           <w:rFonts w:eastAsiaTheme="minorHAnsi"/>
         </w:rPr>
       </w:pPr>
-    </w:p>
-    <w:p>
-      <w:pPr>
-        <w:spacing w:after="120"/>
-        <w:rPr>
-          <w:lang w:val="en-US" w:eastAsia="pt-PT"/>
-        </w:rPr>
-      </w:pPr>
-      <w:r>
-        <w:rPr>
-          <w:lang w:val="en-US" w:eastAsia="pt-PT"/>
-        </w:rPr>
-        <w:br/>
-      </w:r>
       <w:r>
         <w:rPr>
           <w:noProof/>
-          <w:lang w:eastAsia="pt-PT"/>
         </w:rPr>
         <w:drawing>
-          <wp:inline distT="0" distB="0" distL="0" distR="0" wp14:anchorId="7C80B466" wp14:editId="53015FAB">
-            <wp:extent cx="5400040" cy="2556510"/>
-            <wp:effectExtent l="0" t="0" r="3175" b="0"/>
-            <wp:docPr id="1" name="Imagem 1"/>
+          <wp:inline distT="0" distB="0" distL="0" distR="0" wp14:anchorId="2B357624" wp14:editId="0B64AC81">
+            <wp:extent cx="8249771" cy="3026727"/>
+            <wp:effectExtent l="0" t="0" r="952" b="953"/>
+            <wp:docPr id="10" name="Imagem 10"/>
             <wp:cNvGraphicFramePr>
               <a:graphicFrameLocks xmlns:a="http://schemas.openxmlformats.org/drawingml/2006/main" noChangeAspect="1"/>
             </wp:cNvGraphicFramePr>
@@ -28332,13 +28372,13 @@
               <a:graphicData uri="http://schemas.openxmlformats.org/drawingml/2006/picture">
                 <pic:pic xmlns:pic="http://schemas.openxmlformats.org/drawingml/2006/picture">
                   <pic:nvPicPr>
-                    <pic:cNvPr id="0" name="Picture 4"/>
+                    <pic:cNvPr id="0" name="Picture 13"/>
                     <pic:cNvPicPr>
                       <a:picLocks noChangeAspect="1" noChangeArrowheads="1"/>
                     </pic:cNvPicPr>
                   </pic:nvPicPr>
                   <pic:blipFill>
-                    <a:blip r:embed="rId19">
+                    <a:blip r:embed="rId19" cstate="print">
                       <a:extLst>
                         <a:ext uri="{28A0092B-C50C-407E-A947-70E740481C1C}">
                           <a14:useLocalDpi xmlns:a14="http://schemas.microsoft.com/office/drawing/2010/main" val="0"/>
@@ -28351,9 +28391,9 @@
                     </a:stretch>
                   </pic:blipFill>
                   <pic:spPr bwMode="auto">
-                    <a:xfrm>
+                    <a:xfrm rot="16200000">
                       <a:off x="0" y="0"/>
-                      <a:ext cx="5400040" cy="2556510"/>
+                      <a:ext cx="8262357" cy="3031344"/>
                     </a:xfrm>
                     <a:prstGeom prst="rect">
                       <a:avLst/>
@@ -28368,74 +28408,6 @@
             </a:graphic>
           </wp:inline>
         </w:drawing>
-      </w:r>
-      <w:r>
-        <w:rPr>
-          <w:lang w:val="en-US" w:eastAsia="pt-PT"/>
-        </w:rPr>
-        <w:br/>
-      </w:r>
-    </w:p>
-    <w:p>
-      <w:pPr>
-        <w:rPr>
-          <w:lang w:val="en-US" w:eastAsia="pt-PT"/>
-        </w:rPr>
-      </w:pPr>
-    </w:p>
-    <w:p>
-      <w:pPr>
-        <w:rPr>
-          <w:rFonts w:ascii="Assistant Medium" w:eastAsia="Times New Roman" w:hAnsi="Assistant Medium" w:cs="Assistant Medium"/>
-          <w:b/>
-          <w:bCs/>
-          <w:color w:val="666666"/>
-          <w:kern w:val="36"/>
-          <w:sz w:val="40"/>
-          <w:szCs w:val="40"/>
-          <w:lang w:val="en-US" w:eastAsia="pt-PT"/>
-        </w:rPr>
-      </w:pPr>
-    </w:p>
-    <w:p>
-      <w:pPr>
-        <w:rPr>
-          <w:rFonts w:ascii="Assistant Medium" w:eastAsia="Times New Roman" w:hAnsi="Assistant Medium" w:cs="Assistant Medium"/>
-          <w:b/>
-          <w:bCs/>
-          <w:color w:val="666666"/>
-          <w:kern w:val="36"/>
-          <w:sz w:val="40"/>
-          <w:szCs w:val="40"/>
-          <w:lang w:val="en-US" w:eastAsia="pt-PT"/>
-        </w:rPr>
-      </w:pPr>
-    </w:p>
-    <w:p>
-      <w:pPr>
-        <w:rPr>
-          <w:rFonts w:ascii="Assistant Medium" w:eastAsia="Times New Roman" w:hAnsi="Assistant Medium" w:cs="Assistant Medium"/>
-          <w:b/>
-          <w:bCs/>
-          <w:color w:val="666666"/>
-          <w:kern w:val="36"/>
-          <w:sz w:val="40"/>
-          <w:szCs w:val="40"/>
-          <w:lang w:val="en-US" w:eastAsia="pt-PT"/>
-        </w:rPr>
-      </w:pPr>
-      <w:r>
-        <w:rPr>
-          <w:rFonts w:ascii="Assistant Medium" w:eastAsia="Times New Roman" w:hAnsi="Assistant Medium" w:cs="Assistant Medium"/>
-          <w:b/>
-          <w:bCs/>
-          <w:color w:val="666666"/>
-          <w:kern w:val="36"/>
-          <w:sz w:val="40"/>
-          <w:szCs w:val="40"/>
-          <w:lang w:val="en-US" w:eastAsia="pt-PT"/>
-        </w:rPr>
-        <w:br w:type="page"/>
       </w:r>
     </w:p>
     <w:p>
@@ -34433,71 +34405,103 @@
       <w:bookmarkEnd w:id="43"/>
     </w:p>
     <w:p>
-      <w:r>
-        <w:pict w14:anchorId="57C50446">
-          <v:shape id="_x0000_i1030" type="#_x0000_t75" style="width:425.3pt;height:319.8pt">
-            <v:imagedata r:id="rId22" o:title="UC7 - SequenceDiagram"/>
-          </v:shape>
-        </w:pict>
-      </w:r>
-    </w:p>
-    <w:p/>
-    <w:p/>
-    <w:p/>
-    <w:p/>
-    <w:p/>
-    <w:p/>
-    <w:p/>
-    <w:p/>
-    <w:p/>
-    <w:p/>
-    <w:p/>
-    <w:p/>
+      <w:pPr>
+        <w:rPr>
+          <w:lang w:val="en-US"/>
+        </w:rPr>
+      </w:pPr>
+      <w:r>
+        <w:rPr>
+          <w:noProof/>
+        </w:rPr>
+        <w:drawing>
+          <wp:inline distT="0" distB="0" distL="0" distR="0" wp14:anchorId="3EC4351F" wp14:editId="5D313435">
+            <wp:extent cx="8078500" cy="3672564"/>
+            <wp:effectExtent l="0" t="6668" r="0" b="0"/>
+            <wp:docPr id="12" name="Imagem 12"/>
+            <wp:cNvGraphicFramePr>
+              <a:graphicFrameLocks xmlns:a="http://schemas.openxmlformats.org/drawingml/2006/main" noChangeAspect="1"/>
+            </wp:cNvGraphicFramePr>
+            <a:graphic xmlns:a="http://schemas.openxmlformats.org/drawingml/2006/main">
+              <a:graphicData uri="http://schemas.openxmlformats.org/drawingml/2006/picture">
+                <pic:pic xmlns:pic="http://schemas.openxmlformats.org/drawingml/2006/picture">
+                  <pic:nvPicPr>
+                    <pic:cNvPr id="0" name="Picture 16"/>
+                    <pic:cNvPicPr>
+                      <a:picLocks noChangeAspect="1" noChangeArrowheads="1"/>
+                    </pic:cNvPicPr>
+                  </pic:nvPicPr>
+                  <pic:blipFill>
+                    <a:blip r:embed="rId22">
+                      <a:extLst>
+                        <a:ext uri="{28A0092B-C50C-407E-A947-70E740481C1C}">
+                          <a14:useLocalDpi xmlns:a14="http://schemas.microsoft.com/office/drawing/2010/main" val="0"/>
+                        </a:ext>
+                      </a:extLst>
+                    </a:blip>
+                    <a:srcRect/>
+                    <a:stretch>
+                      <a:fillRect/>
+                    </a:stretch>
+                  </pic:blipFill>
+                  <pic:spPr bwMode="auto">
+                    <a:xfrm rot="16200000">
+                      <a:off x="0" y="0"/>
+                      <a:ext cx="8098948" cy="3681860"/>
+                    </a:xfrm>
+                    <a:prstGeom prst="rect">
+                      <a:avLst/>
+                    </a:prstGeom>
+                    <a:noFill/>
+                    <a:ln>
+                      <a:noFill/>
+                    </a:ln>
+                  </pic:spPr>
+                </pic:pic>
+              </a:graphicData>
+            </a:graphic>
+          </wp:inline>
+        </w:drawing>
+      </w:r>
+    </w:p>
     <w:p>
       <w:pPr>
         <w:spacing w:before="240" w:after="240" w:line="360" w:lineRule="auto"/>
         <w:jc w:val="center"/>
         <w:outlineLvl w:val="0"/>
         <w:rPr>
+          <w:rFonts w:ascii="Assistant Medium" w:eastAsia="Times New Roman" w:hAnsi="Assistant Medium" w:cs="Assistant Medium"/>
+          <w:b/>
+          <w:bCs/>
           <w:color w:val="666666"/>
-          <w:kern w:val="36"/>
-          <w:sz w:val="40"/>
-          <w:szCs w:val="40"/>
-        </w:rPr>
-      </w:pPr>
-    </w:p>
-    <w:p>
-      <w:pPr>
-        <w:spacing w:before="240" w:after="240" w:line="360" w:lineRule="auto"/>
-        <w:jc w:val="center"/>
-        <w:outlineLvl w:val="0"/>
-        <w:rPr>
+          <w:sz w:val="34"/>
+          <w:szCs w:val="34"/>
+          <w:lang w:val="en-US" w:eastAsia="pt-PT"/>
+        </w:rPr>
+      </w:pPr>
+      <w:bookmarkStart w:id="44" w:name="_Toc63789653"/>
+      <w:r>
+        <w:rPr>
+          <w:rFonts w:ascii="Assistant Medium" w:eastAsia="Times New Roman" w:hAnsi="Assistant Medium" w:cs="Assistant Medium"/>
+          <w:b/>
+          <w:bCs/>
           <w:color w:val="666666"/>
-          <w:kern w:val="36"/>
-          <w:sz w:val="40"/>
-          <w:szCs w:val="40"/>
-          <w:lang w:val="en-GB"/>
-        </w:rPr>
-      </w:pPr>
-      <w:bookmarkStart w:id="44" w:name="_Toc63789653"/>
-      <w:r>
-        <w:rPr>
-          <w:color w:val="666666"/>
-          <w:kern w:val="36"/>
-          <w:sz w:val="40"/>
-          <w:szCs w:val="40"/>
-          <w:lang w:val="en-GB"/>
+          <w:sz w:val="34"/>
+          <w:szCs w:val="34"/>
+          <w:lang w:val="en-US" w:eastAsia="pt-PT"/>
         </w:rPr>
         <w:lastRenderedPageBreak/>
         <w:t xml:space="preserve">4. </w:t>
       </w:r>
       <w:r>
         <w:rPr>
+          <w:rFonts w:ascii="Assistant Medium" w:eastAsia="Times New Roman" w:hAnsi="Assistant Medium" w:cs="Assistant Medium"/>
+          <w:b/>
+          <w:bCs/>
           <w:color w:val="666666"/>
-          <w:kern w:val="36"/>
-          <w:sz w:val="40"/>
-          <w:szCs w:val="40"/>
-          <w:lang w:val="en-GB"/>
+          <w:sz w:val="34"/>
+          <w:szCs w:val="34"/>
+          <w:lang w:val="en-US" w:eastAsia="pt-PT"/>
         </w:rPr>
         <w:t>Product Backlog</w:t>
       </w:r>
@@ -35142,7 +35146,7 @@
         <w:rPr>
           <w:rFonts w:ascii="Assistant Medium" w:hAnsi="Assistant Medium" w:cs="Assistant Medium"/>
         </w:rPr>
-        <w:t>As a non-user, I want to be able to make an account using an external service (Google, Facebook, Twitter), so that I can become a user.</w:t>
+        <w:t>As a user, I want to be able to access a dashboard and change my details, so that I can update my profile and login elements.</w:t>
       </w:r>
     </w:p>
     <w:p>
@@ -35162,7 +35166,7 @@
         <w:rPr>
           <w:rFonts w:ascii="Assistant Medium" w:hAnsi="Assistant Medium" w:cs="Assistant Medium"/>
         </w:rPr>
-        <w:t>As a user, I want to be able to authenticate using an external service (Google, Facebook, Twitter), so that I can login in the app.</w:t>
+        <w:t>As a user, I want to be able to delete my account, so that I leave the app.</w:t>
       </w:r>
     </w:p>
     <w:p>
@@ -35182,7 +35186,7 @@
         <w:rPr>
           <w:rFonts w:ascii="Assistant Medium" w:hAnsi="Assistant Medium" w:cs="Assistant Medium"/>
         </w:rPr>
-        <w:t>As a user, I want to be able to access a dashboard and change my details, so that I can update my profile and login elements.</w:t>
+        <w:t>As a user, I want to be able to consult all the reservation history, so that I can check the active, completed and cancelled reservations.</w:t>
       </w:r>
     </w:p>
     <w:p>
@@ -35202,7 +35206,7 @@
         <w:rPr>
           <w:rFonts w:ascii="Assistant Medium" w:hAnsi="Assistant Medium" w:cs="Assistant Medium"/>
         </w:rPr>
-        <w:t>As a user, I want to be able to delete my account, so that I leave the app.</w:t>
+        <w:t>As a user, I want to be able to make reservations, so that I am able to park my car.</w:t>
       </w:r>
     </w:p>
     <w:p>
@@ -35222,7 +35226,7 @@
         <w:rPr>
           <w:rFonts w:ascii="Assistant Medium" w:hAnsi="Assistant Medium" w:cs="Assistant Medium"/>
         </w:rPr>
-        <w:t>As a user, I want to be able to consult all the reservation history, so that I can check the active, completed and cancelled reservations.</w:t>
+        <w:t>As a user, I want to be able to cancel my reservation, so that I am able to go back with my previous choice.</w:t>
       </w:r>
     </w:p>
     <w:p>
@@ -35262,7 +35266,7 @@
         <w:rPr>
           <w:rFonts w:ascii="Assistant Medium" w:hAnsi="Assistant Medium" w:cs="Assistant Medium"/>
         </w:rPr>
-        <w:t>As a user, I want to be able to make payments, so that I can pay for a reservation.</w:t>
+        <w:t xml:space="preserve">As a user, I want to be able to prepay reservations, so that I don’t have to </w:t>
       </w:r>
     </w:p>
     <w:p>
@@ -35282,7 +35286,19 @@
         <w:rPr>
           <w:rFonts w:ascii="Assistant Medium" w:hAnsi="Assistant Medium" w:cs="Assistant Medium"/>
         </w:rPr>
-        <w:t>As a user, I want to have a virtual wallet with credit, so that I can pay through it.</w:t>
+        <w:t>As a user, I want to be able to make</w:t>
+      </w:r>
+      <w:r>
+        <w:rPr>
+          <w:rFonts w:ascii="Assistant Medium" w:hAnsi="Assistant Medium" w:cs="Assistant Medium"/>
+        </w:rPr>
+        <w:t xml:space="preserve"> </w:t>
+      </w:r>
+      <w:r>
+        <w:rPr>
+          <w:rFonts w:ascii="Assistant Medium" w:hAnsi="Assistant Medium" w:cs="Assistant Medium"/>
+        </w:rPr>
+        <w:t>payments, so that I can pay for a reservation.</w:t>
       </w:r>
     </w:p>
     <w:p>
@@ -35302,7 +35318,39 @@
         <w:rPr>
           <w:rFonts w:ascii="Assistant Medium" w:hAnsi="Assistant Medium" w:cs="Assistant Medium"/>
         </w:rPr>
-        <w:t>As a user, I want to access my virtual wallet, so that I check my credit.</w:t>
+        <w:t>As a user, I want to have a virtual wallet with credit, so that I can pay through it.</w:t>
+      </w:r>
+    </w:p>
+    <w:p>
+      <w:pPr>
+        <w:pStyle w:val="PargrafodaLista"/>
+        <w:numPr>
+          <w:ilvl w:val="0"/>
+          <w:numId w:val="30"/>
+        </w:numPr>
+        <w:spacing w:line="360" w:lineRule="auto"/>
+        <w:jc w:val="both"/>
+        <w:rPr>
+          <w:rFonts w:ascii="Assistant Medium" w:hAnsi="Assistant Medium" w:cs="Assistant Medium"/>
+        </w:rPr>
+      </w:pPr>
+      <w:r>
+        <w:rPr>
+          <w:rFonts w:ascii="Assistant Medium" w:hAnsi="Assistant Medium" w:cs="Assistant Medium"/>
+        </w:rPr>
+        <w:t xml:space="preserve">As a user, I want to access my virtual wallet, so that I </w:t>
+      </w:r>
+      <w:r>
+        <w:rPr>
+          <w:rFonts w:ascii="Assistant Medium" w:hAnsi="Assistant Medium" w:cs="Assistant Medium"/>
+        </w:rPr>
+        <w:t xml:space="preserve">can </w:t>
+      </w:r>
+      <w:r>
+        <w:rPr>
+          <w:rFonts w:ascii="Assistant Medium" w:hAnsi="Assistant Medium" w:cs="Assistant Medium"/>
+        </w:rPr>
+        <w:t>check my credit.</w:t>
       </w:r>
     </w:p>
     <w:p>

</xml_diff>